<commit_message>
07-55, fixed a calculation error in income statement. Ref: #42, #44, #8
</commit_message>
<xml_diff>
--- a/Chapter 07/Problems/07-52.docx
+++ b/Chapter 07/Problems/07-52.docx
@@ -31,1000 +31,1203 @@
           <w:rFonts w:ascii="Lucida Console" w:hAnsi="Lucida Console"/>
           <w:lang w:val="en-US"/>
         </w:rPr>
-        <w:t>(1)</w:t>
+        <w:t>The multi-step income statement is prepared as follows:</w:t>
       </w:r>
     </w:p>
+    <w:tbl>
+      <w:tblPr>
+        <w:tblStyle w:val="PlainTable2"/>
+        <w:tblW w:w="0" w:type="auto"/>
+        <w:tblLook w:val="04A0" w:firstRow="1" w:lastRow="0" w:firstColumn="1" w:lastColumn="0" w:noHBand="0" w:noVBand="1"/>
+      </w:tblPr>
+      <w:tblGrid>
+        <w:gridCol w:w="6232"/>
+        <w:gridCol w:w="1276"/>
+        <w:gridCol w:w="1508"/>
+      </w:tblGrid>
+      <w:tr>
+        <w:trPr>
+          <w:cnfStyle w:val="100000000000" w:firstRow="1" w:lastRow="0" w:firstColumn="0" w:lastColumn="0" w:oddVBand="0" w:evenVBand="0" w:oddHBand="0" w:evenHBand="0" w:firstRowFirstColumn="0" w:firstRowLastColumn="0" w:lastRowFirstColumn="0" w:lastRowLastColumn="0"/>
+        </w:trPr>
+        <w:tc>
+          <w:tcPr>
+            <w:cnfStyle w:val="001000000000" w:firstRow="0" w:lastRow="0" w:firstColumn="1" w:lastColumn="0" w:oddVBand="0" w:evenVBand="0" w:oddHBand="0" w:evenHBand="0" w:firstRowFirstColumn="0" w:firstRowLastColumn="0" w:lastRowFirstColumn="0" w:lastRowLastColumn="0"/>
+            <w:tcW w:w="9016" w:type="dxa"/>
+            <w:gridSpan w:val="3"/>
+          </w:tcPr>
+          <w:p>
+            <w:pPr>
+              <w:jc w:val="center"/>
+              <w:rPr>
+                <w:rFonts w:ascii="Lucida Console" w:hAnsi="Lucida Console"/>
+                <w:lang w:val="en-US"/>
+              </w:rPr>
+            </w:pPr>
+          </w:p>
+          <w:p>
+            <w:pPr>
+              <w:jc w:val="center"/>
+              <w:rPr>
+                <w:rFonts w:ascii="Lucida Console" w:hAnsi="Lucida Console"/>
+                <w:lang w:val="en-US"/>
+              </w:rPr>
+            </w:pPr>
+            <w:r>
+              <w:rPr>
+                <w:rFonts w:ascii="Lucida Console" w:hAnsi="Lucida Console"/>
+                <w:lang w:val="en-US"/>
+              </w:rPr>
+              <w:t xml:space="preserve">STATEMENT OF INCOME </w:t>
+            </w:r>
+          </w:p>
+          <w:p>
+            <w:pPr>
+              <w:jc w:val="center"/>
+              <w:rPr>
+                <w:rFonts w:ascii="Lucida Console" w:hAnsi="Lucida Console"/>
+                <w:lang w:val="en-US"/>
+              </w:rPr>
+            </w:pPr>
+            <w:r>
+              <w:rPr>
+                <w:rFonts w:ascii="Lucida Console" w:hAnsi="Lucida Console"/>
+                <w:lang w:val="en-US"/>
+              </w:rPr>
+              <w:t>(Amount in millions of $)</w:t>
+            </w:r>
+          </w:p>
+          <w:p>
+            <w:pPr>
+              <w:rPr>
+                <w:rFonts w:ascii="Lucida Console" w:hAnsi="Lucida Console"/>
+                <w:lang w:val="en-US"/>
+              </w:rPr>
+            </w:pPr>
+          </w:p>
+          <w:p>
+            <w:pPr>
+              <w:rPr>
+                <w:rFonts w:ascii="Lucida Console" w:hAnsi="Lucida Console"/>
+                <w:lang w:val="en-US"/>
+              </w:rPr>
+            </w:pPr>
+            <w:r>
+              <w:rPr>
+                <w:rFonts w:ascii="Lucida Console" w:hAnsi="Lucida Console"/>
+                <w:lang w:val="en-US"/>
+              </w:rPr>
+              <w:t>Name: Sears Holding Corporation</w:t>
+            </w:r>
+          </w:p>
+          <w:p>
+            <w:pPr>
+              <w:jc w:val="center"/>
+              <w:rPr>
+                <w:rFonts w:ascii="Lucida Console" w:hAnsi="Lucida Console"/>
+                <w:lang w:val="en-US"/>
+              </w:rPr>
+            </w:pPr>
+          </w:p>
+        </w:tc>
+      </w:tr>
+      <w:tr>
+        <w:trPr>
+          <w:cnfStyle w:val="000000100000" w:firstRow="0" w:lastRow="0" w:firstColumn="0" w:lastColumn="0" w:oddVBand="0" w:evenVBand="0" w:oddHBand="1" w:evenHBand="0" w:firstRowFirstColumn="0" w:firstRowLastColumn="0" w:lastRowFirstColumn="0" w:lastRowLastColumn="0"/>
+        </w:trPr>
+        <w:tc>
+          <w:tcPr>
+            <w:cnfStyle w:val="001000000000" w:firstRow="0" w:lastRow="0" w:firstColumn="1" w:lastColumn="0" w:oddVBand="0" w:evenVBand="0" w:oddHBand="0" w:evenHBand="0" w:firstRowFirstColumn="0" w:firstRowLastColumn="0" w:lastRowFirstColumn="0" w:lastRowLastColumn="0"/>
+            <w:tcW w:w="6232" w:type="dxa"/>
+          </w:tcPr>
+          <w:p>
+            <w:pPr>
+              <w:rPr>
+                <w:rFonts w:ascii="Lucida Console" w:hAnsi="Lucida Console"/>
+                <w:lang w:val="en-US"/>
+              </w:rPr>
+            </w:pPr>
+            <w:r>
+              <w:rPr>
+                <w:rFonts w:ascii="Lucida Console" w:hAnsi="Lucida Console"/>
+                <w:lang w:val="en-US"/>
+              </w:rPr>
+              <w:t>Particulars</w:t>
+            </w:r>
+          </w:p>
+        </w:tc>
+        <w:tc>
+          <w:tcPr>
+            <w:tcW w:w="1276" w:type="dxa"/>
+          </w:tcPr>
+          <w:p>
+            <w:pPr>
+              <w:cnfStyle w:val="000000100000" w:firstRow="0" w:lastRow="0" w:firstColumn="0" w:lastColumn="0" w:oddVBand="0" w:evenVBand="0" w:oddHBand="1" w:evenHBand="0" w:firstRowFirstColumn="0" w:firstRowLastColumn="0" w:lastRowFirstColumn="0" w:lastRowLastColumn="0"/>
+              <w:rPr>
+                <w:rFonts w:ascii="Lucida Console" w:hAnsi="Lucida Console"/>
+                <w:lang w:val="en-US"/>
+              </w:rPr>
+            </w:pPr>
+          </w:p>
+        </w:tc>
+        <w:tc>
+          <w:tcPr>
+            <w:tcW w:w="1508" w:type="dxa"/>
+          </w:tcPr>
+          <w:p>
+            <w:pPr>
+              <w:jc w:val="right"/>
+              <w:cnfStyle w:val="000000100000" w:firstRow="0" w:lastRow="0" w:firstColumn="0" w:lastColumn="0" w:oddVBand="0" w:evenVBand="0" w:oddHBand="1" w:evenHBand="0" w:firstRowFirstColumn="0" w:firstRowLastColumn="0" w:lastRowFirstColumn="0" w:lastRowLastColumn="0"/>
+              <w:rPr>
+                <w:rFonts w:ascii="Lucida Console" w:hAnsi="Lucida Console"/>
+                <w:b/>
+                <w:bCs/>
+                <w:lang w:val="en-US"/>
+              </w:rPr>
+            </w:pPr>
+            <w:r>
+              <w:rPr>
+                <w:rFonts w:ascii="Lucida Console" w:hAnsi="Lucida Console"/>
+                <w:b/>
+                <w:bCs/>
+                <w:lang w:val="en-US"/>
+              </w:rPr>
+              <w:t>Amount</w:t>
+            </w:r>
+          </w:p>
+        </w:tc>
+      </w:tr>
+      <w:tr>
+        <w:tc>
+          <w:tcPr>
+            <w:cnfStyle w:val="001000000000" w:firstRow="0" w:lastRow="0" w:firstColumn="1" w:lastColumn="0" w:oddVBand="0" w:evenVBand="0" w:oddHBand="0" w:evenHBand="0" w:firstRowFirstColumn="0" w:firstRowLastColumn="0" w:lastRowFirstColumn="0" w:lastRowLastColumn="0"/>
+            <w:tcW w:w="6232" w:type="dxa"/>
+            <w:vMerge w:val="restart"/>
+          </w:tcPr>
+          <w:p>
+            <w:pPr>
+              <w:rPr>
+                <w:rFonts w:ascii="Lucida Console" w:hAnsi="Lucida Console"/>
+                <w:lang w:val="en-US"/>
+              </w:rPr>
+            </w:pPr>
+            <w:r>
+              <w:rPr>
+                <w:rFonts w:ascii="Lucida Console" w:hAnsi="Lucida Console"/>
+                <w:lang w:val="en-US"/>
+              </w:rPr>
+              <w:t>Net Revenue</w:t>
+            </w:r>
+          </w:p>
+          <w:p>
+            <w:pPr>
+              <w:rPr>
+                <w:rFonts w:ascii="Lucida Console" w:hAnsi="Lucida Console"/>
+                <w:lang w:val="en-US"/>
+              </w:rPr>
+            </w:pPr>
+          </w:p>
+          <w:p>
+            <w:pPr>
+              <w:rPr>
+                <w:rFonts w:ascii="Lucida Console" w:hAnsi="Lucida Console"/>
+                <w:lang w:val="en-US"/>
+              </w:rPr>
+            </w:pPr>
+            <w:r>
+              <w:rPr>
+                <w:rFonts w:ascii="Lucida Console" w:hAnsi="Lucida Console"/>
+                <w:lang w:val="en-US"/>
+              </w:rPr>
+              <w:t>Cost of Goods Sold:</w:t>
+            </w:r>
+          </w:p>
+          <w:p>
+            <w:pPr>
+              <w:rPr>
+                <w:rFonts w:ascii="Lucida Console" w:hAnsi="Lucida Console"/>
+                <w:b w:val="0"/>
+                <w:bCs w:val="0"/>
+                <w:lang w:val="en-US"/>
+              </w:rPr>
+            </w:pPr>
+            <w:r>
+              <w:rPr>
+                <w:rFonts w:ascii="Lucida Console" w:hAnsi="Lucida Console"/>
+                <w:lang w:val="en-US"/>
+              </w:rPr>
+              <w:t xml:space="preserve">  </w:t>
+            </w:r>
+            <w:r>
+              <w:rPr>
+                <w:rFonts w:ascii="Lucida Console" w:hAnsi="Lucida Console"/>
+                <w:b w:val="0"/>
+                <w:bCs w:val="0"/>
+                <w:lang w:val="en-US"/>
+              </w:rPr>
+              <w:t xml:space="preserve">Net Purchase </w:t>
+            </w:r>
+          </w:p>
+          <w:p>
+            <w:pPr>
+              <w:rPr>
+                <w:rFonts w:ascii="Lucida Console" w:hAnsi="Lucida Console"/>
+                <w:b w:val="0"/>
+                <w:bCs w:val="0"/>
+                <w:lang w:val="en-US"/>
+              </w:rPr>
+            </w:pPr>
+            <w:r>
+              <w:rPr>
+                <w:rFonts w:ascii="Lucida Console" w:hAnsi="Lucida Console"/>
+                <w:b w:val="0"/>
+                <w:bCs w:val="0"/>
+                <w:lang w:val="en-US"/>
+              </w:rPr>
+              <w:t xml:space="preserve">    Inventory, Jan 29, 2011</w:t>
+            </w:r>
+          </w:p>
+          <w:p>
+            <w:pPr>
+              <w:rPr>
+                <w:rFonts w:ascii="Lucida Console" w:hAnsi="Lucida Console"/>
+                <w:b w:val="0"/>
+                <w:bCs w:val="0"/>
+                <w:lang w:val="en-US"/>
+              </w:rPr>
+            </w:pPr>
+            <w:r>
+              <w:rPr>
+                <w:rFonts w:ascii="Lucida Console" w:hAnsi="Lucida Console"/>
+                <w:b w:val="0"/>
+                <w:bCs w:val="0"/>
+                <w:lang w:val="en-US"/>
+              </w:rPr>
+              <w:t xml:space="preserve">  Cost of Goods Available for Sale</w:t>
+            </w:r>
+          </w:p>
+          <w:p>
+            <w:pPr>
+              <w:rPr>
+                <w:rFonts w:ascii="Lucida Console" w:hAnsi="Lucida Console"/>
+                <w:lang w:val="en-US"/>
+              </w:rPr>
+            </w:pPr>
+            <w:r>
+              <w:rPr>
+                <w:rFonts w:ascii="Lucida Console" w:hAnsi="Lucida Console"/>
+                <w:b w:val="0"/>
+                <w:bCs w:val="0"/>
+                <w:lang w:val="en-US"/>
+              </w:rPr>
+              <w:t xml:space="preserve">    Deduct: Inventory, Jan 28, 2012</w:t>
+            </w:r>
+          </w:p>
+        </w:tc>
+        <w:tc>
+          <w:tcPr>
+            <w:tcW w:w="1276" w:type="dxa"/>
+          </w:tcPr>
+          <w:p>
+            <w:pPr>
+              <w:cnfStyle w:val="000000000000" w:firstRow="0" w:lastRow="0" w:firstColumn="0" w:lastColumn="0" w:oddVBand="0" w:evenVBand="0" w:oddHBand="0" w:evenHBand="0" w:firstRowFirstColumn="0" w:firstRowLastColumn="0" w:lastRowFirstColumn="0" w:lastRowLastColumn="0"/>
+              <w:rPr>
+                <w:rFonts w:ascii="Lucida Console" w:hAnsi="Lucida Console"/>
+                <w:lang w:val="en-US"/>
+              </w:rPr>
+            </w:pPr>
+          </w:p>
+          <w:p>
+            <w:pPr>
+              <w:cnfStyle w:val="000000000000" w:firstRow="0" w:lastRow="0" w:firstColumn="0" w:lastColumn="0" w:oddVBand="0" w:evenVBand="0" w:oddHBand="0" w:evenHBand="0" w:firstRowFirstColumn="0" w:firstRowLastColumn="0" w:lastRowFirstColumn="0" w:lastRowLastColumn="0"/>
+              <w:rPr>
+                <w:rFonts w:ascii="Lucida Console" w:hAnsi="Lucida Console"/>
+                <w:lang w:val="en-US"/>
+              </w:rPr>
+            </w:pPr>
+          </w:p>
+          <w:p>
+            <w:pPr>
+              <w:cnfStyle w:val="000000000000" w:firstRow="0" w:lastRow="0" w:firstColumn="0" w:lastColumn="0" w:oddVBand="0" w:evenVBand="0" w:oddHBand="0" w:evenHBand="0" w:firstRowFirstColumn="0" w:firstRowLastColumn="0" w:lastRowFirstColumn="0" w:lastRowLastColumn="0"/>
+              <w:rPr>
+                <w:rFonts w:ascii="Lucida Console" w:hAnsi="Lucida Console"/>
+                <w:lang w:val="en-US"/>
+              </w:rPr>
+            </w:pPr>
+          </w:p>
+          <w:p>
+            <w:pPr>
+              <w:jc w:val="right"/>
+              <w:cnfStyle w:val="000000000000" w:firstRow="0" w:lastRow="0" w:firstColumn="0" w:lastColumn="0" w:oddVBand="0" w:evenVBand="0" w:oddHBand="0" w:evenHBand="0" w:firstRowFirstColumn="0" w:firstRowLastColumn="0" w:lastRowFirstColumn="0" w:lastRowLastColumn="0"/>
+              <w:rPr>
+                <w:rFonts w:ascii="Lucida Console" w:hAnsi="Lucida Console"/>
+                <w:lang w:val="en-US"/>
+              </w:rPr>
+            </w:pPr>
+            <w:r>
+              <w:rPr>
+                <w:rFonts w:ascii="Lucida Console" w:hAnsi="Lucida Console"/>
+                <w:lang w:val="en-US"/>
+              </w:rPr>
+              <w:t>30,422</w:t>
+            </w:r>
+          </w:p>
+          <w:p>
+            <w:pPr>
+              <w:jc w:val="right"/>
+              <w:cnfStyle w:val="000000000000" w:firstRow="0" w:lastRow="0" w:firstColumn="0" w:lastColumn="0" w:oddVBand="0" w:evenVBand="0" w:oddHBand="0" w:evenHBand="0" w:firstRowFirstColumn="0" w:firstRowLastColumn="0" w:lastRowFirstColumn="0" w:lastRowLastColumn="0"/>
+              <w:rPr>
+                <w:rFonts w:ascii="Lucida Console" w:hAnsi="Lucida Console"/>
+                <w:lang w:val="en-US"/>
+              </w:rPr>
+            </w:pPr>
+            <w:r>
+              <w:rPr>
+                <w:rFonts w:ascii="Lucida Console" w:hAnsi="Lucida Console"/>
+                <w:lang w:val="en-US"/>
+              </w:rPr>
+              <w:t>8,951</w:t>
+            </w:r>
+          </w:p>
+        </w:tc>
+        <w:tc>
+          <w:tcPr>
+            <w:tcW w:w="1508" w:type="dxa"/>
+            <w:vMerge w:val="restart"/>
+          </w:tcPr>
+          <w:p>
+            <w:pPr>
+              <w:jc w:val="right"/>
+              <w:cnfStyle w:val="000000000000" w:firstRow="0" w:lastRow="0" w:firstColumn="0" w:lastColumn="0" w:oddVBand="0" w:evenVBand="0" w:oddHBand="0" w:evenHBand="0" w:firstRowFirstColumn="0" w:firstRowLastColumn="0" w:lastRowFirstColumn="0" w:lastRowLastColumn="0"/>
+              <w:rPr>
+                <w:rFonts w:ascii="Lucida Console" w:hAnsi="Lucida Console"/>
+                <w:lang w:val="en-US"/>
+              </w:rPr>
+            </w:pPr>
+            <w:r>
+              <w:rPr>
+                <w:rFonts w:ascii="Lucida Console" w:hAnsi="Lucida Console"/>
+                <w:lang w:val="en-US"/>
+              </w:rPr>
+              <w:t>41,567</w:t>
+            </w:r>
+          </w:p>
+        </w:tc>
+      </w:tr>
+      <w:tr>
+        <w:trPr>
+          <w:cnfStyle w:val="000000100000" w:firstRow="0" w:lastRow="0" w:firstColumn="0" w:lastColumn="0" w:oddVBand="0" w:evenVBand="0" w:oddHBand="1" w:evenHBand="0" w:firstRowFirstColumn="0" w:firstRowLastColumn="0" w:lastRowFirstColumn="0" w:lastRowLastColumn="0"/>
+        </w:trPr>
+        <w:tc>
+          <w:tcPr>
+            <w:cnfStyle w:val="001000000000" w:firstRow="0" w:lastRow="0" w:firstColumn="1" w:lastColumn="0" w:oddVBand="0" w:evenVBand="0" w:oddHBand="0" w:evenHBand="0" w:firstRowFirstColumn="0" w:firstRowLastColumn="0" w:lastRowFirstColumn="0" w:lastRowLastColumn="0"/>
+            <w:tcW w:w="6232" w:type="dxa"/>
+            <w:vMerge/>
+          </w:tcPr>
+          <w:p>
+            <w:pPr>
+              <w:rPr>
+                <w:rFonts w:ascii="Lucida Console" w:hAnsi="Lucida Console"/>
+                <w:lang w:val="en-US"/>
+              </w:rPr>
+            </w:pPr>
+          </w:p>
+        </w:tc>
+        <w:tc>
+          <w:tcPr>
+            <w:tcW w:w="1276" w:type="dxa"/>
+          </w:tcPr>
+          <w:p>
+            <w:pPr>
+              <w:jc w:val="right"/>
+              <w:cnfStyle w:val="000000100000" w:firstRow="0" w:lastRow="0" w:firstColumn="0" w:lastColumn="0" w:oddVBand="0" w:evenVBand="0" w:oddHBand="1" w:evenHBand="0" w:firstRowFirstColumn="0" w:firstRowLastColumn="0" w:lastRowFirstColumn="0" w:lastRowLastColumn="0"/>
+              <w:rPr>
+                <w:rFonts w:ascii="Lucida Console" w:hAnsi="Lucida Console"/>
+                <w:lang w:val="en-US"/>
+              </w:rPr>
+            </w:pPr>
+            <w:r>
+              <w:rPr>
+                <w:rFonts w:ascii="Lucida Console" w:hAnsi="Lucida Console"/>
+                <w:lang w:val="en-US"/>
+              </w:rPr>
+              <w:t>39,373</w:t>
+            </w:r>
+          </w:p>
+          <w:p>
+            <w:pPr>
+              <w:jc w:val="right"/>
+              <w:cnfStyle w:val="000000100000" w:firstRow="0" w:lastRow="0" w:firstColumn="0" w:lastColumn="0" w:oddVBand="0" w:evenVBand="0" w:oddHBand="1" w:evenHBand="0" w:firstRowFirstColumn="0" w:firstRowLastColumn="0" w:lastRowFirstColumn="0" w:lastRowLastColumn="0"/>
+              <w:rPr>
+                <w:rFonts w:ascii="Lucida Console" w:hAnsi="Lucida Console"/>
+                <w:lang w:val="en-US"/>
+              </w:rPr>
+            </w:pPr>
+            <w:r>
+              <w:rPr>
+                <w:rFonts w:ascii="Lucida Console" w:hAnsi="Lucida Console"/>
+                <w:lang w:val="en-US"/>
+              </w:rPr>
+              <w:t>(8,407)</w:t>
+            </w:r>
+          </w:p>
+        </w:tc>
+        <w:tc>
+          <w:tcPr>
+            <w:tcW w:w="1508" w:type="dxa"/>
+            <w:vMerge/>
+          </w:tcPr>
+          <w:p>
+            <w:pPr>
+              <w:cnfStyle w:val="000000100000" w:firstRow="0" w:lastRow="0" w:firstColumn="0" w:lastColumn="0" w:oddVBand="0" w:evenVBand="0" w:oddHBand="1" w:evenHBand="0" w:firstRowFirstColumn="0" w:firstRowLastColumn="0" w:lastRowFirstColumn="0" w:lastRowLastColumn="0"/>
+              <w:rPr>
+                <w:rFonts w:ascii="Lucida Console" w:hAnsi="Lucida Console"/>
+                <w:lang w:val="en-US"/>
+              </w:rPr>
+            </w:pPr>
+          </w:p>
+        </w:tc>
+      </w:tr>
+      <w:tr>
+        <w:tc>
+          <w:tcPr>
+            <w:cnfStyle w:val="001000000000" w:firstRow="0" w:lastRow="0" w:firstColumn="1" w:lastColumn="0" w:oddVBand="0" w:evenVBand="0" w:oddHBand="0" w:evenHBand="0" w:firstRowFirstColumn="0" w:firstRowLastColumn="0" w:lastRowFirstColumn="0" w:lastRowLastColumn="0"/>
+            <w:tcW w:w="6232" w:type="dxa"/>
+          </w:tcPr>
+          <w:p>
+            <w:pPr>
+              <w:rPr>
+                <w:rFonts w:ascii="Lucida Console" w:hAnsi="Lucida Console"/>
+                <w:lang w:val="en-US"/>
+              </w:rPr>
+            </w:pPr>
+            <w:r>
+              <w:rPr>
+                <w:rFonts w:ascii="Lucida Console" w:hAnsi="Lucida Console"/>
+                <w:lang w:val="en-US"/>
+              </w:rPr>
+              <w:t>Net Cost of Goods Sold</w:t>
+            </w:r>
+          </w:p>
+        </w:tc>
+        <w:tc>
+          <w:tcPr>
+            <w:tcW w:w="1276" w:type="dxa"/>
+          </w:tcPr>
+          <w:p>
+            <w:pPr>
+              <w:cnfStyle w:val="000000000000" w:firstRow="0" w:lastRow="0" w:firstColumn="0" w:lastColumn="0" w:oddVBand="0" w:evenVBand="0" w:oddHBand="0" w:evenHBand="0" w:firstRowFirstColumn="0" w:firstRowLastColumn="0" w:lastRowFirstColumn="0" w:lastRowLastColumn="0"/>
+              <w:rPr>
+                <w:rFonts w:ascii="Lucida Console" w:hAnsi="Lucida Console"/>
+                <w:lang w:val="en-US"/>
+              </w:rPr>
+            </w:pPr>
+          </w:p>
+        </w:tc>
+        <w:tc>
+          <w:tcPr>
+            <w:tcW w:w="1508" w:type="dxa"/>
+          </w:tcPr>
+          <w:p>
+            <w:pPr>
+              <w:jc w:val="right"/>
+              <w:cnfStyle w:val="000000000000" w:firstRow="0" w:lastRow="0" w:firstColumn="0" w:lastColumn="0" w:oddVBand="0" w:evenVBand="0" w:oddHBand="0" w:evenHBand="0" w:firstRowFirstColumn="0" w:firstRowLastColumn="0" w:lastRowFirstColumn="0" w:lastRowLastColumn="0"/>
+              <w:rPr>
+                <w:rFonts w:ascii="Lucida Console" w:hAnsi="Lucida Console"/>
+                <w:b/>
+                <w:bCs/>
+                <w:lang w:val="en-US"/>
+              </w:rPr>
+            </w:pPr>
+            <w:r>
+              <w:rPr>
+                <w:rFonts w:ascii="Lucida Console" w:hAnsi="Lucida Console"/>
+                <w:b/>
+                <w:bCs/>
+                <w:lang w:val="en-US"/>
+              </w:rPr>
+              <w:t>30,966</w:t>
+            </w:r>
+          </w:p>
+        </w:tc>
+      </w:tr>
+      <w:tr>
+        <w:trPr>
+          <w:cnfStyle w:val="000000100000" w:firstRow="0" w:lastRow="0" w:firstColumn="0" w:lastColumn="0" w:oddVBand="0" w:evenVBand="0" w:oddHBand="1" w:evenHBand="0" w:firstRowFirstColumn="0" w:firstRowLastColumn="0" w:lastRowFirstColumn="0" w:lastRowLastColumn="0"/>
+        </w:trPr>
+        <w:tc>
+          <w:tcPr>
+            <w:cnfStyle w:val="001000000000" w:firstRow="0" w:lastRow="0" w:firstColumn="1" w:lastColumn="0" w:oddVBand="0" w:evenVBand="0" w:oddHBand="0" w:evenHBand="0" w:firstRowFirstColumn="0" w:firstRowLastColumn="0" w:lastRowFirstColumn="0" w:lastRowLastColumn="0"/>
+            <w:tcW w:w="6232" w:type="dxa"/>
+          </w:tcPr>
+          <w:p>
+            <w:pPr>
+              <w:rPr>
+                <w:rFonts w:ascii="Lucida Console" w:hAnsi="Lucida Console"/>
+                <w:lang w:val="en-US"/>
+              </w:rPr>
+            </w:pPr>
+            <w:r>
+              <w:rPr>
+                <w:rFonts w:ascii="Lucida Console" w:hAnsi="Lucida Console"/>
+                <w:lang w:val="en-US"/>
+              </w:rPr>
+              <w:t>Gross Profit</w:t>
+            </w:r>
+            <w:r>
+              <w:rPr>
+                <w:rFonts w:ascii="Lucida Console" w:hAnsi="Lucida Console"/>
+                <w:lang w:val="en-US"/>
+              </w:rPr>
+              <w:t xml:space="preserve"> (Loss)</w:t>
+            </w:r>
+          </w:p>
+          <w:p>
+            <w:pPr>
+              <w:rPr>
+                <w:rFonts w:ascii="Lucida Console" w:hAnsi="Lucida Console"/>
+                <w:lang w:val="en-US"/>
+              </w:rPr>
+            </w:pPr>
+          </w:p>
+          <w:p>
+            <w:pPr>
+              <w:rPr>
+                <w:rFonts w:ascii="Lucida Console" w:hAnsi="Lucida Console"/>
+                <w:lang w:val="en-US"/>
+              </w:rPr>
+            </w:pPr>
+            <w:r>
+              <w:rPr>
+                <w:rFonts w:ascii="Lucida Console" w:hAnsi="Lucida Console"/>
+                <w:lang w:val="en-US"/>
+              </w:rPr>
+              <w:t>Operating Expenses:</w:t>
+            </w:r>
+          </w:p>
+          <w:p>
+            <w:pPr>
+              <w:rPr>
+                <w:rFonts w:ascii="Lucida Console" w:hAnsi="Lucida Console"/>
+                <w:b w:val="0"/>
+                <w:bCs w:val="0"/>
+                <w:lang w:val="en-US"/>
+              </w:rPr>
+            </w:pPr>
+            <w:r>
+              <w:rPr>
+                <w:rFonts w:ascii="Lucida Console" w:hAnsi="Lucida Console"/>
+                <w:lang w:val="en-US"/>
+              </w:rPr>
+              <w:t xml:space="preserve">  </w:t>
+            </w:r>
+            <w:r>
+              <w:rPr>
+                <w:rFonts w:ascii="Lucida Console" w:hAnsi="Lucida Console"/>
+                <w:b w:val="0"/>
+                <w:bCs w:val="0"/>
+                <w:lang w:val="en-US"/>
+              </w:rPr>
+              <w:t>Selling &amp; administrative expenses</w:t>
+            </w:r>
+          </w:p>
+          <w:p>
+            <w:pPr>
+              <w:rPr>
+                <w:rFonts w:ascii="Lucida Console" w:hAnsi="Lucida Console"/>
+                <w:b w:val="0"/>
+                <w:bCs w:val="0"/>
+                <w:lang w:val="en-US"/>
+              </w:rPr>
+            </w:pPr>
+            <w:r>
+              <w:rPr>
+                <w:rFonts w:ascii="Lucida Console" w:hAnsi="Lucida Console"/>
+                <w:b w:val="0"/>
+                <w:bCs w:val="0"/>
+                <w:lang w:val="en-US"/>
+              </w:rPr>
+              <w:t xml:space="preserve">  Depreciation &amp; amortization</w:t>
+            </w:r>
+          </w:p>
+          <w:p>
+            <w:pPr>
+              <w:rPr>
+                <w:rFonts w:ascii="Lucida Console" w:hAnsi="Lucida Console"/>
+                <w:lang w:val="en-US"/>
+              </w:rPr>
+            </w:pPr>
+            <w:r>
+              <w:rPr>
+                <w:rFonts w:ascii="Lucida Console" w:hAnsi="Lucida Console"/>
+                <w:b w:val="0"/>
+                <w:bCs w:val="0"/>
+                <w:lang w:val="en-US"/>
+              </w:rPr>
+              <w:t xml:space="preserve">  Other operating expenses</w:t>
+            </w:r>
+          </w:p>
+        </w:tc>
+        <w:tc>
+          <w:tcPr>
+            <w:tcW w:w="1276" w:type="dxa"/>
+          </w:tcPr>
+          <w:p>
+            <w:pPr>
+              <w:cnfStyle w:val="000000100000" w:firstRow="0" w:lastRow="0" w:firstColumn="0" w:lastColumn="0" w:oddVBand="0" w:evenVBand="0" w:oddHBand="1" w:evenHBand="0" w:firstRowFirstColumn="0" w:firstRowLastColumn="0" w:lastRowFirstColumn="0" w:lastRowLastColumn="0"/>
+              <w:rPr>
+                <w:rFonts w:ascii="Lucida Console" w:hAnsi="Lucida Console"/>
+                <w:lang w:val="en-US"/>
+              </w:rPr>
+            </w:pPr>
+          </w:p>
+          <w:p>
+            <w:pPr>
+              <w:cnfStyle w:val="000000100000" w:firstRow="0" w:lastRow="0" w:firstColumn="0" w:lastColumn="0" w:oddVBand="0" w:evenVBand="0" w:oddHBand="1" w:evenHBand="0" w:firstRowFirstColumn="0" w:firstRowLastColumn="0" w:lastRowFirstColumn="0" w:lastRowLastColumn="0"/>
+              <w:rPr>
+                <w:rFonts w:ascii="Lucida Console" w:hAnsi="Lucida Console"/>
+                <w:lang w:val="en-US"/>
+              </w:rPr>
+            </w:pPr>
+          </w:p>
+          <w:p>
+            <w:pPr>
+              <w:cnfStyle w:val="000000100000" w:firstRow="0" w:lastRow="0" w:firstColumn="0" w:lastColumn="0" w:oddVBand="0" w:evenVBand="0" w:oddHBand="1" w:evenHBand="0" w:firstRowFirstColumn="0" w:firstRowLastColumn="0" w:lastRowFirstColumn="0" w:lastRowLastColumn="0"/>
+              <w:rPr>
+                <w:rFonts w:ascii="Lucida Console" w:hAnsi="Lucida Console"/>
+                <w:lang w:val="en-US"/>
+              </w:rPr>
+            </w:pPr>
+          </w:p>
+          <w:p>
+            <w:pPr>
+              <w:jc w:val="right"/>
+              <w:cnfStyle w:val="000000100000" w:firstRow="0" w:lastRow="0" w:firstColumn="0" w:lastColumn="0" w:oddVBand="0" w:evenVBand="0" w:oddHBand="1" w:evenHBand="0" w:firstRowFirstColumn="0" w:firstRowLastColumn="0" w:lastRowFirstColumn="0" w:lastRowLastColumn="0"/>
+              <w:rPr>
+                <w:rFonts w:ascii="Lucida Console" w:hAnsi="Lucida Console"/>
+                <w:lang w:val="en-US"/>
+              </w:rPr>
+            </w:pPr>
+            <w:r>
+              <w:rPr>
+                <w:rFonts w:ascii="Lucida Console" w:hAnsi="Lucida Console"/>
+                <w:lang w:val="en-US"/>
+              </w:rPr>
+              <w:t>10,664</w:t>
+            </w:r>
+          </w:p>
+          <w:p>
+            <w:pPr>
+              <w:jc w:val="right"/>
+              <w:cnfStyle w:val="000000100000" w:firstRow="0" w:lastRow="0" w:firstColumn="0" w:lastColumn="0" w:oddVBand="0" w:evenVBand="0" w:oddHBand="1" w:evenHBand="0" w:firstRowFirstColumn="0" w:firstRowLastColumn="0" w:lastRowFirstColumn="0" w:lastRowLastColumn="0"/>
+              <w:rPr>
+                <w:rFonts w:ascii="Lucida Console" w:hAnsi="Lucida Console"/>
+                <w:lang w:val="en-US"/>
+              </w:rPr>
+            </w:pPr>
+            <w:r>
+              <w:rPr>
+                <w:rFonts w:ascii="Lucida Console" w:hAnsi="Lucida Console"/>
+                <w:lang w:val="en-US"/>
+              </w:rPr>
+              <w:t>853</w:t>
+            </w:r>
+          </w:p>
+          <w:p>
+            <w:pPr>
+              <w:jc w:val="right"/>
+              <w:cnfStyle w:val="000000100000" w:firstRow="0" w:lastRow="0" w:firstColumn="0" w:lastColumn="0" w:oddVBand="0" w:evenVBand="0" w:oddHBand="1" w:evenHBand="0" w:firstRowFirstColumn="0" w:firstRowLastColumn="0" w:lastRowFirstColumn="0" w:lastRowLastColumn="0"/>
+              <w:rPr>
+                <w:rFonts w:ascii="Lucida Console" w:hAnsi="Lucida Console"/>
+                <w:lang w:val="en-US"/>
+              </w:rPr>
+            </w:pPr>
+            <w:r>
+              <w:rPr>
+                <w:rFonts w:ascii="Lucida Console" w:hAnsi="Lucida Console"/>
+                <w:lang w:val="en-US"/>
+              </w:rPr>
+              <w:t>585</w:t>
+            </w:r>
+          </w:p>
+        </w:tc>
+        <w:tc>
+          <w:tcPr>
+            <w:tcW w:w="1508" w:type="dxa"/>
+          </w:tcPr>
+          <w:p>
+            <w:pPr>
+              <w:jc w:val="right"/>
+              <w:cnfStyle w:val="000000100000" w:firstRow="0" w:lastRow="0" w:firstColumn="0" w:lastColumn="0" w:oddVBand="0" w:evenVBand="0" w:oddHBand="1" w:evenHBand="0" w:firstRowFirstColumn="0" w:firstRowLastColumn="0" w:lastRowFirstColumn="0" w:lastRowLastColumn="0"/>
+              <w:rPr>
+                <w:rFonts w:ascii="Lucida Console" w:hAnsi="Lucida Console"/>
+                <w:b/>
+                <w:bCs/>
+                <w:lang w:val="en-US"/>
+              </w:rPr>
+            </w:pPr>
+            <w:r>
+              <w:rPr>
+                <w:rFonts w:ascii="Lucida Console" w:hAnsi="Lucida Console"/>
+                <w:b/>
+                <w:bCs/>
+                <w:lang w:val="en-US"/>
+              </w:rPr>
+              <w:t>10,601</w:t>
+            </w:r>
+          </w:p>
+        </w:tc>
+      </w:tr>
+      <w:tr>
+        <w:tc>
+          <w:tcPr>
+            <w:cnfStyle w:val="001000000000" w:firstRow="0" w:lastRow="0" w:firstColumn="1" w:lastColumn="0" w:oddVBand="0" w:evenVBand="0" w:oddHBand="0" w:evenHBand="0" w:firstRowFirstColumn="0" w:firstRowLastColumn="0" w:lastRowFirstColumn="0" w:lastRowLastColumn="0"/>
+            <w:tcW w:w="6232" w:type="dxa"/>
+          </w:tcPr>
+          <w:p>
+            <w:pPr>
+              <w:rPr>
+                <w:rFonts w:ascii="Lucida Console" w:hAnsi="Lucida Console"/>
+                <w:lang w:val="en-US"/>
+              </w:rPr>
+            </w:pPr>
+            <w:r>
+              <w:rPr>
+                <w:rFonts w:ascii="Lucida Console" w:hAnsi="Lucida Console"/>
+                <w:lang w:val="en-US"/>
+              </w:rPr>
+              <w:t>Net Operating Expenses</w:t>
+            </w:r>
+          </w:p>
+        </w:tc>
+        <w:tc>
+          <w:tcPr>
+            <w:tcW w:w="1276" w:type="dxa"/>
+          </w:tcPr>
+          <w:p>
+            <w:pPr>
+              <w:cnfStyle w:val="000000000000" w:firstRow="0" w:lastRow="0" w:firstColumn="0" w:lastColumn="0" w:oddVBand="0" w:evenVBand="0" w:oddHBand="0" w:evenHBand="0" w:firstRowFirstColumn="0" w:firstRowLastColumn="0" w:lastRowFirstColumn="0" w:lastRowLastColumn="0"/>
+              <w:rPr>
+                <w:rFonts w:ascii="Lucida Console" w:hAnsi="Lucida Console"/>
+                <w:lang w:val="en-US"/>
+              </w:rPr>
+            </w:pPr>
+          </w:p>
+        </w:tc>
+        <w:tc>
+          <w:tcPr>
+            <w:tcW w:w="1508" w:type="dxa"/>
+          </w:tcPr>
+          <w:p>
+            <w:pPr>
+              <w:jc w:val="right"/>
+              <w:cnfStyle w:val="000000000000" w:firstRow="0" w:lastRow="0" w:firstColumn="0" w:lastColumn="0" w:oddVBand="0" w:evenVBand="0" w:oddHBand="0" w:evenHBand="0" w:firstRowFirstColumn="0" w:firstRowLastColumn="0" w:lastRowFirstColumn="0" w:lastRowLastColumn="0"/>
+              <w:rPr>
+                <w:rFonts w:ascii="Lucida Console" w:hAnsi="Lucida Console"/>
+                <w:b/>
+                <w:bCs/>
+                <w:lang w:val="en-US"/>
+              </w:rPr>
+            </w:pPr>
+            <w:r>
+              <w:rPr>
+                <w:rFonts w:ascii="Lucida Console" w:hAnsi="Lucida Console"/>
+                <w:b/>
+                <w:bCs/>
+                <w:lang w:val="en-US"/>
+              </w:rPr>
+              <w:t>12,102</w:t>
+            </w:r>
+          </w:p>
+        </w:tc>
+      </w:tr>
+      <w:tr>
+        <w:trPr>
+          <w:cnfStyle w:val="000000100000" w:firstRow="0" w:lastRow="0" w:firstColumn="0" w:lastColumn="0" w:oddVBand="0" w:evenVBand="0" w:oddHBand="1" w:evenHBand="0" w:firstRowFirstColumn="0" w:firstRowLastColumn="0" w:lastRowFirstColumn="0" w:lastRowLastColumn="0"/>
+        </w:trPr>
+        <w:tc>
+          <w:tcPr>
+            <w:cnfStyle w:val="001000000000" w:firstRow="0" w:lastRow="0" w:firstColumn="1" w:lastColumn="0" w:oddVBand="0" w:evenVBand="0" w:oddHBand="0" w:evenHBand="0" w:firstRowFirstColumn="0" w:firstRowLastColumn="0" w:lastRowFirstColumn="0" w:lastRowLastColumn="0"/>
+            <w:tcW w:w="6232" w:type="dxa"/>
+          </w:tcPr>
+          <w:p>
+            <w:pPr>
+              <w:rPr>
+                <w:rFonts w:ascii="Lucida Console" w:hAnsi="Lucida Console"/>
+                <w:lang w:val="en-US"/>
+              </w:rPr>
+            </w:pPr>
+            <w:r>
+              <w:rPr>
+                <w:rFonts w:ascii="Lucida Console" w:hAnsi="Lucida Console"/>
+                <w:lang w:val="en-US"/>
+              </w:rPr>
+              <w:t>Net Operating Income (Loss)</w:t>
+            </w:r>
+          </w:p>
+          <w:p>
+            <w:pPr>
+              <w:rPr>
+                <w:rFonts w:ascii="Lucida Console" w:hAnsi="Lucida Console"/>
+                <w:lang w:val="en-US"/>
+              </w:rPr>
+            </w:pPr>
+          </w:p>
+          <w:p>
+            <w:pPr>
+              <w:rPr>
+                <w:rFonts w:ascii="Lucida Console" w:hAnsi="Lucida Console"/>
+                <w:lang w:val="en-US"/>
+              </w:rPr>
+            </w:pPr>
+            <w:r>
+              <w:rPr>
+                <w:rFonts w:ascii="Lucida Console" w:hAnsi="Lucida Console"/>
+                <w:lang w:val="en-US"/>
+              </w:rPr>
+              <w:t>Other Revenue (Expenses):</w:t>
+            </w:r>
+          </w:p>
+          <w:p>
+            <w:pPr>
+              <w:rPr>
+                <w:rFonts w:ascii="Lucida Console" w:hAnsi="Lucida Console"/>
+                <w:b w:val="0"/>
+                <w:bCs w:val="0"/>
+                <w:lang w:val="en-US"/>
+              </w:rPr>
+            </w:pPr>
+            <w:r>
+              <w:rPr>
+                <w:rFonts w:ascii="Lucida Console" w:hAnsi="Lucida Console"/>
+                <w:lang w:val="en-US"/>
+              </w:rPr>
+              <w:t xml:space="preserve">  </w:t>
+            </w:r>
+            <w:r>
+              <w:rPr>
+                <w:rFonts w:ascii="Lucida Console" w:hAnsi="Lucida Console"/>
+                <w:b w:val="0"/>
+                <w:bCs w:val="0"/>
+                <w:lang w:val="en-US"/>
+              </w:rPr>
+              <w:t xml:space="preserve">Interests </w:t>
+            </w:r>
+          </w:p>
+          <w:p>
+            <w:pPr>
+              <w:rPr>
+                <w:rFonts w:ascii="Lucida Console" w:hAnsi="Lucida Console"/>
+                <w:lang w:val="en-US"/>
+              </w:rPr>
+            </w:pPr>
+            <w:r>
+              <w:rPr>
+                <w:rFonts w:ascii="Lucida Console" w:hAnsi="Lucida Console"/>
+                <w:b w:val="0"/>
+                <w:bCs w:val="0"/>
+                <w:lang w:val="en-US"/>
+              </w:rPr>
+              <w:t xml:space="preserve">  Other Income</w:t>
+            </w:r>
+          </w:p>
+        </w:tc>
+        <w:tc>
+          <w:tcPr>
+            <w:tcW w:w="1276" w:type="dxa"/>
+          </w:tcPr>
+          <w:p>
+            <w:pPr>
+              <w:cnfStyle w:val="000000100000" w:firstRow="0" w:lastRow="0" w:firstColumn="0" w:lastColumn="0" w:oddVBand="0" w:evenVBand="0" w:oddHBand="1" w:evenHBand="0" w:firstRowFirstColumn="0" w:firstRowLastColumn="0" w:lastRowFirstColumn="0" w:lastRowLastColumn="0"/>
+              <w:rPr>
+                <w:rFonts w:ascii="Lucida Console" w:hAnsi="Lucida Console"/>
+                <w:lang w:val="en-US"/>
+              </w:rPr>
+            </w:pPr>
+          </w:p>
+          <w:p>
+            <w:pPr>
+              <w:cnfStyle w:val="000000100000" w:firstRow="0" w:lastRow="0" w:firstColumn="0" w:lastColumn="0" w:oddVBand="0" w:evenVBand="0" w:oddHBand="1" w:evenHBand="0" w:firstRowFirstColumn="0" w:firstRowLastColumn="0" w:lastRowFirstColumn="0" w:lastRowLastColumn="0"/>
+              <w:rPr>
+                <w:rFonts w:ascii="Lucida Console" w:hAnsi="Lucida Console"/>
+                <w:lang w:val="en-US"/>
+              </w:rPr>
+            </w:pPr>
+          </w:p>
+          <w:p>
+            <w:pPr>
+              <w:cnfStyle w:val="000000100000" w:firstRow="0" w:lastRow="0" w:firstColumn="0" w:lastColumn="0" w:oddVBand="0" w:evenVBand="0" w:oddHBand="1" w:evenHBand="0" w:firstRowFirstColumn="0" w:firstRowLastColumn="0" w:lastRowFirstColumn="0" w:lastRowLastColumn="0"/>
+              <w:rPr>
+                <w:rFonts w:ascii="Lucida Console" w:hAnsi="Lucida Console"/>
+                <w:lang w:val="en-US"/>
+              </w:rPr>
+            </w:pPr>
+          </w:p>
+          <w:p>
+            <w:pPr>
+              <w:jc w:val="right"/>
+              <w:cnfStyle w:val="000000100000" w:firstRow="0" w:lastRow="0" w:firstColumn="0" w:lastColumn="0" w:oddVBand="0" w:evenVBand="0" w:oddHBand="1" w:evenHBand="0" w:firstRowFirstColumn="0" w:firstRowLastColumn="0" w:lastRowFirstColumn="0" w:lastRowLastColumn="0"/>
+              <w:rPr>
+                <w:rFonts w:ascii="Lucida Console" w:hAnsi="Lucida Console"/>
+                <w:lang w:val="en-US"/>
+              </w:rPr>
+            </w:pPr>
+            <w:r>
+              <w:rPr>
+                <w:rFonts w:ascii="Lucida Console" w:hAnsi="Lucida Console"/>
+                <w:lang w:val="en-US"/>
+              </w:rPr>
+              <w:t>(289)</w:t>
+            </w:r>
+          </w:p>
+          <w:p>
+            <w:pPr>
+              <w:jc w:val="right"/>
+              <w:cnfStyle w:val="000000100000" w:firstRow="0" w:lastRow="0" w:firstColumn="0" w:lastColumn="0" w:oddVBand="0" w:evenVBand="0" w:oddHBand="1" w:evenHBand="0" w:firstRowFirstColumn="0" w:firstRowLastColumn="0" w:lastRowFirstColumn="0" w:lastRowLastColumn="0"/>
+              <w:rPr>
+                <w:rFonts w:ascii="Lucida Console" w:hAnsi="Lucida Console"/>
+                <w:lang w:val="en-US"/>
+              </w:rPr>
+            </w:pPr>
+            <w:r>
+              <w:rPr>
+                <w:rFonts w:ascii="Lucida Console" w:hAnsi="Lucida Console"/>
+                <w:lang w:val="en-US"/>
+              </w:rPr>
+              <w:t>39</w:t>
+            </w:r>
+          </w:p>
+        </w:tc>
+        <w:tc>
+          <w:tcPr>
+            <w:tcW w:w="1508" w:type="dxa"/>
+          </w:tcPr>
+          <w:p>
+            <w:pPr>
+              <w:jc w:val="right"/>
+              <w:cnfStyle w:val="000000100000" w:firstRow="0" w:lastRow="0" w:firstColumn="0" w:lastColumn="0" w:oddVBand="0" w:evenVBand="0" w:oddHBand="1" w:evenHBand="0" w:firstRowFirstColumn="0" w:firstRowLastColumn="0" w:lastRowFirstColumn="0" w:lastRowLastColumn="0"/>
+              <w:rPr>
+                <w:rFonts w:ascii="Lucida Console" w:hAnsi="Lucida Console"/>
+                <w:b/>
+                <w:bCs/>
+                <w:lang w:val="en-US"/>
+              </w:rPr>
+            </w:pPr>
+            <w:r>
+              <w:rPr>
+                <w:rFonts w:ascii="Lucida Console" w:hAnsi="Lucida Console"/>
+                <w:b/>
+                <w:bCs/>
+                <w:lang w:val="en-US"/>
+              </w:rPr>
+              <w:t>(</w:t>
+            </w:r>
+            <w:r>
+              <w:rPr>
+                <w:rFonts w:ascii="Lucida Console" w:hAnsi="Lucida Console"/>
+                <w:b/>
+                <w:bCs/>
+                <w:lang w:val="en-US"/>
+              </w:rPr>
+              <w:t>1,501</w:t>
+            </w:r>
+            <w:r>
+              <w:rPr>
+                <w:rFonts w:ascii="Lucida Console" w:hAnsi="Lucida Console"/>
+                <w:b/>
+                <w:bCs/>
+                <w:lang w:val="en-US"/>
+              </w:rPr>
+              <w:t>)</w:t>
+            </w:r>
+          </w:p>
+        </w:tc>
+      </w:tr>
+      <w:tr>
+        <w:tc>
+          <w:tcPr>
+            <w:cnfStyle w:val="001000000000" w:firstRow="0" w:lastRow="0" w:firstColumn="1" w:lastColumn="0" w:oddVBand="0" w:evenVBand="0" w:oddHBand="0" w:evenHBand="0" w:firstRowFirstColumn="0" w:firstRowLastColumn="0" w:lastRowFirstColumn="0" w:lastRowLastColumn="0"/>
+            <w:tcW w:w="6232" w:type="dxa"/>
+          </w:tcPr>
+          <w:p>
+            <w:pPr>
+              <w:rPr>
+                <w:rFonts w:ascii="Lucida Console" w:hAnsi="Lucida Console"/>
+                <w:lang w:val="en-US"/>
+              </w:rPr>
+            </w:pPr>
+            <w:r>
+              <w:rPr>
+                <w:rFonts w:ascii="Lucida Console" w:hAnsi="Lucida Console"/>
+                <w:lang w:val="en-US"/>
+              </w:rPr>
+              <w:t>Net Income Before Tax</w:t>
+            </w:r>
+          </w:p>
+          <w:p>
+            <w:pPr>
+              <w:rPr>
+                <w:rFonts w:ascii="Lucida Console" w:hAnsi="Lucida Console"/>
+                <w:b w:val="0"/>
+                <w:bCs w:val="0"/>
+                <w:lang w:val="en-US"/>
+              </w:rPr>
+            </w:pPr>
+            <w:r>
+              <w:rPr>
+                <w:rFonts w:ascii="Lucida Console" w:hAnsi="Lucida Console"/>
+                <w:lang w:val="en-US"/>
+              </w:rPr>
+              <w:t xml:space="preserve">  </w:t>
+            </w:r>
+            <w:r>
+              <w:rPr>
+                <w:rFonts w:ascii="Lucida Console" w:hAnsi="Lucida Console"/>
+                <w:b w:val="0"/>
+                <w:bCs w:val="0"/>
+                <w:lang w:val="en-US"/>
+              </w:rPr>
+              <w:t>Deduct: Income Taxes</w:t>
+            </w:r>
+          </w:p>
+        </w:tc>
+        <w:tc>
+          <w:tcPr>
+            <w:tcW w:w="1276" w:type="dxa"/>
+          </w:tcPr>
+          <w:p>
+            <w:pPr>
+              <w:cnfStyle w:val="000000000000" w:firstRow="0" w:lastRow="0" w:firstColumn="0" w:lastColumn="0" w:oddVBand="0" w:evenVBand="0" w:oddHBand="0" w:evenHBand="0" w:firstRowFirstColumn="0" w:firstRowLastColumn="0" w:lastRowFirstColumn="0" w:lastRowLastColumn="0"/>
+              <w:rPr>
+                <w:rFonts w:ascii="Lucida Console" w:hAnsi="Lucida Console"/>
+                <w:lang w:val="en-US"/>
+              </w:rPr>
+            </w:pPr>
+          </w:p>
+        </w:tc>
+        <w:tc>
+          <w:tcPr>
+            <w:tcW w:w="1508" w:type="dxa"/>
+          </w:tcPr>
+          <w:p>
+            <w:pPr>
+              <w:jc w:val="right"/>
+              <w:cnfStyle w:val="000000000000" w:firstRow="0" w:lastRow="0" w:firstColumn="0" w:lastColumn="0" w:oddVBand="0" w:evenVBand="0" w:oddHBand="0" w:evenHBand="0" w:firstRowFirstColumn="0" w:firstRowLastColumn="0" w:lastRowFirstColumn="0" w:lastRowLastColumn="0"/>
+              <w:rPr>
+                <w:rFonts w:ascii="Lucida Console" w:hAnsi="Lucida Console"/>
+                <w:b/>
+                <w:bCs/>
+                <w:lang w:val="en-US"/>
+              </w:rPr>
+            </w:pPr>
+            <w:r>
+              <w:rPr>
+                <w:rFonts w:ascii="Lucida Console" w:hAnsi="Lucida Console"/>
+                <w:b/>
+                <w:bCs/>
+                <w:lang w:val="en-US"/>
+              </w:rPr>
+              <w:t>(</w:t>
+            </w:r>
+            <w:r>
+              <w:rPr>
+                <w:rFonts w:ascii="Lucida Console" w:hAnsi="Lucida Console"/>
+                <w:b/>
+                <w:bCs/>
+                <w:lang w:val="en-US"/>
+              </w:rPr>
+              <w:t>1,751)</w:t>
+            </w:r>
+          </w:p>
+          <w:p>
+            <w:pPr>
+              <w:jc w:val="right"/>
+              <w:cnfStyle w:val="000000000000" w:firstRow="0" w:lastRow="0" w:firstColumn="0" w:lastColumn="0" w:oddVBand="0" w:evenVBand="0" w:oddHBand="0" w:evenHBand="0" w:firstRowFirstColumn="0" w:firstRowLastColumn="0" w:lastRowFirstColumn="0" w:lastRowLastColumn="0"/>
+              <w:rPr>
+                <w:rFonts w:ascii="Lucida Console" w:hAnsi="Lucida Console"/>
+                <w:lang w:val="en-US"/>
+              </w:rPr>
+            </w:pPr>
+            <w:r>
+              <w:rPr>
+                <w:rFonts w:ascii="Lucida Console" w:hAnsi="Lucida Console"/>
+                <w:lang w:val="en-US"/>
+              </w:rPr>
+              <w:t>(1,369)</w:t>
+            </w:r>
+          </w:p>
+        </w:tc>
+      </w:tr>
+      <w:tr>
+        <w:trPr>
+          <w:cnfStyle w:val="000000100000" w:firstRow="0" w:lastRow="0" w:firstColumn="0" w:lastColumn="0" w:oddVBand="0" w:evenVBand="0" w:oddHBand="1" w:evenHBand="0" w:firstRowFirstColumn="0" w:firstRowLastColumn="0" w:lastRowFirstColumn="0" w:lastRowLastColumn="0"/>
+        </w:trPr>
+        <w:tc>
+          <w:tcPr>
+            <w:cnfStyle w:val="001000000000" w:firstRow="0" w:lastRow="0" w:firstColumn="1" w:lastColumn="0" w:oddVBand="0" w:evenVBand="0" w:oddHBand="0" w:evenHBand="0" w:firstRowFirstColumn="0" w:firstRowLastColumn="0" w:lastRowFirstColumn="0" w:lastRowLastColumn="0"/>
+            <w:tcW w:w="6232" w:type="dxa"/>
+          </w:tcPr>
+          <w:p>
+            <w:pPr>
+              <w:rPr>
+                <w:rFonts w:ascii="Lucida Console" w:hAnsi="Lucida Console"/>
+                <w:lang w:val="en-US"/>
+              </w:rPr>
+            </w:pPr>
+            <w:r>
+              <w:rPr>
+                <w:rFonts w:ascii="Lucida Console" w:hAnsi="Lucida Console"/>
+                <w:lang w:val="en-US"/>
+              </w:rPr>
+              <w:t>Net Earnings (Loss)</w:t>
+            </w:r>
+          </w:p>
+        </w:tc>
+        <w:tc>
+          <w:tcPr>
+            <w:tcW w:w="1276" w:type="dxa"/>
+          </w:tcPr>
+          <w:p>
+            <w:pPr>
+              <w:cnfStyle w:val="000000100000" w:firstRow="0" w:lastRow="0" w:firstColumn="0" w:lastColumn="0" w:oddVBand="0" w:evenVBand="0" w:oddHBand="1" w:evenHBand="0" w:firstRowFirstColumn="0" w:firstRowLastColumn="0" w:lastRowFirstColumn="0" w:lastRowLastColumn="0"/>
+              <w:rPr>
+                <w:rFonts w:ascii="Lucida Console" w:hAnsi="Lucida Console"/>
+                <w:lang w:val="en-US"/>
+              </w:rPr>
+            </w:pPr>
+          </w:p>
+        </w:tc>
+        <w:tc>
+          <w:tcPr>
+            <w:tcW w:w="1508" w:type="dxa"/>
+          </w:tcPr>
+          <w:p>
+            <w:pPr>
+              <w:jc w:val="right"/>
+              <w:cnfStyle w:val="000000100000" w:firstRow="0" w:lastRow="0" w:firstColumn="0" w:lastColumn="0" w:oddVBand="0" w:evenVBand="0" w:oddHBand="1" w:evenHBand="0" w:firstRowFirstColumn="0" w:firstRowLastColumn="0" w:lastRowFirstColumn="0" w:lastRowLastColumn="0"/>
+              <w:rPr>
+                <w:rFonts w:ascii="Lucida Console" w:hAnsi="Lucida Console"/>
+                <w:b/>
+                <w:bCs/>
+                <w:lang w:val="en-US"/>
+              </w:rPr>
+            </w:pPr>
+            <w:r>
+              <w:rPr>
+                <w:rFonts w:ascii="Lucida Console" w:hAnsi="Lucida Console"/>
+                <w:b/>
+                <w:bCs/>
+                <w:lang w:val="en-US"/>
+              </w:rPr>
+              <w:t>(3,120)</w:t>
+            </w:r>
+          </w:p>
+        </w:tc>
+      </w:tr>
+    </w:tbl>
     <w:p>
       <w:pPr>
         <w:rPr>
           <w:rFonts w:ascii="Lucida Console" w:hAnsi="Lucida Console"/>
-          <w:lang w:val="en-US"/>
-        </w:rPr>
-      </w:pPr>
-      <w:r>
-        <w:rPr>
-          <w:rFonts w:ascii="Lucida Console" w:hAnsi="Lucida Console"/>
-          <w:lang w:val="en-US"/>
-        </w:rPr>
-        <w:t>The gross profit percentage is given by:</w:t>
-      </w:r>
-    </w:p>
-    <w:p>
-      <w:pPr>
-        <w:rPr>
-          <w:rFonts w:ascii="Lucida Console" w:eastAsiaTheme="minorEastAsia" w:hAnsi="Lucida Console"/>
-          <w:lang w:val="en-US"/>
-        </w:rPr>
-      </w:pPr>
-      <m:oMathPara>
-        <m:oMath>
-          <m:r>
-            <w:rPr>
-              <w:rFonts w:ascii="Cambria Math" w:hAnsi="Cambria Math"/>
-              <w:lang w:val="en-US"/>
-            </w:rPr>
-            <m:t>Gross Profit %age=</m:t>
-          </m:r>
-          <m:f>
-            <m:fPr>
-              <m:ctrlPr>
-                <w:rPr>
-                  <w:rFonts w:ascii="Cambria Math" w:hAnsi="Cambria Math"/>
-                  <w:i/>
-                  <w:lang w:val="en-US"/>
-                </w:rPr>
-              </m:ctrlPr>
-            </m:fPr>
-            <m:num>
-              <m:r>
-                <w:rPr>
-                  <w:rFonts w:ascii="Cambria Math" w:hAnsi="Cambria Math"/>
-                  <w:lang w:val="en-US"/>
-                </w:rPr>
-                <m:t>$2,400,000</m:t>
-              </m:r>
-            </m:num>
-            <m:den>
-              <m:r>
-                <w:rPr>
-                  <w:rFonts w:ascii="Cambria Math" w:hAnsi="Cambria Math"/>
-                  <w:lang w:val="en-US"/>
-                </w:rPr>
-                <m:t>$6,000,000</m:t>
-              </m:r>
-            </m:den>
-          </m:f>
-          <m:r>
-            <w:rPr>
-              <w:rFonts w:ascii="Cambria Math" w:hAnsi="Cambria Math"/>
-              <w:lang w:val="en-US"/>
-            </w:rPr>
-            <m:t xml:space="preserve"> ×100=40.0%</m:t>
-          </m:r>
-        </m:oMath>
-      </m:oMathPara>
-    </w:p>
-    <w:p>
-      <w:pPr>
-        <w:rPr>
-          <w:rFonts w:ascii="Lucida Console" w:eastAsiaTheme="minorEastAsia" w:hAnsi="Lucida Console"/>
-          <w:lang w:val="en-US"/>
-        </w:rPr>
-      </w:pPr>
-      <w:r>
-        <w:rPr>
-          <w:rFonts w:ascii="Lucida Console" w:eastAsiaTheme="minorEastAsia" w:hAnsi="Lucida Console"/>
-          <w:lang w:val="en-US"/>
-        </w:rPr>
-        <w:t>The inventory turnover is given by:</w:t>
-      </w:r>
-    </w:p>
-    <w:p>
-      <w:pPr>
-        <w:rPr>
-          <w:rFonts w:ascii="Lucida Console" w:eastAsiaTheme="minorEastAsia" w:hAnsi="Lucida Console"/>
-          <w:lang w:val="en-US"/>
-        </w:rPr>
-      </w:pPr>
-      <m:oMathPara>
-        <m:oMath>
-          <m:r>
-            <w:rPr>
-              <w:rFonts w:ascii="Cambria Math" w:eastAsiaTheme="minorEastAsia" w:hAnsi="Cambria Math"/>
-              <w:lang w:val="en-US"/>
-            </w:rPr>
-            <m:t>Inventory Turnover=</m:t>
-          </m:r>
-          <m:f>
-            <m:fPr>
-              <m:ctrlPr>
-                <w:rPr>
-                  <w:rFonts w:ascii="Cambria Math" w:eastAsiaTheme="minorEastAsia" w:hAnsi="Cambria Math"/>
-                  <w:i/>
-                  <w:lang w:val="en-US"/>
-                </w:rPr>
-              </m:ctrlPr>
-            </m:fPr>
-            <m:num>
-              <m:r>
-                <w:rPr>
-                  <w:rFonts w:ascii="Cambria Math" w:eastAsiaTheme="minorEastAsia" w:hAnsi="Cambria Math"/>
-                  <w:lang w:val="en-US"/>
-                </w:rPr>
-                <m:t>$3,600,000</m:t>
-              </m:r>
-            </m:num>
-            <m:den>
-              <m:r>
-                <w:rPr>
-                  <w:rFonts w:ascii="Cambria Math" w:eastAsiaTheme="minorEastAsia" w:hAnsi="Cambria Math"/>
-                  <w:lang w:val="en-US"/>
-                </w:rPr>
-                <m:t>$1,200,000</m:t>
-              </m:r>
-            </m:den>
-          </m:f>
-          <m:r>
-            <w:rPr>
-              <w:rFonts w:ascii="Cambria Math" w:eastAsiaTheme="minorEastAsia" w:hAnsi="Cambria Math"/>
-              <w:lang w:val="en-US"/>
-            </w:rPr>
-            <m:t>=3.00</m:t>
-          </m:r>
-        </m:oMath>
-      </m:oMathPara>
-    </w:p>
-    <w:p>
-      <w:pPr>
-        <w:rPr>
-          <w:rFonts w:ascii="Lucida Console" w:hAnsi="Lucida Console"/>
-          <w:lang w:val="en-US"/>
-        </w:rPr>
-      </w:pPr>
-      <w:r>
-        <w:rPr>
-          <w:rFonts w:ascii="Lucida Console" w:hAnsi="Lucida Console"/>
-          <w:lang w:val="en-US"/>
-        </w:rPr>
-        <w:t>(2)</w:t>
-      </w:r>
-    </w:p>
-    <w:p>
-      <w:pPr>
-        <w:rPr>
-          <w:rFonts w:ascii="Lucida Console" w:hAnsi="Lucida Console"/>
-          <w:lang w:val="en-US"/>
-        </w:rPr>
-      </w:pPr>
-      <w:r>
-        <w:rPr>
-          <w:rFonts w:ascii="Lucida Console" w:hAnsi="Lucida Console"/>
-          <w:lang w:val="en-US"/>
-        </w:rPr>
-        <w:t>Since the gross profit and the percentage of gross profit is unchanged, this means that the sales and hence, the cost of goods sold should also remain unchanged.</w:t>
-      </w:r>
-    </w:p>
-    <w:p>
-      <w:pPr>
-        <w:rPr>
-          <w:rFonts w:ascii="Lucida Console" w:hAnsi="Lucida Console"/>
-          <w:lang w:val="en-US"/>
-        </w:rPr>
-      </w:pPr>
-      <w:r>
-        <w:rPr>
-          <w:rFonts w:ascii="Lucida Console" w:hAnsi="Lucida Console"/>
-          <w:lang w:val="en-US"/>
-        </w:rPr>
-        <w:t>Thus, the cost of goods sold is $3,600,000. The inventory average is $1,000,000, resulting in an inventory turnover of</w:t>
-      </w:r>
-    </w:p>
-    <w:p>
-      <w:pPr>
-        <w:rPr>
-          <w:rFonts w:ascii="Lucida Console" w:eastAsiaTheme="minorEastAsia" w:hAnsi="Lucida Console"/>
-          <w:lang w:val="en-US"/>
-        </w:rPr>
-      </w:pPr>
-      <m:oMathPara>
-        <m:oMath>
-          <m:r>
-            <w:rPr>
-              <w:rFonts w:ascii="Cambria Math" w:hAnsi="Cambria Math"/>
-              <w:lang w:val="en-US"/>
-            </w:rPr>
-            <m:t>Inventory Turnover=</m:t>
-          </m:r>
-          <m:f>
-            <m:fPr>
-              <m:ctrlPr>
-                <w:rPr>
-                  <w:rFonts w:ascii="Cambria Math" w:hAnsi="Cambria Math"/>
-                  <w:i/>
-                  <w:lang w:val="en-US"/>
-                </w:rPr>
-              </m:ctrlPr>
-            </m:fPr>
-            <m:num>
-              <m:r>
-                <w:rPr>
-                  <w:rFonts w:ascii="Cambria Math" w:hAnsi="Cambria Math"/>
-                  <w:lang w:val="en-US"/>
-                </w:rPr>
-                <m:t>$3,600,000</m:t>
-              </m:r>
-            </m:num>
-            <m:den>
-              <m:r>
-                <w:rPr>
-                  <w:rFonts w:ascii="Cambria Math" w:hAnsi="Cambria Math"/>
-                  <w:lang w:val="en-US"/>
-                </w:rPr>
-                <m:t>$1,000,000</m:t>
-              </m:r>
-            </m:den>
-          </m:f>
-          <m:r>
-            <w:rPr>
-              <w:rFonts w:ascii="Cambria Math" w:hAnsi="Cambria Math"/>
-              <w:lang w:val="en-US"/>
-            </w:rPr>
-            <m:t>=3.60</m:t>
-          </m:r>
-        </m:oMath>
-      </m:oMathPara>
-    </w:p>
-    <w:p>
-      <w:pPr>
-        <w:rPr>
-          <w:rFonts w:ascii="Lucida Console" w:eastAsiaTheme="minorEastAsia" w:hAnsi="Lucida Console"/>
-          <w:lang w:val="en-US"/>
-        </w:rPr>
-      </w:pPr>
-      <w:r>
-        <w:rPr>
-          <w:rFonts w:ascii="Lucida Console" w:eastAsiaTheme="minorEastAsia" w:hAnsi="Lucida Console"/>
-          <w:lang w:val="en-US"/>
-        </w:rPr>
-        <w:t>(3)</w:t>
-      </w:r>
-    </w:p>
-    <w:p>
-      <w:pPr>
-        <w:rPr>
-          <w:rFonts w:ascii="Lucida Console" w:eastAsiaTheme="minorEastAsia" w:hAnsi="Lucida Console"/>
-          <w:lang w:val="en-US"/>
-        </w:rPr>
-      </w:pPr>
-      <w:r>
-        <w:rPr>
-          <w:rFonts w:ascii="Lucida Console" w:eastAsiaTheme="minorEastAsia" w:hAnsi="Lucida Console"/>
-          <w:lang w:val="en-US"/>
-        </w:rPr>
-        <w:t>The inventory turnover is assumed to be 3.00, and the average inventory is $1,000,000. By using the formula, we see that the cost of goods sold is given by:</w:t>
-      </w:r>
-    </w:p>
-    <w:p>
-      <w:pPr>
-        <w:rPr>
-          <w:rFonts w:ascii="Lucida Console" w:eastAsiaTheme="minorEastAsia" w:hAnsi="Lucida Console"/>
-          <w:lang w:val="en-US"/>
-        </w:rPr>
-      </w:pPr>
-      <m:oMathPara>
-        <m:oMath>
-          <m:r>
-            <w:rPr>
-              <w:rFonts w:ascii="Cambria Math" w:eastAsiaTheme="minorEastAsia" w:hAnsi="Cambria Math"/>
-              <w:lang w:val="en-US"/>
-            </w:rPr>
-            <m:t>Cost of Goods Sold=3.00 ×$1,000,000=$3,000,000</m:t>
-          </m:r>
-        </m:oMath>
-      </m:oMathPara>
-    </w:p>
-    <w:p>
-      <w:pPr>
-        <w:rPr>
-          <w:rFonts w:ascii="Lucida Console" w:eastAsiaTheme="minorEastAsia" w:hAnsi="Lucida Console"/>
-          <w:lang w:val="en-US"/>
-        </w:rPr>
-      </w:pPr>
-      <w:r>
-        <w:rPr>
-          <w:rFonts w:ascii="Lucida Console" w:eastAsiaTheme="minorEastAsia" w:hAnsi="Lucida Console"/>
-          <w:lang w:val="en-US"/>
-        </w:rPr>
-        <w:t>Since we need the same gross profit ($2,400,000) as the previous, we see that the net sales will be:</w:t>
-      </w:r>
-    </w:p>
-    <w:p>
-      <w:pPr>
-        <w:rPr>
-          <w:rFonts w:ascii="Lucida Console" w:eastAsiaTheme="minorEastAsia" w:hAnsi="Lucida Console"/>
-          <w:lang w:val="en-US"/>
-        </w:rPr>
-      </w:pPr>
-      <m:oMathPara>
-        <m:oMath>
-          <m:r>
-            <w:rPr>
-              <w:rFonts w:ascii="Cambria Math" w:eastAsiaTheme="minorEastAsia" w:hAnsi="Cambria Math"/>
-              <w:lang w:val="en-US"/>
-            </w:rPr>
-            <m:t>Net Sales=$3,000,000+$2,400,000=$5,400,000</m:t>
-          </m:r>
-        </m:oMath>
-      </m:oMathPara>
-    </w:p>
-    <w:p>
-      <w:pPr>
-        <w:rPr>
-          <w:rFonts w:ascii="Lucida Console" w:eastAsiaTheme="minorEastAsia" w:hAnsi="Lucida Console"/>
-          <w:lang w:val="en-US"/>
-        </w:rPr>
-      </w:pPr>
-      <w:r>
-        <w:rPr>
-          <w:rFonts w:ascii="Lucida Console" w:eastAsiaTheme="minorEastAsia" w:hAnsi="Lucida Console"/>
-          <w:lang w:val="en-US"/>
-        </w:rPr>
-        <w:t>Thus, the gross profit percentage is given by:</w:t>
-      </w:r>
-    </w:p>
-    <w:p>
-      <w:pPr>
-        <w:rPr>
-          <w:rFonts w:ascii="Lucida Console" w:eastAsiaTheme="minorEastAsia" w:hAnsi="Lucida Console"/>
-          <w:lang w:val="en-US"/>
-        </w:rPr>
-      </w:pPr>
-      <m:oMathPara>
-        <m:oMath>
-          <m:r>
-            <w:rPr>
-              <w:rFonts w:ascii="Cambria Math" w:eastAsiaTheme="minorEastAsia" w:hAnsi="Cambria Math"/>
-              <w:lang w:val="en-US"/>
-            </w:rPr>
-            <m:t>Gross Profit %age=</m:t>
-          </m:r>
-          <m:f>
-            <m:fPr>
-              <m:ctrlPr>
-                <w:rPr>
-                  <w:rFonts w:ascii="Cambria Math" w:eastAsiaTheme="minorEastAsia" w:hAnsi="Cambria Math"/>
-                  <w:i/>
-                  <w:lang w:val="en-US"/>
-                </w:rPr>
-              </m:ctrlPr>
-            </m:fPr>
-            <m:num>
-              <m:r>
-                <w:rPr>
-                  <w:rFonts w:ascii="Cambria Math" w:eastAsiaTheme="minorEastAsia" w:hAnsi="Cambria Math"/>
-                  <w:lang w:val="en-US"/>
-                </w:rPr>
-                <m:t>$2,400,000</m:t>
-              </m:r>
-            </m:num>
-            <m:den>
-              <m:r>
-                <w:rPr>
-                  <w:rFonts w:ascii="Cambria Math" w:eastAsiaTheme="minorEastAsia" w:hAnsi="Cambria Math"/>
-                  <w:lang w:val="en-US"/>
-                </w:rPr>
-                <m:t>$5,400,000</m:t>
-              </m:r>
-            </m:den>
-          </m:f>
-          <m:r>
-            <w:rPr>
-              <w:rFonts w:ascii="Cambria Math" w:eastAsiaTheme="minorEastAsia" w:hAnsi="Cambria Math"/>
-              <w:lang w:val="en-US"/>
-            </w:rPr>
-            <m:t xml:space="preserve"> ×100=44.4%</m:t>
-          </m:r>
-        </m:oMath>
-      </m:oMathPara>
-    </w:p>
-    <w:p>
-      <w:pPr>
-        <w:rPr>
-          <w:rFonts w:ascii="Lucida Console" w:eastAsiaTheme="minorEastAsia" w:hAnsi="Lucida Console"/>
-          <w:lang w:val="en-US"/>
-        </w:rPr>
-      </w:pPr>
-      <w:r>
-        <w:rPr>
-          <w:rFonts w:ascii="Lucida Console" w:eastAsiaTheme="minorEastAsia" w:hAnsi="Lucida Console"/>
-          <w:lang w:val="en-US"/>
-        </w:rPr>
-        <w:t>(4)</w:t>
-      </w:r>
-    </w:p>
-    <w:p>
-      <w:pPr>
-        <w:rPr>
-          <w:rFonts w:ascii="Lucida Console" w:eastAsiaTheme="minorEastAsia" w:hAnsi="Lucida Console"/>
-          <w:lang w:val="en-US"/>
-        </w:rPr>
-      </w:pPr>
-      <w:r>
-        <w:rPr>
-          <w:rFonts w:ascii="Lucida Console" w:eastAsiaTheme="minorEastAsia" w:hAnsi="Lucida Console"/>
-          <w:lang w:val="en-US"/>
-        </w:rPr>
-        <w:t>(a) 10% decrease in inventory turnover implies that the new inventory turnover is 90% of previous inventory turnover (3.00).</w:t>
-      </w:r>
-    </w:p>
-    <w:p>
-      <w:pPr>
-        <w:rPr>
-          <w:rFonts w:ascii="Lucida Console" w:eastAsiaTheme="minorEastAsia" w:hAnsi="Lucida Console"/>
-          <w:lang w:val="en-US"/>
-        </w:rPr>
-      </w:pPr>
-      <w:r>
-        <w:rPr>
-          <w:rFonts w:ascii="Lucida Console" w:eastAsiaTheme="minorEastAsia" w:hAnsi="Lucida Console"/>
-          <w:lang w:val="en-US"/>
-        </w:rPr>
-        <w:t>Thus, the new inventory turnover is 2.70.</w:t>
-      </w:r>
-    </w:p>
-    <w:p>
-      <w:pPr>
-        <w:rPr>
-          <w:rFonts w:ascii="Lucida Console" w:eastAsiaTheme="minorEastAsia" w:hAnsi="Lucida Console"/>
-          <w:lang w:val="en-US"/>
-        </w:rPr>
-      </w:pPr>
-      <w:r>
-        <w:rPr>
-          <w:rFonts w:ascii="Lucida Console" w:eastAsiaTheme="minorEastAsia" w:hAnsi="Lucida Console"/>
-          <w:lang w:val="en-US"/>
-        </w:rPr>
-        <w:t>Thus, the cost of goods sold, based on the formula is given by:</w:t>
-      </w:r>
-    </w:p>
-    <w:p>
-      <w:pPr>
-        <w:rPr>
-          <w:rFonts w:ascii="Lucida Console" w:eastAsiaTheme="minorEastAsia" w:hAnsi="Lucida Console"/>
-          <w:lang w:val="en-US"/>
-        </w:rPr>
-      </w:pPr>
-      <m:oMathPara>
-        <m:oMath>
-          <m:r>
-            <w:rPr>
-              <w:rFonts w:ascii="Cambria Math" w:eastAsiaTheme="minorEastAsia" w:hAnsi="Cambria Math"/>
-              <w:lang w:val="en-US"/>
-            </w:rPr>
-            <m:t>Cost of Goods Sold=2.70 ×$1,200,000=$3,240,000</m:t>
-          </m:r>
-        </m:oMath>
-      </m:oMathPara>
-    </w:p>
-    <w:p>
-      <w:pPr>
-        <w:rPr>
-          <w:rFonts w:ascii="Lucida Console" w:eastAsiaTheme="minorEastAsia" w:hAnsi="Lucida Console"/>
-          <w:lang w:val="en-US"/>
-        </w:rPr>
-      </w:pPr>
-      <w:r>
-        <w:rPr>
-          <w:rFonts w:ascii="Lucida Console" w:eastAsiaTheme="minorEastAsia" w:hAnsi="Lucida Console"/>
-          <w:lang w:val="en-US"/>
-        </w:rPr>
-        <w:lastRenderedPageBreak/>
-        <w:t xml:space="preserve">The gross profit percentage has increased by 10% from the previous </w:t>
-      </w:r>
-      <w:proofErr w:type="gramStart"/>
-      <w:r>
-        <w:rPr>
-          <w:rFonts w:ascii="Lucida Console" w:eastAsiaTheme="minorEastAsia" w:hAnsi="Lucida Console"/>
-          <w:lang w:val="en-US"/>
-        </w:rPr>
-        <w:t>one</w:t>
-      </w:r>
-      <w:proofErr w:type="gramEnd"/>
-      <w:r>
-        <w:rPr>
-          <w:rFonts w:ascii="Lucida Console" w:eastAsiaTheme="minorEastAsia" w:hAnsi="Lucida Console"/>
-          <w:lang w:val="en-US"/>
-        </w:rPr>
-        <w:t xml:space="preserve"> i.e. the new percentage is 110% of the previous one (40.0%).</w:t>
-      </w:r>
-    </w:p>
-    <w:p>
-      <w:pPr>
-        <w:rPr>
-          <w:rFonts w:ascii="Lucida Console" w:eastAsiaTheme="minorEastAsia" w:hAnsi="Lucida Console"/>
-          <w:lang w:val="en-US"/>
-        </w:rPr>
-      </w:pPr>
-      <w:r>
-        <w:rPr>
-          <w:rFonts w:ascii="Lucida Console" w:eastAsiaTheme="minorEastAsia" w:hAnsi="Lucida Console"/>
-          <w:lang w:val="en-US"/>
-        </w:rPr>
-        <w:t>Thus, the new gross profit percentage is 44%.</w:t>
-      </w:r>
-    </w:p>
-    <w:p>
-      <w:pPr>
-        <w:rPr>
-          <w:rFonts w:ascii="Lucida Console" w:eastAsiaTheme="minorEastAsia" w:hAnsi="Lucida Console"/>
-          <w:lang w:val="en-US"/>
-        </w:rPr>
-      </w:pPr>
-      <w:r>
-        <w:rPr>
-          <w:rFonts w:ascii="Lucida Console" w:eastAsiaTheme="minorEastAsia" w:hAnsi="Lucida Console"/>
-          <w:lang w:val="en-US"/>
-        </w:rPr>
-        <w:t xml:space="preserve">Based on this, the </w:t>
-      </w:r>
-      <w:r>
-        <w:rPr>
-          <w:rFonts w:ascii="Lucida Console" w:eastAsiaTheme="minorEastAsia" w:hAnsi="Lucida Console"/>
-          <w:lang w:val="en-US"/>
-        </w:rPr>
-        <w:t xml:space="preserve">total gross profit </w:t>
-      </w:r>
-      <w:r>
-        <w:rPr>
-          <w:rFonts w:ascii="Lucida Console" w:eastAsiaTheme="minorEastAsia" w:hAnsi="Lucida Console"/>
-          <w:lang w:val="en-US"/>
-        </w:rPr>
-        <w:t>for</w:t>
-      </w:r>
-      <w:r>
-        <w:rPr>
-          <w:rFonts w:ascii="Lucida Console" w:eastAsiaTheme="minorEastAsia" w:hAnsi="Lucida Console"/>
-          <w:lang w:val="en-US"/>
-        </w:rPr>
-        <w:t xml:space="preserve"> the year will be:</w:t>
-      </w:r>
-    </w:p>
-    <w:p>
-      <w:pPr>
-        <w:rPr>
-          <w:rFonts w:ascii="Lucida Console" w:eastAsiaTheme="minorEastAsia" w:hAnsi="Lucida Console"/>
-          <w:lang w:val="en-US"/>
-        </w:rPr>
-      </w:pPr>
-      <m:oMathPara>
-        <m:oMath>
-          <m:r>
-            <w:rPr>
-              <w:rFonts w:ascii="Cambria Math" w:eastAsiaTheme="minorEastAsia" w:hAnsi="Cambria Math"/>
-              <w:lang w:val="en-US"/>
-            </w:rPr>
-            <m:t>Gross Profit=</m:t>
-          </m:r>
-          <m:f>
-            <m:fPr>
-              <m:ctrlPr>
-                <w:rPr>
-                  <w:rFonts w:ascii="Cambria Math" w:eastAsiaTheme="minorEastAsia" w:hAnsi="Cambria Math"/>
-                  <w:i/>
-                  <w:lang w:val="en-US"/>
-                </w:rPr>
-              </m:ctrlPr>
-            </m:fPr>
-            <m:num>
-              <m:r>
-                <w:rPr>
-                  <w:rFonts w:ascii="Cambria Math" w:eastAsiaTheme="minorEastAsia" w:hAnsi="Cambria Math"/>
-                  <w:lang w:val="en-US"/>
-                </w:rPr>
-                <m:t>0.44</m:t>
-              </m:r>
-            </m:num>
-            <m:den>
-              <m:r>
-                <w:rPr>
-                  <w:rFonts w:ascii="Cambria Math" w:eastAsiaTheme="minorEastAsia" w:hAnsi="Cambria Math"/>
-                  <w:lang w:val="en-US"/>
-                </w:rPr>
-                <m:t>0.56</m:t>
-              </m:r>
-            </m:den>
-          </m:f>
-          <m:r>
-            <w:rPr>
-              <w:rFonts w:ascii="Cambria Math" w:eastAsiaTheme="minorEastAsia" w:hAnsi="Cambria Math"/>
-              <w:lang w:val="en-US"/>
-            </w:rPr>
-            <m:t xml:space="preserve"> ×$3,240,000=$2,545,714.29</m:t>
-          </m:r>
-        </m:oMath>
-      </m:oMathPara>
-    </w:p>
-    <w:p>
-      <w:pPr>
-        <w:rPr>
-          <w:rFonts w:ascii="Lucida Console" w:eastAsiaTheme="minorEastAsia" w:hAnsi="Lucida Console"/>
-          <w:lang w:val="en-US"/>
-        </w:rPr>
-      </w:pPr>
-      <w:r>
-        <w:rPr>
-          <w:rFonts w:ascii="Lucida Console" w:eastAsiaTheme="minorEastAsia" w:hAnsi="Lucida Console"/>
-          <w:lang w:val="en-US"/>
-        </w:rPr>
-        <w:t>(b)</w:t>
-      </w:r>
-      <w:r>
-        <w:rPr>
-          <w:rFonts w:ascii="Lucida Console" w:eastAsiaTheme="minorEastAsia" w:hAnsi="Lucida Console"/>
-          <w:lang w:val="en-US"/>
-        </w:rPr>
-        <w:t xml:space="preserve"> </w:t>
-      </w:r>
-      <w:r>
-        <w:rPr>
-          <w:rFonts w:ascii="Lucida Console" w:eastAsiaTheme="minorEastAsia" w:hAnsi="Lucida Console"/>
-          <w:lang w:val="en-US"/>
-        </w:rPr>
-        <w:t xml:space="preserve">10% </w:t>
-      </w:r>
-      <w:r>
-        <w:rPr>
-          <w:rFonts w:ascii="Lucida Console" w:eastAsiaTheme="minorEastAsia" w:hAnsi="Lucida Console"/>
-          <w:lang w:val="en-US"/>
-        </w:rPr>
-        <w:t>increase</w:t>
-      </w:r>
-      <w:r>
-        <w:rPr>
-          <w:rFonts w:ascii="Lucida Console" w:eastAsiaTheme="minorEastAsia" w:hAnsi="Lucida Console"/>
-          <w:lang w:val="en-US"/>
-        </w:rPr>
-        <w:t xml:space="preserve"> in inventory turnover implies that the new inventory turnover is </w:t>
-      </w:r>
-      <w:r>
-        <w:rPr>
-          <w:rFonts w:ascii="Lucida Console" w:eastAsiaTheme="minorEastAsia" w:hAnsi="Lucida Console"/>
-          <w:lang w:val="en-US"/>
-        </w:rPr>
-        <w:t>11</w:t>
-      </w:r>
-      <w:r>
-        <w:rPr>
-          <w:rFonts w:ascii="Lucida Console" w:eastAsiaTheme="minorEastAsia" w:hAnsi="Lucida Console"/>
-          <w:lang w:val="en-US"/>
-        </w:rPr>
-        <w:t>0% of previous inventory turnover (3.00).</w:t>
-      </w:r>
-    </w:p>
-    <w:p>
-      <w:pPr>
-        <w:rPr>
-          <w:rFonts w:ascii="Lucida Console" w:eastAsiaTheme="minorEastAsia" w:hAnsi="Lucida Console"/>
-          <w:lang w:val="en-US"/>
-        </w:rPr>
-      </w:pPr>
-      <w:r>
-        <w:rPr>
-          <w:rFonts w:ascii="Lucida Console" w:eastAsiaTheme="minorEastAsia" w:hAnsi="Lucida Console"/>
-          <w:lang w:val="en-US"/>
-        </w:rPr>
-        <w:t xml:space="preserve">Thus, the new inventory turnover is </w:t>
-      </w:r>
-      <w:r>
-        <w:rPr>
-          <w:rFonts w:ascii="Lucida Console" w:eastAsiaTheme="minorEastAsia" w:hAnsi="Lucida Console"/>
-          <w:lang w:val="en-US"/>
-        </w:rPr>
-        <w:t>3.3</w:t>
-      </w:r>
-      <w:r>
-        <w:rPr>
-          <w:rFonts w:ascii="Lucida Console" w:eastAsiaTheme="minorEastAsia" w:hAnsi="Lucida Console"/>
-          <w:lang w:val="en-US"/>
-        </w:rPr>
-        <w:t>0.</w:t>
-      </w:r>
-    </w:p>
-    <w:p>
-      <w:pPr>
-        <w:rPr>
-          <w:rFonts w:ascii="Lucida Console" w:eastAsiaTheme="minorEastAsia" w:hAnsi="Lucida Console"/>
-          <w:lang w:val="en-US"/>
-        </w:rPr>
-      </w:pPr>
-      <w:r>
-        <w:rPr>
-          <w:rFonts w:ascii="Lucida Console" w:eastAsiaTheme="minorEastAsia" w:hAnsi="Lucida Console"/>
-          <w:lang w:val="en-US"/>
-        </w:rPr>
-        <w:t>Thus, the cost of goods sold, based on the formula is given by:</w:t>
-      </w:r>
-    </w:p>
-    <w:p>
-      <w:pPr>
-        <w:rPr>
-          <w:rFonts w:ascii="Lucida Console" w:eastAsiaTheme="minorEastAsia" w:hAnsi="Lucida Console"/>
-          <w:lang w:val="en-US"/>
-        </w:rPr>
-      </w:pPr>
-      <m:oMathPara>
-        <m:oMath>
-          <m:r>
-            <w:rPr>
-              <w:rFonts w:ascii="Cambria Math" w:eastAsiaTheme="minorEastAsia" w:hAnsi="Cambria Math"/>
-              <w:lang w:val="en-US"/>
-            </w:rPr>
-            <m:t>Cost of Goods Sold=</m:t>
-          </m:r>
-          <m:r>
-            <w:rPr>
-              <w:rFonts w:ascii="Cambria Math" w:eastAsiaTheme="minorEastAsia" w:hAnsi="Cambria Math"/>
-              <w:lang w:val="en-US"/>
-            </w:rPr>
-            <m:t>3.3</m:t>
-          </m:r>
-          <m:r>
-            <w:rPr>
-              <w:rFonts w:ascii="Cambria Math" w:eastAsiaTheme="minorEastAsia" w:hAnsi="Cambria Math"/>
-              <w:lang w:val="en-US"/>
-            </w:rPr>
-            <m:t>0 ×$1,200,000=$3,</m:t>
-          </m:r>
-          <m:r>
-            <w:rPr>
-              <w:rFonts w:ascii="Cambria Math" w:eastAsiaTheme="minorEastAsia" w:hAnsi="Cambria Math"/>
-              <w:lang w:val="en-US"/>
-            </w:rPr>
-            <m:t>96</m:t>
-          </m:r>
-          <m:r>
-            <w:rPr>
-              <w:rFonts w:ascii="Cambria Math" w:eastAsiaTheme="minorEastAsia" w:hAnsi="Cambria Math"/>
-              <w:lang w:val="en-US"/>
-            </w:rPr>
-            <m:t>0,000</m:t>
-          </m:r>
-        </m:oMath>
-      </m:oMathPara>
-    </w:p>
-    <w:p>
-      <w:pPr>
-        <w:rPr>
-          <w:rFonts w:ascii="Lucida Console" w:eastAsiaTheme="minorEastAsia" w:hAnsi="Lucida Console"/>
-          <w:lang w:val="en-US"/>
-        </w:rPr>
-      </w:pPr>
-      <w:r>
-        <w:rPr>
-          <w:rFonts w:ascii="Lucida Console" w:eastAsiaTheme="minorEastAsia" w:hAnsi="Lucida Console"/>
-          <w:lang w:val="en-US"/>
-        </w:rPr>
-        <w:t xml:space="preserve">The gross profit percentage has </w:t>
-      </w:r>
-      <w:r>
-        <w:rPr>
-          <w:rFonts w:ascii="Lucida Console" w:eastAsiaTheme="minorEastAsia" w:hAnsi="Lucida Console"/>
-          <w:lang w:val="en-US"/>
-        </w:rPr>
-        <w:t>decreased</w:t>
-      </w:r>
-      <w:r>
-        <w:rPr>
-          <w:rFonts w:ascii="Lucida Console" w:eastAsiaTheme="minorEastAsia" w:hAnsi="Lucida Console"/>
-          <w:lang w:val="en-US"/>
-        </w:rPr>
-        <w:t xml:space="preserve"> by 10% from the previous one i.e. the new percentage is </w:t>
-      </w:r>
-      <w:r>
-        <w:rPr>
-          <w:rFonts w:ascii="Lucida Console" w:eastAsiaTheme="minorEastAsia" w:hAnsi="Lucida Console"/>
-          <w:lang w:val="en-US"/>
-        </w:rPr>
-        <w:t>90</w:t>
-      </w:r>
-      <w:r>
-        <w:rPr>
-          <w:rFonts w:ascii="Lucida Console" w:eastAsiaTheme="minorEastAsia" w:hAnsi="Lucida Console"/>
-          <w:lang w:val="en-US"/>
-        </w:rPr>
-        <w:t>% of the previous one (40.0%).</w:t>
-      </w:r>
-    </w:p>
-    <w:p>
-      <w:pPr>
-        <w:rPr>
-          <w:rFonts w:ascii="Lucida Console" w:eastAsiaTheme="minorEastAsia" w:hAnsi="Lucida Console"/>
-          <w:lang w:val="en-US"/>
-        </w:rPr>
-      </w:pPr>
-      <w:r>
-        <w:rPr>
-          <w:rFonts w:ascii="Lucida Console" w:eastAsiaTheme="minorEastAsia" w:hAnsi="Lucida Console"/>
-          <w:lang w:val="en-US"/>
-        </w:rPr>
-        <w:t xml:space="preserve">Thus, the new gross profit percentage is </w:t>
-      </w:r>
-      <w:r>
-        <w:rPr>
-          <w:rFonts w:ascii="Lucida Console" w:eastAsiaTheme="minorEastAsia" w:hAnsi="Lucida Console"/>
-          <w:lang w:val="en-US"/>
-        </w:rPr>
-        <w:t>36</w:t>
-      </w:r>
-      <w:r>
-        <w:rPr>
-          <w:rFonts w:ascii="Lucida Console" w:eastAsiaTheme="minorEastAsia" w:hAnsi="Lucida Console"/>
-          <w:lang w:val="en-US"/>
-        </w:rPr>
-        <w:t>%.</w:t>
-      </w:r>
-    </w:p>
-    <w:p>
-      <w:pPr>
-        <w:rPr>
-          <w:rFonts w:ascii="Lucida Console" w:eastAsiaTheme="minorEastAsia" w:hAnsi="Lucida Console"/>
-          <w:lang w:val="en-US"/>
-        </w:rPr>
-      </w:pPr>
-      <w:r>
-        <w:rPr>
-          <w:rFonts w:ascii="Lucida Console" w:eastAsiaTheme="minorEastAsia" w:hAnsi="Lucida Console"/>
-          <w:lang w:val="en-US"/>
-        </w:rPr>
-        <w:t>Based on this, the total gross profit for the year will be:</w:t>
-      </w:r>
-    </w:p>
-    <w:p>
-      <w:pPr>
-        <w:rPr>
-          <w:rFonts w:ascii="Lucida Console" w:eastAsiaTheme="minorEastAsia" w:hAnsi="Lucida Console"/>
-          <w:lang w:val="en-US"/>
-        </w:rPr>
-      </w:pPr>
-      <m:oMathPara>
-        <m:oMath>
-          <m:r>
-            <w:rPr>
-              <w:rFonts w:ascii="Cambria Math" w:eastAsiaTheme="minorEastAsia" w:hAnsi="Cambria Math"/>
-              <w:lang w:val="en-US"/>
-            </w:rPr>
-            <m:t>Gross Profit=</m:t>
-          </m:r>
-          <m:f>
-            <m:fPr>
-              <m:ctrlPr>
-                <w:rPr>
-                  <w:rFonts w:ascii="Cambria Math" w:eastAsiaTheme="minorEastAsia" w:hAnsi="Cambria Math"/>
-                  <w:i/>
-                  <w:lang w:val="en-US"/>
-                </w:rPr>
-              </m:ctrlPr>
-            </m:fPr>
-            <m:num>
-              <m:r>
-                <w:rPr>
-                  <w:rFonts w:ascii="Cambria Math" w:eastAsiaTheme="minorEastAsia" w:hAnsi="Cambria Math"/>
-                  <w:lang w:val="en-US"/>
-                </w:rPr>
-                <m:t>0.</m:t>
-              </m:r>
-              <m:r>
-                <w:rPr>
-                  <w:rFonts w:ascii="Cambria Math" w:eastAsiaTheme="minorEastAsia" w:hAnsi="Cambria Math"/>
-                  <w:lang w:val="en-US"/>
-                </w:rPr>
-                <m:t>36</m:t>
-              </m:r>
-            </m:num>
-            <m:den>
-              <m:r>
-                <w:rPr>
-                  <w:rFonts w:ascii="Cambria Math" w:eastAsiaTheme="minorEastAsia" w:hAnsi="Cambria Math"/>
-                  <w:lang w:val="en-US"/>
-                </w:rPr>
-                <m:t>0.</m:t>
-              </m:r>
-              <m:r>
-                <w:rPr>
-                  <w:rFonts w:ascii="Cambria Math" w:eastAsiaTheme="minorEastAsia" w:hAnsi="Cambria Math"/>
-                  <w:lang w:val="en-US"/>
-                </w:rPr>
-                <m:t>64</m:t>
-              </m:r>
-            </m:den>
-          </m:f>
-          <m:r>
-            <w:rPr>
-              <w:rFonts w:ascii="Cambria Math" w:eastAsiaTheme="minorEastAsia" w:hAnsi="Cambria Math"/>
-              <w:lang w:val="en-US"/>
-            </w:rPr>
-            <m:t xml:space="preserve"> ×$3,</m:t>
-          </m:r>
-          <m:r>
-            <w:rPr>
-              <w:rFonts w:ascii="Cambria Math" w:eastAsiaTheme="minorEastAsia" w:hAnsi="Cambria Math"/>
-              <w:lang w:val="en-US"/>
-            </w:rPr>
-            <m:t>96</m:t>
-          </m:r>
-          <m:r>
-            <w:rPr>
-              <w:rFonts w:ascii="Cambria Math" w:eastAsiaTheme="minorEastAsia" w:hAnsi="Cambria Math"/>
-              <w:lang w:val="en-US"/>
-            </w:rPr>
-            <m:t>0,000=$2,</m:t>
-          </m:r>
-          <m:r>
-            <w:rPr>
-              <w:rFonts w:ascii="Cambria Math" w:eastAsiaTheme="minorEastAsia" w:hAnsi="Cambria Math"/>
-              <w:lang w:val="en-US"/>
-            </w:rPr>
-            <m:t>227,500</m:t>
-          </m:r>
-        </m:oMath>
-      </m:oMathPara>
-    </w:p>
-    <w:p>
-      <w:pPr>
-        <w:rPr>
-          <w:rFonts w:ascii="Lucida Console" w:eastAsiaTheme="minorEastAsia" w:hAnsi="Lucida Console"/>
-          <w:lang w:val="en-US"/>
-        </w:rPr>
-      </w:pPr>
-      <w:r>
-        <w:rPr>
-          <w:rFonts w:ascii="Lucida Console" w:eastAsiaTheme="minorEastAsia" w:hAnsi="Lucida Console"/>
-          <w:lang w:val="en-US"/>
-        </w:rPr>
-        <w:t>(5)</w:t>
-      </w:r>
-    </w:p>
-    <w:p>
-      <w:pPr>
-        <w:rPr>
-          <w:rFonts w:ascii="Lucida Console" w:eastAsiaTheme="minorEastAsia" w:hAnsi="Lucida Console"/>
-          <w:lang w:val="en-US"/>
-        </w:rPr>
-      </w:pPr>
-      <w:r>
-        <w:rPr>
-          <w:rFonts w:ascii="Lucida Console" w:eastAsiaTheme="minorEastAsia" w:hAnsi="Lucida Console"/>
-          <w:lang w:val="en-US"/>
-        </w:rPr>
-        <w:t xml:space="preserve">Retailors find this ratio useful because it helps them to analyze the general trend of their inventory sales. Clearly, the above example shows that an equal amount of decrease in inventory turnover could compensate for the increase in the gross profit percentage, which can encourage </w:t>
-      </w:r>
-      <w:r>
-        <w:rPr>
-          <w:rFonts w:ascii="Lucida Console" w:eastAsiaTheme="minorEastAsia" w:hAnsi="Lucida Console"/>
-          <w:lang w:val="en-US"/>
-        </w:rPr>
-        <w:t>companies</w:t>
-      </w:r>
-      <w:r>
-        <w:rPr>
-          <w:rFonts w:ascii="Lucida Console" w:eastAsiaTheme="minorEastAsia" w:hAnsi="Lucida Console"/>
-          <w:lang w:val="en-US"/>
-        </w:rPr>
-        <w:t xml:space="preserve"> to reduce their stock a bit.</w:t>
-      </w:r>
-    </w:p>
-    <w:p>
-      <w:pPr>
-        <w:rPr>
-          <w:rFonts w:ascii="Lucida Console" w:eastAsiaTheme="minorEastAsia" w:hAnsi="Lucida Console"/>
-          <w:lang w:val="en-US"/>
-        </w:rPr>
-      </w:pPr>
-    </w:p>
-    <w:p>
-      <w:pPr>
-        <w:rPr>
-          <w:rFonts w:ascii="Lucida Console" w:eastAsiaTheme="minorEastAsia" w:hAnsi="Lucida Console"/>
           <w:lang w:val="en-US"/>
         </w:rPr>
       </w:pPr>

</xml_diff>

<commit_message>
07-56, fixed the calculation error. Ref: #42, #44, #8 (closing #1)
</commit_message>
<xml_diff>
--- a/Chapter 07/Problems/07-52.docx
+++ b/Chapter 07/Problems/07-52.docx
@@ -22,28 +22,452 @@
     <w:p>
       <w:pPr>
         <w:rPr>
-          <w:rFonts w:ascii="Lucida Console" w:hAnsi="Lucida Console"/>
+          <w:rFonts w:ascii="Lucida Console" w:eastAsiaTheme="minorEastAsia" w:hAnsi="Lucida Console"/>
           <w:lang w:val="en-US"/>
         </w:rPr>
       </w:pPr>
       <w:r>
         <w:rPr>
-          <w:rFonts w:ascii="Lucida Console" w:hAnsi="Lucida Console"/>
-          <w:lang w:val="en-US"/>
-        </w:rPr>
-        <w:t>The multi-step income statement is prepared as follows:</w:t>
+          <w:rFonts w:ascii="Lucida Console" w:eastAsiaTheme="minorEastAsia" w:hAnsi="Lucida Console"/>
+          <w:lang w:val="en-US"/>
+        </w:rPr>
+        <w:t>(1)</w:t>
       </w:r>
+    </w:p>
+    <w:p>
+      <w:pPr>
+        <w:rPr>
+          <w:rFonts w:ascii="Lucida Console" w:eastAsiaTheme="minorEastAsia" w:hAnsi="Lucida Console"/>
+          <w:lang w:val="en-US"/>
+        </w:rPr>
+      </w:pPr>
+      <w:r>
+        <w:rPr>
+          <w:rFonts w:ascii="Lucida Console" w:eastAsiaTheme="minorEastAsia" w:hAnsi="Lucida Console"/>
+          <w:lang w:val="en-US"/>
+        </w:rPr>
+        <w:t>In any case, we note the following:</w:t>
+      </w:r>
+    </w:p>
+    <w:p>
+      <w:pPr>
+        <w:rPr>
+          <w:rFonts w:ascii="Lucida Console" w:eastAsiaTheme="minorEastAsia" w:hAnsi="Lucida Console"/>
+          <w:lang w:val="en-US"/>
+        </w:rPr>
+      </w:pPr>
+      <w:r>
+        <w:rPr>
+          <w:rFonts w:ascii="Lucida Console" w:eastAsiaTheme="minorEastAsia" w:hAnsi="Lucida Console"/>
+          <w:lang w:val="en-US"/>
+        </w:rPr>
+        <w:t>There is a purchase of 300 units worth $21,200, which is the net purchase.</w:t>
+      </w:r>
+    </w:p>
+    <w:p>
+      <w:pPr>
+        <w:rPr>
+          <w:rFonts w:ascii="Lucida Console" w:eastAsiaTheme="minorEastAsia" w:hAnsi="Lucida Console"/>
+          <w:lang w:val="en-US"/>
+        </w:rPr>
+      </w:pPr>
+      <w:r>
+        <w:rPr>
+          <w:rFonts w:ascii="Lucida Console" w:eastAsiaTheme="minorEastAsia" w:hAnsi="Lucida Console"/>
+          <w:lang w:val="en-US"/>
+        </w:rPr>
+        <w:t xml:space="preserve">The beginning inventory was </w:t>
+      </w:r>
+      <w:r>
+        <w:rPr>
+          <w:rFonts w:ascii="Lucida Console" w:eastAsiaTheme="minorEastAsia" w:hAnsi="Lucida Console"/>
+          <w:lang w:val="en-US"/>
+        </w:rPr>
+        <w:t xml:space="preserve">110 units worth $5,500. </w:t>
+      </w:r>
+    </w:p>
+    <w:p>
+      <w:pPr>
+        <w:rPr>
+          <w:rFonts w:ascii="Lucida Console" w:eastAsiaTheme="minorEastAsia" w:hAnsi="Lucida Console"/>
+          <w:lang w:val="en-US"/>
+        </w:rPr>
+      </w:pPr>
+      <w:r>
+        <w:rPr>
+          <w:rFonts w:ascii="Lucida Console" w:eastAsiaTheme="minorEastAsia" w:hAnsi="Lucida Console"/>
+          <w:lang w:val="en-US"/>
+        </w:rPr>
+        <w:t>Now we have sold 260 units for $26,200 and want to estimate the final inventory value of these 150 units.</w:t>
+      </w:r>
+    </w:p>
+    <w:p>
+      <w:pPr>
+        <w:rPr>
+          <w:rFonts w:ascii="Lucida Console" w:eastAsiaTheme="minorEastAsia" w:hAnsi="Lucida Console"/>
+          <w:lang w:val="en-US"/>
+        </w:rPr>
+      </w:pPr>
+      <w:r>
+        <w:rPr>
+          <w:rFonts w:ascii="Lucida Console" w:eastAsiaTheme="minorEastAsia" w:hAnsi="Lucida Console"/>
+          <w:lang w:val="en-US"/>
+        </w:rPr>
+        <w:t>Since we are using a periodic inventory system, we do not know what items were sold and when. Thus, we need to remove the appropriate inventory.</w:t>
+      </w:r>
+    </w:p>
+    <w:p>
+      <w:pPr>
+        <w:pStyle w:val="ListParagraph"/>
+        <w:numPr>
+          <w:ilvl w:val="0"/>
+          <w:numId w:val="3"/>
+        </w:numPr>
+        <w:rPr>
+          <w:rFonts w:ascii="Lucida Console" w:eastAsiaTheme="minorEastAsia" w:hAnsi="Lucida Console"/>
+          <w:lang w:val="en-US"/>
+        </w:rPr>
+      </w:pPr>
+      <w:r>
+        <w:rPr>
+          <w:rFonts w:ascii="Lucida Console" w:eastAsiaTheme="minorEastAsia" w:hAnsi="Lucida Console"/>
+          <w:lang w:val="en-US"/>
+        </w:rPr>
+        <w:t xml:space="preserve">Using LIFO, we consider the latest stock </w:t>
+      </w:r>
+      <w:proofErr w:type="gramStart"/>
+      <w:r>
+        <w:rPr>
+          <w:rFonts w:ascii="Lucida Console" w:eastAsiaTheme="minorEastAsia" w:hAnsi="Lucida Console"/>
+          <w:lang w:val="en-US"/>
+        </w:rPr>
+        <w:t>be</w:t>
+      </w:r>
+      <w:proofErr w:type="gramEnd"/>
+      <w:r>
+        <w:rPr>
+          <w:rFonts w:ascii="Lucida Console" w:eastAsiaTheme="minorEastAsia" w:hAnsi="Lucida Console"/>
+          <w:lang w:val="en-US"/>
+        </w:rPr>
+        <w:t xml:space="preserve"> sold. Thus, the earliest stock will be left and thus, the ending inventory valuation becomes:</w:t>
+      </w:r>
+    </w:p>
+    <w:p>
+      <w:pPr>
+        <w:pStyle w:val="ListParagraph"/>
+        <w:numPr>
+          <w:ilvl w:val="1"/>
+          <w:numId w:val="3"/>
+        </w:numPr>
+        <w:rPr>
+          <w:rFonts w:ascii="Lucida Console" w:eastAsiaTheme="minorEastAsia" w:hAnsi="Lucida Console"/>
+          <w:lang w:val="en-US"/>
+        </w:rPr>
+      </w:pPr>
+      <w:r>
+        <w:rPr>
+          <w:rFonts w:ascii="Lucida Console" w:eastAsiaTheme="minorEastAsia" w:hAnsi="Lucida Console"/>
+          <w:lang w:val="en-US"/>
+        </w:rPr>
+        <w:t xml:space="preserve">110 units of $50, and </w:t>
+      </w:r>
+    </w:p>
+    <w:p>
+      <w:pPr>
+        <w:pStyle w:val="ListParagraph"/>
+        <w:numPr>
+          <w:ilvl w:val="1"/>
+          <w:numId w:val="3"/>
+        </w:numPr>
+        <w:rPr>
+          <w:rFonts w:ascii="Lucida Console" w:eastAsiaTheme="minorEastAsia" w:hAnsi="Lucida Console"/>
+          <w:lang w:val="en-US"/>
+        </w:rPr>
+      </w:pPr>
+      <w:r>
+        <w:rPr>
+          <w:rFonts w:ascii="Lucida Console" w:eastAsiaTheme="minorEastAsia" w:hAnsi="Lucida Console"/>
+          <w:lang w:val="en-US"/>
+        </w:rPr>
+        <w:t xml:space="preserve">40 units </w:t>
+      </w:r>
+      <w:proofErr w:type="gramStart"/>
+      <w:r>
+        <w:rPr>
+          <w:rFonts w:ascii="Lucida Console" w:eastAsiaTheme="minorEastAsia" w:hAnsi="Lucida Console"/>
+          <w:lang w:val="en-US"/>
+        </w:rPr>
+        <w:t>of</w:t>
+      </w:r>
+      <w:proofErr w:type="gramEnd"/>
+      <w:r>
+        <w:rPr>
+          <w:rFonts w:ascii="Lucida Console" w:eastAsiaTheme="minorEastAsia" w:hAnsi="Lucida Console"/>
+          <w:lang w:val="en-US"/>
+        </w:rPr>
+        <w:t xml:space="preserve"> $60</w:t>
+      </w:r>
+    </w:p>
+    <w:p>
+      <w:pPr>
+        <w:pStyle w:val="ListParagraph"/>
+        <w:ind w:left="1080"/>
+        <w:rPr>
+          <w:rFonts w:ascii="Lucida Console" w:eastAsiaTheme="minorEastAsia" w:hAnsi="Lucida Console"/>
+          <w:lang w:val="en-US"/>
+        </w:rPr>
+      </w:pPr>
+    </w:p>
+    <w:p>
+      <w:pPr>
+        <w:pStyle w:val="ListParagraph"/>
+        <w:numPr>
+          <w:ilvl w:val="0"/>
+          <w:numId w:val="3"/>
+        </w:numPr>
+        <w:rPr>
+          <w:rFonts w:ascii="Lucida Console" w:eastAsiaTheme="minorEastAsia" w:hAnsi="Lucida Console"/>
+          <w:lang w:val="en-US"/>
+        </w:rPr>
+      </w:pPr>
+      <w:r>
+        <w:rPr>
+          <w:rFonts w:ascii="Lucida Console" w:eastAsiaTheme="minorEastAsia" w:hAnsi="Lucida Console"/>
+          <w:lang w:val="en-US"/>
+        </w:rPr>
+        <w:t>Using FIFO, we consider the earliest stock to be sold, which means that the latest stock will be remaining for sale and thus, the ending inventory valuation becomes:</w:t>
+      </w:r>
+    </w:p>
+    <w:p>
+      <w:pPr>
+        <w:pStyle w:val="ListParagraph"/>
+        <w:numPr>
+          <w:ilvl w:val="1"/>
+          <w:numId w:val="3"/>
+        </w:numPr>
+        <w:rPr>
+          <w:rFonts w:ascii="Lucida Console" w:eastAsiaTheme="minorEastAsia" w:hAnsi="Lucida Console"/>
+          <w:lang w:val="en-US"/>
+        </w:rPr>
+      </w:pPr>
+      <w:r>
+        <w:rPr>
+          <w:rFonts w:ascii="Lucida Console" w:eastAsiaTheme="minorEastAsia" w:hAnsi="Lucida Console"/>
+          <w:lang w:val="en-US"/>
+        </w:rPr>
+        <w:t>100 units of $80, and</w:t>
+      </w:r>
+    </w:p>
+    <w:p>
+      <w:pPr>
+        <w:pStyle w:val="ListParagraph"/>
+        <w:numPr>
+          <w:ilvl w:val="1"/>
+          <w:numId w:val="3"/>
+        </w:numPr>
+        <w:rPr>
+          <w:rFonts w:ascii="Lucida Console" w:eastAsiaTheme="minorEastAsia" w:hAnsi="Lucida Console"/>
+          <w:lang w:val="en-US"/>
+        </w:rPr>
+      </w:pPr>
+      <w:r>
+        <w:rPr>
+          <w:rFonts w:ascii="Lucida Console" w:eastAsiaTheme="minorEastAsia" w:hAnsi="Lucida Console"/>
+          <w:lang w:val="en-US"/>
+        </w:rPr>
+        <w:t xml:space="preserve">50 units </w:t>
+      </w:r>
+      <w:proofErr w:type="gramStart"/>
+      <w:r>
+        <w:rPr>
+          <w:rFonts w:ascii="Lucida Console" w:eastAsiaTheme="minorEastAsia" w:hAnsi="Lucida Console"/>
+          <w:lang w:val="en-US"/>
+        </w:rPr>
+        <w:t>of</w:t>
+      </w:r>
+      <w:proofErr w:type="gramEnd"/>
+      <w:r>
+        <w:rPr>
+          <w:rFonts w:ascii="Lucida Console" w:eastAsiaTheme="minorEastAsia" w:hAnsi="Lucida Console"/>
+          <w:lang w:val="en-US"/>
+        </w:rPr>
+        <w:t xml:space="preserve"> $70</w:t>
+      </w:r>
+    </w:p>
+    <w:p>
+      <w:pPr>
+        <w:rPr>
+          <w:rFonts w:ascii="Lucida Console" w:eastAsiaTheme="minorEastAsia" w:hAnsi="Lucida Console"/>
+          <w:lang w:val="en-US"/>
+        </w:rPr>
+      </w:pPr>
+    </w:p>
+    <w:p>
+      <w:pPr>
+        <w:pStyle w:val="ListParagraph"/>
+        <w:numPr>
+          <w:ilvl w:val="0"/>
+          <w:numId w:val="3"/>
+        </w:numPr>
+        <w:rPr>
+          <w:rFonts w:ascii="Lucida Console" w:eastAsiaTheme="minorEastAsia" w:hAnsi="Lucida Console"/>
+          <w:lang w:val="en-US"/>
+        </w:rPr>
+      </w:pPr>
+      <w:r>
+        <w:rPr>
+          <w:rFonts w:ascii="Lucida Console" w:eastAsiaTheme="minorEastAsia" w:hAnsi="Lucida Console"/>
+          <w:lang w:val="en-US"/>
+        </w:rPr>
+        <w:t>Using the weighted average method, we need to estimate the average cost of the goods.</w:t>
+      </w:r>
+      <w:r>
+        <w:rPr>
+          <w:rFonts w:ascii="Lucida Console" w:eastAsiaTheme="minorEastAsia" w:hAnsi="Lucida Console"/>
+          <w:lang w:val="en-US"/>
+        </w:rPr>
+        <w:t xml:space="preserve"> The cost of goods available for sale is given by $21,200 + $5,500 = $26,700 and the units available for sale are 410. Thus, the average value comes out to be</w:t>
+      </w:r>
+    </w:p>
+    <w:p>
+      <w:pPr>
+        <w:rPr>
+          <w:rFonts w:ascii="Lucida Console" w:eastAsiaTheme="minorEastAsia" w:hAnsi="Lucida Console"/>
+          <w:lang w:val="en-US"/>
+        </w:rPr>
+      </w:pPr>
+      <m:oMathPara>
+        <m:oMath>
+          <m:r>
+            <w:rPr>
+              <w:rFonts w:ascii="Cambria Math" w:eastAsiaTheme="minorEastAsia" w:hAnsi="Cambria Math"/>
+              <w:lang w:val="en-US"/>
+            </w:rPr>
+            <m:t>Average value of items=</m:t>
+          </m:r>
+          <m:f>
+            <m:fPr>
+              <m:ctrlPr>
+                <w:rPr>
+                  <w:rFonts w:ascii="Cambria Math" w:eastAsiaTheme="minorEastAsia" w:hAnsi="Cambria Math"/>
+                  <w:i/>
+                  <w:lang w:val="en-US"/>
+                </w:rPr>
+              </m:ctrlPr>
+            </m:fPr>
+            <m:num>
+              <m:r>
+                <w:rPr>
+                  <w:rFonts w:ascii="Cambria Math" w:eastAsiaTheme="minorEastAsia" w:hAnsi="Cambria Math"/>
+                  <w:lang w:val="en-US"/>
+                </w:rPr>
+                <m:t>$26,700</m:t>
+              </m:r>
+            </m:num>
+            <m:den>
+              <m:r>
+                <w:rPr>
+                  <w:rFonts w:ascii="Cambria Math" w:eastAsiaTheme="minorEastAsia" w:hAnsi="Cambria Math"/>
+                  <w:lang w:val="en-US"/>
+                </w:rPr>
+                <m:t>410</m:t>
+              </m:r>
+            </m:den>
+          </m:f>
+          <m:r>
+            <w:rPr>
+              <w:rFonts w:ascii="Cambria Math" w:eastAsiaTheme="minorEastAsia" w:hAnsi="Cambria Math"/>
+              <w:lang w:val="en-US"/>
+            </w:rPr>
+            <m:t>=$65.13</m:t>
+          </m:r>
+        </m:oMath>
+      </m:oMathPara>
+    </w:p>
+    <w:p>
+      <w:pPr>
+        <w:rPr>
+          <w:rFonts w:ascii="Lucida Console" w:eastAsiaTheme="minorEastAsia" w:hAnsi="Lucida Console"/>
+          <w:lang w:val="en-US"/>
+        </w:rPr>
+      </w:pPr>
+      <w:r>
+        <w:rPr>
+          <w:rFonts w:ascii="Lucida Console" w:eastAsiaTheme="minorEastAsia" w:hAnsi="Lucida Console"/>
+          <w:lang w:val="en-US"/>
+        </w:rPr>
+        <w:t>Thus, the ending inventory valuation becomes 150 units of $65.13 each.</w:t>
+      </w:r>
+    </w:p>
+    <w:p>
+      <w:pPr>
+        <w:rPr>
+          <w:rFonts w:ascii="Lucida Console" w:eastAsiaTheme="minorEastAsia" w:hAnsi="Lucida Console"/>
+          <w:lang w:val="en-US"/>
+        </w:rPr>
+      </w:pPr>
+      <w:r>
+        <w:rPr>
+          <w:rFonts w:ascii="Lucida Console" w:eastAsiaTheme="minorEastAsia" w:hAnsi="Lucida Console"/>
+          <w:lang w:val="en-US"/>
+        </w:rPr>
+        <w:t xml:space="preserve">So, by using these ending inventory valuation methods for each of the three methods, we can easily arrive at the gross profit statement for each of these methods. </w:t>
+      </w:r>
+    </w:p>
+    <w:p>
+      <w:pPr>
+        <w:rPr>
+          <w:rFonts w:ascii="Lucida Console" w:eastAsiaTheme="minorEastAsia" w:hAnsi="Lucida Console"/>
+          <w:lang w:val="en-US"/>
+        </w:rPr>
+      </w:pPr>
+      <w:r>
+        <w:rPr>
+          <w:rFonts w:ascii="Lucida Console" w:eastAsiaTheme="minorEastAsia" w:hAnsi="Lucida Console"/>
+          <w:lang w:val="en-US"/>
+        </w:rPr>
+        <w:t>The comparative statement is provided on the next page:</w:t>
+      </w:r>
+    </w:p>
+    <w:p>
+      <w:pPr>
+        <w:rPr>
+          <w:rFonts w:ascii="Lucida Console" w:eastAsiaTheme="minorEastAsia" w:hAnsi="Lucida Console"/>
+          <w:lang w:val="en-US"/>
+        </w:rPr>
+      </w:pPr>
+    </w:p>
+    <w:p>
+      <w:pPr>
+        <w:rPr>
+          <w:rFonts w:ascii="Lucida Console" w:eastAsiaTheme="minorEastAsia" w:hAnsi="Lucida Console"/>
+          <w:lang w:val="en-US"/>
+        </w:rPr>
+      </w:pPr>
+    </w:p>
+    <w:p>
+      <w:pPr>
+        <w:rPr>
+          <w:rFonts w:ascii="Lucida Console" w:eastAsiaTheme="minorEastAsia" w:hAnsi="Lucida Console"/>
+          <w:lang w:val="en-US"/>
+        </w:rPr>
+      </w:pPr>
     </w:p>
     <w:tbl>
       <w:tblPr>
         <w:tblStyle w:val="PlainTable2"/>
-        <w:tblW w:w="0" w:type="auto"/>
+        <w:tblpPr w:leftFromText="180" w:rightFromText="180" w:horzAnchor="margin" w:tblpXSpec="center" w:tblpY="-231"/>
+        <w:tblW w:w="11771" w:type="dxa"/>
         <w:tblLook w:val="04A0" w:firstRow="1" w:lastRow="0" w:firstColumn="1" w:lastColumn="0" w:noHBand="0" w:noVBand="1"/>
       </w:tblPr>
       <w:tblGrid>
-        <w:gridCol w:w="6232"/>
-        <w:gridCol w:w="1276"/>
-        <w:gridCol w:w="1508"/>
+        <w:gridCol w:w="3882"/>
+        <w:gridCol w:w="1373"/>
+        <w:gridCol w:w="1124"/>
+        <w:gridCol w:w="1229"/>
+        <w:gridCol w:w="1210"/>
+        <w:gridCol w:w="1518"/>
+        <w:gridCol w:w="1435"/>
       </w:tblGrid>
       <w:tr>
         <w:trPr>
@@ -52,78 +476,53 @@
         <w:tc>
           <w:tcPr>
             <w:cnfStyle w:val="001000000000" w:firstRow="0" w:lastRow="0" w:firstColumn="1" w:lastColumn="0" w:oddVBand="0" w:evenVBand="0" w:oddHBand="0" w:evenHBand="0" w:firstRowFirstColumn="0" w:firstRowLastColumn="0" w:lastRowFirstColumn="0" w:lastRowLastColumn="0"/>
-            <w:tcW w:w="9016" w:type="dxa"/>
-            <w:gridSpan w:val="3"/>
-          </w:tcPr>
+            <w:tcW w:w="11771" w:type="dxa"/>
+            <w:gridSpan w:val="7"/>
+          </w:tcPr>
+          <w:p>
+            <w:pPr>
+              <w:rPr>
+                <w:rFonts w:ascii="Lucida Console" w:eastAsiaTheme="minorEastAsia" w:hAnsi="Lucida Console"/>
+                <w:lang w:val="en-US"/>
+              </w:rPr>
+            </w:pPr>
+          </w:p>
           <w:p>
             <w:pPr>
               <w:jc w:val="center"/>
               <w:rPr>
-                <w:rFonts w:ascii="Lucida Console" w:hAnsi="Lucida Console"/>
-                <w:lang w:val="en-US"/>
-              </w:rPr>
-            </w:pPr>
+                <w:rFonts w:ascii="Lucida Console" w:eastAsiaTheme="minorEastAsia" w:hAnsi="Lucida Console"/>
+                <w:lang w:val="en-US"/>
+              </w:rPr>
+            </w:pPr>
+            <w:r>
+              <w:rPr>
+                <w:rFonts w:ascii="Lucida Console" w:eastAsiaTheme="minorEastAsia" w:hAnsi="Lucida Console"/>
+                <w:lang w:val="en-US"/>
+              </w:rPr>
+              <w:t xml:space="preserve">COMPARATIVE STATEMENT OF GROSS PROFIT </w:t>
+            </w:r>
           </w:p>
           <w:p>
             <w:pPr>
               <w:jc w:val="center"/>
               <w:rPr>
-                <w:rFonts w:ascii="Lucida Console" w:hAnsi="Lucida Console"/>
-                <w:lang w:val="en-US"/>
-              </w:rPr>
-            </w:pPr>
-            <w:r>
-              <w:rPr>
-                <w:rFonts w:ascii="Lucida Console" w:hAnsi="Lucida Console"/>
-                <w:lang w:val="en-US"/>
-              </w:rPr>
-              <w:t xml:space="preserve">STATEMENT OF INCOME </w:t>
-            </w:r>
-          </w:p>
-          <w:p>
-            <w:pPr>
-              <w:jc w:val="center"/>
-              <w:rPr>
-                <w:rFonts w:ascii="Lucida Console" w:hAnsi="Lucida Console"/>
-                <w:lang w:val="en-US"/>
-              </w:rPr>
-            </w:pPr>
-            <w:r>
-              <w:rPr>
-                <w:rFonts w:ascii="Lucida Console" w:hAnsi="Lucida Console"/>
-                <w:lang w:val="en-US"/>
-              </w:rPr>
-              <w:t>(Amount in millions of $)</w:t>
-            </w:r>
-          </w:p>
-          <w:p>
-            <w:pPr>
-              <w:rPr>
-                <w:rFonts w:ascii="Lucida Console" w:hAnsi="Lucida Console"/>
-                <w:lang w:val="en-US"/>
-              </w:rPr>
-            </w:pPr>
-          </w:p>
-          <w:p>
-            <w:pPr>
-              <w:rPr>
-                <w:rFonts w:ascii="Lucida Console" w:hAnsi="Lucida Console"/>
-                <w:lang w:val="en-US"/>
-              </w:rPr>
-            </w:pPr>
-            <w:r>
-              <w:rPr>
-                <w:rFonts w:ascii="Lucida Console" w:hAnsi="Lucida Console"/>
-                <w:lang w:val="en-US"/>
-              </w:rPr>
-              <w:t>Name: Sears Holding Corporation</w:t>
-            </w:r>
-          </w:p>
-          <w:p>
-            <w:pPr>
-              <w:jc w:val="center"/>
-              <w:rPr>
-                <w:rFonts w:ascii="Lucida Console" w:hAnsi="Lucida Console"/>
+                <w:rFonts w:ascii="Lucida Console" w:eastAsiaTheme="minorEastAsia" w:hAnsi="Lucida Console"/>
+                <w:lang w:val="en-US"/>
+              </w:rPr>
+            </w:pPr>
+            <w:r>
+              <w:rPr>
+                <w:rFonts w:ascii="Lucida Console" w:eastAsiaTheme="minorEastAsia" w:hAnsi="Lucida Console"/>
+                <w:lang w:val="en-US"/>
+              </w:rPr>
+              <w:t>(Amounts are in $)</w:t>
+            </w:r>
+          </w:p>
+          <w:p>
+            <w:pPr>
+              <w:rPr>
+                <w:rFonts w:ascii="Lucida Console" w:eastAsiaTheme="minorEastAsia" w:hAnsi="Lucida Console"/>
                 <w:lang w:val="en-US"/>
               </w:rPr>
             </w:pPr>
@@ -137,18 +536,28 @@
         <w:tc>
           <w:tcPr>
             <w:cnfStyle w:val="001000000000" w:firstRow="0" w:lastRow="0" w:firstColumn="1" w:lastColumn="0" w:oddVBand="0" w:evenVBand="0" w:oddHBand="0" w:evenHBand="0" w:firstRowFirstColumn="0" w:firstRowLastColumn="0" w:lastRowFirstColumn="0" w:lastRowLastColumn="0"/>
-            <w:tcW w:w="6232" w:type="dxa"/>
-          </w:tcPr>
-          <w:p>
-            <w:pPr>
-              <w:rPr>
-                <w:rFonts w:ascii="Lucida Console" w:hAnsi="Lucida Console"/>
-                <w:lang w:val="en-US"/>
-              </w:rPr>
-            </w:pPr>
-            <w:r>
-              <w:rPr>
-                <w:rFonts w:ascii="Lucida Console" w:hAnsi="Lucida Console"/>
+            <w:tcW w:w="3882" w:type="dxa"/>
+            <w:vMerge w:val="restart"/>
+          </w:tcPr>
+          <w:p>
+            <w:pPr>
+              <w:rPr>
+                <w:rFonts w:ascii="Lucida Console" w:eastAsiaTheme="minorEastAsia" w:hAnsi="Lucida Console"/>
+                <w:lang w:val="en-US"/>
+              </w:rPr>
+            </w:pPr>
+          </w:p>
+          <w:p>
+            <w:pPr>
+              <w:jc w:val="center"/>
+              <w:rPr>
+                <w:rFonts w:ascii="Lucida Console" w:eastAsiaTheme="minorEastAsia" w:hAnsi="Lucida Console"/>
+                <w:lang w:val="en-US"/>
+              </w:rPr>
+            </w:pPr>
+            <w:r>
+              <w:rPr>
+                <w:rFonts w:ascii="Lucida Console" w:eastAsiaTheme="minorEastAsia" w:hAnsi="Lucida Console"/>
                 <w:lang w:val="en-US"/>
               </w:rPr>
               <w:t>Particulars</w:t>
@@ -157,41 +566,70 @@
         </w:tc>
         <w:tc>
           <w:tcPr>
-            <w:tcW w:w="1276" w:type="dxa"/>
-          </w:tcPr>
-          <w:p>
-            <w:pPr>
+            <w:tcW w:w="2497" w:type="dxa"/>
+            <w:gridSpan w:val="2"/>
+          </w:tcPr>
+          <w:p>
+            <w:pPr>
+              <w:jc w:val="center"/>
               <w:cnfStyle w:val="000000100000" w:firstRow="0" w:lastRow="0" w:firstColumn="0" w:lastColumn="0" w:oddVBand="0" w:evenVBand="0" w:oddHBand="1" w:evenHBand="0" w:firstRowFirstColumn="0" w:firstRowLastColumn="0" w:lastRowFirstColumn="0" w:lastRowLastColumn="0"/>
               <w:rPr>
-                <w:rFonts w:ascii="Lucida Console" w:hAnsi="Lucida Console"/>
-                <w:lang w:val="en-US"/>
-              </w:rPr>
-            </w:pPr>
-          </w:p>
-        </w:tc>
-        <w:tc>
-          <w:tcPr>
-            <w:tcW w:w="1508" w:type="dxa"/>
-          </w:tcPr>
-          <w:p>
-            <w:pPr>
-              <w:jc w:val="right"/>
+                <w:rFonts w:ascii="Lucida Console" w:eastAsiaTheme="minorEastAsia" w:hAnsi="Lucida Console"/>
+                <w:lang w:val="en-US"/>
+              </w:rPr>
+            </w:pPr>
+            <w:r>
+              <w:rPr>
+                <w:rFonts w:ascii="Lucida Console" w:eastAsiaTheme="minorEastAsia" w:hAnsi="Lucida Console"/>
+                <w:lang w:val="en-US"/>
+              </w:rPr>
+              <w:t>FIFO</w:t>
+            </w:r>
+          </w:p>
+        </w:tc>
+        <w:tc>
+          <w:tcPr>
+            <w:tcW w:w="2439" w:type="dxa"/>
+            <w:gridSpan w:val="2"/>
+          </w:tcPr>
+          <w:p>
+            <w:pPr>
+              <w:jc w:val="center"/>
               <w:cnfStyle w:val="000000100000" w:firstRow="0" w:lastRow="0" w:firstColumn="0" w:lastColumn="0" w:oddVBand="0" w:evenVBand="0" w:oddHBand="1" w:evenHBand="0" w:firstRowFirstColumn="0" w:firstRowLastColumn="0" w:lastRowFirstColumn="0" w:lastRowLastColumn="0"/>
               <w:rPr>
-                <w:rFonts w:ascii="Lucida Console" w:hAnsi="Lucida Console"/>
-                <w:b/>
-                <w:bCs/>
-                <w:lang w:val="en-US"/>
-              </w:rPr>
-            </w:pPr>
-            <w:r>
-              <w:rPr>
-                <w:rFonts w:ascii="Lucida Console" w:hAnsi="Lucida Console"/>
-                <w:b/>
-                <w:bCs/>
-                <w:lang w:val="en-US"/>
-              </w:rPr>
-              <w:t>Amount</w:t>
+                <w:rFonts w:ascii="Lucida Console" w:eastAsiaTheme="minorEastAsia" w:hAnsi="Lucida Console"/>
+                <w:lang w:val="en-US"/>
+              </w:rPr>
+            </w:pPr>
+            <w:r>
+              <w:rPr>
+                <w:rFonts w:ascii="Lucida Console" w:eastAsiaTheme="minorEastAsia" w:hAnsi="Lucida Console"/>
+                <w:lang w:val="en-US"/>
+              </w:rPr>
+              <w:t>LIFO</w:t>
+            </w:r>
+          </w:p>
+        </w:tc>
+        <w:tc>
+          <w:tcPr>
+            <w:tcW w:w="2953" w:type="dxa"/>
+            <w:gridSpan w:val="2"/>
+          </w:tcPr>
+          <w:p>
+            <w:pPr>
+              <w:jc w:val="center"/>
+              <w:cnfStyle w:val="000000100000" w:firstRow="0" w:lastRow="0" w:firstColumn="0" w:lastColumn="0" w:oddVBand="0" w:evenVBand="0" w:oddHBand="1" w:evenHBand="0" w:firstRowFirstColumn="0" w:firstRowLastColumn="0" w:lastRowFirstColumn="0" w:lastRowLastColumn="0"/>
+              <w:rPr>
+                <w:rFonts w:ascii="Lucida Console" w:eastAsiaTheme="minorEastAsia" w:hAnsi="Lucida Console"/>
+                <w:lang w:val="en-US"/>
+              </w:rPr>
+            </w:pPr>
+            <w:r>
+              <w:rPr>
+                <w:rFonts w:ascii="Lucida Console" w:eastAsiaTheme="minorEastAsia" w:hAnsi="Lucida Console"/>
+                <w:lang w:val="en-US"/>
+              </w:rPr>
+              <w:t>Weighted Average</w:t>
             </w:r>
           </w:p>
         </w:tc>
@@ -200,216 +638,61 @@
         <w:tc>
           <w:tcPr>
             <w:cnfStyle w:val="001000000000" w:firstRow="0" w:lastRow="0" w:firstColumn="1" w:lastColumn="0" w:oddVBand="0" w:evenVBand="0" w:oddHBand="0" w:evenHBand="0" w:firstRowFirstColumn="0" w:firstRowLastColumn="0" w:lastRowFirstColumn="0" w:lastRowLastColumn="0"/>
-            <w:tcW w:w="6232" w:type="dxa"/>
-            <w:vMerge w:val="restart"/>
-          </w:tcPr>
-          <w:p>
-            <w:pPr>
-              <w:rPr>
-                <w:rFonts w:ascii="Lucida Console" w:hAnsi="Lucida Console"/>
-                <w:lang w:val="en-US"/>
-              </w:rPr>
-            </w:pPr>
-            <w:r>
-              <w:rPr>
-                <w:rFonts w:ascii="Lucida Console" w:hAnsi="Lucida Console"/>
-                <w:lang w:val="en-US"/>
-              </w:rPr>
-              <w:t>Net Revenue</w:t>
-            </w:r>
-          </w:p>
-          <w:p>
-            <w:pPr>
-              <w:rPr>
-                <w:rFonts w:ascii="Lucida Console" w:hAnsi="Lucida Console"/>
-                <w:lang w:val="en-US"/>
-              </w:rPr>
-            </w:pPr>
-          </w:p>
-          <w:p>
-            <w:pPr>
-              <w:rPr>
-                <w:rFonts w:ascii="Lucida Console" w:hAnsi="Lucida Console"/>
-                <w:lang w:val="en-US"/>
-              </w:rPr>
-            </w:pPr>
-            <w:r>
-              <w:rPr>
-                <w:rFonts w:ascii="Lucida Console" w:hAnsi="Lucida Console"/>
-                <w:lang w:val="en-US"/>
-              </w:rPr>
-              <w:t>Cost of Goods Sold:</w:t>
-            </w:r>
-          </w:p>
-          <w:p>
-            <w:pPr>
-              <w:rPr>
-                <w:rFonts w:ascii="Lucida Console" w:hAnsi="Lucida Console"/>
-                <w:b w:val="0"/>
-                <w:bCs w:val="0"/>
-                <w:lang w:val="en-US"/>
-              </w:rPr>
-            </w:pPr>
-            <w:r>
-              <w:rPr>
-                <w:rFonts w:ascii="Lucida Console" w:hAnsi="Lucida Console"/>
-                <w:lang w:val="en-US"/>
-              </w:rPr>
-              <w:t xml:space="preserve">  </w:t>
-            </w:r>
-            <w:r>
-              <w:rPr>
-                <w:rFonts w:ascii="Lucida Console" w:hAnsi="Lucida Console"/>
-                <w:b w:val="0"/>
-                <w:bCs w:val="0"/>
-                <w:lang w:val="en-US"/>
-              </w:rPr>
-              <w:t xml:space="preserve">Net Purchase </w:t>
-            </w:r>
-          </w:p>
-          <w:p>
-            <w:pPr>
-              <w:rPr>
-                <w:rFonts w:ascii="Lucida Console" w:hAnsi="Lucida Console"/>
-                <w:b w:val="0"/>
-                <w:bCs w:val="0"/>
-                <w:lang w:val="en-US"/>
-              </w:rPr>
-            </w:pPr>
-            <w:r>
-              <w:rPr>
-                <w:rFonts w:ascii="Lucida Console" w:hAnsi="Lucida Console"/>
-                <w:b w:val="0"/>
-                <w:bCs w:val="0"/>
-                <w:lang w:val="en-US"/>
-              </w:rPr>
-              <w:t xml:space="preserve">    Inventory, Jan 29, 2011</w:t>
-            </w:r>
-          </w:p>
-          <w:p>
-            <w:pPr>
-              <w:rPr>
-                <w:rFonts w:ascii="Lucida Console" w:hAnsi="Lucida Console"/>
-                <w:b w:val="0"/>
-                <w:bCs w:val="0"/>
-                <w:lang w:val="en-US"/>
-              </w:rPr>
-            </w:pPr>
-            <w:r>
-              <w:rPr>
-                <w:rFonts w:ascii="Lucida Console" w:hAnsi="Lucida Console"/>
-                <w:b w:val="0"/>
-                <w:bCs w:val="0"/>
-                <w:lang w:val="en-US"/>
-              </w:rPr>
-              <w:t xml:space="preserve">  Cost of Goods Available for Sale</w:t>
-            </w:r>
-          </w:p>
-          <w:p>
-            <w:pPr>
-              <w:rPr>
-                <w:rFonts w:ascii="Lucida Console" w:hAnsi="Lucida Console"/>
-                <w:lang w:val="en-US"/>
-              </w:rPr>
-            </w:pPr>
-            <w:r>
-              <w:rPr>
-                <w:rFonts w:ascii="Lucida Console" w:hAnsi="Lucida Console"/>
-                <w:b w:val="0"/>
-                <w:bCs w:val="0"/>
-                <w:lang w:val="en-US"/>
-              </w:rPr>
-              <w:t xml:space="preserve">    Deduct: Inventory, Jan 28, 2012</w:t>
-            </w:r>
-          </w:p>
-        </w:tc>
-        <w:tc>
-          <w:tcPr>
-            <w:tcW w:w="1276" w:type="dxa"/>
+            <w:tcW w:w="3882" w:type="dxa"/>
+            <w:vMerge/>
+          </w:tcPr>
+          <w:p>
+            <w:pPr>
+              <w:rPr>
+                <w:rFonts w:ascii="Lucida Console" w:eastAsiaTheme="minorEastAsia" w:hAnsi="Lucida Console"/>
+                <w:lang w:val="en-US"/>
+              </w:rPr>
+            </w:pPr>
+          </w:p>
+        </w:tc>
+        <w:tc>
+          <w:tcPr>
+            <w:tcW w:w="2497" w:type="dxa"/>
+            <w:gridSpan w:val="2"/>
           </w:tcPr>
           <w:p>
             <w:pPr>
               <w:cnfStyle w:val="000000000000" w:firstRow="0" w:lastRow="0" w:firstColumn="0" w:lastColumn="0" w:oddVBand="0" w:evenVBand="0" w:oddHBand="0" w:evenHBand="0" w:firstRowFirstColumn="0" w:firstRowLastColumn="0" w:lastRowFirstColumn="0" w:lastRowLastColumn="0"/>
               <w:rPr>
-                <w:rFonts w:ascii="Lucida Console" w:hAnsi="Lucida Console"/>
-                <w:lang w:val="en-US"/>
-              </w:rPr>
-            </w:pPr>
-          </w:p>
+                <w:rFonts w:ascii="Lucida Console" w:eastAsiaTheme="minorEastAsia" w:hAnsi="Lucida Console"/>
+                <w:lang w:val="en-US"/>
+              </w:rPr>
+            </w:pPr>
+          </w:p>
+        </w:tc>
+        <w:tc>
+          <w:tcPr>
+            <w:tcW w:w="2439" w:type="dxa"/>
+            <w:gridSpan w:val="2"/>
+          </w:tcPr>
           <w:p>
             <w:pPr>
               <w:cnfStyle w:val="000000000000" w:firstRow="0" w:lastRow="0" w:firstColumn="0" w:lastColumn="0" w:oddVBand="0" w:evenVBand="0" w:oddHBand="0" w:evenHBand="0" w:firstRowFirstColumn="0" w:firstRowLastColumn="0" w:lastRowFirstColumn="0" w:lastRowLastColumn="0"/>
               <w:rPr>
-                <w:rFonts w:ascii="Lucida Console" w:hAnsi="Lucida Console"/>
-                <w:lang w:val="en-US"/>
-              </w:rPr>
-            </w:pPr>
-          </w:p>
+                <w:rFonts w:ascii="Lucida Console" w:eastAsiaTheme="minorEastAsia" w:hAnsi="Lucida Console"/>
+                <w:lang w:val="en-US"/>
+              </w:rPr>
+            </w:pPr>
+          </w:p>
+        </w:tc>
+        <w:tc>
+          <w:tcPr>
+            <w:tcW w:w="2953" w:type="dxa"/>
+            <w:gridSpan w:val="2"/>
+          </w:tcPr>
           <w:p>
             <w:pPr>
               <w:cnfStyle w:val="000000000000" w:firstRow="0" w:lastRow="0" w:firstColumn="0" w:lastColumn="0" w:oddVBand="0" w:evenVBand="0" w:oddHBand="0" w:evenHBand="0" w:firstRowFirstColumn="0" w:firstRowLastColumn="0" w:lastRowFirstColumn="0" w:lastRowLastColumn="0"/>
               <w:rPr>
-                <w:rFonts w:ascii="Lucida Console" w:hAnsi="Lucida Console"/>
-                <w:lang w:val="en-US"/>
-              </w:rPr>
-            </w:pPr>
-          </w:p>
-          <w:p>
-            <w:pPr>
-              <w:jc w:val="right"/>
-              <w:cnfStyle w:val="000000000000" w:firstRow="0" w:lastRow="0" w:firstColumn="0" w:lastColumn="0" w:oddVBand="0" w:evenVBand="0" w:oddHBand="0" w:evenHBand="0" w:firstRowFirstColumn="0" w:firstRowLastColumn="0" w:lastRowFirstColumn="0" w:lastRowLastColumn="0"/>
-              <w:rPr>
-                <w:rFonts w:ascii="Lucida Console" w:hAnsi="Lucida Console"/>
-                <w:lang w:val="en-US"/>
-              </w:rPr>
-            </w:pPr>
-            <w:r>
-              <w:rPr>
-                <w:rFonts w:ascii="Lucida Console" w:hAnsi="Lucida Console"/>
-                <w:lang w:val="en-US"/>
-              </w:rPr>
-              <w:t>30,422</w:t>
-            </w:r>
-          </w:p>
-          <w:p>
-            <w:pPr>
-              <w:jc w:val="right"/>
-              <w:cnfStyle w:val="000000000000" w:firstRow="0" w:lastRow="0" w:firstColumn="0" w:lastColumn="0" w:oddVBand="0" w:evenVBand="0" w:oddHBand="0" w:evenHBand="0" w:firstRowFirstColumn="0" w:firstRowLastColumn="0" w:lastRowFirstColumn="0" w:lastRowLastColumn="0"/>
-              <w:rPr>
-                <w:rFonts w:ascii="Lucida Console" w:hAnsi="Lucida Console"/>
-                <w:lang w:val="en-US"/>
-              </w:rPr>
-            </w:pPr>
-            <w:r>
-              <w:rPr>
-                <w:rFonts w:ascii="Lucida Console" w:hAnsi="Lucida Console"/>
-                <w:lang w:val="en-US"/>
-              </w:rPr>
-              <w:t>8,951</w:t>
-            </w:r>
-          </w:p>
-        </w:tc>
-        <w:tc>
-          <w:tcPr>
-            <w:tcW w:w="1508" w:type="dxa"/>
-            <w:vMerge w:val="restart"/>
-          </w:tcPr>
-          <w:p>
-            <w:pPr>
-              <w:jc w:val="right"/>
-              <w:cnfStyle w:val="000000000000" w:firstRow="0" w:lastRow="0" w:firstColumn="0" w:lastColumn="0" w:oddVBand="0" w:evenVBand="0" w:oddHBand="0" w:evenHBand="0" w:firstRowFirstColumn="0" w:firstRowLastColumn="0" w:lastRowFirstColumn="0" w:lastRowLastColumn="0"/>
-              <w:rPr>
-                <w:rFonts w:ascii="Lucida Console" w:hAnsi="Lucida Console"/>
-                <w:lang w:val="en-US"/>
-              </w:rPr>
-            </w:pPr>
-            <w:r>
-              <w:rPr>
-                <w:rFonts w:ascii="Lucida Console" w:hAnsi="Lucida Console"/>
-                <w:lang w:val="en-US"/>
-              </w:rPr>
-              <w:t>41,567</w:t>
-            </w:r>
+                <w:rFonts w:ascii="Lucida Console" w:eastAsiaTheme="minorEastAsia" w:hAnsi="Lucida Console"/>
+                <w:lang w:val="en-US"/>
+              </w:rPr>
+            </w:pPr>
           </w:p>
         </w:tc>
       </w:tr>
@@ -420,37 +703,175 @@
         <w:tc>
           <w:tcPr>
             <w:cnfStyle w:val="001000000000" w:firstRow="0" w:lastRow="0" w:firstColumn="1" w:lastColumn="0" w:oddVBand="0" w:evenVBand="0" w:oddHBand="0" w:evenHBand="0" w:firstRowFirstColumn="0" w:firstRowLastColumn="0" w:lastRowFirstColumn="0" w:lastRowLastColumn="0"/>
-            <w:tcW w:w="6232" w:type="dxa"/>
-            <w:vMerge/>
-          </w:tcPr>
-          <w:p>
-            <w:pPr>
-              <w:rPr>
-                <w:rFonts w:ascii="Lucida Console" w:hAnsi="Lucida Console"/>
-                <w:lang w:val="en-US"/>
-              </w:rPr>
-            </w:pPr>
-          </w:p>
-        </w:tc>
-        <w:tc>
-          <w:tcPr>
-            <w:tcW w:w="1276" w:type="dxa"/>
-          </w:tcPr>
+            <w:tcW w:w="3882" w:type="dxa"/>
+            <w:vMerge w:val="restart"/>
+          </w:tcPr>
+          <w:p>
+            <w:pPr>
+              <w:rPr>
+                <w:rFonts w:ascii="Lucida Console" w:eastAsiaTheme="minorEastAsia" w:hAnsi="Lucida Console"/>
+                <w:lang w:val="en-US"/>
+              </w:rPr>
+            </w:pPr>
+            <w:r>
+              <w:rPr>
+                <w:rFonts w:ascii="Lucida Console" w:eastAsiaTheme="minorEastAsia" w:hAnsi="Lucida Console"/>
+                <w:lang w:val="en-US"/>
+              </w:rPr>
+              <w:t>Net Sales</w:t>
+            </w:r>
+          </w:p>
+          <w:p>
+            <w:pPr>
+              <w:rPr>
+                <w:rFonts w:ascii="Lucida Console" w:eastAsiaTheme="minorEastAsia" w:hAnsi="Lucida Console"/>
+                <w:lang w:val="en-US"/>
+              </w:rPr>
+            </w:pPr>
+          </w:p>
+          <w:p>
+            <w:pPr>
+              <w:rPr>
+                <w:rFonts w:ascii="Lucida Console" w:eastAsiaTheme="minorEastAsia" w:hAnsi="Lucida Console"/>
+                <w:lang w:val="en-US"/>
+              </w:rPr>
+            </w:pPr>
+            <w:r>
+              <w:rPr>
+                <w:rFonts w:ascii="Lucida Console" w:eastAsiaTheme="minorEastAsia" w:hAnsi="Lucida Console"/>
+                <w:lang w:val="en-US"/>
+              </w:rPr>
+              <w:t>Cost of Goods Sold:</w:t>
+            </w:r>
+          </w:p>
+          <w:p>
+            <w:pPr>
+              <w:rPr>
+                <w:rFonts w:ascii="Lucida Console" w:eastAsiaTheme="minorEastAsia" w:hAnsi="Lucida Console"/>
+                <w:b w:val="0"/>
+                <w:bCs w:val="0"/>
+                <w:lang w:val="en-US"/>
+              </w:rPr>
+            </w:pPr>
+            <w:r>
+              <w:rPr>
+                <w:rFonts w:ascii="Lucida Console" w:eastAsiaTheme="minorEastAsia" w:hAnsi="Lucida Console"/>
+                <w:lang w:val="en-US"/>
+              </w:rPr>
+              <w:t xml:space="preserve">  </w:t>
+            </w:r>
+            <w:r>
+              <w:rPr>
+                <w:rFonts w:ascii="Lucida Console" w:eastAsiaTheme="minorEastAsia" w:hAnsi="Lucida Console"/>
+                <w:b w:val="0"/>
+                <w:bCs w:val="0"/>
+                <w:lang w:val="en-US"/>
+              </w:rPr>
+              <w:t>Purchase of Inventory</w:t>
+            </w:r>
+          </w:p>
+          <w:p>
+            <w:pPr>
+              <w:rPr>
+                <w:rFonts w:ascii="Lucida Console" w:eastAsiaTheme="minorEastAsia" w:hAnsi="Lucida Console"/>
+                <w:b w:val="0"/>
+                <w:bCs w:val="0"/>
+                <w:lang w:val="en-US"/>
+              </w:rPr>
+            </w:pPr>
+            <w:r>
+              <w:rPr>
+                <w:rFonts w:ascii="Lucida Console" w:eastAsiaTheme="minorEastAsia" w:hAnsi="Lucida Console"/>
+                <w:b w:val="0"/>
+                <w:bCs w:val="0"/>
+                <w:lang w:val="en-US"/>
+              </w:rPr>
+              <w:t xml:space="preserve">    Beginning Inventory</w:t>
+            </w:r>
+          </w:p>
+          <w:p>
+            <w:pPr>
+              <w:rPr>
+                <w:rFonts w:ascii="Lucida Console" w:eastAsiaTheme="minorEastAsia" w:hAnsi="Lucida Console"/>
+                <w:b w:val="0"/>
+                <w:bCs w:val="0"/>
+                <w:lang w:val="en-US"/>
+              </w:rPr>
+            </w:pPr>
+            <w:r>
+              <w:rPr>
+                <w:rFonts w:ascii="Lucida Console" w:eastAsiaTheme="minorEastAsia" w:hAnsi="Lucida Console"/>
+                <w:b w:val="0"/>
+                <w:bCs w:val="0"/>
+                <w:lang w:val="en-US"/>
+              </w:rPr>
+              <w:t xml:space="preserve">  Cost of Goods for Sale</w:t>
+            </w:r>
+          </w:p>
+          <w:p>
+            <w:pPr>
+              <w:rPr>
+                <w:rFonts w:ascii="Lucida Console" w:eastAsiaTheme="minorEastAsia" w:hAnsi="Lucida Console"/>
+                <w:lang w:val="en-US"/>
+              </w:rPr>
+            </w:pPr>
+            <w:r>
+              <w:rPr>
+                <w:rFonts w:ascii="Lucida Console" w:eastAsiaTheme="minorEastAsia" w:hAnsi="Lucida Console"/>
+                <w:b w:val="0"/>
+                <w:bCs w:val="0"/>
+                <w:lang w:val="en-US"/>
+              </w:rPr>
+              <w:t xml:space="preserve">    Deduct: End Inventory</w:t>
+            </w:r>
+          </w:p>
+        </w:tc>
+        <w:tc>
+          <w:tcPr>
+            <w:tcW w:w="1373" w:type="dxa"/>
+          </w:tcPr>
+          <w:p>
+            <w:pPr>
+              <w:cnfStyle w:val="000000100000" w:firstRow="0" w:lastRow="0" w:firstColumn="0" w:lastColumn="0" w:oddVBand="0" w:evenVBand="0" w:oddHBand="1" w:evenHBand="0" w:firstRowFirstColumn="0" w:firstRowLastColumn="0" w:lastRowFirstColumn="0" w:lastRowLastColumn="0"/>
+              <w:rPr>
+                <w:rFonts w:ascii="Lucida Console" w:eastAsiaTheme="minorEastAsia" w:hAnsi="Lucida Console"/>
+                <w:lang w:val="en-US"/>
+              </w:rPr>
+            </w:pPr>
+          </w:p>
+          <w:p>
+            <w:pPr>
+              <w:cnfStyle w:val="000000100000" w:firstRow="0" w:lastRow="0" w:firstColumn="0" w:lastColumn="0" w:oddVBand="0" w:evenVBand="0" w:oddHBand="1" w:evenHBand="0" w:firstRowFirstColumn="0" w:firstRowLastColumn="0" w:lastRowFirstColumn="0" w:lastRowLastColumn="0"/>
+              <w:rPr>
+                <w:rFonts w:ascii="Lucida Console" w:eastAsiaTheme="minorEastAsia" w:hAnsi="Lucida Console"/>
+                <w:lang w:val="en-US"/>
+              </w:rPr>
+            </w:pPr>
+          </w:p>
+          <w:p>
+            <w:pPr>
+              <w:cnfStyle w:val="000000100000" w:firstRow="0" w:lastRow="0" w:firstColumn="0" w:lastColumn="0" w:oddVBand="0" w:evenVBand="0" w:oddHBand="1" w:evenHBand="0" w:firstRowFirstColumn="0" w:firstRowLastColumn="0" w:lastRowFirstColumn="0" w:lastRowLastColumn="0"/>
+              <w:rPr>
+                <w:rFonts w:ascii="Lucida Console" w:eastAsiaTheme="minorEastAsia" w:hAnsi="Lucida Console"/>
+                <w:lang w:val="en-US"/>
+              </w:rPr>
+            </w:pPr>
+          </w:p>
           <w:p>
             <w:pPr>
               <w:jc w:val="right"/>
               <w:cnfStyle w:val="000000100000" w:firstRow="0" w:lastRow="0" w:firstColumn="0" w:lastColumn="0" w:oddVBand="0" w:evenVBand="0" w:oddHBand="1" w:evenHBand="0" w:firstRowFirstColumn="0" w:firstRowLastColumn="0" w:lastRowFirstColumn="0" w:lastRowLastColumn="0"/>
               <w:rPr>
-                <w:rFonts w:ascii="Lucida Console" w:hAnsi="Lucida Console"/>
-                <w:lang w:val="en-US"/>
-              </w:rPr>
-            </w:pPr>
-            <w:r>
-              <w:rPr>
-                <w:rFonts w:ascii="Lucida Console" w:hAnsi="Lucida Console"/>
-                <w:lang w:val="en-US"/>
-              </w:rPr>
-              <w:t>39,373</w:t>
+                <w:rFonts w:ascii="Lucida Console" w:eastAsiaTheme="minorEastAsia" w:hAnsi="Lucida Console"/>
+                <w:lang w:val="en-US"/>
+              </w:rPr>
+            </w:pPr>
+            <w:r>
+              <w:rPr>
+                <w:rFonts w:ascii="Lucida Console" w:eastAsiaTheme="minorEastAsia" w:hAnsi="Lucida Console"/>
+                <w:lang w:val="en-US"/>
+              </w:rPr>
+              <w:t>21,200</w:t>
             </w:r>
           </w:p>
           <w:p>
@@ -458,32 +879,218 @@
               <w:jc w:val="right"/>
               <w:cnfStyle w:val="000000100000" w:firstRow="0" w:lastRow="0" w:firstColumn="0" w:lastColumn="0" w:oddVBand="0" w:evenVBand="0" w:oddHBand="1" w:evenHBand="0" w:firstRowFirstColumn="0" w:firstRowLastColumn="0" w:lastRowFirstColumn="0" w:lastRowLastColumn="0"/>
               <w:rPr>
-                <w:rFonts w:ascii="Lucida Console" w:hAnsi="Lucida Console"/>
-                <w:lang w:val="en-US"/>
-              </w:rPr>
-            </w:pPr>
-            <w:r>
-              <w:rPr>
-                <w:rFonts w:ascii="Lucida Console" w:hAnsi="Lucida Console"/>
-                <w:lang w:val="en-US"/>
-              </w:rPr>
-              <w:t>(8,407)</w:t>
-            </w:r>
-          </w:p>
-        </w:tc>
-        <w:tc>
-          <w:tcPr>
-            <w:tcW w:w="1508" w:type="dxa"/>
-            <w:vMerge/>
-          </w:tcPr>
-          <w:p>
-            <w:pPr>
+                <w:rFonts w:ascii="Lucida Console" w:eastAsiaTheme="minorEastAsia" w:hAnsi="Lucida Console"/>
+                <w:lang w:val="en-US"/>
+              </w:rPr>
+            </w:pPr>
+            <w:r>
+              <w:rPr>
+                <w:rFonts w:ascii="Lucida Console" w:eastAsiaTheme="minorEastAsia" w:hAnsi="Lucida Console"/>
+                <w:lang w:val="en-US"/>
+              </w:rPr>
+              <w:t>5,500</w:t>
+            </w:r>
+          </w:p>
+        </w:tc>
+        <w:tc>
+          <w:tcPr>
+            <w:tcW w:w="1124" w:type="dxa"/>
+            <w:vMerge w:val="restart"/>
+          </w:tcPr>
+          <w:p>
+            <w:pPr>
+              <w:jc w:val="right"/>
               <w:cnfStyle w:val="000000100000" w:firstRow="0" w:lastRow="0" w:firstColumn="0" w:lastColumn="0" w:oddVBand="0" w:evenVBand="0" w:oddHBand="1" w:evenHBand="0" w:firstRowFirstColumn="0" w:firstRowLastColumn="0" w:lastRowFirstColumn="0" w:lastRowLastColumn="0"/>
               <w:rPr>
-                <w:rFonts w:ascii="Lucida Console" w:hAnsi="Lucida Console"/>
-                <w:lang w:val="en-US"/>
-              </w:rPr>
-            </w:pPr>
+                <w:rFonts w:ascii="Lucida Console" w:eastAsiaTheme="minorEastAsia" w:hAnsi="Lucida Console"/>
+                <w:lang w:val="en-US"/>
+              </w:rPr>
+            </w:pPr>
+            <w:r>
+              <w:rPr>
+                <w:rFonts w:ascii="Lucida Console" w:eastAsiaTheme="minorEastAsia" w:hAnsi="Lucida Console"/>
+                <w:lang w:val="en-US"/>
+              </w:rPr>
+              <w:t>26,200</w:t>
+            </w:r>
+          </w:p>
+        </w:tc>
+        <w:tc>
+          <w:tcPr>
+            <w:tcW w:w="1229" w:type="dxa"/>
+          </w:tcPr>
+          <w:p>
+            <w:pPr>
+              <w:cnfStyle w:val="000000100000" w:firstRow="0" w:lastRow="0" w:firstColumn="0" w:lastColumn="0" w:oddVBand="0" w:evenVBand="0" w:oddHBand="1" w:evenHBand="0" w:firstRowFirstColumn="0" w:firstRowLastColumn="0" w:lastRowFirstColumn="0" w:lastRowLastColumn="0"/>
+              <w:rPr>
+                <w:rFonts w:ascii="Lucida Console" w:eastAsiaTheme="minorEastAsia" w:hAnsi="Lucida Console"/>
+                <w:lang w:val="en-US"/>
+              </w:rPr>
+            </w:pPr>
+          </w:p>
+          <w:p>
+            <w:pPr>
+              <w:cnfStyle w:val="000000100000" w:firstRow="0" w:lastRow="0" w:firstColumn="0" w:lastColumn="0" w:oddVBand="0" w:evenVBand="0" w:oddHBand="1" w:evenHBand="0" w:firstRowFirstColumn="0" w:firstRowLastColumn="0" w:lastRowFirstColumn="0" w:lastRowLastColumn="0"/>
+              <w:rPr>
+                <w:rFonts w:ascii="Lucida Console" w:eastAsiaTheme="minorEastAsia" w:hAnsi="Lucida Console"/>
+                <w:lang w:val="en-US"/>
+              </w:rPr>
+            </w:pPr>
+          </w:p>
+          <w:p>
+            <w:pPr>
+              <w:cnfStyle w:val="000000100000" w:firstRow="0" w:lastRow="0" w:firstColumn="0" w:lastColumn="0" w:oddVBand="0" w:evenVBand="0" w:oddHBand="1" w:evenHBand="0" w:firstRowFirstColumn="0" w:firstRowLastColumn="0" w:lastRowFirstColumn="0" w:lastRowLastColumn="0"/>
+              <w:rPr>
+                <w:rFonts w:ascii="Lucida Console" w:eastAsiaTheme="minorEastAsia" w:hAnsi="Lucida Console"/>
+                <w:lang w:val="en-US"/>
+              </w:rPr>
+            </w:pPr>
+          </w:p>
+          <w:p>
+            <w:pPr>
+              <w:jc w:val="right"/>
+              <w:cnfStyle w:val="000000100000" w:firstRow="0" w:lastRow="0" w:firstColumn="0" w:lastColumn="0" w:oddVBand="0" w:evenVBand="0" w:oddHBand="1" w:evenHBand="0" w:firstRowFirstColumn="0" w:firstRowLastColumn="0" w:lastRowFirstColumn="0" w:lastRowLastColumn="0"/>
+              <w:rPr>
+                <w:rFonts w:ascii="Lucida Console" w:eastAsiaTheme="minorEastAsia" w:hAnsi="Lucida Console"/>
+                <w:lang w:val="en-US"/>
+              </w:rPr>
+            </w:pPr>
+            <w:r>
+              <w:rPr>
+                <w:rFonts w:ascii="Lucida Console" w:eastAsiaTheme="minorEastAsia" w:hAnsi="Lucida Console"/>
+                <w:lang w:val="en-US"/>
+              </w:rPr>
+              <w:t>21,200</w:t>
+            </w:r>
+          </w:p>
+          <w:p>
+            <w:pPr>
+              <w:jc w:val="right"/>
+              <w:cnfStyle w:val="000000100000" w:firstRow="0" w:lastRow="0" w:firstColumn="0" w:lastColumn="0" w:oddVBand="0" w:evenVBand="0" w:oddHBand="1" w:evenHBand="0" w:firstRowFirstColumn="0" w:firstRowLastColumn="0" w:lastRowFirstColumn="0" w:lastRowLastColumn="0"/>
+              <w:rPr>
+                <w:rFonts w:ascii="Lucida Console" w:eastAsiaTheme="minorEastAsia" w:hAnsi="Lucida Console"/>
+                <w:lang w:val="en-US"/>
+              </w:rPr>
+            </w:pPr>
+            <w:r>
+              <w:rPr>
+                <w:rFonts w:ascii="Lucida Console" w:eastAsiaTheme="minorEastAsia" w:hAnsi="Lucida Console"/>
+                <w:lang w:val="en-US"/>
+              </w:rPr>
+              <w:t>5,500</w:t>
+            </w:r>
+          </w:p>
+        </w:tc>
+        <w:tc>
+          <w:tcPr>
+            <w:tcW w:w="1210" w:type="dxa"/>
+            <w:vMerge w:val="restart"/>
+          </w:tcPr>
+          <w:p>
+            <w:pPr>
+              <w:jc w:val="right"/>
+              <w:cnfStyle w:val="000000100000" w:firstRow="0" w:lastRow="0" w:firstColumn="0" w:lastColumn="0" w:oddVBand="0" w:evenVBand="0" w:oddHBand="1" w:evenHBand="0" w:firstRowFirstColumn="0" w:firstRowLastColumn="0" w:lastRowFirstColumn="0" w:lastRowLastColumn="0"/>
+              <w:rPr>
+                <w:rFonts w:ascii="Lucida Console" w:eastAsiaTheme="minorEastAsia" w:hAnsi="Lucida Console"/>
+                <w:lang w:val="en-US"/>
+              </w:rPr>
+            </w:pPr>
+            <w:r>
+              <w:rPr>
+                <w:rFonts w:ascii="Lucida Console" w:eastAsiaTheme="minorEastAsia" w:hAnsi="Lucida Console"/>
+                <w:lang w:val="en-US"/>
+              </w:rPr>
+              <w:t>26,200</w:t>
+            </w:r>
+          </w:p>
+        </w:tc>
+        <w:tc>
+          <w:tcPr>
+            <w:tcW w:w="1518" w:type="dxa"/>
+          </w:tcPr>
+          <w:p>
+            <w:pPr>
+              <w:cnfStyle w:val="000000100000" w:firstRow="0" w:lastRow="0" w:firstColumn="0" w:lastColumn="0" w:oddVBand="0" w:evenVBand="0" w:oddHBand="1" w:evenHBand="0" w:firstRowFirstColumn="0" w:firstRowLastColumn="0" w:lastRowFirstColumn="0" w:lastRowLastColumn="0"/>
+              <w:rPr>
+                <w:rFonts w:ascii="Lucida Console" w:eastAsiaTheme="minorEastAsia" w:hAnsi="Lucida Console"/>
+                <w:lang w:val="en-US"/>
+              </w:rPr>
+            </w:pPr>
+          </w:p>
+          <w:p>
+            <w:pPr>
+              <w:cnfStyle w:val="000000100000" w:firstRow="0" w:lastRow="0" w:firstColumn="0" w:lastColumn="0" w:oddVBand="0" w:evenVBand="0" w:oddHBand="1" w:evenHBand="0" w:firstRowFirstColumn="0" w:firstRowLastColumn="0" w:lastRowFirstColumn="0" w:lastRowLastColumn="0"/>
+              <w:rPr>
+                <w:rFonts w:ascii="Lucida Console" w:eastAsiaTheme="minorEastAsia" w:hAnsi="Lucida Console"/>
+                <w:lang w:val="en-US"/>
+              </w:rPr>
+            </w:pPr>
+          </w:p>
+          <w:p>
+            <w:pPr>
+              <w:cnfStyle w:val="000000100000" w:firstRow="0" w:lastRow="0" w:firstColumn="0" w:lastColumn="0" w:oddVBand="0" w:evenVBand="0" w:oddHBand="1" w:evenHBand="0" w:firstRowFirstColumn="0" w:firstRowLastColumn="0" w:lastRowFirstColumn="0" w:lastRowLastColumn="0"/>
+              <w:rPr>
+                <w:rFonts w:ascii="Lucida Console" w:eastAsiaTheme="minorEastAsia" w:hAnsi="Lucida Console"/>
+                <w:lang w:val="en-US"/>
+              </w:rPr>
+            </w:pPr>
+          </w:p>
+          <w:p>
+            <w:pPr>
+              <w:jc w:val="right"/>
+              <w:cnfStyle w:val="000000100000" w:firstRow="0" w:lastRow="0" w:firstColumn="0" w:lastColumn="0" w:oddVBand="0" w:evenVBand="0" w:oddHBand="1" w:evenHBand="0" w:firstRowFirstColumn="0" w:firstRowLastColumn="0" w:lastRowFirstColumn="0" w:lastRowLastColumn="0"/>
+              <w:rPr>
+                <w:rFonts w:ascii="Lucida Console" w:eastAsiaTheme="minorEastAsia" w:hAnsi="Lucida Console"/>
+                <w:lang w:val="en-US"/>
+              </w:rPr>
+            </w:pPr>
+            <w:r>
+              <w:rPr>
+                <w:rFonts w:ascii="Lucida Console" w:eastAsiaTheme="minorEastAsia" w:hAnsi="Lucida Console"/>
+                <w:lang w:val="en-US"/>
+              </w:rPr>
+              <w:t>21,200</w:t>
+            </w:r>
+          </w:p>
+          <w:p>
+            <w:pPr>
+              <w:jc w:val="right"/>
+              <w:cnfStyle w:val="000000100000" w:firstRow="0" w:lastRow="0" w:firstColumn="0" w:lastColumn="0" w:oddVBand="0" w:evenVBand="0" w:oddHBand="1" w:evenHBand="0" w:firstRowFirstColumn="0" w:firstRowLastColumn="0" w:lastRowFirstColumn="0" w:lastRowLastColumn="0"/>
+              <w:rPr>
+                <w:rFonts w:ascii="Lucida Console" w:eastAsiaTheme="minorEastAsia" w:hAnsi="Lucida Console"/>
+                <w:lang w:val="en-US"/>
+              </w:rPr>
+            </w:pPr>
+            <w:r>
+              <w:rPr>
+                <w:rFonts w:ascii="Lucida Console" w:eastAsiaTheme="minorEastAsia" w:hAnsi="Lucida Console"/>
+                <w:lang w:val="en-US"/>
+              </w:rPr>
+              <w:t>5,500</w:t>
+            </w:r>
+          </w:p>
+        </w:tc>
+        <w:tc>
+          <w:tcPr>
+            <w:tcW w:w="1435" w:type="dxa"/>
+            <w:vMerge w:val="restart"/>
+          </w:tcPr>
+          <w:p>
+            <w:pPr>
+              <w:jc w:val="right"/>
+              <w:cnfStyle w:val="000000100000" w:firstRow="0" w:lastRow="0" w:firstColumn="0" w:lastColumn="0" w:oddVBand="0" w:evenVBand="0" w:oddHBand="1" w:evenHBand="0" w:firstRowFirstColumn="0" w:firstRowLastColumn="0" w:lastRowFirstColumn="0" w:lastRowLastColumn="0"/>
+              <w:rPr>
+                <w:rFonts w:ascii="Lucida Console" w:eastAsiaTheme="minorEastAsia" w:hAnsi="Lucida Console"/>
+                <w:lang w:val="en-US"/>
+              </w:rPr>
+            </w:pPr>
+            <w:r>
+              <w:rPr>
+                <w:rFonts w:ascii="Lucida Console" w:eastAsiaTheme="minorEastAsia" w:hAnsi="Lucida Console"/>
+                <w:lang w:val="en-US"/>
+              </w:rPr>
+              <w:t>26,200</w:t>
+            </w:r>
           </w:p>
         </w:tc>
       </w:tr>
@@ -491,62 +1098,178 @@
         <w:tc>
           <w:tcPr>
             <w:cnfStyle w:val="001000000000" w:firstRow="0" w:lastRow="0" w:firstColumn="1" w:lastColumn="0" w:oddVBand="0" w:evenVBand="0" w:oddHBand="0" w:evenHBand="0" w:firstRowFirstColumn="0" w:firstRowLastColumn="0" w:lastRowFirstColumn="0" w:lastRowLastColumn="0"/>
-            <w:tcW w:w="6232" w:type="dxa"/>
-          </w:tcPr>
-          <w:p>
-            <w:pPr>
-              <w:rPr>
-                <w:rFonts w:ascii="Lucida Console" w:hAnsi="Lucida Console"/>
-                <w:lang w:val="en-US"/>
-              </w:rPr>
-            </w:pPr>
-            <w:r>
-              <w:rPr>
-                <w:rFonts w:ascii="Lucida Console" w:hAnsi="Lucida Console"/>
-                <w:lang w:val="en-US"/>
-              </w:rPr>
-              <w:t>Net Cost of Goods Sold</w:t>
-            </w:r>
-          </w:p>
-        </w:tc>
-        <w:tc>
-          <w:tcPr>
-            <w:tcW w:w="1276" w:type="dxa"/>
-          </w:tcPr>
-          <w:p>
-            <w:pPr>
-              <w:cnfStyle w:val="000000000000" w:firstRow="0" w:lastRow="0" w:firstColumn="0" w:lastColumn="0" w:oddVBand="0" w:evenVBand="0" w:oddHBand="0" w:evenHBand="0" w:firstRowFirstColumn="0" w:firstRowLastColumn="0" w:lastRowFirstColumn="0" w:lastRowLastColumn="0"/>
-              <w:rPr>
-                <w:rFonts w:ascii="Lucida Console" w:hAnsi="Lucida Console"/>
-                <w:lang w:val="en-US"/>
-              </w:rPr>
-            </w:pPr>
-          </w:p>
-        </w:tc>
-        <w:tc>
-          <w:tcPr>
-            <w:tcW w:w="1508" w:type="dxa"/>
+            <w:tcW w:w="3882" w:type="dxa"/>
+            <w:vMerge/>
+          </w:tcPr>
+          <w:p>
+            <w:pPr>
+              <w:rPr>
+                <w:rFonts w:ascii="Lucida Console" w:eastAsiaTheme="minorEastAsia" w:hAnsi="Lucida Console"/>
+                <w:lang w:val="en-US"/>
+              </w:rPr>
+            </w:pPr>
+          </w:p>
+        </w:tc>
+        <w:tc>
+          <w:tcPr>
+            <w:tcW w:w="1373" w:type="dxa"/>
           </w:tcPr>
           <w:p>
             <w:pPr>
               <w:jc w:val="right"/>
               <w:cnfStyle w:val="000000000000" w:firstRow="0" w:lastRow="0" w:firstColumn="0" w:lastColumn="0" w:oddVBand="0" w:evenVBand="0" w:oddHBand="0" w:evenHBand="0" w:firstRowFirstColumn="0" w:firstRowLastColumn="0" w:lastRowFirstColumn="0" w:lastRowLastColumn="0"/>
               <w:rPr>
-                <w:rFonts w:ascii="Lucida Console" w:hAnsi="Lucida Console"/>
-                <w:b/>
-                <w:bCs/>
-                <w:lang w:val="en-US"/>
-              </w:rPr>
-            </w:pPr>
-            <w:r>
-              <w:rPr>
-                <w:rFonts w:ascii="Lucida Console" w:hAnsi="Lucida Console"/>
-                <w:b/>
-                <w:bCs/>
-                <w:lang w:val="en-US"/>
-              </w:rPr>
-              <w:t>30,966</w:t>
-            </w:r>
+                <w:rFonts w:ascii="Lucida Console" w:eastAsiaTheme="minorEastAsia" w:hAnsi="Lucida Console"/>
+                <w:lang w:val="en-US"/>
+              </w:rPr>
+            </w:pPr>
+            <w:r>
+              <w:rPr>
+                <w:rFonts w:ascii="Lucida Console" w:eastAsiaTheme="minorEastAsia" w:hAnsi="Lucida Console"/>
+                <w:lang w:val="en-US"/>
+              </w:rPr>
+              <w:t>26,700</w:t>
+            </w:r>
+          </w:p>
+          <w:p>
+            <w:pPr>
+              <w:jc w:val="right"/>
+              <w:cnfStyle w:val="000000000000" w:firstRow="0" w:lastRow="0" w:firstColumn="0" w:lastColumn="0" w:oddVBand="0" w:evenVBand="0" w:oddHBand="0" w:evenHBand="0" w:firstRowFirstColumn="0" w:firstRowLastColumn="0" w:lastRowFirstColumn="0" w:lastRowLastColumn="0"/>
+              <w:rPr>
+                <w:rFonts w:ascii="Lucida Console" w:eastAsiaTheme="minorEastAsia" w:hAnsi="Lucida Console"/>
+                <w:lang w:val="en-US"/>
+              </w:rPr>
+            </w:pPr>
+            <w:r>
+              <w:rPr>
+                <w:rFonts w:ascii="Lucida Console" w:eastAsiaTheme="minorEastAsia" w:hAnsi="Lucida Console"/>
+                <w:lang w:val="en-US"/>
+              </w:rPr>
+              <w:t>(11,500)</w:t>
+            </w:r>
+          </w:p>
+        </w:tc>
+        <w:tc>
+          <w:tcPr>
+            <w:tcW w:w="1124" w:type="dxa"/>
+            <w:vMerge/>
+          </w:tcPr>
+          <w:p>
+            <w:pPr>
+              <w:cnfStyle w:val="000000000000" w:firstRow="0" w:lastRow="0" w:firstColumn="0" w:lastColumn="0" w:oddVBand="0" w:evenVBand="0" w:oddHBand="0" w:evenHBand="0" w:firstRowFirstColumn="0" w:firstRowLastColumn="0" w:lastRowFirstColumn="0" w:lastRowLastColumn="0"/>
+              <w:rPr>
+                <w:rFonts w:ascii="Lucida Console" w:eastAsiaTheme="minorEastAsia" w:hAnsi="Lucida Console"/>
+                <w:lang w:val="en-US"/>
+              </w:rPr>
+            </w:pPr>
+          </w:p>
+        </w:tc>
+        <w:tc>
+          <w:tcPr>
+            <w:tcW w:w="1229" w:type="dxa"/>
+          </w:tcPr>
+          <w:p>
+            <w:pPr>
+              <w:jc w:val="right"/>
+              <w:cnfStyle w:val="000000000000" w:firstRow="0" w:lastRow="0" w:firstColumn="0" w:lastColumn="0" w:oddVBand="0" w:evenVBand="0" w:oddHBand="0" w:evenHBand="0" w:firstRowFirstColumn="0" w:firstRowLastColumn="0" w:lastRowFirstColumn="0" w:lastRowLastColumn="0"/>
+              <w:rPr>
+                <w:rFonts w:ascii="Lucida Console" w:eastAsiaTheme="minorEastAsia" w:hAnsi="Lucida Console"/>
+                <w:lang w:val="en-US"/>
+              </w:rPr>
+            </w:pPr>
+            <w:r>
+              <w:rPr>
+                <w:rFonts w:ascii="Lucida Console" w:eastAsiaTheme="minorEastAsia" w:hAnsi="Lucida Console"/>
+                <w:lang w:val="en-US"/>
+              </w:rPr>
+              <w:t>26,700</w:t>
+            </w:r>
+          </w:p>
+          <w:p>
+            <w:pPr>
+              <w:jc w:val="right"/>
+              <w:cnfStyle w:val="000000000000" w:firstRow="0" w:lastRow="0" w:firstColumn="0" w:lastColumn="0" w:oddVBand="0" w:evenVBand="0" w:oddHBand="0" w:evenHBand="0" w:firstRowFirstColumn="0" w:firstRowLastColumn="0" w:lastRowFirstColumn="0" w:lastRowLastColumn="0"/>
+              <w:rPr>
+                <w:rFonts w:ascii="Lucida Console" w:eastAsiaTheme="minorEastAsia" w:hAnsi="Lucida Console"/>
+                <w:lang w:val="en-US"/>
+              </w:rPr>
+            </w:pPr>
+            <w:r>
+              <w:rPr>
+                <w:rFonts w:ascii="Lucida Console" w:eastAsiaTheme="minorEastAsia" w:hAnsi="Lucida Console"/>
+                <w:lang w:val="en-US"/>
+              </w:rPr>
+              <w:t>(7,900)</w:t>
+            </w:r>
+          </w:p>
+        </w:tc>
+        <w:tc>
+          <w:tcPr>
+            <w:tcW w:w="1210" w:type="dxa"/>
+            <w:vMerge/>
+          </w:tcPr>
+          <w:p>
+            <w:pPr>
+              <w:cnfStyle w:val="000000000000" w:firstRow="0" w:lastRow="0" w:firstColumn="0" w:lastColumn="0" w:oddVBand="0" w:evenVBand="0" w:oddHBand="0" w:evenHBand="0" w:firstRowFirstColumn="0" w:firstRowLastColumn="0" w:lastRowFirstColumn="0" w:lastRowLastColumn="0"/>
+              <w:rPr>
+                <w:rFonts w:ascii="Lucida Console" w:eastAsiaTheme="minorEastAsia" w:hAnsi="Lucida Console"/>
+                <w:lang w:val="en-US"/>
+              </w:rPr>
+            </w:pPr>
+          </w:p>
+        </w:tc>
+        <w:tc>
+          <w:tcPr>
+            <w:tcW w:w="1518" w:type="dxa"/>
+          </w:tcPr>
+          <w:p>
+            <w:pPr>
+              <w:jc w:val="right"/>
+              <w:cnfStyle w:val="000000000000" w:firstRow="0" w:lastRow="0" w:firstColumn="0" w:lastColumn="0" w:oddVBand="0" w:evenVBand="0" w:oddHBand="0" w:evenHBand="0" w:firstRowFirstColumn="0" w:firstRowLastColumn="0" w:lastRowFirstColumn="0" w:lastRowLastColumn="0"/>
+              <w:rPr>
+                <w:rFonts w:ascii="Lucida Console" w:eastAsiaTheme="minorEastAsia" w:hAnsi="Lucida Console"/>
+                <w:lang w:val="en-US"/>
+              </w:rPr>
+            </w:pPr>
+            <w:r>
+              <w:rPr>
+                <w:rFonts w:ascii="Lucida Console" w:eastAsiaTheme="minorEastAsia" w:hAnsi="Lucida Console"/>
+                <w:lang w:val="en-US"/>
+              </w:rPr>
+              <w:t>26,700</w:t>
+            </w:r>
+          </w:p>
+          <w:p>
+            <w:pPr>
+              <w:jc w:val="right"/>
+              <w:cnfStyle w:val="000000000000" w:firstRow="0" w:lastRow="0" w:firstColumn="0" w:lastColumn="0" w:oddVBand="0" w:evenVBand="0" w:oddHBand="0" w:evenHBand="0" w:firstRowFirstColumn="0" w:firstRowLastColumn="0" w:lastRowFirstColumn="0" w:lastRowLastColumn="0"/>
+              <w:rPr>
+                <w:rFonts w:ascii="Lucida Console" w:eastAsiaTheme="minorEastAsia" w:hAnsi="Lucida Console"/>
+                <w:lang w:val="en-US"/>
+              </w:rPr>
+            </w:pPr>
+            <w:r>
+              <w:rPr>
+                <w:rFonts w:ascii="Lucida Console" w:eastAsiaTheme="minorEastAsia" w:hAnsi="Lucida Console"/>
+                <w:lang w:val="en-US"/>
+              </w:rPr>
+              <w:t>(9,768.3)</w:t>
+            </w:r>
+          </w:p>
+        </w:tc>
+        <w:tc>
+          <w:tcPr>
+            <w:tcW w:w="1435" w:type="dxa"/>
+            <w:vMerge/>
+          </w:tcPr>
+          <w:p>
+            <w:pPr>
+              <w:cnfStyle w:val="000000000000" w:firstRow="0" w:lastRow="0" w:firstColumn="0" w:lastColumn="0" w:oddVBand="0" w:evenVBand="0" w:oddHBand="0" w:evenHBand="0" w:firstRowFirstColumn="0" w:firstRowLastColumn="0" w:lastRowFirstColumn="0" w:lastRowLastColumn="0"/>
+              <w:rPr>
+                <w:rFonts w:ascii="Lucida Console" w:eastAsiaTheme="minorEastAsia" w:hAnsi="Lucida Console"/>
+                <w:lang w:val="en-US"/>
+              </w:rPr>
+            </w:pPr>
           </w:p>
         </w:tc>
       </w:tr>
@@ -557,209 +1280,183 @@
         <w:tc>
           <w:tcPr>
             <w:cnfStyle w:val="001000000000" w:firstRow="0" w:lastRow="0" w:firstColumn="1" w:lastColumn="0" w:oddVBand="0" w:evenVBand="0" w:oddHBand="0" w:evenHBand="0" w:firstRowFirstColumn="0" w:firstRowLastColumn="0" w:lastRowFirstColumn="0" w:lastRowLastColumn="0"/>
-            <w:tcW w:w="6232" w:type="dxa"/>
-          </w:tcPr>
-          <w:p>
-            <w:pPr>
-              <w:rPr>
-                <w:rFonts w:ascii="Lucida Console" w:hAnsi="Lucida Console"/>
-                <w:lang w:val="en-US"/>
-              </w:rPr>
-            </w:pPr>
-            <w:r>
-              <w:rPr>
-                <w:rFonts w:ascii="Lucida Console" w:hAnsi="Lucida Console"/>
-                <w:lang w:val="en-US"/>
-              </w:rPr>
-              <w:t>Gross Profit</w:t>
-            </w:r>
-            <w:r>
-              <w:rPr>
-                <w:rFonts w:ascii="Lucida Console" w:hAnsi="Lucida Console"/>
-                <w:lang w:val="en-US"/>
-              </w:rPr>
-              <w:t xml:space="preserve"> (Loss)</w:t>
-            </w:r>
-          </w:p>
-          <w:p>
-            <w:pPr>
-              <w:rPr>
-                <w:rFonts w:ascii="Lucida Console" w:hAnsi="Lucida Console"/>
-                <w:lang w:val="en-US"/>
-              </w:rPr>
-            </w:pPr>
-          </w:p>
-          <w:p>
-            <w:pPr>
-              <w:rPr>
-                <w:rFonts w:ascii="Lucida Console" w:hAnsi="Lucida Console"/>
-                <w:lang w:val="en-US"/>
-              </w:rPr>
-            </w:pPr>
-            <w:r>
-              <w:rPr>
-                <w:rFonts w:ascii="Lucida Console" w:hAnsi="Lucida Console"/>
-                <w:lang w:val="en-US"/>
-              </w:rPr>
-              <w:t>Operating Expenses:</w:t>
-            </w:r>
-          </w:p>
-          <w:p>
-            <w:pPr>
-              <w:rPr>
-                <w:rFonts w:ascii="Lucida Console" w:hAnsi="Lucida Console"/>
-                <w:b w:val="0"/>
-                <w:bCs w:val="0"/>
-                <w:lang w:val="en-US"/>
-              </w:rPr>
-            </w:pPr>
-            <w:r>
-              <w:rPr>
-                <w:rFonts w:ascii="Lucida Console" w:hAnsi="Lucida Console"/>
-                <w:lang w:val="en-US"/>
-              </w:rPr>
-              <w:t xml:space="preserve">  </w:t>
-            </w:r>
-            <w:r>
-              <w:rPr>
-                <w:rFonts w:ascii="Lucida Console" w:hAnsi="Lucida Console"/>
-                <w:b w:val="0"/>
-                <w:bCs w:val="0"/>
-                <w:lang w:val="en-US"/>
-              </w:rPr>
-              <w:t>Selling &amp; administrative expenses</w:t>
-            </w:r>
-          </w:p>
-          <w:p>
-            <w:pPr>
-              <w:rPr>
-                <w:rFonts w:ascii="Lucida Console" w:hAnsi="Lucida Console"/>
-                <w:b w:val="0"/>
-                <w:bCs w:val="0"/>
-                <w:lang w:val="en-US"/>
-              </w:rPr>
-            </w:pPr>
-            <w:r>
-              <w:rPr>
-                <w:rFonts w:ascii="Lucida Console" w:hAnsi="Lucida Console"/>
-                <w:b w:val="0"/>
-                <w:bCs w:val="0"/>
-                <w:lang w:val="en-US"/>
-              </w:rPr>
-              <w:t xml:space="preserve">  Depreciation &amp; amortization</w:t>
-            </w:r>
-          </w:p>
-          <w:p>
-            <w:pPr>
-              <w:rPr>
-                <w:rFonts w:ascii="Lucida Console" w:hAnsi="Lucida Console"/>
-                <w:lang w:val="en-US"/>
-              </w:rPr>
-            </w:pPr>
-            <w:r>
-              <w:rPr>
-                <w:rFonts w:ascii="Lucida Console" w:hAnsi="Lucida Console"/>
-                <w:b w:val="0"/>
-                <w:bCs w:val="0"/>
-                <w:lang w:val="en-US"/>
-              </w:rPr>
-              <w:t xml:space="preserve">  Other operating expenses</w:t>
-            </w:r>
-          </w:p>
-        </w:tc>
-        <w:tc>
-          <w:tcPr>
-            <w:tcW w:w="1276" w:type="dxa"/>
-          </w:tcPr>
-          <w:p>
-            <w:pPr>
-              <w:cnfStyle w:val="000000100000" w:firstRow="0" w:lastRow="0" w:firstColumn="0" w:lastColumn="0" w:oddVBand="0" w:evenVBand="0" w:oddHBand="1" w:evenHBand="0" w:firstRowFirstColumn="0" w:firstRowLastColumn="0" w:lastRowFirstColumn="0" w:lastRowLastColumn="0"/>
-              <w:rPr>
-                <w:rFonts w:ascii="Lucida Console" w:hAnsi="Lucida Console"/>
-                <w:lang w:val="en-US"/>
-              </w:rPr>
-            </w:pPr>
-          </w:p>
-          <w:p>
-            <w:pPr>
-              <w:cnfStyle w:val="000000100000" w:firstRow="0" w:lastRow="0" w:firstColumn="0" w:lastColumn="0" w:oddVBand="0" w:evenVBand="0" w:oddHBand="1" w:evenHBand="0" w:firstRowFirstColumn="0" w:firstRowLastColumn="0" w:lastRowFirstColumn="0" w:lastRowLastColumn="0"/>
-              <w:rPr>
-                <w:rFonts w:ascii="Lucida Console" w:hAnsi="Lucida Console"/>
-                <w:lang w:val="en-US"/>
-              </w:rPr>
-            </w:pPr>
-          </w:p>
-          <w:p>
-            <w:pPr>
-              <w:cnfStyle w:val="000000100000" w:firstRow="0" w:lastRow="0" w:firstColumn="0" w:lastColumn="0" w:oddVBand="0" w:evenVBand="0" w:oddHBand="1" w:evenHBand="0" w:firstRowFirstColumn="0" w:firstRowLastColumn="0" w:lastRowFirstColumn="0" w:lastRowLastColumn="0"/>
-              <w:rPr>
-                <w:rFonts w:ascii="Lucida Console" w:hAnsi="Lucida Console"/>
-                <w:lang w:val="en-US"/>
-              </w:rPr>
-            </w:pPr>
-          </w:p>
+            <w:tcW w:w="3882" w:type="dxa"/>
+          </w:tcPr>
+          <w:p>
+            <w:pPr>
+              <w:rPr>
+                <w:rFonts w:ascii="Lucida Console" w:eastAsiaTheme="minorEastAsia" w:hAnsi="Lucida Console"/>
+                <w:lang w:val="en-US"/>
+              </w:rPr>
+            </w:pPr>
+            <w:r>
+              <w:rPr>
+                <w:rFonts w:ascii="Lucida Console" w:eastAsiaTheme="minorEastAsia" w:hAnsi="Lucida Console"/>
+                <w:lang w:val="en-US"/>
+              </w:rPr>
+              <w:t>Net Cost of Goods Sold</w:t>
+            </w:r>
+          </w:p>
+        </w:tc>
+        <w:tc>
+          <w:tcPr>
+            <w:tcW w:w="1373" w:type="dxa"/>
+          </w:tcPr>
           <w:p>
             <w:pPr>
               <w:jc w:val="right"/>
               <w:cnfStyle w:val="000000100000" w:firstRow="0" w:lastRow="0" w:firstColumn="0" w:lastColumn="0" w:oddVBand="0" w:evenVBand="0" w:oddHBand="1" w:evenHBand="0" w:firstRowFirstColumn="0" w:firstRowLastColumn="0" w:lastRowFirstColumn="0" w:lastRowLastColumn="0"/>
               <w:rPr>
-                <w:rFonts w:ascii="Lucida Console" w:hAnsi="Lucida Console"/>
-                <w:lang w:val="en-US"/>
-              </w:rPr>
-            </w:pPr>
-            <w:r>
-              <w:rPr>
-                <w:rFonts w:ascii="Lucida Console" w:hAnsi="Lucida Console"/>
-                <w:lang w:val="en-US"/>
-              </w:rPr>
-              <w:t>10,664</w:t>
-            </w:r>
-          </w:p>
+                <w:rFonts w:ascii="Lucida Console" w:eastAsiaTheme="minorEastAsia" w:hAnsi="Lucida Console"/>
+                <w:lang w:val="en-US"/>
+              </w:rPr>
+            </w:pPr>
+          </w:p>
+        </w:tc>
+        <w:tc>
+          <w:tcPr>
+            <w:tcW w:w="1124" w:type="dxa"/>
+          </w:tcPr>
           <w:p>
             <w:pPr>
               <w:jc w:val="right"/>
               <w:cnfStyle w:val="000000100000" w:firstRow="0" w:lastRow="0" w:firstColumn="0" w:lastColumn="0" w:oddVBand="0" w:evenVBand="0" w:oddHBand="1" w:evenHBand="0" w:firstRowFirstColumn="0" w:firstRowLastColumn="0" w:lastRowFirstColumn="0" w:lastRowLastColumn="0"/>
               <w:rPr>
-                <w:rFonts w:ascii="Lucida Console" w:hAnsi="Lucida Console"/>
-                <w:lang w:val="en-US"/>
-              </w:rPr>
-            </w:pPr>
-            <w:r>
-              <w:rPr>
-                <w:rFonts w:ascii="Lucida Console" w:hAnsi="Lucida Console"/>
-                <w:lang w:val="en-US"/>
-              </w:rPr>
-              <w:t>853</w:t>
-            </w:r>
-          </w:p>
+                <w:rFonts w:ascii="Lucida Console" w:eastAsiaTheme="minorEastAsia" w:hAnsi="Lucida Console"/>
+                <w:lang w:val="en-US"/>
+              </w:rPr>
+            </w:pPr>
+            <w:r>
+              <w:rPr>
+                <w:rFonts w:ascii="Lucida Console" w:eastAsiaTheme="minorEastAsia" w:hAnsi="Lucida Console"/>
+                <w:lang w:val="en-US"/>
+              </w:rPr>
+              <w:t>15,200</w:t>
+            </w:r>
+          </w:p>
+        </w:tc>
+        <w:tc>
+          <w:tcPr>
+            <w:tcW w:w="1229" w:type="dxa"/>
+          </w:tcPr>
           <w:p>
             <w:pPr>
               <w:jc w:val="right"/>
               <w:cnfStyle w:val="000000100000" w:firstRow="0" w:lastRow="0" w:firstColumn="0" w:lastColumn="0" w:oddVBand="0" w:evenVBand="0" w:oddHBand="1" w:evenHBand="0" w:firstRowFirstColumn="0" w:firstRowLastColumn="0" w:lastRowFirstColumn="0" w:lastRowLastColumn="0"/>
               <w:rPr>
-                <w:rFonts w:ascii="Lucida Console" w:hAnsi="Lucida Console"/>
-                <w:lang w:val="en-US"/>
-              </w:rPr>
-            </w:pPr>
-            <w:r>
-              <w:rPr>
-                <w:rFonts w:ascii="Lucida Console" w:hAnsi="Lucida Console"/>
-                <w:lang w:val="en-US"/>
-              </w:rPr>
-              <w:t>585</w:t>
-            </w:r>
-          </w:p>
-        </w:tc>
-        <w:tc>
-          <w:tcPr>
-            <w:tcW w:w="1508" w:type="dxa"/>
+                <w:rFonts w:ascii="Lucida Console" w:eastAsiaTheme="minorEastAsia" w:hAnsi="Lucida Console"/>
+                <w:lang w:val="en-US"/>
+              </w:rPr>
+            </w:pPr>
+          </w:p>
+        </w:tc>
+        <w:tc>
+          <w:tcPr>
+            <w:tcW w:w="1210" w:type="dxa"/>
           </w:tcPr>
           <w:p>
             <w:pPr>
               <w:jc w:val="right"/>
               <w:cnfStyle w:val="000000100000" w:firstRow="0" w:lastRow="0" w:firstColumn="0" w:lastColumn="0" w:oddVBand="0" w:evenVBand="0" w:oddHBand="1" w:evenHBand="0" w:firstRowFirstColumn="0" w:firstRowLastColumn="0" w:lastRowFirstColumn="0" w:lastRowLastColumn="0"/>
               <w:rPr>
-                <w:rFonts w:ascii="Lucida Console" w:hAnsi="Lucida Console"/>
+                <w:rFonts w:ascii="Lucida Console" w:eastAsiaTheme="minorEastAsia" w:hAnsi="Lucida Console"/>
+                <w:lang w:val="en-US"/>
+              </w:rPr>
+            </w:pPr>
+            <w:r>
+              <w:rPr>
+                <w:rFonts w:ascii="Lucida Console" w:eastAsiaTheme="minorEastAsia" w:hAnsi="Lucida Console"/>
+                <w:lang w:val="en-US"/>
+              </w:rPr>
+              <w:t>18,800</w:t>
+            </w:r>
+          </w:p>
+        </w:tc>
+        <w:tc>
+          <w:tcPr>
+            <w:tcW w:w="1518" w:type="dxa"/>
+          </w:tcPr>
+          <w:p>
+            <w:pPr>
+              <w:jc w:val="right"/>
+              <w:cnfStyle w:val="000000100000" w:firstRow="0" w:lastRow="0" w:firstColumn="0" w:lastColumn="0" w:oddVBand="0" w:evenVBand="0" w:oddHBand="1" w:evenHBand="0" w:firstRowFirstColumn="0" w:firstRowLastColumn="0" w:lastRowFirstColumn="0" w:lastRowLastColumn="0"/>
+              <w:rPr>
+                <w:rFonts w:ascii="Lucida Console" w:eastAsiaTheme="minorEastAsia" w:hAnsi="Lucida Console"/>
+                <w:lang w:val="en-US"/>
+              </w:rPr>
+            </w:pPr>
+          </w:p>
+        </w:tc>
+        <w:tc>
+          <w:tcPr>
+            <w:tcW w:w="1435" w:type="dxa"/>
+          </w:tcPr>
+          <w:p>
+            <w:pPr>
+              <w:jc w:val="right"/>
+              <w:cnfStyle w:val="000000100000" w:firstRow="0" w:lastRow="0" w:firstColumn="0" w:lastColumn="0" w:oddVBand="0" w:evenVBand="0" w:oddHBand="1" w:evenHBand="0" w:firstRowFirstColumn="0" w:firstRowLastColumn="0" w:lastRowFirstColumn="0" w:lastRowLastColumn="0"/>
+              <w:rPr>
+                <w:rFonts w:ascii="Lucida Console" w:eastAsiaTheme="minorEastAsia" w:hAnsi="Lucida Console"/>
+                <w:lang w:val="en-US"/>
+              </w:rPr>
+            </w:pPr>
+            <w:r>
+              <w:rPr>
+                <w:rFonts w:ascii="Lucida Console" w:eastAsiaTheme="minorEastAsia" w:hAnsi="Lucida Console"/>
+                <w:lang w:val="en-US"/>
+              </w:rPr>
+              <w:t>16,931.7</w:t>
+            </w:r>
+          </w:p>
+        </w:tc>
+      </w:tr>
+      <w:tr>
+        <w:tc>
+          <w:tcPr>
+            <w:cnfStyle w:val="001000000000" w:firstRow="0" w:lastRow="0" w:firstColumn="1" w:lastColumn="0" w:oddVBand="0" w:evenVBand="0" w:oddHBand="0" w:evenHBand="0" w:firstRowFirstColumn="0" w:firstRowLastColumn="0" w:lastRowFirstColumn="0" w:lastRowLastColumn="0"/>
+            <w:tcW w:w="3882" w:type="dxa"/>
+          </w:tcPr>
+          <w:p>
+            <w:pPr>
+              <w:rPr>
+                <w:rFonts w:ascii="Lucida Console" w:eastAsiaTheme="minorEastAsia" w:hAnsi="Lucida Console"/>
+                <w:lang w:val="en-US"/>
+              </w:rPr>
+            </w:pPr>
+            <w:r>
+              <w:rPr>
+                <w:rFonts w:ascii="Lucida Console" w:eastAsiaTheme="minorEastAsia" w:hAnsi="Lucida Console"/>
+                <w:lang w:val="en-US"/>
+              </w:rPr>
+              <w:t>Gross Profit</w:t>
+            </w:r>
+          </w:p>
+        </w:tc>
+        <w:tc>
+          <w:tcPr>
+            <w:tcW w:w="1373" w:type="dxa"/>
+          </w:tcPr>
+          <w:p>
+            <w:pPr>
+              <w:jc w:val="right"/>
+              <w:cnfStyle w:val="000000000000" w:firstRow="0" w:lastRow="0" w:firstColumn="0" w:lastColumn="0" w:oddVBand="0" w:evenVBand="0" w:oddHBand="0" w:evenHBand="0" w:firstRowFirstColumn="0" w:firstRowLastColumn="0" w:lastRowFirstColumn="0" w:lastRowLastColumn="0"/>
+              <w:rPr>
+                <w:rFonts w:ascii="Lucida Console" w:eastAsiaTheme="minorEastAsia" w:hAnsi="Lucida Console"/>
+                <w:lang w:val="en-US"/>
+              </w:rPr>
+            </w:pPr>
+          </w:p>
+        </w:tc>
+        <w:tc>
+          <w:tcPr>
+            <w:tcW w:w="1124" w:type="dxa"/>
+          </w:tcPr>
+          <w:p>
+            <w:pPr>
+              <w:jc w:val="right"/>
+              <w:cnfStyle w:val="000000000000" w:firstRow="0" w:lastRow="0" w:firstColumn="0" w:lastColumn="0" w:oddVBand="0" w:evenVBand="0" w:oddHBand="0" w:evenHBand="0" w:firstRowFirstColumn="0" w:firstRowLastColumn="0" w:lastRowFirstColumn="0" w:lastRowLastColumn="0"/>
+              <w:rPr>
+                <w:rFonts w:ascii="Lucida Console" w:eastAsiaTheme="minorEastAsia" w:hAnsi="Lucida Console"/>
                 <w:b/>
                 <w:bCs/>
                 <w:lang w:val="en-US"/>
@@ -767,62 +1464,40 @@
             </w:pPr>
             <w:r>
               <w:rPr>
-                <w:rFonts w:ascii="Lucida Console" w:hAnsi="Lucida Console"/>
+                <w:rFonts w:ascii="Lucida Console" w:eastAsiaTheme="minorEastAsia" w:hAnsi="Lucida Console"/>
                 <w:b/>
                 <w:bCs/>
                 <w:lang w:val="en-US"/>
               </w:rPr>
-              <w:t>10,601</w:t>
-            </w:r>
-          </w:p>
-        </w:tc>
-      </w:tr>
-      <w:tr>
-        <w:tc>
-          <w:tcPr>
-            <w:cnfStyle w:val="001000000000" w:firstRow="0" w:lastRow="0" w:firstColumn="1" w:lastColumn="0" w:oddVBand="0" w:evenVBand="0" w:oddHBand="0" w:evenHBand="0" w:firstRowFirstColumn="0" w:firstRowLastColumn="0" w:lastRowFirstColumn="0" w:lastRowLastColumn="0"/>
-            <w:tcW w:w="6232" w:type="dxa"/>
-          </w:tcPr>
-          <w:p>
-            <w:pPr>
-              <w:rPr>
-                <w:rFonts w:ascii="Lucida Console" w:hAnsi="Lucida Console"/>
-                <w:lang w:val="en-US"/>
-              </w:rPr>
-            </w:pPr>
-            <w:r>
-              <w:rPr>
-                <w:rFonts w:ascii="Lucida Console" w:hAnsi="Lucida Console"/>
-                <w:lang w:val="en-US"/>
-              </w:rPr>
-              <w:t>Net Operating Expenses</w:t>
-            </w:r>
-          </w:p>
-        </w:tc>
-        <w:tc>
-          <w:tcPr>
-            <w:tcW w:w="1276" w:type="dxa"/>
-          </w:tcPr>
-          <w:p>
-            <w:pPr>
-              <w:cnfStyle w:val="000000000000" w:firstRow="0" w:lastRow="0" w:firstColumn="0" w:lastColumn="0" w:oddVBand="0" w:evenVBand="0" w:oddHBand="0" w:evenHBand="0" w:firstRowFirstColumn="0" w:firstRowLastColumn="0" w:lastRowFirstColumn="0" w:lastRowLastColumn="0"/>
-              <w:rPr>
-                <w:rFonts w:ascii="Lucida Console" w:hAnsi="Lucida Console"/>
-                <w:lang w:val="en-US"/>
-              </w:rPr>
-            </w:pPr>
-          </w:p>
-        </w:tc>
-        <w:tc>
-          <w:tcPr>
-            <w:tcW w:w="1508" w:type="dxa"/>
+              <w:t>11,000</w:t>
+            </w:r>
+          </w:p>
+        </w:tc>
+        <w:tc>
+          <w:tcPr>
+            <w:tcW w:w="1229" w:type="dxa"/>
           </w:tcPr>
           <w:p>
             <w:pPr>
               <w:jc w:val="right"/>
               <w:cnfStyle w:val="000000000000" w:firstRow="0" w:lastRow="0" w:firstColumn="0" w:lastColumn="0" w:oddVBand="0" w:evenVBand="0" w:oddHBand="0" w:evenHBand="0" w:firstRowFirstColumn="0" w:firstRowLastColumn="0" w:lastRowFirstColumn="0" w:lastRowLastColumn="0"/>
               <w:rPr>
-                <w:rFonts w:ascii="Lucida Console" w:hAnsi="Lucida Console"/>
+                <w:rFonts w:ascii="Lucida Console" w:eastAsiaTheme="minorEastAsia" w:hAnsi="Lucida Console"/>
+                <w:lang w:val="en-US"/>
+              </w:rPr>
+            </w:pPr>
+          </w:p>
+        </w:tc>
+        <w:tc>
+          <w:tcPr>
+            <w:tcW w:w="1210" w:type="dxa"/>
+          </w:tcPr>
+          <w:p>
+            <w:pPr>
+              <w:jc w:val="right"/>
+              <w:cnfStyle w:val="000000000000" w:firstRow="0" w:lastRow="0" w:firstColumn="0" w:lastColumn="0" w:oddVBand="0" w:evenVBand="0" w:oddHBand="0" w:evenHBand="0" w:firstRowFirstColumn="0" w:firstRowLastColumn="0" w:lastRowFirstColumn="0" w:lastRowLastColumn="0"/>
+              <w:rPr>
+                <w:rFonts w:ascii="Lucida Console" w:eastAsiaTheme="minorEastAsia" w:hAnsi="Lucida Console"/>
                 <w:b/>
                 <w:bCs/>
                 <w:lang w:val="en-US"/>
@@ -830,183 +1505,40 @@
             </w:pPr>
             <w:r>
               <w:rPr>
-                <w:rFonts w:ascii="Lucida Console" w:hAnsi="Lucida Console"/>
+                <w:rFonts w:ascii="Lucida Console" w:eastAsiaTheme="minorEastAsia" w:hAnsi="Lucida Console"/>
                 <w:b/>
                 <w:bCs/>
                 <w:lang w:val="en-US"/>
               </w:rPr>
-              <w:t>12,102</w:t>
-            </w:r>
-          </w:p>
-        </w:tc>
-      </w:tr>
-      <w:tr>
-        <w:trPr>
-          <w:cnfStyle w:val="000000100000" w:firstRow="0" w:lastRow="0" w:firstColumn="0" w:lastColumn="0" w:oddVBand="0" w:evenVBand="0" w:oddHBand="1" w:evenHBand="0" w:firstRowFirstColumn="0" w:firstRowLastColumn="0" w:lastRowFirstColumn="0" w:lastRowLastColumn="0"/>
-        </w:trPr>
-        <w:tc>
-          <w:tcPr>
-            <w:cnfStyle w:val="001000000000" w:firstRow="0" w:lastRow="0" w:firstColumn="1" w:lastColumn="0" w:oddVBand="0" w:evenVBand="0" w:oddHBand="0" w:evenHBand="0" w:firstRowFirstColumn="0" w:firstRowLastColumn="0" w:lastRowFirstColumn="0" w:lastRowLastColumn="0"/>
-            <w:tcW w:w="6232" w:type="dxa"/>
-          </w:tcPr>
-          <w:p>
-            <w:pPr>
-              <w:rPr>
-                <w:rFonts w:ascii="Lucida Console" w:hAnsi="Lucida Console"/>
-                <w:lang w:val="en-US"/>
-              </w:rPr>
-            </w:pPr>
-            <w:r>
-              <w:rPr>
-                <w:rFonts w:ascii="Lucida Console" w:hAnsi="Lucida Console"/>
-                <w:lang w:val="en-US"/>
-              </w:rPr>
-              <w:t>Net Operating Income (Loss)</w:t>
-            </w:r>
-          </w:p>
-          <w:p>
-            <w:pPr>
-              <w:rPr>
-                <w:rFonts w:ascii="Lucida Console" w:hAnsi="Lucida Console"/>
-                <w:lang w:val="en-US"/>
-              </w:rPr>
-            </w:pPr>
-          </w:p>
-          <w:p>
-            <w:pPr>
-              <w:rPr>
-                <w:rFonts w:ascii="Lucida Console" w:hAnsi="Lucida Console"/>
-                <w:lang w:val="en-US"/>
-              </w:rPr>
-            </w:pPr>
-            <w:r>
-              <w:rPr>
-                <w:rFonts w:ascii="Lucida Console" w:hAnsi="Lucida Console"/>
-                <w:lang w:val="en-US"/>
-              </w:rPr>
-              <w:t>Other Revenue (Expenses):</w:t>
-            </w:r>
-          </w:p>
-          <w:p>
-            <w:pPr>
-              <w:rPr>
-                <w:rFonts w:ascii="Lucida Console" w:hAnsi="Lucida Console"/>
-                <w:b w:val="0"/>
-                <w:bCs w:val="0"/>
-                <w:lang w:val="en-US"/>
-              </w:rPr>
-            </w:pPr>
-            <w:r>
-              <w:rPr>
-                <w:rFonts w:ascii="Lucida Console" w:hAnsi="Lucida Console"/>
-                <w:lang w:val="en-US"/>
-              </w:rPr>
-              <w:t xml:space="preserve">  </w:t>
-            </w:r>
-            <w:r>
-              <w:rPr>
-                <w:rFonts w:ascii="Lucida Console" w:hAnsi="Lucida Console"/>
-                <w:b w:val="0"/>
-                <w:bCs w:val="0"/>
-                <w:lang w:val="en-US"/>
-              </w:rPr>
-              <w:t xml:space="preserve">Interests </w:t>
-            </w:r>
-          </w:p>
-          <w:p>
-            <w:pPr>
-              <w:rPr>
-                <w:rFonts w:ascii="Lucida Console" w:hAnsi="Lucida Console"/>
-                <w:lang w:val="en-US"/>
-              </w:rPr>
-            </w:pPr>
-            <w:r>
-              <w:rPr>
-                <w:rFonts w:ascii="Lucida Console" w:hAnsi="Lucida Console"/>
-                <w:b w:val="0"/>
-                <w:bCs w:val="0"/>
-                <w:lang w:val="en-US"/>
-              </w:rPr>
-              <w:t xml:space="preserve">  Other Income</w:t>
-            </w:r>
-          </w:p>
-        </w:tc>
-        <w:tc>
-          <w:tcPr>
-            <w:tcW w:w="1276" w:type="dxa"/>
-          </w:tcPr>
-          <w:p>
-            <w:pPr>
-              <w:cnfStyle w:val="000000100000" w:firstRow="0" w:lastRow="0" w:firstColumn="0" w:lastColumn="0" w:oddVBand="0" w:evenVBand="0" w:oddHBand="1" w:evenHBand="0" w:firstRowFirstColumn="0" w:firstRowLastColumn="0" w:lastRowFirstColumn="0" w:lastRowLastColumn="0"/>
-              <w:rPr>
-                <w:rFonts w:ascii="Lucida Console" w:hAnsi="Lucida Console"/>
-                <w:lang w:val="en-US"/>
-              </w:rPr>
-            </w:pPr>
-          </w:p>
-          <w:p>
-            <w:pPr>
-              <w:cnfStyle w:val="000000100000" w:firstRow="0" w:lastRow="0" w:firstColumn="0" w:lastColumn="0" w:oddVBand="0" w:evenVBand="0" w:oddHBand="1" w:evenHBand="0" w:firstRowFirstColumn="0" w:firstRowLastColumn="0" w:lastRowFirstColumn="0" w:lastRowLastColumn="0"/>
-              <w:rPr>
-                <w:rFonts w:ascii="Lucida Console" w:hAnsi="Lucida Console"/>
-                <w:lang w:val="en-US"/>
-              </w:rPr>
-            </w:pPr>
-          </w:p>
-          <w:p>
-            <w:pPr>
-              <w:cnfStyle w:val="000000100000" w:firstRow="0" w:lastRow="0" w:firstColumn="0" w:lastColumn="0" w:oddVBand="0" w:evenVBand="0" w:oddHBand="1" w:evenHBand="0" w:firstRowFirstColumn="0" w:firstRowLastColumn="0" w:lastRowFirstColumn="0" w:lastRowLastColumn="0"/>
-              <w:rPr>
-                <w:rFonts w:ascii="Lucida Console" w:hAnsi="Lucida Console"/>
-                <w:lang w:val="en-US"/>
-              </w:rPr>
-            </w:pPr>
-          </w:p>
+              <w:t>7,400</w:t>
+            </w:r>
+          </w:p>
+        </w:tc>
+        <w:tc>
+          <w:tcPr>
+            <w:tcW w:w="1518" w:type="dxa"/>
+          </w:tcPr>
           <w:p>
             <w:pPr>
               <w:jc w:val="right"/>
-              <w:cnfStyle w:val="000000100000" w:firstRow="0" w:lastRow="0" w:firstColumn="0" w:lastColumn="0" w:oddVBand="0" w:evenVBand="0" w:oddHBand="1" w:evenHBand="0" w:firstRowFirstColumn="0" w:firstRowLastColumn="0" w:lastRowFirstColumn="0" w:lastRowLastColumn="0"/>
-              <w:rPr>
-                <w:rFonts w:ascii="Lucida Console" w:hAnsi="Lucida Console"/>
-                <w:lang w:val="en-US"/>
-              </w:rPr>
-            </w:pPr>
-            <w:r>
-              <w:rPr>
-                <w:rFonts w:ascii="Lucida Console" w:hAnsi="Lucida Console"/>
-                <w:lang w:val="en-US"/>
-              </w:rPr>
-              <w:t>(289)</w:t>
-            </w:r>
-          </w:p>
+              <w:cnfStyle w:val="000000000000" w:firstRow="0" w:lastRow="0" w:firstColumn="0" w:lastColumn="0" w:oddVBand="0" w:evenVBand="0" w:oddHBand="0" w:evenHBand="0" w:firstRowFirstColumn="0" w:firstRowLastColumn="0" w:lastRowFirstColumn="0" w:lastRowLastColumn="0"/>
+              <w:rPr>
+                <w:rFonts w:ascii="Lucida Console" w:eastAsiaTheme="minorEastAsia" w:hAnsi="Lucida Console"/>
+                <w:lang w:val="en-US"/>
+              </w:rPr>
+            </w:pPr>
+          </w:p>
+        </w:tc>
+        <w:tc>
+          <w:tcPr>
+            <w:tcW w:w="1435" w:type="dxa"/>
+          </w:tcPr>
           <w:p>
             <w:pPr>
               <w:jc w:val="right"/>
-              <w:cnfStyle w:val="000000100000" w:firstRow="0" w:lastRow="0" w:firstColumn="0" w:lastColumn="0" w:oddVBand="0" w:evenVBand="0" w:oddHBand="1" w:evenHBand="0" w:firstRowFirstColumn="0" w:firstRowLastColumn="0" w:lastRowFirstColumn="0" w:lastRowLastColumn="0"/>
-              <w:rPr>
-                <w:rFonts w:ascii="Lucida Console" w:hAnsi="Lucida Console"/>
-                <w:lang w:val="en-US"/>
-              </w:rPr>
-            </w:pPr>
-            <w:r>
-              <w:rPr>
-                <w:rFonts w:ascii="Lucida Console" w:hAnsi="Lucida Console"/>
-                <w:lang w:val="en-US"/>
-              </w:rPr>
-              <w:t>39</w:t>
-            </w:r>
-          </w:p>
-        </w:tc>
-        <w:tc>
-          <w:tcPr>
-            <w:tcW w:w="1508" w:type="dxa"/>
-          </w:tcPr>
-          <w:p>
-            <w:pPr>
-              <w:jc w:val="right"/>
-              <w:cnfStyle w:val="000000100000" w:firstRow="0" w:lastRow="0" w:firstColumn="0" w:lastColumn="0" w:oddVBand="0" w:evenVBand="0" w:oddHBand="1" w:evenHBand="0" w:firstRowFirstColumn="0" w:firstRowLastColumn="0" w:lastRowFirstColumn="0" w:lastRowLastColumn="0"/>
-              <w:rPr>
-                <w:rFonts w:ascii="Lucida Console" w:hAnsi="Lucida Console"/>
+              <w:cnfStyle w:val="000000000000" w:firstRow="0" w:lastRow="0" w:firstColumn="0" w:lastColumn="0" w:oddVBand="0" w:evenVBand="0" w:oddHBand="0" w:evenHBand="0" w:firstRowFirstColumn="0" w:firstRowLastColumn="0" w:lastRowFirstColumn="0" w:lastRowLastColumn="0"/>
+              <w:rPr>
+                <w:rFonts w:ascii="Lucida Console" w:eastAsiaTheme="minorEastAsia" w:hAnsi="Lucida Console"/>
                 <w:b/>
                 <w:bCs/>
                 <w:lang w:val="en-US"/>
@@ -1014,211 +1546,12 @@
             </w:pPr>
             <w:r>
               <w:rPr>
-                <w:rFonts w:ascii="Lucida Console" w:hAnsi="Lucida Console"/>
+                <w:rFonts w:ascii="Lucida Console" w:eastAsiaTheme="minorEastAsia" w:hAnsi="Lucida Console"/>
                 <w:b/>
                 <w:bCs/>
                 <w:lang w:val="en-US"/>
               </w:rPr>
-              <w:t>(</w:t>
-            </w:r>
-            <w:r>
-              <w:rPr>
-                <w:rFonts w:ascii="Lucida Console" w:hAnsi="Lucida Console"/>
-                <w:b/>
-                <w:bCs/>
-                <w:lang w:val="en-US"/>
-              </w:rPr>
-              <w:t>1,501</w:t>
-            </w:r>
-            <w:r>
-              <w:rPr>
-                <w:rFonts w:ascii="Lucida Console" w:hAnsi="Lucida Console"/>
-                <w:b/>
-                <w:bCs/>
-                <w:lang w:val="en-US"/>
-              </w:rPr>
-              <w:t>)</w:t>
-            </w:r>
-          </w:p>
-        </w:tc>
-      </w:tr>
-      <w:tr>
-        <w:tc>
-          <w:tcPr>
-            <w:cnfStyle w:val="001000000000" w:firstRow="0" w:lastRow="0" w:firstColumn="1" w:lastColumn="0" w:oddVBand="0" w:evenVBand="0" w:oddHBand="0" w:evenHBand="0" w:firstRowFirstColumn="0" w:firstRowLastColumn="0" w:lastRowFirstColumn="0" w:lastRowLastColumn="0"/>
-            <w:tcW w:w="6232" w:type="dxa"/>
-          </w:tcPr>
-          <w:p>
-            <w:pPr>
-              <w:rPr>
-                <w:rFonts w:ascii="Lucida Console" w:hAnsi="Lucida Console"/>
-                <w:lang w:val="en-US"/>
-              </w:rPr>
-            </w:pPr>
-            <w:r>
-              <w:rPr>
-                <w:rFonts w:ascii="Lucida Console" w:hAnsi="Lucida Console"/>
-                <w:lang w:val="en-US"/>
-              </w:rPr>
-              <w:t>Net Income Before Tax</w:t>
-            </w:r>
-          </w:p>
-          <w:p>
-            <w:pPr>
-              <w:rPr>
-                <w:rFonts w:ascii="Lucida Console" w:hAnsi="Lucida Console"/>
-                <w:b w:val="0"/>
-                <w:bCs w:val="0"/>
-                <w:lang w:val="en-US"/>
-              </w:rPr>
-            </w:pPr>
-            <w:r>
-              <w:rPr>
-                <w:rFonts w:ascii="Lucida Console" w:hAnsi="Lucida Console"/>
-                <w:lang w:val="en-US"/>
-              </w:rPr>
-              <w:t xml:space="preserve">  </w:t>
-            </w:r>
-            <w:r>
-              <w:rPr>
-                <w:rFonts w:ascii="Lucida Console" w:hAnsi="Lucida Console"/>
-                <w:b w:val="0"/>
-                <w:bCs w:val="0"/>
-                <w:lang w:val="en-US"/>
-              </w:rPr>
-              <w:t>Deduct: Income Taxes</w:t>
-            </w:r>
-          </w:p>
-        </w:tc>
-        <w:tc>
-          <w:tcPr>
-            <w:tcW w:w="1276" w:type="dxa"/>
-          </w:tcPr>
-          <w:p>
-            <w:pPr>
-              <w:cnfStyle w:val="000000000000" w:firstRow="0" w:lastRow="0" w:firstColumn="0" w:lastColumn="0" w:oddVBand="0" w:evenVBand="0" w:oddHBand="0" w:evenHBand="0" w:firstRowFirstColumn="0" w:firstRowLastColumn="0" w:lastRowFirstColumn="0" w:lastRowLastColumn="0"/>
-              <w:rPr>
-                <w:rFonts w:ascii="Lucida Console" w:hAnsi="Lucida Console"/>
-                <w:lang w:val="en-US"/>
-              </w:rPr>
-            </w:pPr>
-          </w:p>
-        </w:tc>
-        <w:tc>
-          <w:tcPr>
-            <w:tcW w:w="1508" w:type="dxa"/>
-          </w:tcPr>
-          <w:p>
-            <w:pPr>
-              <w:jc w:val="right"/>
-              <w:cnfStyle w:val="000000000000" w:firstRow="0" w:lastRow="0" w:firstColumn="0" w:lastColumn="0" w:oddVBand="0" w:evenVBand="0" w:oddHBand="0" w:evenHBand="0" w:firstRowFirstColumn="0" w:firstRowLastColumn="0" w:lastRowFirstColumn="0" w:lastRowLastColumn="0"/>
-              <w:rPr>
-                <w:rFonts w:ascii="Lucida Console" w:hAnsi="Lucida Console"/>
-                <w:b/>
-                <w:bCs/>
-                <w:lang w:val="en-US"/>
-              </w:rPr>
-            </w:pPr>
-            <w:r>
-              <w:rPr>
-                <w:rFonts w:ascii="Lucida Console" w:hAnsi="Lucida Console"/>
-                <w:b/>
-                <w:bCs/>
-                <w:lang w:val="en-US"/>
-              </w:rPr>
-              <w:t>(</w:t>
-            </w:r>
-            <w:r>
-              <w:rPr>
-                <w:rFonts w:ascii="Lucida Console" w:hAnsi="Lucida Console"/>
-                <w:b/>
-                <w:bCs/>
-                <w:lang w:val="en-US"/>
-              </w:rPr>
-              <w:t>1,751)</w:t>
-            </w:r>
-          </w:p>
-          <w:p>
-            <w:pPr>
-              <w:jc w:val="right"/>
-              <w:cnfStyle w:val="000000000000" w:firstRow="0" w:lastRow="0" w:firstColumn="0" w:lastColumn="0" w:oddVBand="0" w:evenVBand="0" w:oddHBand="0" w:evenHBand="0" w:firstRowFirstColumn="0" w:firstRowLastColumn="0" w:lastRowFirstColumn="0" w:lastRowLastColumn="0"/>
-              <w:rPr>
-                <w:rFonts w:ascii="Lucida Console" w:hAnsi="Lucida Console"/>
-                <w:lang w:val="en-US"/>
-              </w:rPr>
-            </w:pPr>
-            <w:r>
-              <w:rPr>
-                <w:rFonts w:ascii="Lucida Console" w:hAnsi="Lucida Console"/>
-                <w:lang w:val="en-US"/>
-              </w:rPr>
-              <w:t>(1,369)</w:t>
-            </w:r>
-          </w:p>
-        </w:tc>
-      </w:tr>
-      <w:tr>
-        <w:trPr>
-          <w:cnfStyle w:val="000000100000" w:firstRow="0" w:lastRow="0" w:firstColumn="0" w:lastColumn="0" w:oddVBand="0" w:evenVBand="0" w:oddHBand="1" w:evenHBand="0" w:firstRowFirstColumn="0" w:firstRowLastColumn="0" w:lastRowFirstColumn="0" w:lastRowLastColumn="0"/>
-        </w:trPr>
-        <w:tc>
-          <w:tcPr>
-            <w:cnfStyle w:val="001000000000" w:firstRow="0" w:lastRow="0" w:firstColumn="1" w:lastColumn="0" w:oddVBand="0" w:evenVBand="0" w:oddHBand="0" w:evenHBand="0" w:firstRowFirstColumn="0" w:firstRowLastColumn="0" w:lastRowFirstColumn="0" w:lastRowLastColumn="0"/>
-            <w:tcW w:w="6232" w:type="dxa"/>
-          </w:tcPr>
-          <w:p>
-            <w:pPr>
-              <w:rPr>
-                <w:rFonts w:ascii="Lucida Console" w:hAnsi="Lucida Console"/>
-                <w:lang w:val="en-US"/>
-              </w:rPr>
-            </w:pPr>
-            <w:r>
-              <w:rPr>
-                <w:rFonts w:ascii="Lucida Console" w:hAnsi="Lucida Console"/>
-                <w:lang w:val="en-US"/>
-              </w:rPr>
-              <w:t>Net Earnings (Loss)</w:t>
-            </w:r>
-          </w:p>
-        </w:tc>
-        <w:tc>
-          <w:tcPr>
-            <w:tcW w:w="1276" w:type="dxa"/>
-          </w:tcPr>
-          <w:p>
-            <w:pPr>
-              <w:cnfStyle w:val="000000100000" w:firstRow="0" w:lastRow="0" w:firstColumn="0" w:lastColumn="0" w:oddVBand="0" w:evenVBand="0" w:oddHBand="1" w:evenHBand="0" w:firstRowFirstColumn="0" w:firstRowLastColumn="0" w:lastRowFirstColumn="0" w:lastRowLastColumn="0"/>
-              <w:rPr>
-                <w:rFonts w:ascii="Lucida Console" w:hAnsi="Lucida Console"/>
-                <w:lang w:val="en-US"/>
-              </w:rPr>
-            </w:pPr>
-          </w:p>
-        </w:tc>
-        <w:tc>
-          <w:tcPr>
-            <w:tcW w:w="1508" w:type="dxa"/>
-          </w:tcPr>
-          <w:p>
-            <w:pPr>
-              <w:jc w:val="right"/>
-              <w:cnfStyle w:val="000000100000" w:firstRow="0" w:lastRow="0" w:firstColumn="0" w:lastColumn="0" w:oddVBand="0" w:evenVBand="0" w:oddHBand="1" w:evenHBand="0" w:firstRowFirstColumn="0" w:firstRowLastColumn="0" w:lastRowFirstColumn="0" w:lastRowLastColumn="0"/>
-              <w:rPr>
-                <w:rFonts w:ascii="Lucida Console" w:hAnsi="Lucida Console"/>
-                <w:b/>
-                <w:bCs/>
-                <w:lang w:val="en-US"/>
-              </w:rPr>
-            </w:pPr>
-            <w:r>
-              <w:rPr>
-                <w:rFonts w:ascii="Lucida Console" w:hAnsi="Lucida Console"/>
-                <w:b/>
-                <w:bCs/>
-                <w:lang w:val="en-US"/>
-              </w:rPr>
-              <w:t>(3,120)</w:t>
+              <w:t>9,268.3</w:t>
             </w:r>
           </w:p>
         </w:tc>
@@ -1227,7 +1560,7 @@
     <w:p>
       <w:pPr>
         <w:rPr>
-          <w:rFonts w:ascii="Lucida Console" w:hAnsi="Lucida Console"/>
+          <w:rFonts w:ascii="Lucida Console" w:eastAsiaTheme="minorEastAsia" w:hAnsi="Lucida Console"/>
           <w:lang w:val="en-US"/>
         </w:rPr>
       </w:pPr>
@@ -1239,6 +1572,147 @@
           <w:lang w:val="en-US"/>
         </w:rPr>
       </w:pPr>
+      <w:r>
+        <w:rPr>
+          <w:rFonts w:ascii="Lucida Console" w:eastAsiaTheme="minorEastAsia" w:hAnsi="Lucida Console"/>
+          <w:lang w:val="en-US"/>
+        </w:rPr>
+        <w:t>(2)</w:t>
+      </w:r>
+    </w:p>
+    <w:p>
+      <w:pPr>
+        <w:rPr>
+          <w:rFonts w:ascii="Lucida Console" w:eastAsiaTheme="minorEastAsia" w:hAnsi="Lucida Console"/>
+          <w:lang w:val="en-US"/>
+        </w:rPr>
+      </w:pPr>
+      <w:r>
+        <w:rPr>
+          <w:rFonts w:ascii="Lucida Console" w:eastAsiaTheme="minorEastAsia" w:hAnsi="Lucida Console"/>
+          <w:lang w:val="en-US"/>
+        </w:rPr>
+        <w:t xml:space="preserve">If we assume no other operating expenses, </w:t>
+      </w:r>
+      <w:r>
+        <w:rPr>
+          <w:rFonts w:ascii="Lucida Console" w:eastAsiaTheme="minorEastAsia" w:hAnsi="Lucida Console"/>
+          <w:lang w:val="en-US"/>
+        </w:rPr>
+        <w:t xml:space="preserve">and </w:t>
+      </w:r>
+      <w:r>
+        <w:rPr>
+          <w:rFonts w:ascii="Lucida Console" w:eastAsiaTheme="minorEastAsia" w:hAnsi="Lucida Console"/>
+          <w:lang w:val="en-US"/>
+        </w:rPr>
+        <w:t xml:space="preserve">no </w:t>
+      </w:r>
+      <w:r>
+        <w:rPr>
+          <w:rFonts w:ascii="Lucida Console" w:eastAsiaTheme="minorEastAsia" w:hAnsi="Lucida Console"/>
+          <w:lang w:val="en-US"/>
+        </w:rPr>
+        <w:t>other income, then the total income will be equal to gross profit before taxes.</w:t>
+      </w:r>
+    </w:p>
+    <w:p>
+      <w:pPr>
+        <w:rPr>
+          <w:rFonts w:ascii="Lucida Console" w:eastAsiaTheme="minorEastAsia" w:hAnsi="Lucida Console"/>
+          <w:lang w:val="en-US"/>
+        </w:rPr>
+      </w:pPr>
+      <w:r>
+        <w:rPr>
+          <w:rFonts w:ascii="Lucida Console" w:eastAsiaTheme="minorEastAsia" w:hAnsi="Lucida Console"/>
+          <w:lang w:val="en-US"/>
+        </w:rPr>
+        <w:t xml:space="preserve">Thus, for LIFO it is $7,400 and for FIFO, it is $11,000. </w:t>
+      </w:r>
+    </w:p>
+    <w:p>
+      <w:pPr>
+        <w:rPr>
+          <w:rFonts w:ascii="Lucida Console" w:eastAsiaTheme="minorEastAsia" w:hAnsi="Lucida Console"/>
+          <w:lang w:val="en-US"/>
+        </w:rPr>
+      </w:pPr>
+      <w:r>
+        <w:rPr>
+          <w:rFonts w:ascii="Lucida Console" w:eastAsiaTheme="minorEastAsia" w:hAnsi="Lucida Console"/>
+          <w:lang w:val="en-US"/>
+        </w:rPr>
+        <w:t xml:space="preserve">There is a 40% tax rate on both, meaning that </w:t>
+      </w:r>
+      <w:r>
+        <w:rPr>
+          <w:rFonts w:ascii="Lucida Console" w:eastAsiaTheme="minorEastAsia" w:hAnsi="Lucida Console"/>
+          <w:lang w:val="en-US"/>
+        </w:rPr>
+        <w:t>the savings on income tax using LIFO over FIFO will be:</w:t>
+      </w:r>
+    </w:p>
+    <w:p>
+      <w:pPr>
+        <w:rPr>
+          <w:rFonts w:ascii="Lucida Console" w:eastAsiaTheme="minorEastAsia" w:hAnsi="Lucida Console"/>
+          <w:lang w:val="en-US"/>
+        </w:rPr>
+      </w:pPr>
+      <m:oMathPara>
+        <m:oMath>
+          <m:r>
+            <w:rPr>
+              <w:rFonts w:ascii="Cambria Math" w:eastAsiaTheme="minorEastAsia" w:hAnsi="Cambria Math"/>
+              <w:lang w:val="en-US"/>
+            </w:rPr>
+            <m:t>Savings =0.4 ×$</m:t>
+          </m:r>
+          <m:d>
+            <m:dPr>
+              <m:ctrlPr>
+                <w:rPr>
+                  <w:rFonts w:ascii="Cambria Math" w:eastAsiaTheme="minorEastAsia" w:hAnsi="Cambria Math"/>
+                  <w:i/>
+                  <w:lang w:val="en-US"/>
+                </w:rPr>
+              </m:ctrlPr>
+            </m:dPr>
+            <m:e>
+              <m:r>
+                <w:rPr>
+                  <w:rFonts w:ascii="Cambria Math" w:eastAsiaTheme="minorEastAsia" w:hAnsi="Cambria Math"/>
+                  <w:lang w:val="en-US"/>
+                </w:rPr>
+                <m:t>11,000-7,400</m:t>
+              </m:r>
+            </m:e>
+          </m:d>
+          <m:r>
+            <w:rPr>
+              <w:rFonts w:ascii="Cambria Math" w:eastAsiaTheme="minorEastAsia" w:hAnsi="Cambria Math"/>
+              <w:lang w:val="en-US"/>
+            </w:rPr>
+            <m:t>=$1,440</m:t>
+          </m:r>
+        </m:oMath>
+      </m:oMathPara>
+    </w:p>
+    <w:p>
+      <w:pPr>
+        <w:rPr>
+          <w:rFonts w:ascii="Lucida Console" w:eastAsiaTheme="minorEastAsia" w:hAnsi="Lucida Console"/>
+          <w:lang w:val="en-US"/>
+        </w:rPr>
+      </w:pPr>
+      <w:r>
+        <w:rPr>
+          <w:rFonts w:ascii="Lucida Console" w:eastAsiaTheme="minorEastAsia" w:hAnsi="Lucida Console"/>
+          <w:lang w:val="en-US"/>
+        </w:rPr>
+        <w:t>This is a significant savings in terms of income taxes!</w:t>
+      </w:r>
     </w:p>
     <w:sectPr>
       <w:pgSz w:w="11906" w:h="16838"/>
@@ -1365,8 +1839,192 @@
       </w:rPr>
     </w:lvl>
   </w:abstractNum>
+  <w:abstractNum w:abstractNumId="1" w15:restartNumberingAfterBreak="0">
+    <w:nsid w:val="3FF25885"/>
+    <w:multiLevelType w:val="hybridMultilevel"/>
+    <w:tmpl w:val="54CEF470"/>
+    <w:lvl w:ilvl="0" w:tplc="30BC26DE">
+      <w:start w:val="1"/>
+      <w:numFmt w:val="lowerLetter"/>
+      <w:lvlText w:val="(%1)"/>
+      <w:lvlJc w:val="left"/>
+      <w:pPr>
+        <w:ind w:left="1080" w:hanging="720"/>
+      </w:pPr>
+      <w:rPr>
+        <w:rFonts w:hint="default"/>
+      </w:rPr>
+    </w:lvl>
+    <w:lvl w:ilvl="1" w:tplc="40090019">
+      <w:start w:val="1"/>
+      <w:numFmt w:val="lowerLetter"/>
+      <w:lvlText w:val="%2."/>
+      <w:lvlJc w:val="left"/>
+      <w:pPr>
+        <w:ind w:left="1440" w:hanging="360"/>
+      </w:pPr>
+    </w:lvl>
+    <w:lvl w:ilvl="2" w:tplc="4009001B" w:tentative="1">
+      <w:start w:val="1"/>
+      <w:numFmt w:val="lowerRoman"/>
+      <w:lvlText w:val="%3."/>
+      <w:lvlJc w:val="right"/>
+      <w:pPr>
+        <w:ind w:left="2160" w:hanging="180"/>
+      </w:pPr>
+    </w:lvl>
+    <w:lvl w:ilvl="3" w:tplc="4009000F" w:tentative="1">
+      <w:start w:val="1"/>
+      <w:numFmt w:val="decimal"/>
+      <w:lvlText w:val="%4."/>
+      <w:lvlJc w:val="left"/>
+      <w:pPr>
+        <w:ind w:left="2880" w:hanging="360"/>
+      </w:pPr>
+    </w:lvl>
+    <w:lvl w:ilvl="4" w:tplc="40090019" w:tentative="1">
+      <w:start w:val="1"/>
+      <w:numFmt w:val="lowerLetter"/>
+      <w:lvlText w:val="%5."/>
+      <w:lvlJc w:val="left"/>
+      <w:pPr>
+        <w:ind w:left="3600" w:hanging="360"/>
+      </w:pPr>
+    </w:lvl>
+    <w:lvl w:ilvl="5" w:tplc="4009001B" w:tentative="1">
+      <w:start w:val="1"/>
+      <w:numFmt w:val="lowerRoman"/>
+      <w:lvlText w:val="%6."/>
+      <w:lvlJc w:val="right"/>
+      <w:pPr>
+        <w:ind w:left="4320" w:hanging="180"/>
+      </w:pPr>
+    </w:lvl>
+    <w:lvl w:ilvl="6" w:tplc="4009000F" w:tentative="1">
+      <w:start w:val="1"/>
+      <w:numFmt w:val="decimal"/>
+      <w:lvlText w:val="%7."/>
+      <w:lvlJc w:val="left"/>
+      <w:pPr>
+        <w:ind w:left="5040" w:hanging="360"/>
+      </w:pPr>
+    </w:lvl>
+    <w:lvl w:ilvl="7" w:tplc="40090019" w:tentative="1">
+      <w:start w:val="1"/>
+      <w:numFmt w:val="lowerLetter"/>
+      <w:lvlText w:val="%8."/>
+      <w:lvlJc w:val="left"/>
+      <w:pPr>
+        <w:ind w:left="5760" w:hanging="360"/>
+      </w:pPr>
+    </w:lvl>
+    <w:lvl w:ilvl="8" w:tplc="4009001B" w:tentative="1">
+      <w:start w:val="1"/>
+      <w:numFmt w:val="lowerRoman"/>
+      <w:lvlText w:val="%9."/>
+      <w:lvlJc w:val="right"/>
+      <w:pPr>
+        <w:ind w:left="6480" w:hanging="180"/>
+      </w:pPr>
+    </w:lvl>
+  </w:abstractNum>
+  <w:abstractNum w:abstractNumId="2" w15:restartNumberingAfterBreak="0">
+    <w:nsid w:val="67BF64E6"/>
+    <w:multiLevelType w:val="hybridMultilevel"/>
+    <w:tmpl w:val="BA1A0396"/>
+    <w:lvl w:ilvl="0" w:tplc="5A6C436A">
+      <w:start w:val="1"/>
+      <w:numFmt w:val="upperLetter"/>
+      <w:lvlText w:val="(%1)"/>
+      <w:lvlJc w:val="left"/>
+      <w:pPr>
+        <w:ind w:left="1080" w:hanging="720"/>
+      </w:pPr>
+      <w:rPr>
+        <w:rFonts w:hint="default"/>
+      </w:rPr>
+    </w:lvl>
+    <w:lvl w:ilvl="1" w:tplc="40090019" w:tentative="1">
+      <w:start w:val="1"/>
+      <w:numFmt w:val="lowerLetter"/>
+      <w:lvlText w:val="%2."/>
+      <w:lvlJc w:val="left"/>
+      <w:pPr>
+        <w:ind w:left="1440" w:hanging="360"/>
+      </w:pPr>
+    </w:lvl>
+    <w:lvl w:ilvl="2" w:tplc="4009001B" w:tentative="1">
+      <w:start w:val="1"/>
+      <w:numFmt w:val="lowerRoman"/>
+      <w:lvlText w:val="%3."/>
+      <w:lvlJc w:val="right"/>
+      <w:pPr>
+        <w:ind w:left="2160" w:hanging="180"/>
+      </w:pPr>
+    </w:lvl>
+    <w:lvl w:ilvl="3" w:tplc="4009000F" w:tentative="1">
+      <w:start w:val="1"/>
+      <w:numFmt w:val="decimal"/>
+      <w:lvlText w:val="%4."/>
+      <w:lvlJc w:val="left"/>
+      <w:pPr>
+        <w:ind w:left="2880" w:hanging="360"/>
+      </w:pPr>
+    </w:lvl>
+    <w:lvl w:ilvl="4" w:tplc="40090019" w:tentative="1">
+      <w:start w:val="1"/>
+      <w:numFmt w:val="lowerLetter"/>
+      <w:lvlText w:val="%5."/>
+      <w:lvlJc w:val="left"/>
+      <w:pPr>
+        <w:ind w:left="3600" w:hanging="360"/>
+      </w:pPr>
+    </w:lvl>
+    <w:lvl w:ilvl="5" w:tplc="4009001B" w:tentative="1">
+      <w:start w:val="1"/>
+      <w:numFmt w:val="lowerRoman"/>
+      <w:lvlText w:val="%6."/>
+      <w:lvlJc w:val="right"/>
+      <w:pPr>
+        <w:ind w:left="4320" w:hanging="180"/>
+      </w:pPr>
+    </w:lvl>
+    <w:lvl w:ilvl="6" w:tplc="4009000F" w:tentative="1">
+      <w:start w:val="1"/>
+      <w:numFmt w:val="decimal"/>
+      <w:lvlText w:val="%7."/>
+      <w:lvlJc w:val="left"/>
+      <w:pPr>
+        <w:ind w:left="5040" w:hanging="360"/>
+      </w:pPr>
+    </w:lvl>
+    <w:lvl w:ilvl="7" w:tplc="40090019" w:tentative="1">
+      <w:start w:val="1"/>
+      <w:numFmt w:val="lowerLetter"/>
+      <w:lvlText w:val="%8."/>
+      <w:lvlJc w:val="left"/>
+      <w:pPr>
+        <w:ind w:left="5760" w:hanging="360"/>
+      </w:pPr>
+    </w:lvl>
+    <w:lvl w:ilvl="8" w:tplc="4009001B" w:tentative="1">
+      <w:start w:val="1"/>
+      <w:numFmt w:val="lowerRoman"/>
+      <w:lvlText w:val="%9."/>
+      <w:lvlJc w:val="right"/>
+      <w:pPr>
+        <w:ind w:left="6480" w:hanging="180"/>
+      </w:pPr>
+    </w:lvl>
+  </w:abstractNum>
   <w:num w:numId="1" w16cid:durableId="738097589">
     <w:abstractNumId w:val="0"/>
+  </w:num>
+  <w:num w:numId="2" w16cid:durableId="168108715">
+    <w:abstractNumId w:val="2"/>
+  </w:num>
+  <w:num w:numId="3" w16cid:durableId="418648368">
+    <w:abstractNumId w:val="1"/>
   </w:num>
 </w:numbering>
 </file>

</xml_diff>

<commit_message>
07-57, seperated questions, calculation fixed. Ref: #42, #44, #8 (closing #1)
</commit_message>
<xml_diff>
--- a/Chapter 07/Problems/07-52.docx
+++ b/Chapter 07/Problems/07-52.docx
@@ -31,7 +31,7 @@
           <w:rFonts w:ascii="Lucida Console" w:eastAsiaTheme="minorEastAsia" w:hAnsi="Lucida Console"/>
           <w:lang w:val="en-US"/>
         </w:rPr>
-        <w:t>(1)</w:t>
+        <w:t>If an additional 100 units were purchased for $80 each, then there will be differences in the income statement.</w:t>
       </w:r>
     </w:p>
     <w:p>
@@ -46,7 +46,7 @@
           <w:rFonts w:ascii="Lucida Console" w:eastAsiaTheme="minorEastAsia" w:hAnsi="Lucida Console"/>
           <w:lang w:val="en-US"/>
         </w:rPr>
-        <w:t>In any case, we note the following:</w:t>
+        <w:t>Firstly, the purchases will increase by $8,000 since we have purchased the items.</w:t>
       </w:r>
     </w:p>
     <w:p>
@@ -61,7 +61,7 @@
           <w:rFonts w:ascii="Lucida Console" w:eastAsiaTheme="minorEastAsia" w:hAnsi="Lucida Console"/>
           <w:lang w:val="en-US"/>
         </w:rPr>
-        <w:t>There is a purchase of 300 units worth $21,200, which is the net purchase.</w:t>
+        <w:t>Now, for the beginning inventory, it is always the same. But the final inventory will change. However, it will now have 100 + 150 = 250 units</w:t>
       </w:r>
     </w:p>
     <w:p>
@@ -76,18 +76,16 @@
           <w:rFonts w:ascii="Lucida Console" w:eastAsiaTheme="minorEastAsia" w:hAnsi="Lucida Console"/>
           <w:lang w:val="en-US"/>
         </w:rPr>
-        <w:t xml:space="preserve">The beginning inventory was </w:t>
-      </w:r>
-      <w:r>
-        <w:rPr>
-          <w:rFonts w:ascii="Lucida Console" w:eastAsiaTheme="minorEastAsia" w:hAnsi="Lucida Console"/>
-          <w:lang w:val="en-US"/>
-        </w:rPr>
-        <w:t xml:space="preserve">110 units worth $5,500. </w:t>
+        <w:t>For FIFO, we assumed that the earliest stock gets empty. So, for FIFO, the ending inventory is as follows:</w:t>
       </w:r>
     </w:p>
     <w:p>
       <w:pPr>
+        <w:pStyle w:val="ListParagraph"/>
+        <w:numPr>
+          <w:ilvl w:val="0"/>
+          <w:numId w:val="4"/>
+        </w:numPr>
         <w:rPr>
           <w:rFonts w:ascii="Lucida Console" w:eastAsiaTheme="minorEastAsia" w:hAnsi="Lucida Console"/>
           <w:lang w:val="en-US"/>
@@ -98,11 +96,16 @@
           <w:rFonts w:ascii="Lucida Console" w:eastAsiaTheme="minorEastAsia" w:hAnsi="Lucida Console"/>
           <w:lang w:val="en-US"/>
         </w:rPr>
-        <w:t>Now we have sold 260 units for $26,200 and want to estimate the final inventory value of these 150 units.</w:t>
+        <w:t xml:space="preserve">100 units of $80 each, and </w:t>
       </w:r>
     </w:p>
     <w:p>
       <w:pPr>
+        <w:pStyle w:val="ListParagraph"/>
+        <w:numPr>
+          <w:ilvl w:val="0"/>
+          <w:numId w:val="4"/>
+        </w:numPr>
         <w:rPr>
           <w:rFonts w:ascii="Lucida Console" w:eastAsiaTheme="minorEastAsia" w:hAnsi="Lucida Console"/>
           <w:lang w:val="en-US"/>
@@ -113,15 +116,45 @@
           <w:rFonts w:ascii="Lucida Console" w:eastAsiaTheme="minorEastAsia" w:hAnsi="Lucida Console"/>
           <w:lang w:val="en-US"/>
         </w:rPr>
-        <w:t>Since we are using a periodic inventory system, we do not know what items were sold and when. Thus, we need to remove the appropriate inventory.</w:t>
+        <w:t>150 units the same as described before.</w:t>
       </w:r>
     </w:p>
     <w:p>
       <w:pPr>
+        <w:rPr>
+          <w:rFonts w:ascii="Lucida Console" w:eastAsiaTheme="minorEastAsia" w:hAnsi="Lucida Console"/>
+          <w:lang w:val="en-US"/>
+        </w:rPr>
+      </w:pPr>
+      <w:r>
+        <w:rPr>
+          <w:rFonts w:ascii="Lucida Console" w:eastAsiaTheme="minorEastAsia" w:hAnsi="Lucida Console"/>
+          <w:lang w:val="en-US"/>
+        </w:rPr>
+        <w:t>Thus, the FIFO ending inventory also increases by $8,000.</w:t>
+      </w:r>
+    </w:p>
+    <w:p>
+      <w:pPr>
+        <w:rPr>
+          <w:rFonts w:ascii="Lucida Console" w:eastAsiaTheme="minorEastAsia" w:hAnsi="Lucida Console"/>
+          <w:lang w:val="en-US"/>
+        </w:rPr>
+      </w:pPr>
+      <w:r>
+        <w:rPr>
+          <w:rFonts w:ascii="Lucida Console" w:eastAsiaTheme="minorEastAsia" w:hAnsi="Lucida Console"/>
+          <w:lang w:val="en-US"/>
+        </w:rPr>
+        <w:t>For LIFO, we assumed that the latest stock gets empty. So, for LIFO, the ending inventory will be as follows:</w:t>
+      </w:r>
+    </w:p>
+    <w:p>
+      <w:pPr>
         <w:pStyle w:val="ListParagraph"/>
         <w:numPr>
           <w:ilvl w:val="0"/>
-          <w:numId w:val="3"/>
+          <w:numId w:val="4"/>
         </w:numPr>
         <w:rPr>
           <w:rFonts w:ascii="Lucida Console" w:eastAsiaTheme="minorEastAsia" w:hAnsi="Lucida Console"/>
@@ -133,31 +166,15 @@
           <w:rFonts w:ascii="Lucida Console" w:eastAsiaTheme="minorEastAsia" w:hAnsi="Lucida Console"/>
           <w:lang w:val="en-US"/>
         </w:rPr>
-        <w:t xml:space="preserve">Using LIFO, we consider the latest stock </w:t>
-      </w:r>
-      <w:proofErr w:type="gramStart"/>
-      <w:r>
-        <w:rPr>
-          <w:rFonts w:ascii="Lucida Console" w:eastAsiaTheme="minorEastAsia" w:hAnsi="Lucida Console"/>
-          <w:lang w:val="en-US"/>
-        </w:rPr>
-        <w:t>be</w:t>
-      </w:r>
-      <w:proofErr w:type="gramEnd"/>
-      <w:r>
-        <w:rPr>
-          <w:rFonts w:ascii="Lucida Console" w:eastAsiaTheme="minorEastAsia" w:hAnsi="Lucida Console"/>
-          <w:lang w:val="en-US"/>
-        </w:rPr>
-        <w:t xml:space="preserve"> sold. Thus, the earliest stock will be left and thus, the ending inventory valuation becomes:</w:t>
+        <w:t xml:space="preserve">110 units of $50, </w:t>
       </w:r>
     </w:p>
     <w:p>
       <w:pPr>
         <w:pStyle w:val="ListParagraph"/>
         <w:numPr>
-          <w:ilvl w:val="1"/>
-          <w:numId w:val="3"/>
+          <w:ilvl w:val="0"/>
+          <w:numId w:val="4"/>
         </w:numPr>
         <w:rPr>
           <w:rFonts w:ascii="Lucida Console" w:eastAsiaTheme="minorEastAsia" w:hAnsi="Lucida Console"/>
@@ -169,15 +186,15 @@
           <w:rFonts w:ascii="Lucida Console" w:eastAsiaTheme="minorEastAsia" w:hAnsi="Lucida Console"/>
           <w:lang w:val="en-US"/>
         </w:rPr>
-        <w:t xml:space="preserve">110 units of $50, and </w:t>
+        <w:t>80 units of $60</w:t>
       </w:r>
     </w:p>
     <w:p>
       <w:pPr>
         <w:pStyle w:val="ListParagraph"/>
         <w:numPr>
-          <w:ilvl w:val="1"/>
-          <w:numId w:val="3"/>
+          <w:ilvl w:val="0"/>
+          <w:numId w:val="4"/>
         </w:numPr>
         <w:rPr>
           <w:rFonts w:ascii="Lucida Console" w:eastAsiaTheme="minorEastAsia" w:hAnsi="Lucida Console"/>
@@ -189,42 +206,11 @@
           <w:rFonts w:ascii="Lucida Console" w:eastAsiaTheme="minorEastAsia" w:hAnsi="Lucida Console"/>
           <w:lang w:val="en-US"/>
         </w:rPr>
-        <w:t xml:space="preserve">40 units </w:t>
-      </w:r>
-      <w:proofErr w:type="gramStart"/>
-      <w:r>
-        <w:rPr>
-          <w:rFonts w:ascii="Lucida Console" w:eastAsiaTheme="minorEastAsia" w:hAnsi="Lucida Console"/>
-          <w:lang w:val="en-US"/>
-        </w:rPr>
-        <w:t>of</w:t>
-      </w:r>
-      <w:proofErr w:type="gramEnd"/>
-      <w:r>
-        <w:rPr>
-          <w:rFonts w:ascii="Lucida Console" w:eastAsiaTheme="minorEastAsia" w:hAnsi="Lucida Console"/>
-          <w:lang w:val="en-US"/>
-        </w:rPr>
-        <w:t xml:space="preserve"> $60</w:t>
+        <w:t>60 units of $70</w:t>
       </w:r>
     </w:p>
     <w:p>
       <w:pPr>
-        <w:pStyle w:val="ListParagraph"/>
-        <w:ind w:left="1080"/>
-        <w:rPr>
-          <w:rFonts w:ascii="Lucida Console" w:eastAsiaTheme="minorEastAsia" w:hAnsi="Lucida Console"/>
-          <w:lang w:val="en-US"/>
-        </w:rPr>
-      </w:pPr>
-    </w:p>
-    <w:p>
-      <w:pPr>
-        <w:pStyle w:val="ListParagraph"/>
-        <w:numPr>
-          <w:ilvl w:val="0"/>
-          <w:numId w:val="3"/>
-        </w:numPr>
         <w:rPr>
           <w:rFonts w:ascii="Lucida Console" w:eastAsiaTheme="minorEastAsia" w:hAnsi="Lucida Console"/>
           <w:lang w:val="en-US"/>
@@ -235,16 +221,11 @@
           <w:rFonts w:ascii="Lucida Console" w:eastAsiaTheme="minorEastAsia" w:hAnsi="Lucida Console"/>
           <w:lang w:val="en-US"/>
         </w:rPr>
-        <w:t>Using FIFO, we consider the earliest stock to be sold, which means that the latest stock will be remaining for sale and thus, the ending inventory valuation becomes:</w:t>
+        <w:t>Thus, the value becomes $14,500 while the original was $7,900 resulting in a gain of $6,600.</w:t>
       </w:r>
     </w:p>
     <w:p>
       <w:pPr>
-        <w:pStyle w:val="ListParagraph"/>
-        <w:numPr>
-          <w:ilvl w:val="1"/>
-          <w:numId w:val="3"/>
-        </w:numPr>
         <w:rPr>
           <w:rFonts w:ascii="Lucida Console" w:eastAsiaTheme="minorEastAsia" w:hAnsi="Lucida Console"/>
           <w:lang w:val="en-US"/>
@@ -255,229 +236,32 @@
           <w:rFonts w:ascii="Lucida Console" w:eastAsiaTheme="minorEastAsia" w:hAnsi="Lucida Console"/>
           <w:lang w:val="en-US"/>
         </w:rPr>
-        <w:t>100 units of $80, and</w:t>
+        <w:t>This causes a change for LIFO, while the valuation increases proportionally for FIFO. The changes are summarized in the table:</w:t>
       </w:r>
-    </w:p>
-    <w:p>
-      <w:pPr>
-        <w:pStyle w:val="ListParagraph"/>
-        <w:numPr>
-          <w:ilvl w:val="1"/>
-          <w:numId w:val="3"/>
-        </w:numPr>
-        <w:rPr>
-          <w:rFonts w:ascii="Lucida Console" w:eastAsiaTheme="minorEastAsia" w:hAnsi="Lucida Console"/>
-          <w:lang w:val="en-US"/>
-        </w:rPr>
-      </w:pPr>
-      <w:r>
-        <w:rPr>
-          <w:rFonts w:ascii="Lucida Console" w:eastAsiaTheme="minorEastAsia" w:hAnsi="Lucida Console"/>
-          <w:lang w:val="en-US"/>
-        </w:rPr>
-        <w:t xml:space="preserve">50 units </w:t>
-      </w:r>
-      <w:proofErr w:type="gramStart"/>
-      <w:r>
-        <w:rPr>
-          <w:rFonts w:ascii="Lucida Console" w:eastAsiaTheme="minorEastAsia" w:hAnsi="Lucida Console"/>
-          <w:lang w:val="en-US"/>
-        </w:rPr>
-        <w:t>of</w:t>
-      </w:r>
-      <w:proofErr w:type="gramEnd"/>
-      <w:r>
-        <w:rPr>
-          <w:rFonts w:ascii="Lucida Console" w:eastAsiaTheme="minorEastAsia" w:hAnsi="Lucida Console"/>
-          <w:lang w:val="en-US"/>
-        </w:rPr>
-        <w:t xml:space="preserve"> $70</w:t>
-      </w:r>
-    </w:p>
-    <w:p>
-      <w:pPr>
-        <w:rPr>
-          <w:rFonts w:ascii="Lucida Console" w:eastAsiaTheme="minorEastAsia" w:hAnsi="Lucida Console"/>
-          <w:lang w:val="en-US"/>
-        </w:rPr>
-      </w:pPr>
-    </w:p>
-    <w:p>
-      <w:pPr>
-        <w:pStyle w:val="ListParagraph"/>
-        <w:numPr>
-          <w:ilvl w:val="0"/>
-          <w:numId w:val="3"/>
-        </w:numPr>
-        <w:rPr>
-          <w:rFonts w:ascii="Lucida Console" w:eastAsiaTheme="minorEastAsia" w:hAnsi="Lucida Console"/>
-          <w:lang w:val="en-US"/>
-        </w:rPr>
-      </w:pPr>
-      <w:r>
-        <w:rPr>
-          <w:rFonts w:ascii="Lucida Console" w:eastAsiaTheme="minorEastAsia" w:hAnsi="Lucida Console"/>
-          <w:lang w:val="en-US"/>
-        </w:rPr>
-        <w:t>Using the weighted average method, we need to estimate the average cost of the goods.</w:t>
-      </w:r>
-      <w:r>
-        <w:rPr>
-          <w:rFonts w:ascii="Lucida Console" w:eastAsiaTheme="minorEastAsia" w:hAnsi="Lucida Console"/>
-          <w:lang w:val="en-US"/>
-        </w:rPr>
-        <w:t xml:space="preserve"> The cost of goods available for sale is given by $21,200 + $5,500 = $26,700 and the units available for sale are 410. Thus, the average value comes out to be</w:t>
-      </w:r>
-    </w:p>
-    <w:p>
-      <w:pPr>
-        <w:rPr>
-          <w:rFonts w:ascii="Lucida Console" w:eastAsiaTheme="minorEastAsia" w:hAnsi="Lucida Console"/>
-          <w:lang w:val="en-US"/>
-        </w:rPr>
-      </w:pPr>
-      <m:oMathPara>
-        <m:oMath>
-          <m:r>
-            <w:rPr>
-              <w:rFonts w:ascii="Cambria Math" w:eastAsiaTheme="minorEastAsia" w:hAnsi="Cambria Math"/>
-              <w:lang w:val="en-US"/>
-            </w:rPr>
-            <m:t>Average value of items=</m:t>
-          </m:r>
-          <m:f>
-            <m:fPr>
-              <m:ctrlPr>
-                <w:rPr>
-                  <w:rFonts w:ascii="Cambria Math" w:eastAsiaTheme="minorEastAsia" w:hAnsi="Cambria Math"/>
-                  <w:i/>
-                  <w:lang w:val="en-US"/>
-                </w:rPr>
-              </m:ctrlPr>
-            </m:fPr>
-            <m:num>
-              <m:r>
-                <w:rPr>
-                  <w:rFonts w:ascii="Cambria Math" w:eastAsiaTheme="minorEastAsia" w:hAnsi="Cambria Math"/>
-                  <w:lang w:val="en-US"/>
-                </w:rPr>
-                <m:t>$26,700</m:t>
-              </m:r>
-            </m:num>
-            <m:den>
-              <m:r>
-                <w:rPr>
-                  <w:rFonts w:ascii="Cambria Math" w:eastAsiaTheme="minorEastAsia" w:hAnsi="Cambria Math"/>
-                  <w:lang w:val="en-US"/>
-                </w:rPr>
-                <m:t>410</m:t>
-              </m:r>
-            </m:den>
-          </m:f>
-          <m:r>
-            <w:rPr>
-              <w:rFonts w:ascii="Cambria Math" w:eastAsiaTheme="minorEastAsia" w:hAnsi="Cambria Math"/>
-              <w:lang w:val="en-US"/>
-            </w:rPr>
-            <m:t>=$65.13</m:t>
-          </m:r>
-        </m:oMath>
-      </m:oMathPara>
-    </w:p>
-    <w:p>
-      <w:pPr>
-        <w:rPr>
-          <w:rFonts w:ascii="Lucida Console" w:eastAsiaTheme="minorEastAsia" w:hAnsi="Lucida Console"/>
-          <w:lang w:val="en-US"/>
-        </w:rPr>
-      </w:pPr>
-      <w:r>
-        <w:rPr>
-          <w:rFonts w:ascii="Lucida Console" w:eastAsiaTheme="minorEastAsia" w:hAnsi="Lucida Console"/>
-          <w:lang w:val="en-US"/>
-        </w:rPr>
-        <w:t>Thus, the ending inventory valuation becomes 150 units of $65.13 each.</w:t>
-      </w:r>
-    </w:p>
-    <w:p>
-      <w:pPr>
-        <w:rPr>
-          <w:rFonts w:ascii="Lucida Console" w:eastAsiaTheme="minorEastAsia" w:hAnsi="Lucida Console"/>
-          <w:lang w:val="en-US"/>
-        </w:rPr>
-      </w:pPr>
-      <w:r>
-        <w:rPr>
-          <w:rFonts w:ascii="Lucida Console" w:eastAsiaTheme="minorEastAsia" w:hAnsi="Lucida Console"/>
-          <w:lang w:val="en-US"/>
-        </w:rPr>
-        <w:t xml:space="preserve">So, by using these ending inventory valuation methods for each of the three methods, we can easily arrive at the gross profit statement for each of these methods. </w:t>
-      </w:r>
-    </w:p>
-    <w:p>
-      <w:pPr>
-        <w:rPr>
-          <w:rFonts w:ascii="Lucida Console" w:eastAsiaTheme="minorEastAsia" w:hAnsi="Lucida Console"/>
-          <w:lang w:val="en-US"/>
-        </w:rPr>
-      </w:pPr>
-      <w:r>
-        <w:rPr>
-          <w:rFonts w:ascii="Lucida Console" w:eastAsiaTheme="minorEastAsia" w:hAnsi="Lucida Console"/>
-          <w:lang w:val="en-US"/>
-        </w:rPr>
-        <w:t>The comparative statement is provided on the next page:</w:t>
-      </w:r>
-    </w:p>
-    <w:p>
-      <w:pPr>
-        <w:rPr>
-          <w:rFonts w:ascii="Lucida Console" w:eastAsiaTheme="minorEastAsia" w:hAnsi="Lucida Console"/>
-          <w:lang w:val="en-US"/>
-        </w:rPr>
-      </w:pPr>
-    </w:p>
-    <w:p>
-      <w:pPr>
-        <w:rPr>
-          <w:rFonts w:ascii="Lucida Console" w:eastAsiaTheme="minorEastAsia" w:hAnsi="Lucida Console"/>
-          <w:lang w:val="en-US"/>
-        </w:rPr>
-      </w:pPr>
-    </w:p>
-    <w:p>
-      <w:pPr>
-        <w:rPr>
-          <w:rFonts w:ascii="Lucida Console" w:eastAsiaTheme="minorEastAsia" w:hAnsi="Lucida Console"/>
-          <w:lang w:val="en-US"/>
-        </w:rPr>
-      </w:pPr>
     </w:p>
     <w:tbl>
       <w:tblPr>
-        <w:tblStyle w:val="PlainTable2"/>
-        <w:tblpPr w:leftFromText="180" w:rightFromText="180" w:horzAnchor="margin" w:tblpXSpec="center" w:tblpY="-231"/>
-        <w:tblW w:w="11771" w:type="dxa"/>
+        <w:tblStyle w:val="TableGrid"/>
+        <w:tblW w:w="10103" w:type="dxa"/>
+        <w:tblInd w:w="-541" w:type="dxa"/>
         <w:tblLook w:val="04A0" w:firstRow="1" w:lastRow="0" w:firstColumn="1" w:lastColumn="0" w:noHBand="0" w:noVBand="1"/>
       </w:tblPr>
       <w:tblGrid>
-        <w:gridCol w:w="3882"/>
-        <w:gridCol w:w="1373"/>
-        <w:gridCol w:w="1124"/>
-        <w:gridCol w:w="1229"/>
-        <w:gridCol w:w="1210"/>
-        <w:gridCol w:w="1518"/>
-        <w:gridCol w:w="1435"/>
+        <w:gridCol w:w="1085"/>
+        <w:gridCol w:w="1706"/>
+        <w:gridCol w:w="1573"/>
+        <w:gridCol w:w="1837"/>
+        <w:gridCol w:w="2018"/>
+        <w:gridCol w:w="1884"/>
       </w:tblGrid>
       <w:tr>
         <w:trPr>
-          <w:cnfStyle w:val="100000000000" w:firstRow="1" w:lastRow="0" w:firstColumn="0" w:lastColumn="0" w:oddVBand="0" w:evenVBand="0" w:oddHBand="0" w:evenHBand="0" w:firstRowFirstColumn="0" w:firstRowLastColumn="0" w:lastRowFirstColumn="0" w:lastRowLastColumn="0"/>
+          <w:trHeight w:val="1065"/>
         </w:trPr>
         <w:tc>
           <w:tcPr>
-            <w:cnfStyle w:val="001000000000" w:firstRow="0" w:lastRow="0" w:firstColumn="1" w:lastColumn="0" w:oddVBand="0" w:evenVBand="0" w:oddHBand="0" w:evenHBand="0" w:firstRowFirstColumn="0" w:firstRowLastColumn="0" w:lastRowFirstColumn="0" w:lastRowLastColumn="0"/>
-            <w:tcW w:w="11771" w:type="dxa"/>
-            <w:gridSpan w:val="7"/>
+            <w:tcW w:w="10103" w:type="dxa"/>
+            <w:gridSpan w:val="6"/>
           </w:tcPr>
           <w:p>
             <w:pPr>
@@ -500,7 +284,7 @@
                 <w:rFonts w:ascii="Lucida Console" w:eastAsiaTheme="minorEastAsia" w:hAnsi="Lucida Console"/>
                 <w:lang w:val="en-US"/>
               </w:rPr>
-              <w:t xml:space="preserve">COMPARATIVE STATEMENT OF GROSS PROFIT </w:t>
+              <w:t>COMPARATIVE EFFECTS OF THE ADDITIONAL</w:t>
             </w:r>
           </w:p>
           <w:p>
@@ -516,8 +300,17 @@
                 <w:rFonts w:ascii="Lucida Console" w:eastAsiaTheme="minorEastAsia" w:hAnsi="Lucida Console"/>
                 <w:lang w:val="en-US"/>
               </w:rPr>
-              <w:t>(Amounts are in $)</w:t>
+              <w:t>PURCHASES</w:t>
             </w:r>
+          </w:p>
+          <w:p>
+            <w:pPr>
+              <w:jc w:val="center"/>
+              <w:rPr>
+                <w:rFonts w:ascii="Lucida Console" w:eastAsiaTheme="minorEastAsia" w:hAnsi="Lucida Console"/>
+                <w:lang w:val="en-US"/>
+              </w:rPr>
+            </w:pPr>
           </w:p>
           <w:p>
             <w:pPr>
@@ -531,24 +324,14 @@
       </w:tr>
       <w:tr>
         <w:trPr>
-          <w:cnfStyle w:val="000000100000" w:firstRow="0" w:lastRow="0" w:firstColumn="0" w:lastColumn="0" w:oddVBand="0" w:evenVBand="0" w:oddHBand="1" w:evenHBand="0" w:firstRowFirstColumn="0" w:firstRowLastColumn="0" w:lastRowFirstColumn="0" w:lastRowLastColumn="0"/>
+          <w:trHeight w:val="426"/>
         </w:trPr>
         <w:tc>
           <w:tcPr>
-            <w:cnfStyle w:val="001000000000" w:firstRow="0" w:lastRow="0" w:firstColumn="1" w:lastColumn="0" w:oddVBand="0" w:evenVBand="0" w:oddHBand="0" w:evenHBand="0" w:firstRowFirstColumn="0" w:firstRowLastColumn="0" w:lastRowFirstColumn="0" w:lastRowLastColumn="0"/>
-            <w:tcW w:w="3882" w:type="dxa"/>
-            <w:vMerge w:val="restart"/>
+            <w:tcW w:w="1085" w:type="dxa"/>
           </w:tcPr>
           <w:p>
             <w:pPr>
-              <w:rPr>
-                <w:rFonts w:ascii="Lucida Console" w:eastAsiaTheme="minorEastAsia" w:hAnsi="Lucida Console"/>
-                <w:lang w:val="en-US"/>
-              </w:rPr>
-            </w:pPr>
-          </w:p>
-          <w:p>
-            <w:pPr>
               <w:jc w:val="center"/>
               <w:rPr>
                 <w:rFonts w:ascii="Lucida Console" w:eastAsiaTheme="minorEastAsia" w:hAnsi="Lucida Console"/>
@@ -560,19 +343,127 @@
                 <w:rFonts w:ascii="Lucida Console" w:eastAsiaTheme="minorEastAsia" w:hAnsi="Lucida Console"/>
                 <w:lang w:val="en-US"/>
               </w:rPr>
-              <w:t>Particulars</w:t>
+              <w:t>Method</w:t>
             </w:r>
           </w:p>
         </w:tc>
         <w:tc>
           <w:tcPr>
-            <w:tcW w:w="2497" w:type="dxa"/>
-            <w:gridSpan w:val="2"/>
+            <w:tcW w:w="1706" w:type="dxa"/>
+          </w:tcPr>
+          <w:p>
+            <w:pPr>
+              <w:jc w:val="right"/>
+              <w:rPr>
+                <w:rFonts w:ascii="Lucida Console" w:eastAsiaTheme="minorEastAsia" w:hAnsi="Lucida Console"/>
+                <w:lang w:val="en-US"/>
+              </w:rPr>
+            </w:pPr>
+            <w:r>
+              <w:rPr>
+                <w:rFonts w:ascii="Lucida Console" w:eastAsiaTheme="minorEastAsia" w:hAnsi="Lucida Console"/>
+                <w:lang w:val="en-US"/>
+              </w:rPr>
+              <w:t>Purchases</w:t>
+            </w:r>
+          </w:p>
+        </w:tc>
+        <w:tc>
+          <w:tcPr>
+            <w:tcW w:w="1573" w:type="dxa"/>
+          </w:tcPr>
+          <w:p>
+            <w:pPr>
+              <w:jc w:val="right"/>
+              <w:rPr>
+                <w:rFonts w:ascii="Lucida Console" w:eastAsiaTheme="minorEastAsia" w:hAnsi="Lucida Console"/>
+                <w:lang w:val="en-US"/>
+              </w:rPr>
+            </w:pPr>
+            <w:r>
+              <w:rPr>
+                <w:rFonts w:ascii="Lucida Console" w:eastAsiaTheme="minorEastAsia" w:hAnsi="Lucida Console"/>
+                <w:lang w:val="en-US"/>
+              </w:rPr>
+              <w:t>Ending Inventory</w:t>
+            </w:r>
+          </w:p>
+        </w:tc>
+        <w:tc>
+          <w:tcPr>
+            <w:tcW w:w="1837" w:type="dxa"/>
+          </w:tcPr>
+          <w:p>
+            <w:pPr>
+              <w:jc w:val="right"/>
+              <w:rPr>
+                <w:rFonts w:ascii="Lucida Console" w:eastAsiaTheme="minorEastAsia" w:hAnsi="Lucida Console"/>
+                <w:lang w:val="en-US"/>
+              </w:rPr>
+            </w:pPr>
+            <w:r>
+              <w:rPr>
+                <w:rFonts w:ascii="Lucida Console" w:eastAsiaTheme="minorEastAsia" w:hAnsi="Lucida Console"/>
+                <w:lang w:val="en-US"/>
+              </w:rPr>
+              <w:t xml:space="preserve">COGS </w:t>
+            </w:r>
+          </w:p>
+        </w:tc>
+        <w:tc>
+          <w:tcPr>
+            <w:tcW w:w="2018" w:type="dxa"/>
+          </w:tcPr>
+          <w:p>
+            <w:pPr>
+              <w:jc w:val="right"/>
+              <w:rPr>
+                <w:rFonts w:ascii="Lucida Console" w:eastAsiaTheme="minorEastAsia" w:hAnsi="Lucida Console"/>
+                <w:lang w:val="en-US"/>
+              </w:rPr>
+            </w:pPr>
+            <w:r>
+              <w:rPr>
+                <w:rFonts w:ascii="Lucida Console" w:eastAsiaTheme="minorEastAsia" w:hAnsi="Lucida Console"/>
+                <w:lang w:val="en-US"/>
+              </w:rPr>
+              <w:t>Gross Profit</w:t>
+            </w:r>
+          </w:p>
+        </w:tc>
+        <w:tc>
+          <w:tcPr>
+            <w:tcW w:w="1884" w:type="dxa"/>
+          </w:tcPr>
+          <w:p>
+            <w:pPr>
+              <w:jc w:val="right"/>
+              <w:rPr>
+                <w:rFonts w:ascii="Lucida Console" w:eastAsiaTheme="minorEastAsia" w:hAnsi="Lucida Console"/>
+                <w:lang w:val="en-US"/>
+              </w:rPr>
+            </w:pPr>
+            <w:r>
+              <w:rPr>
+                <w:rFonts w:ascii="Lucida Console" w:eastAsiaTheme="minorEastAsia" w:hAnsi="Lucida Console"/>
+                <w:lang w:val="en-US"/>
+              </w:rPr>
+              <w:t>Income Tax</w:t>
+            </w:r>
+          </w:p>
+        </w:tc>
+      </w:tr>
+      <w:tr>
+        <w:trPr>
+          <w:trHeight w:val="213"/>
+        </w:trPr>
+        <w:tc>
+          <w:tcPr>
+            <w:tcW w:w="1085" w:type="dxa"/>
           </w:tcPr>
           <w:p>
             <w:pPr>
               <w:jc w:val="center"/>
-              <w:cnfStyle w:val="000000100000" w:firstRow="0" w:lastRow="0" w:firstColumn="0" w:lastColumn="0" w:oddVBand="0" w:evenVBand="0" w:oddHBand="1" w:evenHBand="0" w:firstRowFirstColumn="0" w:firstRowLastColumn="0" w:lastRowFirstColumn="0" w:lastRowLastColumn="0"/>
               <w:rPr>
                 <w:rFonts w:ascii="Lucida Console" w:eastAsiaTheme="minorEastAsia" w:hAnsi="Lucida Console"/>
                 <w:lang w:val="en-US"/>
@@ -589,13 +480,121 @@
         </w:tc>
         <w:tc>
           <w:tcPr>
-            <w:tcW w:w="2439" w:type="dxa"/>
-            <w:gridSpan w:val="2"/>
+            <w:tcW w:w="1706" w:type="dxa"/>
+          </w:tcPr>
+          <w:p>
+            <w:pPr>
+              <w:jc w:val="right"/>
+              <w:rPr>
+                <w:rFonts w:ascii="Lucida Console" w:eastAsiaTheme="minorEastAsia" w:hAnsi="Lucida Console"/>
+                <w:lang w:val="en-US"/>
+              </w:rPr>
+            </w:pPr>
+            <w:r>
+              <w:rPr>
+                <w:rFonts w:ascii="Lucida Console" w:eastAsiaTheme="minorEastAsia" w:hAnsi="Lucida Console"/>
+                <w:lang w:val="en-US"/>
+              </w:rPr>
+              <w:t>+$8,000</w:t>
+            </w:r>
+          </w:p>
+        </w:tc>
+        <w:tc>
+          <w:tcPr>
+            <w:tcW w:w="1573" w:type="dxa"/>
+          </w:tcPr>
+          <w:p>
+            <w:pPr>
+              <w:jc w:val="right"/>
+              <w:rPr>
+                <w:rFonts w:ascii="Lucida Console" w:eastAsiaTheme="minorEastAsia" w:hAnsi="Lucida Console"/>
+                <w:lang w:val="en-US"/>
+              </w:rPr>
+            </w:pPr>
+            <w:r>
+              <w:rPr>
+                <w:rFonts w:ascii="Lucida Console" w:eastAsiaTheme="minorEastAsia" w:hAnsi="Lucida Console"/>
+                <w:lang w:val="en-US"/>
+              </w:rPr>
+              <w:t>+$8,000</w:t>
+            </w:r>
+          </w:p>
+        </w:tc>
+        <w:tc>
+          <w:tcPr>
+            <w:tcW w:w="1837" w:type="dxa"/>
+          </w:tcPr>
+          <w:p>
+            <w:pPr>
+              <w:jc w:val="right"/>
+              <w:rPr>
+                <w:rFonts w:ascii="Lucida Console" w:eastAsiaTheme="minorEastAsia" w:hAnsi="Lucida Console"/>
+                <w:lang w:val="en-US"/>
+              </w:rPr>
+            </w:pPr>
+            <w:r>
+              <w:rPr>
+                <w:rFonts w:ascii="Lucida Console" w:eastAsiaTheme="minorEastAsia" w:hAnsi="Lucida Console"/>
+                <w:lang w:val="en-US"/>
+              </w:rPr>
+              <w:t>(No Change)</w:t>
+            </w:r>
+          </w:p>
+        </w:tc>
+        <w:tc>
+          <w:tcPr>
+            <w:tcW w:w="2018" w:type="dxa"/>
+          </w:tcPr>
+          <w:p>
+            <w:pPr>
+              <w:jc w:val="right"/>
+              <w:rPr>
+                <w:rFonts w:ascii="Lucida Console" w:eastAsiaTheme="minorEastAsia" w:hAnsi="Lucida Console"/>
+                <w:lang w:val="en-US"/>
+              </w:rPr>
+            </w:pPr>
+            <w:r>
+              <w:rPr>
+                <w:rFonts w:ascii="Lucida Console" w:eastAsiaTheme="minorEastAsia" w:hAnsi="Lucida Console"/>
+                <w:lang w:val="en-US"/>
+              </w:rPr>
+              <w:t>(No Change)</w:t>
+            </w:r>
+          </w:p>
+        </w:tc>
+        <w:tc>
+          <w:tcPr>
+            <w:tcW w:w="1884" w:type="dxa"/>
+          </w:tcPr>
+          <w:p>
+            <w:pPr>
+              <w:jc w:val="right"/>
+              <w:rPr>
+                <w:rFonts w:ascii="Lucida Console" w:eastAsiaTheme="minorEastAsia" w:hAnsi="Lucida Console"/>
+                <w:lang w:val="en-US"/>
+              </w:rPr>
+            </w:pPr>
+            <w:r>
+              <w:rPr>
+                <w:rFonts w:ascii="Lucida Console" w:eastAsiaTheme="minorEastAsia" w:hAnsi="Lucida Console"/>
+                <w:lang w:val="en-US"/>
+              </w:rPr>
+              <w:t>(No Change)</w:t>
+            </w:r>
+          </w:p>
+        </w:tc>
+      </w:tr>
+      <w:tr>
+        <w:trPr>
+          <w:trHeight w:val="213"/>
+        </w:trPr>
+        <w:tc>
+          <w:tcPr>
+            <w:tcW w:w="1085" w:type="dxa"/>
           </w:tcPr>
           <w:p>
             <w:pPr>
               <w:jc w:val="center"/>
-              <w:cnfStyle w:val="000000100000" w:firstRow="0" w:lastRow="0" w:firstColumn="0" w:lastColumn="0" w:oddVBand="0" w:evenVBand="0" w:oddHBand="1" w:evenHBand="0" w:firstRowFirstColumn="0" w:firstRowLastColumn="0" w:lastRowFirstColumn="0" w:lastRowLastColumn="0"/>
               <w:rPr>
                 <w:rFonts w:ascii="Lucida Console" w:eastAsiaTheme="minorEastAsia" w:hAnsi="Lucida Console"/>
                 <w:lang w:val="en-US"/>
@@ -612,13 +611,11 @@
         </w:tc>
         <w:tc>
           <w:tcPr>
-            <w:tcW w:w="2953" w:type="dxa"/>
-            <w:gridSpan w:val="2"/>
+            <w:tcW w:w="1706" w:type="dxa"/>
           </w:tcPr>
           <w:p>
             <w:pPr>
-              <w:jc w:val="center"/>
-              <w:cnfStyle w:val="000000100000" w:firstRow="0" w:lastRow="0" w:firstColumn="0" w:lastColumn="0" w:oddVBand="0" w:evenVBand="0" w:oddHBand="1" w:evenHBand="0" w:firstRowFirstColumn="0" w:firstRowLastColumn="0" w:lastRowFirstColumn="0" w:lastRowLastColumn="0"/>
+              <w:jc w:val="right"/>
               <w:rPr>
                 <w:rFonts w:ascii="Lucida Console" w:eastAsiaTheme="minorEastAsia" w:hAnsi="Lucida Console"/>
                 <w:lang w:val="en-US"/>
@@ -629,238 +626,17 @@
                 <w:rFonts w:ascii="Lucida Console" w:eastAsiaTheme="minorEastAsia" w:hAnsi="Lucida Console"/>
                 <w:lang w:val="en-US"/>
               </w:rPr>
-              <w:t>Weighted Average</w:t>
-            </w:r>
-          </w:p>
-        </w:tc>
-      </w:tr>
-      <w:tr>
-        <w:tc>
-          <w:tcPr>
-            <w:cnfStyle w:val="001000000000" w:firstRow="0" w:lastRow="0" w:firstColumn="1" w:lastColumn="0" w:oddVBand="0" w:evenVBand="0" w:oddHBand="0" w:evenHBand="0" w:firstRowFirstColumn="0" w:firstRowLastColumn="0" w:lastRowFirstColumn="0" w:lastRowLastColumn="0"/>
-            <w:tcW w:w="3882" w:type="dxa"/>
-            <w:vMerge/>
-          </w:tcPr>
-          <w:p>
-            <w:pPr>
-              <w:rPr>
-                <w:rFonts w:ascii="Lucida Console" w:eastAsiaTheme="minorEastAsia" w:hAnsi="Lucida Console"/>
-                <w:lang w:val="en-US"/>
-              </w:rPr>
-            </w:pPr>
-          </w:p>
-        </w:tc>
-        <w:tc>
-          <w:tcPr>
-            <w:tcW w:w="2497" w:type="dxa"/>
-            <w:gridSpan w:val="2"/>
-          </w:tcPr>
-          <w:p>
-            <w:pPr>
-              <w:cnfStyle w:val="000000000000" w:firstRow="0" w:lastRow="0" w:firstColumn="0" w:lastColumn="0" w:oddVBand="0" w:evenVBand="0" w:oddHBand="0" w:evenHBand="0" w:firstRowFirstColumn="0" w:firstRowLastColumn="0" w:lastRowFirstColumn="0" w:lastRowLastColumn="0"/>
-              <w:rPr>
-                <w:rFonts w:ascii="Lucida Console" w:eastAsiaTheme="minorEastAsia" w:hAnsi="Lucida Console"/>
-                <w:lang w:val="en-US"/>
-              </w:rPr>
-            </w:pPr>
-          </w:p>
-        </w:tc>
-        <w:tc>
-          <w:tcPr>
-            <w:tcW w:w="2439" w:type="dxa"/>
-            <w:gridSpan w:val="2"/>
-          </w:tcPr>
-          <w:p>
-            <w:pPr>
-              <w:cnfStyle w:val="000000000000" w:firstRow="0" w:lastRow="0" w:firstColumn="0" w:lastColumn="0" w:oddVBand="0" w:evenVBand="0" w:oddHBand="0" w:evenHBand="0" w:firstRowFirstColumn="0" w:firstRowLastColumn="0" w:lastRowFirstColumn="0" w:lastRowLastColumn="0"/>
-              <w:rPr>
-                <w:rFonts w:ascii="Lucida Console" w:eastAsiaTheme="minorEastAsia" w:hAnsi="Lucida Console"/>
-                <w:lang w:val="en-US"/>
-              </w:rPr>
-            </w:pPr>
-          </w:p>
-        </w:tc>
-        <w:tc>
-          <w:tcPr>
-            <w:tcW w:w="2953" w:type="dxa"/>
-            <w:gridSpan w:val="2"/>
-          </w:tcPr>
-          <w:p>
-            <w:pPr>
-              <w:cnfStyle w:val="000000000000" w:firstRow="0" w:lastRow="0" w:firstColumn="0" w:lastColumn="0" w:oddVBand="0" w:evenVBand="0" w:oddHBand="0" w:evenHBand="0" w:firstRowFirstColumn="0" w:firstRowLastColumn="0" w:lastRowFirstColumn="0" w:lastRowLastColumn="0"/>
-              <w:rPr>
-                <w:rFonts w:ascii="Lucida Console" w:eastAsiaTheme="minorEastAsia" w:hAnsi="Lucida Console"/>
-                <w:lang w:val="en-US"/>
-              </w:rPr>
-            </w:pPr>
-          </w:p>
-        </w:tc>
-      </w:tr>
-      <w:tr>
-        <w:trPr>
-          <w:cnfStyle w:val="000000100000" w:firstRow="0" w:lastRow="0" w:firstColumn="0" w:lastColumn="0" w:oddVBand="0" w:evenVBand="0" w:oddHBand="1" w:evenHBand="0" w:firstRowFirstColumn="0" w:firstRowLastColumn="0" w:lastRowFirstColumn="0" w:lastRowLastColumn="0"/>
-        </w:trPr>
-        <w:tc>
-          <w:tcPr>
-            <w:cnfStyle w:val="001000000000" w:firstRow="0" w:lastRow="0" w:firstColumn="1" w:lastColumn="0" w:oddVBand="0" w:evenVBand="0" w:oddHBand="0" w:evenHBand="0" w:firstRowFirstColumn="0" w:firstRowLastColumn="0" w:lastRowFirstColumn="0" w:lastRowLastColumn="0"/>
-            <w:tcW w:w="3882" w:type="dxa"/>
-            <w:vMerge w:val="restart"/>
-          </w:tcPr>
-          <w:p>
-            <w:pPr>
-              <w:rPr>
-                <w:rFonts w:ascii="Lucida Console" w:eastAsiaTheme="minorEastAsia" w:hAnsi="Lucida Console"/>
-                <w:lang w:val="en-US"/>
-              </w:rPr>
-            </w:pPr>
-            <w:r>
-              <w:rPr>
-                <w:rFonts w:ascii="Lucida Console" w:eastAsiaTheme="minorEastAsia" w:hAnsi="Lucida Console"/>
-                <w:lang w:val="en-US"/>
-              </w:rPr>
-              <w:t>Net Sales</w:t>
-            </w:r>
-          </w:p>
-          <w:p>
-            <w:pPr>
-              <w:rPr>
-                <w:rFonts w:ascii="Lucida Console" w:eastAsiaTheme="minorEastAsia" w:hAnsi="Lucida Console"/>
-                <w:lang w:val="en-US"/>
-              </w:rPr>
-            </w:pPr>
-          </w:p>
-          <w:p>
-            <w:pPr>
-              <w:rPr>
-                <w:rFonts w:ascii="Lucida Console" w:eastAsiaTheme="minorEastAsia" w:hAnsi="Lucida Console"/>
-                <w:lang w:val="en-US"/>
-              </w:rPr>
-            </w:pPr>
-            <w:r>
-              <w:rPr>
-                <w:rFonts w:ascii="Lucida Console" w:eastAsiaTheme="minorEastAsia" w:hAnsi="Lucida Console"/>
-                <w:lang w:val="en-US"/>
-              </w:rPr>
-              <w:t>Cost of Goods Sold:</w:t>
-            </w:r>
-          </w:p>
-          <w:p>
-            <w:pPr>
-              <w:rPr>
-                <w:rFonts w:ascii="Lucida Console" w:eastAsiaTheme="minorEastAsia" w:hAnsi="Lucida Console"/>
-                <w:b w:val="0"/>
-                <w:bCs w:val="0"/>
-                <w:lang w:val="en-US"/>
-              </w:rPr>
-            </w:pPr>
-            <w:r>
-              <w:rPr>
-                <w:rFonts w:ascii="Lucida Console" w:eastAsiaTheme="minorEastAsia" w:hAnsi="Lucida Console"/>
-                <w:lang w:val="en-US"/>
-              </w:rPr>
-              <w:t xml:space="preserve">  </w:t>
-            </w:r>
-            <w:r>
-              <w:rPr>
-                <w:rFonts w:ascii="Lucida Console" w:eastAsiaTheme="minorEastAsia" w:hAnsi="Lucida Console"/>
-                <w:b w:val="0"/>
-                <w:bCs w:val="0"/>
-                <w:lang w:val="en-US"/>
-              </w:rPr>
-              <w:t>Purchase of Inventory</w:t>
-            </w:r>
-          </w:p>
-          <w:p>
-            <w:pPr>
-              <w:rPr>
-                <w:rFonts w:ascii="Lucida Console" w:eastAsiaTheme="minorEastAsia" w:hAnsi="Lucida Console"/>
-                <w:b w:val="0"/>
-                <w:bCs w:val="0"/>
-                <w:lang w:val="en-US"/>
-              </w:rPr>
-            </w:pPr>
-            <w:r>
-              <w:rPr>
-                <w:rFonts w:ascii="Lucida Console" w:eastAsiaTheme="minorEastAsia" w:hAnsi="Lucida Console"/>
-                <w:b w:val="0"/>
-                <w:bCs w:val="0"/>
-                <w:lang w:val="en-US"/>
-              </w:rPr>
-              <w:t xml:space="preserve">    Beginning Inventory</w:t>
-            </w:r>
-          </w:p>
-          <w:p>
-            <w:pPr>
-              <w:rPr>
-                <w:rFonts w:ascii="Lucida Console" w:eastAsiaTheme="minorEastAsia" w:hAnsi="Lucida Console"/>
-                <w:b w:val="0"/>
-                <w:bCs w:val="0"/>
-                <w:lang w:val="en-US"/>
-              </w:rPr>
-            </w:pPr>
-            <w:r>
-              <w:rPr>
-                <w:rFonts w:ascii="Lucida Console" w:eastAsiaTheme="minorEastAsia" w:hAnsi="Lucida Console"/>
-                <w:b w:val="0"/>
-                <w:bCs w:val="0"/>
-                <w:lang w:val="en-US"/>
-              </w:rPr>
-              <w:t xml:space="preserve">  Cost of Goods for Sale</w:t>
-            </w:r>
-          </w:p>
-          <w:p>
-            <w:pPr>
-              <w:rPr>
-                <w:rFonts w:ascii="Lucida Console" w:eastAsiaTheme="minorEastAsia" w:hAnsi="Lucida Console"/>
-                <w:lang w:val="en-US"/>
-              </w:rPr>
-            </w:pPr>
-            <w:r>
-              <w:rPr>
-                <w:rFonts w:ascii="Lucida Console" w:eastAsiaTheme="minorEastAsia" w:hAnsi="Lucida Console"/>
-                <w:b w:val="0"/>
-                <w:bCs w:val="0"/>
-                <w:lang w:val="en-US"/>
-              </w:rPr>
-              <w:t xml:space="preserve">    Deduct: End Inventory</w:t>
+              <w:t>+$8,000</w:t>
             </w:r>
           </w:p>
         </w:tc>
         <w:tc>
           <w:tcPr>
-            <w:tcW w:w="1373" w:type="dxa"/>
+            <w:tcW w:w="1573" w:type="dxa"/>
           </w:tcPr>
           <w:p>
             <w:pPr>
-              <w:cnfStyle w:val="000000100000" w:firstRow="0" w:lastRow="0" w:firstColumn="0" w:lastColumn="0" w:oddVBand="0" w:evenVBand="0" w:oddHBand="1" w:evenHBand="0" w:firstRowFirstColumn="0" w:firstRowLastColumn="0" w:lastRowFirstColumn="0" w:lastRowLastColumn="0"/>
-              <w:rPr>
-                <w:rFonts w:ascii="Lucida Console" w:eastAsiaTheme="minorEastAsia" w:hAnsi="Lucida Console"/>
-                <w:lang w:val="en-US"/>
-              </w:rPr>
-            </w:pPr>
-          </w:p>
-          <w:p>
-            <w:pPr>
-              <w:cnfStyle w:val="000000100000" w:firstRow="0" w:lastRow="0" w:firstColumn="0" w:lastColumn="0" w:oddVBand="0" w:evenVBand="0" w:oddHBand="1" w:evenHBand="0" w:firstRowFirstColumn="0" w:firstRowLastColumn="0" w:lastRowFirstColumn="0" w:lastRowLastColumn="0"/>
-              <w:rPr>
-                <w:rFonts w:ascii="Lucida Console" w:eastAsiaTheme="minorEastAsia" w:hAnsi="Lucida Console"/>
-                <w:lang w:val="en-US"/>
-              </w:rPr>
-            </w:pPr>
-          </w:p>
-          <w:p>
-            <w:pPr>
-              <w:cnfStyle w:val="000000100000" w:firstRow="0" w:lastRow="0" w:firstColumn="0" w:lastColumn="0" w:oddVBand="0" w:evenVBand="0" w:oddHBand="1" w:evenHBand="0" w:firstRowFirstColumn="0" w:firstRowLastColumn="0" w:lastRowFirstColumn="0" w:lastRowLastColumn="0"/>
-              <w:rPr>
-                <w:rFonts w:ascii="Lucida Console" w:eastAsiaTheme="minorEastAsia" w:hAnsi="Lucida Console"/>
-                <w:lang w:val="en-US"/>
-              </w:rPr>
-            </w:pPr>
-          </w:p>
-          <w:p>
-            <w:pPr>
               <w:jc w:val="right"/>
-              <w:cnfStyle w:val="000000100000" w:firstRow="0" w:lastRow="0" w:firstColumn="0" w:lastColumn="0" w:oddVBand="0" w:evenVBand="0" w:oddHBand="1" w:evenHBand="0" w:firstRowFirstColumn="0" w:firstRowLastColumn="0" w:lastRowFirstColumn="0" w:lastRowLastColumn="0"/>
               <w:rPr>
                 <w:rFonts w:ascii="Lucida Console" w:eastAsiaTheme="minorEastAsia" w:hAnsi="Lucida Console"/>
                 <w:lang w:val="en-US"/>
@@ -871,36 +647,17 @@
                 <w:rFonts w:ascii="Lucida Console" w:eastAsiaTheme="minorEastAsia" w:hAnsi="Lucida Console"/>
                 <w:lang w:val="en-US"/>
               </w:rPr>
-              <w:t>21,200</w:t>
-            </w:r>
-          </w:p>
-          <w:p>
-            <w:pPr>
-              <w:jc w:val="right"/>
-              <w:cnfStyle w:val="000000100000" w:firstRow="0" w:lastRow="0" w:firstColumn="0" w:lastColumn="0" w:oddVBand="0" w:evenVBand="0" w:oddHBand="1" w:evenHBand="0" w:firstRowFirstColumn="0" w:firstRowLastColumn="0" w:lastRowFirstColumn="0" w:lastRowLastColumn="0"/>
-              <w:rPr>
-                <w:rFonts w:ascii="Lucida Console" w:eastAsiaTheme="minorEastAsia" w:hAnsi="Lucida Console"/>
-                <w:lang w:val="en-US"/>
-              </w:rPr>
-            </w:pPr>
-            <w:r>
-              <w:rPr>
-                <w:rFonts w:ascii="Lucida Console" w:eastAsiaTheme="minorEastAsia" w:hAnsi="Lucida Console"/>
-                <w:lang w:val="en-US"/>
-              </w:rPr>
-              <w:t>5,500</w:t>
+              <w:t>+$6,600</w:t>
             </w:r>
           </w:p>
         </w:tc>
         <w:tc>
           <w:tcPr>
-            <w:tcW w:w="1124" w:type="dxa"/>
-            <w:vMerge w:val="restart"/>
+            <w:tcW w:w="1837" w:type="dxa"/>
           </w:tcPr>
           <w:p>
             <w:pPr>
               <w:jc w:val="right"/>
-              <w:cnfStyle w:val="000000100000" w:firstRow="0" w:lastRow="0" w:firstColumn="0" w:lastColumn="0" w:oddVBand="0" w:evenVBand="0" w:oddHBand="1" w:evenHBand="0" w:firstRowFirstColumn="0" w:firstRowLastColumn="0" w:lastRowFirstColumn="0" w:lastRowLastColumn="0"/>
               <w:rPr>
                 <w:rFonts w:ascii="Lucida Console" w:eastAsiaTheme="minorEastAsia" w:hAnsi="Lucida Console"/>
                 <w:lang w:val="en-US"/>
@@ -911,45 +668,17 @@
                 <w:rFonts w:ascii="Lucida Console" w:eastAsiaTheme="minorEastAsia" w:hAnsi="Lucida Console"/>
                 <w:lang w:val="en-US"/>
               </w:rPr>
-              <w:t>26,200</w:t>
+              <w:t>+$1,400</w:t>
             </w:r>
           </w:p>
         </w:tc>
         <w:tc>
           <w:tcPr>
-            <w:tcW w:w="1229" w:type="dxa"/>
+            <w:tcW w:w="2018" w:type="dxa"/>
           </w:tcPr>
           <w:p>
             <w:pPr>
-              <w:cnfStyle w:val="000000100000" w:firstRow="0" w:lastRow="0" w:firstColumn="0" w:lastColumn="0" w:oddVBand="0" w:evenVBand="0" w:oddHBand="1" w:evenHBand="0" w:firstRowFirstColumn="0" w:firstRowLastColumn="0" w:lastRowFirstColumn="0" w:lastRowLastColumn="0"/>
-              <w:rPr>
-                <w:rFonts w:ascii="Lucida Console" w:eastAsiaTheme="minorEastAsia" w:hAnsi="Lucida Console"/>
-                <w:lang w:val="en-US"/>
-              </w:rPr>
-            </w:pPr>
-          </w:p>
-          <w:p>
-            <w:pPr>
-              <w:cnfStyle w:val="000000100000" w:firstRow="0" w:lastRow="0" w:firstColumn="0" w:lastColumn="0" w:oddVBand="0" w:evenVBand="0" w:oddHBand="1" w:evenHBand="0" w:firstRowFirstColumn="0" w:firstRowLastColumn="0" w:lastRowFirstColumn="0" w:lastRowLastColumn="0"/>
-              <w:rPr>
-                <w:rFonts w:ascii="Lucida Console" w:eastAsiaTheme="minorEastAsia" w:hAnsi="Lucida Console"/>
-                <w:lang w:val="en-US"/>
-              </w:rPr>
-            </w:pPr>
-          </w:p>
-          <w:p>
-            <w:pPr>
-              <w:cnfStyle w:val="000000100000" w:firstRow="0" w:lastRow="0" w:firstColumn="0" w:lastColumn="0" w:oddVBand="0" w:evenVBand="0" w:oddHBand="1" w:evenHBand="0" w:firstRowFirstColumn="0" w:firstRowLastColumn="0" w:lastRowFirstColumn="0" w:lastRowLastColumn="0"/>
-              <w:rPr>
-                <w:rFonts w:ascii="Lucida Console" w:eastAsiaTheme="minorEastAsia" w:hAnsi="Lucida Console"/>
-                <w:lang w:val="en-US"/>
-              </w:rPr>
-            </w:pPr>
-          </w:p>
-          <w:p>
-            <w:pPr>
               <w:jc w:val="right"/>
-              <w:cnfStyle w:val="000000100000" w:firstRow="0" w:lastRow="0" w:firstColumn="0" w:lastColumn="0" w:oddVBand="0" w:evenVBand="0" w:oddHBand="1" w:evenHBand="0" w:firstRowFirstColumn="0" w:firstRowLastColumn="0" w:lastRowFirstColumn="0" w:lastRowLastColumn="0"/>
               <w:rPr>
                 <w:rFonts w:ascii="Lucida Console" w:eastAsiaTheme="minorEastAsia" w:hAnsi="Lucida Console"/>
                 <w:lang w:val="en-US"/>
@@ -960,36 +689,17 @@
                 <w:rFonts w:ascii="Lucida Console" w:eastAsiaTheme="minorEastAsia" w:hAnsi="Lucida Console"/>
                 <w:lang w:val="en-US"/>
               </w:rPr>
-              <w:t>21,200</w:t>
-            </w:r>
-          </w:p>
-          <w:p>
-            <w:pPr>
-              <w:jc w:val="right"/>
-              <w:cnfStyle w:val="000000100000" w:firstRow="0" w:lastRow="0" w:firstColumn="0" w:lastColumn="0" w:oddVBand="0" w:evenVBand="0" w:oddHBand="1" w:evenHBand="0" w:firstRowFirstColumn="0" w:firstRowLastColumn="0" w:lastRowFirstColumn="0" w:lastRowLastColumn="0"/>
-              <w:rPr>
-                <w:rFonts w:ascii="Lucida Console" w:eastAsiaTheme="minorEastAsia" w:hAnsi="Lucida Console"/>
-                <w:lang w:val="en-US"/>
-              </w:rPr>
-            </w:pPr>
-            <w:r>
-              <w:rPr>
-                <w:rFonts w:ascii="Lucida Console" w:eastAsiaTheme="minorEastAsia" w:hAnsi="Lucida Console"/>
-                <w:lang w:val="en-US"/>
-              </w:rPr>
-              <w:t>5,500</w:t>
+              <w:t>-$1,400</w:t>
             </w:r>
           </w:p>
         </w:tc>
         <w:tc>
           <w:tcPr>
-            <w:tcW w:w="1210" w:type="dxa"/>
-            <w:vMerge w:val="restart"/>
+            <w:tcW w:w="1884" w:type="dxa"/>
           </w:tcPr>
           <w:p>
             <w:pPr>
               <w:jc w:val="right"/>
-              <w:cnfStyle w:val="000000100000" w:firstRow="0" w:lastRow="0" w:firstColumn="0" w:lastColumn="0" w:oddVBand="0" w:evenVBand="0" w:oddHBand="1" w:evenHBand="0" w:firstRowFirstColumn="0" w:firstRowLastColumn="0" w:lastRowFirstColumn="0" w:lastRowLastColumn="0"/>
               <w:rPr>
                 <w:rFonts w:ascii="Lucida Console" w:eastAsiaTheme="minorEastAsia" w:hAnsi="Lucida Console"/>
                 <w:lang w:val="en-US"/>
@@ -1000,558 +710,7 @@
                 <w:rFonts w:ascii="Lucida Console" w:eastAsiaTheme="minorEastAsia" w:hAnsi="Lucida Console"/>
                 <w:lang w:val="en-US"/>
               </w:rPr>
-              <w:t>26,200</w:t>
-            </w:r>
-          </w:p>
-        </w:tc>
-        <w:tc>
-          <w:tcPr>
-            <w:tcW w:w="1518" w:type="dxa"/>
-          </w:tcPr>
-          <w:p>
-            <w:pPr>
-              <w:cnfStyle w:val="000000100000" w:firstRow="0" w:lastRow="0" w:firstColumn="0" w:lastColumn="0" w:oddVBand="0" w:evenVBand="0" w:oddHBand="1" w:evenHBand="0" w:firstRowFirstColumn="0" w:firstRowLastColumn="0" w:lastRowFirstColumn="0" w:lastRowLastColumn="0"/>
-              <w:rPr>
-                <w:rFonts w:ascii="Lucida Console" w:eastAsiaTheme="minorEastAsia" w:hAnsi="Lucida Console"/>
-                <w:lang w:val="en-US"/>
-              </w:rPr>
-            </w:pPr>
-          </w:p>
-          <w:p>
-            <w:pPr>
-              <w:cnfStyle w:val="000000100000" w:firstRow="0" w:lastRow="0" w:firstColumn="0" w:lastColumn="0" w:oddVBand="0" w:evenVBand="0" w:oddHBand="1" w:evenHBand="0" w:firstRowFirstColumn="0" w:firstRowLastColumn="0" w:lastRowFirstColumn="0" w:lastRowLastColumn="0"/>
-              <w:rPr>
-                <w:rFonts w:ascii="Lucida Console" w:eastAsiaTheme="minorEastAsia" w:hAnsi="Lucida Console"/>
-                <w:lang w:val="en-US"/>
-              </w:rPr>
-            </w:pPr>
-          </w:p>
-          <w:p>
-            <w:pPr>
-              <w:cnfStyle w:val="000000100000" w:firstRow="0" w:lastRow="0" w:firstColumn="0" w:lastColumn="0" w:oddVBand="0" w:evenVBand="0" w:oddHBand="1" w:evenHBand="0" w:firstRowFirstColumn="0" w:firstRowLastColumn="0" w:lastRowFirstColumn="0" w:lastRowLastColumn="0"/>
-              <w:rPr>
-                <w:rFonts w:ascii="Lucida Console" w:eastAsiaTheme="minorEastAsia" w:hAnsi="Lucida Console"/>
-                <w:lang w:val="en-US"/>
-              </w:rPr>
-            </w:pPr>
-          </w:p>
-          <w:p>
-            <w:pPr>
-              <w:jc w:val="right"/>
-              <w:cnfStyle w:val="000000100000" w:firstRow="0" w:lastRow="0" w:firstColumn="0" w:lastColumn="0" w:oddVBand="0" w:evenVBand="0" w:oddHBand="1" w:evenHBand="0" w:firstRowFirstColumn="0" w:firstRowLastColumn="0" w:lastRowFirstColumn="0" w:lastRowLastColumn="0"/>
-              <w:rPr>
-                <w:rFonts w:ascii="Lucida Console" w:eastAsiaTheme="minorEastAsia" w:hAnsi="Lucida Console"/>
-                <w:lang w:val="en-US"/>
-              </w:rPr>
-            </w:pPr>
-            <w:r>
-              <w:rPr>
-                <w:rFonts w:ascii="Lucida Console" w:eastAsiaTheme="minorEastAsia" w:hAnsi="Lucida Console"/>
-                <w:lang w:val="en-US"/>
-              </w:rPr>
-              <w:t>21,200</w:t>
-            </w:r>
-          </w:p>
-          <w:p>
-            <w:pPr>
-              <w:jc w:val="right"/>
-              <w:cnfStyle w:val="000000100000" w:firstRow="0" w:lastRow="0" w:firstColumn="0" w:lastColumn="0" w:oddVBand="0" w:evenVBand="0" w:oddHBand="1" w:evenHBand="0" w:firstRowFirstColumn="0" w:firstRowLastColumn="0" w:lastRowFirstColumn="0" w:lastRowLastColumn="0"/>
-              <w:rPr>
-                <w:rFonts w:ascii="Lucida Console" w:eastAsiaTheme="minorEastAsia" w:hAnsi="Lucida Console"/>
-                <w:lang w:val="en-US"/>
-              </w:rPr>
-            </w:pPr>
-            <w:r>
-              <w:rPr>
-                <w:rFonts w:ascii="Lucida Console" w:eastAsiaTheme="minorEastAsia" w:hAnsi="Lucida Console"/>
-                <w:lang w:val="en-US"/>
-              </w:rPr>
-              <w:t>5,500</w:t>
-            </w:r>
-          </w:p>
-        </w:tc>
-        <w:tc>
-          <w:tcPr>
-            <w:tcW w:w="1435" w:type="dxa"/>
-            <w:vMerge w:val="restart"/>
-          </w:tcPr>
-          <w:p>
-            <w:pPr>
-              <w:jc w:val="right"/>
-              <w:cnfStyle w:val="000000100000" w:firstRow="0" w:lastRow="0" w:firstColumn="0" w:lastColumn="0" w:oddVBand="0" w:evenVBand="0" w:oddHBand="1" w:evenHBand="0" w:firstRowFirstColumn="0" w:firstRowLastColumn="0" w:lastRowFirstColumn="0" w:lastRowLastColumn="0"/>
-              <w:rPr>
-                <w:rFonts w:ascii="Lucida Console" w:eastAsiaTheme="minorEastAsia" w:hAnsi="Lucida Console"/>
-                <w:lang w:val="en-US"/>
-              </w:rPr>
-            </w:pPr>
-            <w:r>
-              <w:rPr>
-                <w:rFonts w:ascii="Lucida Console" w:eastAsiaTheme="minorEastAsia" w:hAnsi="Lucida Console"/>
-                <w:lang w:val="en-US"/>
-              </w:rPr>
-              <w:t>26,200</w:t>
-            </w:r>
-          </w:p>
-        </w:tc>
-      </w:tr>
-      <w:tr>
-        <w:tc>
-          <w:tcPr>
-            <w:cnfStyle w:val="001000000000" w:firstRow="0" w:lastRow="0" w:firstColumn="1" w:lastColumn="0" w:oddVBand="0" w:evenVBand="0" w:oddHBand="0" w:evenHBand="0" w:firstRowFirstColumn="0" w:firstRowLastColumn="0" w:lastRowFirstColumn="0" w:lastRowLastColumn="0"/>
-            <w:tcW w:w="3882" w:type="dxa"/>
-            <w:vMerge/>
-          </w:tcPr>
-          <w:p>
-            <w:pPr>
-              <w:rPr>
-                <w:rFonts w:ascii="Lucida Console" w:eastAsiaTheme="minorEastAsia" w:hAnsi="Lucida Console"/>
-                <w:lang w:val="en-US"/>
-              </w:rPr>
-            </w:pPr>
-          </w:p>
-        </w:tc>
-        <w:tc>
-          <w:tcPr>
-            <w:tcW w:w="1373" w:type="dxa"/>
-          </w:tcPr>
-          <w:p>
-            <w:pPr>
-              <w:jc w:val="right"/>
-              <w:cnfStyle w:val="000000000000" w:firstRow="0" w:lastRow="0" w:firstColumn="0" w:lastColumn="0" w:oddVBand="0" w:evenVBand="0" w:oddHBand="0" w:evenHBand="0" w:firstRowFirstColumn="0" w:firstRowLastColumn="0" w:lastRowFirstColumn="0" w:lastRowLastColumn="0"/>
-              <w:rPr>
-                <w:rFonts w:ascii="Lucida Console" w:eastAsiaTheme="minorEastAsia" w:hAnsi="Lucida Console"/>
-                <w:lang w:val="en-US"/>
-              </w:rPr>
-            </w:pPr>
-            <w:r>
-              <w:rPr>
-                <w:rFonts w:ascii="Lucida Console" w:eastAsiaTheme="minorEastAsia" w:hAnsi="Lucida Console"/>
-                <w:lang w:val="en-US"/>
-              </w:rPr>
-              <w:t>26,700</w:t>
-            </w:r>
-          </w:p>
-          <w:p>
-            <w:pPr>
-              <w:jc w:val="right"/>
-              <w:cnfStyle w:val="000000000000" w:firstRow="0" w:lastRow="0" w:firstColumn="0" w:lastColumn="0" w:oddVBand="0" w:evenVBand="0" w:oddHBand="0" w:evenHBand="0" w:firstRowFirstColumn="0" w:firstRowLastColumn="0" w:lastRowFirstColumn="0" w:lastRowLastColumn="0"/>
-              <w:rPr>
-                <w:rFonts w:ascii="Lucida Console" w:eastAsiaTheme="minorEastAsia" w:hAnsi="Lucida Console"/>
-                <w:lang w:val="en-US"/>
-              </w:rPr>
-            </w:pPr>
-            <w:r>
-              <w:rPr>
-                <w:rFonts w:ascii="Lucida Console" w:eastAsiaTheme="minorEastAsia" w:hAnsi="Lucida Console"/>
-                <w:lang w:val="en-US"/>
-              </w:rPr>
-              <w:t>(11,500)</w:t>
-            </w:r>
-          </w:p>
-        </w:tc>
-        <w:tc>
-          <w:tcPr>
-            <w:tcW w:w="1124" w:type="dxa"/>
-            <w:vMerge/>
-          </w:tcPr>
-          <w:p>
-            <w:pPr>
-              <w:cnfStyle w:val="000000000000" w:firstRow="0" w:lastRow="0" w:firstColumn="0" w:lastColumn="0" w:oddVBand="0" w:evenVBand="0" w:oddHBand="0" w:evenHBand="0" w:firstRowFirstColumn="0" w:firstRowLastColumn="0" w:lastRowFirstColumn="0" w:lastRowLastColumn="0"/>
-              <w:rPr>
-                <w:rFonts w:ascii="Lucida Console" w:eastAsiaTheme="minorEastAsia" w:hAnsi="Lucida Console"/>
-                <w:lang w:val="en-US"/>
-              </w:rPr>
-            </w:pPr>
-          </w:p>
-        </w:tc>
-        <w:tc>
-          <w:tcPr>
-            <w:tcW w:w="1229" w:type="dxa"/>
-          </w:tcPr>
-          <w:p>
-            <w:pPr>
-              <w:jc w:val="right"/>
-              <w:cnfStyle w:val="000000000000" w:firstRow="0" w:lastRow="0" w:firstColumn="0" w:lastColumn="0" w:oddVBand="0" w:evenVBand="0" w:oddHBand="0" w:evenHBand="0" w:firstRowFirstColumn="0" w:firstRowLastColumn="0" w:lastRowFirstColumn="0" w:lastRowLastColumn="0"/>
-              <w:rPr>
-                <w:rFonts w:ascii="Lucida Console" w:eastAsiaTheme="minorEastAsia" w:hAnsi="Lucida Console"/>
-                <w:lang w:val="en-US"/>
-              </w:rPr>
-            </w:pPr>
-            <w:r>
-              <w:rPr>
-                <w:rFonts w:ascii="Lucida Console" w:eastAsiaTheme="minorEastAsia" w:hAnsi="Lucida Console"/>
-                <w:lang w:val="en-US"/>
-              </w:rPr>
-              <w:t>26,700</w:t>
-            </w:r>
-          </w:p>
-          <w:p>
-            <w:pPr>
-              <w:jc w:val="right"/>
-              <w:cnfStyle w:val="000000000000" w:firstRow="0" w:lastRow="0" w:firstColumn="0" w:lastColumn="0" w:oddVBand="0" w:evenVBand="0" w:oddHBand="0" w:evenHBand="0" w:firstRowFirstColumn="0" w:firstRowLastColumn="0" w:lastRowFirstColumn="0" w:lastRowLastColumn="0"/>
-              <w:rPr>
-                <w:rFonts w:ascii="Lucida Console" w:eastAsiaTheme="minorEastAsia" w:hAnsi="Lucida Console"/>
-                <w:lang w:val="en-US"/>
-              </w:rPr>
-            </w:pPr>
-            <w:r>
-              <w:rPr>
-                <w:rFonts w:ascii="Lucida Console" w:eastAsiaTheme="minorEastAsia" w:hAnsi="Lucida Console"/>
-                <w:lang w:val="en-US"/>
-              </w:rPr>
-              <w:t>(7,900)</w:t>
-            </w:r>
-          </w:p>
-        </w:tc>
-        <w:tc>
-          <w:tcPr>
-            <w:tcW w:w="1210" w:type="dxa"/>
-            <w:vMerge/>
-          </w:tcPr>
-          <w:p>
-            <w:pPr>
-              <w:cnfStyle w:val="000000000000" w:firstRow="0" w:lastRow="0" w:firstColumn="0" w:lastColumn="0" w:oddVBand="0" w:evenVBand="0" w:oddHBand="0" w:evenHBand="0" w:firstRowFirstColumn="0" w:firstRowLastColumn="0" w:lastRowFirstColumn="0" w:lastRowLastColumn="0"/>
-              <w:rPr>
-                <w:rFonts w:ascii="Lucida Console" w:eastAsiaTheme="minorEastAsia" w:hAnsi="Lucida Console"/>
-                <w:lang w:val="en-US"/>
-              </w:rPr>
-            </w:pPr>
-          </w:p>
-        </w:tc>
-        <w:tc>
-          <w:tcPr>
-            <w:tcW w:w="1518" w:type="dxa"/>
-          </w:tcPr>
-          <w:p>
-            <w:pPr>
-              <w:jc w:val="right"/>
-              <w:cnfStyle w:val="000000000000" w:firstRow="0" w:lastRow="0" w:firstColumn="0" w:lastColumn="0" w:oddVBand="0" w:evenVBand="0" w:oddHBand="0" w:evenHBand="0" w:firstRowFirstColumn="0" w:firstRowLastColumn="0" w:lastRowFirstColumn="0" w:lastRowLastColumn="0"/>
-              <w:rPr>
-                <w:rFonts w:ascii="Lucida Console" w:eastAsiaTheme="minorEastAsia" w:hAnsi="Lucida Console"/>
-                <w:lang w:val="en-US"/>
-              </w:rPr>
-            </w:pPr>
-            <w:r>
-              <w:rPr>
-                <w:rFonts w:ascii="Lucida Console" w:eastAsiaTheme="minorEastAsia" w:hAnsi="Lucida Console"/>
-                <w:lang w:val="en-US"/>
-              </w:rPr>
-              <w:t>26,700</w:t>
-            </w:r>
-          </w:p>
-          <w:p>
-            <w:pPr>
-              <w:jc w:val="right"/>
-              <w:cnfStyle w:val="000000000000" w:firstRow="0" w:lastRow="0" w:firstColumn="0" w:lastColumn="0" w:oddVBand="0" w:evenVBand="0" w:oddHBand="0" w:evenHBand="0" w:firstRowFirstColumn="0" w:firstRowLastColumn="0" w:lastRowFirstColumn="0" w:lastRowLastColumn="0"/>
-              <w:rPr>
-                <w:rFonts w:ascii="Lucida Console" w:eastAsiaTheme="minorEastAsia" w:hAnsi="Lucida Console"/>
-                <w:lang w:val="en-US"/>
-              </w:rPr>
-            </w:pPr>
-            <w:r>
-              <w:rPr>
-                <w:rFonts w:ascii="Lucida Console" w:eastAsiaTheme="minorEastAsia" w:hAnsi="Lucida Console"/>
-                <w:lang w:val="en-US"/>
-              </w:rPr>
-              <w:t>(9,768.3)</w:t>
-            </w:r>
-          </w:p>
-        </w:tc>
-        <w:tc>
-          <w:tcPr>
-            <w:tcW w:w="1435" w:type="dxa"/>
-            <w:vMerge/>
-          </w:tcPr>
-          <w:p>
-            <w:pPr>
-              <w:cnfStyle w:val="000000000000" w:firstRow="0" w:lastRow="0" w:firstColumn="0" w:lastColumn="0" w:oddVBand="0" w:evenVBand="0" w:oddHBand="0" w:evenHBand="0" w:firstRowFirstColumn="0" w:firstRowLastColumn="0" w:lastRowFirstColumn="0" w:lastRowLastColumn="0"/>
-              <w:rPr>
-                <w:rFonts w:ascii="Lucida Console" w:eastAsiaTheme="minorEastAsia" w:hAnsi="Lucida Console"/>
-                <w:lang w:val="en-US"/>
-              </w:rPr>
-            </w:pPr>
-          </w:p>
-        </w:tc>
-      </w:tr>
-      <w:tr>
-        <w:trPr>
-          <w:cnfStyle w:val="000000100000" w:firstRow="0" w:lastRow="0" w:firstColumn="0" w:lastColumn="0" w:oddVBand="0" w:evenVBand="0" w:oddHBand="1" w:evenHBand="0" w:firstRowFirstColumn="0" w:firstRowLastColumn="0" w:lastRowFirstColumn="0" w:lastRowLastColumn="0"/>
-        </w:trPr>
-        <w:tc>
-          <w:tcPr>
-            <w:cnfStyle w:val="001000000000" w:firstRow="0" w:lastRow="0" w:firstColumn="1" w:lastColumn="0" w:oddVBand="0" w:evenVBand="0" w:oddHBand="0" w:evenHBand="0" w:firstRowFirstColumn="0" w:firstRowLastColumn="0" w:lastRowFirstColumn="0" w:lastRowLastColumn="0"/>
-            <w:tcW w:w="3882" w:type="dxa"/>
-          </w:tcPr>
-          <w:p>
-            <w:pPr>
-              <w:rPr>
-                <w:rFonts w:ascii="Lucida Console" w:eastAsiaTheme="minorEastAsia" w:hAnsi="Lucida Console"/>
-                <w:lang w:val="en-US"/>
-              </w:rPr>
-            </w:pPr>
-            <w:r>
-              <w:rPr>
-                <w:rFonts w:ascii="Lucida Console" w:eastAsiaTheme="minorEastAsia" w:hAnsi="Lucida Console"/>
-                <w:lang w:val="en-US"/>
-              </w:rPr>
-              <w:t>Net Cost of Goods Sold</w:t>
-            </w:r>
-          </w:p>
-        </w:tc>
-        <w:tc>
-          <w:tcPr>
-            <w:tcW w:w="1373" w:type="dxa"/>
-          </w:tcPr>
-          <w:p>
-            <w:pPr>
-              <w:jc w:val="right"/>
-              <w:cnfStyle w:val="000000100000" w:firstRow="0" w:lastRow="0" w:firstColumn="0" w:lastColumn="0" w:oddVBand="0" w:evenVBand="0" w:oddHBand="1" w:evenHBand="0" w:firstRowFirstColumn="0" w:firstRowLastColumn="0" w:lastRowFirstColumn="0" w:lastRowLastColumn="0"/>
-              <w:rPr>
-                <w:rFonts w:ascii="Lucida Console" w:eastAsiaTheme="minorEastAsia" w:hAnsi="Lucida Console"/>
-                <w:lang w:val="en-US"/>
-              </w:rPr>
-            </w:pPr>
-          </w:p>
-        </w:tc>
-        <w:tc>
-          <w:tcPr>
-            <w:tcW w:w="1124" w:type="dxa"/>
-          </w:tcPr>
-          <w:p>
-            <w:pPr>
-              <w:jc w:val="right"/>
-              <w:cnfStyle w:val="000000100000" w:firstRow="0" w:lastRow="0" w:firstColumn="0" w:lastColumn="0" w:oddVBand="0" w:evenVBand="0" w:oddHBand="1" w:evenHBand="0" w:firstRowFirstColumn="0" w:firstRowLastColumn="0" w:lastRowFirstColumn="0" w:lastRowLastColumn="0"/>
-              <w:rPr>
-                <w:rFonts w:ascii="Lucida Console" w:eastAsiaTheme="minorEastAsia" w:hAnsi="Lucida Console"/>
-                <w:lang w:val="en-US"/>
-              </w:rPr>
-            </w:pPr>
-            <w:r>
-              <w:rPr>
-                <w:rFonts w:ascii="Lucida Console" w:eastAsiaTheme="minorEastAsia" w:hAnsi="Lucida Console"/>
-                <w:lang w:val="en-US"/>
-              </w:rPr>
-              <w:t>15,200</w:t>
-            </w:r>
-          </w:p>
-        </w:tc>
-        <w:tc>
-          <w:tcPr>
-            <w:tcW w:w="1229" w:type="dxa"/>
-          </w:tcPr>
-          <w:p>
-            <w:pPr>
-              <w:jc w:val="right"/>
-              <w:cnfStyle w:val="000000100000" w:firstRow="0" w:lastRow="0" w:firstColumn="0" w:lastColumn="0" w:oddVBand="0" w:evenVBand="0" w:oddHBand="1" w:evenHBand="0" w:firstRowFirstColumn="0" w:firstRowLastColumn="0" w:lastRowFirstColumn="0" w:lastRowLastColumn="0"/>
-              <w:rPr>
-                <w:rFonts w:ascii="Lucida Console" w:eastAsiaTheme="minorEastAsia" w:hAnsi="Lucida Console"/>
-                <w:lang w:val="en-US"/>
-              </w:rPr>
-            </w:pPr>
-          </w:p>
-        </w:tc>
-        <w:tc>
-          <w:tcPr>
-            <w:tcW w:w="1210" w:type="dxa"/>
-          </w:tcPr>
-          <w:p>
-            <w:pPr>
-              <w:jc w:val="right"/>
-              <w:cnfStyle w:val="000000100000" w:firstRow="0" w:lastRow="0" w:firstColumn="0" w:lastColumn="0" w:oddVBand="0" w:evenVBand="0" w:oddHBand="1" w:evenHBand="0" w:firstRowFirstColumn="0" w:firstRowLastColumn="0" w:lastRowFirstColumn="0" w:lastRowLastColumn="0"/>
-              <w:rPr>
-                <w:rFonts w:ascii="Lucida Console" w:eastAsiaTheme="minorEastAsia" w:hAnsi="Lucida Console"/>
-                <w:lang w:val="en-US"/>
-              </w:rPr>
-            </w:pPr>
-            <w:r>
-              <w:rPr>
-                <w:rFonts w:ascii="Lucida Console" w:eastAsiaTheme="minorEastAsia" w:hAnsi="Lucida Console"/>
-                <w:lang w:val="en-US"/>
-              </w:rPr>
-              <w:t>18,800</w:t>
-            </w:r>
-          </w:p>
-        </w:tc>
-        <w:tc>
-          <w:tcPr>
-            <w:tcW w:w="1518" w:type="dxa"/>
-          </w:tcPr>
-          <w:p>
-            <w:pPr>
-              <w:jc w:val="right"/>
-              <w:cnfStyle w:val="000000100000" w:firstRow="0" w:lastRow="0" w:firstColumn="0" w:lastColumn="0" w:oddVBand="0" w:evenVBand="0" w:oddHBand="1" w:evenHBand="0" w:firstRowFirstColumn="0" w:firstRowLastColumn="0" w:lastRowFirstColumn="0" w:lastRowLastColumn="0"/>
-              <w:rPr>
-                <w:rFonts w:ascii="Lucida Console" w:eastAsiaTheme="minorEastAsia" w:hAnsi="Lucida Console"/>
-                <w:lang w:val="en-US"/>
-              </w:rPr>
-            </w:pPr>
-          </w:p>
-        </w:tc>
-        <w:tc>
-          <w:tcPr>
-            <w:tcW w:w="1435" w:type="dxa"/>
-          </w:tcPr>
-          <w:p>
-            <w:pPr>
-              <w:jc w:val="right"/>
-              <w:cnfStyle w:val="000000100000" w:firstRow="0" w:lastRow="0" w:firstColumn="0" w:lastColumn="0" w:oddVBand="0" w:evenVBand="0" w:oddHBand="1" w:evenHBand="0" w:firstRowFirstColumn="0" w:firstRowLastColumn="0" w:lastRowFirstColumn="0" w:lastRowLastColumn="0"/>
-              <w:rPr>
-                <w:rFonts w:ascii="Lucida Console" w:eastAsiaTheme="minorEastAsia" w:hAnsi="Lucida Console"/>
-                <w:lang w:val="en-US"/>
-              </w:rPr>
-            </w:pPr>
-            <w:r>
-              <w:rPr>
-                <w:rFonts w:ascii="Lucida Console" w:eastAsiaTheme="minorEastAsia" w:hAnsi="Lucida Console"/>
-                <w:lang w:val="en-US"/>
-              </w:rPr>
-              <w:t>16,931.7</w:t>
-            </w:r>
-          </w:p>
-        </w:tc>
-      </w:tr>
-      <w:tr>
-        <w:tc>
-          <w:tcPr>
-            <w:cnfStyle w:val="001000000000" w:firstRow="0" w:lastRow="0" w:firstColumn="1" w:lastColumn="0" w:oddVBand="0" w:evenVBand="0" w:oddHBand="0" w:evenHBand="0" w:firstRowFirstColumn="0" w:firstRowLastColumn="0" w:lastRowFirstColumn="0" w:lastRowLastColumn="0"/>
-            <w:tcW w:w="3882" w:type="dxa"/>
-          </w:tcPr>
-          <w:p>
-            <w:pPr>
-              <w:rPr>
-                <w:rFonts w:ascii="Lucida Console" w:eastAsiaTheme="minorEastAsia" w:hAnsi="Lucida Console"/>
-                <w:lang w:val="en-US"/>
-              </w:rPr>
-            </w:pPr>
-            <w:r>
-              <w:rPr>
-                <w:rFonts w:ascii="Lucida Console" w:eastAsiaTheme="minorEastAsia" w:hAnsi="Lucida Console"/>
-                <w:lang w:val="en-US"/>
-              </w:rPr>
-              <w:t>Gross Profit</w:t>
-            </w:r>
-          </w:p>
-        </w:tc>
-        <w:tc>
-          <w:tcPr>
-            <w:tcW w:w="1373" w:type="dxa"/>
-          </w:tcPr>
-          <w:p>
-            <w:pPr>
-              <w:jc w:val="right"/>
-              <w:cnfStyle w:val="000000000000" w:firstRow="0" w:lastRow="0" w:firstColumn="0" w:lastColumn="0" w:oddVBand="0" w:evenVBand="0" w:oddHBand="0" w:evenHBand="0" w:firstRowFirstColumn="0" w:firstRowLastColumn="0" w:lastRowFirstColumn="0" w:lastRowLastColumn="0"/>
-              <w:rPr>
-                <w:rFonts w:ascii="Lucida Console" w:eastAsiaTheme="minorEastAsia" w:hAnsi="Lucida Console"/>
-                <w:lang w:val="en-US"/>
-              </w:rPr>
-            </w:pPr>
-          </w:p>
-        </w:tc>
-        <w:tc>
-          <w:tcPr>
-            <w:tcW w:w="1124" w:type="dxa"/>
-          </w:tcPr>
-          <w:p>
-            <w:pPr>
-              <w:jc w:val="right"/>
-              <w:cnfStyle w:val="000000000000" w:firstRow="0" w:lastRow="0" w:firstColumn="0" w:lastColumn="0" w:oddVBand="0" w:evenVBand="0" w:oddHBand="0" w:evenHBand="0" w:firstRowFirstColumn="0" w:firstRowLastColumn="0" w:lastRowFirstColumn="0" w:lastRowLastColumn="0"/>
-              <w:rPr>
-                <w:rFonts w:ascii="Lucida Console" w:eastAsiaTheme="minorEastAsia" w:hAnsi="Lucida Console"/>
-                <w:b/>
-                <w:bCs/>
-                <w:lang w:val="en-US"/>
-              </w:rPr>
-            </w:pPr>
-            <w:r>
-              <w:rPr>
-                <w:rFonts w:ascii="Lucida Console" w:eastAsiaTheme="minorEastAsia" w:hAnsi="Lucida Console"/>
-                <w:b/>
-                <w:bCs/>
-                <w:lang w:val="en-US"/>
-              </w:rPr>
-              <w:t>11,000</w:t>
-            </w:r>
-          </w:p>
-        </w:tc>
-        <w:tc>
-          <w:tcPr>
-            <w:tcW w:w="1229" w:type="dxa"/>
-          </w:tcPr>
-          <w:p>
-            <w:pPr>
-              <w:jc w:val="right"/>
-              <w:cnfStyle w:val="000000000000" w:firstRow="0" w:lastRow="0" w:firstColumn="0" w:lastColumn="0" w:oddVBand="0" w:evenVBand="0" w:oddHBand="0" w:evenHBand="0" w:firstRowFirstColumn="0" w:firstRowLastColumn="0" w:lastRowFirstColumn="0" w:lastRowLastColumn="0"/>
-              <w:rPr>
-                <w:rFonts w:ascii="Lucida Console" w:eastAsiaTheme="minorEastAsia" w:hAnsi="Lucida Console"/>
-                <w:lang w:val="en-US"/>
-              </w:rPr>
-            </w:pPr>
-          </w:p>
-        </w:tc>
-        <w:tc>
-          <w:tcPr>
-            <w:tcW w:w="1210" w:type="dxa"/>
-          </w:tcPr>
-          <w:p>
-            <w:pPr>
-              <w:jc w:val="right"/>
-              <w:cnfStyle w:val="000000000000" w:firstRow="0" w:lastRow="0" w:firstColumn="0" w:lastColumn="0" w:oddVBand="0" w:evenVBand="0" w:oddHBand="0" w:evenHBand="0" w:firstRowFirstColumn="0" w:firstRowLastColumn="0" w:lastRowFirstColumn="0" w:lastRowLastColumn="0"/>
-              <w:rPr>
-                <w:rFonts w:ascii="Lucida Console" w:eastAsiaTheme="minorEastAsia" w:hAnsi="Lucida Console"/>
-                <w:b/>
-                <w:bCs/>
-                <w:lang w:val="en-US"/>
-              </w:rPr>
-            </w:pPr>
-            <w:r>
-              <w:rPr>
-                <w:rFonts w:ascii="Lucida Console" w:eastAsiaTheme="minorEastAsia" w:hAnsi="Lucida Console"/>
-                <w:b/>
-                <w:bCs/>
-                <w:lang w:val="en-US"/>
-              </w:rPr>
-              <w:t>7,400</w:t>
-            </w:r>
-          </w:p>
-        </w:tc>
-        <w:tc>
-          <w:tcPr>
-            <w:tcW w:w="1518" w:type="dxa"/>
-          </w:tcPr>
-          <w:p>
-            <w:pPr>
-              <w:jc w:val="right"/>
-              <w:cnfStyle w:val="000000000000" w:firstRow="0" w:lastRow="0" w:firstColumn="0" w:lastColumn="0" w:oddVBand="0" w:evenVBand="0" w:oddHBand="0" w:evenHBand="0" w:firstRowFirstColumn="0" w:firstRowLastColumn="0" w:lastRowFirstColumn="0" w:lastRowLastColumn="0"/>
-              <w:rPr>
-                <w:rFonts w:ascii="Lucida Console" w:eastAsiaTheme="minorEastAsia" w:hAnsi="Lucida Console"/>
-                <w:lang w:val="en-US"/>
-              </w:rPr>
-            </w:pPr>
-          </w:p>
-        </w:tc>
-        <w:tc>
-          <w:tcPr>
-            <w:tcW w:w="1435" w:type="dxa"/>
-          </w:tcPr>
-          <w:p>
-            <w:pPr>
-              <w:jc w:val="right"/>
-              <w:cnfStyle w:val="000000000000" w:firstRow="0" w:lastRow="0" w:firstColumn="0" w:lastColumn="0" w:oddVBand="0" w:evenVBand="0" w:oddHBand="0" w:evenHBand="0" w:firstRowFirstColumn="0" w:firstRowLastColumn="0" w:lastRowFirstColumn="0" w:lastRowLastColumn="0"/>
-              <w:rPr>
-                <w:rFonts w:ascii="Lucida Console" w:eastAsiaTheme="minorEastAsia" w:hAnsi="Lucida Console"/>
-                <w:b/>
-                <w:bCs/>
-                <w:lang w:val="en-US"/>
-              </w:rPr>
-            </w:pPr>
-            <w:r>
-              <w:rPr>
-                <w:rFonts w:ascii="Lucida Console" w:eastAsiaTheme="minorEastAsia" w:hAnsi="Lucida Console"/>
-                <w:b/>
-                <w:bCs/>
-                <w:lang w:val="en-US"/>
-              </w:rPr>
-              <w:t>9,268.3</w:t>
+              <w:t>-$560</w:t>
             </w:r>
           </w:p>
         </w:tc>
@@ -1577,7 +736,7 @@
           <w:rFonts w:ascii="Lucida Console" w:eastAsiaTheme="minorEastAsia" w:hAnsi="Lucida Console"/>
           <w:lang w:val="en-US"/>
         </w:rPr>
-        <w:t>(2)</w:t>
+        <w:t>As you can see, there is no change in taxes in FIFO, but LIFO saved an additional $560 in taxes.</w:t>
       </w:r>
     </w:p>
     <w:p>
@@ -1587,132 +746,6 @@
           <w:lang w:val="en-US"/>
         </w:rPr>
       </w:pPr>
-      <w:r>
-        <w:rPr>
-          <w:rFonts w:ascii="Lucida Console" w:eastAsiaTheme="minorEastAsia" w:hAnsi="Lucida Console"/>
-          <w:lang w:val="en-US"/>
-        </w:rPr>
-        <w:t xml:space="preserve">If we assume no other operating expenses, </w:t>
-      </w:r>
-      <w:r>
-        <w:rPr>
-          <w:rFonts w:ascii="Lucida Console" w:eastAsiaTheme="minorEastAsia" w:hAnsi="Lucida Console"/>
-          <w:lang w:val="en-US"/>
-        </w:rPr>
-        <w:t xml:space="preserve">and </w:t>
-      </w:r>
-      <w:r>
-        <w:rPr>
-          <w:rFonts w:ascii="Lucida Console" w:eastAsiaTheme="minorEastAsia" w:hAnsi="Lucida Console"/>
-          <w:lang w:val="en-US"/>
-        </w:rPr>
-        <w:t xml:space="preserve">no </w:t>
-      </w:r>
-      <w:r>
-        <w:rPr>
-          <w:rFonts w:ascii="Lucida Console" w:eastAsiaTheme="minorEastAsia" w:hAnsi="Lucida Console"/>
-          <w:lang w:val="en-US"/>
-        </w:rPr>
-        <w:t>other income, then the total income will be equal to gross profit before taxes.</w:t>
-      </w:r>
-    </w:p>
-    <w:p>
-      <w:pPr>
-        <w:rPr>
-          <w:rFonts w:ascii="Lucida Console" w:eastAsiaTheme="minorEastAsia" w:hAnsi="Lucida Console"/>
-          <w:lang w:val="en-US"/>
-        </w:rPr>
-      </w:pPr>
-      <w:r>
-        <w:rPr>
-          <w:rFonts w:ascii="Lucida Console" w:eastAsiaTheme="minorEastAsia" w:hAnsi="Lucida Console"/>
-          <w:lang w:val="en-US"/>
-        </w:rPr>
-        <w:t xml:space="preserve">Thus, for LIFO it is $7,400 and for FIFO, it is $11,000. </w:t>
-      </w:r>
-    </w:p>
-    <w:p>
-      <w:pPr>
-        <w:rPr>
-          <w:rFonts w:ascii="Lucida Console" w:eastAsiaTheme="minorEastAsia" w:hAnsi="Lucida Console"/>
-          <w:lang w:val="en-US"/>
-        </w:rPr>
-      </w:pPr>
-      <w:r>
-        <w:rPr>
-          <w:rFonts w:ascii="Lucida Console" w:eastAsiaTheme="minorEastAsia" w:hAnsi="Lucida Console"/>
-          <w:lang w:val="en-US"/>
-        </w:rPr>
-        <w:t xml:space="preserve">There is a 40% tax rate on both, meaning that </w:t>
-      </w:r>
-      <w:r>
-        <w:rPr>
-          <w:rFonts w:ascii="Lucida Console" w:eastAsiaTheme="minorEastAsia" w:hAnsi="Lucida Console"/>
-          <w:lang w:val="en-US"/>
-        </w:rPr>
-        <w:t>the savings on income tax using LIFO over FIFO will be:</w:t>
-      </w:r>
-    </w:p>
-    <w:p>
-      <w:pPr>
-        <w:rPr>
-          <w:rFonts w:ascii="Lucida Console" w:eastAsiaTheme="minorEastAsia" w:hAnsi="Lucida Console"/>
-          <w:lang w:val="en-US"/>
-        </w:rPr>
-      </w:pPr>
-      <m:oMathPara>
-        <m:oMath>
-          <m:r>
-            <w:rPr>
-              <w:rFonts w:ascii="Cambria Math" w:eastAsiaTheme="minorEastAsia" w:hAnsi="Cambria Math"/>
-              <w:lang w:val="en-US"/>
-            </w:rPr>
-            <m:t>Savings =0.4 ×$</m:t>
-          </m:r>
-          <m:d>
-            <m:dPr>
-              <m:ctrlPr>
-                <w:rPr>
-                  <w:rFonts w:ascii="Cambria Math" w:eastAsiaTheme="minorEastAsia" w:hAnsi="Cambria Math"/>
-                  <w:i/>
-                  <w:lang w:val="en-US"/>
-                </w:rPr>
-              </m:ctrlPr>
-            </m:dPr>
-            <m:e>
-              <m:r>
-                <w:rPr>
-                  <w:rFonts w:ascii="Cambria Math" w:eastAsiaTheme="minorEastAsia" w:hAnsi="Cambria Math"/>
-                  <w:lang w:val="en-US"/>
-                </w:rPr>
-                <m:t>11,000-7,400</m:t>
-              </m:r>
-            </m:e>
-          </m:d>
-          <m:r>
-            <w:rPr>
-              <w:rFonts w:ascii="Cambria Math" w:eastAsiaTheme="minorEastAsia" w:hAnsi="Cambria Math"/>
-              <w:lang w:val="en-US"/>
-            </w:rPr>
-            <m:t>=$1,440</m:t>
-          </m:r>
-        </m:oMath>
-      </m:oMathPara>
-    </w:p>
-    <w:p>
-      <w:pPr>
-        <w:rPr>
-          <w:rFonts w:ascii="Lucida Console" w:eastAsiaTheme="minorEastAsia" w:hAnsi="Lucida Console"/>
-          <w:lang w:val="en-US"/>
-        </w:rPr>
-      </w:pPr>
-      <w:r>
-        <w:rPr>
-          <w:rFonts w:ascii="Lucida Console" w:eastAsiaTheme="minorEastAsia" w:hAnsi="Lucida Console"/>
-          <w:lang w:val="en-US"/>
-        </w:rPr>
-        <w:t>This is a significant savings in terms of income taxes!</w:t>
-      </w:r>
     </w:p>
     <w:sectPr>
       <w:pgSz w:w="11906" w:h="16838"/>
@@ -2017,6 +1050,118 @@
       </w:pPr>
     </w:lvl>
   </w:abstractNum>
+  <w:abstractNum w:abstractNumId="3" w15:restartNumberingAfterBreak="0">
+    <w:nsid w:val="6EC844AA"/>
+    <w:multiLevelType w:val="hybridMultilevel"/>
+    <w:tmpl w:val="B272724A"/>
+    <w:lvl w:ilvl="0" w:tplc="CCE26FC0">
+      <w:numFmt w:val="bullet"/>
+      <w:lvlText w:val=""/>
+      <w:lvlJc w:val="left"/>
+      <w:pPr>
+        <w:ind w:left="720" w:hanging="360"/>
+      </w:pPr>
+      <w:rPr>
+        <w:rFonts w:ascii="Symbol" w:eastAsiaTheme="minorEastAsia" w:hAnsi="Symbol" w:cstheme="minorBidi" w:hint="default"/>
+      </w:rPr>
+    </w:lvl>
+    <w:lvl w:ilvl="1" w:tplc="40090003" w:tentative="1">
+      <w:start w:val="1"/>
+      <w:numFmt w:val="bullet"/>
+      <w:lvlText w:val="o"/>
+      <w:lvlJc w:val="left"/>
+      <w:pPr>
+        <w:ind w:left="1440" w:hanging="360"/>
+      </w:pPr>
+      <w:rPr>
+        <w:rFonts w:ascii="Courier New" w:hAnsi="Courier New" w:cs="Courier New" w:hint="default"/>
+      </w:rPr>
+    </w:lvl>
+    <w:lvl w:ilvl="2" w:tplc="40090005" w:tentative="1">
+      <w:start w:val="1"/>
+      <w:numFmt w:val="bullet"/>
+      <w:lvlText w:val=""/>
+      <w:lvlJc w:val="left"/>
+      <w:pPr>
+        <w:ind w:left="2160" w:hanging="360"/>
+      </w:pPr>
+      <w:rPr>
+        <w:rFonts w:ascii="Wingdings" w:hAnsi="Wingdings" w:hint="default"/>
+      </w:rPr>
+    </w:lvl>
+    <w:lvl w:ilvl="3" w:tplc="40090001" w:tentative="1">
+      <w:start w:val="1"/>
+      <w:numFmt w:val="bullet"/>
+      <w:lvlText w:val=""/>
+      <w:lvlJc w:val="left"/>
+      <w:pPr>
+        <w:ind w:left="2880" w:hanging="360"/>
+      </w:pPr>
+      <w:rPr>
+        <w:rFonts w:ascii="Symbol" w:hAnsi="Symbol" w:hint="default"/>
+      </w:rPr>
+    </w:lvl>
+    <w:lvl w:ilvl="4" w:tplc="40090003" w:tentative="1">
+      <w:start w:val="1"/>
+      <w:numFmt w:val="bullet"/>
+      <w:lvlText w:val="o"/>
+      <w:lvlJc w:val="left"/>
+      <w:pPr>
+        <w:ind w:left="3600" w:hanging="360"/>
+      </w:pPr>
+      <w:rPr>
+        <w:rFonts w:ascii="Courier New" w:hAnsi="Courier New" w:cs="Courier New" w:hint="default"/>
+      </w:rPr>
+    </w:lvl>
+    <w:lvl w:ilvl="5" w:tplc="40090005" w:tentative="1">
+      <w:start w:val="1"/>
+      <w:numFmt w:val="bullet"/>
+      <w:lvlText w:val=""/>
+      <w:lvlJc w:val="left"/>
+      <w:pPr>
+        <w:ind w:left="4320" w:hanging="360"/>
+      </w:pPr>
+      <w:rPr>
+        <w:rFonts w:ascii="Wingdings" w:hAnsi="Wingdings" w:hint="default"/>
+      </w:rPr>
+    </w:lvl>
+    <w:lvl w:ilvl="6" w:tplc="40090001" w:tentative="1">
+      <w:start w:val="1"/>
+      <w:numFmt w:val="bullet"/>
+      <w:lvlText w:val=""/>
+      <w:lvlJc w:val="left"/>
+      <w:pPr>
+        <w:ind w:left="5040" w:hanging="360"/>
+      </w:pPr>
+      <w:rPr>
+        <w:rFonts w:ascii="Symbol" w:hAnsi="Symbol" w:hint="default"/>
+      </w:rPr>
+    </w:lvl>
+    <w:lvl w:ilvl="7" w:tplc="40090003" w:tentative="1">
+      <w:start w:val="1"/>
+      <w:numFmt w:val="bullet"/>
+      <w:lvlText w:val="o"/>
+      <w:lvlJc w:val="left"/>
+      <w:pPr>
+        <w:ind w:left="5760" w:hanging="360"/>
+      </w:pPr>
+      <w:rPr>
+        <w:rFonts w:ascii="Courier New" w:hAnsi="Courier New" w:cs="Courier New" w:hint="default"/>
+      </w:rPr>
+    </w:lvl>
+    <w:lvl w:ilvl="8" w:tplc="40090005" w:tentative="1">
+      <w:start w:val="1"/>
+      <w:numFmt w:val="bullet"/>
+      <w:lvlText w:val=""/>
+      <w:lvlJc w:val="left"/>
+      <w:pPr>
+        <w:ind w:left="6480" w:hanging="360"/>
+      </w:pPr>
+      <w:rPr>
+        <w:rFonts w:ascii="Wingdings" w:hAnsi="Wingdings" w:hint="default"/>
+      </w:rPr>
+    </w:lvl>
+  </w:abstractNum>
   <w:num w:numId="1" w16cid:durableId="738097589">
     <w:abstractNumId w:val="0"/>
   </w:num>
@@ -2025,6 +1170,9 @@
   </w:num>
   <w:num w:numId="3" w16cid:durableId="418648368">
     <w:abstractNumId w:val="1"/>
+  </w:num>
+  <w:num w:numId="4" w16cid:durableId="2024505201">
+    <w:abstractNumId w:val="3"/>
   </w:num>
 </w:numbering>
 </file>

</xml_diff>

<commit_message>
07-58. Ref: #42, #44, #8
</commit_message>
<xml_diff>
--- a/Chapter 07/Problems/07-52.docx
+++ b/Chapter 07/Problems/07-52.docx
@@ -31,7 +31,7 @@
           <w:rFonts w:ascii="Lucida Console" w:eastAsiaTheme="minorEastAsia" w:hAnsi="Lucida Console"/>
           <w:lang w:val="en-US"/>
         </w:rPr>
-        <w:t>If an additional 100 units were purchased for $80 each, then there will be differences in the income statement.</w:t>
+        <w:t>(1)</w:t>
       </w:r>
     </w:p>
     <w:p>
@@ -46,37 +46,7 @@
           <w:rFonts w:ascii="Lucida Console" w:eastAsiaTheme="minorEastAsia" w:hAnsi="Lucida Console"/>
           <w:lang w:val="en-US"/>
         </w:rPr>
-        <w:t>Firstly, the purchases will increase by $8,000 since we have purchased the items.</w:t>
-      </w:r>
-    </w:p>
-    <w:p>
-      <w:pPr>
-        <w:rPr>
-          <w:rFonts w:ascii="Lucida Console" w:eastAsiaTheme="minorEastAsia" w:hAnsi="Lucida Console"/>
-          <w:lang w:val="en-US"/>
-        </w:rPr>
-      </w:pPr>
-      <w:r>
-        <w:rPr>
-          <w:rFonts w:ascii="Lucida Console" w:eastAsiaTheme="minorEastAsia" w:hAnsi="Lucida Console"/>
-          <w:lang w:val="en-US"/>
-        </w:rPr>
-        <w:t>Now, for the beginning inventory, it is always the same. But the final inventory will change. However, it will now have 100 + 150 = 250 units</w:t>
-      </w:r>
-    </w:p>
-    <w:p>
-      <w:pPr>
-        <w:rPr>
-          <w:rFonts w:ascii="Lucida Console" w:eastAsiaTheme="minorEastAsia" w:hAnsi="Lucida Console"/>
-          <w:lang w:val="en-US"/>
-        </w:rPr>
-      </w:pPr>
-      <w:r>
-        <w:rPr>
-          <w:rFonts w:ascii="Lucida Console" w:eastAsiaTheme="minorEastAsia" w:hAnsi="Lucida Console"/>
-          <w:lang w:val="en-US"/>
-        </w:rPr>
-        <w:t>For FIFO, we assumed that the earliest stock gets empty. So, for FIFO, the ending inventory is as follows:</w:t>
+        <w:t>If they do not use LCM method with LIFO, then we see that the June 1 inventory valuation will be as follows:</w:t>
       </w:r>
     </w:p>
     <w:p>
@@ -84,7 +54,7 @@
         <w:pStyle w:val="ListParagraph"/>
         <w:numPr>
           <w:ilvl w:val="0"/>
-          <w:numId w:val="4"/>
+          <w:numId w:val="5"/>
         </w:numPr>
         <w:rPr>
           <w:rFonts w:ascii="Lucida Console" w:eastAsiaTheme="minorEastAsia" w:hAnsi="Lucida Console"/>
@@ -96,7 +66,7 @@
           <w:rFonts w:ascii="Lucida Console" w:eastAsiaTheme="minorEastAsia" w:hAnsi="Lucida Console"/>
           <w:lang w:val="en-US"/>
         </w:rPr>
-        <w:t xml:space="preserve">100 units of $80 each, and </w:t>
+        <w:t>100 units @ $10, and</w:t>
       </w:r>
     </w:p>
     <w:p>
@@ -104,7 +74,7 @@
         <w:pStyle w:val="ListParagraph"/>
         <w:numPr>
           <w:ilvl w:val="0"/>
-          <w:numId w:val="4"/>
+          <w:numId w:val="5"/>
         </w:numPr>
         <w:rPr>
           <w:rFonts w:ascii="Lucida Console" w:eastAsiaTheme="minorEastAsia" w:hAnsi="Lucida Console"/>
@@ -116,7 +86,7 @@
           <w:rFonts w:ascii="Lucida Console" w:eastAsiaTheme="minorEastAsia" w:hAnsi="Lucida Console"/>
           <w:lang w:val="en-US"/>
         </w:rPr>
-        <w:t>150 units the same as described before.</w:t>
+        <w:t>20 units @ $12</w:t>
       </w:r>
     </w:p>
     <w:p>
@@ -131,7 +101,7 @@
           <w:rFonts w:ascii="Lucida Console" w:eastAsiaTheme="minorEastAsia" w:hAnsi="Lucida Console"/>
           <w:lang w:val="en-US"/>
         </w:rPr>
-        <w:t>Thus, the FIFO ending inventory also increases by $8,000.</w:t>
+        <w:t>Thus, the June 1 inventory valuation will be given by $1,240.</w:t>
       </w:r>
     </w:p>
     <w:p>
@@ -146,7 +116,66 @@
           <w:rFonts w:ascii="Lucida Console" w:eastAsiaTheme="minorEastAsia" w:hAnsi="Lucida Console"/>
           <w:lang w:val="en-US"/>
         </w:rPr>
-        <w:t>For LIFO, we assumed that the latest stock gets empty. So, for LIFO, the ending inventory will be as follows:</w:t>
+        <w:t>(2)</w:t>
+      </w:r>
+    </w:p>
+    <w:p>
+      <w:pPr>
+        <w:rPr>
+          <w:rFonts w:ascii="Lucida Console" w:eastAsiaTheme="minorEastAsia" w:hAnsi="Lucida Console"/>
+          <w:lang w:val="en-US"/>
+        </w:rPr>
+      </w:pPr>
+      <w:r>
+        <w:rPr>
+          <w:rFonts w:ascii="Lucida Console" w:eastAsiaTheme="minorEastAsia" w:hAnsi="Lucida Console"/>
+          <w:lang w:val="en-US"/>
+        </w:rPr>
+        <w:t>If they use the LCM method with LIFO, then the stock that is valued at $13 should be valued at $12. However, all of this stock is sold out and the left stock is all below $12, which means that there is no change required for the June 1 inventory valuation.</w:t>
+      </w:r>
+    </w:p>
+    <w:p>
+      <w:pPr>
+        <w:rPr>
+          <w:rFonts w:ascii="Lucida Console" w:eastAsiaTheme="minorEastAsia" w:hAnsi="Lucida Console"/>
+          <w:lang w:val="en-US"/>
+        </w:rPr>
+      </w:pPr>
+      <w:r>
+        <w:rPr>
+          <w:rFonts w:ascii="Lucida Console" w:eastAsiaTheme="minorEastAsia" w:hAnsi="Lucida Console"/>
+          <w:lang w:val="en-US"/>
+        </w:rPr>
+        <w:t>(3)</w:t>
+      </w:r>
+    </w:p>
+    <w:p>
+      <w:pPr>
+        <w:rPr>
+          <w:rFonts w:ascii="Lucida Console" w:eastAsiaTheme="minorEastAsia" w:hAnsi="Lucida Console"/>
+          <w:lang w:val="en-US"/>
+        </w:rPr>
+      </w:pPr>
+      <w:r>
+        <w:rPr>
+          <w:rFonts w:ascii="Lucida Console" w:eastAsiaTheme="minorEastAsia" w:hAnsi="Lucida Console"/>
+          <w:lang w:val="en-US"/>
+        </w:rPr>
+        <w:t xml:space="preserve">If they do not use LCM method with </w:t>
+      </w:r>
+      <w:r>
+        <w:rPr>
+          <w:rFonts w:ascii="Lucida Console" w:eastAsiaTheme="minorEastAsia" w:hAnsi="Lucida Console"/>
+          <w:lang w:val="en-US"/>
+        </w:rPr>
+        <w:t>F</w:t>
+      </w:r>
+      <w:r>
+        <w:rPr>
+          <w:rFonts w:ascii="Lucida Console" w:eastAsiaTheme="minorEastAsia" w:hAnsi="Lucida Console"/>
+          <w:lang w:val="en-US"/>
+        </w:rPr>
+        <w:t>IFO, then we see that the June 1 inventory valuation will be as follows:</w:t>
       </w:r>
     </w:p>
     <w:p>
@@ -154,7 +183,7 @@
         <w:pStyle w:val="ListParagraph"/>
         <w:numPr>
           <w:ilvl w:val="0"/>
-          <w:numId w:val="4"/>
+          <w:numId w:val="5"/>
         </w:numPr>
         <w:rPr>
           <w:rFonts w:ascii="Lucida Console" w:eastAsiaTheme="minorEastAsia" w:hAnsi="Lucida Console"/>
@@ -166,7 +195,21 @@
           <w:rFonts w:ascii="Lucida Console" w:eastAsiaTheme="minorEastAsia" w:hAnsi="Lucida Console"/>
           <w:lang w:val="en-US"/>
         </w:rPr>
-        <w:t xml:space="preserve">110 units of $50, </w:t>
+        <w:t>100 units @ $1</w:t>
+      </w:r>
+      <w:r>
+        <w:rPr>
+          <w:rFonts w:ascii="Lucida Console" w:eastAsiaTheme="minorEastAsia" w:hAnsi="Lucida Console"/>
+          <w:lang w:val="en-US"/>
+        </w:rPr>
+        <w:t>3</w:t>
+      </w:r>
+      <w:r>
+        <w:rPr>
+          <w:rFonts w:ascii="Lucida Console" w:eastAsiaTheme="minorEastAsia" w:hAnsi="Lucida Console"/>
+          <w:lang w:val="en-US"/>
+        </w:rPr>
+        <w:t>, and</w:t>
       </w:r>
     </w:p>
     <w:p>
@@ -174,7 +217,7 @@
         <w:pStyle w:val="ListParagraph"/>
         <w:numPr>
           <w:ilvl w:val="0"/>
-          <w:numId w:val="4"/>
+          <w:numId w:val="5"/>
         </w:numPr>
         <w:rPr>
           <w:rFonts w:ascii="Lucida Console" w:eastAsiaTheme="minorEastAsia" w:hAnsi="Lucida Console"/>
@@ -186,27 +229,36 @@
           <w:rFonts w:ascii="Lucida Console" w:eastAsiaTheme="minorEastAsia" w:hAnsi="Lucida Console"/>
           <w:lang w:val="en-US"/>
         </w:rPr>
-        <w:t>80 units of $60</w:t>
+        <w:t>20 units @ $12</w:t>
       </w:r>
     </w:p>
     <w:p>
       <w:pPr>
-        <w:pStyle w:val="ListParagraph"/>
-        <w:numPr>
-          <w:ilvl w:val="0"/>
-          <w:numId w:val="4"/>
-        </w:numPr>
-        <w:rPr>
-          <w:rFonts w:ascii="Lucida Console" w:eastAsiaTheme="minorEastAsia" w:hAnsi="Lucida Console"/>
-          <w:lang w:val="en-US"/>
-        </w:rPr>
-      </w:pPr>
-      <w:r>
-        <w:rPr>
-          <w:rFonts w:ascii="Lucida Console" w:eastAsiaTheme="minorEastAsia" w:hAnsi="Lucida Console"/>
-          <w:lang w:val="en-US"/>
-        </w:rPr>
-        <w:t>60 units of $70</w:t>
+        <w:rPr>
+          <w:rFonts w:ascii="Lucida Console" w:eastAsiaTheme="minorEastAsia" w:hAnsi="Lucida Console"/>
+          <w:lang w:val="en-US"/>
+        </w:rPr>
+      </w:pPr>
+      <w:r>
+        <w:rPr>
+          <w:rFonts w:ascii="Lucida Console" w:eastAsiaTheme="minorEastAsia" w:hAnsi="Lucida Console"/>
+          <w:lang w:val="en-US"/>
+        </w:rPr>
+        <w:t>Thus, the June 1 inventory valuation will be given by $1,</w:t>
+      </w:r>
+      <w:r>
+        <w:rPr>
+          <w:rFonts w:ascii="Lucida Console" w:eastAsiaTheme="minorEastAsia" w:hAnsi="Lucida Console"/>
+          <w:lang w:val="en-US"/>
+        </w:rPr>
+        <w:t>5</w:t>
+      </w:r>
+      <w:r>
+        <w:rPr>
+          <w:rFonts w:ascii="Lucida Console" w:eastAsiaTheme="minorEastAsia" w:hAnsi="Lucida Console"/>
+          <w:lang w:val="en-US"/>
+        </w:rPr>
+        <w:t>40.</w:t>
       </w:r>
     </w:p>
     <w:p>
@@ -221,7 +273,7 @@
           <w:rFonts w:ascii="Lucida Console" w:eastAsiaTheme="minorEastAsia" w:hAnsi="Lucida Console"/>
           <w:lang w:val="en-US"/>
         </w:rPr>
-        <w:t>Thus, the value becomes $14,500 while the original was $7,900 resulting in a gain of $6,600.</w:t>
+        <w:t>(4)</w:t>
       </w:r>
     </w:p>
     <w:p>
@@ -236,493 +288,22 @@
           <w:rFonts w:ascii="Lucida Console" w:eastAsiaTheme="minorEastAsia" w:hAnsi="Lucida Console"/>
           <w:lang w:val="en-US"/>
         </w:rPr>
-        <w:t>This causes a change for LIFO, while the valuation increases proportionally for FIFO. The changes are summarized in the table:</w:t>
-      </w:r>
-    </w:p>
-    <w:tbl>
-      <w:tblPr>
-        <w:tblStyle w:val="TableGrid"/>
-        <w:tblW w:w="10103" w:type="dxa"/>
-        <w:tblInd w:w="-541" w:type="dxa"/>
-        <w:tblLook w:val="04A0" w:firstRow="1" w:lastRow="0" w:firstColumn="1" w:lastColumn="0" w:noHBand="0" w:noVBand="1"/>
-      </w:tblPr>
-      <w:tblGrid>
-        <w:gridCol w:w="1085"/>
-        <w:gridCol w:w="1706"/>
-        <w:gridCol w:w="1573"/>
-        <w:gridCol w:w="1837"/>
-        <w:gridCol w:w="2018"/>
-        <w:gridCol w:w="1884"/>
-      </w:tblGrid>
-      <w:tr>
-        <w:trPr>
-          <w:trHeight w:val="1065"/>
-        </w:trPr>
-        <w:tc>
-          <w:tcPr>
-            <w:tcW w:w="10103" w:type="dxa"/>
-            <w:gridSpan w:val="6"/>
-          </w:tcPr>
-          <w:p>
-            <w:pPr>
-              <w:rPr>
-                <w:rFonts w:ascii="Lucida Console" w:eastAsiaTheme="minorEastAsia" w:hAnsi="Lucida Console"/>
-                <w:lang w:val="en-US"/>
-              </w:rPr>
-            </w:pPr>
-          </w:p>
-          <w:p>
-            <w:pPr>
-              <w:jc w:val="center"/>
-              <w:rPr>
-                <w:rFonts w:ascii="Lucida Console" w:eastAsiaTheme="minorEastAsia" w:hAnsi="Lucida Console"/>
-                <w:lang w:val="en-US"/>
-              </w:rPr>
-            </w:pPr>
-            <w:r>
-              <w:rPr>
-                <w:rFonts w:ascii="Lucida Console" w:eastAsiaTheme="minorEastAsia" w:hAnsi="Lucida Console"/>
-                <w:lang w:val="en-US"/>
-              </w:rPr>
-              <w:t>COMPARATIVE EFFECTS OF THE ADDITIONAL</w:t>
-            </w:r>
-          </w:p>
-          <w:p>
-            <w:pPr>
-              <w:jc w:val="center"/>
-              <w:rPr>
-                <w:rFonts w:ascii="Lucida Console" w:eastAsiaTheme="minorEastAsia" w:hAnsi="Lucida Console"/>
-                <w:lang w:val="en-US"/>
-              </w:rPr>
-            </w:pPr>
-            <w:r>
-              <w:rPr>
-                <w:rFonts w:ascii="Lucida Console" w:eastAsiaTheme="minorEastAsia" w:hAnsi="Lucida Console"/>
-                <w:lang w:val="en-US"/>
-              </w:rPr>
-              <w:t>PURCHASES</w:t>
-            </w:r>
-          </w:p>
-          <w:p>
-            <w:pPr>
-              <w:jc w:val="center"/>
-              <w:rPr>
-                <w:rFonts w:ascii="Lucida Console" w:eastAsiaTheme="minorEastAsia" w:hAnsi="Lucida Console"/>
-                <w:lang w:val="en-US"/>
-              </w:rPr>
-            </w:pPr>
-          </w:p>
-          <w:p>
-            <w:pPr>
-              <w:rPr>
-                <w:rFonts w:ascii="Lucida Console" w:eastAsiaTheme="minorEastAsia" w:hAnsi="Lucida Console"/>
-                <w:lang w:val="en-US"/>
-              </w:rPr>
-            </w:pPr>
-          </w:p>
-        </w:tc>
-      </w:tr>
-      <w:tr>
-        <w:trPr>
-          <w:trHeight w:val="426"/>
-        </w:trPr>
-        <w:tc>
-          <w:tcPr>
-            <w:tcW w:w="1085" w:type="dxa"/>
-          </w:tcPr>
-          <w:p>
-            <w:pPr>
-              <w:jc w:val="center"/>
-              <w:rPr>
-                <w:rFonts w:ascii="Lucida Console" w:eastAsiaTheme="minorEastAsia" w:hAnsi="Lucida Console"/>
-                <w:lang w:val="en-US"/>
-              </w:rPr>
-            </w:pPr>
-            <w:r>
-              <w:rPr>
-                <w:rFonts w:ascii="Lucida Console" w:eastAsiaTheme="minorEastAsia" w:hAnsi="Lucida Console"/>
-                <w:lang w:val="en-US"/>
-              </w:rPr>
-              <w:t>Method</w:t>
-            </w:r>
-          </w:p>
-        </w:tc>
-        <w:tc>
-          <w:tcPr>
-            <w:tcW w:w="1706" w:type="dxa"/>
-          </w:tcPr>
-          <w:p>
-            <w:pPr>
-              <w:jc w:val="right"/>
-              <w:rPr>
-                <w:rFonts w:ascii="Lucida Console" w:eastAsiaTheme="minorEastAsia" w:hAnsi="Lucida Console"/>
-                <w:lang w:val="en-US"/>
-              </w:rPr>
-            </w:pPr>
-            <w:r>
-              <w:rPr>
-                <w:rFonts w:ascii="Lucida Console" w:eastAsiaTheme="minorEastAsia" w:hAnsi="Lucida Console"/>
-                <w:lang w:val="en-US"/>
-              </w:rPr>
-              <w:t>Purchases</w:t>
-            </w:r>
-          </w:p>
-        </w:tc>
-        <w:tc>
-          <w:tcPr>
-            <w:tcW w:w="1573" w:type="dxa"/>
-          </w:tcPr>
-          <w:p>
-            <w:pPr>
-              <w:jc w:val="right"/>
-              <w:rPr>
-                <w:rFonts w:ascii="Lucida Console" w:eastAsiaTheme="minorEastAsia" w:hAnsi="Lucida Console"/>
-                <w:lang w:val="en-US"/>
-              </w:rPr>
-            </w:pPr>
-            <w:r>
-              <w:rPr>
-                <w:rFonts w:ascii="Lucida Console" w:eastAsiaTheme="minorEastAsia" w:hAnsi="Lucida Console"/>
-                <w:lang w:val="en-US"/>
-              </w:rPr>
-              <w:t>Ending Inventory</w:t>
-            </w:r>
-          </w:p>
-        </w:tc>
-        <w:tc>
-          <w:tcPr>
-            <w:tcW w:w="1837" w:type="dxa"/>
-          </w:tcPr>
-          <w:p>
-            <w:pPr>
-              <w:jc w:val="right"/>
-              <w:rPr>
-                <w:rFonts w:ascii="Lucida Console" w:eastAsiaTheme="minorEastAsia" w:hAnsi="Lucida Console"/>
-                <w:lang w:val="en-US"/>
-              </w:rPr>
-            </w:pPr>
-            <w:r>
-              <w:rPr>
-                <w:rFonts w:ascii="Lucida Console" w:eastAsiaTheme="minorEastAsia" w:hAnsi="Lucida Console"/>
-                <w:lang w:val="en-US"/>
-              </w:rPr>
-              <w:t xml:space="preserve">COGS </w:t>
-            </w:r>
-          </w:p>
-        </w:tc>
-        <w:tc>
-          <w:tcPr>
-            <w:tcW w:w="2018" w:type="dxa"/>
-          </w:tcPr>
-          <w:p>
-            <w:pPr>
-              <w:jc w:val="right"/>
-              <w:rPr>
-                <w:rFonts w:ascii="Lucida Console" w:eastAsiaTheme="minorEastAsia" w:hAnsi="Lucida Console"/>
-                <w:lang w:val="en-US"/>
-              </w:rPr>
-            </w:pPr>
-            <w:r>
-              <w:rPr>
-                <w:rFonts w:ascii="Lucida Console" w:eastAsiaTheme="minorEastAsia" w:hAnsi="Lucida Console"/>
-                <w:lang w:val="en-US"/>
-              </w:rPr>
-              <w:t>Gross Profit</w:t>
-            </w:r>
-          </w:p>
-        </w:tc>
-        <w:tc>
-          <w:tcPr>
-            <w:tcW w:w="1884" w:type="dxa"/>
-          </w:tcPr>
-          <w:p>
-            <w:pPr>
-              <w:jc w:val="right"/>
-              <w:rPr>
-                <w:rFonts w:ascii="Lucida Console" w:eastAsiaTheme="minorEastAsia" w:hAnsi="Lucida Console"/>
-                <w:lang w:val="en-US"/>
-              </w:rPr>
-            </w:pPr>
-            <w:r>
-              <w:rPr>
-                <w:rFonts w:ascii="Lucida Console" w:eastAsiaTheme="minorEastAsia" w:hAnsi="Lucida Console"/>
-                <w:lang w:val="en-US"/>
-              </w:rPr>
-              <w:t>Income Tax</w:t>
-            </w:r>
-          </w:p>
-        </w:tc>
-      </w:tr>
-      <w:tr>
-        <w:trPr>
-          <w:trHeight w:val="213"/>
-        </w:trPr>
-        <w:tc>
-          <w:tcPr>
-            <w:tcW w:w="1085" w:type="dxa"/>
-          </w:tcPr>
-          <w:p>
-            <w:pPr>
-              <w:jc w:val="center"/>
-              <w:rPr>
-                <w:rFonts w:ascii="Lucida Console" w:eastAsiaTheme="minorEastAsia" w:hAnsi="Lucida Console"/>
-                <w:lang w:val="en-US"/>
-              </w:rPr>
-            </w:pPr>
-            <w:r>
-              <w:rPr>
-                <w:rFonts w:ascii="Lucida Console" w:eastAsiaTheme="minorEastAsia" w:hAnsi="Lucida Console"/>
-                <w:lang w:val="en-US"/>
-              </w:rPr>
-              <w:t>FIFO</w:t>
-            </w:r>
-          </w:p>
-        </w:tc>
-        <w:tc>
-          <w:tcPr>
-            <w:tcW w:w="1706" w:type="dxa"/>
-          </w:tcPr>
-          <w:p>
-            <w:pPr>
-              <w:jc w:val="right"/>
-              <w:rPr>
-                <w:rFonts w:ascii="Lucida Console" w:eastAsiaTheme="minorEastAsia" w:hAnsi="Lucida Console"/>
-                <w:lang w:val="en-US"/>
-              </w:rPr>
-            </w:pPr>
-            <w:r>
-              <w:rPr>
-                <w:rFonts w:ascii="Lucida Console" w:eastAsiaTheme="minorEastAsia" w:hAnsi="Lucida Console"/>
-                <w:lang w:val="en-US"/>
-              </w:rPr>
-              <w:t>+$8,000</w:t>
-            </w:r>
-          </w:p>
-        </w:tc>
-        <w:tc>
-          <w:tcPr>
-            <w:tcW w:w="1573" w:type="dxa"/>
-          </w:tcPr>
-          <w:p>
-            <w:pPr>
-              <w:jc w:val="right"/>
-              <w:rPr>
-                <w:rFonts w:ascii="Lucida Console" w:eastAsiaTheme="minorEastAsia" w:hAnsi="Lucida Console"/>
-                <w:lang w:val="en-US"/>
-              </w:rPr>
-            </w:pPr>
-            <w:r>
-              <w:rPr>
-                <w:rFonts w:ascii="Lucida Console" w:eastAsiaTheme="minorEastAsia" w:hAnsi="Lucida Console"/>
-                <w:lang w:val="en-US"/>
-              </w:rPr>
-              <w:t>+$8,000</w:t>
-            </w:r>
-          </w:p>
-        </w:tc>
-        <w:tc>
-          <w:tcPr>
-            <w:tcW w:w="1837" w:type="dxa"/>
-          </w:tcPr>
-          <w:p>
-            <w:pPr>
-              <w:jc w:val="right"/>
-              <w:rPr>
-                <w:rFonts w:ascii="Lucida Console" w:eastAsiaTheme="minorEastAsia" w:hAnsi="Lucida Console"/>
-                <w:lang w:val="en-US"/>
-              </w:rPr>
-            </w:pPr>
-            <w:r>
-              <w:rPr>
-                <w:rFonts w:ascii="Lucida Console" w:eastAsiaTheme="minorEastAsia" w:hAnsi="Lucida Console"/>
-                <w:lang w:val="en-US"/>
-              </w:rPr>
-              <w:t>(No Change)</w:t>
-            </w:r>
-          </w:p>
-        </w:tc>
-        <w:tc>
-          <w:tcPr>
-            <w:tcW w:w="2018" w:type="dxa"/>
-          </w:tcPr>
-          <w:p>
-            <w:pPr>
-              <w:jc w:val="right"/>
-              <w:rPr>
-                <w:rFonts w:ascii="Lucida Console" w:eastAsiaTheme="minorEastAsia" w:hAnsi="Lucida Console"/>
-                <w:lang w:val="en-US"/>
-              </w:rPr>
-            </w:pPr>
-            <w:r>
-              <w:rPr>
-                <w:rFonts w:ascii="Lucida Console" w:eastAsiaTheme="minorEastAsia" w:hAnsi="Lucida Console"/>
-                <w:lang w:val="en-US"/>
-              </w:rPr>
-              <w:t>(No Change)</w:t>
-            </w:r>
-          </w:p>
-        </w:tc>
-        <w:tc>
-          <w:tcPr>
-            <w:tcW w:w="1884" w:type="dxa"/>
-          </w:tcPr>
-          <w:p>
-            <w:pPr>
-              <w:jc w:val="right"/>
-              <w:rPr>
-                <w:rFonts w:ascii="Lucida Console" w:eastAsiaTheme="minorEastAsia" w:hAnsi="Lucida Console"/>
-                <w:lang w:val="en-US"/>
-              </w:rPr>
-            </w:pPr>
-            <w:r>
-              <w:rPr>
-                <w:rFonts w:ascii="Lucida Console" w:eastAsiaTheme="minorEastAsia" w:hAnsi="Lucida Console"/>
-                <w:lang w:val="en-US"/>
-              </w:rPr>
-              <w:t>(No Change)</w:t>
-            </w:r>
-          </w:p>
-        </w:tc>
-      </w:tr>
-      <w:tr>
-        <w:trPr>
-          <w:trHeight w:val="213"/>
-        </w:trPr>
-        <w:tc>
-          <w:tcPr>
-            <w:tcW w:w="1085" w:type="dxa"/>
-          </w:tcPr>
-          <w:p>
-            <w:pPr>
-              <w:jc w:val="center"/>
-              <w:rPr>
-                <w:rFonts w:ascii="Lucida Console" w:eastAsiaTheme="minorEastAsia" w:hAnsi="Lucida Console"/>
-                <w:lang w:val="en-US"/>
-              </w:rPr>
-            </w:pPr>
-            <w:r>
-              <w:rPr>
-                <w:rFonts w:ascii="Lucida Console" w:eastAsiaTheme="minorEastAsia" w:hAnsi="Lucida Console"/>
-                <w:lang w:val="en-US"/>
-              </w:rPr>
-              <w:t>LIFO</w:t>
-            </w:r>
-          </w:p>
-        </w:tc>
-        <w:tc>
-          <w:tcPr>
-            <w:tcW w:w="1706" w:type="dxa"/>
-          </w:tcPr>
-          <w:p>
-            <w:pPr>
-              <w:jc w:val="right"/>
-              <w:rPr>
-                <w:rFonts w:ascii="Lucida Console" w:eastAsiaTheme="minorEastAsia" w:hAnsi="Lucida Console"/>
-                <w:lang w:val="en-US"/>
-              </w:rPr>
-            </w:pPr>
-            <w:r>
-              <w:rPr>
-                <w:rFonts w:ascii="Lucida Console" w:eastAsiaTheme="minorEastAsia" w:hAnsi="Lucida Console"/>
-                <w:lang w:val="en-US"/>
-              </w:rPr>
-              <w:t>+$8,000</w:t>
-            </w:r>
-          </w:p>
-        </w:tc>
-        <w:tc>
-          <w:tcPr>
-            <w:tcW w:w="1573" w:type="dxa"/>
-          </w:tcPr>
-          <w:p>
-            <w:pPr>
-              <w:jc w:val="right"/>
-              <w:rPr>
-                <w:rFonts w:ascii="Lucida Console" w:eastAsiaTheme="minorEastAsia" w:hAnsi="Lucida Console"/>
-                <w:lang w:val="en-US"/>
-              </w:rPr>
-            </w:pPr>
-            <w:r>
-              <w:rPr>
-                <w:rFonts w:ascii="Lucida Console" w:eastAsiaTheme="minorEastAsia" w:hAnsi="Lucida Console"/>
-                <w:lang w:val="en-US"/>
-              </w:rPr>
-              <w:t>+$6,600</w:t>
-            </w:r>
-          </w:p>
-        </w:tc>
-        <w:tc>
-          <w:tcPr>
-            <w:tcW w:w="1837" w:type="dxa"/>
-          </w:tcPr>
-          <w:p>
-            <w:pPr>
-              <w:jc w:val="right"/>
-              <w:rPr>
-                <w:rFonts w:ascii="Lucida Console" w:eastAsiaTheme="minorEastAsia" w:hAnsi="Lucida Console"/>
-                <w:lang w:val="en-US"/>
-              </w:rPr>
-            </w:pPr>
-            <w:r>
-              <w:rPr>
-                <w:rFonts w:ascii="Lucida Console" w:eastAsiaTheme="minorEastAsia" w:hAnsi="Lucida Console"/>
-                <w:lang w:val="en-US"/>
-              </w:rPr>
-              <w:t>+$1,400</w:t>
-            </w:r>
-          </w:p>
-        </w:tc>
-        <w:tc>
-          <w:tcPr>
-            <w:tcW w:w="2018" w:type="dxa"/>
-          </w:tcPr>
-          <w:p>
-            <w:pPr>
-              <w:jc w:val="right"/>
-              <w:rPr>
-                <w:rFonts w:ascii="Lucida Console" w:eastAsiaTheme="minorEastAsia" w:hAnsi="Lucida Console"/>
-                <w:lang w:val="en-US"/>
-              </w:rPr>
-            </w:pPr>
-            <w:r>
-              <w:rPr>
-                <w:rFonts w:ascii="Lucida Console" w:eastAsiaTheme="minorEastAsia" w:hAnsi="Lucida Console"/>
-                <w:lang w:val="en-US"/>
-              </w:rPr>
-              <w:t>-$1,400</w:t>
-            </w:r>
-          </w:p>
-        </w:tc>
-        <w:tc>
-          <w:tcPr>
-            <w:tcW w:w="1884" w:type="dxa"/>
-          </w:tcPr>
-          <w:p>
-            <w:pPr>
-              <w:jc w:val="right"/>
-              <w:rPr>
-                <w:rFonts w:ascii="Lucida Console" w:eastAsiaTheme="minorEastAsia" w:hAnsi="Lucida Console"/>
-                <w:lang w:val="en-US"/>
-              </w:rPr>
-            </w:pPr>
-            <w:r>
-              <w:rPr>
-                <w:rFonts w:ascii="Lucida Console" w:eastAsiaTheme="minorEastAsia" w:hAnsi="Lucida Console"/>
-                <w:lang w:val="en-US"/>
-              </w:rPr>
-              <w:t>-$560</w:t>
-            </w:r>
-          </w:p>
-        </w:tc>
-      </w:tr>
-    </w:tbl>
-    <w:p>
-      <w:pPr>
-        <w:rPr>
-          <w:rFonts w:ascii="Lucida Console" w:eastAsiaTheme="minorEastAsia" w:hAnsi="Lucida Console"/>
-          <w:lang w:val="en-US"/>
-        </w:rPr>
-      </w:pPr>
+        <w:t xml:space="preserve">If they use the LCM method with </w:t>
+      </w:r>
+      <w:r>
+        <w:rPr>
+          <w:rFonts w:ascii="Lucida Console" w:eastAsiaTheme="minorEastAsia" w:hAnsi="Lucida Console"/>
+          <w:lang w:val="en-US"/>
+        </w:rPr>
+        <w:t>F</w:t>
+      </w:r>
+      <w:r>
+        <w:rPr>
+          <w:rFonts w:ascii="Lucida Console" w:eastAsiaTheme="minorEastAsia" w:hAnsi="Lucida Console"/>
+          <w:lang w:val="en-US"/>
+        </w:rPr>
+        <w:t xml:space="preserve">IFO, then the stock that is valued at $13 should be valued at $12. </w:t>
+      </w:r>
     </w:p>
     <w:p>
       <w:pPr>
@@ -736,8 +317,23 @@
           <w:rFonts w:ascii="Lucida Console" w:eastAsiaTheme="minorEastAsia" w:hAnsi="Lucida Console"/>
           <w:lang w:val="en-US"/>
         </w:rPr>
-        <w:t>As you can see, there is no change in taxes in FIFO, but LIFO saved an additional $560 in taxes.</w:t>
-      </w:r>
+        <w:t>Thus, the valuation becomes $1,440</w:t>
+      </w:r>
+      <w:r>
+        <w:rPr>
+          <w:rFonts w:ascii="Lucida Console" w:eastAsiaTheme="minorEastAsia" w:hAnsi="Lucida Console"/>
+          <w:lang w:val="en-US"/>
+        </w:rPr>
+        <w:t>, since all stock at $13 will be written down to $12.</w:t>
+      </w:r>
+    </w:p>
+    <w:p>
+      <w:pPr>
+        <w:rPr>
+          <w:rFonts w:ascii="Lucida Console" w:eastAsiaTheme="minorEastAsia" w:hAnsi="Lucida Console"/>
+          <w:lang w:val="en-US"/>
+        </w:rPr>
+      </w:pPr>
     </w:p>
     <w:p>
       <w:pPr>
@@ -962,6 +558,119 @@
     </w:lvl>
   </w:abstractNum>
   <w:abstractNum w:abstractNumId="2" w15:restartNumberingAfterBreak="0">
+    <w:nsid w:val="40442CE4"/>
+    <w:multiLevelType w:val="hybridMultilevel"/>
+    <w:tmpl w:val="E8CED682"/>
+    <w:lvl w:ilvl="0" w:tplc="B812412E">
+      <w:start w:val="1"/>
+      <w:numFmt w:val="bullet"/>
+      <w:lvlText w:val=""/>
+      <w:lvlJc w:val="left"/>
+      <w:pPr>
+        <w:ind w:left="720" w:hanging="360"/>
+      </w:pPr>
+      <w:rPr>
+        <w:rFonts w:ascii="Symbol" w:eastAsiaTheme="minorEastAsia" w:hAnsi="Symbol" w:cstheme="minorBidi" w:hint="default"/>
+      </w:rPr>
+    </w:lvl>
+    <w:lvl w:ilvl="1" w:tplc="40090003" w:tentative="1">
+      <w:start w:val="1"/>
+      <w:numFmt w:val="bullet"/>
+      <w:lvlText w:val="o"/>
+      <w:lvlJc w:val="left"/>
+      <w:pPr>
+        <w:ind w:left="1440" w:hanging="360"/>
+      </w:pPr>
+      <w:rPr>
+        <w:rFonts w:ascii="Courier New" w:hAnsi="Courier New" w:cs="Courier New" w:hint="default"/>
+      </w:rPr>
+    </w:lvl>
+    <w:lvl w:ilvl="2" w:tplc="40090005" w:tentative="1">
+      <w:start w:val="1"/>
+      <w:numFmt w:val="bullet"/>
+      <w:lvlText w:val=""/>
+      <w:lvlJc w:val="left"/>
+      <w:pPr>
+        <w:ind w:left="2160" w:hanging="360"/>
+      </w:pPr>
+      <w:rPr>
+        <w:rFonts w:ascii="Wingdings" w:hAnsi="Wingdings" w:hint="default"/>
+      </w:rPr>
+    </w:lvl>
+    <w:lvl w:ilvl="3" w:tplc="40090001" w:tentative="1">
+      <w:start w:val="1"/>
+      <w:numFmt w:val="bullet"/>
+      <w:lvlText w:val=""/>
+      <w:lvlJc w:val="left"/>
+      <w:pPr>
+        <w:ind w:left="2880" w:hanging="360"/>
+      </w:pPr>
+      <w:rPr>
+        <w:rFonts w:ascii="Symbol" w:hAnsi="Symbol" w:hint="default"/>
+      </w:rPr>
+    </w:lvl>
+    <w:lvl w:ilvl="4" w:tplc="40090003" w:tentative="1">
+      <w:start w:val="1"/>
+      <w:numFmt w:val="bullet"/>
+      <w:lvlText w:val="o"/>
+      <w:lvlJc w:val="left"/>
+      <w:pPr>
+        <w:ind w:left="3600" w:hanging="360"/>
+      </w:pPr>
+      <w:rPr>
+        <w:rFonts w:ascii="Courier New" w:hAnsi="Courier New" w:cs="Courier New" w:hint="default"/>
+      </w:rPr>
+    </w:lvl>
+    <w:lvl w:ilvl="5" w:tplc="40090005" w:tentative="1">
+      <w:start w:val="1"/>
+      <w:numFmt w:val="bullet"/>
+      <w:lvlText w:val=""/>
+      <w:lvlJc w:val="left"/>
+      <w:pPr>
+        <w:ind w:left="4320" w:hanging="360"/>
+      </w:pPr>
+      <w:rPr>
+        <w:rFonts w:ascii="Wingdings" w:hAnsi="Wingdings" w:hint="default"/>
+      </w:rPr>
+    </w:lvl>
+    <w:lvl w:ilvl="6" w:tplc="40090001" w:tentative="1">
+      <w:start w:val="1"/>
+      <w:numFmt w:val="bullet"/>
+      <w:lvlText w:val=""/>
+      <w:lvlJc w:val="left"/>
+      <w:pPr>
+        <w:ind w:left="5040" w:hanging="360"/>
+      </w:pPr>
+      <w:rPr>
+        <w:rFonts w:ascii="Symbol" w:hAnsi="Symbol" w:hint="default"/>
+      </w:rPr>
+    </w:lvl>
+    <w:lvl w:ilvl="7" w:tplc="40090003" w:tentative="1">
+      <w:start w:val="1"/>
+      <w:numFmt w:val="bullet"/>
+      <w:lvlText w:val="o"/>
+      <w:lvlJc w:val="left"/>
+      <w:pPr>
+        <w:ind w:left="5760" w:hanging="360"/>
+      </w:pPr>
+      <w:rPr>
+        <w:rFonts w:ascii="Courier New" w:hAnsi="Courier New" w:cs="Courier New" w:hint="default"/>
+      </w:rPr>
+    </w:lvl>
+    <w:lvl w:ilvl="8" w:tplc="40090005" w:tentative="1">
+      <w:start w:val="1"/>
+      <w:numFmt w:val="bullet"/>
+      <w:lvlText w:val=""/>
+      <w:lvlJc w:val="left"/>
+      <w:pPr>
+        <w:ind w:left="6480" w:hanging="360"/>
+      </w:pPr>
+      <w:rPr>
+        <w:rFonts w:ascii="Wingdings" w:hAnsi="Wingdings" w:hint="default"/>
+      </w:rPr>
+    </w:lvl>
+  </w:abstractNum>
+  <w:abstractNum w:abstractNumId="3" w15:restartNumberingAfterBreak="0">
     <w:nsid w:val="67BF64E6"/>
     <w:multiLevelType w:val="hybridMultilevel"/>
     <w:tmpl w:val="BA1A0396"/>
@@ -1050,7 +759,7 @@
       </w:pPr>
     </w:lvl>
   </w:abstractNum>
-  <w:abstractNum w:abstractNumId="3" w15:restartNumberingAfterBreak="0">
+  <w:abstractNum w:abstractNumId="4" w15:restartNumberingAfterBreak="0">
     <w:nsid w:val="6EC844AA"/>
     <w:multiLevelType w:val="hybridMultilevel"/>
     <w:tmpl w:val="B272724A"/>
@@ -1166,13 +875,16 @@
     <w:abstractNumId w:val="0"/>
   </w:num>
   <w:num w:numId="2" w16cid:durableId="168108715">
-    <w:abstractNumId w:val="2"/>
+    <w:abstractNumId w:val="3"/>
   </w:num>
   <w:num w:numId="3" w16cid:durableId="418648368">
     <w:abstractNumId w:val="1"/>
   </w:num>
   <w:num w:numId="4" w16cid:durableId="2024505201">
-    <w:abstractNumId w:val="3"/>
+    <w:abstractNumId w:val="4"/>
+  </w:num>
+  <w:num w:numId="5" w16cid:durableId="1117413267">
+    <w:abstractNumId w:val="2"/>
   </w:num>
 </w:numbering>
 </file>

</xml_diff>

<commit_message>
07-59, added effect of inventory error. Ref: #42, #44
</commit_message>
<xml_diff>
--- a/Chapter 07/Problems/07-52.docx
+++ b/Chapter 07/Problems/07-52.docx
@@ -46,63 +46,540 @@
           <w:rFonts w:ascii="Lucida Console" w:eastAsiaTheme="minorEastAsia" w:hAnsi="Lucida Console"/>
           <w:lang w:val="en-US"/>
         </w:rPr>
-        <w:t>If they do not use LCM method with LIFO, then we see that the June 1 inventory valuation will be as follows:</w:t>
+        <w:t>The changes are summarized as follows:</w:t>
       </w:r>
     </w:p>
+    <w:tbl>
+      <w:tblPr>
+        <w:tblStyle w:val="TableGrid"/>
+        <w:tblW w:w="0" w:type="auto"/>
+        <w:tblLook w:val="04A0" w:firstRow="1" w:lastRow="0" w:firstColumn="1" w:lastColumn="0" w:noHBand="0" w:noVBand="1"/>
+      </w:tblPr>
+      <w:tblGrid>
+        <w:gridCol w:w="5382"/>
+        <w:gridCol w:w="1843"/>
+        <w:gridCol w:w="1791"/>
+      </w:tblGrid>
+      <w:tr>
+        <w:tc>
+          <w:tcPr>
+            <w:tcW w:w="5382" w:type="dxa"/>
+          </w:tcPr>
+          <w:p>
+            <w:pPr>
+              <w:rPr>
+                <w:rFonts w:ascii="Lucida Console" w:eastAsiaTheme="minorEastAsia" w:hAnsi="Lucida Console"/>
+                <w:lang w:val="en-US"/>
+              </w:rPr>
+            </w:pPr>
+          </w:p>
+        </w:tc>
+        <w:tc>
+          <w:tcPr>
+            <w:tcW w:w="1843" w:type="dxa"/>
+          </w:tcPr>
+          <w:p>
+            <w:pPr>
+              <w:jc w:val="center"/>
+              <w:rPr>
+                <w:rFonts w:ascii="Lucida Console" w:eastAsiaTheme="minorEastAsia" w:hAnsi="Lucida Console"/>
+                <w:lang w:val="en-US"/>
+              </w:rPr>
+            </w:pPr>
+            <w:r>
+              <w:rPr>
+                <w:rFonts w:ascii="Lucida Console" w:eastAsiaTheme="minorEastAsia" w:hAnsi="Lucida Console"/>
+                <w:lang w:val="en-US"/>
+              </w:rPr>
+              <w:t>2011</w:t>
+            </w:r>
+          </w:p>
+        </w:tc>
+        <w:tc>
+          <w:tcPr>
+            <w:tcW w:w="1791" w:type="dxa"/>
+          </w:tcPr>
+          <w:p>
+            <w:pPr>
+              <w:jc w:val="center"/>
+              <w:rPr>
+                <w:rFonts w:ascii="Lucida Console" w:eastAsiaTheme="minorEastAsia" w:hAnsi="Lucida Console"/>
+                <w:lang w:val="en-US"/>
+              </w:rPr>
+            </w:pPr>
+            <w:r>
+              <w:rPr>
+                <w:rFonts w:ascii="Lucida Console" w:eastAsiaTheme="minorEastAsia" w:hAnsi="Lucida Console"/>
+                <w:lang w:val="en-US"/>
+              </w:rPr>
+              <w:t>2012</w:t>
+            </w:r>
+          </w:p>
+        </w:tc>
+      </w:tr>
+      <w:tr>
+        <w:tc>
+          <w:tcPr>
+            <w:tcW w:w="5382" w:type="dxa"/>
+          </w:tcPr>
+          <w:p>
+            <w:pPr>
+              <w:rPr>
+                <w:rFonts w:ascii="Lucida Console" w:eastAsiaTheme="minorEastAsia" w:hAnsi="Lucida Console"/>
+                <w:lang w:val="en-US"/>
+              </w:rPr>
+            </w:pPr>
+            <w:r>
+              <w:rPr>
+                <w:rFonts w:ascii="Lucida Console" w:eastAsiaTheme="minorEastAsia" w:hAnsi="Lucida Console"/>
+                <w:lang w:val="en-US"/>
+              </w:rPr>
+              <w:t>Beginning Inventory</w:t>
+            </w:r>
+          </w:p>
+        </w:tc>
+        <w:tc>
+          <w:tcPr>
+            <w:tcW w:w="1843" w:type="dxa"/>
+          </w:tcPr>
+          <w:p>
+            <w:pPr>
+              <w:jc w:val="right"/>
+              <w:rPr>
+                <w:rFonts w:ascii="Lucida Console" w:eastAsiaTheme="minorEastAsia" w:hAnsi="Lucida Console"/>
+                <w:lang w:val="en-US"/>
+              </w:rPr>
+            </w:pPr>
+            <w:r>
+              <w:rPr>
+                <w:rFonts w:ascii="Lucida Console" w:eastAsiaTheme="minorEastAsia" w:hAnsi="Lucida Console"/>
+                <w:lang w:val="en-US"/>
+              </w:rPr>
+              <w:t>N</w:t>
+            </w:r>
+          </w:p>
+        </w:tc>
+        <w:tc>
+          <w:tcPr>
+            <w:tcW w:w="1791" w:type="dxa"/>
+          </w:tcPr>
+          <w:p>
+            <w:pPr>
+              <w:jc w:val="right"/>
+              <w:rPr>
+                <w:rFonts w:ascii="Lucida Console" w:eastAsiaTheme="minorEastAsia" w:hAnsi="Lucida Console"/>
+                <w:lang w:val="en-US"/>
+              </w:rPr>
+            </w:pPr>
+            <w:r>
+              <w:rPr>
+                <w:rFonts w:ascii="Lucida Console" w:eastAsiaTheme="minorEastAsia" w:hAnsi="Lucida Console"/>
+                <w:lang w:val="en-US"/>
+              </w:rPr>
+              <w:t>O $20</w:t>
+            </w:r>
+          </w:p>
+        </w:tc>
+      </w:tr>
+      <w:tr>
+        <w:tc>
+          <w:tcPr>
+            <w:tcW w:w="5382" w:type="dxa"/>
+          </w:tcPr>
+          <w:p>
+            <w:pPr>
+              <w:rPr>
+                <w:rFonts w:ascii="Lucida Console" w:eastAsiaTheme="minorEastAsia" w:hAnsi="Lucida Console"/>
+                <w:lang w:val="en-US"/>
+              </w:rPr>
+            </w:pPr>
+            <w:r>
+              <w:rPr>
+                <w:rFonts w:ascii="Lucida Console" w:eastAsiaTheme="minorEastAsia" w:hAnsi="Lucida Console"/>
+                <w:lang w:val="en-US"/>
+              </w:rPr>
+              <w:t>Ending Inventory</w:t>
+            </w:r>
+          </w:p>
+        </w:tc>
+        <w:tc>
+          <w:tcPr>
+            <w:tcW w:w="1843" w:type="dxa"/>
+          </w:tcPr>
+          <w:p>
+            <w:pPr>
+              <w:jc w:val="right"/>
+              <w:rPr>
+                <w:rFonts w:ascii="Lucida Console" w:eastAsiaTheme="minorEastAsia" w:hAnsi="Lucida Console"/>
+                <w:lang w:val="en-US"/>
+              </w:rPr>
+            </w:pPr>
+            <w:r>
+              <w:rPr>
+                <w:rFonts w:ascii="Lucida Console" w:eastAsiaTheme="minorEastAsia" w:hAnsi="Lucida Console"/>
+                <w:lang w:val="en-US"/>
+              </w:rPr>
+              <w:t>O</w:t>
+            </w:r>
+            <w:r>
+              <w:rPr>
+                <w:rFonts w:ascii="Lucida Console" w:eastAsiaTheme="minorEastAsia" w:hAnsi="Lucida Console"/>
+                <w:lang w:val="en-US"/>
+              </w:rPr>
+              <w:t xml:space="preserve"> $20</w:t>
+            </w:r>
+          </w:p>
+        </w:tc>
+        <w:tc>
+          <w:tcPr>
+            <w:tcW w:w="1791" w:type="dxa"/>
+          </w:tcPr>
+          <w:p>
+            <w:pPr>
+              <w:jc w:val="right"/>
+              <w:rPr>
+                <w:rFonts w:ascii="Lucida Console" w:eastAsiaTheme="minorEastAsia" w:hAnsi="Lucida Console"/>
+                <w:lang w:val="en-US"/>
+              </w:rPr>
+            </w:pPr>
+            <w:r>
+              <w:rPr>
+                <w:rFonts w:ascii="Lucida Console" w:eastAsiaTheme="minorEastAsia" w:hAnsi="Lucida Console"/>
+                <w:lang w:val="en-US"/>
+              </w:rPr>
+              <w:t>N</w:t>
+            </w:r>
+          </w:p>
+        </w:tc>
+      </w:tr>
+      <w:tr>
+        <w:tc>
+          <w:tcPr>
+            <w:tcW w:w="5382" w:type="dxa"/>
+          </w:tcPr>
+          <w:p>
+            <w:pPr>
+              <w:rPr>
+                <w:rFonts w:ascii="Lucida Console" w:eastAsiaTheme="minorEastAsia" w:hAnsi="Lucida Console"/>
+                <w:lang w:val="en-US"/>
+              </w:rPr>
+            </w:pPr>
+            <w:r>
+              <w:rPr>
+                <w:rFonts w:ascii="Lucida Console" w:eastAsiaTheme="minorEastAsia" w:hAnsi="Lucida Console"/>
+                <w:lang w:val="en-US"/>
+              </w:rPr>
+              <w:t>Cost of Goods Sold</w:t>
+            </w:r>
+          </w:p>
+        </w:tc>
+        <w:tc>
+          <w:tcPr>
+            <w:tcW w:w="1843" w:type="dxa"/>
+          </w:tcPr>
+          <w:p>
+            <w:pPr>
+              <w:jc w:val="right"/>
+              <w:rPr>
+                <w:rFonts w:ascii="Lucida Console" w:eastAsiaTheme="minorEastAsia" w:hAnsi="Lucida Console"/>
+                <w:lang w:val="en-US"/>
+              </w:rPr>
+            </w:pPr>
+            <w:r>
+              <w:rPr>
+                <w:rFonts w:ascii="Lucida Console" w:eastAsiaTheme="minorEastAsia" w:hAnsi="Lucida Console"/>
+                <w:lang w:val="en-US"/>
+              </w:rPr>
+              <w:t>O $20</w:t>
+            </w:r>
+          </w:p>
+        </w:tc>
+        <w:tc>
+          <w:tcPr>
+            <w:tcW w:w="1791" w:type="dxa"/>
+          </w:tcPr>
+          <w:p>
+            <w:pPr>
+              <w:jc w:val="right"/>
+              <w:rPr>
+                <w:rFonts w:ascii="Lucida Console" w:eastAsiaTheme="minorEastAsia" w:hAnsi="Lucida Console"/>
+                <w:lang w:val="en-US"/>
+              </w:rPr>
+            </w:pPr>
+            <w:r>
+              <w:rPr>
+                <w:rFonts w:ascii="Lucida Console" w:eastAsiaTheme="minorEastAsia" w:hAnsi="Lucida Console"/>
+                <w:lang w:val="en-US"/>
+              </w:rPr>
+              <w:t>U $20</w:t>
+            </w:r>
+          </w:p>
+        </w:tc>
+      </w:tr>
+      <w:tr>
+        <w:tc>
+          <w:tcPr>
+            <w:tcW w:w="5382" w:type="dxa"/>
+          </w:tcPr>
+          <w:p>
+            <w:pPr>
+              <w:rPr>
+                <w:rFonts w:ascii="Lucida Console" w:eastAsiaTheme="minorEastAsia" w:hAnsi="Lucida Console"/>
+                <w:lang w:val="en-US"/>
+              </w:rPr>
+            </w:pPr>
+            <w:r>
+              <w:rPr>
+                <w:rFonts w:ascii="Lucida Console" w:eastAsiaTheme="minorEastAsia" w:hAnsi="Lucida Console"/>
+                <w:lang w:val="en-US"/>
+              </w:rPr>
+              <w:t>Gross Margin</w:t>
+            </w:r>
+          </w:p>
+        </w:tc>
+        <w:tc>
+          <w:tcPr>
+            <w:tcW w:w="1843" w:type="dxa"/>
+          </w:tcPr>
+          <w:p>
+            <w:pPr>
+              <w:jc w:val="right"/>
+              <w:rPr>
+                <w:rFonts w:ascii="Lucida Console" w:eastAsiaTheme="minorEastAsia" w:hAnsi="Lucida Console"/>
+                <w:lang w:val="en-US"/>
+              </w:rPr>
+            </w:pPr>
+            <w:r>
+              <w:rPr>
+                <w:rFonts w:ascii="Lucida Console" w:eastAsiaTheme="minorEastAsia" w:hAnsi="Lucida Console"/>
+                <w:lang w:val="en-US"/>
+              </w:rPr>
+              <w:t>U $20</w:t>
+            </w:r>
+          </w:p>
+        </w:tc>
+        <w:tc>
+          <w:tcPr>
+            <w:tcW w:w="1791" w:type="dxa"/>
+          </w:tcPr>
+          <w:p>
+            <w:pPr>
+              <w:jc w:val="right"/>
+              <w:rPr>
+                <w:rFonts w:ascii="Lucida Console" w:eastAsiaTheme="minorEastAsia" w:hAnsi="Lucida Console"/>
+                <w:lang w:val="en-US"/>
+              </w:rPr>
+            </w:pPr>
+            <w:r>
+              <w:rPr>
+                <w:rFonts w:ascii="Lucida Console" w:eastAsiaTheme="minorEastAsia" w:hAnsi="Lucida Console"/>
+                <w:lang w:val="en-US"/>
+              </w:rPr>
+              <w:t>O $20</w:t>
+            </w:r>
+          </w:p>
+        </w:tc>
+      </w:tr>
+      <w:tr>
+        <w:tc>
+          <w:tcPr>
+            <w:tcW w:w="5382" w:type="dxa"/>
+          </w:tcPr>
+          <w:p>
+            <w:pPr>
+              <w:rPr>
+                <w:rFonts w:ascii="Lucida Console" w:eastAsiaTheme="minorEastAsia" w:hAnsi="Lucida Console"/>
+                <w:lang w:val="en-US"/>
+              </w:rPr>
+            </w:pPr>
+            <w:r>
+              <w:rPr>
+                <w:rFonts w:ascii="Lucida Console" w:eastAsiaTheme="minorEastAsia" w:hAnsi="Lucida Console"/>
+                <w:lang w:val="en-US"/>
+              </w:rPr>
+              <w:t>Income Before Taxes</w:t>
+            </w:r>
+          </w:p>
+        </w:tc>
+        <w:tc>
+          <w:tcPr>
+            <w:tcW w:w="1843" w:type="dxa"/>
+          </w:tcPr>
+          <w:p>
+            <w:pPr>
+              <w:jc w:val="right"/>
+              <w:rPr>
+                <w:rFonts w:ascii="Lucida Console" w:eastAsiaTheme="minorEastAsia" w:hAnsi="Lucida Console"/>
+                <w:lang w:val="en-US"/>
+              </w:rPr>
+            </w:pPr>
+            <w:r>
+              <w:rPr>
+                <w:rFonts w:ascii="Lucida Console" w:eastAsiaTheme="minorEastAsia" w:hAnsi="Lucida Console"/>
+                <w:lang w:val="en-US"/>
+              </w:rPr>
+              <w:t>U $20</w:t>
+            </w:r>
+          </w:p>
+        </w:tc>
+        <w:tc>
+          <w:tcPr>
+            <w:tcW w:w="1791" w:type="dxa"/>
+          </w:tcPr>
+          <w:p>
+            <w:pPr>
+              <w:jc w:val="right"/>
+              <w:rPr>
+                <w:rFonts w:ascii="Lucida Console" w:eastAsiaTheme="minorEastAsia" w:hAnsi="Lucida Console"/>
+                <w:lang w:val="en-US"/>
+              </w:rPr>
+            </w:pPr>
+            <w:r>
+              <w:rPr>
+                <w:rFonts w:ascii="Lucida Console" w:eastAsiaTheme="minorEastAsia" w:hAnsi="Lucida Console"/>
+                <w:lang w:val="en-US"/>
+              </w:rPr>
+              <w:t>O $20</w:t>
+            </w:r>
+          </w:p>
+        </w:tc>
+      </w:tr>
+      <w:tr>
+        <w:tc>
+          <w:tcPr>
+            <w:tcW w:w="5382" w:type="dxa"/>
+          </w:tcPr>
+          <w:p>
+            <w:pPr>
+              <w:rPr>
+                <w:rFonts w:ascii="Lucida Console" w:eastAsiaTheme="minorEastAsia" w:hAnsi="Lucida Console"/>
+                <w:lang w:val="en-US"/>
+              </w:rPr>
+            </w:pPr>
+            <w:r>
+              <w:rPr>
+                <w:rFonts w:ascii="Lucida Console" w:eastAsiaTheme="minorEastAsia" w:hAnsi="Lucida Console"/>
+                <w:lang w:val="en-US"/>
+              </w:rPr>
+              <w:t>Income Tax Expenses</w:t>
+            </w:r>
+          </w:p>
+        </w:tc>
+        <w:tc>
+          <w:tcPr>
+            <w:tcW w:w="1843" w:type="dxa"/>
+          </w:tcPr>
+          <w:p>
+            <w:pPr>
+              <w:jc w:val="right"/>
+              <w:rPr>
+                <w:rFonts w:ascii="Lucida Console" w:eastAsiaTheme="minorEastAsia" w:hAnsi="Lucida Console"/>
+                <w:lang w:val="en-US"/>
+              </w:rPr>
+            </w:pPr>
+            <w:r>
+              <w:rPr>
+                <w:rFonts w:ascii="Lucida Console" w:eastAsiaTheme="minorEastAsia" w:hAnsi="Lucida Console"/>
+                <w:lang w:val="en-US"/>
+              </w:rPr>
+              <w:t>U $8</w:t>
+            </w:r>
+          </w:p>
+        </w:tc>
+        <w:tc>
+          <w:tcPr>
+            <w:tcW w:w="1791" w:type="dxa"/>
+          </w:tcPr>
+          <w:p>
+            <w:pPr>
+              <w:jc w:val="right"/>
+              <w:rPr>
+                <w:rFonts w:ascii="Lucida Console" w:eastAsiaTheme="minorEastAsia" w:hAnsi="Lucida Console"/>
+                <w:lang w:val="en-US"/>
+              </w:rPr>
+            </w:pPr>
+            <w:r>
+              <w:rPr>
+                <w:rFonts w:ascii="Lucida Console" w:eastAsiaTheme="minorEastAsia" w:hAnsi="Lucida Console"/>
+                <w:lang w:val="en-US"/>
+              </w:rPr>
+              <w:t>O $8</w:t>
+            </w:r>
+          </w:p>
+        </w:tc>
+      </w:tr>
+      <w:tr>
+        <w:tc>
+          <w:tcPr>
+            <w:tcW w:w="5382" w:type="dxa"/>
+          </w:tcPr>
+          <w:p>
+            <w:pPr>
+              <w:rPr>
+                <w:rFonts w:ascii="Lucida Console" w:eastAsiaTheme="minorEastAsia" w:hAnsi="Lucida Console"/>
+                <w:lang w:val="en-US"/>
+              </w:rPr>
+            </w:pPr>
+            <w:r>
+              <w:rPr>
+                <w:rFonts w:ascii="Lucida Console" w:eastAsiaTheme="minorEastAsia" w:hAnsi="Lucida Console"/>
+                <w:lang w:val="en-US"/>
+              </w:rPr>
+              <w:t>Net Income</w:t>
+            </w:r>
+          </w:p>
+        </w:tc>
+        <w:tc>
+          <w:tcPr>
+            <w:tcW w:w="1843" w:type="dxa"/>
+          </w:tcPr>
+          <w:p>
+            <w:pPr>
+              <w:jc w:val="right"/>
+              <w:rPr>
+                <w:rFonts w:ascii="Lucida Console" w:eastAsiaTheme="minorEastAsia" w:hAnsi="Lucida Console"/>
+                <w:lang w:val="en-US"/>
+              </w:rPr>
+            </w:pPr>
+            <w:r>
+              <w:rPr>
+                <w:rFonts w:ascii="Lucida Console" w:eastAsiaTheme="minorEastAsia" w:hAnsi="Lucida Console"/>
+                <w:lang w:val="en-US"/>
+              </w:rPr>
+              <w:t>U $12</w:t>
+            </w:r>
+          </w:p>
+        </w:tc>
+        <w:tc>
+          <w:tcPr>
+            <w:tcW w:w="1791" w:type="dxa"/>
+          </w:tcPr>
+          <w:p>
+            <w:pPr>
+              <w:jc w:val="right"/>
+              <w:rPr>
+                <w:rFonts w:ascii="Lucida Console" w:eastAsiaTheme="minorEastAsia" w:hAnsi="Lucida Console"/>
+                <w:lang w:val="en-US"/>
+              </w:rPr>
+            </w:pPr>
+            <w:r>
+              <w:rPr>
+                <w:rFonts w:ascii="Lucida Console" w:eastAsiaTheme="minorEastAsia" w:hAnsi="Lucida Console"/>
+                <w:lang w:val="en-US"/>
+              </w:rPr>
+              <w:t>O $12</w:t>
+            </w:r>
+          </w:p>
+        </w:tc>
+      </w:tr>
+    </w:tbl>
     <w:p>
       <w:pPr>
-        <w:pStyle w:val="ListParagraph"/>
-        <w:numPr>
-          <w:ilvl w:val="0"/>
-          <w:numId w:val="5"/>
-        </w:numPr>
         <w:rPr>
           <w:rFonts w:ascii="Lucida Console" w:eastAsiaTheme="minorEastAsia" w:hAnsi="Lucida Console"/>
           <w:lang w:val="en-US"/>
         </w:rPr>
       </w:pPr>
-      <w:r>
-        <w:rPr>
-          <w:rFonts w:ascii="Lucida Console" w:eastAsiaTheme="minorEastAsia" w:hAnsi="Lucida Console"/>
-          <w:lang w:val="en-US"/>
-        </w:rPr>
-        <w:t>100 units @ $10, and</w:t>
-      </w:r>
-    </w:p>
-    <w:p>
-      <w:pPr>
-        <w:pStyle w:val="ListParagraph"/>
-        <w:numPr>
-          <w:ilvl w:val="0"/>
-          <w:numId w:val="5"/>
-        </w:numPr>
-        <w:rPr>
-          <w:rFonts w:ascii="Lucida Console" w:eastAsiaTheme="minorEastAsia" w:hAnsi="Lucida Console"/>
-          <w:lang w:val="en-US"/>
-        </w:rPr>
-      </w:pPr>
-      <w:r>
-        <w:rPr>
-          <w:rFonts w:ascii="Lucida Console" w:eastAsiaTheme="minorEastAsia" w:hAnsi="Lucida Console"/>
-          <w:lang w:val="en-US"/>
-        </w:rPr>
-        <w:t>20 units @ $12</w:t>
-      </w:r>
-    </w:p>
-    <w:p>
-      <w:pPr>
-        <w:rPr>
-          <w:rFonts w:ascii="Lucida Console" w:eastAsiaTheme="minorEastAsia" w:hAnsi="Lucida Console"/>
-          <w:lang w:val="en-US"/>
-        </w:rPr>
-      </w:pPr>
-      <w:r>
-        <w:rPr>
-          <w:rFonts w:ascii="Lucida Console" w:eastAsiaTheme="minorEastAsia" w:hAnsi="Lucida Console"/>
-          <w:lang w:val="en-US"/>
-        </w:rPr>
-        <w:t>Thus, the June 1 inventory valuation will be given by $1,240.</w:t>
-      </w:r>
     </w:p>
     <w:p>
       <w:pPr>
@@ -131,217 +608,8 @@
           <w:rFonts w:ascii="Lucida Console" w:eastAsiaTheme="minorEastAsia" w:hAnsi="Lucida Console"/>
           <w:lang w:val="en-US"/>
         </w:rPr>
-        <w:t>If they use the LCM method with LIFO, then the stock that is valued at $13 should be valued at $12. However, all of this stock is sold out and the left stock is all below $12, which means that there is no change required for the June 1 inventory valuation.</w:t>
+        <w:t>Retained earnings of 2011 will be understated by $12 but the retained earnings of 2012 will be overstated by $12.</w:t>
       </w:r>
-    </w:p>
-    <w:p>
-      <w:pPr>
-        <w:rPr>
-          <w:rFonts w:ascii="Lucida Console" w:eastAsiaTheme="minorEastAsia" w:hAnsi="Lucida Console"/>
-          <w:lang w:val="en-US"/>
-        </w:rPr>
-      </w:pPr>
-      <w:r>
-        <w:rPr>
-          <w:rFonts w:ascii="Lucida Console" w:eastAsiaTheme="minorEastAsia" w:hAnsi="Lucida Console"/>
-          <w:lang w:val="en-US"/>
-        </w:rPr>
-        <w:t>(3)</w:t>
-      </w:r>
-    </w:p>
-    <w:p>
-      <w:pPr>
-        <w:rPr>
-          <w:rFonts w:ascii="Lucida Console" w:eastAsiaTheme="minorEastAsia" w:hAnsi="Lucida Console"/>
-          <w:lang w:val="en-US"/>
-        </w:rPr>
-      </w:pPr>
-      <w:r>
-        <w:rPr>
-          <w:rFonts w:ascii="Lucida Console" w:eastAsiaTheme="minorEastAsia" w:hAnsi="Lucida Console"/>
-          <w:lang w:val="en-US"/>
-        </w:rPr>
-        <w:t xml:space="preserve">If they do not use LCM method with </w:t>
-      </w:r>
-      <w:r>
-        <w:rPr>
-          <w:rFonts w:ascii="Lucida Console" w:eastAsiaTheme="minorEastAsia" w:hAnsi="Lucida Console"/>
-          <w:lang w:val="en-US"/>
-        </w:rPr>
-        <w:t>F</w:t>
-      </w:r>
-      <w:r>
-        <w:rPr>
-          <w:rFonts w:ascii="Lucida Console" w:eastAsiaTheme="minorEastAsia" w:hAnsi="Lucida Console"/>
-          <w:lang w:val="en-US"/>
-        </w:rPr>
-        <w:t>IFO, then we see that the June 1 inventory valuation will be as follows:</w:t>
-      </w:r>
-    </w:p>
-    <w:p>
-      <w:pPr>
-        <w:pStyle w:val="ListParagraph"/>
-        <w:numPr>
-          <w:ilvl w:val="0"/>
-          <w:numId w:val="5"/>
-        </w:numPr>
-        <w:rPr>
-          <w:rFonts w:ascii="Lucida Console" w:eastAsiaTheme="minorEastAsia" w:hAnsi="Lucida Console"/>
-          <w:lang w:val="en-US"/>
-        </w:rPr>
-      </w:pPr>
-      <w:r>
-        <w:rPr>
-          <w:rFonts w:ascii="Lucida Console" w:eastAsiaTheme="minorEastAsia" w:hAnsi="Lucida Console"/>
-          <w:lang w:val="en-US"/>
-        </w:rPr>
-        <w:t>100 units @ $1</w:t>
-      </w:r>
-      <w:r>
-        <w:rPr>
-          <w:rFonts w:ascii="Lucida Console" w:eastAsiaTheme="minorEastAsia" w:hAnsi="Lucida Console"/>
-          <w:lang w:val="en-US"/>
-        </w:rPr>
-        <w:t>3</w:t>
-      </w:r>
-      <w:r>
-        <w:rPr>
-          <w:rFonts w:ascii="Lucida Console" w:eastAsiaTheme="minorEastAsia" w:hAnsi="Lucida Console"/>
-          <w:lang w:val="en-US"/>
-        </w:rPr>
-        <w:t>, and</w:t>
-      </w:r>
-    </w:p>
-    <w:p>
-      <w:pPr>
-        <w:pStyle w:val="ListParagraph"/>
-        <w:numPr>
-          <w:ilvl w:val="0"/>
-          <w:numId w:val="5"/>
-        </w:numPr>
-        <w:rPr>
-          <w:rFonts w:ascii="Lucida Console" w:eastAsiaTheme="minorEastAsia" w:hAnsi="Lucida Console"/>
-          <w:lang w:val="en-US"/>
-        </w:rPr>
-      </w:pPr>
-      <w:r>
-        <w:rPr>
-          <w:rFonts w:ascii="Lucida Console" w:eastAsiaTheme="minorEastAsia" w:hAnsi="Lucida Console"/>
-          <w:lang w:val="en-US"/>
-        </w:rPr>
-        <w:t>20 units @ $12</w:t>
-      </w:r>
-    </w:p>
-    <w:p>
-      <w:pPr>
-        <w:rPr>
-          <w:rFonts w:ascii="Lucida Console" w:eastAsiaTheme="minorEastAsia" w:hAnsi="Lucida Console"/>
-          <w:lang w:val="en-US"/>
-        </w:rPr>
-      </w:pPr>
-      <w:r>
-        <w:rPr>
-          <w:rFonts w:ascii="Lucida Console" w:eastAsiaTheme="minorEastAsia" w:hAnsi="Lucida Console"/>
-          <w:lang w:val="en-US"/>
-        </w:rPr>
-        <w:t>Thus, the June 1 inventory valuation will be given by $1,</w:t>
-      </w:r>
-      <w:r>
-        <w:rPr>
-          <w:rFonts w:ascii="Lucida Console" w:eastAsiaTheme="minorEastAsia" w:hAnsi="Lucida Console"/>
-          <w:lang w:val="en-US"/>
-        </w:rPr>
-        <w:t>5</w:t>
-      </w:r>
-      <w:r>
-        <w:rPr>
-          <w:rFonts w:ascii="Lucida Console" w:eastAsiaTheme="minorEastAsia" w:hAnsi="Lucida Console"/>
-          <w:lang w:val="en-US"/>
-        </w:rPr>
-        <w:t>40.</w:t>
-      </w:r>
-    </w:p>
-    <w:p>
-      <w:pPr>
-        <w:rPr>
-          <w:rFonts w:ascii="Lucida Console" w:eastAsiaTheme="minorEastAsia" w:hAnsi="Lucida Console"/>
-          <w:lang w:val="en-US"/>
-        </w:rPr>
-      </w:pPr>
-      <w:r>
-        <w:rPr>
-          <w:rFonts w:ascii="Lucida Console" w:eastAsiaTheme="minorEastAsia" w:hAnsi="Lucida Console"/>
-          <w:lang w:val="en-US"/>
-        </w:rPr>
-        <w:t>(4)</w:t>
-      </w:r>
-    </w:p>
-    <w:p>
-      <w:pPr>
-        <w:rPr>
-          <w:rFonts w:ascii="Lucida Console" w:eastAsiaTheme="minorEastAsia" w:hAnsi="Lucida Console"/>
-          <w:lang w:val="en-US"/>
-        </w:rPr>
-      </w:pPr>
-      <w:r>
-        <w:rPr>
-          <w:rFonts w:ascii="Lucida Console" w:eastAsiaTheme="minorEastAsia" w:hAnsi="Lucida Console"/>
-          <w:lang w:val="en-US"/>
-        </w:rPr>
-        <w:t xml:space="preserve">If they use the LCM method with </w:t>
-      </w:r>
-      <w:r>
-        <w:rPr>
-          <w:rFonts w:ascii="Lucida Console" w:eastAsiaTheme="minorEastAsia" w:hAnsi="Lucida Console"/>
-          <w:lang w:val="en-US"/>
-        </w:rPr>
-        <w:t>F</w:t>
-      </w:r>
-      <w:r>
-        <w:rPr>
-          <w:rFonts w:ascii="Lucida Console" w:eastAsiaTheme="minorEastAsia" w:hAnsi="Lucida Console"/>
-          <w:lang w:val="en-US"/>
-        </w:rPr>
-        <w:t xml:space="preserve">IFO, then the stock that is valued at $13 should be valued at $12. </w:t>
-      </w:r>
-    </w:p>
-    <w:p>
-      <w:pPr>
-        <w:rPr>
-          <w:rFonts w:ascii="Lucida Console" w:eastAsiaTheme="minorEastAsia" w:hAnsi="Lucida Console"/>
-          <w:lang w:val="en-US"/>
-        </w:rPr>
-      </w:pPr>
-      <w:r>
-        <w:rPr>
-          <w:rFonts w:ascii="Lucida Console" w:eastAsiaTheme="minorEastAsia" w:hAnsi="Lucida Console"/>
-          <w:lang w:val="en-US"/>
-        </w:rPr>
-        <w:t>Thus, the valuation becomes $1,440</w:t>
-      </w:r>
-      <w:r>
-        <w:rPr>
-          <w:rFonts w:ascii="Lucida Console" w:eastAsiaTheme="minorEastAsia" w:hAnsi="Lucida Console"/>
-          <w:lang w:val="en-US"/>
-        </w:rPr>
-        <w:t>, since all stock at $13 will be written down to $12.</w:t>
-      </w:r>
-    </w:p>
-    <w:p>
-      <w:pPr>
-        <w:rPr>
-          <w:rFonts w:ascii="Lucida Console" w:eastAsiaTheme="minorEastAsia" w:hAnsi="Lucida Console"/>
-          <w:lang w:val="en-US"/>
-        </w:rPr>
-      </w:pPr>
-    </w:p>
-    <w:p>
-      <w:pPr>
-        <w:rPr>
-          <w:rFonts w:ascii="Lucida Console" w:eastAsiaTheme="minorEastAsia" w:hAnsi="Lucida Console"/>
-          <w:lang w:val="en-US"/>
-        </w:rPr>
-      </w:pPr>
     </w:p>
     <w:sectPr>
       <w:pgSz w:w="11906" w:h="16838"/>

</xml_diff>

<commit_message>
07-60, fixed calculation error. Ref: #42, #44, #8
</commit_message>
<xml_diff>
--- a/Chapter 07/Problems/07-52.docx
+++ b/Chapter 07/Problems/07-52.docx
@@ -5,7 +5,9 @@
     <w:p>
       <w:pPr>
         <w:rPr>
-          <w:rFonts w:ascii="Lucida Console" w:hAnsi="Lucida Console"/>
+          <w:rFonts w:ascii="Lucida Sans Typewriter" w:hAnsi="Lucida Sans Typewriter"/>
+          <w:b/>
+          <w:bCs/>
           <w:lang w:val="en-US"/>
         </w:rPr>
       </w:pPr>
@@ -16,103 +18,168 @@
           <w:bCs/>
           <w:lang w:val="en-US"/>
         </w:rPr>
-        <w:t>Solution:</w:t>
+        <w:t>Solutio</w:t>
+      </w:r>
+      <w:r>
+        <w:rPr>
+          <w:rFonts w:ascii="Lucida Sans Typewriter" w:hAnsi="Lucida Sans Typewriter"/>
+          <w:b/>
+          <w:bCs/>
+          <w:lang w:val="en-US"/>
+        </w:rPr>
+        <w:t>n:</w:t>
       </w:r>
     </w:p>
     <w:p>
       <w:pPr>
         <w:rPr>
-          <w:rFonts w:ascii="Lucida Console" w:eastAsiaTheme="minorEastAsia" w:hAnsi="Lucida Console"/>
+          <w:rFonts w:ascii="Lucida Console" w:hAnsi="Lucida Console"/>
           <w:lang w:val="en-US"/>
         </w:rPr>
       </w:pPr>
       <w:r>
         <w:rPr>
-          <w:rFonts w:ascii="Lucida Console" w:eastAsiaTheme="minorEastAsia" w:hAnsi="Lucida Console"/>
+          <w:rFonts w:ascii="Lucida Console" w:hAnsi="Lucida Console"/>
           <w:lang w:val="en-US"/>
         </w:rPr>
-        <w:t>(1)</w:t>
+        <w:t>(1</w:t>
       </w:r>
-    </w:p>
-    <w:p>
-      <w:pPr>
+      <w:r>
         <w:rPr>
-          <w:rFonts w:ascii="Lucida Console" w:eastAsiaTheme="minorEastAsia" w:hAnsi="Lucida Console"/>
+          <w:rFonts w:ascii="Lucida Console" w:hAnsi="Lucida Console"/>
           <w:lang w:val="en-US"/>
         </w:rPr>
-      </w:pPr>
-      <w:r>
-        <w:rPr>
-          <w:rFonts w:ascii="Lucida Console" w:eastAsiaTheme="minorEastAsia" w:hAnsi="Lucida Console"/>
-          <w:lang w:val="en-US"/>
-        </w:rPr>
-        <w:t>The changes are summarized as follows:</w:t>
+        <w:t>)</w:t>
       </w:r>
     </w:p>
     <w:tbl>
       <w:tblPr>
-        <w:tblStyle w:val="TableGrid"/>
-        <w:tblW w:w="0" w:type="auto"/>
+        <w:tblStyle w:val="PlainTable3"/>
+        <w:tblpPr w:leftFromText="180" w:rightFromText="180" w:vertAnchor="page" w:horzAnchor="margin" w:tblpXSpec="center" w:tblpY="2971"/>
+        <w:tblW w:w="10916" w:type="dxa"/>
         <w:tblLook w:val="04A0" w:firstRow="1" w:lastRow="0" w:firstColumn="1" w:lastColumn="0" w:noHBand="0" w:noVBand="1"/>
       </w:tblPr>
       <w:tblGrid>
-        <w:gridCol w:w="5382"/>
-        <w:gridCol w:w="1843"/>
-        <w:gridCol w:w="1791"/>
+        <w:gridCol w:w="4362"/>
+        <w:gridCol w:w="1734"/>
+        <w:gridCol w:w="1701"/>
+        <w:gridCol w:w="1560"/>
+        <w:gridCol w:w="1559"/>
       </w:tblGrid>
       <w:tr>
+        <w:trPr>
+          <w:cnfStyle w:val="100000000000" w:firstRow="1" w:lastRow="0" w:firstColumn="0" w:lastColumn="0" w:oddVBand="0" w:evenVBand="0" w:oddHBand="0" w:evenHBand="0" w:firstRowFirstColumn="0" w:firstRowLastColumn="0" w:lastRowFirstColumn="0" w:lastRowLastColumn="0"/>
+        </w:trPr>
         <w:tc>
           <w:tcPr>
-            <w:tcW w:w="5382" w:type="dxa"/>
+            <w:cnfStyle w:val="001000000100" w:firstRow="0" w:lastRow="0" w:firstColumn="1" w:lastColumn="0" w:oddVBand="0" w:evenVBand="0" w:oddHBand="0" w:evenHBand="0" w:firstRowFirstColumn="1" w:firstRowLastColumn="0" w:lastRowFirstColumn="0" w:lastRowLastColumn="0"/>
+            <w:tcW w:w="10916" w:type="dxa"/>
+            <w:gridSpan w:val="5"/>
           </w:tcPr>
           <w:p>
             <w:pPr>
               <w:rPr>
-                <w:rFonts w:ascii="Lucida Console" w:eastAsiaTheme="minorEastAsia" w:hAnsi="Lucida Console"/>
-                <w:lang w:val="en-US"/>
-              </w:rPr>
-            </w:pPr>
+                <w:rFonts w:ascii="Lucida Console" w:hAnsi="Lucida Console"/>
+                <w:lang w:val="en-US"/>
+              </w:rPr>
+            </w:pPr>
+          </w:p>
+          <w:p>
+            <w:pPr>
+              <w:jc w:val="center"/>
+              <w:rPr>
+                <w:rFonts w:ascii="Lucida Console" w:hAnsi="Lucida Console"/>
+                <w:lang w:val="en-US"/>
+              </w:rPr>
+            </w:pPr>
+            <w:r>
+              <w:rPr>
+                <w:rFonts w:ascii="Lucida Console" w:hAnsi="Lucida Console"/>
+                <w:lang w:val="en-US"/>
+              </w:rPr>
+              <w:t>COMPARATIVE STATEMENT OF GROSS PROFIT MARGIN</w:t>
+            </w:r>
+          </w:p>
+          <w:p>
+            <w:pPr>
+              <w:jc w:val="center"/>
+              <w:rPr>
+                <w:rFonts w:ascii="Lucida Console" w:hAnsi="Lucida Console"/>
+                <w:lang w:val="en-US"/>
+              </w:rPr>
+            </w:pPr>
+          </w:p>
+        </w:tc>
+      </w:tr>
+      <w:tr>
+        <w:trPr>
+          <w:cnfStyle w:val="000000100000" w:firstRow="0" w:lastRow="0" w:firstColumn="0" w:lastColumn="0" w:oddVBand="0" w:evenVBand="0" w:oddHBand="1" w:evenHBand="0" w:firstRowFirstColumn="0" w:firstRowLastColumn="0" w:lastRowFirstColumn="0" w:lastRowLastColumn="0"/>
+        </w:trPr>
+        <w:tc>
+          <w:tcPr>
+            <w:cnfStyle w:val="001000000000" w:firstRow="0" w:lastRow="0" w:firstColumn="1" w:lastColumn="0" w:oddVBand="0" w:evenVBand="0" w:oddHBand="0" w:evenHBand="0" w:firstRowFirstColumn="0" w:firstRowLastColumn="0" w:lastRowFirstColumn="0" w:lastRowLastColumn="0"/>
+            <w:tcW w:w="4362" w:type="dxa"/>
+            <w:vMerge w:val="restart"/>
+          </w:tcPr>
+          <w:p>
+            <w:pPr>
+              <w:rPr>
+                <w:rFonts w:ascii="Lucida Console" w:hAnsi="Lucida Console"/>
+                <w:lang w:val="en-US"/>
+              </w:rPr>
+            </w:pPr>
+            <w:r>
+              <w:rPr>
+                <w:rFonts w:ascii="Lucida Console" w:hAnsi="Lucida Console"/>
+                <w:lang w:val="en-US"/>
+              </w:rPr>
+              <w:t>Particulars</w:t>
+            </w:r>
           </w:p>
         </w:tc>
         <w:tc>
           <w:tcPr>
-            <w:tcW w:w="1843" w:type="dxa"/>
+            <w:tcW w:w="3435" w:type="dxa"/>
+            <w:gridSpan w:val="2"/>
           </w:tcPr>
           <w:p>
             <w:pPr>
               <w:jc w:val="center"/>
-              <w:rPr>
-                <w:rFonts w:ascii="Lucida Console" w:eastAsiaTheme="minorEastAsia" w:hAnsi="Lucida Console"/>
-                <w:lang w:val="en-US"/>
-              </w:rPr>
-            </w:pPr>
-            <w:r>
-              <w:rPr>
-                <w:rFonts w:ascii="Lucida Console" w:eastAsiaTheme="minorEastAsia" w:hAnsi="Lucida Console"/>
-                <w:lang w:val="en-US"/>
-              </w:rPr>
-              <w:t>2011</w:t>
+              <w:cnfStyle w:val="000000100000" w:firstRow="0" w:lastRow="0" w:firstColumn="0" w:lastColumn="0" w:oddVBand="0" w:evenVBand="0" w:oddHBand="1" w:evenHBand="0" w:firstRowFirstColumn="0" w:firstRowLastColumn="0" w:lastRowFirstColumn="0" w:lastRowLastColumn="0"/>
+              <w:rPr>
+                <w:rFonts w:ascii="Lucida Console" w:hAnsi="Lucida Console"/>
+                <w:lang w:val="en-US"/>
+              </w:rPr>
+            </w:pPr>
+            <w:r>
+              <w:rPr>
+                <w:rFonts w:ascii="Lucida Console" w:hAnsi="Lucida Console"/>
+                <w:lang w:val="en-US"/>
+              </w:rPr>
+              <w:t>Price: $8 per unit</w:t>
             </w:r>
           </w:p>
         </w:tc>
         <w:tc>
           <w:tcPr>
-            <w:tcW w:w="1791" w:type="dxa"/>
+            <w:tcW w:w="3119" w:type="dxa"/>
+            <w:gridSpan w:val="2"/>
           </w:tcPr>
           <w:p>
             <w:pPr>
               <w:jc w:val="center"/>
-              <w:rPr>
-                <w:rFonts w:ascii="Lucida Console" w:eastAsiaTheme="minorEastAsia" w:hAnsi="Lucida Console"/>
-                <w:lang w:val="en-US"/>
-              </w:rPr>
-            </w:pPr>
-            <w:r>
-              <w:rPr>
-                <w:rFonts w:ascii="Lucida Console" w:eastAsiaTheme="minorEastAsia" w:hAnsi="Lucida Console"/>
-                <w:lang w:val="en-US"/>
-              </w:rPr>
-              <w:t>2012</w:t>
+              <w:cnfStyle w:val="000000100000" w:firstRow="0" w:lastRow="0" w:firstColumn="0" w:lastColumn="0" w:oddVBand="0" w:evenVBand="0" w:oddHBand="1" w:evenHBand="0" w:firstRowFirstColumn="0" w:firstRowLastColumn="0" w:lastRowFirstColumn="0" w:lastRowLastColumn="0"/>
+              <w:rPr>
+                <w:rFonts w:ascii="Lucida Console" w:hAnsi="Lucida Console"/>
+                <w:lang w:val="en-US"/>
+              </w:rPr>
+            </w:pPr>
+            <w:r>
+              <w:rPr>
+                <w:rFonts w:ascii="Lucida Console" w:hAnsi="Lucida Console"/>
+                <w:lang w:val="en-US"/>
+              </w:rPr>
+              <w:t>Price: $12 per unit</w:t>
             </w:r>
           </w:p>
         </w:tc>
@@ -120,63 +187,536 @@
       <w:tr>
         <w:tc>
           <w:tcPr>
-            <w:tcW w:w="5382" w:type="dxa"/>
+            <w:cnfStyle w:val="001000000000" w:firstRow="0" w:lastRow="0" w:firstColumn="1" w:lastColumn="0" w:oddVBand="0" w:evenVBand="0" w:oddHBand="0" w:evenHBand="0" w:firstRowFirstColumn="0" w:firstRowLastColumn="0" w:lastRowFirstColumn="0" w:lastRowLastColumn="0"/>
+            <w:tcW w:w="4362" w:type="dxa"/>
+            <w:vMerge/>
           </w:tcPr>
           <w:p>
             <w:pPr>
               <w:rPr>
-                <w:rFonts w:ascii="Lucida Console" w:eastAsiaTheme="minorEastAsia" w:hAnsi="Lucida Console"/>
-                <w:lang w:val="en-US"/>
-              </w:rPr>
-            </w:pPr>
-            <w:r>
-              <w:rPr>
-                <w:rFonts w:ascii="Lucida Console" w:eastAsiaTheme="minorEastAsia" w:hAnsi="Lucida Console"/>
-                <w:lang w:val="en-US"/>
-              </w:rPr>
-              <w:t>Beginning Inventory</w:t>
-            </w:r>
+                <w:rFonts w:ascii="Lucida Console" w:hAnsi="Lucida Console"/>
+                <w:lang w:val="en-US"/>
+              </w:rPr>
+            </w:pPr>
           </w:p>
         </w:tc>
         <w:tc>
           <w:tcPr>
-            <w:tcW w:w="1843" w:type="dxa"/>
+            <w:tcW w:w="1734" w:type="dxa"/>
           </w:tcPr>
           <w:p>
             <w:pPr>
               <w:jc w:val="right"/>
-              <w:rPr>
-                <w:rFonts w:ascii="Lucida Console" w:eastAsiaTheme="minorEastAsia" w:hAnsi="Lucida Console"/>
-                <w:lang w:val="en-US"/>
-              </w:rPr>
-            </w:pPr>
-            <w:r>
-              <w:rPr>
-                <w:rFonts w:ascii="Lucida Console" w:eastAsiaTheme="minorEastAsia" w:hAnsi="Lucida Console"/>
-                <w:lang w:val="en-US"/>
-              </w:rPr>
-              <w:t>N</w:t>
+              <w:cnfStyle w:val="000000000000" w:firstRow="0" w:lastRow="0" w:firstColumn="0" w:lastColumn="0" w:oddVBand="0" w:evenVBand="0" w:oddHBand="0" w:evenHBand="0" w:firstRowFirstColumn="0" w:firstRowLastColumn="0" w:lastRowFirstColumn="0" w:lastRowLastColumn="0"/>
+              <w:rPr>
+                <w:rFonts w:ascii="Lucida Console" w:hAnsi="Lucida Console"/>
+                <w:lang w:val="en-US"/>
+              </w:rPr>
+            </w:pPr>
+            <w:r>
+              <w:rPr>
+                <w:rFonts w:ascii="Lucida Console" w:hAnsi="Lucida Console"/>
+                <w:lang w:val="en-US"/>
+              </w:rPr>
+              <w:t>FIFO</w:t>
             </w:r>
           </w:p>
         </w:tc>
         <w:tc>
           <w:tcPr>
-            <w:tcW w:w="1791" w:type="dxa"/>
+            <w:tcW w:w="1701" w:type="dxa"/>
           </w:tcPr>
           <w:p>
             <w:pPr>
               <w:jc w:val="right"/>
-              <w:rPr>
-                <w:rFonts w:ascii="Lucida Console" w:eastAsiaTheme="minorEastAsia" w:hAnsi="Lucida Console"/>
-                <w:lang w:val="en-US"/>
-              </w:rPr>
-            </w:pPr>
-            <w:r>
-              <w:rPr>
-                <w:rFonts w:ascii="Lucida Console" w:eastAsiaTheme="minorEastAsia" w:hAnsi="Lucida Console"/>
-                <w:lang w:val="en-US"/>
-              </w:rPr>
-              <w:t>O $20</w:t>
+              <w:cnfStyle w:val="000000000000" w:firstRow="0" w:lastRow="0" w:firstColumn="0" w:lastColumn="0" w:oddVBand="0" w:evenVBand="0" w:oddHBand="0" w:evenHBand="0" w:firstRowFirstColumn="0" w:firstRowLastColumn="0" w:lastRowFirstColumn="0" w:lastRowLastColumn="0"/>
+              <w:rPr>
+                <w:rFonts w:ascii="Lucida Console" w:hAnsi="Lucida Console"/>
+                <w:lang w:val="en-US"/>
+              </w:rPr>
+            </w:pPr>
+            <w:r>
+              <w:rPr>
+                <w:rFonts w:ascii="Lucida Console" w:hAnsi="Lucida Console"/>
+                <w:lang w:val="en-US"/>
+              </w:rPr>
+              <w:t>LIFO</w:t>
+            </w:r>
+          </w:p>
+        </w:tc>
+        <w:tc>
+          <w:tcPr>
+            <w:tcW w:w="1560" w:type="dxa"/>
+          </w:tcPr>
+          <w:p>
+            <w:pPr>
+              <w:jc w:val="right"/>
+              <w:cnfStyle w:val="000000000000" w:firstRow="0" w:lastRow="0" w:firstColumn="0" w:lastColumn="0" w:oddVBand="0" w:evenVBand="0" w:oddHBand="0" w:evenHBand="0" w:firstRowFirstColumn="0" w:firstRowLastColumn="0" w:lastRowFirstColumn="0" w:lastRowLastColumn="0"/>
+              <w:rPr>
+                <w:rFonts w:ascii="Lucida Console" w:hAnsi="Lucida Console"/>
+                <w:lang w:val="en-US"/>
+              </w:rPr>
+            </w:pPr>
+            <w:r>
+              <w:rPr>
+                <w:rFonts w:ascii="Lucida Console" w:hAnsi="Lucida Console"/>
+                <w:lang w:val="en-US"/>
+              </w:rPr>
+              <w:t>FIFO</w:t>
+            </w:r>
+          </w:p>
+        </w:tc>
+        <w:tc>
+          <w:tcPr>
+            <w:tcW w:w="1559" w:type="dxa"/>
+          </w:tcPr>
+          <w:p>
+            <w:pPr>
+              <w:jc w:val="right"/>
+              <w:cnfStyle w:val="000000000000" w:firstRow="0" w:lastRow="0" w:firstColumn="0" w:lastColumn="0" w:oddVBand="0" w:evenVBand="0" w:oddHBand="0" w:evenHBand="0" w:firstRowFirstColumn="0" w:firstRowLastColumn="0" w:lastRowFirstColumn="0" w:lastRowLastColumn="0"/>
+              <w:rPr>
+                <w:rFonts w:ascii="Lucida Console" w:hAnsi="Lucida Console"/>
+                <w:lang w:val="en-US"/>
+              </w:rPr>
+            </w:pPr>
+            <w:r>
+              <w:rPr>
+                <w:rFonts w:ascii="Lucida Console" w:hAnsi="Lucida Console"/>
+                <w:lang w:val="en-US"/>
+              </w:rPr>
+              <w:t>LIFO</w:t>
+            </w:r>
+          </w:p>
+        </w:tc>
+      </w:tr>
+      <w:tr>
+        <w:trPr>
+          <w:cnfStyle w:val="000000100000" w:firstRow="0" w:lastRow="0" w:firstColumn="0" w:lastColumn="0" w:oddVBand="0" w:evenVBand="0" w:oddHBand="1" w:evenHBand="0" w:firstRowFirstColumn="0" w:firstRowLastColumn="0" w:lastRowFirstColumn="0" w:lastRowLastColumn="0"/>
+        </w:trPr>
+        <w:tc>
+          <w:tcPr>
+            <w:cnfStyle w:val="001000000000" w:firstRow="0" w:lastRow="0" w:firstColumn="1" w:lastColumn="0" w:oddVBand="0" w:evenVBand="0" w:oddHBand="0" w:evenHBand="0" w:firstRowFirstColumn="0" w:firstRowLastColumn="0" w:lastRowFirstColumn="0" w:lastRowLastColumn="0"/>
+            <w:tcW w:w="4362" w:type="dxa"/>
+            <w:vMerge w:val="restart"/>
+          </w:tcPr>
+          <w:p>
+            <w:pPr>
+              <w:rPr>
+                <w:rFonts w:ascii="Lucida Console" w:hAnsi="Lucida Console"/>
+                <w:lang w:val="en-US"/>
+              </w:rPr>
+            </w:pPr>
+            <w:r>
+              <w:rPr>
+                <w:rFonts w:ascii="Lucida Console" w:hAnsi="Lucida Console"/>
+                <w:lang w:val="en-US"/>
+              </w:rPr>
+              <w:t>Net Sales</w:t>
+            </w:r>
+          </w:p>
+          <w:p>
+            <w:pPr>
+              <w:rPr>
+                <w:rFonts w:ascii="Lucida Console" w:hAnsi="Lucida Console"/>
+                <w:lang w:val="en-US"/>
+              </w:rPr>
+            </w:pPr>
+          </w:p>
+          <w:p>
+            <w:pPr>
+              <w:rPr>
+                <w:rFonts w:ascii="Lucida Console" w:hAnsi="Lucida Console"/>
+                <w:b w:val="0"/>
+                <w:bCs w:val="0"/>
+                <w:lang w:val="en-US"/>
+              </w:rPr>
+            </w:pPr>
+            <w:r>
+              <w:rPr>
+                <w:rFonts w:ascii="Lucida Console" w:hAnsi="Lucida Console"/>
+                <w:b w:val="0"/>
+                <w:bCs w:val="0"/>
+                <w:lang w:val="en-US"/>
+              </w:rPr>
+              <w:t>Cost of Goods Sold:</w:t>
+            </w:r>
+          </w:p>
+          <w:p>
+            <w:pPr>
+              <w:rPr>
+                <w:rFonts w:ascii="Lucida Console" w:hAnsi="Lucida Console"/>
+                <w:b w:val="0"/>
+                <w:bCs w:val="0"/>
+                <w:lang w:val="en-US"/>
+              </w:rPr>
+            </w:pPr>
+            <w:r>
+              <w:rPr>
+                <w:rFonts w:ascii="Lucida Console" w:hAnsi="Lucida Console"/>
+                <w:b w:val="0"/>
+                <w:bCs w:val="0"/>
+                <w:lang w:val="en-US"/>
+              </w:rPr>
+              <w:t xml:space="preserve">  Purchase of Goods</w:t>
+            </w:r>
+          </w:p>
+          <w:p>
+            <w:pPr>
+              <w:rPr>
+                <w:rFonts w:ascii="Lucida Console" w:hAnsi="Lucida Console"/>
+                <w:b w:val="0"/>
+                <w:bCs w:val="0"/>
+                <w:lang w:val="en-US"/>
+              </w:rPr>
+            </w:pPr>
+            <w:r>
+              <w:rPr>
+                <w:rFonts w:ascii="Lucida Console" w:hAnsi="Lucida Console"/>
+                <w:b w:val="0"/>
+                <w:bCs w:val="0"/>
+                <w:lang w:val="en-US"/>
+              </w:rPr>
+              <w:t xml:space="preserve">    Beginning Inventory</w:t>
+            </w:r>
+          </w:p>
+          <w:p>
+            <w:pPr>
+              <w:rPr>
+                <w:rFonts w:ascii="Lucida Console" w:hAnsi="Lucida Console"/>
+                <w:b w:val="0"/>
+                <w:bCs w:val="0"/>
+                <w:lang w:val="en-US"/>
+              </w:rPr>
+            </w:pPr>
+            <w:r>
+              <w:rPr>
+                <w:rFonts w:ascii="Lucida Console" w:hAnsi="Lucida Console"/>
+                <w:b w:val="0"/>
+                <w:bCs w:val="0"/>
+                <w:lang w:val="en-US"/>
+              </w:rPr>
+              <w:t xml:space="preserve">  Goods Available for Sale</w:t>
+            </w:r>
+          </w:p>
+          <w:p>
+            <w:pPr>
+              <w:rPr>
+                <w:rFonts w:ascii="Lucida Console" w:hAnsi="Lucida Console"/>
+                <w:lang w:val="en-US"/>
+              </w:rPr>
+            </w:pPr>
+            <w:r>
+              <w:rPr>
+                <w:rFonts w:ascii="Lucida Console" w:hAnsi="Lucida Console"/>
+                <w:b w:val="0"/>
+                <w:bCs w:val="0"/>
+                <w:lang w:val="en-US"/>
+              </w:rPr>
+              <w:t xml:space="preserve">    Deduct: Ending Inventory</w:t>
+            </w:r>
+          </w:p>
+        </w:tc>
+        <w:tc>
+          <w:tcPr>
+            <w:tcW w:w="1734" w:type="dxa"/>
+          </w:tcPr>
+          <w:p>
+            <w:pPr>
+              <w:jc w:val="right"/>
+              <w:cnfStyle w:val="000000100000" w:firstRow="0" w:lastRow="0" w:firstColumn="0" w:lastColumn="0" w:oddVBand="0" w:evenVBand="0" w:oddHBand="1" w:evenHBand="0" w:firstRowFirstColumn="0" w:firstRowLastColumn="0" w:lastRowFirstColumn="0" w:lastRowLastColumn="0"/>
+              <w:rPr>
+                <w:rFonts w:ascii="Lucida Console" w:hAnsi="Lucida Console"/>
+                <w:lang w:val="en-US"/>
+              </w:rPr>
+            </w:pPr>
+            <w:r>
+              <w:rPr>
+                <w:rFonts w:ascii="Lucida Console" w:hAnsi="Lucida Console"/>
+                <w:lang w:val="en-US"/>
+              </w:rPr>
+              <w:t>228,000</w:t>
+            </w:r>
+          </w:p>
+          <w:p>
+            <w:pPr>
+              <w:jc w:val="right"/>
+              <w:cnfStyle w:val="000000100000" w:firstRow="0" w:lastRow="0" w:firstColumn="0" w:lastColumn="0" w:oddVBand="0" w:evenVBand="0" w:oddHBand="1" w:evenHBand="0" w:firstRowFirstColumn="0" w:firstRowLastColumn="0" w:lastRowFirstColumn="0" w:lastRowLastColumn="0"/>
+              <w:rPr>
+                <w:rFonts w:ascii="Lucida Console" w:hAnsi="Lucida Console"/>
+                <w:lang w:val="en-US"/>
+              </w:rPr>
+            </w:pPr>
+          </w:p>
+          <w:p>
+            <w:pPr>
+              <w:jc w:val="right"/>
+              <w:cnfStyle w:val="000000100000" w:firstRow="0" w:lastRow="0" w:firstColumn="0" w:lastColumn="0" w:oddVBand="0" w:evenVBand="0" w:oddHBand="1" w:evenHBand="0" w:firstRowFirstColumn="0" w:firstRowLastColumn="0" w:lastRowFirstColumn="0" w:lastRowLastColumn="0"/>
+              <w:rPr>
+                <w:rFonts w:ascii="Lucida Console" w:hAnsi="Lucida Console"/>
+                <w:lang w:val="en-US"/>
+              </w:rPr>
+            </w:pPr>
+          </w:p>
+          <w:p>
+            <w:pPr>
+              <w:jc w:val="right"/>
+              <w:cnfStyle w:val="000000100000" w:firstRow="0" w:lastRow="0" w:firstColumn="0" w:lastColumn="0" w:oddVBand="0" w:evenVBand="0" w:oddHBand="1" w:evenHBand="0" w:firstRowFirstColumn="0" w:firstRowLastColumn="0" w:lastRowFirstColumn="0" w:lastRowLastColumn="0"/>
+              <w:rPr>
+                <w:rFonts w:ascii="Lucida Console" w:hAnsi="Lucida Console"/>
+                <w:lang w:val="en-US"/>
+              </w:rPr>
+            </w:pPr>
+            <w:r>
+              <w:rPr>
+                <w:rFonts w:ascii="Lucida Console" w:hAnsi="Lucida Console"/>
+                <w:lang w:val="en-US"/>
+              </w:rPr>
+              <w:t>104,000</w:t>
+            </w:r>
+          </w:p>
+          <w:p>
+            <w:pPr>
+              <w:jc w:val="right"/>
+              <w:cnfStyle w:val="000000100000" w:firstRow="0" w:lastRow="0" w:firstColumn="0" w:lastColumn="0" w:oddVBand="0" w:evenVBand="0" w:oddHBand="1" w:evenHBand="0" w:firstRowFirstColumn="0" w:firstRowLastColumn="0" w:lastRowFirstColumn="0" w:lastRowLastColumn="0"/>
+              <w:rPr>
+                <w:rFonts w:ascii="Lucida Console" w:hAnsi="Lucida Console"/>
+                <w:lang w:val="en-US"/>
+              </w:rPr>
+            </w:pPr>
+            <w:r>
+              <w:rPr>
+                <w:rFonts w:ascii="Lucida Console" w:hAnsi="Lucida Console"/>
+                <w:lang w:val="en-US"/>
+              </w:rPr>
+              <w:t>100,000</w:t>
+            </w:r>
+          </w:p>
+        </w:tc>
+        <w:tc>
+          <w:tcPr>
+            <w:tcW w:w="1701" w:type="dxa"/>
+          </w:tcPr>
+          <w:p>
+            <w:pPr>
+              <w:jc w:val="right"/>
+              <w:cnfStyle w:val="000000100000" w:firstRow="0" w:lastRow="0" w:firstColumn="0" w:lastColumn="0" w:oddVBand="0" w:evenVBand="0" w:oddHBand="1" w:evenHBand="0" w:firstRowFirstColumn="0" w:firstRowLastColumn="0" w:lastRowFirstColumn="0" w:lastRowLastColumn="0"/>
+              <w:rPr>
+                <w:rFonts w:ascii="Lucida Console" w:hAnsi="Lucida Console"/>
+                <w:lang w:val="en-US"/>
+              </w:rPr>
+            </w:pPr>
+            <w:r>
+              <w:rPr>
+                <w:rFonts w:ascii="Lucida Console" w:hAnsi="Lucida Console"/>
+                <w:lang w:val="en-US"/>
+              </w:rPr>
+              <w:t>228,000</w:t>
+            </w:r>
+          </w:p>
+          <w:p>
+            <w:pPr>
+              <w:jc w:val="right"/>
+              <w:cnfStyle w:val="000000100000" w:firstRow="0" w:lastRow="0" w:firstColumn="0" w:lastColumn="0" w:oddVBand="0" w:evenVBand="0" w:oddHBand="1" w:evenHBand="0" w:firstRowFirstColumn="0" w:firstRowLastColumn="0" w:lastRowFirstColumn="0" w:lastRowLastColumn="0"/>
+              <w:rPr>
+                <w:rFonts w:ascii="Lucida Console" w:hAnsi="Lucida Console"/>
+                <w:lang w:val="en-US"/>
+              </w:rPr>
+            </w:pPr>
+          </w:p>
+          <w:p>
+            <w:pPr>
+              <w:jc w:val="right"/>
+              <w:cnfStyle w:val="000000100000" w:firstRow="0" w:lastRow="0" w:firstColumn="0" w:lastColumn="0" w:oddVBand="0" w:evenVBand="0" w:oddHBand="1" w:evenHBand="0" w:firstRowFirstColumn="0" w:firstRowLastColumn="0" w:lastRowFirstColumn="0" w:lastRowLastColumn="0"/>
+              <w:rPr>
+                <w:rFonts w:ascii="Lucida Console" w:hAnsi="Lucida Console"/>
+                <w:lang w:val="en-US"/>
+              </w:rPr>
+            </w:pPr>
+          </w:p>
+          <w:p>
+            <w:pPr>
+              <w:jc w:val="right"/>
+              <w:cnfStyle w:val="000000100000" w:firstRow="0" w:lastRow="0" w:firstColumn="0" w:lastColumn="0" w:oddVBand="0" w:evenVBand="0" w:oddHBand="1" w:evenHBand="0" w:firstRowFirstColumn="0" w:firstRowLastColumn="0" w:lastRowFirstColumn="0" w:lastRowLastColumn="0"/>
+              <w:rPr>
+                <w:rFonts w:ascii="Lucida Console" w:hAnsi="Lucida Console"/>
+                <w:lang w:val="en-US"/>
+              </w:rPr>
+            </w:pPr>
+            <w:r>
+              <w:rPr>
+                <w:rFonts w:ascii="Lucida Console" w:hAnsi="Lucida Console"/>
+                <w:lang w:val="en-US"/>
+              </w:rPr>
+              <w:t>104,000</w:t>
+            </w:r>
+          </w:p>
+          <w:p>
+            <w:pPr>
+              <w:jc w:val="right"/>
+              <w:cnfStyle w:val="000000100000" w:firstRow="0" w:lastRow="0" w:firstColumn="0" w:lastColumn="0" w:oddVBand="0" w:evenVBand="0" w:oddHBand="1" w:evenHBand="0" w:firstRowFirstColumn="0" w:firstRowLastColumn="0" w:lastRowFirstColumn="0" w:lastRowLastColumn="0"/>
+              <w:rPr>
+                <w:rFonts w:ascii="Lucida Console" w:hAnsi="Lucida Console"/>
+                <w:lang w:val="en-US"/>
+              </w:rPr>
+            </w:pPr>
+            <w:r>
+              <w:rPr>
+                <w:rFonts w:ascii="Lucida Console" w:hAnsi="Lucida Console"/>
+                <w:lang w:val="en-US"/>
+              </w:rPr>
+              <w:t>100,000</w:t>
+            </w:r>
+          </w:p>
+        </w:tc>
+        <w:tc>
+          <w:tcPr>
+            <w:tcW w:w="1560" w:type="dxa"/>
+          </w:tcPr>
+          <w:p>
+            <w:pPr>
+              <w:jc w:val="right"/>
+              <w:cnfStyle w:val="000000100000" w:firstRow="0" w:lastRow="0" w:firstColumn="0" w:lastColumn="0" w:oddVBand="0" w:evenVBand="0" w:oddHBand="1" w:evenHBand="0" w:firstRowFirstColumn="0" w:firstRowLastColumn="0" w:lastRowFirstColumn="0" w:lastRowLastColumn="0"/>
+              <w:rPr>
+                <w:rFonts w:ascii="Lucida Console" w:hAnsi="Lucida Console"/>
+                <w:lang w:val="en-US"/>
+              </w:rPr>
+            </w:pPr>
+            <w:r>
+              <w:rPr>
+                <w:rFonts w:ascii="Lucida Console" w:hAnsi="Lucida Console"/>
+                <w:lang w:val="en-US"/>
+              </w:rPr>
+              <w:t>228,000</w:t>
+            </w:r>
+          </w:p>
+          <w:p>
+            <w:pPr>
+              <w:jc w:val="right"/>
+              <w:cnfStyle w:val="000000100000" w:firstRow="0" w:lastRow="0" w:firstColumn="0" w:lastColumn="0" w:oddVBand="0" w:evenVBand="0" w:oddHBand="1" w:evenHBand="0" w:firstRowFirstColumn="0" w:firstRowLastColumn="0" w:lastRowFirstColumn="0" w:lastRowLastColumn="0"/>
+              <w:rPr>
+                <w:rFonts w:ascii="Lucida Console" w:hAnsi="Lucida Console"/>
+                <w:lang w:val="en-US"/>
+              </w:rPr>
+            </w:pPr>
+          </w:p>
+          <w:p>
+            <w:pPr>
+              <w:jc w:val="right"/>
+              <w:cnfStyle w:val="000000100000" w:firstRow="0" w:lastRow="0" w:firstColumn="0" w:lastColumn="0" w:oddVBand="0" w:evenVBand="0" w:oddHBand="1" w:evenHBand="0" w:firstRowFirstColumn="0" w:firstRowLastColumn="0" w:lastRowFirstColumn="0" w:lastRowLastColumn="0"/>
+              <w:rPr>
+                <w:rFonts w:ascii="Lucida Console" w:hAnsi="Lucida Console"/>
+                <w:lang w:val="en-US"/>
+              </w:rPr>
+            </w:pPr>
+          </w:p>
+          <w:p>
+            <w:pPr>
+              <w:jc w:val="right"/>
+              <w:cnfStyle w:val="000000100000" w:firstRow="0" w:lastRow="0" w:firstColumn="0" w:lastColumn="0" w:oddVBand="0" w:evenVBand="0" w:oddHBand="1" w:evenHBand="0" w:firstRowFirstColumn="0" w:firstRowLastColumn="0" w:lastRowFirstColumn="0" w:lastRowLastColumn="0"/>
+              <w:rPr>
+                <w:rFonts w:ascii="Lucida Console" w:hAnsi="Lucida Console"/>
+                <w:lang w:val="en-US"/>
+              </w:rPr>
+            </w:pPr>
+            <w:r>
+              <w:rPr>
+                <w:rFonts w:ascii="Lucida Console" w:hAnsi="Lucida Console"/>
+                <w:lang w:val="en-US"/>
+              </w:rPr>
+              <w:t>156,000</w:t>
+            </w:r>
+          </w:p>
+          <w:p>
+            <w:pPr>
+              <w:jc w:val="right"/>
+              <w:cnfStyle w:val="000000100000" w:firstRow="0" w:lastRow="0" w:firstColumn="0" w:lastColumn="0" w:oddVBand="0" w:evenVBand="0" w:oddHBand="1" w:evenHBand="0" w:firstRowFirstColumn="0" w:firstRowLastColumn="0" w:lastRowFirstColumn="0" w:lastRowLastColumn="0"/>
+              <w:rPr>
+                <w:rFonts w:ascii="Lucida Console" w:hAnsi="Lucida Console"/>
+                <w:lang w:val="en-US"/>
+              </w:rPr>
+            </w:pPr>
+            <w:r>
+              <w:rPr>
+                <w:rFonts w:ascii="Lucida Console" w:hAnsi="Lucida Console"/>
+                <w:lang w:val="en-US"/>
+              </w:rPr>
+              <w:t>100,000</w:t>
+            </w:r>
+          </w:p>
+        </w:tc>
+        <w:tc>
+          <w:tcPr>
+            <w:tcW w:w="1559" w:type="dxa"/>
+          </w:tcPr>
+          <w:p>
+            <w:pPr>
+              <w:jc w:val="right"/>
+              <w:cnfStyle w:val="000000100000" w:firstRow="0" w:lastRow="0" w:firstColumn="0" w:lastColumn="0" w:oddVBand="0" w:evenVBand="0" w:oddHBand="1" w:evenHBand="0" w:firstRowFirstColumn="0" w:firstRowLastColumn="0" w:lastRowFirstColumn="0" w:lastRowLastColumn="0"/>
+              <w:rPr>
+                <w:rFonts w:ascii="Lucida Console" w:hAnsi="Lucida Console"/>
+                <w:lang w:val="en-US"/>
+              </w:rPr>
+            </w:pPr>
+            <w:r>
+              <w:rPr>
+                <w:rFonts w:ascii="Lucida Console" w:hAnsi="Lucida Console"/>
+                <w:lang w:val="en-US"/>
+              </w:rPr>
+              <w:t>228,000</w:t>
+            </w:r>
+          </w:p>
+          <w:p>
+            <w:pPr>
+              <w:jc w:val="right"/>
+              <w:cnfStyle w:val="000000100000" w:firstRow="0" w:lastRow="0" w:firstColumn="0" w:lastColumn="0" w:oddVBand="0" w:evenVBand="0" w:oddHBand="1" w:evenHBand="0" w:firstRowFirstColumn="0" w:firstRowLastColumn="0" w:lastRowFirstColumn="0" w:lastRowLastColumn="0"/>
+              <w:rPr>
+                <w:rFonts w:ascii="Lucida Console" w:hAnsi="Lucida Console"/>
+                <w:lang w:val="en-US"/>
+              </w:rPr>
+            </w:pPr>
+          </w:p>
+          <w:p>
+            <w:pPr>
+              <w:jc w:val="right"/>
+              <w:cnfStyle w:val="000000100000" w:firstRow="0" w:lastRow="0" w:firstColumn="0" w:lastColumn="0" w:oddVBand="0" w:evenVBand="0" w:oddHBand="1" w:evenHBand="0" w:firstRowFirstColumn="0" w:firstRowLastColumn="0" w:lastRowFirstColumn="0" w:lastRowLastColumn="0"/>
+              <w:rPr>
+                <w:rFonts w:ascii="Lucida Console" w:hAnsi="Lucida Console"/>
+                <w:lang w:val="en-US"/>
+              </w:rPr>
+            </w:pPr>
+          </w:p>
+          <w:p>
+            <w:pPr>
+              <w:jc w:val="right"/>
+              <w:cnfStyle w:val="000000100000" w:firstRow="0" w:lastRow="0" w:firstColumn="0" w:lastColumn="0" w:oddVBand="0" w:evenVBand="0" w:oddHBand="1" w:evenHBand="0" w:firstRowFirstColumn="0" w:firstRowLastColumn="0" w:lastRowFirstColumn="0" w:lastRowLastColumn="0"/>
+              <w:rPr>
+                <w:rFonts w:ascii="Lucida Console" w:hAnsi="Lucida Console"/>
+                <w:lang w:val="en-US"/>
+              </w:rPr>
+            </w:pPr>
+            <w:r>
+              <w:rPr>
+                <w:rFonts w:ascii="Lucida Console" w:hAnsi="Lucida Console"/>
+                <w:lang w:val="en-US"/>
+              </w:rPr>
+              <w:t>156,000</w:t>
+            </w:r>
+          </w:p>
+          <w:p>
+            <w:pPr>
+              <w:jc w:val="right"/>
+              <w:cnfStyle w:val="000000100000" w:firstRow="0" w:lastRow="0" w:firstColumn="0" w:lastColumn="0" w:oddVBand="0" w:evenVBand="0" w:oddHBand="1" w:evenHBand="0" w:firstRowFirstColumn="0" w:firstRowLastColumn="0" w:lastRowFirstColumn="0" w:lastRowLastColumn="0"/>
+              <w:rPr>
+                <w:rFonts w:ascii="Lucida Console" w:hAnsi="Lucida Console"/>
+                <w:lang w:val="en-US"/>
+              </w:rPr>
+            </w:pPr>
+            <w:r>
+              <w:rPr>
+                <w:rFonts w:ascii="Lucida Console" w:hAnsi="Lucida Console"/>
+                <w:lang w:val="en-US"/>
+              </w:rPr>
+              <w:t>100,000</w:t>
             </w:r>
           </w:p>
         </w:tc>
@@ -184,70 +724,286 @@
       <w:tr>
         <w:tc>
           <w:tcPr>
-            <w:tcW w:w="5382" w:type="dxa"/>
+            <w:cnfStyle w:val="001000000000" w:firstRow="0" w:lastRow="0" w:firstColumn="1" w:lastColumn="0" w:oddVBand="0" w:evenVBand="0" w:oddHBand="0" w:evenHBand="0" w:firstRowFirstColumn="0" w:firstRowLastColumn="0" w:lastRowFirstColumn="0" w:lastRowLastColumn="0"/>
+            <w:tcW w:w="4362" w:type="dxa"/>
+            <w:vMerge/>
           </w:tcPr>
           <w:p>
             <w:pPr>
               <w:rPr>
-                <w:rFonts w:ascii="Lucida Console" w:eastAsiaTheme="minorEastAsia" w:hAnsi="Lucida Console"/>
-                <w:lang w:val="en-US"/>
-              </w:rPr>
-            </w:pPr>
-            <w:r>
-              <w:rPr>
-                <w:rFonts w:ascii="Lucida Console" w:eastAsiaTheme="minorEastAsia" w:hAnsi="Lucida Console"/>
-                <w:lang w:val="en-US"/>
-              </w:rPr>
-              <w:t>Ending Inventory</w:t>
-            </w:r>
+                <w:rFonts w:ascii="Lucida Console" w:hAnsi="Lucida Console"/>
+                <w:lang w:val="en-US"/>
+              </w:rPr>
+            </w:pPr>
           </w:p>
         </w:tc>
         <w:tc>
           <w:tcPr>
-            <w:tcW w:w="1843" w:type="dxa"/>
+            <w:tcW w:w="1734" w:type="dxa"/>
           </w:tcPr>
           <w:p>
             <w:pPr>
               <w:jc w:val="right"/>
-              <w:rPr>
-                <w:rFonts w:ascii="Lucida Console" w:eastAsiaTheme="minorEastAsia" w:hAnsi="Lucida Console"/>
-                <w:lang w:val="en-US"/>
-              </w:rPr>
-            </w:pPr>
-            <w:r>
-              <w:rPr>
-                <w:rFonts w:ascii="Lucida Console" w:eastAsiaTheme="minorEastAsia" w:hAnsi="Lucida Console"/>
-                <w:lang w:val="en-US"/>
-              </w:rPr>
-              <w:t>O</w:t>
-            </w:r>
-            <w:r>
-              <w:rPr>
-                <w:rFonts w:ascii="Lucida Console" w:eastAsiaTheme="minorEastAsia" w:hAnsi="Lucida Console"/>
-                <w:lang w:val="en-US"/>
-              </w:rPr>
-              <w:t xml:space="preserve"> $20</w:t>
+              <w:cnfStyle w:val="000000000000" w:firstRow="0" w:lastRow="0" w:firstColumn="0" w:lastColumn="0" w:oddVBand="0" w:evenVBand="0" w:oddHBand="0" w:evenHBand="0" w:firstRowFirstColumn="0" w:firstRowLastColumn="0" w:lastRowFirstColumn="0" w:lastRowLastColumn="0"/>
+              <w:rPr>
+                <w:rFonts w:ascii="Lucida Console" w:hAnsi="Lucida Console"/>
+                <w:lang w:val="en-US"/>
+              </w:rPr>
+            </w:pPr>
+            <w:r>
+              <w:rPr>
+                <w:rFonts w:ascii="Lucida Console" w:hAnsi="Lucida Console"/>
+                <w:lang w:val="en-US"/>
+              </w:rPr>
+              <w:t>204,000</w:t>
+            </w:r>
+          </w:p>
+          <w:p>
+            <w:pPr>
+              <w:jc w:val="right"/>
+              <w:cnfStyle w:val="000000000000" w:firstRow="0" w:lastRow="0" w:firstColumn="0" w:lastColumn="0" w:oddVBand="0" w:evenVBand="0" w:oddHBand="0" w:evenHBand="0" w:firstRowFirstColumn="0" w:firstRowLastColumn="0" w:lastRowFirstColumn="0" w:lastRowLastColumn="0"/>
+              <w:rPr>
+                <w:rFonts w:ascii="Lucida Console" w:hAnsi="Lucida Console"/>
+                <w:lang w:val="en-US"/>
+              </w:rPr>
+            </w:pPr>
+            <w:r>
+              <w:rPr>
+                <w:rFonts w:ascii="Lucida Console" w:hAnsi="Lucida Console"/>
+                <w:lang w:val="en-US"/>
+              </w:rPr>
+              <w:t>(88,000)</w:t>
             </w:r>
           </w:p>
         </w:tc>
         <w:tc>
           <w:tcPr>
-            <w:tcW w:w="1791" w:type="dxa"/>
+            <w:tcW w:w="1701" w:type="dxa"/>
           </w:tcPr>
           <w:p>
             <w:pPr>
               <w:jc w:val="right"/>
-              <w:rPr>
-                <w:rFonts w:ascii="Lucida Console" w:eastAsiaTheme="minorEastAsia" w:hAnsi="Lucida Console"/>
-                <w:lang w:val="en-US"/>
-              </w:rPr>
-            </w:pPr>
-            <w:r>
-              <w:rPr>
-                <w:rFonts w:ascii="Lucida Console" w:eastAsiaTheme="minorEastAsia" w:hAnsi="Lucida Console"/>
-                <w:lang w:val="en-US"/>
-              </w:rPr>
-              <w:t>N</w:t>
+              <w:cnfStyle w:val="000000000000" w:firstRow="0" w:lastRow="0" w:firstColumn="0" w:lastColumn="0" w:oddVBand="0" w:evenVBand="0" w:oddHBand="0" w:evenHBand="0" w:firstRowFirstColumn="0" w:firstRowLastColumn="0" w:lastRowFirstColumn="0" w:lastRowLastColumn="0"/>
+              <w:rPr>
+                <w:rFonts w:ascii="Lucida Console" w:hAnsi="Lucida Console"/>
+                <w:lang w:val="en-US"/>
+              </w:rPr>
+            </w:pPr>
+            <w:r>
+              <w:rPr>
+                <w:rFonts w:ascii="Lucida Console" w:hAnsi="Lucida Console"/>
+                <w:lang w:val="en-US"/>
+              </w:rPr>
+              <w:t>204,000</w:t>
+            </w:r>
+          </w:p>
+          <w:p>
+            <w:pPr>
+              <w:jc w:val="right"/>
+              <w:cnfStyle w:val="000000000000" w:firstRow="0" w:lastRow="0" w:firstColumn="0" w:lastColumn="0" w:oddVBand="0" w:evenVBand="0" w:oddHBand="0" w:evenHBand="0" w:firstRowFirstColumn="0" w:firstRowLastColumn="0" w:lastRowFirstColumn="0" w:lastRowLastColumn="0"/>
+              <w:rPr>
+                <w:rFonts w:ascii="Lucida Console" w:hAnsi="Lucida Console"/>
+                <w:lang w:val="en-US"/>
+              </w:rPr>
+            </w:pPr>
+            <w:r>
+              <w:rPr>
+                <w:rFonts w:ascii="Lucida Console" w:hAnsi="Lucida Console"/>
+                <w:lang w:val="en-US"/>
+              </w:rPr>
+              <w:t>(108,000)</w:t>
+            </w:r>
+          </w:p>
+        </w:tc>
+        <w:tc>
+          <w:tcPr>
+            <w:tcW w:w="1560" w:type="dxa"/>
+          </w:tcPr>
+          <w:p>
+            <w:pPr>
+              <w:jc w:val="right"/>
+              <w:cnfStyle w:val="000000000000" w:firstRow="0" w:lastRow="0" w:firstColumn="0" w:lastColumn="0" w:oddVBand="0" w:evenVBand="0" w:oddHBand="0" w:evenHBand="0" w:firstRowFirstColumn="0" w:firstRowLastColumn="0" w:lastRowFirstColumn="0" w:lastRowLastColumn="0"/>
+              <w:rPr>
+                <w:rFonts w:ascii="Lucida Console" w:hAnsi="Lucida Console"/>
+                <w:lang w:val="en-US"/>
+              </w:rPr>
+            </w:pPr>
+            <w:r>
+              <w:rPr>
+                <w:rFonts w:ascii="Lucida Console" w:hAnsi="Lucida Console"/>
+                <w:lang w:val="en-US"/>
+              </w:rPr>
+              <w:t>256,000</w:t>
+            </w:r>
+          </w:p>
+          <w:p>
+            <w:pPr>
+              <w:jc w:val="right"/>
+              <w:cnfStyle w:val="000000000000" w:firstRow="0" w:lastRow="0" w:firstColumn="0" w:lastColumn="0" w:oddVBand="0" w:evenVBand="0" w:oddHBand="0" w:evenHBand="0" w:firstRowFirstColumn="0" w:firstRowLastColumn="0" w:lastRowFirstColumn="0" w:lastRowLastColumn="0"/>
+              <w:rPr>
+                <w:rFonts w:ascii="Lucida Console" w:hAnsi="Lucida Console"/>
+                <w:lang w:val="en-US"/>
+              </w:rPr>
+            </w:pPr>
+            <w:r>
+              <w:rPr>
+                <w:rFonts w:ascii="Lucida Console" w:hAnsi="Lucida Console"/>
+                <w:lang w:val="en-US"/>
+              </w:rPr>
+              <w:t>(132,000)</w:t>
+            </w:r>
+          </w:p>
+        </w:tc>
+        <w:tc>
+          <w:tcPr>
+            <w:tcW w:w="1559" w:type="dxa"/>
+          </w:tcPr>
+          <w:p>
+            <w:pPr>
+              <w:jc w:val="right"/>
+              <w:cnfStyle w:val="000000000000" w:firstRow="0" w:lastRow="0" w:firstColumn="0" w:lastColumn="0" w:oddVBand="0" w:evenVBand="0" w:oddHBand="0" w:evenHBand="0" w:firstRowFirstColumn="0" w:firstRowLastColumn="0" w:lastRowFirstColumn="0" w:lastRowLastColumn="0"/>
+              <w:rPr>
+                <w:rFonts w:ascii="Lucida Console" w:hAnsi="Lucida Console"/>
+                <w:lang w:val="en-US"/>
+              </w:rPr>
+            </w:pPr>
+            <w:r>
+              <w:rPr>
+                <w:rFonts w:ascii="Lucida Console" w:hAnsi="Lucida Console"/>
+                <w:lang w:val="en-US"/>
+              </w:rPr>
+              <w:t>256,000</w:t>
+            </w:r>
+          </w:p>
+          <w:p>
+            <w:pPr>
+              <w:jc w:val="right"/>
+              <w:cnfStyle w:val="000000000000" w:firstRow="0" w:lastRow="0" w:firstColumn="0" w:lastColumn="0" w:oddVBand="0" w:evenVBand="0" w:oddHBand="0" w:evenHBand="0" w:firstRowFirstColumn="0" w:firstRowLastColumn="0" w:lastRowFirstColumn="0" w:lastRowLastColumn="0"/>
+              <w:rPr>
+                <w:rFonts w:ascii="Lucida Console" w:hAnsi="Lucida Console"/>
+                <w:lang w:val="en-US"/>
+              </w:rPr>
+            </w:pPr>
+            <w:r>
+              <w:rPr>
+                <w:rFonts w:ascii="Lucida Console" w:hAnsi="Lucida Console"/>
+                <w:lang w:val="en-US"/>
+              </w:rPr>
+              <w:t>(112,000)</w:t>
+            </w:r>
+          </w:p>
+        </w:tc>
+      </w:tr>
+      <w:tr>
+        <w:trPr>
+          <w:cnfStyle w:val="000000100000" w:firstRow="0" w:lastRow="0" w:firstColumn="0" w:lastColumn="0" w:oddVBand="0" w:evenVBand="0" w:oddHBand="1" w:evenHBand="0" w:firstRowFirstColumn="0" w:firstRowLastColumn="0" w:lastRowFirstColumn="0" w:lastRowLastColumn="0"/>
+        </w:trPr>
+        <w:tc>
+          <w:tcPr>
+            <w:cnfStyle w:val="001000000000" w:firstRow="0" w:lastRow="0" w:firstColumn="1" w:lastColumn="0" w:oddVBand="0" w:evenVBand="0" w:oddHBand="0" w:evenHBand="0" w:firstRowFirstColumn="0" w:firstRowLastColumn="0" w:lastRowFirstColumn="0" w:lastRowLastColumn="0"/>
+            <w:tcW w:w="4362" w:type="dxa"/>
+          </w:tcPr>
+          <w:p>
+            <w:pPr>
+              <w:rPr>
+                <w:rFonts w:ascii="Lucida Console" w:hAnsi="Lucida Console"/>
+                <w:lang w:val="en-US"/>
+              </w:rPr>
+            </w:pPr>
+            <w:r>
+              <w:rPr>
+                <w:rFonts w:ascii="Lucida Console" w:hAnsi="Lucida Console"/>
+                <w:lang w:val="en-US"/>
+              </w:rPr>
+              <w:t>Net Cost of Goods Sold</w:t>
+            </w:r>
+          </w:p>
+        </w:tc>
+        <w:tc>
+          <w:tcPr>
+            <w:tcW w:w="1734" w:type="dxa"/>
+          </w:tcPr>
+          <w:p>
+            <w:pPr>
+              <w:jc w:val="right"/>
+              <w:cnfStyle w:val="000000100000" w:firstRow="0" w:lastRow="0" w:firstColumn="0" w:lastColumn="0" w:oddVBand="0" w:evenVBand="0" w:oddHBand="1" w:evenHBand="0" w:firstRowFirstColumn="0" w:firstRowLastColumn="0" w:lastRowFirstColumn="0" w:lastRowLastColumn="0"/>
+              <w:rPr>
+                <w:rFonts w:ascii="Lucida Console" w:hAnsi="Lucida Console"/>
+                <w:lang w:val="en-US"/>
+              </w:rPr>
+            </w:pPr>
+            <w:r>
+              <w:rPr>
+                <w:rFonts w:ascii="Lucida Console" w:hAnsi="Lucida Console"/>
+                <w:lang w:val="en-US"/>
+              </w:rPr>
+              <w:t>116,000</w:t>
+            </w:r>
+          </w:p>
+        </w:tc>
+        <w:tc>
+          <w:tcPr>
+            <w:tcW w:w="1701" w:type="dxa"/>
+          </w:tcPr>
+          <w:p>
+            <w:pPr>
+              <w:jc w:val="right"/>
+              <w:cnfStyle w:val="000000100000" w:firstRow="0" w:lastRow="0" w:firstColumn="0" w:lastColumn="0" w:oddVBand="0" w:evenVBand="0" w:oddHBand="1" w:evenHBand="0" w:firstRowFirstColumn="0" w:firstRowLastColumn="0" w:lastRowFirstColumn="0" w:lastRowLastColumn="0"/>
+              <w:rPr>
+                <w:rFonts w:ascii="Lucida Console" w:hAnsi="Lucida Console"/>
+                <w:lang w:val="en-US"/>
+              </w:rPr>
+            </w:pPr>
+            <w:r>
+              <w:rPr>
+                <w:rFonts w:ascii="Lucida Console" w:hAnsi="Lucida Console"/>
+                <w:lang w:val="en-US"/>
+              </w:rPr>
+              <w:t>96,000</w:t>
+            </w:r>
+          </w:p>
+        </w:tc>
+        <w:tc>
+          <w:tcPr>
+            <w:tcW w:w="1560" w:type="dxa"/>
+          </w:tcPr>
+          <w:p>
+            <w:pPr>
+              <w:jc w:val="right"/>
+              <w:cnfStyle w:val="000000100000" w:firstRow="0" w:lastRow="0" w:firstColumn="0" w:lastColumn="0" w:oddVBand="0" w:evenVBand="0" w:oddHBand="1" w:evenHBand="0" w:firstRowFirstColumn="0" w:firstRowLastColumn="0" w:lastRowFirstColumn="0" w:lastRowLastColumn="0"/>
+              <w:rPr>
+                <w:rFonts w:ascii="Lucida Console" w:hAnsi="Lucida Console"/>
+                <w:lang w:val="en-US"/>
+              </w:rPr>
+            </w:pPr>
+            <w:r>
+              <w:rPr>
+                <w:rFonts w:ascii="Lucida Console" w:hAnsi="Lucida Console"/>
+                <w:lang w:val="en-US"/>
+              </w:rPr>
+              <w:t>124,000</w:t>
+            </w:r>
+          </w:p>
+        </w:tc>
+        <w:tc>
+          <w:tcPr>
+            <w:tcW w:w="1559" w:type="dxa"/>
+          </w:tcPr>
+          <w:p>
+            <w:pPr>
+              <w:jc w:val="right"/>
+              <w:cnfStyle w:val="000000100000" w:firstRow="0" w:lastRow="0" w:firstColumn="0" w:lastColumn="0" w:oddVBand="0" w:evenVBand="0" w:oddHBand="1" w:evenHBand="0" w:firstRowFirstColumn="0" w:firstRowLastColumn="0" w:lastRowFirstColumn="0" w:lastRowLastColumn="0"/>
+              <w:rPr>
+                <w:rFonts w:ascii="Lucida Console" w:hAnsi="Lucida Console"/>
+                <w:lang w:val="en-US"/>
+              </w:rPr>
+            </w:pPr>
+            <w:r>
+              <w:rPr>
+                <w:rFonts w:ascii="Lucida Console" w:hAnsi="Lucida Console"/>
+                <w:lang w:val="en-US"/>
+              </w:rPr>
+              <w:t>144,000</w:t>
             </w:r>
           </w:p>
         </w:tc>
@@ -255,319 +1011,110 @@
       <w:tr>
         <w:tc>
           <w:tcPr>
-            <w:tcW w:w="5382" w:type="dxa"/>
+            <w:cnfStyle w:val="001000000000" w:firstRow="0" w:lastRow="0" w:firstColumn="1" w:lastColumn="0" w:oddVBand="0" w:evenVBand="0" w:oddHBand="0" w:evenHBand="0" w:firstRowFirstColumn="0" w:firstRowLastColumn="0" w:lastRowFirstColumn="0" w:lastRowLastColumn="0"/>
+            <w:tcW w:w="4362" w:type="dxa"/>
           </w:tcPr>
           <w:p>
             <w:pPr>
               <w:rPr>
-                <w:rFonts w:ascii="Lucida Console" w:eastAsiaTheme="minorEastAsia" w:hAnsi="Lucida Console"/>
-                <w:lang w:val="en-US"/>
-              </w:rPr>
-            </w:pPr>
-            <w:r>
-              <w:rPr>
-                <w:rFonts w:ascii="Lucida Console" w:eastAsiaTheme="minorEastAsia" w:hAnsi="Lucida Console"/>
-                <w:lang w:val="en-US"/>
-              </w:rPr>
-              <w:t>Cost of Goods Sold</w:t>
+                <w:rFonts w:ascii="Lucida Console" w:hAnsi="Lucida Console"/>
+                <w:lang w:val="en-US"/>
+              </w:rPr>
+            </w:pPr>
+            <w:r>
+              <w:rPr>
+                <w:rFonts w:ascii="Lucida Console" w:hAnsi="Lucida Console"/>
+                <w:lang w:val="en-US"/>
+              </w:rPr>
+              <w:t>Gross Margin for 2012</w:t>
             </w:r>
           </w:p>
         </w:tc>
         <w:tc>
           <w:tcPr>
-            <w:tcW w:w="1843" w:type="dxa"/>
+            <w:tcW w:w="1734" w:type="dxa"/>
           </w:tcPr>
           <w:p>
             <w:pPr>
               <w:jc w:val="right"/>
-              <w:rPr>
-                <w:rFonts w:ascii="Lucida Console" w:eastAsiaTheme="minorEastAsia" w:hAnsi="Lucida Console"/>
-                <w:lang w:val="en-US"/>
-              </w:rPr>
-            </w:pPr>
-            <w:r>
-              <w:rPr>
-                <w:rFonts w:ascii="Lucida Console" w:eastAsiaTheme="minorEastAsia" w:hAnsi="Lucida Console"/>
-                <w:lang w:val="en-US"/>
-              </w:rPr>
-              <w:t>O $20</w:t>
+              <w:cnfStyle w:val="000000000000" w:firstRow="0" w:lastRow="0" w:firstColumn="0" w:lastColumn="0" w:oddVBand="0" w:evenVBand="0" w:oddHBand="0" w:evenHBand="0" w:firstRowFirstColumn="0" w:firstRowLastColumn="0" w:lastRowFirstColumn="0" w:lastRowLastColumn="0"/>
+              <w:rPr>
+                <w:rFonts w:ascii="Lucida Console" w:hAnsi="Lucida Console"/>
+                <w:lang w:val="en-US"/>
+              </w:rPr>
+            </w:pPr>
+            <w:r>
+              <w:rPr>
+                <w:rFonts w:ascii="Lucida Console" w:hAnsi="Lucida Console"/>
+                <w:lang w:val="en-US"/>
+              </w:rPr>
+              <w:t>112,000</w:t>
             </w:r>
           </w:p>
         </w:tc>
         <w:tc>
           <w:tcPr>
-            <w:tcW w:w="1791" w:type="dxa"/>
+            <w:tcW w:w="1701" w:type="dxa"/>
           </w:tcPr>
           <w:p>
             <w:pPr>
               <w:jc w:val="right"/>
-              <w:rPr>
-                <w:rFonts w:ascii="Lucida Console" w:eastAsiaTheme="minorEastAsia" w:hAnsi="Lucida Console"/>
-                <w:lang w:val="en-US"/>
-              </w:rPr>
-            </w:pPr>
-            <w:r>
-              <w:rPr>
-                <w:rFonts w:ascii="Lucida Console" w:eastAsiaTheme="minorEastAsia" w:hAnsi="Lucida Console"/>
-                <w:lang w:val="en-US"/>
-              </w:rPr>
-              <w:t>U $20</w:t>
-            </w:r>
-          </w:p>
-        </w:tc>
-      </w:tr>
-      <w:tr>
-        <w:tc>
-          <w:tcPr>
-            <w:tcW w:w="5382" w:type="dxa"/>
-          </w:tcPr>
-          <w:p>
-            <w:pPr>
-              <w:rPr>
-                <w:rFonts w:ascii="Lucida Console" w:eastAsiaTheme="minorEastAsia" w:hAnsi="Lucida Console"/>
-                <w:lang w:val="en-US"/>
-              </w:rPr>
-            </w:pPr>
-            <w:r>
-              <w:rPr>
-                <w:rFonts w:ascii="Lucida Console" w:eastAsiaTheme="minorEastAsia" w:hAnsi="Lucida Console"/>
-                <w:lang w:val="en-US"/>
-              </w:rPr>
-              <w:t>Gross Margin</w:t>
+              <w:cnfStyle w:val="000000000000" w:firstRow="0" w:lastRow="0" w:firstColumn="0" w:lastColumn="0" w:oddVBand="0" w:evenVBand="0" w:oddHBand="0" w:evenHBand="0" w:firstRowFirstColumn="0" w:firstRowLastColumn="0" w:lastRowFirstColumn="0" w:lastRowLastColumn="0"/>
+              <w:rPr>
+                <w:rFonts w:ascii="Lucida Console" w:hAnsi="Lucida Console"/>
+                <w:lang w:val="en-US"/>
+              </w:rPr>
+            </w:pPr>
+            <w:r>
+              <w:rPr>
+                <w:rFonts w:ascii="Lucida Console" w:hAnsi="Lucida Console"/>
+                <w:lang w:val="en-US"/>
+              </w:rPr>
+              <w:t>132,000</w:t>
             </w:r>
           </w:p>
         </w:tc>
         <w:tc>
           <w:tcPr>
-            <w:tcW w:w="1843" w:type="dxa"/>
+            <w:tcW w:w="1560" w:type="dxa"/>
           </w:tcPr>
           <w:p>
             <w:pPr>
               <w:jc w:val="right"/>
-              <w:rPr>
-                <w:rFonts w:ascii="Lucida Console" w:eastAsiaTheme="minorEastAsia" w:hAnsi="Lucida Console"/>
-                <w:lang w:val="en-US"/>
-              </w:rPr>
-            </w:pPr>
-            <w:r>
-              <w:rPr>
-                <w:rFonts w:ascii="Lucida Console" w:eastAsiaTheme="minorEastAsia" w:hAnsi="Lucida Console"/>
-                <w:lang w:val="en-US"/>
-              </w:rPr>
-              <w:t>U $20</w:t>
+              <w:cnfStyle w:val="000000000000" w:firstRow="0" w:lastRow="0" w:firstColumn="0" w:lastColumn="0" w:oddVBand="0" w:evenVBand="0" w:oddHBand="0" w:evenHBand="0" w:firstRowFirstColumn="0" w:firstRowLastColumn="0" w:lastRowFirstColumn="0" w:lastRowLastColumn="0"/>
+              <w:rPr>
+                <w:rFonts w:ascii="Lucida Console" w:hAnsi="Lucida Console"/>
+                <w:lang w:val="en-US"/>
+              </w:rPr>
+            </w:pPr>
+            <w:r>
+              <w:rPr>
+                <w:rFonts w:ascii="Lucida Console" w:hAnsi="Lucida Console"/>
+                <w:lang w:val="en-US"/>
+              </w:rPr>
+              <w:t>104,000</w:t>
             </w:r>
           </w:p>
         </w:tc>
         <w:tc>
           <w:tcPr>
-            <w:tcW w:w="1791" w:type="dxa"/>
+            <w:tcW w:w="1559" w:type="dxa"/>
           </w:tcPr>
           <w:p>
             <w:pPr>
               <w:jc w:val="right"/>
-              <w:rPr>
-                <w:rFonts w:ascii="Lucida Console" w:eastAsiaTheme="minorEastAsia" w:hAnsi="Lucida Console"/>
-                <w:lang w:val="en-US"/>
-              </w:rPr>
-            </w:pPr>
-            <w:r>
-              <w:rPr>
-                <w:rFonts w:ascii="Lucida Console" w:eastAsiaTheme="minorEastAsia" w:hAnsi="Lucida Console"/>
-                <w:lang w:val="en-US"/>
-              </w:rPr>
-              <w:t>O $20</w:t>
-            </w:r>
-          </w:p>
-        </w:tc>
-      </w:tr>
-      <w:tr>
-        <w:tc>
-          <w:tcPr>
-            <w:tcW w:w="5382" w:type="dxa"/>
-          </w:tcPr>
-          <w:p>
-            <w:pPr>
-              <w:rPr>
-                <w:rFonts w:ascii="Lucida Console" w:eastAsiaTheme="minorEastAsia" w:hAnsi="Lucida Console"/>
-                <w:lang w:val="en-US"/>
-              </w:rPr>
-            </w:pPr>
-            <w:r>
-              <w:rPr>
-                <w:rFonts w:ascii="Lucida Console" w:eastAsiaTheme="minorEastAsia" w:hAnsi="Lucida Console"/>
-                <w:lang w:val="en-US"/>
-              </w:rPr>
-              <w:t>Income Before Taxes</w:t>
-            </w:r>
-          </w:p>
-        </w:tc>
-        <w:tc>
-          <w:tcPr>
-            <w:tcW w:w="1843" w:type="dxa"/>
-          </w:tcPr>
-          <w:p>
-            <w:pPr>
-              <w:jc w:val="right"/>
-              <w:rPr>
-                <w:rFonts w:ascii="Lucida Console" w:eastAsiaTheme="minorEastAsia" w:hAnsi="Lucida Console"/>
-                <w:lang w:val="en-US"/>
-              </w:rPr>
-            </w:pPr>
-            <w:r>
-              <w:rPr>
-                <w:rFonts w:ascii="Lucida Console" w:eastAsiaTheme="minorEastAsia" w:hAnsi="Lucida Console"/>
-                <w:lang w:val="en-US"/>
-              </w:rPr>
-              <w:t>U $20</w:t>
-            </w:r>
-          </w:p>
-        </w:tc>
-        <w:tc>
-          <w:tcPr>
-            <w:tcW w:w="1791" w:type="dxa"/>
-          </w:tcPr>
-          <w:p>
-            <w:pPr>
-              <w:jc w:val="right"/>
-              <w:rPr>
-                <w:rFonts w:ascii="Lucida Console" w:eastAsiaTheme="minorEastAsia" w:hAnsi="Lucida Console"/>
-                <w:lang w:val="en-US"/>
-              </w:rPr>
-            </w:pPr>
-            <w:r>
-              <w:rPr>
-                <w:rFonts w:ascii="Lucida Console" w:eastAsiaTheme="minorEastAsia" w:hAnsi="Lucida Console"/>
-                <w:lang w:val="en-US"/>
-              </w:rPr>
-              <w:t>O $20</w:t>
-            </w:r>
-          </w:p>
-        </w:tc>
-      </w:tr>
-      <w:tr>
-        <w:tc>
-          <w:tcPr>
-            <w:tcW w:w="5382" w:type="dxa"/>
-          </w:tcPr>
-          <w:p>
-            <w:pPr>
-              <w:rPr>
-                <w:rFonts w:ascii="Lucida Console" w:eastAsiaTheme="minorEastAsia" w:hAnsi="Lucida Console"/>
-                <w:lang w:val="en-US"/>
-              </w:rPr>
-            </w:pPr>
-            <w:r>
-              <w:rPr>
-                <w:rFonts w:ascii="Lucida Console" w:eastAsiaTheme="minorEastAsia" w:hAnsi="Lucida Console"/>
-                <w:lang w:val="en-US"/>
-              </w:rPr>
-              <w:t>Income Tax Expenses</w:t>
-            </w:r>
-          </w:p>
-        </w:tc>
-        <w:tc>
-          <w:tcPr>
-            <w:tcW w:w="1843" w:type="dxa"/>
-          </w:tcPr>
-          <w:p>
-            <w:pPr>
-              <w:jc w:val="right"/>
-              <w:rPr>
-                <w:rFonts w:ascii="Lucida Console" w:eastAsiaTheme="minorEastAsia" w:hAnsi="Lucida Console"/>
-                <w:lang w:val="en-US"/>
-              </w:rPr>
-            </w:pPr>
-            <w:r>
-              <w:rPr>
-                <w:rFonts w:ascii="Lucida Console" w:eastAsiaTheme="minorEastAsia" w:hAnsi="Lucida Console"/>
-                <w:lang w:val="en-US"/>
-              </w:rPr>
-              <w:t>U $8</w:t>
-            </w:r>
-          </w:p>
-        </w:tc>
-        <w:tc>
-          <w:tcPr>
-            <w:tcW w:w="1791" w:type="dxa"/>
-          </w:tcPr>
-          <w:p>
-            <w:pPr>
-              <w:jc w:val="right"/>
-              <w:rPr>
-                <w:rFonts w:ascii="Lucida Console" w:eastAsiaTheme="minorEastAsia" w:hAnsi="Lucida Console"/>
-                <w:lang w:val="en-US"/>
-              </w:rPr>
-            </w:pPr>
-            <w:r>
-              <w:rPr>
-                <w:rFonts w:ascii="Lucida Console" w:eastAsiaTheme="minorEastAsia" w:hAnsi="Lucida Console"/>
-                <w:lang w:val="en-US"/>
-              </w:rPr>
-              <w:t>O $8</w:t>
-            </w:r>
-          </w:p>
-        </w:tc>
-      </w:tr>
-      <w:tr>
-        <w:tc>
-          <w:tcPr>
-            <w:tcW w:w="5382" w:type="dxa"/>
-          </w:tcPr>
-          <w:p>
-            <w:pPr>
-              <w:rPr>
-                <w:rFonts w:ascii="Lucida Console" w:eastAsiaTheme="minorEastAsia" w:hAnsi="Lucida Console"/>
-                <w:lang w:val="en-US"/>
-              </w:rPr>
-            </w:pPr>
-            <w:r>
-              <w:rPr>
-                <w:rFonts w:ascii="Lucida Console" w:eastAsiaTheme="minorEastAsia" w:hAnsi="Lucida Console"/>
-                <w:lang w:val="en-US"/>
-              </w:rPr>
-              <w:t>Net Income</w:t>
-            </w:r>
-          </w:p>
-        </w:tc>
-        <w:tc>
-          <w:tcPr>
-            <w:tcW w:w="1843" w:type="dxa"/>
-          </w:tcPr>
-          <w:p>
-            <w:pPr>
-              <w:jc w:val="right"/>
-              <w:rPr>
-                <w:rFonts w:ascii="Lucida Console" w:eastAsiaTheme="minorEastAsia" w:hAnsi="Lucida Console"/>
-                <w:lang w:val="en-US"/>
-              </w:rPr>
-            </w:pPr>
-            <w:r>
-              <w:rPr>
-                <w:rFonts w:ascii="Lucida Console" w:eastAsiaTheme="minorEastAsia" w:hAnsi="Lucida Console"/>
-                <w:lang w:val="en-US"/>
-              </w:rPr>
-              <w:t>U $12</w:t>
-            </w:r>
-          </w:p>
-        </w:tc>
-        <w:tc>
-          <w:tcPr>
-            <w:tcW w:w="1791" w:type="dxa"/>
-          </w:tcPr>
-          <w:p>
-            <w:pPr>
-              <w:jc w:val="right"/>
-              <w:rPr>
-                <w:rFonts w:ascii="Lucida Console" w:eastAsiaTheme="minorEastAsia" w:hAnsi="Lucida Console"/>
-                <w:lang w:val="en-US"/>
-              </w:rPr>
-            </w:pPr>
-            <w:r>
-              <w:rPr>
-                <w:rFonts w:ascii="Lucida Console" w:eastAsiaTheme="minorEastAsia" w:hAnsi="Lucida Console"/>
-                <w:lang w:val="en-US"/>
-              </w:rPr>
-              <w:t>O $12</w:t>
+              <w:cnfStyle w:val="000000000000" w:firstRow="0" w:lastRow="0" w:firstColumn="0" w:lastColumn="0" w:oddVBand="0" w:evenVBand="0" w:oddHBand="0" w:evenHBand="0" w:firstRowFirstColumn="0" w:firstRowLastColumn="0" w:lastRowFirstColumn="0" w:lastRowLastColumn="0"/>
+              <w:rPr>
+                <w:rFonts w:ascii="Lucida Console" w:hAnsi="Lucida Console"/>
+                <w:lang w:val="en-US"/>
+              </w:rPr>
+            </w:pPr>
+            <w:r>
+              <w:rPr>
+                <w:rFonts w:ascii="Lucida Console" w:hAnsi="Lucida Console"/>
+                <w:lang w:val="en-US"/>
+              </w:rPr>
+              <w:t>84,000</w:t>
             </w:r>
           </w:p>
         </w:tc>
@@ -576,21 +1123,36 @@
     <w:p>
       <w:pPr>
         <w:rPr>
-          <w:rFonts w:ascii="Lucida Console" w:eastAsiaTheme="minorEastAsia" w:hAnsi="Lucida Console"/>
+          <w:rFonts w:ascii="Lucida Console" w:hAnsi="Lucida Console"/>
           <w:lang w:val="en-US"/>
         </w:rPr>
       </w:pPr>
+      <w:r>
+        <w:rPr>
+          <w:rFonts w:ascii="Lucida Console" w:hAnsi="Lucida Console"/>
+          <w:lang w:val="en-US"/>
+        </w:rPr>
+        <w:t>The statement is provided below:</w:t>
+      </w:r>
     </w:p>
     <w:p>
       <w:pPr>
         <w:rPr>
-          <w:rFonts w:ascii="Lucida Console" w:eastAsiaTheme="minorEastAsia" w:hAnsi="Lucida Console"/>
+          <w:rFonts w:ascii="Lucida Console" w:hAnsi="Lucida Console"/>
           <w:lang w:val="en-US"/>
         </w:rPr>
       </w:pPr>
+    </w:p>
+    <w:p>
+      <w:pPr>
+        <w:rPr>
+          <w:rFonts w:ascii="Lucida Console" w:hAnsi="Lucida Console"/>
+          <w:lang w:val="en-US"/>
+        </w:rPr>
+      </w:pPr>
       <w:r>
         <w:rPr>
-          <w:rFonts w:ascii="Lucida Console" w:eastAsiaTheme="minorEastAsia" w:hAnsi="Lucida Console"/>
+          <w:rFonts w:ascii="Lucida Console" w:hAnsi="Lucida Console"/>
           <w:lang w:val="en-US"/>
         </w:rPr>
         <w:t>(2)</w:t>
@@ -599,17 +1161,254 @@
     <w:p>
       <w:pPr>
         <w:rPr>
-          <w:rFonts w:ascii="Lucida Console" w:eastAsiaTheme="minorEastAsia" w:hAnsi="Lucida Console"/>
+          <w:rFonts w:ascii="Lucida Console" w:hAnsi="Lucida Console"/>
           <w:lang w:val="en-US"/>
         </w:rPr>
       </w:pPr>
       <w:r>
+        <w:rPr>
+          <w:rFonts w:ascii="Lucida Console" w:hAnsi="Lucida Console"/>
+          <w:lang w:val="en-US"/>
+        </w:rPr>
+        <w:t xml:space="preserve">(a) In the case of $12 per unit, the acquisition cost was more than the initial inventory </w:t>
+      </w:r>
+      <w:proofErr w:type="gramStart"/>
+      <w:r>
+        <w:rPr>
+          <w:rFonts w:ascii="Lucida Console" w:hAnsi="Lucida Console"/>
+          <w:lang w:val="en-US"/>
+        </w:rPr>
+        <w:t>cost</w:t>
+      </w:r>
+      <w:proofErr w:type="gramEnd"/>
+      <w:r>
+        <w:rPr>
+          <w:rFonts w:ascii="Lucida Console" w:hAnsi="Lucida Console"/>
+          <w:lang w:val="en-US"/>
+        </w:rPr>
+        <w:t xml:space="preserve"> so LIFO reduces the overall margin and FIFO increased it. </w:t>
+      </w:r>
+    </w:p>
+    <w:p>
+      <w:pPr>
+        <w:rPr>
+          <w:rFonts w:ascii="Lucida Console" w:hAnsi="Lucida Console"/>
+          <w:lang w:val="en-US"/>
+        </w:rPr>
+      </w:pPr>
+      <w:r>
+        <w:rPr>
+          <w:rFonts w:ascii="Lucida Console" w:hAnsi="Lucida Console"/>
+          <w:lang w:val="en-US"/>
+        </w:rPr>
+        <w:t xml:space="preserve">(b) In the case of $8 per unit, the acquisition cost was less than the initial inventory </w:t>
+      </w:r>
+      <w:proofErr w:type="gramStart"/>
+      <w:r>
+        <w:rPr>
+          <w:rFonts w:ascii="Lucida Console" w:hAnsi="Lucida Console"/>
+          <w:lang w:val="en-US"/>
+        </w:rPr>
+        <w:t>cost</w:t>
+      </w:r>
+      <w:proofErr w:type="gramEnd"/>
+      <w:r>
+        <w:rPr>
+          <w:rFonts w:ascii="Lucida Console" w:hAnsi="Lucida Console"/>
+          <w:lang w:val="en-US"/>
+        </w:rPr>
+        <w:t xml:space="preserve"> so FIFO reduces the overall margin and LIFO increased it.</w:t>
+      </w:r>
+    </w:p>
+    <w:p>
+      <w:pPr>
+        <w:rPr>
+          <w:rFonts w:ascii="Lucida Console" w:hAnsi="Lucida Console"/>
+          <w:lang w:val="en-US"/>
+        </w:rPr>
+      </w:pPr>
+      <w:r>
+        <w:rPr>
+          <w:rFonts w:ascii="Lucida Console" w:hAnsi="Lucida Console"/>
+          <w:lang w:val="en-US"/>
+        </w:rPr>
+        <w:t>(3)</w:t>
+      </w:r>
+    </w:p>
+    <w:p>
+      <w:pPr>
+        <w:rPr>
+          <w:rFonts w:ascii="Lucida Console" w:hAnsi="Lucida Console"/>
+          <w:lang w:val="en-US"/>
+        </w:rPr>
+      </w:pPr>
+      <w:r>
+        <w:rPr>
+          <w:rFonts w:ascii="Lucida Console" w:hAnsi="Lucida Console"/>
+          <w:lang w:val="en-US"/>
+        </w:rPr>
+        <w:t xml:space="preserve">In the case (a) [$12 per unit], the FIFO method produces higher earnings for Stern Company. </w:t>
+      </w:r>
+    </w:p>
+    <w:p>
+      <w:pPr>
+        <w:rPr>
+          <w:rFonts w:ascii="Lucida Console" w:hAnsi="Lucida Console"/>
+          <w:lang w:val="en-US"/>
+        </w:rPr>
+      </w:pPr>
+      <w:r>
+        <w:rPr>
+          <w:rFonts w:ascii="Lucida Console" w:hAnsi="Lucida Console"/>
+          <w:lang w:val="en-US"/>
+        </w:rPr>
+        <w:t xml:space="preserve">The difference is given by: </w:t>
+      </w:r>
+    </w:p>
+    <w:p>
+      <w:pPr>
+        <w:rPr>
+          <w:rFonts w:ascii="Lucida Console" w:hAnsi="Lucida Console"/>
+          <w:lang w:val="en-US"/>
+        </w:rPr>
+      </w:pPr>
+      <m:oMathPara>
+        <m:oMath>
+          <m:r>
+            <w:rPr>
+              <w:rFonts w:ascii="Cambria Math" w:hAnsi="Cambria Math"/>
+              <w:lang w:val="en-US"/>
+            </w:rPr>
+            <m:t>Difference=0.6 ×$</m:t>
+          </m:r>
+          <m:d>
+            <m:dPr>
+              <m:ctrlPr>
+                <w:rPr>
+                  <w:rFonts w:ascii="Cambria Math" w:hAnsi="Cambria Math"/>
+                  <w:i/>
+                  <w:lang w:val="en-US"/>
+                </w:rPr>
+              </m:ctrlPr>
+            </m:dPr>
+            <m:e>
+              <m:r>
+                <w:rPr>
+                  <w:rFonts w:ascii="Cambria Math" w:hAnsi="Cambria Math"/>
+                  <w:lang w:val="en-US"/>
+                </w:rPr>
+                <m:t>104,000-84,000</m:t>
+              </m:r>
+            </m:e>
+          </m:d>
+          <m:r>
+            <w:rPr>
+              <w:rFonts w:ascii="Cambria Math" w:hAnsi="Cambria Math"/>
+              <w:lang w:val="en-US"/>
+            </w:rPr>
+            <m:t>=$12,000</m:t>
+          </m:r>
+        </m:oMath>
+      </m:oMathPara>
+    </w:p>
+    <w:p>
+      <w:pPr>
+        <w:rPr>
+          <w:rFonts w:ascii="Lucida Console" w:hAnsi="Lucida Console"/>
+          <w:lang w:val="en-US"/>
+        </w:rPr>
+      </w:pPr>
+      <w:r>
+        <w:rPr>
+          <w:rFonts w:ascii="Lucida Console" w:hAnsi="Lucida Console"/>
+          <w:lang w:val="en-US"/>
+        </w:rPr>
+        <w:t>(4)</w:t>
+      </w:r>
+    </w:p>
+    <w:p>
+      <w:pPr>
+        <w:rPr>
+          <w:rFonts w:ascii="Lucida Console" w:hAnsi="Lucida Console"/>
+          <w:lang w:val="en-US"/>
+        </w:rPr>
+      </w:pPr>
+      <w:r>
+        <w:rPr>
+          <w:rFonts w:ascii="Lucida Console" w:hAnsi="Lucida Console"/>
+          <w:lang w:val="en-US"/>
+        </w:rPr>
+        <w:t>In the case (b) [$8 per unit], the LIFO method produces higher earnings for Stern Company.</w:t>
+      </w:r>
+    </w:p>
+    <w:p>
+      <w:pPr>
+        <w:rPr>
+          <w:rFonts w:ascii="Lucida Console" w:hAnsi="Lucida Console"/>
+          <w:lang w:val="en-US"/>
+        </w:rPr>
+      </w:pPr>
+      <w:r>
+        <w:rPr>
+          <w:rFonts w:ascii="Lucida Console" w:hAnsi="Lucida Console"/>
+          <w:lang w:val="en-US"/>
+        </w:rPr>
+        <w:t>The difference is given by:</w:t>
+      </w:r>
+    </w:p>
+    <w:p>
+      <w:pPr>
         <w:rPr>
           <w:rFonts w:ascii="Lucida Console" w:eastAsiaTheme="minorEastAsia" w:hAnsi="Lucida Console"/>
           <w:lang w:val="en-US"/>
         </w:rPr>
-        <w:t>Retained earnings of 2011 will be understated by $12 but the retained earnings of 2012 will be overstated by $12.</w:t>
-      </w:r>
+      </w:pPr>
+      <m:oMathPara>
+        <m:oMath>
+          <m:r>
+            <w:rPr>
+              <w:rFonts w:ascii="Cambria Math" w:hAnsi="Cambria Math"/>
+              <w:lang w:val="en-US"/>
+            </w:rPr>
+            <m:t>Difference= 0.6 ×$</m:t>
+          </m:r>
+          <m:d>
+            <m:dPr>
+              <m:ctrlPr>
+                <w:rPr>
+                  <w:rFonts w:ascii="Cambria Math" w:hAnsi="Cambria Math"/>
+                  <w:i/>
+                  <w:lang w:val="en-US"/>
+                </w:rPr>
+              </m:ctrlPr>
+            </m:dPr>
+            <m:e>
+              <m:r>
+                <w:rPr>
+                  <w:rFonts w:ascii="Cambria Math" w:hAnsi="Cambria Math"/>
+                  <w:lang w:val="en-US"/>
+                </w:rPr>
+                <m:t>132,000-112,000</m:t>
+              </m:r>
+            </m:e>
+          </m:d>
+          <m:r>
+            <w:rPr>
+              <w:rFonts w:ascii="Cambria Math" w:hAnsi="Cambria Math"/>
+              <w:lang w:val="en-US"/>
+            </w:rPr>
+            <m:t>=$12,000</m:t>
+          </m:r>
+        </m:oMath>
+      </m:oMathPara>
+    </w:p>
+    <w:p>
+      <w:pPr>
+        <w:rPr>
+          <w:rFonts w:ascii="Lucida Console" w:hAnsi="Lucida Console"/>
+          <w:lang w:val="en-US"/>
+        </w:rPr>
+      </w:pPr>
     </w:p>
     <w:sectPr>
       <w:pgSz w:w="11906" w:h="16838"/>
@@ -2183,6 +2982,99 @@
       <w:color w:val="666666"/>
     </w:rPr>
   </w:style>
+  <w:style w:type="table" w:styleId="PlainTable3">
+    <w:name w:val="Plain Table 3"/>
+    <w:basedOn w:val="TableNormal"/>
+    <w:uiPriority w:val="43"/>
+    <w:rsid w:val="006D6F00"/>
+    <w:pPr>
+      <w:spacing w:after="0" w:line="240" w:lineRule="auto"/>
+    </w:pPr>
+    <w:tblPr>
+      <w:tblStyleRowBandSize w:val="1"/>
+      <w:tblStyleColBandSize w:val="1"/>
+    </w:tblPr>
+    <w:tblStylePr w:type="firstRow">
+      <w:rPr>
+        <w:b/>
+        <w:bCs/>
+        <w:caps/>
+      </w:rPr>
+      <w:tblPr/>
+      <w:tcPr>
+        <w:tcBorders>
+          <w:bottom w:val="single" w:sz="4" w:space="0" w:color="7F7F7F" w:themeColor="text1" w:themeTint="80"/>
+        </w:tcBorders>
+      </w:tcPr>
+    </w:tblStylePr>
+    <w:tblStylePr w:type="lastRow">
+      <w:rPr>
+        <w:b/>
+        <w:bCs/>
+        <w:caps/>
+      </w:rPr>
+      <w:tblPr/>
+      <w:tcPr>
+        <w:tcBorders>
+          <w:top w:val="nil"/>
+        </w:tcBorders>
+      </w:tcPr>
+    </w:tblStylePr>
+    <w:tblStylePr w:type="firstCol">
+      <w:rPr>
+        <w:b/>
+        <w:bCs/>
+        <w:caps/>
+      </w:rPr>
+      <w:tblPr/>
+      <w:tcPr>
+        <w:tcBorders>
+          <w:right w:val="single" w:sz="4" w:space="0" w:color="7F7F7F" w:themeColor="text1" w:themeTint="80"/>
+        </w:tcBorders>
+      </w:tcPr>
+    </w:tblStylePr>
+    <w:tblStylePr w:type="lastCol">
+      <w:rPr>
+        <w:b/>
+        <w:bCs/>
+        <w:caps/>
+      </w:rPr>
+      <w:tblPr/>
+      <w:tcPr>
+        <w:tcBorders>
+          <w:left w:val="nil"/>
+        </w:tcBorders>
+      </w:tcPr>
+    </w:tblStylePr>
+    <w:tblStylePr w:type="band1Vert">
+      <w:tblPr/>
+      <w:tcPr>
+        <w:shd w:val="clear" w:color="auto" w:fill="F2F2F2" w:themeFill="background1" w:themeFillShade="F2"/>
+      </w:tcPr>
+    </w:tblStylePr>
+    <w:tblStylePr w:type="band1Horz">
+      <w:tblPr/>
+      <w:tcPr>
+        <w:shd w:val="clear" w:color="auto" w:fill="F2F2F2" w:themeFill="background1" w:themeFillShade="F2"/>
+      </w:tcPr>
+    </w:tblStylePr>
+    <w:tblStylePr w:type="neCell">
+      <w:tblPr/>
+      <w:tcPr>
+        <w:tcBorders>
+          <w:left w:val="nil"/>
+        </w:tcBorders>
+      </w:tcPr>
+    </w:tblStylePr>
+    <w:tblStylePr w:type="nwCell">
+      <w:tblPr/>
+      <w:tcPr>
+        <w:tcBorders>
+          <w:right w:val="nil"/>
+        </w:tcBorders>
+      </w:tcPr>
+    </w:tblStylePr>
+  </w:style>
 </w:styles>
 </file>
 

</xml_diff>

<commit_message>
07-61, fixed calculation error. Ref: #42, #44, #8
</commit_message>
<xml_diff>
--- a/Chapter 07/Problems/07-52.docx
+++ b/Chapter 07/Problems/07-52.docx
@@ -54,27 +54,20 @@
     </w:p>
     <w:tbl>
       <w:tblPr>
-        <w:tblStyle w:val="PlainTable3"/>
-        <w:tblpPr w:leftFromText="180" w:rightFromText="180" w:vertAnchor="page" w:horzAnchor="margin" w:tblpXSpec="center" w:tblpY="2971"/>
-        <w:tblW w:w="10916" w:type="dxa"/>
+        <w:tblStyle w:val="TableGrid"/>
+        <w:tblW w:w="0" w:type="auto"/>
         <w:tblLook w:val="04A0" w:firstRow="1" w:lastRow="0" w:firstColumn="1" w:lastColumn="0" w:noHBand="0" w:noVBand="1"/>
       </w:tblPr>
       <w:tblGrid>
-        <w:gridCol w:w="4362"/>
-        <w:gridCol w:w="1734"/>
-        <w:gridCol w:w="1701"/>
-        <w:gridCol w:w="1560"/>
-        <w:gridCol w:w="1559"/>
+        <w:gridCol w:w="5240"/>
+        <w:gridCol w:w="1985"/>
+        <w:gridCol w:w="1791"/>
       </w:tblGrid>
       <w:tr>
-        <w:trPr>
-          <w:cnfStyle w:val="100000000000" w:firstRow="1" w:lastRow="0" w:firstColumn="0" w:lastColumn="0" w:oddVBand="0" w:evenVBand="0" w:oddHBand="0" w:evenHBand="0" w:firstRowFirstColumn="0" w:firstRowLastColumn="0" w:lastRowFirstColumn="0" w:lastRowLastColumn="0"/>
-        </w:trPr>
         <w:tc>
           <w:tcPr>
-            <w:cnfStyle w:val="001000000100" w:firstRow="0" w:lastRow="0" w:firstColumn="1" w:lastColumn="0" w:oddVBand="0" w:evenVBand="0" w:oddHBand="0" w:evenHBand="0" w:firstRowFirstColumn="1" w:firstRowLastColumn="0" w:lastRowFirstColumn="0" w:lastRowLastColumn="0"/>
-            <w:tcW w:w="10916" w:type="dxa"/>
-            <w:gridSpan w:val="5"/>
+            <w:tcW w:w="9016" w:type="dxa"/>
+            <w:gridSpan w:val="3"/>
           </w:tcPr>
           <w:p>
             <w:pPr>
@@ -97,7 +90,7 @@
                 <w:rFonts w:ascii="Lucida Console" w:hAnsi="Lucida Console"/>
                 <w:lang w:val="en-US"/>
               </w:rPr>
-              <w:t>COMPARATIVE STATEMENT OF GROSS PROFIT MARGIN</w:t>
+              <w:t xml:space="preserve">STATEMENT OF GROSS MARGIN </w:t>
             </w:r>
           </w:p>
           <w:p>
@@ -108,88 +101,51 @@
                 <w:lang w:val="en-US"/>
               </w:rPr>
             </w:pPr>
-          </w:p>
-        </w:tc>
-      </w:tr>
-      <w:tr>
-        <w:trPr>
-          <w:cnfStyle w:val="000000100000" w:firstRow="0" w:lastRow="0" w:firstColumn="0" w:lastColumn="0" w:oddVBand="0" w:evenVBand="0" w:oddHBand="1" w:evenHBand="0" w:firstRowFirstColumn="0" w:firstRowLastColumn="0" w:lastRowFirstColumn="0" w:lastRowLastColumn="0"/>
-        </w:trPr>
-        <w:tc>
-          <w:tcPr>
-            <w:cnfStyle w:val="001000000000" w:firstRow="0" w:lastRow="0" w:firstColumn="1" w:lastColumn="0" w:oddVBand="0" w:evenVBand="0" w:oddHBand="0" w:evenHBand="0" w:firstRowFirstColumn="0" w:firstRowLastColumn="0" w:lastRowFirstColumn="0" w:lastRowLastColumn="0"/>
-            <w:tcW w:w="4362" w:type="dxa"/>
-            <w:vMerge w:val="restart"/>
-          </w:tcPr>
-          <w:p>
-            <w:pPr>
-              <w:rPr>
-                <w:rFonts w:ascii="Lucida Console" w:hAnsi="Lucida Console"/>
-                <w:lang w:val="en-US"/>
-              </w:rPr>
-            </w:pPr>
-            <w:r>
-              <w:rPr>
-                <w:rFonts w:ascii="Lucida Console" w:hAnsi="Lucida Console"/>
-                <w:lang w:val="en-US"/>
-              </w:rPr>
-              <w:t>Particulars</w:t>
-            </w:r>
-          </w:p>
-        </w:tc>
-        <w:tc>
-          <w:tcPr>
-            <w:tcW w:w="3435" w:type="dxa"/>
-            <w:gridSpan w:val="2"/>
-          </w:tcPr>
+            <w:r>
+              <w:rPr>
+                <w:rFonts w:ascii="Lucida Console" w:hAnsi="Lucida Console"/>
+                <w:lang w:val="en-US"/>
+              </w:rPr>
+              <w:t xml:space="preserve">(in </w:t>
+            </w:r>
+            <w:r>
+              <w:rPr>
+                <w:rFonts w:ascii="Lucida Console" w:hAnsi="Lucida Console"/>
+                <w:lang w:val="en-US"/>
+              </w:rPr>
+              <w:t xml:space="preserve">thousands of </w:t>
+            </w:r>
+            <w:r>
+              <w:rPr>
+                <w:rFonts w:ascii="Cambria Math" w:hAnsi="Cambria Math"/>
+                <w:lang w:val="en-US"/>
+              </w:rPr>
+              <w:t>₤</w:t>
+            </w:r>
+            <w:r>
+              <w:rPr>
+                <w:rFonts w:ascii="Lucida Console" w:hAnsi="Lucida Console"/>
+                <w:lang w:val="en-US"/>
+              </w:rPr>
+              <w:t>)</w:t>
+            </w:r>
+          </w:p>
           <w:p>
             <w:pPr>
               <w:jc w:val="center"/>
-              <w:cnfStyle w:val="000000100000" w:firstRow="0" w:lastRow="0" w:firstColumn="0" w:lastColumn="0" w:oddVBand="0" w:evenVBand="0" w:oddHBand="1" w:evenHBand="0" w:firstRowFirstColumn="0" w:firstRowLastColumn="0" w:lastRowFirstColumn="0" w:lastRowLastColumn="0"/>
-              <w:rPr>
-                <w:rFonts w:ascii="Lucida Console" w:hAnsi="Lucida Console"/>
-                <w:lang w:val="en-US"/>
-              </w:rPr>
-            </w:pPr>
-            <w:r>
-              <w:rPr>
-                <w:rFonts w:ascii="Lucida Console" w:hAnsi="Lucida Console"/>
-                <w:lang w:val="en-US"/>
-              </w:rPr>
-              <w:t>Price: $8 per unit</w:t>
-            </w:r>
-          </w:p>
-        </w:tc>
-        <w:tc>
-          <w:tcPr>
-            <w:tcW w:w="3119" w:type="dxa"/>
-            <w:gridSpan w:val="2"/>
-          </w:tcPr>
-          <w:p>
-            <w:pPr>
-              <w:jc w:val="center"/>
-              <w:cnfStyle w:val="000000100000" w:firstRow="0" w:lastRow="0" w:firstColumn="0" w:lastColumn="0" w:oddVBand="0" w:evenVBand="0" w:oddHBand="1" w:evenHBand="0" w:firstRowFirstColumn="0" w:firstRowLastColumn="0" w:lastRowFirstColumn="0" w:lastRowLastColumn="0"/>
-              <w:rPr>
-                <w:rFonts w:ascii="Lucida Console" w:hAnsi="Lucida Console"/>
-                <w:lang w:val="en-US"/>
-              </w:rPr>
-            </w:pPr>
-            <w:r>
-              <w:rPr>
-                <w:rFonts w:ascii="Lucida Console" w:hAnsi="Lucida Console"/>
-                <w:lang w:val="en-US"/>
-              </w:rPr>
-              <w:t>Price: $12 per unit</w:t>
-            </w:r>
+              <w:rPr>
+                <w:rFonts w:ascii="Lucida Console" w:hAnsi="Lucida Console"/>
+                <w:lang w:val="en-US"/>
+              </w:rPr>
+            </w:pPr>
           </w:p>
         </w:tc>
       </w:tr>
       <w:tr>
         <w:tc>
           <w:tcPr>
-            <w:cnfStyle w:val="001000000000" w:firstRow="0" w:lastRow="0" w:firstColumn="1" w:lastColumn="0" w:oddVBand="0" w:evenVBand="0" w:oddHBand="0" w:evenHBand="0" w:firstRowFirstColumn="0" w:firstRowLastColumn="0" w:lastRowFirstColumn="0" w:lastRowLastColumn="0"/>
-            <w:tcW w:w="4362" w:type="dxa"/>
-            <w:vMerge/>
+            <w:tcW w:w="5240" w:type="dxa"/>
+            <w:vMerge w:val="restart"/>
           </w:tcPr>
           <w:p>
             <w:pPr>
@@ -198,525 +154,42 @@
                 <w:lang w:val="en-US"/>
               </w:rPr>
             </w:pPr>
+          </w:p>
+          <w:p>
+            <w:pPr>
+              <w:rPr>
+                <w:rFonts w:ascii="Lucida Console" w:hAnsi="Lucida Console"/>
+                <w:lang w:val="en-US"/>
+              </w:rPr>
+            </w:pPr>
+            <w:r>
+              <w:rPr>
+                <w:rFonts w:ascii="Lucida Console" w:hAnsi="Lucida Console"/>
+                <w:lang w:val="en-US"/>
+              </w:rPr>
+              <w:t>Particulars</w:t>
+            </w:r>
           </w:p>
         </w:tc>
         <w:tc>
           <w:tcPr>
-            <w:tcW w:w="1734" w:type="dxa"/>
+            <w:tcW w:w="3776" w:type="dxa"/>
+            <w:gridSpan w:val="2"/>
           </w:tcPr>
           <w:p>
             <w:pPr>
-              <w:jc w:val="right"/>
-              <w:cnfStyle w:val="000000000000" w:firstRow="0" w:lastRow="0" w:firstColumn="0" w:lastColumn="0" w:oddVBand="0" w:evenVBand="0" w:oddHBand="0" w:evenHBand="0" w:firstRowFirstColumn="0" w:firstRowLastColumn="0" w:lastRowFirstColumn="0" w:lastRowLastColumn="0"/>
-              <w:rPr>
-                <w:rFonts w:ascii="Lucida Console" w:hAnsi="Lucida Console"/>
-                <w:lang w:val="en-US"/>
-              </w:rPr>
-            </w:pPr>
-            <w:r>
-              <w:rPr>
-                <w:rFonts w:ascii="Lucida Console" w:hAnsi="Lucida Console"/>
-                <w:lang w:val="en-US"/>
-              </w:rPr>
-              <w:t>FIFO</w:t>
-            </w:r>
-          </w:p>
-        </w:tc>
-        <w:tc>
-          <w:tcPr>
-            <w:tcW w:w="1701" w:type="dxa"/>
-          </w:tcPr>
-          <w:p>
-            <w:pPr>
-              <w:jc w:val="right"/>
-              <w:cnfStyle w:val="000000000000" w:firstRow="0" w:lastRow="0" w:firstColumn="0" w:lastColumn="0" w:oddVBand="0" w:evenVBand="0" w:oddHBand="0" w:evenHBand="0" w:firstRowFirstColumn="0" w:firstRowLastColumn="0" w:lastRowFirstColumn="0" w:lastRowLastColumn="0"/>
-              <w:rPr>
-                <w:rFonts w:ascii="Lucida Console" w:hAnsi="Lucida Console"/>
-                <w:lang w:val="en-US"/>
-              </w:rPr>
-            </w:pPr>
-            <w:r>
-              <w:rPr>
-                <w:rFonts w:ascii="Lucida Console" w:hAnsi="Lucida Console"/>
-                <w:lang w:val="en-US"/>
-              </w:rPr>
-              <w:t>LIFO</w:t>
-            </w:r>
-          </w:p>
-        </w:tc>
-        <w:tc>
-          <w:tcPr>
-            <w:tcW w:w="1560" w:type="dxa"/>
-          </w:tcPr>
-          <w:p>
-            <w:pPr>
-              <w:jc w:val="right"/>
-              <w:cnfStyle w:val="000000000000" w:firstRow="0" w:lastRow="0" w:firstColumn="0" w:lastColumn="0" w:oddVBand="0" w:evenVBand="0" w:oddHBand="0" w:evenHBand="0" w:firstRowFirstColumn="0" w:firstRowLastColumn="0" w:lastRowFirstColumn="0" w:lastRowLastColumn="0"/>
-              <w:rPr>
-                <w:rFonts w:ascii="Lucida Console" w:hAnsi="Lucida Console"/>
-                <w:lang w:val="en-US"/>
-              </w:rPr>
-            </w:pPr>
-            <w:r>
-              <w:rPr>
-                <w:rFonts w:ascii="Lucida Console" w:hAnsi="Lucida Console"/>
-                <w:lang w:val="en-US"/>
-              </w:rPr>
-              <w:t>FIFO</w:t>
-            </w:r>
-          </w:p>
-        </w:tc>
-        <w:tc>
-          <w:tcPr>
-            <w:tcW w:w="1559" w:type="dxa"/>
-          </w:tcPr>
-          <w:p>
-            <w:pPr>
-              <w:jc w:val="right"/>
-              <w:cnfStyle w:val="000000000000" w:firstRow="0" w:lastRow="0" w:firstColumn="0" w:lastColumn="0" w:oddVBand="0" w:evenVBand="0" w:oddHBand="0" w:evenHBand="0" w:firstRowFirstColumn="0" w:firstRowLastColumn="0" w:lastRowFirstColumn="0" w:lastRowLastColumn="0"/>
-              <w:rPr>
-                <w:rFonts w:ascii="Lucida Console" w:hAnsi="Lucida Console"/>
-                <w:lang w:val="en-US"/>
-              </w:rPr>
-            </w:pPr>
-            <w:r>
-              <w:rPr>
-                <w:rFonts w:ascii="Lucida Console" w:hAnsi="Lucida Console"/>
-                <w:lang w:val="en-US"/>
-              </w:rPr>
-              <w:t>LIFO</w:t>
-            </w:r>
-          </w:p>
-        </w:tc>
-      </w:tr>
-      <w:tr>
-        <w:trPr>
-          <w:cnfStyle w:val="000000100000" w:firstRow="0" w:lastRow="0" w:firstColumn="0" w:lastColumn="0" w:oddVBand="0" w:evenVBand="0" w:oddHBand="1" w:evenHBand="0" w:firstRowFirstColumn="0" w:firstRowLastColumn="0" w:lastRowFirstColumn="0" w:lastRowLastColumn="0"/>
-        </w:trPr>
-        <w:tc>
-          <w:tcPr>
-            <w:cnfStyle w:val="001000000000" w:firstRow="0" w:lastRow="0" w:firstColumn="1" w:lastColumn="0" w:oddVBand="0" w:evenVBand="0" w:oddHBand="0" w:evenHBand="0" w:firstRowFirstColumn="0" w:firstRowLastColumn="0" w:lastRowFirstColumn="0" w:lastRowLastColumn="0"/>
-            <w:tcW w:w="4362" w:type="dxa"/>
-            <w:vMerge w:val="restart"/>
-          </w:tcPr>
-          <w:p>
-            <w:pPr>
-              <w:rPr>
-                <w:rFonts w:ascii="Lucida Console" w:hAnsi="Lucida Console"/>
-                <w:lang w:val="en-US"/>
-              </w:rPr>
-            </w:pPr>
-            <w:r>
-              <w:rPr>
-                <w:rFonts w:ascii="Lucida Console" w:hAnsi="Lucida Console"/>
-                <w:lang w:val="en-US"/>
-              </w:rPr>
-              <w:t>Net Sales</w:t>
-            </w:r>
-          </w:p>
-          <w:p>
-            <w:pPr>
-              <w:rPr>
-                <w:rFonts w:ascii="Lucida Console" w:hAnsi="Lucida Console"/>
-                <w:lang w:val="en-US"/>
-              </w:rPr>
-            </w:pPr>
-          </w:p>
-          <w:p>
-            <w:pPr>
-              <w:rPr>
-                <w:rFonts w:ascii="Lucida Console" w:hAnsi="Lucida Console"/>
-                <w:b w:val="0"/>
-                <w:bCs w:val="0"/>
-                <w:lang w:val="en-US"/>
-              </w:rPr>
-            </w:pPr>
-            <w:r>
-              <w:rPr>
-                <w:rFonts w:ascii="Lucida Console" w:hAnsi="Lucida Console"/>
-                <w:b w:val="0"/>
-                <w:bCs w:val="0"/>
-                <w:lang w:val="en-US"/>
-              </w:rPr>
-              <w:t>Cost of Goods Sold:</w:t>
-            </w:r>
-          </w:p>
-          <w:p>
-            <w:pPr>
-              <w:rPr>
-                <w:rFonts w:ascii="Lucida Console" w:hAnsi="Lucida Console"/>
-                <w:b w:val="0"/>
-                <w:bCs w:val="0"/>
-                <w:lang w:val="en-US"/>
-              </w:rPr>
-            </w:pPr>
-            <w:r>
-              <w:rPr>
-                <w:rFonts w:ascii="Lucida Console" w:hAnsi="Lucida Console"/>
-                <w:b w:val="0"/>
-                <w:bCs w:val="0"/>
-                <w:lang w:val="en-US"/>
-              </w:rPr>
-              <w:t xml:space="preserve">  Purchase of Goods</w:t>
-            </w:r>
-          </w:p>
-          <w:p>
-            <w:pPr>
-              <w:rPr>
-                <w:rFonts w:ascii="Lucida Console" w:hAnsi="Lucida Console"/>
-                <w:b w:val="0"/>
-                <w:bCs w:val="0"/>
-                <w:lang w:val="en-US"/>
-              </w:rPr>
-            </w:pPr>
-            <w:r>
-              <w:rPr>
-                <w:rFonts w:ascii="Lucida Console" w:hAnsi="Lucida Console"/>
-                <w:b w:val="0"/>
-                <w:bCs w:val="0"/>
-                <w:lang w:val="en-US"/>
-              </w:rPr>
-              <w:t xml:space="preserve">    Beginning Inventory</w:t>
-            </w:r>
-          </w:p>
-          <w:p>
-            <w:pPr>
-              <w:rPr>
-                <w:rFonts w:ascii="Lucida Console" w:hAnsi="Lucida Console"/>
-                <w:b w:val="0"/>
-                <w:bCs w:val="0"/>
-                <w:lang w:val="en-US"/>
-              </w:rPr>
-            </w:pPr>
-            <w:r>
-              <w:rPr>
-                <w:rFonts w:ascii="Lucida Console" w:hAnsi="Lucida Console"/>
-                <w:b w:val="0"/>
-                <w:bCs w:val="0"/>
-                <w:lang w:val="en-US"/>
-              </w:rPr>
-              <w:t xml:space="preserve">  Goods Available for Sale</w:t>
-            </w:r>
-          </w:p>
-          <w:p>
-            <w:pPr>
-              <w:rPr>
-                <w:rFonts w:ascii="Lucida Console" w:hAnsi="Lucida Console"/>
-                <w:lang w:val="en-US"/>
-              </w:rPr>
-            </w:pPr>
-            <w:r>
-              <w:rPr>
-                <w:rFonts w:ascii="Lucida Console" w:hAnsi="Lucida Console"/>
-                <w:b w:val="0"/>
-                <w:bCs w:val="0"/>
-                <w:lang w:val="en-US"/>
-              </w:rPr>
-              <w:t xml:space="preserve">    Deduct: Ending Inventory</w:t>
-            </w:r>
-          </w:p>
-        </w:tc>
-        <w:tc>
-          <w:tcPr>
-            <w:tcW w:w="1734" w:type="dxa"/>
-          </w:tcPr>
-          <w:p>
-            <w:pPr>
-              <w:jc w:val="right"/>
-              <w:cnfStyle w:val="000000100000" w:firstRow="0" w:lastRow="0" w:firstColumn="0" w:lastColumn="0" w:oddVBand="0" w:evenVBand="0" w:oddHBand="1" w:evenHBand="0" w:firstRowFirstColumn="0" w:firstRowLastColumn="0" w:lastRowFirstColumn="0" w:lastRowLastColumn="0"/>
-              <w:rPr>
-                <w:rFonts w:ascii="Lucida Console" w:hAnsi="Lucida Console"/>
-                <w:lang w:val="en-US"/>
-              </w:rPr>
-            </w:pPr>
-            <w:r>
-              <w:rPr>
-                <w:rFonts w:ascii="Lucida Console" w:hAnsi="Lucida Console"/>
-                <w:lang w:val="en-US"/>
-              </w:rPr>
-              <w:t>228,000</w:t>
-            </w:r>
-          </w:p>
-          <w:p>
-            <w:pPr>
-              <w:jc w:val="right"/>
-              <w:cnfStyle w:val="000000100000" w:firstRow="0" w:lastRow="0" w:firstColumn="0" w:lastColumn="0" w:oddVBand="0" w:evenVBand="0" w:oddHBand="1" w:evenHBand="0" w:firstRowFirstColumn="0" w:firstRowLastColumn="0" w:lastRowFirstColumn="0" w:lastRowLastColumn="0"/>
-              <w:rPr>
-                <w:rFonts w:ascii="Lucida Console" w:hAnsi="Lucida Console"/>
-                <w:lang w:val="en-US"/>
-              </w:rPr>
-            </w:pPr>
-          </w:p>
-          <w:p>
-            <w:pPr>
-              <w:jc w:val="right"/>
-              <w:cnfStyle w:val="000000100000" w:firstRow="0" w:lastRow="0" w:firstColumn="0" w:lastColumn="0" w:oddVBand="0" w:evenVBand="0" w:oddHBand="1" w:evenHBand="0" w:firstRowFirstColumn="0" w:firstRowLastColumn="0" w:lastRowFirstColumn="0" w:lastRowLastColumn="0"/>
-              <w:rPr>
-                <w:rFonts w:ascii="Lucida Console" w:hAnsi="Lucida Console"/>
-                <w:lang w:val="en-US"/>
-              </w:rPr>
-            </w:pPr>
-          </w:p>
-          <w:p>
-            <w:pPr>
-              <w:jc w:val="right"/>
-              <w:cnfStyle w:val="000000100000" w:firstRow="0" w:lastRow="0" w:firstColumn="0" w:lastColumn="0" w:oddVBand="0" w:evenVBand="0" w:oddHBand="1" w:evenHBand="0" w:firstRowFirstColumn="0" w:firstRowLastColumn="0" w:lastRowFirstColumn="0" w:lastRowLastColumn="0"/>
-              <w:rPr>
-                <w:rFonts w:ascii="Lucida Console" w:hAnsi="Lucida Console"/>
-                <w:lang w:val="en-US"/>
-              </w:rPr>
-            </w:pPr>
-            <w:r>
-              <w:rPr>
-                <w:rFonts w:ascii="Lucida Console" w:hAnsi="Lucida Console"/>
-                <w:lang w:val="en-US"/>
-              </w:rPr>
-              <w:t>104,000</w:t>
-            </w:r>
-          </w:p>
-          <w:p>
-            <w:pPr>
-              <w:jc w:val="right"/>
-              <w:cnfStyle w:val="000000100000" w:firstRow="0" w:lastRow="0" w:firstColumn="0" w:lastColumn="0" w:oddVBand="0" w:evenVBand="0" w:oddHBand="1" w:evenHBand="0" w:firstRowFirstColumn="0" w:firstRowLastColumn="0" w:lastRowFirstColumn="0" w:lastRowLastColumn="0"/>
-              <w:rPr>
-                <w:rFonts w:ascii="Lucida Console" w:hAnsi="Lucida Console"/>
-                <w:lang w:val="en-US"/>
-              </w:rPr>
-            </w:pPr>
-            <w:r>
-              <w:rPr>
-                <w:rFonts w:ascii="Lucida Console" w:hAnsi="Lucida Console"/>
-                <w:lang w:val="en-US"/>
-              </w:rPr>
-              <w:t>100,000</w:t>
-            </w:r>
-          </w:p>
-        </w:tc>
-        <w:tc>
-          <w:tcPr>
-            <w:tcW w:w="1701" w:type="dxa"/>
-          </w:tcPr>
-          <w:p>
-            <w:pPr>
-              <w:jc w:val="right"/>
-              <w:cnfStyle w:val="000000100000" w:firstRow="0" w:lastRow="0" w:firstColumn="0" w:lastColumn="0" w:oddVBand="0" w:evenVBand="0" w:oddHBand="1" w:evenHBand="0" w:firstRowFirstColumn="0" w:firstRowLastColumn="0" w:lastRowFirstColumn="0" w:lastRowLastColumn="0"/>
-              <w:rPr>
-                <w:rFonts w:ascii="Lucida Console" w:hAnsi="Lucida Console"/>
-                <w:lang w:val="en-US"/>
-              </w:rPr>
-            </w:pPr>
-            <w:r>
-              <w:rPr>
-                <w:rFonts w:ascii="Lucida Console" w:hAnsi="Lucida Console"/>
-                <w:lang w:val="en-US"/>
-              </w:rPr>
-              <w:t>228,000</w:t>
-            </w:r>
-          </w:p>
-          <w:p>
-            <w:pPr>
-              <w:jc w:val="right"/>
-              <w:cnfStyle w:val="000000100000" w:firstRow="0" w:lastRow="0" w:firstColumn="0" w:lastColumn="0" w:oddVBand="0" w:evenVBand="0" w:oddHBand="1" w:evenHBand="0" w:firstRowFirstColumn="0" w:firstRowLastColumn="0" w:lastRowFirstColumn="0" w:lastRowLastColumn="0"/>
-              <w:rPr>
-                <w:rFonts w:ascii="Lucida Console" w:hAnsi="Lucida Console"/>
-                <w:lang w:val="en-US"/>
-              </w:rPr>
-            </w:pPr>
-          </w:p>
-          <w:p>
-            <w:pPr>
-              <w:jc w:val="right"/>
-              <w:cnfStyle w:val="000000100000" w:firstRow="0" w:lastRow="0" w:firstColumn="0" w:lastColumn="0" w:oddVBand="0" w:evenVBand="0" w:oddHBand="1" w:evenHBand="0" w:firstRowFirstColumn="0" w:firstRowLastColumn="0" w:lastRowFirstColumn="0" w:lastRowLastColumn="0"/>
-              <w:rPr>
-                <w:rFonts w:ascii="Lucida Console" w:hAnsi="Lucida Console"/>
-                <w:lang w:val="en-US"/>
-              </w:rPr>
-            </w:pPr>
-          </w:p>
-          <w:p>
-            <w:pPr>
-              <w:jc w:val="right"/>
-              <w:cnfStyle w:val="000000100000" w:firstRow="0" w:lastRow="0" w:firstColumn="0" w:lastColumn="0" w:oddVBand="0" w:evenVBand="0" w:oddHBand="1" w:evenHBand="0" w:firstRowFirstColumn="0" w:firstRowLastColumn="0" w:lastRowFirstColumn="0" w:lastRowLastColumn="0"/>
-              <w:rPr>
-                <w:rFonts w:ascii="Lucida Console" w:hAnsi="Lucida Console"/>
-                <w:lang w:val="en-US"/>
-              </w:rPr>
-            </w:pPr>
-            <w:r>
-              <w:rPr>
-                <w:rFonts w:ascii="Lucida Console" w:hAnsi="Lucida Console"/>
-                <w:lang w:val="en-US"/>
-              </w:rPr>
-              <w:t>104,000</w:t>
-            </w:r>
-          </w:p>
-          <w:p>
-            <w:pPr>
-              <w:jc w:val="right"/>
-              <w:cnfStyle w:val="000000100000" w:firstRow="0" w:lastRow="0" w:firstColumn="0" w:lastColumn="0" w:oddVBand="0" w:evenVBand="0" w:oddHBand="1" w:evenHBand="0" w:firstRowFirstColumn="0" w:firstRowLastColumn="0" w:lastRowFirstColumn="0" w:lastRowLastColumn="0"/>
-              <w:rPr>
-                <w:rFonts w:ascii="Lucida Console" w:hAnsi="Lucida Console"/>
-                <w:lang w:val="en-US"/>
-              </w:rPr>
-            </w:pPr>
-            <w:r>
-              <w:rPr>
-                <w:rFonts w:ascii="Lucida Console" w:hAnsi="Lucida Console"/>
-                <w:lang w:val="en-US"/>
-              </w:rPr>
-              <w:t>100,000</w:t>
-            </w:r>
-          </w:p>
-        </w:tc>
-        <w:tc>
-          <w:tcPr>
-            <w:tcW w:w="1560" w:type="dxa"/>
-          </w:tcPr>
-          <w:p>
-            <w:pPr>
-              <w:jc w:val="right"/>
-              <w:cnfStyle w:val="000000100000" w:firstRow="0" w:lastRow="0" w:firstColumn="0" w:lastColumn="0" w:oddVBand="0" w:evenVBand="0" w:oddHBand="1" w:evenHBand="0" w:firstRowFirstColumn="0" w:firstRowLastColumn="0" w:lastRowFirstColumn="0" w:lastRowLastColumn="0"/>
-              <w:rPr>
-                <w:rFonts w:ascii="Lucida Console" w:hAnsi="Lucida Console"/>
-                <w:lang w:val="en-US"/>
-              </w:rPr>
-            </w:pPr>
-            <w:r>
-              <w:rPr>
-                <w:rFonts w:ascii="Lucida Console" w:hAnsi="Lucida Console"/>
-                <w:lang w:val="en-US"/>
-              </w:rPr>
-              <w:t>228,000</w:t>
-            </w:r>
-          </w:p>
-          <w:p>
-            <w:pPr>
-              <w:jc w:val="right"/>
-              <w:cnfStyle w:val="000000100000" w:firstRow="0" w:lastRow="0" w:firstColumn="0" w:lastColumn="0" w:oddVBand="0" w:evenVBand="0" w:oddHBand="1" w:evenHBand="0" w:firstRowFirstColumn="0" w:firstRowLastColumn="0" w:lastRowFirstColumn="0" w:lastRowLastColumn="0"/>
-              <w:rPr>
-                <w:rFonts w:ascii="Lucida Console" w:hAnsi="Lucida Console"/>
-                <w:lang w:val="en-US"/>
-              </w:rPr>
-            </w:pPr>
-          </w:p>
-          <w:p>
-            <w:pPr>
-              <w:jc w:val="right"/>
-              <w:cnfStyle w:val="000000100000" w:firstRow="0" w:lastRow="0" w:firstColumn="0" w:lastColumn="0" w:oddVBand="0" w:evenVBand="0" w:oddHBand="1" w:evenHBand="0" w:firstRowFirstColumn="0" w:firstRowLastColumn="0" w:lastRowFirstColumn="0" w:lastRowLastColumn="0"/>
-              <w:rPr>
-                <w:rFonts w:ascii="Lucida Console" w:hAnsi="Lucida Console"/>
-                <w:lang w:val="en-US"/>
-              </w:rPr>
-            </w:pPr>
-          </w:p>
-          <w:p>
-            <w:pPr>
-              <w:jc w:val="right"/>
-              <w:cnfStyle w:val="000000100000" w:firstRow="0" w:lastRow="0" w:firstColumn="0" w:lastColumn="0" w:oddVBand="0" w:evenVBand="0" w:oddHBand="1" w:evenHBand="0" w:firstRowFirstColumn="0" w:firstRowLastColumn="0" w:lastRowFirstColumn="0" w:lastRowLastColumn="0"/>
-              <w:rPr>
-                <w:rFonts w:ascii="Lucida Console" w:hAnsi="Lucida Console"/>
-                <w:lang w:val="en-US"/>
-              </w:rPr>
-            </w:pPr>
-            <w:r>
-              <w:rPr>
-                <w:rFonts w:ascii="Lucida Console" w:hAnsi="Lucida Console"/>
-                <w:lang w:val="en-US"/>
-              </w:rPr>
-              <w:t>156,000</w:t>
-            </w:r>
-          </w:p>
-          <w:p>
-            <w:pPr>
-              <w:jc w:val="right"/>
-              <w:cnfStyle w:val="000000100000" w:firstRow="0" w:lastRow="0" w:firstColumn="0" w:lastColumn="0" w:oddVBand="0" w:evenVBand="0" w:oddHBand="1" w:evenHBand="0" w:firstRowFirstColumn="0" w:firstRowLastColumn="0" w:lastRowFirstColumn="0" w:lastRowLastColumn="0"/>
-              <w:rPr>
-                <w:rFonts w:ascii="Lucida Console" w:hAnsi="Lucida Console"/>
-                <w:lang w:val="en-US"/>
-              </w:rPr>
-            </w:pPr>
-            <w:r>
-              <w:rPr>
-                <w:rFonts w:ascii="Lucida Console" w:hAnsi="Lucida Console"/>
-                <w:lang w:val="en-US"/>
-              </w:rPr>
-              <w:t>100,000</w:t>
-            </w:r>
-          </w:p>
-        </w:tc>
-        <w:tc>
-          <w:tcPr>
-            <w:tcW w:w="1559" w:type="dxa"/>
-          </w:tcPr>
-          <w:p>
-            <w:pPr>
-              <w:jc w:val="right"/>
-              <w:cnfStyle w:val="000000100000" w:firstRow="0" w:lastRow="0" w:firstColumn="0" w:lastColumn="0" w:oddVBand="0" w:evenVBand="0" w:oddHBand="1" w:evenHBand="0" w:firstRowFirstColumn="0" w:firstRowLastColumn="0" w:lastRowFirstColumn="0" w:lastRowLastColumn="0"/>
-              <w:rPr>
-                <w:rFonts w:ascii="Lucida Console" w:hAnsi="Lucida Console"/>
-                <w:lang w:val="en-US"/>
-              </w:rPr>
-            </w:pPr>
-            <w:r>
-              <w:rPr>
-                <w:rFonts w:ascii="Lucida Console" w:hAnsi="Lucida Console"/>
-                <w:lang w:val="en-US"/>
-              </w:rPr>
-              <w:t>228,000</w:t>
-            </w:r>
-          </w:p>
-          <w:p>
-            <w:pPr>
-              <w:jc w:val="right"/>
-              <w:cnfStyle w:val="000000100000" w:firstRow="0" w:lastRow="0" w:firstColumn="0" w:lastColumn="0" w:oddVBand="0" w:evenVBand="0" w:oddHBand="1" w:evenHBand="0" w:firstRowFirstColumn="0" w:firstRowLastColumn="0" w:lastRowFirstColumn="0" w:lastRowLastColumn="0"/>
-              <w:rPr>
-                <w:rFonts w:ascii="Lucida Console" w:hAnsi="Lucida Console"/>
-                <w:lang w:val="en-US"/>
-              </w:rPr>
-            </w:pPr>
-          </w:p>
-          <w:p>
-            <w:pPr>
-              <w:jc w:val="right"/>
-              <w:cnfStyle w:val="000000100000" w:firstRow="0" w:lastRow="0" w:firstColumn="0" w:lastColumn="0" w:oddVBand="0" w:evenVBand="0" w:oddHBand="1" w:evenHBand="0" w:firstRowFirstColumn="0" w:firstRowLastColumn="0" w:lastRowFirstColumn="0" w:lastRowLastColumn="0"/>
-              <w:rPr>
-                <w:rFonts w:ascii="Lucida Console" w:hAnsi="Lucida Console"/>
-                <w:lang w:val="en-US"/>
-              </w:rPr>
-            </w:pPr>
-          </w:p>
-          <w:p>
-            <w:pPr>
-              <w:jc w:val="right"/>
-              <w:cnfStyle w:val="000000100000" w:firstRow="0" w:lastRow="0" w:firstColumn="0" w:lastColumn="0" w:oddVBand="0" w:evenVBand="0" w:oddHBand="1" w:evenHBand="0" w:firstRowFirstColumn="0" w:firstRowLastColumn="0" w:lastRowFirstColumn="0" w:lastRowLastColumn="0"/>
-              <w:rPr>
-                <w:rFonts w:ascii="Lucida Console" w:hAnsi="Lucida Console"/>
-                <w:lang w:val="en-US"/>
-              </w:rPr>
-            </w:pPr>
-            <w:r>
-              <w:rPr>
-                <w:rFonts w:ascii="Lucida Console" w:hAnsi="Lucida Console"/>
-                <w:lang w:val="en-US"/>
-              </w:rPr>
-              <w:t>156,000</w:t>
-            </w:r>
-          </w:p>
-          <w:p>
-            <w:pPr>
-              <w:jc w:val="right"/>
-              <w:cnfStyle w:val="000000100000" w:firstRow="0" w:lastRow="0" w:firstColumn="0" w:lastColumn="0" w:oddVBand="0" w:evenVBand="0" w:oddHBand="1" w:evenHBand="0" w:firstRowFirstColumn="0" w:firstRowLastColumn="0" w:lastRowFirstColumn="0" w:lastRowLastColumn="0"/>
-              <w:rPr>
-                <w:rFonts w:ascii="Lucida Console" w:hAnsi="Lucida Console"/>
-                <w:lang w:val="en-US"/>
-              </w:rPr>
-            </w:pPr>
-            <w:r>
-              <w:rPr>
-                <w:rFonts w:ascii="Lucida Console" w:hAnsi="Lucida Console"/>
-                <w:lang w:val="en-US"/>
-              </w:rPr>
-              <w:t>100,000</w:t>
+              <w:jc w:val="center"/>
+              <w:rPr>
+                <w:rFonts w:ascii="Lucida Console" w:hAnsi="Lucida Console"/>
+                <w:lang w:val="en-US"/>
+              </w:rPr>
+            </w:pPr>
+            <w:r>
+              <w:rPr>
+                <w:rFonts w:ascii="Lucida Console" w:hAnsi="Lucida Console"/>
+                <w:lang w:val="en-US"/>
+              </w:rPr>
+              <w:t>Amount using</w:t>
             </w:r>
           </w:p>
         </w:tc>
@@ -724,8 +197,7 @@
       <w:tr>
         <w:tc>
           <w:tcPr>
-            <w:cnfStyle w:val="001000000000" w:firstRow="0" w:lastRow="0" w:firstColumn="1" w:lastColumn="0" w:oddVBand="0" w:evenVBand="0" w:oddHBand="0" w:evenHBand="0" w:firstRowFirstColumn="0" w:firstRowLastColumn="0" w:lastRowFirstColumn="0" w:lastRowLastColumn="0"/>
-            <w:tcW w:w="4362" w:type="dxa"/>
+            <w:tcW w:w="5240" w:type="dxa"/>
             <w:vMerge/>
           </w:tcPr>
           <w:p>
@@ -739,170 +211,154 @@
         </w:tc>
         <w:tc>
           <w:tcPr>
-            <w:tcW w:w="1734" w:type="dxa"/>
+            <w:tcW w:w="1985" w:type="dxa"/>
           </w:tcPr>
           <w:p>
             <w:pPr>
               <w:jc w:val="right"/>
-              <w:cnfStyle w:val="000000000000" w:firstRow="0" w:lastRow="0" w:firstColumn="0" w:lastColumn="0" w:oddVBand="0" w:evenVBand="0" w:oddHBand="0" w:evenHBand="0" w:firstRowFirstColumn="0" w:firstRowLastColumn="0" w:lastRowFirstColumn="0" w:lastRowLastColumn="0"/>
-              <w:rPr>
-                <w:rFonts w:ascii="Lucida Console" w:hAnsi="Lucida Console"/>
-                <w:lang w:val="en-US"/>
-              </w:rPr>
-            </w:pPr>
-            <w:r>
-              <w:rPr>
-                <w:rFonts w:ascii="Lucida Console" w:hAnsi="Lucida Console"/>
-                <w:lang w:val="en-US"/>
-              </w:rPr>
-              <w:t>204,000</w:t>
-            </w:r>
-          </w:p>
-          <w:p>
-            <w:pPr>
-              <w:jc w:val="right"/>
-              <w:cnfStyle w:val="000000000000" w:firstRow="0" w:lastRow="0" w:firstColumn="0" w:lastColumn="0" w:oddVBand="0" w:evenVBand="0" w:oddHBand="0" w:evenHBand="0" w:firstRowFirstColumn="0" w:firstRowLastColumn="0" w:lastRowFirstColumn="0" w:lastRowLastColumn="0"/>
-              <w:rPr>
-                <w:rFonts w:ascii="Lucida Console" w:hAnsi="Lucida Console"/>
-                <w:lang w:val="en-US"/>
-              </w:rPr>
-            </w:pPr>
-            <w:r>
-              <w:rPr>
-                <w:rFonts w:ascii="Lucida Console" w:hAnsi="Lucida Console"/>
-                <w:lang w:val="en-US"/>
-              </w:rPr>
-              <w:t>(88,000)</w:t>
+              <w:rPr>
+                <w:rFonts w:ascii="Lucida Console" w:hAnsi="Lucida Console"/>
+                <w:lang w:val="en-US"/>
+              </w:rPr>
+            </w:pPr>
+            <w:r>
+              <w:rPr>
+                <w:rFonts w:ascii="Lucida Console" w:hAnsi="Lucida Console"/>
+                <w:lang w:val="en-US"/>
+              </w:rPr>
+              <w:t>FIFO</w:t>
             </w:r>
           </w:p>
         </w:tc>
         <w:tc>
           <w:tcPr>
-            <w:tcW w:w="1701" w:type="dxa"/>
+            <w:tcW w:w="1791" w:type="dxa"/>
           </w:tcPr>
           <w:p>
             <w:pPr>
               <w:jc w:val="right"/>
-              <w:cnfStyle w:val="000000000000" w:firstRow="0" w:lastRow="0" w:firstColumn="0" w:lastColumn="0" w:oddVBand="0" w:evenVBand="0" w:oddHBand="0" w:evenHBand="0" w:firstRowFirstColumn="0" w:firstRowLastColumn="0" w:lastRowFirstColumn="0" w:lastRowLastColumn="0"/>
-              <w:rPr>
-                <w:rFonts w:ascii="Lucida Console" w:hAnsi="Lucida Console"/>
-                <w:lang w:val="en-US"/>
-              </w:rPr>
-            </w:pPr>
-            <w:r>
-              <w:rPr>
-                <w:rFonts w:ascii="Lucida Console" w:hAnsi="Lucida Console"/>
-                <w:lang w:val="en-US"/>
-              </w:rPr>
-              <w:t>204,000</w:t>
-            </w:r>
-          </w:p>
-          <w:p>
-            <w:pPr>
-              <w:jc w:val="right"/>
-              <w:cnfStyle w:val="000000000000" w:firstRow="0" w:lastRow="0" w:firstColumn="0" w:lastColumn="0" w:oddVBand="0" w:evenVBand="0" w:oddHBand="0" w:evenHBand="0" w:firstRowFirstColumn="0" w:firstRowLastColumn="0" w:lastRowFirstColumn="0" w:lastRowLastColumn="0"/>
-              <w:rPr>
-                <w:rFonts w:ascii="Lucida Console" w:hAnsi="Lucida Console"/>
-                <w:lang w:val="en-US"/>
-              </w:rPr>
-            </w:pPr>
-            <w:r>
-              <w:rPr>
-                <w:rFonts w:ascii="Lucida Console" w:hAnsi="Lucida Console"/>
-                <w:lang w:val="en-US"/>
-              </w:rPr>
-              <w:t>(108,000)</w:t>
-            </w:r>
-          </w:p>
-        </w:tc>
-        <w:tc>
-          <w:tcPr>
-            <w:tcW w:w="1560" w:type="dxa"/>
-          </w:tcPr>
-          <w:p>
-            <w:pPr>
-              <w:jc w:val="right"/>
-              <w:cnfStyle w:val="000000000000" w:firstRow="0" w:lastRow="0" w:firstColumn="0" w:lastColumn="0" w:oddVBand="0" w:evenVBand="0" w:oddHBand="0" w:evenHBand="0" w:firstRowFirstColumn="0" w:firstRowLastColumn="0" w:lastRowFirstColumn="0" w:lastRowLastColumn="0"/>
-              <w:rPr>
-                <w:rFonts w:ascii="Lucida Console" w:hAnsi="Lucida Console"/>
-                <w:lang w:val="en-US"/>
-              </w:rPr>
-            </w:pPr>
-            <w:r>
-              <w:rPr>
-                <w:rFonts w:ascii="Lucida Console" w:hAnsi="Lucida Console"/>
-                <w:lang w:val="en-US"/>
-              </w:rPr>
-              <w:t>256,000</w:t>
-            </w:r>
-          </w:p>
-          <w:p>
-            <w:pPr>
-              <w:jc w:val="right"/>
-              <w:cnfStyle w:val="000000000000" w:firstRow="0" w:lastRow="0" w:firstColumn="0" w:lastColumn="0" w:oddVBand="0" w:evenVBand="0" w:oddHBand="0" w:evenHBand="0" w:firstRowFirstColumn="0" w:firstRowLastColumn="0" w:lastRowFirstColumn="0" w:lastRowLastColumn="0"/>
-              <w:rPr>
-                <w:rFonts w:ascii="Lucida Console" w:hAnsi="Lucida Console"/>
-                <w:lang w:val="en-US"/>
-              </w:rPr>
-            </w:pPr>
-            <w:r>
-              <w:rPr>
-                <w:rFonts w:ascii="Lucida Console" w:hAnsi="Lucida Console"/>
-                <w:lang w:val="en-US"/>
-              </w:rPr>
-              <w:t>(132,000)</w:t>
-            </w:r>
-          </w:p>
-        </w:tc>
-        <w:tc>
-          <w:tcPr>
-            <w:tcW w:w="1559" w:type="dxa"/>
-          </w:tcPr>
-          <w:p>
-            <w:pPr>
-              <w:jc w:val="right"/>
-              <w:cnfStyle w:val="000000000000" w:firstRow="0" w:lastRow="0" w:firstColumn="0" w:lastColumn="0" w:oddVBand="0" w:evenVBand="0" w:oddHBand="0" w:evenHBand="0" w:firstRowFirstColumn="0" w:firstRowLastColumn="0" w:lastRowFirstColumn="0" w:lastRowLastColumn="0"/>
-              <w:rPr>
-                <w:rFonts w:ascii="Lucida Console" w:hAnsi="Lucida Console"/>
-                <w:lang w:val="en-US"/>
-              </w:rPr>
-            </w:pPr>
-            <w:r>
-              <w:rPr>
-                <w:rFonts w:ascii="Lucida Console" w:hAnsi="Lucida Console"/>
-                <w:lang w:val="en-US"/>
-              </w:rPr>
-              <w:t>256,000</w:t>
-            </w:r>
-          </w:p>
-          <w:p>
-            <w:pPr>
-              <w:jc w:val="right"/>
-              <w:cnfStyle w:val="000000000000" w:firstRow="0" w:lastRow="0" w:firstColumn="0" w:lastColumn="0" w:oddVBand="0" w:evenVBand="0" w:oddHBand="0" w:evenHBand="0" w:firstRowFirstColumn="0" w:firstRowLastColumn="0" w:lastRowFirstColumn="0" w:lastRowLastColumn="0"/>
-              <w:rPr>
-                <w:rFonts w:ascii="Lucida Console" w:hAnsi="Lucida Console"/>
-                <w:lang w:val="en-US"/>
-              </w:rPr>
-            </w:pPr>
-            <w:r>
-              <w:rPr>
-                <w:rFonts w:ascii="Lucida Console" w:hAnsi="Lucida Console"/>
-                <w:lang w:val="en-US"/>
-              </w:rPr>
-              <w:t>(112,000)</w:t>
+              <w:rPr>
+                <w:rFonts w:ascii="Lucida Console" w:hAnsi="Lucida Console"/>
+                <w:lang w:val="en-US"/>
+              </w:rPr>
+            </w:pPr>
+            <w:r>
+              <w:rPr>
+                <w:rFonts w:ascii="Lucida Console" w:hAnsi="Lucida Console"/>
+                <w:lang w:val="en-US"/>
+              </w:rPr>
+              <w:t>LIFO</w:t>
             </w:r>
           </w:p>
         </w:tc>
       </w:tr>
       <w:tr>
         <w:trPr>
-          <w:cnfStyle w:val="000000100000" w:firstRow="0" w:lastRow="0" w:firstColumn="0" w:lastColumn="0" w:oddVBand="0" w:evenVBand="0" w:oddHBand="1" w:evenHBand="0" w:firstRowFirstColumn="0" w:firstRowLastColumn="0" w:lastRowFirstColumn="0" w:lastRowLastColumn="0"/>
+          <w:trHeight w:val="109"/>
         </w:trPr>
         <w:tc>
           <w:tcPr>
-            <w:cnfStyle w:val="001000000000" w:firstRow="0" w:lastRow="0" w:firstColumn="1" w:lastColumn="0" w:oddVBand="0" w:evenVBand="0" w:oddHBand="0" w:evenHBand="0" w:firstRowFirstColumn="0" w:firstRowLastColumn="0" w:lastRowFirstColumn="0" w:lastRowLastColumn="0"/>
-            <w:tcW w:w="4362" w:type="dxa"/>
+            <w:tcW w:w="5240" w:type="dxa"/>
+            <w:vMerge w:val="restart"/>
           </w:tcPr>
+          <w:p>
+            <w:pPr>
+              <w:rPr>
+                <w:rFonts w:ascii="Lucida Console" w:hAnsi="Lucida Console"/>
+                <w:lang w:val="en-US"/>
+              </w:rPr>
+            </w:pPr>
+            <w:r>
+              <w:rPr>
+                <w:rFonts w:ascii="Lucida Console" w:hAnsi="Lucida Console"/>
+                <w:lang w:val="en-US"/>
+              </w:rPr>
+              <w:t>Net Sales</w:t>
+            </w:r>
+          </w:p>
+          <w:p>
+            <w:pPr>
+              <w:rPr>
+                <w:rFonts w:ascii="Lucida Console" w:hAnsi="Lucida Console"/>
+                <w:lang w:val="en-US"/>
+              </w:rPr>
+            </w:pPr>
+          </w:p>
+          <w:p>
+            <w:pPr>
+              <w:rPr>
+                <w:rFonts w:ascii="Lucida Console" w:hAnsi="Lucida Console"/>
+                <w:lang w:val="en-US"/>
+              </w:rPr>
+            </w:pPr>
+            <w:r>
+              <w:rPr>
+                <w:rFonts w:ascii="Lucida Console" w:hAnsi="Lucida Console"/>
+                <w:lang w:val="en-US"/>
+              </w:rPr>
+              <w:t>Cost of Goods Sold:</w:t>
+            </w:r>
+          </w:p>
+          <w:p>
+            <w:pPr>
+              <w:rPr>
+                <w:rFonts w:ascii="Lucida Console" w:hAnsi="Lucida Console"/>
+                <w:lang w:val="en-US"/>
+              </w:rPr>
+            </w:pPr>
+            <w:r>
+              <w:rPr>
+                <w:rFonts w:ascii="Lucida Console" w:hAnsi="Lucida Console"/>
+                <w:lang w:val="en-US"/>
+              </w:rPr>
+              <w:t xml:space="preserve">  Net Purchases</w:t>
+            </w:r>
+          </w:p>
+          <w:p>
+            <w:pPr>
+              <w:rPr>
+                <w:rFonts w:ascii="Lucida Console" w:hAnsi="Lucida Console"/>
+                <w:lang w:val="en-US"/>
+              </w:rPr>
+            </w:pPr>
+            <w:r>
+              <w:rPr>
+                <w:rFonts w:ascii="Lucida Console" w:hAnsi="Lucida Console"/>
+                <w:lang w:val="en-US"/>
+              </w:rPr>
+              <w:t xml:space="preserve">    Beginning Inventory</w:t>
+            </w:r>
+          </w:p>
+          <w:p>
+            <w:pPr>
+              <w:rPr>
+                <w:rFonts w:ascii="Lucida Console" w:hAnsi="Lucida Console"/>
+                <w:lang w:val="en-US"/>
+              </w:rPr>
+            </w:pPr>
+            <w:r>
+              <w:rPr>
+                <w:rFonts w:ascii="Lucida Console" w:hAnsi="Lucida Console"/>
+                <w:lang w:val="en-US"/>
+              </w:rPr>
+              <w:t xml:space="preserve">  Cost of Goods Available for Sale</w:t>
+            </w:r>
+          </w:p>
+          <w:p>
+            <w:pPr>
+              <w:rPr>
+                <w:rFonts w:ascii="Lucida Console" w:hAnsi="Lucida Console"/>
+                <w:lang w:val="en-US"/>
+              </w:rPr>
+            </w:pPr>
+            <w:r>
+              <w:rPr>
+                <w:rFonts w:ascii="Lucida Console" w:hAnsi="Lucida Console"/>
+                <w:lang w:val="en-US"/>
+              </w:rPr>
+              <w:t xml:space="preserve">    Deduct: End Inventory</w:t>
+            </w:r>
+          </w:p>
           <w:p>
             <w:pPr>
               <w:rPr>
@@ -921,98 +377,248 @@
         </w:tc>
         <w:tc>
           <w:tcPr>
-            <w:tcW w:w="1734" w:type="dxa"/>
+            <w:tcW w:w="1985" w:type="dxa"/>
           </w:tcPr>
           <w:p>
             <w:pPr>
               <w:jc w:val="right"/>
-              <w:cnfStyle w:val="000000100000" w:firstRow="0" w:lastRow="0" w:firstColumn="0" w:lastColumn="0" w:oddVBand="0" w:evenVBand="0" w:oddHBand="1" w:evenHBand="0" w:firstRowFirstColumn="0" w:firstRowLastColumn="0" w:lastRowFirstColumn="0" w:lastRowLastColumn="0"/>
-              <w:rPr>
-                <w:rFonts w:ascii="Lucida Console" w:hAnsi="Lucida Console"/>
-                <w:lang w:val="en-US"/>
-              </w:rPr>
-            </w:pPr>
-            <w:r>
-              <w:rPr>
-                <w:rFonts w:ascii="Lucida Console" w:hAnsi="Lucida Console"/>
-                <w:lang w:val="en-US"/>
-              </w:rPr>
-              <w:t>116,000</w:t>
+              <w:rPr>
+                <w:rFonts w:ascii="Lucida Console" w:hAnsi="Lucida Console"/>
+                <w:lang w:val="en-US"/>
+              </w:rPr>
+            </w:pPr>
+            <w:r>
+              <w:rPr>
+                <w:rFonts w:ascii="Lucida Console" w:hAnsi="Lucida Console"/>
+                <w:lang w:val="en-US"/>
+              </w:rPr>
+              <w:t>444</w:t>
+            </w:r>
+          </w:p>
+          <w:p>
+            <w:pPr>
+              <w:jc w:val="right"/>
+              <w:rPr>
+                <w:rFonts w:ascii="Lucida Console" w:hAnsi="Lucida Console"/>
+                <w:lang w:val="en-US"/>
+              </w:rPr>
+            </w:pPr>
+          </w:p>
+          <w:p>
+            <w:pPr>
+              <w:jc w:val="right"/>
+              <w:rPr>
+                <w:rFonts w:ascii="Lucida Console" w:hAnsi="Lucida Console"/>
+                <w:lang w:val="en-US"/>
+              </w:rPr>
+            </w:pPr>
+          </w:p>
+          <w:p>
+            <w:pPr>
+              <w:jc w:val="right"/>
+              <w:rPr>
+                <w:rFonts w:ascii="Lucida Console" w:hAnsi="Lucida Console"/>
+                <w:lang w:val="en-US"/>
+              </w:rPr>
+            </w:pPr>
+            <w:r>
+              <w:rPr>
+                <w:rFonts w:ascii="Lucida Console" w:hAnsi="Lucida Console"/>
+                <w:lang w:val="en-US"/>
+              </w:rPr>
+              <w:t>394</w:t>
+            </w:r>
+          </w:p>
+          <w:p>
+            <w:pPr>
+              <w:jc w:val="right"/>
+              <w:rPr>
+                <w:rFonts w:ascii="Lucida Console" w:hAnsi="Lucida Console"/>
+                <w:lang w:val="en-US"/>
+              </w:rPr>
+            </w:pPr>
+            <w:r>
+              <w:rPr>
+                <w:rFonts w:ascii="Lucida Console" w:hAnsi="Lucida Console"/>
+                <w:lang w:val="en-US"/>
+              </w:rPr>
+              <w:t>84</w:t>
             </w:r>
           </w:p>
         </w:tc>
         <w:tc>
           <w:tcPr>
-            <w:tcW w:w="1701" w:type="dxa"/>
+            <w:tcW w:w="1791" w:type="dxa"/>
           </w:tcPr>
           <w:p>
             <w:pPr>
               <w:jc w:val="right"/>
-              <w:cnfStyle w:val="000000100000" w:firstRow="0" w:lastRow="0" w:firstColumn="0" w:lastColumn="0" w:oddVBand="0" w:evenVBand="0" w:oddHBand="1" w:evenHBand="0" w:firstRowFirstColumn="0" w:firstRowLastColumn="0" w:lastRowFirstColumn="0" w:lastRowLastColumn="0"/>
-              <w:rPr>
-                <w:rFonts w:ascii="Lucida Console" w:hAnsi="Lucida Console"/>
-                <w:lang w:val="en-US"/>
-              </w:rPr>
-            </w:pPr>
-            <w:r>
-              <w:rPr>
-                <w:rFonts w:ascii="Lucida Console" w:hAnsi="Lucida Console"/>
-                <w:lang w:val="en-US"/>
-              </w:rPr>
-              <w:t>96,000</w:t>
-            </w:r>
+              <w:rPr>
+                <w:rFonts w:ascii="Lucida Console" w:hAnsi="Lucida Console"/>
+                <w:lang w:val="en-US"/>
+              </w:rPr>
+            </w:pPr>
+            <w:r>
+              <w:rPr>
+                <w:rFonts w:ascii="Lucida Console" w:hAnsi="Lucida Console"/>
+                <w:lang w:val="en-US"/>
+              </w:rPr>
+              <w:t>444</w:t>
+            </w:r>
+          </w:p>
+          <w:p>
+            <w:pPr>
+              <w:jc w:val="right"/>
+              <w:rPr>
+                <w:rFonts w:ascii="Lucida Console" w:hAnsi="Lucida Console"/>
+                <w:lang w:val="en-US"/>
+              </w:rPr>
+            </w:pPr>
+          </w:p>
+          <w:p>
+            <w:pPr>
+              <w:jc w:val="right"/>
+              <w:rPr>
+                <w:rFonts w:ascii="Lucida Console" w:hAnsi="Lucida Console"/>
+                <w:lang w:val="en-US"/>
+              </w:rPr>
+            </w:pPr>
+          </w:p>
+          <w:p>
+            <w:pPr>
+              <w:jc w:val="right"/>
+              <w:rPr>
+                <w:rFonts w:ascii="Lucida Console" w:hAnsi="Lucida Console"/>
+                <w:lang w:val="en-US"/>
+              </w:rPr>
+            </w:pPr>
+            <w:r>
+              <w:rPr>
+                <w:rFonts w:ascii="Lucida Console" w:hAnsi="Lucida Console"/>
+                <w:lang w:val="en-US"/>
+              </w:rPr>
+              <w:t>394</w:t>
+            </w:r>
+          </w:p>
+          <w:p>
+            <w:pPr>
+              <w:jc w:val="right"/>
+              <w:rPr>
+                <w:rFonts w:ascii="Lucida Console" w:hAnsi="Lucida Console"/>
+                <w:lang w:val="en-US"/>
+              </w:rPr>
+            </w:pPr>
+            <w:r>
+              <w:rPr>
+                <w:rFonts w:ascii="Lucida Console" w:hAnsi="Lucida Console"/>
+                <w:lang w:val="en-US"/>
+              </w:rPr>
+              <w:t>84</w:t>
+            </w:r>
+          </w:p>
+        </w:tc>
+      </w:tr>
+      <w:tr>
+        <w:trPr>
+          <w:trHeight w:val="109"/>
+        </w:trPr>
+        <w:tc>
+          <w:tcPr>
+            <w:tcW w:w="5240" w:type="dxa"/>
+            <w:vMerge/>
+          </w:tcPr>
+          <w:p>
+            <w:pPr>
+              <w:rPr>
+                <w:rFonts w:ascii="Lucida Console" w:hAnsi="Lucida Console"/>
+                <w:lang w:val="en-US"/>
+              </w:rPr>
+            </w:pPr>
           </w:p>
         </w:tc>
         <w:tc>
           <w:tcPr>
-            <w:tcW w:w="1560" w:type="dxa"/>
+            <w:tcW w:w="1985" w:type="dxa"/>
           </w:tcPr>
           <w:p>
             <w:pPr>
               <w:jc w:val="right"/>
-              <w:cnfStyle w:val="000000100000" w:firstRow="0" w:lastRow="0" w:firstColumn="0" w:lastColumn="0" w:oddVBand="0" w:evenVBand="0" w:oddHBand="1" w:evenHBand="0" w:firstRowFirstColumn="0" w:firstRowLastColumn="0" w:lastRowFirstColumn="0" w:lastRowLastColumn="0"/>
-              <w:rPr>
-                <w:rFonts w:ascii="Lucida Console" w:hAnsi="Lucida Console"/>
-                <w:lang w:val="en-US"/>
-              </w:rPr>
-            </w:pPr>
-            <w:r>
-              <w:rPr>
-                <w:rFonts w:ascii="Lucida Console" w:hAnsi="Lucida Console"/>
-                <w:lang w:val="en-US"/>
-              </w:rPr>
-              <w:t>124,000</w:t>
+              <w:rPr>
+                <w:rFonts w:ascii="Lucida Console" w:hAnsi="Lucida Console"/>
+                <w:lang w:val="en-US"/>
+              </w:rPr>
+            </w:pPr>
+            <w:r>
+              <w:rPr>
+                <w:rFonts w:ascii="Lucida Console" w:hAnsi="Lucida Console"/>
+                <w:lang w:val="en-US"/>
+              </w:rPr>
+              <w:t>478</w:t>
+            </w:r>
+          </w:p>
+          <w:p>
+            <w:pPr>
+              <w:jc w:val="right"/>
+              <w:rPr>
+                <w:rFonts w:ascii="Lucida Console" w:hAnsi="Lucida Console"/>
+                <w:lang w:val="en-US"/>
+              </w:rPr>
+            </w:pPr>
+            <w:r>
+              <w:rPr>
+                <w:rFonts w:ascii="Lucida Console" w:hAnsi="Lucida Console"/>
+                <w:lang w:val="en-US"/>
+              </w:rPr>
+              <w:t>(208)</w:t>
             </w:r>
           </w:p>
         </w:tc>
         <w:tc>
           <w:tcPr>
-            <w:tcW w:w="1559" w:type="dxa"/>
+            <w:tcW w:w="1791" w:type="dxa"/>
           </w:tcPr>
           <w:p>
             <w:pPr>
               <w:jc w:val="right"/>
-              <w:cnfStyle w:val="000000100000" w:firstRow="0" w:lastRow="0" w:firstColumn="0" w:lastColumn="0" w:oddVBand="0" w:evenVBand="0" w:oddHBand="1" w:evenHBand="0" w:firstRowFirstColumn="0" w:firstRowLastColumn="0" w:lastRowFirstColumn="0" w:lastRowLastColumn="0"/>
-              <w:rPr>
-                <w:rFonts w:ascii="Lucida Console" w:hAnsi="Lucida Console"/>
-                <w:lang w:val="en-US"/>
-              </w:rPr>
-            </w:pPr>
-            <w:r>
-              <w:rPr>
-                <w:rFonts w:ascii="Lucida Console" w:hAnsi="Lucida Console"/>
-                <w:lang w:val="en-US"/>
-              </w:rPr>
-              <w:t>144,000</w:t>
+              <w:rPr>
+                <w:rFonts w:ascii="Lucida Console" w:hAnsi="Lucida Console"/>
+                <w:lang w:val="en-US"/>
+              </w:rPr>
+            </w:pPr>
+            <w:r>
+              <w:rPr>
+                <w:rFonts w:ascii="Lucida Console" w:hAnsi="Lucida Console"/>
+                <w:lang w:val="en-US"/>
+              </w:rPr>
+              <w:t>478</w:t>
+            </w:r>
+          </w:p>
+          <w:p>
+            <w:pPr>
+              <w:jc w:val="right"/>
+              <w:rPr>
+                <w:rFonts w:ascii="Lucida Console" w:hAnsi="Lucida Console"/>
+                <w:lang w:val="en-US"/>
+              </w:rPr>
+            </w:pPr>
+            <w:r>
+              <w:rPr>
+                <w:rFonts w:ascii="Lucida Console" w:hAnsi="Lucida Console"/>
+                <w:lang w:val="en-US"/>
+              </w:rPr>
+              <w:t>(140)</w:t>
             </w:r>
           </w:p>
         </w:tc>
       </w:tr>
       <w:tr>
+        <w:trPr>
+          <w:trHeight w:val="109"/>
+        </w:trPr>
         <w:tc>
           <w:tcPr>
-            <w:cnfStyle w:val="001000000000" w:firstRow="0" w:lastRow="0" w:firstColumn="1" w:lastColumn="0" w:oddVBand="0" w:evenVBand="0" w:oddHBand="0" w:evenHBand="0" w:firstRowFirstColumn="0" w:firstRowLastColumn="0" w:lastRowFirstColumn="0" w:lastRowLastColumn="0"/>
-            <w:tcW w:w="4362" w:type="dxa"/>
+            <w:tcW w:w="5240" w:type="dxa"/>
+            <w:vMerge/>
           </w:tcPr>
           <w:p>
             <w:pPr>
@@ -1021,120 +627,119 @@
                 <w:lang w:val="en-US"/>
               </w:rPr>
             </w:pPr>
-            <w:r>
-              <w:rPr>
-                <w:rFonts w:ascii="Lucida Console" w:hAnsi="Lucida Console"/>
-                <w:lang w:val="en-US"/>
-              </w:rPr>
-              <w:t>Gross Margin for 2012</w:t>
-            </w:r>
           </w:p>
         </w:tc>
         <w:tc>
           <w:tcPr>
-            <w:tcW w:w="1734" w:type="dxa"/>
+            <w:tcW w:w="1985" w:type="dxa"/>
           </w:tcPr>
           <w:p>
             <w:pPr>
               <w:jc w:val="right"/>
-              <w:cnfStyle w:val="000000000000" w:firstRow="0" w:lastRow="0" w:firstColumn="0" w:lastColumn="0" w:oddVBand="0" w:evenVBand="0" w:oddHBand="0" w:evenHBand="0" w:firstRowFirstColumn="0" w:firstRowLastColumn="0" w:lastRowFirstColumn="0" w:lastRowLastColumn="0"/>
-              <w:rPr>
-                <w:rFonts w:ascii="Lucida Console" w:hAnsi="Lucida Console"/>
-                <w:lang w:val="en-US"/>
-              </w:rPr>
-            </w:pPr>
-            <w:r>
-              <w:rPr>
-                <w:rFonts w:ascii="Lucida Console" w:hAnsi="Lucida Console"/>
-                <w:lang w:val="en-US"/>
-              </w:rPr>
-              <w:t>112,000</w:t>
+              <w:rPr>
+                <w:rFonts w:ascii="Lucida Console" w:hAnsi="Lucida Console"/>
+                <w:lang w:val="en-US"/>
+              </w:rPr>
+            </w:pPr>
+            <w:r>
+              <w:rPr>
+                <w:rFonts w:ascii="Lucida Console" w:hAnsi="Lucida Console"/>
+                <w:lang w:val="en-US"/>
+              </w:rPr>
+              <w:t>270</w:t>
             </w:r>
           </w:p>
         </w:tc>
         <w:tc>
           <w:tcPr>
-            <w:tcW w:w="1701" w:type="dxa"/>
+            <w:tcW w:w="1791" w:type="dxa"/>
           </w:tcPr>
           <w:p>
             <w:pPr>
               <w:jc w:val="right"/>
-              <w:cnfStyle w:val="000000000000" w:firstRow="0" w:lastRow="0" w:firstColumn="0" w:lastColumn="0" w:oddVBand="0" w:evenVBand="0" w:oddHBand="0" w:evenHBand="0" w:firstRowFirstColumn="0" w:firstRowLastColumn="0" w:lastRowFirstColumn="0" w:lastRowLastColumn="0"/>
-              <w:rPr>
-                <w:rFonts w:ascii="Lucida Console" w:hAnsi="Lucida Console"/>
-                <w:lang w:val="en-US"/>
-              </w:rPr>
-            </w:pPr>
-            <w:r>
-              <w:rPr>
-                <w:rFonts w:ascii="Lucida Console" w:hAnsi="Lucida Console"/>
-                <w:lang w:val="en-US"/>
-              </w:rPr>
-              <w:t>132,000</w:t>
+              <w:rPr>
+                <w:rFonts w:ascii="Lucida Console" w:hAnsi="Lucida Console"/>
+                <w:lang w:val="en-US"/>
+              </w:rPr>
+            </w:pPr>
+            <w:r>
+              <w:rPr>
+                <w:rFonts w:ascii="Lucida Console" w:hAnsi="Lucida Console"/>
+                <w:lang w:val="en-US"/>
+              </w:rPr>
+              <w:t>338</w:t>
+            </w:r>
+          </w:p>
+        </w:tc>
+      </w:tr>
+      <w:tr>
+        <w:trPr>
+          <w:trHeight w:val="109"/>
+        </w:trPr>
+        <w:tc>
+          <w:tcPr>
+            <w:tcW w:w="5240" w:type="dxa"/>
+          </w:tcPr>
+          <w:p>
+            <w:pPr>
+              <w:rPr>
+                <w:rFonts w:ascii="Lucida Console" w:hAnsi="Lucida Console"/>
+                <w:lang w:val="en-US"/>
+              </w:rPr>
+            </w:pPr>
+            <w:r>
+              <w:rPr>
+                <w:rFonts w:ascii="Lucida Console" w:hAnsi="Lucida Console"/>
+                <w:lang w:val="en-US"/>
+              </w:rPr>
+              <w:t>Gross Margin</w:t>
             </w:r>
           </w:p>
         </w:tc>
         <w:tc>
           <w:tcPr>
-            <w:tcW w:w="1560" w:type="dxa"/>
+            <w:tcW w:w="1985" w:type="dxa"/>
           </w:tcPr>
           <w:p>
             <w:pPr>
               <w:jc w:val="right"/>
-              <w:cnfStyle w:val="000000000000" w:firstRow="0" w:lastRow="0" w:firstColumn="0" w:lastColumn="0" w:oddVBand="0" w:evenVBand="0" w:oddHBand="0" w:evenHBand="0" w:firstRowFirstColumn="0" w:firstRowLastColumn="0" w:lastRowFirstColumn="0" w:lastRowLastColumn="0"/>
-              <w:rPr>
-                <w:rFonts w:ascii="Lucida Console" w:hAnsi="Lucida Console"/>
-                <w:lang w:val="en-US"/>
-              </w:rPr>
-            </w:pPr>
-            <w:r>
-              <w:rPr>
-                <w:rFonts w:ascii="Lucida Console" w:hAnsi="Lucida Console"/>
-                <w:lang w:val="en-US"/>
-              </w:rPr>
-              <w:t>104,000</w:t>
+              <w:rPr>
+                <w:rFonts w:ascii="Lucida Console" w:hAnsi="Lucida Console"/>
+                <w:lang w:val="en-US"/>
+              </w:rPr>
+            </w:pPr>
+            <w:r>
+              <w:rPr>
+                <w:rFonts w:ascii="Lucida Console" w:hAnsi="Lucida Console"/>
+                <w:lang w:val="en-US"/>
+              </w:rPr>
+              <w:t>174</w:t>
             </w:r>
           </w:p>
         </w:tc>
         <w:tc>
           <w:tcPr>
-            <w:tcW w:w="1559" w:type="dxa"/>
+            <w:tcW w:w="1791" w:type="dxa"/>
           </w:tcPr>
           <w:p>
             <w:pPr>
               <w:jc w:val="right"/>
-              <w:cnfStyle w:val="000000000000" w:firstRow="0" w:lastRow="0" w:firstColumn="0" w:lastColumn="0" w:oddVBand="0" w:evenVBand="0" w:oddHBand="0" w:evenHBand="0" w:firstRowFirstColumn="0" w:firstRowLastColumn="0" w:lastRowFirstColumn="0" w:lastRowLastColumn="0"/>
-              <w:rPr>
-                <w:rFonts w:ascii="Lucida Console" w:hAnsi="Lucida Console"/>
-                <w:lang w:val="en-US"/>
-              </w:rPr>
-            </w:pPr>
-            <w:r>
-              <w:rPr>
-                <w:rFonts w:ascii="Lucida Console" w:hAnsi="Lucida Console"/>
-                <w:lang w:val="en-US"/>
-              </w:rPr>
-              <w:t>84,000</w:t>
+              <w:rPr>
+                <w:rFonts w:ascii="Lucida Console" w:hAnsi="Lucida Console"/>
+                <w:lang w:val="en-US"/>
+              </w:rPr>
+            </w:pPr>
+            <w:r>
+              <w:rPr>
+                <w:rFonts w:ascii="Lucida Console" w:hAnsi="Lucida Console"/>
+                <w:lang w:val="en-US"/>
+              </w:rPr>
+              <w:t>106</w:t>
             </w:r>
           </w:p>
         </w:tc>
       </w:tr>
     </w:tbl>
-    <w:p>
-      <w:pPr>
-        <w:rPr>
-          <w:rFonts w:ascii="Lucida Console" w:hAnsi="Lucida Console"/>
-          <w:lang w:val="en-US"/>
-        </w:rPr>
-      </w:pPr>
-      <w:r>
-        <w:rPr>
-          <w:rFonts w:ascii="Lucida Console" w:hAnsi="Lucida Console"/>
-          <w:lang w:val="en-US"/>
-        </w:rPr>
-        <w:t>The statement is provided below:</w:t>
-      </w:r>
-    </w:p>
     <w:p>
       <w:pPr>
         <w:rPr>
@@ -1170,105 +775,13 @@
           <w:rFonts w:ascii="Lucida Console" w:hAnsi="Lucida Console"/>
           <w:lang w:val="en-US"/>
         </w:rPr>
-        <w:t xml:space="preserve">(a) In the case of $12 per unit, the acquisition cost was more than the initial inventory </w:t>
-      </w:r>
-      <w:proofErr w:type="gramStart"/>
-      <w:r>
-        <w:rPr>
-          <w:rFonts w:ascii="Lucida Console" w:hAnsi="Lucida Console"/>
-          <w:lang w:val="en-US"/>
-        </w:rPr>
-        <w:t>cost</w:t>
-      </w:r>
-      <w:proofErr w:type="gramEnd"/>
-      <w:r>
-        <w:rPr>
-          <w:rFonts w:ascii="Lucida Console" w:hAnsi="Lucida Console"/>
-          <w:lang w:val="en-US"/>
-        </w:rPr>
-        <w:t xml:space="preserve"> so LIFO reduces the overall margin and FIFO increased it. </w:t>
+        <w:t>The FIFO inventory method would result in more cash, and the difference is given by:</w:t>
       </w:r>
     </w:p>
     <w:p>
       <w:pPr>
         <w:rPr>
-          <w:rFonts w:ascii="Lucida Console" w:hAnsi="Lucida Console"/>
-          <w:lang w:val="en-US"/>
-        </w:rPr>
-      </w:pPr>
-      <w:r>
-        <w:rPr>
-          <w:rFonts w:ascii="Lucida Console" w:hAnsi="Lucida Console"/>
-          <w:lang w:val="en-US"/>
-        </w:rPr>
-        <w:t xml:space="preserve">(b) In the case of $8 per unit, the acquisition cost was less than the initial inventory </w:t>
-      </w:r>
-      <w:proofErr w:type="gramStart"/>
-      <w:r>
-        <w:rPr>
-          <w:rFonts w:ascii="Lucida Console" w:hAnsi="Lucida Console"/>
-          <w:lang w:val="en-US"/>
-        </w:rPr>
-        <w:t>cost</w:t>
-      </w:r>
-      <w:proofErr w:type="gramEnd"/>
-      <w:r>
-        <w:rPr>
-          <w:rFonts w:ascii="Lucida Console" w:hAnsi="Lucida Console"/>
-          <w:lang w:val="en-US"/>
-        </w:rPr>
-        <w:t xml:space="preserve"> so FIFO reduces the overall margin and LIFO increased it.</w:t>
-      </w:r>
-    </w:p>
-    <w:p>
-      <w:pPr>
-        <w:rPr>
-          <w:rFonts w:ascii="Lucida Console" w:hAnsi="Lucida Console"/>
-          <w:lang w:val="en-US"/>
-        </w:rPr>
-      </w:pPr>
-      <w:r>
-        <w:rPr>
-          <w:rFonts w:ascii="Lucida Console" w:hAnsi="Lucida Console"/>
-          <w:lang w:val="en-US"/>
-        </w:rPr>
-        <w:t>(3)</w:t>
-      </w:r>
-    </w:p>
-    <w:p>
-      <w:pPr>
-        <w:rPr>
-          <w:rFonts w:ascii="Lucida Console" w:hAnsi="Lucida Console"/>
-          <w:lang w:val="en-US"/>
-        </w:rPr>
-      </w:pPr>
-      <w:r>
-        <w:rPr>
-          <w:rFonts w:ascii="Lucida Console" w:hAnsi="Lucida Console"/>
-          <w:lang w:val="en-US"/>
-        </w:rPr>
-        <w:t xml:space="preserve">In the case (a) [$12 per unit], the FIFO method produces higher earnings for Stern Company. </w:t>
-      </w:r>
-    </w:p>
-    <w:p>
-      <w:pPr>
-        <w:rPr>
-          <w:rFonts w:ascii="Lucida Console" w:hAnsi="Lucida Console"/>
-          <w:lang w:val="en-US"/>
-        </w:rPr>
-      </w:pPr>
-      <w:r>
-        <w:rPr>
-          <w:rFonts w:ascii="Lucida Console" w:hAnsi="Lucida Console"/>
-          <w:lang w:val="en-US"/>
-        </w:rPr>
-        <w:t xml:space="preserve">The difference is given by: </w:t>
-      </w:r>
-    </w:p>
-    <w:p>
-      <w:pPr>
-        <w:rPr>
-          <w:rFonts w:ascii="Lucida Console" w:hAnsi="Lucida Console"/>
+          <w:rFonts w:ascii="Lucida Console" w:eastAsiaTheme="minorEastAsia" w:hAnsi="Lucida Console"/>
           <w:lang w:val="en-US"/>
         </w:rPr>
       </w:pPr>
@@ -1279,7 +792,7 @@
               <w:rFonts w:ascii="Cambria Math" w:hAnsi="Cambria Math"/>
               <w:lang w:val="en-US"/>
             </w:rPr>
-            <m:t>Difference=0.6 ×$</m:t>
+            <m:t>Difference=0.6 ×₤</m:t>
           </m:r>
           <m:d>
             <m:dPr>
@@ -1297,7 +810,7 @@
                   <w:rFonts w:ascii="Cambria Math" w:hAnsi="Cambria Math"/>
                   <w:lang w:val="en-US"/>
                 </w:rPr>
-                <m:t>104,000-84,000</m:t>
+                <m:t>174-106</m:t>
               </m:r>
             </m:e>
           </m:d>
@@ -1306,7 +819,7 @@
               <w:rFonts w:ascii="Cambria Math" w:hAnsi="Cambria Math"/>
               <w:lang w:val="en-US"/>
             </w:rPr>
-            <m:t>=$12,000</m:t>
+            <m:t>=₤40,800</m:t>
           </m:r>
         </m:oMath>
       </m:oMathPara>
@@ -1314,93 +827,10 @@
     <w:p>
       <w:pPr>
         <w:rPr>
-          <w:rFonts w:ascii="Lucida Console" w:hAnsi="Lucida Console"/>
-          <w:lang w:val="en-US"/>
-        </w:rPr>
-      </w:pPr>
-      <w:r>
-        <w:rPr>
-          <w:rFonts w:ascii="Lucida Console" w:hAnsi="Lucida Console"/>
-          <w:lang w:val="en-US"/>
-        </w:rPr>
-        <w:t>(4)</w:t>
-      </w:r>
-    </w:p>
-    <w:p>
-      <w:pPr>
-        <w:rPr>
-          <w:rFonts w:ascii="Lucida Console" w:hAnsi="Lucida Console"/>
-          <w:lang w:val="en-US"/>
-        </w:rPr>
-      </w:pPr>
-      <w:r>
-        <w:rPr>
-          <w:rFonts w:ascii="Lucida Console" w:hAnsi="Lucida Console"/>
-          <w:lang w:val="en-US"/>
-        </w:rPr>
-        <w:t>In the case (b) [$8 per unit], the LIFO method produces higher earnings for Stern Company.</w:t>
-      </w:r>
-    </w:p>
-    <w:p>
-      <w:pPr>
-        <w:rPr>
-          <w:rFonts w:ascii="Lucida Console" w:hAnsi="Lucida Console"/>
-          <w:lang w:val="en-US"/>
-        </w:rPr>
-      </w:pPr>
-      <w:r>
-        <w:rPr>
-          <w:rFonts w:ascii="Lucida Console" w:hAnsi="Lucida Console"/>
-          <w:lang w:val="en-US"/>
-        </w:rPr>
-        <w:t>The difference is given by:</w:t>
-      </w:r>
-    </w:p>
-    <w:p>
-      <w:pPr>
-        <w:rPr>
           <w:rFonts w:ascii="Lucida Console" w:eastAsiaTheme="minorEastAsia" w:hAnsi="Lucida Console"/>
           <w:lang w:val="en-US"/>
         </w:rPr>
       </w:pPr>
-      <m:oMathPara>
-        <m:oMath>
-          <m:r>
-            <w:rPr>
-              <w:rFonts w:ascii="Cambria Math" w:hAnsi="Cambria Math"/>
-              <w:lang w:val="en-US"/>
-            </w:rPr>
-            <m:t>Difference= 0.6 ×$</m:t>
-          </m:r>
-          <m:d>
-            <m:dPr>
-              <m:ctrlPr>
-                <w:rPr>
-                  <w:rFonts w:ascii="Cambria Math" w:hAnsi="Cambria Math"/>
-                  <w:i/>
-                  <w:lang w:val="en-US"/>
-                </w:rPr>
-              </m:ctrlPr>
-            </m:dPr>
-            <m:e>
-              <m:r>
-                <w:rPr>
-                  <w:rFonts w:ascii="Cambria Math" w:hAnsi="Cambria Math"/>
-                  <w:lang w:val="en-US"/>
-                </w:rPr>
-                <m:t>132,000-112,000</m:t>
-              </m:r>
-            </m:e>
-          </m:d>
-          <m:r>
-            <w:rPr>
-              <w:rFonts w:ascii="Cambria Math" w:hAnsi="Cambria Math"/>
-              <w:lang w:val="en-US"/>
-            </w:rPr>
-            <m:t>=$12,000</m:t>
-          </m:r>
-        </m:oMath>
-      </m:oMathPara>
     </w:p>
     <w:p>
       <w:pPr>

</xml_diff>

<commit_message>
07-62, fixed calculation error, and analysis. Ref: #42, #44, #8
</commit_message>
<xml_diff>
--- a/Chapter 07/Problems/07-52.docx
+++ b/Chapter 07/Problems/07-52.docx
@@ -90,7 +90,21 @@
                 <w:rFonts w:ascii="Lucida Console" w:hAnsi="Lucida Console"/>
                 <w:lang w:val="en-US"/>
               </w:rPr>
-              <w:t xml:space="preserve">STATEMENT OF GROSS MARGIN </w:t>
+              <w:t xml:space="preserve">STATEMENT OF </w:t>
+            </w:r>
+            <w:r>
+              <w:rPr>
+                <w:rFonts w:ascii="Lucida Console" w:hAnsi="Lucida Console"/>
+                <w:lang w:val="en-US"/>
+              </w:rPr>
+              <w:t>INCOME</w:t>
+            </w:r>
+            <w:r>
+              <w:rPr>
+                <w:rFonts w:ascii="Lucida Console" w:hAnsi="Lucida Console"/>
+                <w:lang w:val="en-US"/>
+              </w:rPr>
+              <w:t xml:space="preserve"> </w:t>
             </w:r>
           </w:p>
           <w:p>
@@ -117,10 +131,10 @@
             </w:r>
             <w:r>
               <w:rPr>
-                <w:rFonts w:ascii="Cambria Math" w:hAnsi="Cambria Math"/>
-                <w:lang w:val="en-US"/>
-              </w:rPr>
-              <w:t>₤</w:t>
+                <w:rFonts w:ascii="Lucida Console" w:hAnsi="Lucida Console"/>
+                <w:lang w:val="en-US"/>
+              </w:rPr>
+              <w:t>$</w:t>
             </w:r>
             <w:r>
               <w:rPr>
@@ -189,7 +203,14 @@
                 <w:rFonts w:ascii="Lucida Console" w:hAnsi="Lucida Console"/>
                 <w:lang w:val="en-US"/>
               </w:rPr>
-              <w:t>Amount using</w:t>
+              <w:t xml:space="preserve">Amount </w:t>
+            </w:r>
+            <w:r>
+              <w:rPr>
+                <w:rFonts w:ascii="Lucida Console" w:hAnsi="Lucida Console"/>
+                <w:lang w:val="en-US"/>
+              </w:rPr>
+              <w:t>for</w:t>
             </w:r>
           </w:p>
         </w:tc>
@@ -221,13 +242,15 @@
                 <w:lang w:val="en-US"/>
               </w:rPr>
             </w:pPr>
-            <w:r>
-              <w:rPr>
-                <w:rFonts w:ascii="Lucida Console" w:hAnsi="Lucida Console"/>
-                <w:lang w:val="en-US"/>
-              </w:rPr>
-              <w:t>FIFO</w:t>
-            </w:r>
+            <w:proofErr w:type="spellStart"/>
+            <w:r>
+              <w:rPr>
+                <w:rFonts w:ascii="Lucida Console" w:hAnsi="Lucida Console"/>
+                <w:lang w:val="en-US"/>
+              </w:rPr>
+              <w:t>Firstin</w:t>
+            </w:r>
+            <w:proofErr w:type="spellEnd"/>
           </w:p>
         </w:tc>
         <w:tc>
@@ -242,13 +265,15 @@
                 <w:lang w:val="en-US"/>
               </w:rPr>
             </w:pPr>
-            <w:r>
-              <w:rPr>
-                <w:rFonts w:ascii="Lucida Console" w:hAnsi="Lucida Console"/>
-                <w:lang w:val="en-US"/>
-              </w:rPr>
-              <w:t>LIFO</w:t>
-            </w:r>
+            <w:proofErr w:type="spellStart"/>
+            <w:r>
+              <w:rPr>
+                <w:rFonts w:ascii="Lucida Console" w:hAnsi="Lucida Console"/>
+                <w:lang w:val="en-US"/>
+              </w:rPr>
+              <w:t>Lastin</w:t>
+            </w:r>
+            <w:proofErr w:type="spellEnd"/>
           </w:p>
         </w:tc>
       </w:tr>
@@ -392,7 +417,7 @@
                 <w:rFonts w:ascii="Lucida Console" w:hAnsi="Lucida Console"/>
                 <w:lang w:val="en-US"/>
               </w:rPr>
-              <w:t>444</w:t>
+              <w:t>4,600</w:t>
             </w:r>
           </w:p>
           <w:p>
@@ -426,7 +451,7 @@
                 <w:rFonts w:ascii="Lucida Console" w:hAnsi="Lucida Console"/>
                 <w:lang w:val="en-US"/>
               </w:rPr>
-              <w:t>394</w:t>
+              <w:t>3,200</w:t>
             </w:r>
           </w:p>
           <w:p>
@@ -442,7 +467,7 @@
                 <w:rFonts w:ascii="Lucida Console" w:hAnsi="Lucida Console"/>
                 <w:lang w:val="en-US"/>
               </w:rPr>
-              <w:t>84</w:t>
+              <w:t>550</w:t>
             </w:r>
           </w:p>
         </w:tc>
@@ -463,7 +488,7 @@
                 <w:rFonts w:ascii="Lucida Console" w:hAnsi="Lucida Console"/>
                 <w:lang w:val="en-US"/>
               </w:rPr>
-              <w:t>444</w:t>
+              <w:t>4,600</w:t>
             </w:r>
           </w:p>
           <w:p>
@@ -497,7 +522,7 @@
                 <w:rFonts w:ascii="Lucida Console" w:hAnsi="Lucida Console"/>
                 <w:lang w:val="en-US"/>
               </w:rPr>
-              <w:t>394</w:t>
+              <w:t>3,200</w:t>
             </w:r>
           </w:p>
           <w:p>
@@ -513,7 +538,7 @@
                 <w:rFonts w:ascii="Lucida Console" w:hAnsi="Lucida Console"/>
                 <w:lang w:val="en-US"/>
               </w:rPr>
-              <w:t>84</w:t>
+              <w:t>550</w:t>
             </w:r>
           </w:p>
         </w:tc>
@@ -553,7 +578,7 @@
                 <w:rFonts w:ascii="Lucida Console" w:hAnsi="Lucida Console"/>
                 <w:lang w:val="en-US"/>
               </w:rPr>
-              <w:t>478</w:t>
+              <w:t>3,750</w:t>
             </w:r>
           </w:p>
           <w:p>
@@ -569,7 +594,21 @@
                 <w:rFonts w:ascii="Lucida Console" w:hAnsi="Lucida Console"/>
                 <w:lang w:val="en-US"/>
               </w:rPr>
-              <w:t>(208)</w:t>
+              <w:t>(</w:t>
+            </w:r>
+            <w:r>
+              <w:rPr>
+                <w:rFonts w:ascii="Lucida Console" w:hAnsi="Lucida Console"/>
+                <w:lang w:val="en-US"/>
+              </w:rPr>
+              <w:t>1,050</w:t>
+            </w:r>
+            <w:r>
+              <w:rPr>
+                <w:rFonts w:ascii="Lucida Console" w:hAnsi="Lucida Console"/>
+                <w:lang w:val="en-US"/>
+              </w:rPr>
+              <w:t>)</w:t>
             </w:r>
           </w:p>
         </w:tc>
@@ -590,7 +629,7 @@
                 <w:rFonts w:ascii="Lucida Console" w:hAnsi="Lucida Console"/>
                 <w:lang w:val="en-US"/>
               </w:rPr>
-              <w:t>478</w:t>
+              <w:t>3,750</w:t>
             </w:r>
           </w:p>
           <w:p>
@@ -606,7 +645,21 @@
                 <w:rFonts w:ascii="Lucida Console" w:hAnsi="Lucida Console"/>
                 <w:lang w:val="en-US"/>
               </w:rPr>
-              <w:t>(140)</w:t>
+              <w:t>(</w:t>
+            </w:r>
+            <w:r>
+              <w:rPr>
+                <w:rFonts w:ascii="Lucida Console" w:hAnsi="Lucida Console"/>
+                <w:lang w:val="en-US"/>
+              </w:rPr>
+              <w:t>790</w:t>
+            </w:r>
+            <w:r>
+              <w:rPr>
+                <w:rFonts w:ascii="Lucida Console" w:hAnsi="Lucida Console"/>
+                <w:lang w:val="en-US"/>
+              </w:rPr>
+              <w:t>)</w:t>
             </w:r>
           </w:p>
         </w:tc>
@@ -646,7 +699,7 @@
                 <w:rFonts w:ascii="Lucida Console" w:hAnsi="Lucida Console"/>
                 <w:lang w:val="en-US"/>
               </w:rPr>
-              <w:t>270</w:t>
+              <w:t>2,700</w:t>
             </w:r>
           </w:p>
         </w:tc>
@@ -667,7 +720,7 @@
                 <w:rFonts w:ascii="Lucida Console" w:hAnsi="Lucida Console"/>
                 <w:lang w:val="en-US"/>
               </w:rPr>
-              <w:t>338</w:t>
+              <w:t>2,960</w:t>
             </w:r>
           </w:p>
         </w:tc>
@@ -695,6 +748,21 @@
               <w:t>Gross Margin</w:t>
             </w:r>
           </w:p>
+          <w:p>
+            <w:pPr>
+              <w:rPr>
+                <w:rFonts w:ascii="Lucida Console" w:hAnsi="Lucida Console"/>
+                <w:lang w:val="en-US"/>
+              </w:rPr>
+            </w:pPr>
+            <w:r>
+              <w:rPr>
+                <w:rFonts w:ascii="Lucida Console" w:hAnsi="Lucida Console"/>
+                <w:lang w:val="en-US"/>
+              </w:rPr>
+              <w:t xml:space="preserve">  Deduct: other Expenses</w:t>
+            </w:r>
+          </w:p>
         </w:tc>
         <w:tc>
           <w:tcPr>
@@ -713,7 +781,30 @@
                 <w:rFonts w:ascii="Lucida Console" w:hAnsi="Lucida Console"/>
                 <w:lang w:val="en-US"/>
               </w:rPr>
-              <w:t>174</w:t>
+              <w:t>1</w:t>
+            </w:r>
+            <w:r>
+              <w:rPr>
+                <w:rFonts w:ascii="Lucida Console" w:hAnsi="Lucida Console"/>
+                <w:lang w:val="en-US"/>
+              </w:rPr>
+              <w:t>,900</w:t>
+            </w:r>
+          </w:p>
+          <w:p>
+            <w:pPr>
+              <w:jc w:val="right"/>
+              <w:rPr>
+                <w:rFonts w:ascii="Lucida Console" w:hAnsi="Lucida Console"/>
+                <w:lang w:val="en-US"/>
+              </w:rPr>
+            </w:pPr>
+            <w:r>
+              <w:rPr>
+                <w:rFonts w:ascii="Lucida Console" w:hAnsi="Lucida Console"/>
+                <w:lang w:val="en-US"/>
+              </w:rPr>
+              <w:t>(600)</w:t>
             </w:r>
           </w:p>
         </w:tc>
@@ -734,7 +825,204 @@
                 <w:rFonts w:ascii="Lucida Console" w:hAnsi="Lucida Console"/>
                 <w:lang w:val="en-US"/>
               </w:rPr>
-              <w:t>106</w:t>
+              <w:t>1,640</w:t>
+            </w:r>
+          </w:p>
+          <w:p>
+            <w:pPr>
+              <w:jc w:val="right"/>
+              <w:rPr>
+                <w:rFonts w:ascii="Lucida Console" w:hAnsi="Lucida Console"/>
+                <w:lang w:val="en-US"/>
+              </w:rPr>
+            </w:pPr>
+            <w:r>
+              <w:rPr>
+                <w:rFonts w:ascii="Lucida Console" w:hAnsi="Lucida Console"/>
+                <w:lang w:val="en-US"/>
+              </w:rPr>
+              <w:t>(600)</w:t>
+            </w:r>
+          </w:p>
+        </w:tc>
+      </w:tr>
+      <w:tr>
+        <w:trPr>
+          <w:trHeight w:val="109"/>
+        </w:trPr>
+        <w:tc>
+          <w:tcPr>
+            <w:tcW w:w="5240" w:type="dxa"/>
+          </w:tcPr>
+          <w:p>
+            <w:pPr>
+              <w:rPr>
+                <w:rFonts w:ascii="Lucida Console" w:hAnsi="Lucida Console"/>
+                <w:lang w:val="en-US"/>
+              </w:rPr>
+            </w:pPr>
+            <w:r>
+              <w:rPr>
+                <w:rFonts w:ascii="Lucida Console" w:hAnsi="Lucida Console"/>
+                <w:lang w:val="en-US"/>
+              </w:rPr>
+              <w:t>Income Before Tax</w:t>
+            </w:r>
+          </w:p>
+          <w:p>
+            <w:pPr>
+              <w:rPr>
+                <w:rFonts w:ascii="Lucida Console" w:hAnsi="Lucida Console"/>
+                <w:lang w:val="en-US"/>
+              </w:rPr>
+            </w:pPr>
+            <w:r>
+              <w:rPr>
+                <w:rFonts w:ascii="Lucida Console" w:hAnsi="Lucida Console"/>
+                <w:lang w:val="en-US"/>
+              </w:rPr>
+              <w:t xml:space="preserve">  Deduct: Income Tax </w:t>
+            </w:r>
+          </w:p>
+        </w:tc>
+        <w:tc>
+          <w:tcPr>
+            <w:tcW w:w="1985" w:type="dxa"/>
+          </w:tcPr>
+          <w:p>
+            <w:pPr>
+              <w:jc w:val="right"/>
+              <w:rPr>
+                <w:rFonts w:ascii="Lucida Console" w:hAnsi="Lucida Console"/>
+                <w:lang w:val="en-US"/>
+              </w:rPr>
+            </w:pPr>
+            <w:r>
+              <w:rPr>
+                <w:rFonts w:ascii="Lucida Console" w:hAnsi="Lucida Console"/>
+                <w:lang w:val="en-US"/>
+              </w:rPr>
+              <w:t>1,300</w:t>
+            </w:r>
+          </w:p>
+          <w:p>
+            <w:pPr>
+              <w:jc w:val="right"/>
+              <w:rPr>
+                <w:rFonts w:ascii="Lucida Console" w:hAnsi="Lucida Console"/>
+                <w:lang w:val="en-US"/>
+              </w:rPr>
+            </w:pPr>
+            <w:r>
+              <w:rPr>
+                <w:rFonts w:ascii="Lucida Console" w:hAnsi="Lucida Console"/>
+                <w:lang w:val="en-US"/>
+              </w:rPr>
+              <w:t>(520)</w:t>
+            </w:r>
+          </w:p>
+        </w:tc>
+        <w:tc>
+          <w:tcPr>
+            <w:tcW w:w="1791" w:type="dxa"/>
+          </w:tcPr>
+          <w:p>
+            <w:pPr>
+              <w:jc w:val="right"/>
+              <w:rPr>
+                <w:rFonts w:ascii="Lucida Console" w:hAnsi="Lucida Console"/>
+                <w:lang w:val="en-US"/>
+              </w:rPr>
+            </w:pPr>
+            <w:r>
+              <w:rPr>
+                <w:rFonts w:ascii="Lucida Console" w:hAnsi="Lucida Console"/>
+                <w:lang w:val="en-US"/>
+              </w:rPr>
+              <w:t>1,040</w:t>
+            </w:r>
+          </w:p>
+          <w:p>
+            <w:pPr>
+              <w:jc w:val="right"/>
+              <w:rPr>
+                <w:rFonts w:ascii="Lucida Console" w:hAnsi="Lucida Console"/>
+                <w:lang w:val="en-US"/>
+              </w:rPr>
+            </w:pPr>
+            <w:r>
+              <w:rPr>
+                <w:rFonts w:ascii="Lucida Console" w:hAnsi="Lucida Console"/>
+                <w:lang w:val="en-US"/>
+              </w:rPr>
+              <w:t>(416)</w:t>
+            </w:r>
+          </w:p>
+        </w:tc>
+      </w:tr>
+      <w:tr>
+        <w:trPr>
+          <w:trHeight w:val="109"/>
+        </w:trPr>
+        <w:tc>
+          <w:tcPr>
+            <w:tcW w:w="5240" w:type="dxa"/>
+          </w:tcPr>
+          <w:p>
+            <w:pPr>
+              <w:rPr>
+                <w:rFonts w:ascii="Lucida Console" w:hAnsi="Lucida Console"/>
+                <w:lang w:val="en-US"/>
+              </w:rPr>
+            </w:pPr>
+            <w:r>
+              <w:rPr>
+                <w:rFonts w:ascii="Lucida Console" w:hAnsi="Lucida Console"/>
+                <w:lang w:val="en-US"/>
+              </w:rPr>
+              <w:t>Net Income</w:t>
+            </w:r>
+          </w:p>
+        </w:tc>
+        <w:tc>
+          <w:tcPr>
+            <w:tcW w:w="1985" w:type="dxa"/>
+          </w:tcPr>
+          <w:p>
+            <w:pPr>
+              <w:jc w:val="right"/>
+              <w:rPr>
+                <w:rFonts w:ascii="Lucida Console" w:hAnsi="Lucida Console"/>
+                <w:lang w:val="en-US"/>
+              </w:rPr>
+            </w:pPr>
+            <w:r>
+              <w:rPr>
+                <w:rFonts w:ascii="Lucida Console" w:hAnsi="Lucida Console"/>
+                <w:lang w:val="en-US"/>
+              </w:rPr>
+              <w:t>780</w:t>
+            </w:r>
+          </w:p>
+        </w:tc>
+        <w:tc>
+          <w:tcPr>
+            <w:tcW w:w="1791" w:type="dxa"/>
+          </w:tcPr>
+          <w:p>
+            <w:pPr>
+              <w:jc w:val="right"/>
+              <w:rPr>
+                <w:rFonts w:ascii="Lucida Console" w:hAnsi="Lucida Console"/>
+                <w:lang w:val="en-US"/>
+              </w:rPr>
+            </w:pPr>
+            <w:r>
+              <w:rPr>
+                <w:rFonts w:ascii="Lucida Console" w:hAnsi="Lucida Console"/>
+                <w:lang w:val="en-US"/>
+              </w:rPr>
+              <w:t>624</w:t>
             </w:r>
           </w:p>
         </w:tc>
@@ -775,7 +1063,35 @@
           <w:rFonts w:ascii="Lucida Console" w:hAnsi="Lucida Console"/>
           <w:lang w:val="en-US"/>
         </w:rPr>
-        <w:t>The FIFO inventory method would result in more cash, and the difference is given by:</w:t>
+        <w:t xml:space="preserve">As a manager, I would have preferred the LIFO for the report because almost all the cash flow is identical, except for the taxes, which is less in the case of LIFO compared to FIFO due to </w:t>
+      </w:r>
+      <w:r>
+        <w:rPr>
+          <w:rFonts w:ascii="Lucida Console" w:hAnsi="Lucida Console"/>
+          <w:lang w:val="en-US"/>
+        </w:rPr>
+        <w:t>the higher</w:t>
+      </w:r>
+      <w:r>
+        <w:rPr>
+          <w:rFonts w:ascii="Lucida Console" w:hAnsi="Lucida Console"/>
+          <w:lang w:val="en-US"/>
+        </w:rPr>
+        <w:t xml:space="preserve"> estimate of </w:t>
+      </w:r>
+      <w:r>
+        <w:rPr>
+          <w:rFonts w:ascii="Lucida Console" w:hAnsi="Lucida Console"/>
+          <w:lang w:val="en-US"/>
+        </w:rPr>
+        <w:t>the cost</w:t>
+      </w:r>
+      <w:r>
+        <w:rPr>
+          <w:rFonts w:ascii="Lucida Console" w:hAnsi="Lucida Console"/>
+          <w:lang w:val="en-US"/>
+        </w:rPr>
+        <w:t xml:space="preserve"> of goods sold.</w:t>
       </w:r>
     </w:p>
     <w:p>
@@ -785,44 +1101,27 @@
           <w:lang w:val="en-US"/>
         </w:rPr>
       </w:pPr>
-      <m:oMathPara>
-        <m:oMath>
-          <m:r>
-            <w:rPr>
-              <w:rFonts w:ascii="Cambria Math" w:hAnsi="Cambria Math"/>
-              <w:lang w:val="en-US"/>
-            </w:rPr>
-            <m:t>Difference=0.6 ×₤</m:t>
-          </m:r>
-          <m:d>
-            <m:dPr>
-              <m:ctrlPr>
-                <w:rPr>
-                  <w:rFonts w:ascii="Cambria Math" w:hAnsi="Cambria Math"/>
-                  <w:i/>
-                  <w:lang w:val="en-US"/>
-                </w:rPr>
-              </m:ctrlPr>
-            </m:dPr>
-            <m:e>
-              <m:r>
-                <w:rPr>
-                  <w:rFonts w:ascii="Cambria Math" w:hAnsi="Cambria Math"/>
-                  <w:lang w:val="en-US"/>
-                </w:rPr>
-                <m:t>174-106</m:t>
-              </m:r>
-            </m:e>
-          </m:d>
-          <m:r>
-            <w:rPr>
-              <w:rFonts w:ascii="Cambria Math" w:hAnsi="Cambria Math"/>
-              <w:lang w:val="en-US"/>
-            </w:rPr>
-            <m:t>=₤40,800</m:t>
-          </m:r>
-        </m:oMath>
-      </m:oMathPara>
+      <w:r>
+        <w:rPr>
+          <w:rFonts w:ascii="Lucida Console" w:hAnsi="Lucida Console"/>
+          <w:lang w:val="en-US"/>
+        </w:rPr>
+        <w:t xml:space="preserve">Less taxes means there is a lower expense for taxes, which is beneficial from the </w:t>
+      </w:r>
+      <w:r>
+        <w:rPr>
+          <w:rFonts w:ascii="Lucida Console" w:hAnsi="Lucida Console"/>
+          <w:lang w:val="en-US"/>
+        </w:rPr>
+        <w:t>viewpoint</w:t>
+      </w:r>
+      <w:r>
+        <w:rPr>
+          <w:rFonts w:ascii="Lucida Console" w:hAnsi="Lucida Console"/>
+          <w:lang w:val="en-US"/>
+        </w:rPr>
+        <w:t xml:space="preserve"> of the company.</w:t>
+      </w:r>
     </w:p>
     <w:p>
       <w:pPr>

</xml_diff>

<commit_message>
07-63 &07-64, fixed. Ref: #42, #44, #8
</commit_message>
<xml_diff>
--- a/Chapter 07/Problems/07-52.docx
+++ b/Chapter 07/Problems/07-52.docx
@@ -50,6 +50,80 @@
           <w:lang w:val="en-US"/>
         </w:rPr>
         <w:t>)</w:t>
+      </w:r>
+    </w:p>
+    <w:p>
+      <w:pPr>
+        <w:rPr>
+          <w:rFonts w:ascii="Lucida Console" w:eastAsiaTheme="minorEastAsia" w:hAnsi="Lucida Console"/>
+          <w:lang w:val="en-US"/>
+        </w:rPr>
+      </w:pPr>
+      <w:r>
+        <w:rPr>
+          <w:rFonts w:ascii="Lucida Console" w:eastAsiaTheme="minorEastAsia" w:hAnsi="Lucida Console"/>
+          <w:lang w:val="en-US"/>
+        </w:rPr>
+        <w:t>(a) Consider FIFO. Under FIFO, the goods that are bought the earliest are sold first. Thus, in accordance with this principle, the goods that are bought the latest remain in inventory. Thus, the final inventory is valued as follows:</w:t>
+      </w:r>
+    </w:p>
+    <w:p>
+      <w:pPr>
+        <w:ind w:left="720"/>
+        <w:rPr>
+          <w:rFonts w:ascii="Lucida Console" w:eastAsiaTheme="minorEastAsia" w:hAnsi="Lucida Console"/>
+          <w:lang w:val="en-US"/>
+        </w:rPr>
+      </w:pPr>
+      <w:r>
+        <w:rPr>
+          <w:rFonts w:ascii="Lucida Console" w:eastAsiaTheme="minorEastAsia" w:hAnsi="Lucida Console"/>
+          <w:lang w:val="en-US"/>
+        </w:rPr>
+        <w:t xml:space="preserve">- 4,000 </w:t>
+      </w:r>
+      <w:r>
+        <w:rPr>
+          <w:rFonts w:ascii="Lucida Console" w:eastAsiaTheme="minorEastAsia" w:hAnsi="Lucida Console"/>
+          <w:lang w:val="en-US"/>
+        </w:rPr>
+        <w:t>units</w:t>
+      </w:r>
+      <w:r>
+        <w:rPr>
+          <w:rFonts w:ascii="Lucida Console" w:eastAsiaTheme="minorEastAsia" w:hAnsi="Lucida Console"/>
+          <w:lang w:val="en-US"/>
+        </w:rPr>
+        <w:t xml:space="preserve"> </w:t>
+      </w:r>
+      <w:r>
+        <w:rPr>
+          <w:rFonts w:ascii="Lucida Console" w:eastAsiaTheme="minorEastAsia" w:hAnsi="Lucida Console"/>
+          <w:lang w:val="en-US"/>
+        </w:rPr>
+        <w:t xml:space="preserve">at </w:t>
+      </w:r>
+      <w:r>
+        <w:rPr>
+          <w:rFonts w:ascii="Lucida Console" w:eastAsiaTheme="minorEastAsia" w:hAnsi="Lucida Console"/>
+          <w:lang w:val="en-US"/>
+        </w:rPr>
+        <w:t>$15 per unit, resulting in $60,000 of inventory left.</w:t>
+      </w:r>
+    </w:p>
+    <w:p>
+      <w:pPr>
+        <w:rPr>
+          <w:rFonts w:ascii="Lucida Console" w:eastAsiaTheme="minorEastAsia" w:hAnsi="Lucida Console"/>
+          <w:lang w:val="en-US"/>
+        </w:rPr>
+      </w:pPr>
+      <w:r>
+        <w:rPr>
+          <w:rFonts w:ascii="Lucida Console" w:eastAsiaTheme="minorEastAsia" w:hAnsi="Lucida Console"/>
+          <w:lang w:val="en-US"/>
+        </w:rPr>
+        <w:t>The net income can be calculated in the table as follows:</w:t>
       </w:r>
     </w:p>
     <w:tbl>
@@ -59,96 +133,61 @@
         <w:tblLook w:val="04A0" w:firstRow="1" w:lastRow="0" w:firstColumn="1" w:lastColumn="0" w:noHBand="0" w:noVBand="1"/>
       </w:tblPr>
       <w:tblGrid>
-        <w:gridCol w:w="5240"/>
-        <w:gridCol w:w="1985"/>
-        <w:gridCol w:w="1791"/>
+        <w:gridCol w:w="6232"/>
+        <w:gridCol w:w="2784"/>
       </w:tblGrid>
       <w:tr>
         <w:tc>
           <w:tcPr>
             <w:tcW w:w="9016" w:type="dxa"/>
-            <w:gridSpan w:val="3"/>
-          </w:tcPr>
-          <w:p>
-            <w:pPr>
-              <w:rPr>
-                <w:rFonts w:ascii="Lucida Console" w:hAnsi="Lucida Console"/>
-                <w:lang w:val="en-US"/>
-              </w:rPr>
-            </w:pPr>
-          </w:p>
+            <w:gridSpan w:val="2"/>
+          </w:tcPr>
           <w:p>
             <w:pPr>
               <w:jc w:val="center"/>
               <w:rPr>
-                <w:rFonts w:ascii="Lucida Console" w:hAnsi="Lucida Console"/>
-                <w:lang w:val="en-US"/>
-              </w:rPr>
-            </w:pPr>
-            <w:r>
-              <w:rPr>
-                <w:rFonts w:ascii="Lucida Console" w:hAnsi="Lucida Console"/>
-                <w:lang w:val="en-US"/>
-              </w:rPr>
-              <w:t xml:space="preserve">STATEMENT OF </w:t>
-            </w:r>
-            <w:r>
-              <w:rPr>
-                <w:rFonts w:ascii="Lucida Console" w:hAnsi="Lucida Console"/>
-                <w:lang w:val="en-US"/>
-              </w:rPr>
-              <w:t>INCOME</w:t>
-            </w:r>
-            <w:r>
-              <w:rPr>
-                <w:rFonts w:ascii="Lucida Console" w:hAnsi="Lucida Console"/>
-                <w:lang w:val="en-US"/>
-              </w:rPr>
-              <w:t xml:space="preserve"> </w:t>
-            </w:r>
+                <w:rFonts w:ascii="Lucida Console" w:eastAsiaTheme="minorEastAsia" w:hAnsi="Lucida Console"/>
+                <w:lang w:val="en-US"/>
+              </w:rPr>
+            </w:pPr>
           </w:p>
           <w:p>
             <w:pPr>
               <w:jc w:val="center"/>
               <w:rPr>
-                <w:rFonts w:ascii="Lucida Console" w:hAnsi="Lucida Console"/>
-                <w:lang w:val="en-US"/>
-              </w:rPr>
-            </w:pPr>
-            <w:r>
-              <w:rPr>
-                <w:rFonts w:ascii="Lucida Console" w:hAnsi="Lucida Console"/>
-                <w:lang w:val="en-US"/>
-              </w:rPr>
-              <w:t xml:space="preserve">(in </w:t>
-            </w:r>
-            <w:r>
-              <w:rPr>
-                <w:rFonts w:ascii="Lucida Console" w:hAnsi="Lucida Console"/>
-                <w:lang w:val="en-US"/>
-              </w:rPr>
-              <w:t xml:space="preserve">thousands of </w:t>
-            </w:r>
-            <w:r>
-              <w:rPr>
-                <w:rFonts w:ascii="Lucida Console" w:hAnsi="Lucida Console"/>
-                <w:lang w:val="en-US"/>
-              </w:rPr>
-              <w:t>$</w:t>
-            </w:r>
-            <w:r>
-              <w:rPr>
-                <w:rFonts w:ascii="Lucida Console" w:hAnsi="Lucida Console"/>
-                <w:lang w:val="en-US"/>
-              </w:rPr>
-              <w:t>)</w:t>
+                <w:rFonts w:ascii="Lucida Console" w:eastAsiaTheme="minorEastAsia" w:hAnsi="Lucida Console"/>
+                <w:lang w:val="en-US"/>
+              </w:rPr>
+            </w:pPr>
+            <w:r>
+              <w:rPr>
+                <w:rFonts w:ascii="Lucida Console" w:eastAsiaTheme="minorEastAsia" w:hAnsi="Lucida Console"/>
+                <w:lang w:val="en-US"/>
+              </w:rPr>
+              <w:t xml:space="preserve">STATEMENT OF INCOME </w:t>
             </w:r>
           </w:p>
           <w:p>
             <w:pPr>
               <w:jc w:val="center"/>
               <w:rPr>
-                <w:rFonts w:ascii="Lucida Console" w:hAnsi="Lucida Console"/>
+                <w:rFonts w:ascii="Lucida Console" w:eastAsiaTheme="minorEastAsia" w:hAnsi="Lucida Console"/>
+                <w:lang w:val="en-US"/>
+              </w:rPr>
+            </w:pPr>
+            <w:r>
+              <w:rPr>
+                <w:rFonts w:ascii="Lucida Console" w:eastAsiaTheme="minorEastAsia" w:hAnsi="Lucida Console"/>
+                <w:lang w:val="en-US"/>
+              </w:rPr>
+              <w:t>(in thousands of $)</w:t>
+            </w:r>
+          </w:p>
+          <w:p>
+            <w:pPr>
+              <w:jc w:val="center"/>
+              <w:rPr>
+                <w:rFonts w:ascii="Lucida Console" w:eastAsiaTheme="minorEastAsia" w:hAnsi="Lucida Console"/>
                 <w:lang w:val="en-US"/>
               </w:rPr>
             </w:pPr>
@@ -158,27 +197,18 @@
       <w:tr>
         <w:tc>
           <w:tcPr>
-            <w:tcW w:w="5240" w:type="dxa"/>
-            <w:vMerge w:val="restart"/>
-          </w:tcPr>
-          <w:p>
-            <w:pPr>
-              <w:rPr>
-                <w:rFonts w:ascii="Lucida Console" w:hAnsi="Lucida Console"/>
-                <w:lang w:val="en-US"/>
-              </w:rPr>
-            </w:pPr>
-          </w:p>
-          <w:p>
-            <w:pPr>
-              <w:rPr>
-                <w:rFonts w:ascii="Lucida Console" w:hAnsi="Lucida Console"/>
-                <w:lang w:val="en-US"/>
-              </w:rPr>
-            </w:pPr>
-            <w:r>
-              <w:rPr>
-                <w:rFonts w:ascii="Lucida Console" w:hAnsi="Lucida Console"/>
+            <w:tcW w:w="6232" w:type="dxa"/>
+          </w:tcPr>
+          <w:p>
+            <w:pPr>
+              <w:rPr>
+                <w:rFonts w:ascii="Lucida Console" w:eastAsiaTheme="minorEastAsia" w:hAnsi="Lucida Console"/>
+                <w:lang w:val="en-US"/>
+              </w:rPr>
+            </w:pPr>
+            <w:r>
+              <w:rPr>
+                <w:rFonts w:ascii="Lucida Console" w:eastAsiaTheme="minorEastAsia" w:hAnsi="Lucida Console"/>
                 <w:lang w:val="en-US"/>
               </w:rPr>
               <w:t>Particulars</w:t>
@@ -187,30 +217,22 @@
         </w:tc>
         <w:tc>
           <w:tcPr>
-            <w:tcW w:w="3776" w:type="dxa"/>
-            <w:gridSpan w:val="2"/>
-          </w:tcPr>
-          <w:p>
-            <w:pPr>
-              <w:jc w:val="center"/>
-              <w:rPr>
-                <w:rFonts w:ascii="Lucida Console" w:hAnsi="Lucida Console"/>
-                <w:lang w:val="en-US"/>
-              </w:rPr>
-            </w:pPr>
-            <w:r>
-              <w:rPr>
-                <w:rFonts w:ascii="Lucida Console" w:hAnsi="Lucida Console"/>
-                <w:lang w:val="en-US"/>
-              </w:rPr>
-              <w:t xml:space="preserve">Amount </w:t>
-            </w:r>
-            <w:r>
-              <w:rPr>
-                <w:rFonts w:ascii="Lucida Console" w:hAnsi="Lucida Console"/>
-                <w:lang w:val="en-US"/>
-              </w:rPr>
-              <w:t>for</w:t>
+            <w:tcW w:w="2784" w:type="dxa"/>
+          </w:tcPr>
+          <w:p>
+            <w:pPr>
+              <w:jc w:val="right"/>
+              <w:rPr>
+                <w:rFonts w:ascii="Lucida Console" w:eastAsiaTheme="minorEastAsia" w:hAnsi="Lucida Console"/>
+                <w:lang w:val="en-US"/>
+              </w:rPr>
+            </w:pPr>
+            <w:r>
+              <w:rPr>
+                <w:rFonts w:ascii="Lucida Console" w:eastAsiaTheme="minorEastAsia" w:hAnsi="Lucida Console"/>
+                <w:lang w:val="en-US"/>
+              </w:rPr>
+              <w:t>Amount</w:t>
             </w:r>
           </w:p>
         </w:tc>
@@ -218,152 +240,164 @@
       <w:tr>
         <w:tc>
           <w:tcPr>
-            <w:tcW w:w="5240" w:type="dxa"/>
-            <w:vMerge/>
-          </w:tcPr>
-          <w:p>
-            <w:pPr>
-              <w:rPr>
-                <w:rFonts w:ascii="Lucida Console" w:hAnsi="Lucida Console"/>
-                <w:lang w:val="en-US"/>
-              </w:rPr>
-            </w:pPr>
-          </w:p>
-        </w:tc>
-        <w:tc>
-          <w:tcPr>
-            <w:tcW w:w="1985" w:type="dxa"/>
-          </w:tcPr>
-          <w:p>
-            <w:pPr>
-              <w:jc w:val="right"/>
-              <w:rPr>
-                <w:rFonts w:ascii="Lucida Console" w:hAnsi="Lucida Console"/>
-                <w:lang w:val="en-US"/>
-              </w:rPr>
-            </w:pPr>
-            <w:proofErr w:type="spellStart"/>
-            <w:r>
-              <w:rPr>
-                <w:rFonts w:ascii="Lucida Console" w:hAnsi="Lucida Console"/>
-                <w:lang w:val="en-US"/>
-              </w:rPr>
-              <w:t>Firstin</w:t>
-            </w:r>
-            <w:proofErr w:type="spellEnd"/>
-          </w:p>
-        </w:tc>
-        <w:tc>
-          <w:tcPr>
-            <w:tcW w:w="1791" w:type="dxa"/>
-          </w:tcPr>
-          <w:p>
-            <w:pPr>
-              <w:jc w:val="right"/>
-              <w:rPr>
-                <w:rFonts w:ascii="Lucida Console" w:hAnsi="Lucida Console"/>
-                <w:lang w:val="en-US"/>
-              </w:rPr>
-            </w:pPr>
-            <w:proofErr w:type="spellStart"/>
-            <w:r>
-              <w:rPr>
-                <w:rFonts w:ascii="Lucida Console" w:hAnsi="Lucida Console"/>
-                <w:lang w:val="en-US"/>
-              </w:rPr>
-              <w:t>Lastin</w:t>
-            </w:r>
-            <w:proofErr w:type="spellEnd"/>
+            <w:tcW w:w="6232" w:type="dxa"/>
+          </w:tcPr>
+          <w:p>
+            <w:pPr>
+              <w:rPr>
+                <w:rFonts w:ascii="Lucida Console" w:eastAsiaTheme="minorEastAsia" w:hAnsi="Lucida Console"/>
+                <w:lang w:val="en-US"/>
+              </w:rPr>
+            </w:pPr>
+            <w:r>
+              <w:rPr>
+                <w:rFonts w:ascii="Lucida Console" w:eastAsiaTheme="minorEastAsia" w:hAnsi="Lucida Console"/>
+                <w:lang w:val="en-US"/>
+              </w:rPr>
+              <w:t>Net Sales</w:t>
+            </w:r>
+          </w:p>
+          <w:p>
+            <w:pPr>
+              <w:rPr>
+                <w:rFonts w:ascii="Lucida Console" w:eastAsiaTheme="minorEastAsia" w:hAnsi="Lucida Console"/>
+                <w:lang w:val="en-US"/>
+              </w:rPr>
+            </w:pPr>
+          </w:p>
+          <w:p>
+            <w:pPr>
+              <w:rPr>
+                <w:rFonts w:ascii="Lucida Console" w:eastAsiaTheme="minorEastAsia" w:hAnsi="Lucida Console"/>
+                <w:lang w:val="en-US"/>
+              </w:rPr>
+            </w:pPr>
+            <w:r>
+              <w:rPr>
+                <w:rFonts w:ascii="Lucida Console" w:eastAsiaTheme="minorEastAsia" w:hAnsi="Lucida Console"/>
+                <w:lang w:val="en-US"/>
+              </w:rPr>
+              <w:t>Cost of Goods Sold:</w:t>
+            </w:r>
+          </w:p>
+          <w:p>
+            <w:pPr>
+              <w:rPr>
+                <w:rFonts w:ascii="Lucida Console" w:eastAsiaTheme="minorEastAsia" w:hAnsi="Lucida Console"/>
+                <w:lang w:val="en-US"/>
+              </w:rPr>
+            </w:pPr>
+            <w:r>
+              <w:rPr>
+                <w:rFonts w:ascii="Lucida Console" w:eastAsiaTheme="minorEastAsia" w:hAnsi="Lucida Console"/>
+                <w:lang w:val="en-US"/>
+              </w:rPr>
+              <w:t xml:space="preserve">  Purchase of Goods</w:t>
+            </w:r>
+          </w:p>
+          <w:p>
+            <w:pPr>
+              <w:rPr>
+                <w:rFonts w:ascii="Lucida Console" w:eastAsiaTheme="minorEastAsia" w:hAnsi="Lucida Console"/>
+                <w:lang w:val="en-US"/>
+              </w:rPr>
+            </w:pPr>
+            <w:r>
+              <w:rPr>
+                <w:rFonts w:ascii="Lucida Console" w:eastAsiaTheme="minorEastAsia" w:hAnsi="Lucida Console"/>
+                <w:lang w:val="en-US"/>
+              </w:rPr>
+              <w:t xml:space="preserve">    Beginning Inventory</w:t>
+            </w:r>
+          </w:p>
+        </w:tc>
+        <w:tc>
+          <w:tcPr>
+            <w:tcW w:w="2784" w:type="dxa"/>
+          </w:tcPr>
+          <w:p>
+            <w:pPr>
+              <w:jc w:val="right"/>
+              <w:rPr>
+                <w:rFonts w:ascii="Lucida Console" w:eastAsiaTheme="minorEastAsia" w:hAnsi="Lucida Console"/>
+                <w:lang w:val="en-US"/>
+              </w:rPr>
+            </w:pPr>
+            <w:r>
+              <w:rPr>
+                <w:rFonts w:ascii="Lucida Console" w:eastAsiaTheme="minorEastAsia" w:hAnsi="Lucida Console"/>
+                <w:lang w:val="en-US"/>
+              </w:rPr>
+              <w:t>120</w:t>
+            </w:r>
+          </w:p>
+          <w:p>
+            <w:pPr>
+              <w:jc w:val="right"/>
+              <w:rPr>
+                <w:rFonts w:ascii="Lucida Console" w:eastAsiaTheme="minorEastAsia" w:hAnsi="Lucida Console"/>
+                <w:lang w:val="en-US"/>
+              </w:rPr>
+            </w:pPr>
+          </w:p>
+          <w:p>
+            <w:pPr>
+              <w:jc w:val="right"/>
+              <w:rPr>
+                <w:rFonts w:ascii="Lucida Console" w:eastAsiaTheme="minorEastAsia" w:hAnsi="Lucida Console"/>
+                <w:lang w:val="en-US"/>
+              </w:rPr>
+            </w:pPr>
+          </w:p>
+          <w:p>
+            <w:pPr>
+              <w:jc w:val="right"/>
+              <w:rPr>
+                <w:rFonts w:ascii="Lucida Console" w:eastAsiaTheme="minorEastAsia" w:hAnsi="Lucida Console"/>
+                <w:lang w:val="en-US"/>
+              </w:rPr>
+            </w:pPr>
+            <w:r>
+              <w:rPr>
+                <w:rFonts w:ascii="Lucida Console" w:eastAsiaTheme="minorEastAsia" w:hAnsi="Lucida Console"/>
+                <w:lang w:val="en-US"/>
+              </w:rPr>
+              <w:t>117</w:t>
+            </w:r>
+          </w:p>
+          <w:p>
+            <w:pPr>
+              <w:jc w:val="right"/>
+              <w:rPr>
+                <w:rFonts w:ascii="Lucida Console" w:eastAsiaTheme="minorEastAsia" w:hAnsi="Lucida Console"/>
+                <w:lang w:val="en-US"/>
+              </w:rPr>
+            </w:pPr>
+            <w:r>
+              <w:rPr>
+                <w:rFonts w:ascii="Lucida Console" w:eastAsiaTheme="minorEastAsia" w:hAnsi="Lucida Console"/>
+                <w:lang w:val="en-US"/>
+              </w:rPr>
+              <w:t>0</w:t>
+            </w:r>
           </w:p>
         </w:tc>
       </w:tr>
       <w:tr>
-        <w:trPr>
-          <w:trHeight w:val="109"/>
-        </w:trPr>
-        <w:tc>
-          <w:tcPr>
-            <w:tcW w:w="5240" w:type="dxa"/>
-            <w:vMerge w:val="restart"/>
-          </w:tcPr>
-          <w:p>
-            <w:pPr>
-              <w:rPr>
-                <w:rFonts w:ascii="Lucida Console" w:hAnsi="Lucida Console"/>
-                <w:lang w:val="en-US"/>
-              </w:rPr>
-            </w:pPr>
-            <w:r>
-              <w:rPr>
-                <w:rFonts w:ascii="Lucida Console" w:hAnsi="Lucida Console"/>
-                <w:lang w:val="en-US"/>
-              </w:rPr>
-              <w:t>Net Sales</w:t>
-            </w:r>
-          </w:p>
-          <w:p>
-            <w:pPr>
-              <w:rPr>
-                <w:rFonts w:ascii="Lucida Console" w:hAnsi="Lucida Console"/>
-                <w:lang w:val="en-US"/>
-              </w:rPr>
-            </w:pPr>
-          </w:p>
-          <w:p>
-            <w:pPr>
-              <w:rPr>
-                <w:rFonts w:ascii="Lucida Console" w:hAnsi="Lucida Console"/>
-                <w:lang w:val="en-US"/>
-              </w:rPr>
-            </w:pPr>
-            <w:r>
-              <w:rPr>
-                <w:rFonts w:ascii="Lucida Console" w:hAnsi="Lucida Console"/>
-                <w:lang w:val="en-US"/>
-              </w:rPr>
-              <w:t>Cost of Goods Sold:</w:t>
-            </w:r>
-          </w:p>
-          <w:p>
-            <w:pPr>
-              <w:rPr>
-                <w:rFonts w:ascii="Lucida Console" w:hAnsi="Lucida Console"/>
-                <w:lang w:val="en-US"/>
-              </w:rPr>
-            </w:pPr>
-            <w:r>
-              <w:rPr>
-                <w:rFonts w:ascii="Lucida Console" w:hAnsi="Lucida Console"/>
-                <w:lang w:val="en-US"/>
-              </w:rPr>
-              <w:t xml:space="preserve">  Net Purchases</w:t>
-            </w:r>
-          </w:p>
-          <w:p>
-            <w:pPr>
-              <w:rPr>
-                <w:rFonts w:ascii="Lucida Console" w:hAnsi="Lucida Console"/>
-                <w:lang w:val="en-US"/>
-              </w:rPr>
-            </w:pPr>
-            <w:r>
-              <w:rPr>
-                <w:rFonts w:ascii="Lucida Console" w:hAnsi="Lucida Console"/>
-                <w:lang w:val="en-US"/>
-              </w:rPr>
-              <w:t xml:space="preserve">    Beginning Inventory</w:t>
-            </w:r>
-          </w:p>
-          <w:p>
-            <w:pPr>
-              <w:rPr>
-                <w:rFonts w:ascii="Lucida Console" w:hAnsi="Lucida Console"/>
-                <w:lang w:val="en-US"/>
-              </w:rPr>
-            </w:pPr>
-            <w:r>
-              <w:rPr>
-                <w:rFonts w:ascii="Lucida Console" w:hAnsi="Lucida Console"/>
+        <w:tc>
+          <w:tcPr>
+            <w:tcW w:w="6232" w:type="dxa"/>
+          </w:tcPr>
+          <w:p>
+            <w:pPr>
+              <w:rPr>
+                <w:rFonts w:ascii="Lucida Console" w:eastAsiaTheme="minorEastAsia" w:hAnsi="Lucida Console"/>
+                <w:lang w:val="en-US"/>
+              </w:rPr>
+            </w:pPr>
+            <w:r>
+              <w:rPr>
+                <w:rFonts w:ascii="Lucida Console" w:eastAsiaTheme="minorEastAsia" w:hAnsi="Lucida Console"/>
                 <w:lang w:val="en-US"/>
               </w:rPr>
               <w:t xml:space="preserve">  Cost of Goods Available for Sale</w:t>
@@ -372,612 +406,277 @@
           <w:p>
             <w:pPr>
               <w:rPr>
-                <w:rFonts w:ascii="Lucida Console" w:hAnsi="Lucida Console"/>
-                <w:lang w:val="en-US"/>
-              </w:rPr>
-            </w:pPr>
-            <w:r>
-              <w:rPr>
-                <w:rFonts w:ascii="Lucida Console" w:hAnsi="Lucida Console"/>
+                <w:rFonts w:ascii="Lucida Console" w:eastAsiaTheme="minorEastAsia" w:hAnsi="Lucida Console"/>
+                <w:lang w:val="en-US"/>
+              </w:rPr>
+            </w:pPr>
+            <w:r>
+              <w:rPr>
+                <w:rFonts w:ascii="Lucida Console" w:eastAsiaTheme="minorEastAsia" w:hAnsi="Lucida Console"/>
                 <w:lang w:val="en-US"/>
               </w:rPr>
               <w:t xml:space="preserve">    Deduct: End Inventory</w:t>
             </w:r>
           </w:p>
-          <w:p>
-            <w:pPr>
-              <w:rPr>
-                <w:rFonts w:ascii="Lucida Console" w:hAnsi="Lucida Console"/>
-                <w:lang w:val="en-US"/>
-              </w:rPr>
-            </w:pPr>
-            <w:r>
-              <w:rPr>
-                <w:rFonts w:ascii="Lucida Console" w:hAnsi="Lucida Console"/>
-                <w:lang w:val="en-US"/>
-              </w:rPr>
-              <w:t>Net Cost of Goods Sold</w:t>
-            </w:r>
-          </w:p>
-        </w:tc>
-        <w:tc>
-          <w:tcPr>
-            <w:tcW w:w="1985" w:type="dxa"/>
-          </w:tcPr>
-          <w:p>
-            <w:pPr>
-              <w:jc w:val="right"/>
-              <w:rPr>
-                <w:rFonts w:ascii="Lucida Console" w:hAnsi="Lucida Console"/>
-                <w:lang w:val="en-US"/>
-              </w:rPr>
-            </w:pPr>
-            <w:r>
-              <w:rPr>
-                <w:rFonts w:ascii="Lucida Console" w:hAnsi="Lucida Console"/>
-                <w:lang w:val="en-US"/>
-              </w:rPr>
-              <w:t>4,600</w:t>
-            </w:r>
-          </w:p>
-          <w:p>
-            <w:pPr>
-              <w:jc w:val="right"/>
-              <w:rPr>
-                <w:rFonts w:ascii="Lucida Console" w:hAnsi="Lucida Console"/>
-                <w:lang w:val="en-US"/>
-              </w:rPr>
-            </w:pPr>
-          </w:p>
-          <w:p>
-            <w:pPr>
-              <w:jc w:val="right"/>
-              <w:rPr>
-                <w:rFonts w:ascii="Lucida Console" w:hAnsi="Lucida Console"/>
-                <w:lang w:val="en-US"/>
-              </w:rPr>
-            </w:pPr>
-          </w:p>
-          <w:p>
-            <w:pPr>
-              <w:jc w:val="right"/>
-              <w:rPr>
-                <w:rFonts w:ascii="Lucida Console" w:hAnsi="Lucida Console"/>
-                <w:lang w:val="en-US"/>
-              </w:rPr>
-            </w:pPr>
-            <w:r>
-              <w:rPr>
-                <w:rFonts w:ascii="Lucida Console" w:hAnsi="Lucida Console"/>
-                <w:lang w:val="en-US"/>
-              </w:rPr>
-              <w:t>3,200</w:t>
-            </w:r>
-          </w:p>
-          <w:p>
-            <w:pPr>
-              <w:jc w:val="right"/>
-              <w:rPr>
-                <w:rFonts w:ascii="Lucida Console" w:hAnsi="Lucida Console"/>
-                <w:lang w:val="en-US"/>
-              </w:rPr>
-            </w:pPr>
-            <w:r>
-              <w:rPr>
-                <w:rFonts w:ascii="Lucida Console" w:hAnsi="Lucida Console"/>
-                <w:lang w:val="en-US"/>
-              </w:rPr>
-              <w:t>550</w:t>
-            </w:r>
-          </w:p>
-        </w:tc>
-        <w:tc>
-          <w:tcPr>
-            <w:tcW w:w="1791" w:type="dxa"/>
-          </w:tcPr>
-          <w:p>
-            <w:pPr>
-              <w:jc w:val="right"/>
-              <w:rPr>
-                <w:rFonts w:ascii="Lucida Console" w:hAnsi="Lucida Console"/>
-                <w:lang w:val="en-US"/>
-              </w:rPr>
-            </w:pPr>
-            <w:r>
-              <w:rPr>
-                <w:rFonts w:ascii="Lucida Console" w:hAnsi="Lucida Console"/>
-                <w:lang w:val="en-US"/>
-              </w:rPr>
-              <w:t>4,600</w:t>
-            </w:r>
-          </w:p>
-          <w:p>
-            <w:pPr>
-              <w:jc w:val="right"/>
-              <w:rPr>
-                <w:rFonts w:ascii="Lucida Console" w:hAnsi="Lucida Console"/>
-                <w:lang w:val="en-US"/>
-              </w:rPr>
-            </w:pPr>
-          </w:p>
-          <w:p>
-            <w:pPr>
-              <w:jc w:val="right"/>
-              <w:rPr>
-                <w:rFonts w:ascii="Lucida Console" w:hAnsi="Lucida Console"/>
-                <w:lang w:val="en-US"/>
-              </w:rPr>
-            </w:pPr>
-          </w:p>
-          <w:p>
-            <w:pPr>
-              <w:jc w:val="right"/>
-              <w:rPr>
-                <w:rFonts w:ascii="Lucida Console" w:hAnsi="Lucida Console"/>
-                <w:lang w:val="en-US"/>
-              </w:rPr>
-            </w:pPr>
-            <w:r>
-              <w:rPr>
-                <w:rFonts w:ascii="Lucida Console" w:hAnsi="Lucida Console"/>
-                <w:lang w:val="en-US"/>
-              </w:rPr>
-              <w:t>3,200</w:t>
-            </w:r>
-          </w:p>
-          <w:p>
-            <w:pPr>
-              <w:jc w:val="right"/>
-              <w:rPr>
-                <w:rFonts w:ascii="Lucida Console" w:hAnsi="Lucida Console"/>
-                <w:lang w:val="en-US"/>
-              </w:rPr>
-            </w:pPr>
-            <w:r>
-              <w:rPr>
-                <w:rFonts w:ascii="Lucida Console" w:hAnsi="Lucida Console"/>
-                <w:lang w:val="en-US"/>
-              </w:rPr>
-              <w:t>550</w:t>
+        </w:tc>
+        <w:tc>
+          <w:tcPr>
+            <w:tcW w:w="2784" w:type="dxa"/>
+          </w:tcPr>
+          <w:p>
+            <w:pPr>
+              <w:jc w:val="right"/>
+              <w:rPr>
+                <w:rFonts w:ascii="Lucida Console" w:eastAsiaTheme="minorEastAsia" w:hAnsi="Lucida Console"/>
+                <w:lang w:val="en-US"/>
+              </w:rPr>
+            </w:pPr>
+            <w:r>
+              <w:rPr>
+                <w:rFonts w:ascii="Lucida Console" w:eastAsiaTheme="minorEastAsia" w:hAnsi="Lucida Console"/>
+                <w:lang w:val="en-US"/>
+              </w:rPr>
+              <w:t>117</w:t>
+            </w:r>
+          </w:p>
+          <w:p>
+            <w:pPr>
+              <w:jc w:val="right"/>
+              <w:rPr>
+                <w:rFonts w:ascii="Lucida Console" w:eastAsiaTheme="minorEastAsia" w:hAnsi="Lucida Console"/>
+                <w:lang w:val="en-US"/>
+              </w:rPr>
+            </w:pPr>
+            <w:r>
+              <w:rPr>
+                <w:rFonts w:ascii="Lucida Console" w:eastAsiaTheme="minorEastAsia" w:hAnsi="Lucida Console"/>
+                <w:lang w:val="en-US"/>
+              </w:rPr>
+              <w:t>(60)</w:t>
             </w:r>
           </w:p>
         </w:tc>
       </w:tr>
       <w:tr>
-        <w:trPr>
-          <w:trHeight w:val="109"/>
-        </w:trPr>
-        <w:tc>
-          <w:tcPr>
-            <w:tcW w:w="5240" w:type="dxa"/>
-            <w:vMerge/>
-          </w:tcPr>
-          <w:p>
-            <w:pPr>
-              <w:rPr>
-                <w:rFonts w:ascii="Lucida Console" w:hAnsi="Lucida Console"/>
-                <w:lang w:val="en-US"/>
-              </w:rPr>
-            </w:pPr>
-          </w:p>
-        </w:tc>
-        <w:tc>
-          <w:tcPr>
-            <w:tcW w:w="1985" w:type="dxa"/>
-          </w:tcPr>
-          <w:p>
-            <w:pPr>
-              <w:jc w:val="right"/>
-              <w:rPr>
-                <w:rFonts w:ascii="Lucida Console" w:hAnsi="Lucida Console"/>
-                <w:lang w:val="en-US"/>
-              </w:rPr>
-            </w:pPr>
-            <w:r>
-              <w:rPr>
-                <w:rFonts w:ascii="Lucida Console" w:hAnsi="Lucida Console"/>
-                <w:lang w:val="en-US"/>
-              </w:rPr>
-              <w:t>3,750</w:t>
-            </w:r>
-          </w:p>
-          <w:p>
-            <w:pPr>
-              <w:jc w:val="right"/>
-              <w:rPr>
-                <w:rFonts w:ascii="Lucida Console" w:hAnsi="Lucida Console"/>
-                <w:lang w:val="en-US"/>
-              </w:rPr>
-            </w:pPr>
-            <w:r>
-              <w:rPr>
-                <w:rFonts w:ascii="Lucida Console" w:hAnsi="Lucida Console"/>
-                <w:lang w:val="en-US"/>
-              </w:rPr>
-              <w:t>(</w:t>
-            </w:r>
-            <w:r>
-              <w:rPr>
-                <w:rFonts w:ascii="Lucida Console" w:hAnsi="Lucida Console"/>
-                <w:lang w:val="en-US"/>
-              </w:rPr>
-              <w:t>1,050</w:t>
-            </w:r>
-            <w:r>
-              <w:rPr>
-                <w:rFonts w:ascii="Lucida Console" w:hAnsi="Lucida Console"/>
-                <w:lang w:val="en-US"/>
-              </w:rPr>
-              <w:t>)</w:t>
-            </w:r>
-          </w:p>
-        </w:tc>
-        <w:tc>
-          <w:tcPr>
-            <w:tcW w:w="1791" w:type="dxa"/>
-          </w:tcPr>
-          <w:p>
-            <w:pPr>
-              <w:jc w:val="right"/>
-              <w:rPr>
-                <w:rFonts w:ascii="Lucida Console" w:hAnsi="Lucida Console"/>
-                <w:lang w:val="en-US"/>
-              </w:rPr>
-            </w:pPr>
-            <w:r>
-              <w:rPr>
-                <w:rFonts w:ascii="Lucida Console" w:hAnsi="Lucida Console"/>
-                <w:lang w:val="en-US"/>
-              </w:rPr>
-              <w:t>3,750</w:t>
-            </w:r>
-          </w:p>
-          <w:p>
-            <w:pPr>
-              <w:jc w:val="right"/>
-              <w:rPr>
-                <w:rFonts w:ascii="Lucida Console" w:hAnsi="Lucida Console"/>
-                <w:lang w:val="en-US"/>
-              </w:rPr>
-            </w:pPr>
-            <w:r>
-              <w:rPr>
-                <w:rFonts w:ascii="Lucida Console" w:hAnsi="Lucida Console"/>
-                <w:lang w:val="en-US"/>
-              </w:rPr>
-              <w:t>(</w:t>
-            </w:r>
-            <w:r>
-              <w:rPr>
-                <w:rFonts w:ascii="Lucida Console" w:hAnsi="Lucida Console"/>
-                <w:lang w:val="en-US"/>
-              </w:rPr>
-              <w:t>790</w:t>
-            </w:r>
-            <w:r>
-              <w:rPr>
-                <w:rFonts w:ascii="Lucida Console" w:hAnsi="Lucida Console"/>
-                <w:lang w:val="en-US"/>
-              </w:rPr>
-              <w:t>)</w:t>
+        <w:tc>
+          <w:tcPr>
+            <w:tcW w:w="6232" w:type="dxa"/>
+          </w:tcPr>
+          <w:p>
+            <w:pPr>
+              <w:rPr>
+                <w:rFonts w:ascii="Lucida Console" w:eastAsiaTheme="minorEastAsia" w:hAnsi="Lucida Console"/>
+                <w:lang w:val="en-US"/>
+              </w:rPr>
+            </w:pPr>
+            <w:r>
+              <w:rPr>
+                <w:rFonts w:ascii="Lucida Console" w:eastAsiaTheme="minorEastAsia" w:hAnsi="Lucida Console"/>
+                <w:lang w:val="en-US"/>
+              </w:rPr>
+              <w:t>Net Cost of Goods Sold</w:t>
+            </w:r>
+          </w:p>
+        </w:tc>
+        <w:tc>
+          <w:tcPr>
+            <w:tcW w:w="2784" w:type="dxa"/>
+          </w:tcPr>
+          <w:p>
+            <w:pPr>
+              <w:jc w:val="right"/>
+              <w:rPr>
+                <w:rFonts w:ascii="Lucida Console" w:eastAsiaTheme="minorEastAsia" w:hAnsi="Lucida Console"/>
+                <w:lang w:val="en-US"/>
+              </w:rPr>
+            </w:pPr>
+            <w:r>
+              <w:rPr>
+                <w:rFonts w:ascii="Lucida Console" w:eastAsiaTheme="minorEastAsia" w:hAnsi="Lucida Console"/>
+                <w:lang w:val="en-US"/>
+              </w:rPr>
+              <w:t>57</w:t>
             </w:r>
           </w:p>
         </w:tc>
       </w:tr>
       <w:tr>
-        <w:trPr>
-          <w:trHeight w:val="109"/>
-        </w:trPr>
-        <w:tc>
-          <w:tcPr>
-            <w:tcW w:w="5240" w:type="dxa"/>
-            <w:vMerge/>
-          </w:tcPr>
-          <w:p>
-            <w:pPr>
-              <w:rPr>
-                <w:rFonts w:ascii="Lucida Console" w:hAnsi="Lucida Console"/>
-                <w:lang w:val="en-US"/>
-              </w:rPr>
-            </w:pPr>
-          </w:p>
-        </w:tc>
-        <w:tc>
-          <w:tcPr>
-            <w:tcW w:w="1985" w:type="dxa"/>
-          </w:tcPr>
-          <w:p>
-            <w:pPr>
-              <w:jc w:val="right"/>
-              <w:rPr>
-                <w:rFonts w:ascii="Lucida Console" w:hAnsi="Lucida Console"/>
-                <w:lang w:val="en-US"/>
-              </w:rPr>
-            </w:pPr>
-            <w:r>
-              <w:rPr>
-                <w:rFonts w:ascii="Lucida Console" w:hAnsi="Lucida Console"/>
-                <w:lang w:val="en-US"/>
-              </w:rPr>
-              <w:t>2,700</w:t>
-            </w:r>
-          </w:p>
-        </w:tc>
-        <w:tc>
-          <w:tcPr>
-            <w:tcW w:w="1791" w:type="dxa"/>
-          </w:tcPr>
-          <w:p>
-            <w:pPr>
-              <w:jc w:val="right"/>
-              <w:rPr>
-                <w:rFonts w:ascii="Lucida Console" w:hAnsi="Lucida Console"/>
-                <w:lang w:val="en-US"/>
-              </w:rPr>
-            </w:pPr>
-            <w:r>
-              <w:rPr>
-                <w:rFonts w:ascii="Lucida Console" w:hAnsi="Lucida Console"/>
-                <w:lang w:val="en-US"/>
-              </w:rPr>
-              <w:t>2,960</w:t>
+        <w:tc>
+          <w:tcPr>
+            <w:tcW w:w="6232" w:type="dxa"/>
+          </w:tcPr>
+          <w:p>
+            <w:pPr>
+              <w:rPr>
+                <w:rFonts w:ascii="Lucida Console" w:eastAsiaTheme="minorEastAsia" w:hAnsi="Lucida Console"/>
+                <w:lang w:val="en-US"/>
+              </w:rPr>
+            </w:pPr>
+            <w:r>
+              <w:rPr>
+                <w:rFonts w:ascii="Lucida Console" w:eastAsiaTheme="minorEastAsia" w:hAnsi="Lucida Console"/>
+                <w:lang w:val="en-US"/>
+              </w:rPr>
+              <w:t>Gross Margin</w:t>
+            </w:r>
+          </w:p>
+          <w:p>
+            <w:pPr>
+              <w:rPr>
+                <w:rFonts w:ascii="Lucida Console" w:eastAsiaTheme="minorEastAsia" w:hAnsi="Lucida Console"/>
+                <w:lang w:val="en-US"/>
+              </w:rPr>
+            </w:pPr>
+            <w:r>
+              <w:rPr>
+                <w:rFonts w:ascii="Lucida Console" w:eastAsiaTheme="minorEastAsia" w:hAnsi="Lucida Console"/>
+                <w:lang w:val="en-US"/>
+              </w:rPr>
+              <w:t xml:space="preserve">  Deduct: Other Expenses</w:t>
+            </w:r>
+          </w:p>
+        </w:tc>
+        <w:tc>
+          <w:tcPr>
+            <w:tcW w:w="2784" w:type="dxa"/>
+          </w:tcPr>
+          <w:p>
+            <w:pPr>
+              <w:jc w:val="right"/>
+              <w:rPr>
+                <w:rFonts w:ascii="Lucida Console" w:eastAsiaTheme="minorEastAsia" w:hAnsi="Lucida Console"/>
+                <w:lang w:val="en-US"/>
+              </w:rPr>
+            </w:pPr>
+            <w:r>
+              <w:rPr>
+                <w:rFonts w:ascii="Lucida Console" w:eastAsiaTheme="minorEastAsia" w:hAnsi="Lucida Console"/>
+                <w:lang w:val="en-US"/>
+              </w:rPr>
+              <w:t>63</w:t>
+            </w:r>
+          </w:p>
+          <w:p>
+            <w:pPr>
+              <w:jc w:val="right"/>
+              <w:rPr>
+                <w:rFonts w:ascii="Lucida Console" w:eastAsiaTheme="minorEastAsia" w:hAnsi="Lucida Console"/>
+                <w:lang w:val="en-US"/>
+              </w:rPr>
+            </w:pPr>
+            <w:r>
+              <w:rPr>
+                <w:rFonts w:ascii="Lucida Console" w:eastAsiaTheme="minorEastAsia" w:hAnsi="Lucida Console"/>
+                <w:lang w:val="en-US"/>
+              </w:rPr>
+              <w:t>(31)</w:t>
             </w:r>
           </w:p>
         </w:tc>
       </w:tr>
       <w:tr>
-        <w:trPr>
-          <w:trHeight w:val="109"/>
-        </w:trPr>
-        <w:tc>
-          <w:tcPr>
-            <w:tcW w:w="5240" w:type="dxa"/>
-          </w:tcPr>
-          <w:p>
-            <w:pPr>
-              <w:rPr>
-                <w:rFonts w:ascii="Lucida Console" w:hAnsi="Lucida Console"/>
-                <w:lang w:val="en-US"/>
-              </w:rPr>
-            </w:pPr>
-            <w:r>
-              <w:rPr>
-                <w:rFonts w:ascii="Lucida Console" w:hAnsi="Lucida Console"/>
-                <w:lang w:val="en-US"/>
-              </w:rPr>
-              <w:t>Gross Margin</w:t>
-            </w:r>
-          </w:p>
-          <w:p>
-            <w:pPr>
-              <w:rPr>
-                <w:rFonts w:ascii="Lucida Console" w:hAnsi="Lucida Console"/>
-                <w:lang w:val="en-US"/>
-              </w:rPr>
-            </w:pPr>
-            <w:r>
-              <w:rPr>
-                <w:rFonts w:ascii="Lucida Console" w:hAnsi="Lucida Console"/>
-                <w:lang w:val="en-US"/>
-              </w:rPr>
-              <w:t xml:space="preserve">  Deduct: other Expenses</w:t>
-            </w:r>
-          </w:p>
-        </w:tc>
-        <w:tc>
-          <w:tcPr>
-            <w:tcW w:w="1985" w:type="dxa"/>
-          </w:tcPr>
-          <w:p>
-            <w:pPr>
-              <w:jc w:val="right"/>
-              <w:rPr>
-                <w:rFonts w:ascii="Lucida Console" w:hAnsi="Lucida Console"/>
-                <w:lang w:val="en-US"/>
-              </w:rPr>
-            </w:pPr>
-            <w:r>
-              <w:rPr>
-                <w:rFonts w:ascii="Lucida Console" w:hAnsi="Lucida Console"/>
-                <w:lang w:val="en-US"/>
-              </w:rPr>
-              <w:t>1</w:t>
-            </w:r>
-            <w:r>
-              <w:rPr>
-                <w:rFonts w:ascii="Lucida Console" w:hAnsi="Lucida Console"/>
-                <w:lang w:val="en-US"/>
-              </w:rPr>
-              <w:t>,900</w:t>
-            </w:r>
-          </w:p>
-          <w:p>
-            <w:pPr>
-              <w:jc w:val="right"/>
-              <w:rPr>
-                <w:rFonts w:ascii="Lucida Console" w:hAnsi="Lucida Console"/>
-                <w:lang w:val="en-US"/>
-              </w:rPr>
-            </w:pPr>
-            <w:r>
-              <w:rPr>
-                <w:rFonts w:ascii="Lucida Console" w:hAnsi="Lucida Console"/>
-                <w:lang w:val="en-US"/>
-              </w:rPr>
-              <w:t>(600)</w:t>
-            </w:r>
-          </w:p>
-        </w:tc>
-        <w:tc>
-          <w:tcPr>
-            <w:tcW w:w="1791" w:type="dxa"/>
-          </w:tcPr>
-          <w:p>
-            <w:pPr>
-              <w:jc w:val="right"/>
-              <w:rPr>
-                <w:rFonts w:ascii="Lucida Console" w:hAnsi="Lucida Console"/>
-                <w:lang w:val="en-US"/>
-              </w:rPr>
-            </w:pPr>
-            <w:r>
-              <w:rPr>
-                <w:rFonts w:ascii="Lucida Console" w:hAnsi="Lucida Console"/>
-                <w:lang w:val="en-US"/>
-              </w:rPr>
-              <w:t>1,640</w:t>
-            </w:r>
-          </w:p>
-          <w:p>
-            <w:pPr>
-              <w:jc w:val="right"/>
-              <w:rPr>
-                <w:rFonts w:ascii="Lucida Console" w:hAnsi="Lucida Console"/>
-                <w:lang w:val="en-US"/>
-              </w:rPr>
-            </w:pPr>
-            <w:r>
-              <w:rPr>
-                <w:rFonts w:ascii="Lucida Console" w:hAnsi="Lucida Console"/>
-                <w:lang w:val="en-US"/>
-              </w:rPr>
-              <w:t>(600)</w:t>
+        <w:tc>
+          <w:tcPr>
+            <w:tcW w:w="6232" w:type="dxa"/>
+          </w:tcPr>
+          <w:p>
+            <w:pPr>
+              <w:rPr>
+                <w:rFonts w:ascii="Lucida Console" w:eastAsiaTheme="minorEastAsia" w:hAnsi="Lucida Console"/>
+                <w:lang w:val="en-US"/>
+              </w:rPr>
+            </w:pPr>
+            <w:r>
+              <w:rPr>
+                <w:rFonts w:ascii="Lucida Console" w:eastAsiaTheme="minorEastAsia" w:hAnsi="Lucida Console"/>
+                <w:lang w:val="en-US"/>
+              </w:rPr>
+              <w:t>Income Before Tax</w:t>
+            </w:r>
+          </w:p>
+          <w:p>
+            <w:pPr>
+              <w:rPr>
+                <w:rFonts w:ascii="Lucida Console" w:eastAsiaTheme="minorEastAsia" w:hAnsi="Lucida Console"/>
+                <w:lang w:val="en-US"/>
+              </w:rPr>
+            </w:pPr>
+            <w:r>
+              <w:rPr>
+                <w:rFonts w:ascii="Lucida Console" w:eastAsiaTheme="minorEastAsia" w:hAnsi="Lucida Console"/>
+                <w:lang w:val="en-US"/>
+              </w:rPr>
+              <w:t xml:space="preserve">  Deduct: Income Tax (40%)</w:t>
+            </w:r>
+          </w:p>
+        </w:tc>
+        <w:tc>
+          <w:tcPr>
+            <w:tcW w:w="2784" w:type="dxa"/>
+          </w:tcPr>
+          <w:p>
+            <w:pPr>
+              <w:jc w:val="right"/>
+              <w:rPr>
+                <w:rFonts w:ascii="Lucida Console" w:eastAsiaTheme="minorEastAsia" w:hAnsi="Lucida Console"/>
+                <w:lang w:val="en-US"/>
+              </w:rPr>
+            </w:pPr>
+            <w:r>
+              <w:rPr>
+                <w:rFonts w:ascii="Lucida Console" w:eastAsiaTheme="minorEastAsia" w:hAnsi="Lucida Console"/>
+                <w:lang w:val="en-US"/>
+              </w:rPr>
+              <w:t>32</w:t>
+            </w:r>
+          </w:p>
+          <w:p>
+            <w:pPr>
+              <w:jc w:val="right"/>
+              <w:rPr>
+                <w:rFonts w:ascii="Lucida Console" w:eastAsiaTheme="minorEastAsia" w:hAnsi="Lucida Console"/>
+                <w:lang w:val="en-US"/>
+              </w:rPr>
+            </w:pPr>
+            <w:r>
+              <w:rPr>
+                <w:rFonts w:ascii="Lucida Console" w:eastAsiaTheme="minorEastAsia" w:hAnsi="Lucida Console"/>
+                <w:lang w:val="en-US"/>
+              </w:rPr>
+              <w:t>(</w:t>
+            </w:r>
+            <w:r>
+              <w:rPr>
+                <w:rFonts w:ascii="Lucida Console" w:eastAsiaTheme="minorEastAsia" w:hAnsi="Lucida Console"/>
+                <w:lang w:val="en-US"/>
+              </w:rPr>
+              <w:t>12.8</w:t>
+            </w:r>
+            <w:r>
+              <w:rPr>
+                <w:rFonts w:ascii="Lucida Console" w:eastAsiaTheme="minorEastAsia" w:hAnsi="Lucida Console"/>
+                <w:lang w:val="en-US"/>
+              </w:rPr>
+              <w:t>)</w:t>
             </w:r>
           </w:p>
         </w:tc>
       </w:tr>
       <w:tr>
-        <w:trPr>
-          <w:trHeight w:val="109"/>
-        </w:trPr>
-        <w:tc>
-          <w:tcPr>
-            <w:tcW w:w="5240" w:type="dxa"/>
-          </w:tcPr>
-          <w:p>
-            <w:pPr>
-              <w:rPr>
-                <w:rFonts w:ascii="Lucida Console" w:hAnsi="Lucida Console"/>
-                <w:lang w:val="en-US"/>
-              </w:rPr>
-            </w:pPr>
-            <w:r>
-              <w:rPr>
-                <w:rFonts w:ascii="Lucida Console" w:hAnsi="Lucida Console"/>
-                <w:lang w:val="en-US"/>
-              </w:rPr>
-              <w:t>Income Before Tax</w:t>
-            </w:r>
-          </w:p>
-          <w:p>
-            <w:pPr>
-              <w:rPr>
-                <w:rFonts w:ascii="Lucida Console" w:hAnsi="Lucida Console"/>
-                <w:lang w:val="en-US"/>
-              </w:rPr>
-            </w:pPr>
-            <w:r>
-              <w:rPr>
-                <w:rFonts w:ascii="Lucida Console" w:hAnsi="Lucida Console"/>
-                <w:lang w:val="en-US"/>
-              </w:rPr>
-              <w:t xml:space="preserve">  Deduct: Income Tax </w:t>
-            </w:r>
-          </w:p>
-        </w:tc>
-        <w:tc>
-          <w:tcPr>
-            <w:tcW w:w="1985" w:type="dxa"/>
-          </w:tcPr>
-          <w:p>
-            <w:pPr>
-              <w:jc w:val="right"/>
-              <w:rPr>
-                <w:rFonts w:ascii="Lucida Console" w:hAnsi="Lucida Console"/>
-                <w:lang w:val="en-US"/>
-              </w:rPr>
-            </w:pPr>
-            <w:r>
-              <w:rPr>
-                <w:rFonts w:ascii="Lucida Console" w:hAnsi="Lucida Console"/>
-                <w:lang w:val="en-US"/>
-              </w:rPr>
-              <w:t>1,300</w:t>
-            </w:r>
-          </w:p>
-          <w:p>
-            <w:pPr>
-              <w:jc w:val="right"/>
-              <w:rPr>
-                <w:rFonts w:ascii="Lucida Console" w:hAnsi="Lucida Console"/>
-                <w:lang w:val="en-US"/>
-              </w:rPr>
-            </w:pPr>
-            <w:r>
-              <w:rPr>
-                <w:rFonts w:ascii="Lucida Console" w:hAnsi="Lucida Console"/>
-                <w:lang w:val="en-US"/>
-              </w:rPr>
-              <w:t>(520)</w:t>
-            </w:r>
-          </w:p>
-        </w:tc>
-        <w:tc>
-          <w:tcPr>
-            <w:tcW w:w="1791" w:type="dxa"/>
-          </w:tcPr>
-          <w:p>
-            <w:pPr>
-              <w:jc w:val="right"/>
-              <w:rPr>
-                <w:rFonts w:ascii="Lucida Console" w:hAnsi="Lucida Console"/>
-                <w:lang w:val="en-US"/>
-              </w:rPr>
-            </w:pPr>
-            <w:r>
-              <w:rPr>
-                <w:rFonts w:ascii="Lucida Console" w:hAnsi="Lucida Console"/>
-                <w:lang w:val="en-US"/>
-              </w:rPr>
-              <w:t>1,040</w:t>
-            </w:r>
-          </w:p>
-          <w:p>
-            <w:pPr>
-              <w:jc w:val="right"/>
-              <w:rPr>
-                <w:rFonts w:ascii="Lucida Console" w:hAnsi="Lucida Console"/>
-                <w:lang w:val="en-US"/>
-              </w:rPr>
-            </w:pPr>
-            <w:r>
-              <w:rPr>
-                <w:rFonts w:ascii="Lucida Console" w:hAnsi="Lucida Console"/>
-                <w:lang w:val="en-US"/>
-              </w:rPr>
-              <w:t>(416)</w:t>
-            </w:r>
-          </w:p>
-        </w:tc>
-      </w:tr>
-      <w:tr>
-        <w:trPr>
-          <w:trHeight w:val="109"/>
-        </w:trPr>
-        <w:tc>
-          <w:tcPr>
-            <w:tcW w:w="5240" w:type="dxa"/>
-          </w:tcPr>
-          <w:p>
-            <w:pPr>
-              <w:rPr>
-                <w:rFonts w:ascii="Lucida Console" w:hAnsi="Lucida Console"/>
-                <w:lang w:val="en-US"/>
-              </w:rPr>
-            </w:pPr>
-            <w:r>
-              <w:rPr>
-                <w:rFonts w:ascii="Lucida Console" w:hAnsi="Lucida Console"/>
+        <w:tc>
+          <w:tcPr>
+            <w:tcW w:w="6232" w:type="dxa"/>
+          </w:tcPr>
+          <w:p>
+            <w:pPr>
+              <w:rPr>
+                <w:rFonts w:ascii="Lucida Console" w:eastAsiaTheme="minorEastAsia" w:hAnsi="Lucida Console"/>
+                <w:lang w:val="en-US"/>
+              </w:rPr>
+            </w:pPr>
+            <w:r>
+              <w:rPr>
+                <w:rFonts w:ascii="Lucida Console" w:eastAsiaTheme="minorEastAsia" w:hAnsi="Lucida Console"/>
                 <w:lang w:val="en-US"/>
               </w:rPr>
               <w:t>Net Income</w:t>
@@ -986,43 +685,22 @@
         </w:tc>
         <w:tc>
           <w:tcPr>
-            <w:tcW w:w="1985" w:type="dxa"/>
-          </w:tcPr>
-          <w:p>
-            <w:pPr>
-              <w:jc w:val="right"/>
-              <w:rPr>
-                <w:rFonts w:ascii="Lucida Console" w:hAnsi="Lucida Console"/>
-                <w:lang w:val="en-US"/>
-              </w:rPr>
-            </w:pPr>
-            <w:r>
-              <w:rPr>
-                <w:rFonts w:ascii="Lucida Console" w:hAnsi="Lucida Console"/>
-                <w:lang w:val="en-US"/>
-              </w:rPr>
-              <w:t>780</w:t>
-            </w:r>
-          </w:p>
-        </w:tc>
-        <w:tc>
-          <w:tcPr>
-            <w:tcW w:w="1791" w:type="dxa"/>
-          </w:tcPr>
-          <w:p>
-            <w:pPr>
-              <w:jc w:val="right"/>
-              <w:rPr>
-                <w:rFonts w:ascii="Lucida Console" w:hAnsi="Lucida Console"/>
-                <w:lang w:val="en-US"/>
-              </w:rPr>
-            </w:pPr>
-            <w:r>
-              <w:rPr>
-                <w:rFonts w:ascii="Lucida Console" w:hAnsi="Lucida Console"/>
-                <w:lang w:val="en-US"/>
-              </w:rPr>
-              <w:t>624</w:t>
+            <w:tcW w:w="2784" w:type="dxa"/>
+          </w:tcPr>
+          <w:p>
+            <w:pPr>
+              <w:jc w:val="right"/>
+              <w:rPr>
+                <w:rFonts w:ascii="Lucida Console" w:eastAsiaTheme="minorEastAsia" w:hAnsi="Lucida Console"/>
+                <w:lang w:val="en-US"/>
+              </w:rPr>
+            </w:pPr>
+            <w:r>
+              <w:rPr>
+                <w:rFonts w:ascii="Lucida Console" w:eastAsiaTheme="minorEastAsia" w:hAnsi="Lucida Console"/>
+                <w:lang w:val="en-US"/>
+              </w:rPr>
+              <w:t>19.2</w:t>
             </w:r>
           </w:p>
         </w:tc>
@@ -1031,7 +709,7 @@
     <w:p>
       <w:pPr>
         <w:rPr>
-          <w:rFonts w:ascii="Lucida Console" w:hAnsi="Lucida Console"/>
+          <w:rFonts w:ascii="Lucida Console" w:eastAsiaTheme="minorEastAsia" w:hAnsi="Lucida Console"/>
           <w:lang w:val="en-US"/>
         </w:rPr>
       </w:pPr>
@@ -1039,63 +717,149 @@
     <w:p>
       <w:pPr>
         <w:rPr>
-          <w:rFonts w:ascii="Lucida Console" w:hAnsi="Lucida Console"/>
+          <w:rFonts w:ascii="Lucida Console" w:eastAsiaTheme="minorEastAsia" w:hAnsi="Lucida Console"/>
           <w:lang w:val="en-US"/>
         </w:rPr>
       </w:pPr>
       <w:r>
         <w:rPr>
-          <w:rFonts w:ascii="Lucida Console" w:hAnsi="Lucida Console"/>
-          <w:lang w:val="en-US"/>
-        </w:rPr>
-        <w:t>(2)</w:t>
+          <w:rFonts w:ascii="Lucida Console" w:eastAsiaTheme="minorEastAsia" w:hAnsi="Lucida Console"/>
+          <w:lang w:val="en-US"/>
+        </w:rPr>
+        <w:t>(b)</w:t>
+      </w:r>
+      <w:r>
+        <w:rPr>
+          <w:rFonts w:ascii="Lucida Console" w:eastAsiaTheme="minorEastAsia" w:hAnsi="Lucida Console"/>
+          <w:lang w:val="en-US"/>
+        </w:rPr>
+        <w:t xml:space="preserve"> </w:t>
+      </w:r>
+      <w:r>
+        <w:rPr>
+          <w:rFonts w:ascii="Lucida Console" w:eastAsiaTheme="minorEastAsia" w:hAnsi="Lucida Console"/>
+          <w:lang w:val="en-US"/>
+        </w:rPr>
+        <w:t xml:space="preserve">Consider </w:t>
+      </w:r>
+      <w:r>
+        <w:rPr>
+          <w:rFonts w:ascii="Lucida Console" w:eastAsiaTheme="minorEastAsia" w:hAnsi="Lucida Console"/>
+          <w:lang w:val="en-US"/>
+        </w:rPr>
+        <w:t>L</w:t>
+      </w:r>
+      <w:r>
+        <w:rPr>
+          <w:rFonts w:ascii="Lucida Console" w:eastAsiaTheme="minorEastAsia" w:hAnsi="Lucida Console"/>
+          <w:lang w:val="en-US"/>
+        </w:rPr>
+        <w:t xml:space="preserve">IFO. Under </w:t>
+      </w:r>
+      <w:r>
+        <w:rPr>
+          <w:rFonts w:ascii="Lucida Console" w:eastAsiaTheme="minorEastAsia" w:hAnsi="Lucida Console"/>
+          <w:lang w:val="en-US"/>
+        </w:rPr>
+        <w:t>L</w:t>
+      </w:r>
+      <w:r>
+        <w:rPr>
+          <w:rFonts w:ascii="Lucida Console" w:eastAsiaTheme="minorEastAsia" w:hAnsi="Lucida Console"/>
+          <w:lang w:val="en-US"/>
+        </w:rPr>
+        <w:t xml:space="preserve">IFO, the goods that are </w:t>
+      </w:r>
+      <w:r>
+        <w:rPr>
+          <w:rFonts w:ascii="Lucida Console" w:eastAsiaTheme="minorEastAsia" w:hAnsi="Lucida Console"/>
+          <w:lang w:val="en-US"/>
+        </w:rPr>
+        <w:t>bought at</w:t>
+      </w:r>
+      <w:r>
+        <w:rPr>
+          <w:rFonts w:ascii="Lucida Console" w:eastAsiaTheme="minorEastAsia" w:hAnsi="Lucida Console"/>
+          <w:lang w:val="en-US"/>
+        </w:rPr>
+        <w:t xml:space="preserve"> the </w:t>
+      </w:r>
+      <w:r>
+        <w:rPr>
+          <w:rFonts w:ascii="Lucida Console" w:eastAsiaTheme="minorEastAsia" w:hAnsi="Lucida Console"/>
+          <w:lang w:val="en-US"/>
+        </w:rPr>
+        <w:t>latest</w:t>
+      </w:r>
+      <w:r>
+        <w:rPr>
+          <w:rFonts w:ascii="Lucida Console" w:eastAsiaTheme="minorEastAsia" w:hAnsi="Lucida Console"/>
+          <w:lang w:val="en-US"/>
+        </w:rPr>
+        <w:t xml:space="preserve"> are sold first. Thus, in accordance with this principle, the goods that are bought the </w:t>
+      </w:r>
+      <w:r>
+        <w:rPr>
+          <w:rFonts w:ascii="Lucida Console" w:eastAsiaTheme="minorEastAsia" w:hAnsi="Lucida Console"/>
+          <w:lang w:val="en-US"/>
+        </w:rPr>
+        <w:t>earliest</w:t>
+      </w:r>
+      <w:r>
+        <w:rPr>
+          <w:rFonts w:ascii="Lucida Console" w:eastAsiaTheme="minorEastAsia" w:hAnsi="Lucida Console"/>
+          <w:lang w:val="en-US"/>
+        </w:rPr>
+        <w:t xml:space="preserve"> remain in inventory. Thus, the final inventory is valued as follows:</w:t>
       </w:r>
     </w:p>
     <w:p>
       <w:pPr>
-        <w:rPr>
-          <w:rFonts w:ascii="Lucida Console" w:hAnsi="Lucida Console"/>
+        <w:ind w:left="720"/>
+        <w:rPr>
+          <w:rFonts w:ascii="Lucida Console" w:eastAsiaTheme="minorEastAsia" w:hAnsi="Lucida Console"/>
           <w:lang w:val="en-US"/>
         </w:rPr>
       </w:pPr>
       <w:r>
         <w:rPr>
-          <w:rFonts w:ascii="Lucida Console" w:hAnsi="Lucida Console"/>
-          <w:lang w:val="en-US"/>
-        </w:rPr>
-        <w:t xml:space="preserve">As a manager, I would have preferred the LIFO for the report because almost all the cash flow is identical, except for the taxes, which is less in the case of LIFO compared to FIFO due to </w:t>
+          <w:rFonts w:ascii="Lucida Console" w:eastAsiaTheme="minorEastAsia" w:hAnsi="Lucida Console"/>
+          <w:lang w:val="en-US"/>
+        </w:rPr>
+        <w:t xml:space="preserve">- </w:t>
       </w:r>
       <w:r>
         <w:rPr>
-          <w:rFonts w:ascii="Lucida Console" w:hAnsi="Lucida Console"/>
-          <w:lang w:val="en-US"/>
-        </w:rPr>
-        <w:t>the higher</w:t>
+          <w:rFonts w:ascii="Lucida Console" w:eastAsiaTheme="minorEastAsia" w:hAnsi="Lucida Console"/>
+          <w:lang w:val="en-US"/>
+        </w:rPr>
+        <w:t>1,000</w:t>
       </w:r>
       <w:r>
         <w:rPr>
-          <w:rFonts w:ascii="Lucida Console" w:hAnsi="Lucida Console"/>
-          <w:lang w:val="en-US"/>
-        </w:rPr>
-        <w:t xml:space="preserve"> estimate of </w:t>
+          <w:rFonts w:ascii="Lucida Console" w:eastAsiaTheme="minorEastAsia" w:hAnsi="Lucida Console"/>
+          <w:lang w:val="en-US"/>
+        </w:rPr>
+        <w:t xml:space="preserve"> units at $</w:t>
       </w:r>
       <w:r>
         <w:rPr>
-          <w:rFonts w:ascii="Lucida Console" w:hAnsi="Lucida Console"/>
-          <w:lang w:val="en-US"/>
-        </w:rPr>
-        <w:t>the cost</w:t>
+          <w:rFonts w:ascii="Lucida Console" w:eastAsiaTheme="minorEastAsia" w:hAnsi="Lucida Console"/>
+          <w:lang w:val="en-US"/>
+        </w:rPr>
+        <w:t>9</w:t>
       </w:r>
       <w:r>
         <w:rPr>
-          <w:rFonts w:ascii="Lucida Console" w:hAnsi="Lucida Console"/>
-          <w:lang w:val="en-US"/>
-        </w:rPr>
-        <w:t xml:space="preserve"> of goods sold.</w:t>
+          <w:rFonts w:ascii="Lucida Console" w:eastAsiaTheme="minorEastAsia" w:hAnsi="Lucida Console"/>
+          <w:lang w:val="en-US"/>
+        </w:rPr>
+        <w:t xml:space="preserve"> per unit</w:t>
       </w:r>
     </w:p>
     <w:p>
       <w:pPr>
+        <w:ind w:left="720"/>
         <w:rPr>
           <w:rFonts w:ascii="Lucida Console" w:eastAsiaTheme="minorEastAsia" w:hAnsi="Lucida Console"/>
           <w:lang w:val="en-US"/>
@@ -1103,38 +867,2034 @@
       </w:pPr>
       <w:r>
         <w:rPr>
-          <w:rFonts w:ascii="Lucida Console" w:hAnsi="Lucida Console"/>
-          <w:lang w:val="en-US"/>
-        </w:rPr>
-        <w:t xml:space="preserve">Less taxes means there is a lower expense for taxes, which is beneficial from the </w:t>
-      </w:r>
-      <w:r>
-        <w:rPr>
-          <w:rFonts w:ascii="Lucida Console" w:hAnsi="Lucida Console"/>
-          <w:lang w:val="en-US"/>
-        </w:rPr>
-        <w:t>viewpoint</w:t>
-      </w:r>
-      <w:r>
-        <w:rPr>
-          <w:rFonts w:ascii="Lucida Console" w:hAnsi="Lucida Console"/>
-          <w:lang w:val="en-US"/>
-        </w:rPr>
-        <w:t xml:space="preserve"> of the company.</w:t>
+          <w:rFonts w:ascii="Lucida Console" w:eastAsiaTheme="minorEastAsia" w:hAnsi="Lucida Console"/>
+          <w:lang w:val="en-US"/>
+        </w:rPr>
+        <w:t>- 1,000 units at $10 per unit</w:t>
       </w:r>
     </w:p>
     <w:p>
       <w:pPr>
-        <w:rPr>
-          <w:rFonts w:ascii="Lucida Console" w:eastAsiaTheme="minorEastAsia" w:hAnsi="Lucida Console"/>
-          <w:lang w:val="en-US"/>
-        </w:rPr>
-      </w:pPr>
+        <w:ind w:left="720"/>
+        <w:rPr>
+          <w:rFonts w:ascii="Lucida Console" w:eastAsiaTheme="minorEastAsia" w:hAnsi="Lucida Console"/>
+          <w:lang w:val="en-US"/>
+        </w:rPr>
+      </w:pPr>
+      <w:r>
+        <w:rPr>
+          <w:rFonts w:ascii="Lucida Console" w:eastAsiaTheme="minorEastAsia" w:hAnsi="Lucida Console"/>
+          <w:lang w:val="en-US"/>
+        </w:rPr>
+        <w:t>- 1,000 units at $11 per unit</w:t>
+      </w:r>
     </w:p>
     <w:p>
       <w:pPr>
-        <w:rPr>
-          <w:rFonts w:ascii="Lucida Console" w:hAnsi="Lucida Console"/>
+        <w:ind w:left="720"/>
+        <w:rPr>
+          <w:rFonts w:ascii="Lucida Console" w:eastAsiaTheme="minorEastAsia" w:hAnsi="Lucida Console"/>
+          <w:lang w:val="en-US"/>
+        </w:rPr>
+      </w:pPr>
+      <w:r>
+        <w:rPr>
+          <w:rFonts w:ascii="Lucida Console" w:eastAsiaTheme="minorEastAsia" w:hAnsi="Lucida Console"/>
+          <w:lang w:val="en-US"/>
+        </w:rPr>
+        <w:t>- 1,000 units at $12 per unit, resulting in $42,000 of the inventory left.</w:t>
+      </w:r>
+    </w:p>
+    <w:p>
+      <w:pPr>
+        <w:rPr>
+          <w:rFonts w:ascii="Lucida Console" w:eastAsiaTheme="minorEastAsia" w:hAnsi="Lucida Console"/>
+          <w:lang w:val="en-US"/>
+        </w:rPr>
+      </w:pPr>
+      <w:r>
+        <w:rPr>
+          <w:rFonts w:ascii="Lucida Console" w:eastAsiaTheme="minorEastAsia" w:hAnsi="Lucida Console"/>
+          <w:lang w:val="en-US"/>
+        </w:rPr>
+        <w:t>The statement of income can be calculated as follows:</w:t>
+      </w:r>
+    </w:p>
+    <w:p>
+      <w:pPr>
+        <w:rPr>
+          <w:rFonts w:ascii="Lucida Console" w:eastAsiaTheme="minorEastAsia" w:hAnsi="Lucida Console"/>
+          <w:lang w:val="en-US"/>
+        </w:rPr>
+      </w:pPr>
+    </w:p>
+    <w:p>
+      <w:pPr>
+        <w:rPr>
+          <w:rFonts w:ascii="Lucida Console" w:eastAsiaTheme="minorEastAsia" w:hAnsi="Lucida Console"/>
+          <w:lang w:val="en-US"/>
+        </w:rPr>
+      </w:pPr>
+    </w:p>
+    <w:p>
+      <w:pPr>
+        <w:rPr>
+          <w:rFonts w:ascii="Lucida Console" w:eastAsiaTheme="minorEastAsia" w:hAnsi="Lucida Console"/>
+          <w:lang w:val="en-US"/>
+        </w:rPr>
+      </w:pPr>
+    </w:p>
+    <w:p>
+      <w:pPr>
+        <w:rPr>
+          <w:rFonts w:ascii="Lucida Console" w:eastAsiaTheme="minorEastAsia" w:hAnsi="Lucida Console"/>
+          <w:lang w:val="en-US"/>
+        </w:rPr>
+      </w:pPr>
+    </w:p>
+    <w:p>
+      <w:pPr>
+        <w:rPr>
+          <w:rFonts w:ascii="Lucida Console" w:eastAsiaTheme="minorEastAsia" w:hAnsi="Lucida Console"/>
+          <w:lang w:val="en-US"/>
+        </w:rPr>
+      </w:pPr>
+    </w:p>
+    <w:tbl>
+      <w:tblPr>
+        <w:tblStyle w:val="TableGrid"/>
+        <w:tblW w:w="0" w:type="auto"/>
+        <w:tblLook w:val="04A0" w:firstRow="1" w:lastRow="0" w:firstColumn="1" w:lastColumn="0" w:noHBand="0" w:noVBand="1"/>
+      </w:tblPr>
+      <w:tblGrid>
+        <w:gridCol w:w="6232"/>
+        <w:gridCol w:w="2784"/>
+      </w:tblGrid>
+      <w:tr>
+        <w:tc>
+          <w:tcPr>
+            <w:tcW w:w="9016" w:type="dxa"/>
+            <w:gridSpan w:val="2"/>
+          </w:tcPr>
+          <w:p>
+            <w:pPr>
+              <w:jc w:val="center"/>
+              <w:rPr>
+                <w:rFonts w:ascii="Lucida Console" w:eastAsiaTheme="minorEastAsia" w:hAnsi="Lucida Console"/>
+                <w:lang w:val="en-US"/>
+              </w:rPr>
+            </w:pPr>
+          </w:p>
+          <w:p>
+            <w:pPr>
+              <w:jc w:val="center"/>
+              <w:rPr>
+                <w:rFonts w:ascii="Lucida Console" w:eastAsiaTheme="minorEastAsia" w:hAnsi="Lucida Console"/>
+                <w:lang w:val="en-US"/>
+              </w:rPr>
+            </w:pPr>
+            <w:r>
+              <w:rPr>
+                <w:rFonts w:ascii="Lucida Console" w:eastAsiaTheme="minorEastAsia" w:hAnsi="Lucida Console"/>
+                <w:lang w:val="en-US"/>
+              </w:rPr>
+              <w:t xml:space="preserve">STATEMENT OF INCOME </w:t>
+            </w:r>
+          </w:p>
+          <w:p>
+            <w:pPr>
+              <w:jc w:val="center"/>
+              <w:rPr>
+                <w:rFonts w:ascii="Lucida Console" w:eastAsiaTheme="minorEastAsia" w:hAnsi="Lucida Console"/>
+                <w:lang w:val="en-US"/>
+              </w:rPr>
+            </w:pPr>
+            <w:r>
+              <w:rPr>
+                <w:rFonts w:ascii="Lucida Console" w:eastAsiaTheme="minorEastAsia" w:hAnsi="Lucida Console"/>
+                <w:lang w:val="en-US"/>
+              </w:rPr>
+              <w:t>(in thousands of $)</w:t>
+            </w:r>
+          </w:p>
+          <w:p>
+            <w:pPr>
+              <w:jc w:val="center"/>
+              <w:rPr>
+                <w:rFonts w:ascii="Lucida Console" w:eastAsiaTheme="minorEastAsia" w:hAnsi="Lucida Console"/>
+                <w:lang w:val="en-US"/>
+              </w:rPr>
+            </w:pPr>
+          </w:p>
+        </w:tc>
+      </w:tr>
+      <w:tr>
+        <w:tc>
+          <w:tcPr>
+            <w:tcW w:w="6232" w:type="dxa"/>
+          </w:tcPr>
+          <w:p>
+            <w:pPr>
+              <w:rPr>
+                <w:rFonts w:ascii="Lucida Console" w:eastAsiaTheme="minorEastAsia" w:hAnsi="Lucida Console"/>
+                <w:lang w:val="en-US"/>
+              </w:rPr>
+            </w:pPr>
+            <w:r>
+              <w:rPr>
+                <w:rFonts w:ascii="Lucida Console" w:eastAsiaTheme="minorEastAsia" w:hAnsi="Lucida Console"/>
+                <w:lang w:val="en-US"/>
+              </w:rPr>
+              <w:t>Particulars</w:t>
+            </w:r>
+          </w:p>
+        </w:tc>
+        <w:tc>
+          <w:tcPr>
+            <w:tcW w:w="2784" w:type="dxa"/>
+          </w:tcPr>
+          <w:p>
+            <w:pPr>
+              <w:jc w:val="right"/>
+              <w:rPr>
+                <w:rFonts w:ascii="Lucida Console" w:eastAsiaTheme="minorEastAsia" w:hAnsi="Lucida Console"/>
+                <w:lang w:val="en-US"/>
+              </w:rPr>
+            </w:pPr>
+            <w:r>
+              <w:rPr>
+                <w:rFonts w:ascii="Lucida Console" w:eastAsiaTheme="minorEastAsia" w:hAnsi="Lucida Console"/>
+                <w:lang w:val="en-US"/>
+              </w:rPr>
+              <w:t>Amount</w:t>
+            </w:r>
+          </w:p>
+        </w:tc>
+      </w:tr>
+      <w:tr>
+        <w:tc>
+          <w:tcPr>
+            <w:tcW w:w="6232" w:type="dxa"/>
+          </w:tcPr>
+          <w:p>
+            <w:pPr>
+              <w:rPr>
+                <w:rFonts w:ascii="Lucida Console" w:eastAsiaTheme="minorEastAsia" w:hAnsi="Lucida Console"/>
+                <w:lang w:val="en-US"/>
+              </w:rPr>
+            </w:pPr>
+            <w:r>
+              <w:rPr>
+                <w:rFonts w:ascii="Lucida Console" w:eastAsiaTheme="minorEastAsia" w:hAnsi="Lucida Console"/>
+                <w:lang w:val="en-US"/>
+              </w:rPr>
+              <w:t>Net Sales</w:t>
+            </w:r>
+          </w:p>
+          <w:p>
+            <w:pPr>
+              <w:rPr>
+                <w:rFonts w:ascii="Lucida Console" w:eastAsiaTheme="minorEastAsia" w:hAnsi="Lucida Console"/>
+                <w:lang w:val="en-US"/>
+              </w:rPr>
+            </w:pPr>
+          </w:p>
+          <w:p>
+            <w:pPr>
+              <w:rPr>
+                <w:rFonts w:ascii="Lucida Console" w:eastAsiaTheme="minorEastAsia" w:hAnsi="Lucida Console"/>
+                <w:lang w:val="en-US"/>
+              </w:rPr>
+            </w:pPr>
+            <w:r>
+              <w:rPr>
+                <w:rFonts w:ascii="Lucida Console" w:eastAsiaTheme="minorEastAsia" w:hAnsi="Lucida Console"/>
+                <w:lang w:val="en-US"/>
+              </w:rPr>
+              <w:t>Cost of Goods Sold:</w:t>
+            </w:r>
+          </w:p>
+          <w:p>
+            <w:pPr>
+              <w:rPr>
+                <w:rFonts w:ascii="Lucida Console" w:eastAsiaTheme="minorEastAsia" w:hAnsi="Lucida Console"/>
+                <w:lang w:val="en-US"/>
+              </w:rPr>
+            </w:pPr>
+            <w:r>
+              <w:rPr>
+                <w:rFonts w:ascii="Lucida Console" w:eastAsiaTheme="minorEastAsia" w:hAnsi="Lucida Console"/>
+                <w:lang w:val="en-US"/>
+              </w:rPr>
+              <w:t xml:space="preserve">  Purchase of Goods</w:t>
+            </w:r>
+          </w:p>
+          <w:p>
+            <w:pPr>
+              <w:rPr>
+                <w:rFonts w:ascii="Lucida Console" w:eastAsiaTheme="minorEastAsia" w:hAnsi="Lucida Console"/>
+                <w:lang w:val="en-US"/>
+              </w:rPr>
+            </w:pPr>
+            <w:r>
+              <w:rPr>
+                <w:rFonts w:ascii="Lucida Console" w:eastAsiaTheme="minorEastAsia" w:hAnsi="Lucida Console"/>
+                <w:lang w:val="en-US"/>
+              </w:rPr>
+              <w:t xml:space="preserve">    Beginning Inventory</w:t>
+            </w:r>
+          </w:p>
+        </w:tc>
+        <w:tc>
+          <w:tcPr>
+            <w:tcW w:w="2784" w:type="dxa"/>
+          </w:tcPr>
+          <w:p>
+            <w:pPr>
+              <w:jc w:val="right"/>
+              <w:rPr>
+                <w:rFonts w:ascii="Lucida Console" w:eastAsiaTheme="minorEastAsia" w:hAnsi="Lucida Console"/>
+                <w:lang w:val="en-US"/>
+              </w:rPr>
+            </w:pPr>
+            <w:r>
+              <w:rPr>
+                <w:rFonts w:ascii="Lucida Console" w:eastAsiaTheme="minorEastAsia" w:hAnsi="Lucida Console"/>
+                <w:lang w:val="en-US"/>
+              </w:rPr>
+              <w:t>120</w:t>
+            </w:r>
+          </w:p>
+          <w:p>
+            <w:pPr>
+              <w:jc w:val="right"/>
+              <w:rPr>
+                <w:rFonts w:ascii="Lucida Console" w:eastAsiaTheme="minorEastAsia" w:hAnsi="Lucida Console"/>
+                <w:lang w:val="en-US"/>
+              </w:rPr>
+            </w:pPr>
+          </w:p>
+          <w:p>
+            <w:pPr>
+              <w:jc w:val="right"/>
+              <w:rPr>
+                <w:rFonts w:ascii="Lucida Console" w:eastAsiaTheme="minorEastAsia" w:hAnsi="Lucida Console"/>
+                <w:lang w:val="en-US"/>
+              </w:rPr>
+            </w:pPr>
+          </w:p>
+          <w:p>
+            <w:pPr>
+              <w:jc w:val="right"/>
+              <w:rPr>
+                <w:rFonts w:ascii="Lucida Console" w:eastAsiaTheme="minorEastAsia" w:hAnsi="Lucida Console"/>
+                <w:lang w:val="en-US"/>
+              </w:rPr>
+            </w:pPr>
+            <w:r>
+              <w:rPr>
+                <w:rFonts w:ascii="Lucida Console" w:eastAsiaTheme="minorEastAsia" w:hAnsi="Lucida Console"/>
+                <w:lang w:val="en-US"/>
+              </w:rPr>
+              <w:t>117</w:t>
+            </w:r>
+          </w:p>
+          <w:p>
+            <w:pPr>
+              <w:jc w:val="right"/>
+              <w:rPr>
+                <w:rFonts w:ascii="Lucida Console" w:eastAsiaTheme="minorEastAsia" w:hAnsi="Lucida Console"/>
+                <w:lang w:val="en-US"/>
+              </w:rPr>
+            </w:pPr>
+            <w:r>
+              <w:rPr>
+                <w:rFonts w:ascii="Lucida Console" w:eastAsiaTheme="minorEastAsia" w:hAnsi="Lucida Console"/>
+                <w:lang w:val="en-US"/>
+              </w:rPr>
+              <w:t>0</w:t>
+            </w:r>
+          </w:p>
+        </w:tc>
+      </w:tr>
+      <w:tr>
+        <w:tc>
+          <w:tcPr>
+            <w:tcW w:w="6232" w:type="dxa"/>
+          </w:tcPr>
+          <w:p>
+            <w:pPr>
+              <w:rPr>
+                <w:rFonts w:ascii="Lucida Console" w:eastAsiaTheme="minorEastAsia" w:hAnsi="Lucida Console"/>
+                <w:lang w:val="en-US"/>
+              </w:rPr>
+            </w:pPr>
+            <w:r>
+              <w:rPr>
+                <w:rFonts w:ascii="Lucida Console" w:eastAsiaTheme="minorEastAsia" w:hAnsi="Lucida Console"/>
+                <w:lang w:val="en-US"/>
+              </w:rPr>
+              <w:t xml:space="preserve">  Cost of Goods Available for Sale</w:t>
+            </w:r>
+          </w:p>
+          <w:p>
+            <w:pPr>
+              <w:rPr>
+                <w:rFonts w:ascii="Lucida Console" w:eastAsiaTheme="minorEastAsia" w:hAnsi="Lucida Console"/>
+                <w:lang w:val="en-US"/>
+              </w:rPr>
+            </w:pPr>
+            <w:r>
+              <w:rPr>
+                <w:rFonts w:ascii="Lucida Console" w:eastAsiaTheme="minorEastAsia" w:hAnsi="Lucida Console"/>
+                <w:lang w:val="en-US"/>
+              </w:rPr>
+              <w:t xml:space="preserve">    Deduct: End Inventory</w:t>
+            </w:r>
+          </w:p>
+        </w:tc>
+        <w:tc>
+          <w:tcPr>
+            <w:tcW w:w="2784" w:type="dxa"/>
+          </w:tcPr>
+          <w:p>
+            <w:pPr>
+              <w:jc w:val="right"/>
+              <w:rPr>
+                <w:rFonts w:ascii="Lucida Console" w:eastAsiaTheme="minorEastAsia" w:hAnsi="Lucida Console"/>
+                <w:lang w:val="en-US"/>
+              </w:rPr>
+            </w:pPr>
+            <w:r>
+              <w:rPr>
+                <w:rFonts w:ascii="Lucida Console" w:eastAsiaTheme="minorEastAsia" w:hAnsi="Lucida Console"/>
+                <w:lang w:val="en-US"/>
+              </w:rPr>
+              <w:t>117</w:t>
+            </w:r>
+          </w:p>
+          <w:p>
+            <w:pPr>
+              <w:jc w:val="right"/>
+              <w:rPr>
+                <w:rFonts w:ascii="Lucida Console" w:eastAsiaTheme="minorEastAsia" w:hAnsi="Lucida Console"/>
+                <w:lang w:val="en-US"/>
+              </w:rPr>
+            </w:pPr>
+            <w:r>
+              <w:rPr>
+                <w:rFonts w:ascii="Lucida Console" w:eastAsiaTheme="minorEastAsia" w:hAnsi="Lucida Console"/>
+                <w:lang w:val="en-US"/>
+              </w:rPr>
+              <w:t>(</w:t>
+            </w:r>
+            <w:r>
+              <w:rPr>
+                <w:rFonts w:ascii="Lucida Console" w:eastAsiaTheme="minorEastAsia" w:hAnsi="Lucida Console"/>
+                <w:lang w:val="en-US"/>
+              </w:rPr>
+              <w:t>42</w:t>
+            </w:r>
+            <w:r>
+              <w:rPr>
+                <w:rFonts w:ascii="Lucida Console" w:eastAsiaTheme="minorEastAsia" w:hAnsi="Lucida Console"/>
+                <w:lang w:val="en-US"/>
+              </w:rPr>
+              <w:t>)</w:t>
+            </w:r>
+          </w:p>
+        </w:tc>
+      </w:tr>
+      <w:tr>
+        <w:tc>
+          <w:tcPr>
+            <w:tcW w:w="6232" w:type="dxa"/>
+          </w:tcPr>
+          <w:p>
+            <w:pPr>
+              <w:rPr>
+                <w:rFonts w:ascii="Lucida Console" w:eastAsiaTheme="minorEastAsia" w:hAnsi="Lucida Console"/>
+                <w:lang w:val="en-US"/>
+              </w:rPr>
+            </w:pPr>
+            <w:r>
+              <w:rPr>
+                <w:rFonts w:ascii="Lucida Console" w:eastAsiaTheme="minorEastAsia" w:hAnsi="Lucida Console"/>
+                <w:lang w:val="en-US"/>
+              </w:rPr>
+              <w:t>Net Cost of Goods Sold</w:t>
+            </w:r>
+          </w:p>
+        </w:tc>
+        <w:tc>
+          <w:tcPr>
+            <w:tcW w:w="2784" w:type="dxa"/>
+          </w:tcPr>
+          <w:p>
+            <w:pPr>
+              <w:jc w:val="right"/>
+              <w:rPr>
+                <w:rFonts w:ascii="Lucida Console" w:eastAsiaTheme="minorEastAsia" w:hAnsi="Lucida Console"/>
+                <w:lang w:val="en-US"/>
+              </w:rPr>
+            </w:pPr>
+            <w:r>
+              <w:rPr>
+                <w:rFonts w:ascii="Lucida Console" w:eastAsiaTheme="minorEastAsia" w:hAnsi="Lucida Console"/>
+                <w:lang w:val="en-US"/>
+              </w:rPr>
+              <w:t>75</w:t>
+            </w:r>
+          </w:p>
+        </w:tc>
+      </w:tr>
+      <w:tr>
+        <w:tc>
+          <w:tcPr>
+            <w:tcW w:w="6232" w:type="dxa"/>
+          </w:tcPr>
+          <w:p>
+            <w:pPr>
+              <w:rPr>
+                <w:rFonts w:ascii="Lucida Console" w:eastAsiaTheme="minorEastAsia" w:hAnsi="Lucida Console"/>
+                <w:lang w:val="en-US"/>
+              </w:rPr>
+            </w:pPr>
+            <w:r>
+              <w:rPr>
+                <w:rFonts w:ascii="Lucida Console" w:eastAsiaTheme="minorEastAsia" w:hAnsi="Lucida Console"/>
+                <w:lang w:val="en-US"/>
+              </w:rPr>
+              <w:t>Gross Margin</w:t>
+            </w:r>
+          </w:p>
+          <w:p>
+            <w:pPr>
+              <w:rPr>
+                <w:rFonts w:ascii="Lucida Console" w:eastAsiaTheme="minorEastAsia" w:hAnsi="Lucida Console"/>
+                <w:lang w:val="en-US"/>
+              </w:rPr>
+            </w:pPr>
+            <w:r>
+              <w:rPr>
+                <w:rFonts w:ascii="Lucida Console" w:eastAsiaTheme="minorEastAsia" w:hAnsi="Lucida Console"/>
+                <w:lang w:val="en-US"/>
+              </w:rPr>
+              <w:t xml:space="preserve">  Deduct: Other Expenses</w:t>
+            </w:r>
+          </w:p>
+        </w:tc>
+        <w:tc>
+          <w:tcPr>
+            <w:tcW w:w="2784" w:type="dxa"/>
+          </w:tcPr>
+          <w:p>
+            <w:pPr>
+              <w:jc w:val="right"/>
+              <w:rPr>
+                <w:rFonts w:ascii="Lucida Console" w:eastAsiaTheme="minorEastAsia" w:hAnsi="Lucida Console"/>
+                <w:lang w:val="en-US"/>
+              </w:rPr>
+            </w:pPr>
+            <w:r>
+              <w:rPr>
+                <w:rFonts w:ascii="Lucida Console" w:eastAsiaTheme="minorEastAsia" w:hAnsi="Lucida Console"/>
+                <w:lang w:val="en-US"/>
+              </w:rPr>
+              <w:t>45</w:t>
+            </w:r>
+          </w:p>
+          <w:p>
+            <w:pPr>
+              <w:jc w:val="right"/>
+              <w:rPr>
+                <w:rFonts w:ascii="Lucida Console" w:eastAsiaTheme="minorEastAsia" w:hAnsi="Lucida Console"/>
+                <w:lang w:val="en-US"/>
+              </w:rPr>
+            </w:pPr>
+            <w:r>
+              <w:rPr>
+                <w:rFonts w:ascii="Lucida Console" w:eastAsiaTheme="minorEastAsia" w:hAnsi="Lucida Console"/>
+                <w:lang w:val="en-US"/>
+              </w:rPr>
+              <w:t>(31)</w:t>
+            </w:r>
+          </w:p>
+        </w:tc>
+      </w:tr>
+      <w:tr>
+        <w:tc>
+          <w:tcPr>
+            <w:tcW w:w="6232" w:type="dxa"/>
+          </w:tcPr>
+          <w:p>
+            <w:pPr>
+              <w:rPr>
+                <w:rFonts w:ascii="Lucida Console" w:eastAsiaTheme="minorEastAsia" w:hAnsi="Lucida Console"/>
+                <w:lang w:val="en-US"/>
+              </w:rPr>
+            </w:pPr>
+            <w:r>
+              <w:rPr>
+                <w:rFonts w:ascii="Lucida Console" w:eastAsiaTheme="minorEastAsia" w:hAnsi="Lucida Console"/>
+                <w:lang w:val="en-US"/>
+              </w:rPr>
+              <w:t>Income Before Tax</w:t>
+            </w:r>
+          </w:p>
+          <w:p>
+            <w:pPr>
+              <w:rPr>
+                <w:rFonts w:ascii="Lucida Console" w:eastAsiaTheme="minorEastAsia" w:hAnsi="Lucida Console"/>
+                <w:lang w:val="en-US"/>
+              </w:rPr>
+            </w:pPr>
+            <w:r>
+              <w:rPr>
+                <w:rFonts w:ascii="Lucida Console" w:eastAsiaTheme="minorEastAsia" w:hAnsi="Lucida Console"/>
+                <w:lang w:val="en-US"/>
+              </w:rPr>
+              <w:t xml:space="preserve">  Deduct: Income Tax (40%)</w:t>
+            </w:r>
+          </w:p>
+        </w:tc>
+        <w:tc>
+          <w:tcPr>
+            <w:tcW w:w="2784" w:type="dxa"/>
+          </w:tcPr>
+          <w:p>
+            <w:pPr>
+              <w:jc w:val="right"/>
+              <w:rPr>
+                <w:rFonts w:ascii="Lucida Console" w:eastAsiaTheme="minorEastAsia" w:hAnsi="Lucida Console"/>
+                <w:lang w:val="en-US"/>
+              </w:rPr>
+            </w:pPr>
+            <w:r>
+              <w:rPr>
+                <w:rFonts w:ascii="Lucida Console" w:eastAsiaTheme="minorEastAsia" w:hAnsi="Lucida Console"/>
+                <w:lang w:val="en-US"/>
+              </w:rPr>
+              <w:t>14</w:t>
+            </w:r>
+          </w:p>
+          <w:p>
+            <w:pPr>
+              <w:jc w:val="right"/>
+              <w:rPr>
+                <w:rFonts w:ascii="Lucida Console" w:eastAsiaTheme="minorEastAsia" w:hAnsi="Lucida Console"/>
+                <w:lang w:val="en-US"/>
+              </w:rPr>
+            </w:pPr>
+            <w:r>
+              <w:rPr>
+                <w:rFonts w:ascii="Lucida Console" w:eastAsiaTheme="minorEastAsia" w:hAnsi="Lucida Console"/>
+                <w:lang w:val="en-US"/>
+              </w:rPr>
+              <w:t>(</w:t>
+            </w:r>
+            <w:r>
+              <w:rPr>
+                <w:rFonts w:ascii="Lucida Console" w:eastAsiaTheme="minorEastAsia" w:hAnsi="Lucida Console"/>
+                <w:lang w:val="en-US"/>
+              </w:rPr>
+              <w:t>5.6</w:t>
+            </w:r>
+            <w:r>
+              <w:rPr>
+                <w:rFonts w:ascii="Lucida Console" w:eastAsiaTheme="minorEastAsia" w:hAnsi="Lucida Console"/>
+                <w:lang w:val="en-US"/>
+              </w:rPr>
+              <w:t>)</w:t>
+            </w:r>
+          </w:p>
+        </w:tc>
+      </w:tr>
+      <w:tr>
+        <w:tc>
+          <w:tcPr>
+            <w:tcW w:w="6232" w:type="dxa"/>
+          </w:tcPr>
+          <w:p>
+            <w:pPr>
+              <w:rPr>
+                <w:rFonts w:ascii="Lucida Console" w:eastAsiaTheme="minorEastAsia" w:hAnsi="Lucida Console"/>
+                <w:lang w:val="en-US"/>
+              </w:rPr>
+            </w:pPr>
+            <w:r>
+              <w:rPr>
+                <w:rFonts w:ascii="Lucida Console" w:eastAsiaTheme="minorEastAsia" w:hAnsi="Lucida Console"/>
+                <w:lang w:val="en-US"/>
+              </w:rPr>
+              <w:t>Net Income</w:t>
+            </w:r>
+          </w:p>
+        </w:tc>
+        <w:tc>
+          <w:tcPr>
+            <w:tcW w:w="2784" w:type="dxa"/>
+          </w:tcPr>
+          <w:p>
+            <w:pPr>
+              <w:jc w:val="right"/>
+              <w:rPr>
+                <w:rFonts w:ascii="Lucida Console" w:eastAsiaTheme="minorEastAsia" w:hAnsi="Lucida Console"/>
+                <w:lang w:val="en-US"/>
+              </w:rPr>
+            </w:pPr>
+            <w:r>
+              <w:rPr>
+                <w:rFonts w:ascii="Lucida Console" w:eastAsiaTheme="minorEastAsia" w:hAnsi="Lucida Console"/>
+                <w:lang w:val="en-US"/>
+              </w:rPr>
+              <w:t>8.4</w:t>
+            </w:r>
+          </w:p>
+        </w:tc>
+      </w:tr>
+    </w:tbl>
+    <w:p>
+      <w:pPr>
+        <w:rPr>
+          <w:rFonts w:ascii="Lucida Console" w:eastAsiaTheme="minorEastAsia" w:hAnsi="Lucida Console"/>
+          <w:lang w:val="en-US"/>
+        </w:rPr>
+      </w:pPr>
+    </w:p>
+    <w:p>
+      <w:pPr>
+        <w:rPr>
+          <w:rFonts w:ascii="Lucida Console" w:eastAsiaTheme="minorEastAsia" w:hAnsi="Lucida Console"/>
+          <w:lang w:val="en-US"/>
+        </w:rPr>
+      </w:pPr>
+      <w:r>
+        <w:rPr>
+          <w:rFonts w:ascii="Lucida Console" w:eastAsiaTheme="minorEastAsia" w:hAnsi="Lucida Console"/>
+          <w:lang w:val="en-US"/>
+        </w:rPr>
+        <w:t>(2)</w:t>
+      </w:r>
+      <w:r>
+        <w:rPr>
+          <w:rFonts w:ascii="Lucida Console" w:eastAsiaTheme="minorEastAsia" w:hAnsi="Lucida Console"/>
+          <w:lang w:val="en-US"/>
+        </w:rPr>
+        <w:t xml:space="preserve"> (a)</w:t>
+      </w:r>
+    </w:p>
+    <w:tbl>
+      <w:tblPr>
+        <w:tblStyle w:val="TableGrid"/>
+        <w:tblW w:w="0" w:type="auto"/>
+        <w:tblLook w:val="04A0" w:firstRow="1" w:lastRow="0" w:firstColumn="1" w:lastColumn="0" w:noHBand="0" w:noVBand="1"/>
+      </w:tblPr>
+      <w:tblGrid>
+        <w:gridCol w:w="6232"/>
+        <w:gridCol w:w="2784"/>
+      </w:tblGrid>
+      <w:tr>
+        <w:tc>
+          <w:tcPr>
+            <w:tcW w:w="9016" w:type="dxa"/>
+            <w:gridSpan w:val="2"/>
+          </w:tcPr>
+          <w:p>
+            <w:pPr>
+              <w:jc w:val="center"/>
+              <w:rPr>
+                <w:rFonts w:ascii="Lucida Console" w:eastAsiaTheme="minorEastAsia" w:hAnsi="Lucida Console"/>
+                <w:lang w:val="en-US"/>
+              </w:rPr>
+            </w:pPr>
+          </w:p>
+          <w:p>
+            <w:pPr>
+              <w:jc w:val="center"/>
+              <w:rPr>
+                <w:rFonts w:ascii="Lucida Console" w:eastAsiaTheme="minorEastAsia" w:hAnsi="Lucida Console"/>
+                <w:lang w:val="en-US"/>
+              </w:rPr>
+            </w:pPr>
+            <w:r>
+              <w:rPr>
+                <w:rFonts w:ascii="Lucida Console" w:eastAsiaTheme="minorEastAsia" w:hAnsi="Lucida Console"/>
+                <w:lang w:val="en-US"/>
+              </w:rPr>
+              <w:t xml:space="preserve">STATEMENT OF INCOME </w:t>
+            </w:r>
+          </w:p>
+          <w:p>
+            <w:pPr>
+              <w:jc w:val="center"/>
+              <w:rPr>
+                <w:rFonts w:ascii="Lucida Console" w:eastAsiaTheme="minorEastAsia" w:hAnsi="Lucida Console"/>
+                <w:lang w:val="en-US"/>
+              </w:rPr>
+            </w:pPr>
+            <w:r>
+              <w:rPr>
+                <w:rFonts w:ascii="Lucida Console" w:eastAsiaTheme="minorEastAsia" w:hAnsi="Lucida Console"/>
+                <w:lang w:val="en-US"/>
+              </w:rPr>
+              <w:t>(in thousands of $)</w:t>
+            </w:r>
+          </w:p>
+          <w:p>
+            <w:pPr>
+              <w:jc w:val="center"/>
+              <w:rPr>
+                <w:rFonts w:ascii="Lucida Console" w:eastAsiaTheme="minorEastAsia" w:hAnsi="Lucida Console"/>
+                <w:lang w:val="en-US"/>
+              </w:rPr>
+            </w:pPr>
+          </w:p>
+        </w:tc>
+      </w:tr>
+      <w:tr>
+        <w:tc>
+          <w:tcPr>
+            <w:tcW w:w="6232" w:type="dxa"/>
+          </w:tcPr>
+          <w:p>
+            <w:pPr>
+              <w:rPr>
+                <w:rFonts w:ascii="Lucida Console" w:eastAsiaTheme="minorEastAsia" w:hAnsi="Lucida Console"/>
+                <w:lang w:val="en-US"/>
+              </w:rPr>
+            </w:pPr>
+            <w:r>
+              <w:rPr>
+                <w:rFonts w:ascii="Lucida Console" w:eastAsiaTheme="minorEastAsia" w:hAnsi="Lucida Console"/>
+                <w:lang w:val="en-US"/>
+              </w:rPr>
+              <w:t>Particulars</w:t>
+            </w:r>
+          </w:p>
+        </w:tc>
+        <w:tc>
+          <w:tcPr>
+            <w:tcW w:w="2784" w:type="dxa"/>
+          </w:tcPr>
+          <w:p>
+            <w:pPr>
+              <w:jc w:val="right"/>
+              <w:rPr>
+                <w:rFonts w:ascii="Lucida Console" w:eastAsiaTheme="minorEastAsia" w:hAnsi="Lucida Console"/>
+                <w:lang w:val="en-US"/>
+              </w:rPr>
+            </w:pPr>
+            <w:r>
+              <w:rPr>
+                <w:rFonts w:ascii="Lucida Console" w:eastAsiaTheme="minorEastAsia" w:hAnsi="Lucida Console"/>
+                <w:lang w:val="en-US"/>
+              </w:rPr>
+              <w:t>Amount</w:t>
+            </w:r>
+          </w:p>
+        </w:tc>
+      </w:tr>
+      <w:tr>
+        <w:tc>
+          <w:tcPr>
+            <w:tcW w:w="6232" w:type="dxa"/>
+          </w:tcPr>
+          <w:p>
+            <w:pPr>
+              <w:rPr>
+                <w:rFonts w:ascii="Lucida Console" w:eastAsiaTheme="minorEastAsia" w:hAnsi="Lucida Console"/>
+                <w:lang w:val="en-US"/>
+              </w:rPr>
+            </w:pPr>
+            <w:r>
+              <w:rPr>
+                <w:rFonts w:ascii="Lucida Console" w:eastAsiaTheme="minorEastAsia" w:hAnsi="Lucida Console"/>
+                <w:lang w:val="en-US"/>
+              </w:rPr>
+              <w:t>Net Sales</w:t>
+            </w:r>
+          </w:p>
+          <w:p>
+            <w:pPr>
+              <w:rPr>
+                <w:rFonts w:ascii="Lucida Console" w:eastAsiaTheme="minorEastAsia" w:hAnsi="Lucida Console"/>
+                <w:lang w:val="en-US"/>
+              </w:rPr>
+            </w:pPr>
+          </w:p>
+          <w:p>
+            <w:pPr>
+              <w:rPr>
+                <w:rFonts w:ascii="Lucida Console" w:eastAsiaTheme="minorEastAsia" w:hAnsi="Lucida Console"/>
+                <w:lang w:val="en-US"/>
+              </w:rPr>
+            </w:pPr>
+            <w:r>
+              <w:rPr>
+                <w:rFonts w:ascii="Lucida Console" w:eastAsiaTheme="minorEastAsia" w:hAnsi="Lucida Console"/>
+                <w:lang w:val="en-US"/>
+              </w:rPr>
+              <w:t>Cost of Goods Sold:</w:t>
+            </w:r>
+          </w:p>
+          <w:p>
+            <w:pPr>
+              <w:rPr>
+                <w:rFonts w:ascii="Lucida Console" w:eastAsiaTheme="minorEastAsia" w:hAnsi="Lucida Console"/>
+                <w:lang w:val="en-US"/>
+              </w:rPr>
+            </w:pPr>
+            <w:r>
+              <w:rPr>
+                <w:rFonts w:ascii="Lucida Console" w:eastAsiaTheme="minorEastAsia" w:hAnsi="Lucida Console"/>
+                <w:lang w:val="en-US"/>
+              </w:rPr>
+              <w:t xml:space="preserve">  Purchase of Goods</w:t>
+            </w:r>
+          </w:p>
+          <w:p>
+            <w:pPr>
+              <w:rPr>
+                <w:rFonts w:ascii="Lucida Console" w:eastAsiaTheme="minorEastAsia" w:hAnsi="Lucida Console"/>
+                <w:lang w:val="en-US"/>
+              </w:rPr>
+            </w:pPr>
+            <w:r>
+              <w:rPr>
+                <w:rFonts w:ascii="Lucida Console" w:eastAsiaTheme="minorEastAsia" w:hAnsi="Lucida Console"/>
+                <w:lang w:val="en-US"/>
+              </w:rPr>
+              <w:t xml:space="preserve">    Beginning Inventory</w:t>
+            </w:r>
+          </w:p>
+        </w:tc>
+        <w:tc>
+          <w:tcPr>
+            <w:tcW w:w="2784" w:type="dxa"/>
+          </w:tcPr>
+          <w:p>
+            <w:pPr>
+              <w:jc w:val="right"/>
+              <w:rPr>
+                <w:rFonts w:ascii="Lucida Console" w:eastAsiaTheme="minorEastAsia" w:hAnsi="Lucida Console"/>
+                <w:lang w:val="en-US"/>
+              </w:rPr>
+            </w:pPr>
+            <w:r>
+              <w:rPr>
+                <w:rFonts w:ascii="Lucida Console" w:eastAsiaTheme="minorEastAsia" w:hAnsi="Lucida Console"/>
+                <w:lang w:val="en-US"/>
+              </w:rPr>
+              <w:t>100</w:t>
+            </w:r>
+          </w:p>
+          <w:p>
+            <w:pPr>
+              <w:jc w:val="right"/>
+              <w:rPr>
+                <w:rFonts w:ascii="Lucida Console" w:eastAsiaTheme="minorEastAsia" w:hAnsi="Lucida Console"/>
+                <w:lang w:val="en-US"/>
+              </w:rPr>
+            </w:pPr>
+          </w:p>
+          <w:p>
+            <w:pPr>
+              <w:jc w:val="right"/>
+              <w:rPr>
+                <w:rFonts w:ascii="Lucida Console" w:eastAsiaTheme="minorEastAsia" w:hAnsi="Lucida Console"/>
+                <w:lang w:val="en-US"/>
+              </w:rPr>
+            </w:pPr>
+          </w:p>
+          <w:p>
+            <w:pPr>
+              <w:jc w:val="right"/>
+              <w:rPr>
+                <w:rFonts w:ascii="Lucida Console" w:eastAsiaTheme="minorEastAsia" w:hAnsi="Lucida Console"/>
+                <w:lang w:val="en-US"/>
+              </w:rPr>
+            </w:pPr>
+            <w:r>
+              <w:rPr>
+                <w:rFonts w:ascii="Lucida Console" w:eastAsiaTheme="minorEastAsia" w:hAnsi="Lucida Console"/>
+                <w:lang w:val="en-US"/>
+              </w:rPr>
+              <w:t>0</w:t>
+            </w:r>
+          </w:p>
+          <w:p>
+            <w:pPr>
+              <w:jc w:val="right"/>
+              <w:rPr>
+                <w:rFonts w:ascii="Lucida Console" w:eastAsiaTheme="minorEastAsia" w:hAnsi="Lucida Console"/>
+                <w:lang w:val="en-US"/>
+              </w:rPr>
+            </w:pPr>
+            <w:r>
+              <w:rPr>
+                <w:rFonts w:ascii="Lucida Console" w:eastAsiaTheme="minorEastAsia" w:hAnsi="Lucida Console"/>
+                <w:lang w:val="en-US"/>
+              </w:rPr>
+              <w:t>60</w:t>
+            </w:r>
+          </w:p>
+        </w:tc>
+      </w:tr>
+      <w:tr>
+        <w:tc>
+          <w:tcPr>
+            <w:tcW w:w="6232" w:type="dxa"/>
+          </w:tcPr>
+          <w:p>
+            <w:pPr>
+              <w:rPr>
+                <w:rFonts w:ascii="Lucida Console" w:eastAsiaTheme="minorEastAsia" w:hAnsi="Lucida Console"/>
+                <w:lang w:val="en-US"/>
+              </w:rPr>
+            </w:pPr>
+            <w:r>
+              <w:rPr>
+                <w:rFonts w:ascii="Lucida Console" w:eastAsiaTheme="minorEastAsia" w:hAnsi="Lucida Console"/>
+                <w:lang w:val="en-US"/>
+              </w:rPr>
+              <w:t xml:space="preserve">  Cost of Goods Available for Sale</w:t>
+            </w:r>
+          </w:p>
+          <w:p>
+            <w:pPr>
+              <w:rPr>
+                <w:rFonts w:ascii="Lucida Console" w:eastAsiaTheme="minorEastAsia" w:hAnsi="Lucida Console"/>
+                <w:lang w:val="en-US"/>
+              </w:rPr>
+            </w:pPr>
+            <w:r>
+              <w:rPr>
+                <w:rFonts w:ascii="Lucida Console" w:eastAsiaTheme="minorEastAsia" w:hAnsi="Lucida Console"/>
+                <w:lang w:val="en-US"/>
+              </w:rPr>
+              <w:t xml:space="preserve">    Deduct: End Inventory</w:t>
+            </w:r>
+          </w:p>
+        </w:tc>
+        <w:tc>
+          <w:tcPr>
+            <w:tcW w:w="2784" w:type="dxa"/>
+          </w:tcPr>
+          <w:p>
+            <w:pPr>
+              <w:jc w:val="right"/>
+              <w:rPr>
+                <w:rFonts w:ascii="Lucida Console" w:eastAsiaTheme="minorEastAsia" w:hAnsi="Lucida Console"/>
+                <w:lang w:val="en-US"/>
+              </w:rPr>
+            </w:pPr>
+            <w:r>
+              <w:rPr>
+                <w:rFonts w:ascii="Lucida Console" w:eastAsiaTheme="minorEastAsia" w:hAnsi="Lucida Console"/>
+                <w:lang w:val="en-US"/>
+              </w:rPr>
+              <w:t>60</w:t>
+            </w:r>
+          </w:p>
+          <w:p>
+            <w:pPr>
+              <w:jc w:val="right"/>
+              <w:rPr>
+                <w:rFonts w:ascii="Lucida Console" w:eastAsiaTheme="minorEastAsia" w:hAnsi="Lucida Console"/>
+                <w:lang w:val="en-US"/>
+              </w:rPr>
+            </w:pPr>
+            <w:r>
+              <w:rPr>
+                <w:rFonts w:ascii="Lucida Console" w:eastAsiaTheme="minorEastAsia" w:hAnsi="Lucida Console"/>
+                <w:lang w:val="en-US"/>
+              </w:rPr>
+              <w:t>0</w:t>
+            </w:r>
+          </w:p>
+        </w:tc>
+      </w:tr>
+      <w:tr>
+        <w:tc>
+          <w:tcPr>
+            <w:tcW w:w="6232" w:type="dxa"/>
+          </w:tcPr>
+          <w:p>
+            <w:pPr>
+              <w:rPr>
+                <w:rFonts w:ascii="Lucida Console" w:eastAsiaTheme="minorEastAsia" w:hAnsi="Lucida Console"/>
+                <w:lang w:val="en-US"/>
+              </w:rPr>
+            </w:pPr>
+            <w:r>
+              <w:rPr>
+                <w:rFonts w:ascii="Lucida Console" w:eastAsiaTheme="minorEastAsia" w:hAnsi="Lucida Console"/>
+                <w:lang w:val="en-US"/>
+              </w:rPr>
+              <w:t>Net Cost of Goods Sold</w:t>
+            </w:r>
+          </w:p>
+        </w:tc>
+        <w:tc>
+          <w:tcPr>
+            <w:tcW w:w="2784" w:type="dxa"/>
+          </w:tcPr>
+          <w:p>
+            <w:pPr>
+              <w:jc w:val="right"/>
+              <w:rPr>
+                <w:rFonts w:ascii="Lucida Console" w:eastAsiaTheme="minorEastAsia" w:hAnsi="Lucida Console"/>
+                <w:lang w:val="en-US"/>
+              </w:rPr>
+            </w:pPr>
+            <w:r>
+              <w:rPr>
+                <w:rFonts w:ascii="Lucida Console" w:eastAsiaTheme="minorEastAsia" w:hAnsi="Lucida Console"/>
+                <w:lang w:val="en-US"/>
+              </w:rPr>
+              <w:t>60</w:t>
+            </w:r>
+          </w:p>
+        </w:tc>
+      </w:tr>
+      <w:tr>
+        <w:tc>
+          <w:tcPr>
+            <w:tcW w:w="6232" w:type="dxa"/>
+          </w:tcPr>
+          <w:p>
+            <w:pPr>
+              <w:rPr>
+                <w:rFonts w:ascii="Lucida Console" w:eastAsiaTheme="minorEastAsia" w:hAnsi="Lucida Console"/>
+                <w:lang w:val="en-US"/>
+              </w:rPr>
+            </w:pPr>
+            <w:r>
+              <w:rPr>
+                <w:rFonts w:ascii="Lucida Console" w:eastAsiaTheme="minorEastAsia" w:hAnsi="Lucida Console"/>
+                <w:lang w:val="en-US"/>
+              </w:rPr>
+              <w:t>Gross Margin</w:t>
+            </w:r>
+          </w:p>
+          <w:p>
+            <w:pPr>
+              <w:rPr>
+                <w:rFonts w:ascii="Lucida Console" w:eastAsiaTheme="minorEastAsia" w:hAnsi="Lucida Console"/>
+                <w:lang w:val="en-US"/>
+              </w:rPr>
+            </w:pPr>
+            <w:r>
+              <w:rPr>
+                <w:rFonts w:ascii="Lucida Console" w:eastAsiaTheme="minorEastAsia" w:hAnsi="Lucida Console"/>
+                <w:lang w:val="en-US"/>
+              </w:rPr>
+              <w:t xml:space="preserve">  Deduct: Other Expenses</w:t>
+            </w:r>
+          </w:p>
+        </w:tc>
+        <w:tc>
+          <w:tcPr>
+            <w:tcW w:w="2784" w:type="dxa"/>
+          </w:tcPr>
+          <w:p>
+            <w:pPr>
+              <w:jc w:val="right"/>
+              <w:rPr>
+                <w:rFonts w:ascii="Lucida Console" w:eastAsiaTheme="minorEastAsia" w:hAnsi="Lucida Console"/>
+                <w:lang w:val="en-US"/>
+              </w:rPr>
+            </w:pPr>
+            <w:r>
+              <w:rPr>
+                <w:rFonts w:ascii="Lucida Console" w:eastAsiaTheme="minorEastAsia" w:hAnsi="Lucida Console"/>
+                <w:lang w:val="en-US"/>
+              </w:rPr>
+              <w:t>40</w:t>
+            </w:r>
+          </w:p>
+          <w:p>
+            <w:pPr>
+              <w:jc w:val="right"/>
+              <w:rPr>
+                <w:rFonts w:ascii="Lucida Console" w:eastAsiaTheme="minorEastAsia" w:hAnsi="Lucida Console"/>
+                <w:lang w:val="en-US"/>
+              </w:rPr>
+            </w:pPr>
+            <w:r>
+              <w:rPr>
+                <w:rFonts w:ascii="Lucida Console" w:eastAsiaTheme="minorEastAsia" w:hAnsi="Lucida Console"/>
+                <w:lang w:val="en-US"/>
+              </w:rPr>
+              <w:t>(3</w:t>
+            </w:r>
+            <w:r>
+              <w:rPr>
+                <w:rFonts w:ascii="Lucida Console" w:eastAsiaTheme="minorEastAsia" w:hAnsi="Lucida Console"/>
+                <w:lang w:val="en-US"/>
+              </w:rPr>
+              <w:t>0</w:t>
+            </w:r>
+            <w:r>
+              <w:rPr>
+                <w:rFonts w:ascii="Lucida Console" w:eastAsiaTheme="minorEastAsia" w:hAnsi="Lucida Console"/>
+                <w:lang w:val="en-US"/>
+              </w:rPr>
+              <w:t>)</w:t>
+            </w:r>
+          </w:p>
+        </w:tc>
+      </w:tr>
+      <w:tr>
+        <w:tc>
+          <w:tcPr>
+            <w:tcW w:w="6232" w:type="dxa"/>
+          </w:tcPr>
+          <w:p>
+            <w:pPr>
+              <w:rPr>
+                <w:rFonts w:ascii="Lucida Console" w:eastAsiaTheme="minorEastAsia" w:hAnsi="Lucida Console"/>
+                <w:lang w:val="en-US"/>
+              </w:rPr>
+            </w:pPr>
+            <w:r>
+              <w:rPr>
+                <w:rFonts w:ascii="Lucida Console" w:eastAsiaTheme="minorEastAsia" w:hAnsi="Lucida Console"/>
+                <w:lang w:val="en-US"/>
+              </w:rPr>
+              <w:t>Income Before Tax</w:t>
+            </w:r>
+          </w:p>
+          <w:p>
+            <w:pPr>
+              <w:rPr>
+                <w:rFonts w:ascii="Lucida Console" w:eastAsiaTheme="minorEastAsia" w:hAnsi="Lucida Console"/>
+                <w:lang w:val="en-US"/>
+              </w:rPr>
+            </w:pPr>
+            <w:r>
+              <w:rPr>
+                <w:rFonts w:ascii="Lucida Console" w:eastAsiaTheme="minorEastAsia" w:hAnsi="Lucida Console"/>
+                <w:lang w:val="en-US"/>
+              </w:rPr>
+              <w:t xml:space="preserve">  Deduct: Income Tax (40%)</w:t>
+            </w:r>
+          </w:p>
+        </w:tc>
+        <w:tc>
+          <w:tcPr>
+            <w:tcW w:w="2784" w:type="dxa"/>
+          </w:tcPr>
+          <w:p>
+            <w:pPr>
+              <w:jc w:val="right"/>
+              <w:rPr>
+                <w:rFonts w:ascii="Lucida Console" w:eastAsiaTheme="minorEastAsia" w:hAnsi="Lucida Console"/>
+                <w:lang w:val="en-US"/>
+              </w:rPr>
+            </w:pPr>
+            <w:r>
+              <w:rPr>
+                <w:rFonts w:ascii="Lucida Console" w:eastAsiaTheme="minorEastAsia" w:hAnsi="Lucida Console"/>
+                <w:lang w:val="en-US"/>
+              </w:rPr>
+              <w:t>10</w:t>
+            </w:r>
+          </w:p>
+          <w:p>
+            <w:pPr>
+              <w:jc w:val="right"/>
+              <w:rPr>
+                <w:rFonts w:ascii="Lucida Console" w:eastAsiaTheme="minorEastAsia" w:hAnsi="Lucida Console"/>
+                <w:lang w:val="en-US"/>
+              </w:rPr>
+            </w:pPr>
+            <w:r>
+              <w:rPr>
+                <w:rFonts w:ascii="Lucida Console" w:eastAsiaTheme="minorEastAsia" w:hAnsi="Lucida Console"/>
+                <w:lang w:val="en-US"/>
+              </w:rPr>
+              <w:t>(</w:t>
+            </w:r>
+            <w:r>
+              <w:rPr>
+                <w:rFonts w:ascii="Lucida Console" w:eastAsiaTheme="minorEastAsia" w:hAnsi="Lucida Console"/>
+                <w:lang w:val="en-US"/>
+              </w:rPr>
+              <w:t>4</w:t>
+            </w:r>
+            <w:r>
+              <w:rPr>
+                <w:rFonts w:ascii="Lucida Console" w:eastAsiaTheme="minorEastAsia" w:hAnsi="Lucida Console"/>
+                <w:lang w:val="en-US"/>
+              </w:rPr>
+              <w:t>)</w:t>
+            </w:r>
+          </w:p>
+        </w:tc>
+      </w:tr>
+      <w:tr>
+        <w:tc>
+          <w:tcPr>
+            <w:tcW w:w="6232" w:type="dxa"/>
+          </w:tcPr>
+          <w:p>
+            <w:pPr>
+              <w:rPr>
+                <w:rFonts w:ascii="Lucida Console" w:eastAsiaTheme="minorEastAsia" w:hAnsi="Lucida Console"/>
+                <w:lang w:val="en-US"/>
+              </w:rPr>
+            </w:pPr>
+            <w:r>
+              <w:rPr>
+                <w:rFonts w:ascii="Lucida Console" w:eastAsiaTheme="minorEastAsia" w:hAnsi="Lucida Console"/>
+                <w:lang w:val="en-US"/>
+              </w:rPr>
+              <w:t>Net Income</w:t>
+            </w:r>
+          </w:p>
+        </w:tc>
+        <w:tc>
+          <w:tcPr>
+            <w:tcW w:w="2784" w:type="dxa"/>
+          </w:tcPr>
+          <w:p>
+            <w:pPr>
+              <w:jc w:val="right"/>
+              <w:rPr>
+                <w:rFonts w:ascii="Lucida Console" w:eastAsiaTheme="minorEastAsia" w:hAnsi="Lucida Console"/>
+                <w:lang w:val="en-US"/>
+              </w:rPr>
+            </w:pPr>
+            <w:r>
+              <w:rPr>
+                <w:rFonts w:ascii="Lucida Console" w:eastAsiaTheme="minorEastAsia" w:hAnsi="Lucida Console"/>
+                <w:lang w:val="en-US"/>
+              </w:rPr>
+              <w:t>6</w:t>
+            </w:r>
+          </w:p>
+        </w:tc>
+      </w:tr>
+    </w:tbl>
+    <w:p>
+      <w:pPr>
+        <w:rPr>
+          <w:rFonts w:ascii="Lucida Console" w:eastAsiaTheme="minorEastAsia" w:hAnsi="Lucida Console"/>
+          <w:lang w:val="en-US"/>
+        </w:rPr>
+      </w:pPr>
+    </w:p>
+    <w:p>
+      <w:pPr>
+        <w:rPr>
+          <w:rFonts w:ascii="Lucida Console" w:eastAsiaTheme="minorEastAsia" w:hAnsi="Lucida Console"/>
+          <w:lang w:val="en-US"/>
+        </w:rPr>
+      </w:pPr>
+      <w:r>
+        <w:rPr>
+          <w:rFonts w:ascii="Lucida Console" w:eastAsiaTheme="minorEastAsia" w:hAnsi="Lucida Console"/>
+          <w:lang w:val="en-US"/>
+        </w:rPr>
+        <w:t>(b)</w:t>
+      </w:r>
+    </w:p>
+    <w:p>
+      <w:pPr>
+        <w:rPr>
+          <w:rFonts w:ascii="Lucida Console" w:eastAsiaTheme="minorEastAsia" w:hAnsi="Lucida Console"/>
+          <w:lang w:val="en-US"/>
+        </w:rPr>
+      </w:pPr>
+    </w:p>
+    <w:tbl>
+      <w:tblPr>
+        <w:tblStyle w:val="TableGrid"/>
+        <w:tblW w:w="0" w:type="auto"/>
+        <w:tblLook w:val="04A0" w:firstRow="1" w:lastRow="0" w:firstColumn="1" w:lastColumn="0" w:noHBand="0" w:noVBand="1"/>
+      </w:tblPr>
+      <w:tblGrid>
+        <w:gridCol w:w="6232"/>
+        <w:gridCol w:w="2784"/>
+      </w:tblGrid>
+      <w:tr>
+        <w:tc>
+          <w:tcPr>
+            <w:tcW w:w="9016" w:type="dxa"/>
+            <w:gridSpan w:val="2"/>
+          </w:tcPr>
+          <w:p>
+            <w:pPr>
+              <w:jc w:val="center"/>
+              <w:rPr>
+                <w:rFonts w:ascii="Lucida Console" w:eastAsiaTheme="minorEastAsia" w:hAnsi="Lucida Console"/>
+                <w:lang w:val="en-US"/>
+              </w:rPr>
+            </w:pPr>
+          </w:p>
+          <w:p>
+            <w:pPr>
+              <w:jc w:val="center"/>
+              <w:rPr>
+                <w:rFonts w:ascii="Lucida Console" w:eastAsiaTheme="minorEastAsia" w:hAnsi="Lucida Console"/>
+                <w:lang w:val="en-US"/>
+              </w:rPr>
+            </w:pPr>
+            <w:r>
+              <w:rPr>
+                <w:rFonts w:ascii="Lucida Console" w:eastAsiaTheme="minorEastAsia" w:hAnsi="Lucida Console"/>
+                <w:lang w:val="en-US"/>
+              </w:rPr>
+              <w:t xml:space="preserve">STATEMENT OF INCOME </w:t>
+            </w:r>
+          </w:p>
+          <w:p>
+            <w:pPr>
+              <w:jc w:val="center"/>
+              <w:rPr>
+                <w:rFonts w:ascii="Lucida Console" w:eastAsiaTheme="minorEastAsia" w:hAnsi="Lucida Console"/>
+                <w:lang w:val="en-US"/>
+              </w:rPr>
+            </w:pPr>
+            <w:r>
+              <w:rPr>
+                <w:rFonts w:ascii="Lucida Console" w:eastAsiaTheme="minorEastAsia" w:hAnsi="Lucida Console"/>
+                <w:lang w:val="en-US"/>
+              </w:rPr>
+              <w:t>(in thousands of $)</w:t>
+            </w:r>
+          </w:p>
+          <w:p>
+            <w:pPr>
+              <w:jc w:val="center"/>
+              <w:rPr>
+                <w:rFonts w:ascii="Lucida Console" w:eastAsiaTheme="minorEastAsia" w:hAnsi="Lucida Console"/>
+                <w:lang w:val="en-US"/>
+              </w:rPr>
+            </w:pPr>
+          </w:p>
+        </w:tc>
+      </w:tr>
+      <w:tr>
+        <w:tc>
+          <w:tcPr>
+            <w:tcW w:w="6232" w:type="dxa"/>
+          </w:tcPr>
+          <w:p>
+            <w:pPr>
+              <w:rPr>
+                <w:rFonts w:ascii="Lucida Console" w:eastAsiaTheme="minorEastAsia" w:hAnsi="Lucida Console"/>
+                <w:lang w:val="en-US"/>
+              </w:rPr>
+            </w:pPr>
+            <w:r>
+              <w:rPr>
+                <w:rFonts w:ascii="Lucida Console" w:eastAsiaTheme="minorEastAsia" w:hAnsi="Lucida Console"/>
+                <w:lang w:val="en-US"/>
+              </w:rPr>
+              <w:t>Particulars</w:t>
+            </w:r>
+          </w:p>
+        </w:tc>
+        <w:tc>
+          <w:tcPr>
+            <w:tcW w:w="2784" w:type="dxa"/>
+          </w:tcPr>
+          <w:p>
+            <w:pPr>
+              <w:jc w:val="right"/>
+              <w:rPr>
+                <w:rFonts w:ascii="Lucida Console" w:eastAsiaTheme="minorEastAsia" w:hAnsi="Lucida Console"/>
+                <w:lang w:val="en-US"/>
+              </w:rPr>
+            </w:pPr>
+            <w:r>
+              <w:rPr>
+                <w:rFonts w:ascii="Lucida Console" w:eastAsiaTheme="minorEastAsia" w:hAnsi="Lucida Console"/>
+                <w:lang w:val="en-US"/>
+              </w:rPr>
+              <w:t>Amount</w:t>
+            </w:r>
+          </w:p>
+        </w:tc>
+      </w:tr>
+      <w:tr>
+        <w:tc>
+          <w:tcPr>
+            <w:tcW w:w="6232" w:type="dxa"/>
+          </w:tcPr>
+          <w:p>
+            <w:pPr>
+              <w:rPr>
+                <w:rFonts w:ascii="Lucida Console" w:eastAsiaTheme="minorEastAsia" w:hAnsi="Lucida Console"/>
+                <w:lang w:val="en-US"/>
+              </w:rPr>
+            </w:pPr>
+            <w:r>
+              <w:rPr>
+                <w:rFonts w:ascii="Lucida Console" w:eastAsiaTheme="minorEastAsia" w:hAnsi="Lucida Console"/>
+                <w:lang w:val="en-US"/>
+              </w:rPr>
+              <w:t>Net Sales</w:t>
+            </w:r>
+          </w:p>
+          <w:p>
+            <w:pPr>
+              <w:rPr>
+                <w:rFonts w:ascii="Lucida Console" w:eastAsiaTheme="minorEastAsia" w:hAnsi="Lucida Console"/>
+                <w:lang w:val="en-US"/>
+              </w:rPr>
+            </w:pPr>
+          </w:p>
+          <w:p>
+            <w:pPr>
+              <w:rPr>
+                <w:rFonts w:ascii="Lucida Console" w:eastAsiaTheme="minorEastAsia" w:hAnsi="Lucida Console"/>
+                <w:lang w:val="en-US"/>
+              </w:rPr>
+            </w:pPr>
+            <w:r>
+              <w:rPr>
+                <w:rFonts w:ascii="Lucida Console" w:eastAsiaTheme="minorEastAsia" w:hAnsi="Lucida Console"/>
+                <w:lang w:val="en-US"/>
+              </w:rPr>
+              <w:t>Cost of Goods Sold:</w:t>
+            </w:r>
+          </w:p>
+          <w:p>
+            <w:pPr>
+              <w:rPr>
+                <w:rFonts w:ascii="Lucida Console" w:eastAsiaTheme="minorEastAsia" w:hAnsi="Lucida Console"/>
+                <w:lang w:val="en-US"/>
+              </w:rPr>
+            </w:pPr>
+            <w:r>
+              <w:rPr>
+                <w:rFonts w:ascii="Lucida Console" w:eastAsiaTheme="minorEastAsia" w:hAnsi="Lucida Console"/>
+                <w:lang w:val="en-US"/>
+              </w:rPr>
+              <w:t xml:space="preserve">  Purchase of Goods</w:t>
+            </w:r>
+          </w:p>
+          <w:p>
+            <w:pPr>
+              <w:rPr>
+                <w:rFonts w:ascii="Lucida Console" w:eastAsiaTheme="minorEastAsia" w:hAnsi="Lucida Console"/>
+                <w:lang w:val="en-US"/>
+              </w:rPr>
+            </w:pPr>
+            <w:r>
+              <w:rPr>
+                <w:rFonts w:ascii="Lucida Console" w:eastAsiaTheme="minorEastAsia" w:hAnsi="Lucida Console"/>
+                <w:lang w:val="en-US"/>
+              </w:rPr>
+              <w:t xml:space="preserve">    Beginning Inventory</w:t>
+            </w:r>
+          </w:p>
+        </w:tc>
+        <w:tc>
+          <w:tcPr>
+            <w:tcW w:w="2784" w:type="dxa"/>
+          </w:tcPr>
+          <w:p>
+            <w:pPr>
+              <w:jc w:val="right"/>
+              <w:rPr>
+                <w:rFonts w:ascii="Lucida Console" w:eastAsiaTheme="minorEastAsia" w:hAnsi="Lucida Console"/>
+                <w:lang w:val="en-US"/>
+              </w:rPr>
+            </w:pPr>
+            <w:r>
+              <w:rPr>
+                <w:rFonts w:ascii="Lucida Console" w:eastAsiaTheme="minorEastAsia" w:hAnsi="Lucida Console"/>
+                <w:lang w:val="en-US"/>
+              </w:rPr>
+              <w:t>1</w:t>
+            </w:r>
+            <w:r>
+              <w:rPr>
+                <w:rFonts w:ascii="Lucida Console" w:eastAsiaTheme="minorEastAsia" w:hAnsi="Lucida Console"/>
+                <w:lang w:val="en-US"/>
+              </w:rPr>
+              <w:t>0</w:t>
+            </w:r>
+            <w:r>
+              <w:rPr>
+                <w:rFonts w:ascii="Lucida Console" w:eastAsiaTheme="minorEastAsia" w:hAnsi="Lucida Console"/>
+                <w:lang w:val="en-US"/>
+              </w:rPr>
+              <w:t>0</w:t>
+            </w:r>
+          </w:p>
+          <w:p>
+            <w:pPr>
+              <w:jc w:val="right"/>
+              <w:rPr>
+                <w:rFonts w:ascii="Lucida Console" w:eastAsiaTheme="minorEastAsia" w:hAnsi="Lucida Console"/>
+                <w:lang w:val="en-US"/>
+              </w:rPr>
+            </w:pPr>
+          </w:p>
+          <w:p>
+            <w:pPr>
+              <w:jc w:val="right"/>
+              <w:rPr>
+                <w:rFonts w:ascii="Lucida Console" w:eastAsiaTheme="minorEastAsia" w:hAnsi="Lucida Console"/>
+                <w:lang w:val="en-US"/>
+              </w:rPr>
+            </w:pPr>
+          </w:p>
+          <w:p>
+            <w:pPr>
+              <w:jc w:val="right"/>
+              <w:rPr>
+                <w:rFonts w:ascii="Lucida Console" w:eastAsiaTheme="minorEastAsia" w:hAnsi="Lucida Console"/>
+                <w:lang w:val="en-US"/>
+              </w:rPr>
+            </w:pPr>
+            <w:r>
+              <w:rPr>
+                <w:rFonts w:ascii="Lucida Console" w:eastAsiaTheme="minorEastAsia" w:hAnsi="Lucida Console"/>
+                <w:lang w:val="en-US"/>
+              </w:rPr>
+              <w:t>0</w:t>
+            </w:r>
+          </w:p>
+          <w:p>
+            <w:pPr>
+              <w:jc w:val="right"/>
+              <w:rPr>
+                <w:rFonts w:ascii="Lucida Console" w:eastAsiaTheme="minorEastAsia" w:hAnsi="Lucida Console"/>
+                <w:lang w:val="en-US"/>
+              </w:rPr>
+            </w:pPr>
+            <w:r>
+              <w:rPr>
+                <w:rFonts w:ascii="Lucida Console" w:eastAsiaTheme="minorEastAsia" w:hAnsi="Lucida Console"/>
+                <w:lang w:val="en-US"/>
+              </w:rPr>
+              <w:t>42</w:t>
+            </w:r>
+          </w:p>
+        </w:tc>
+      </w:tr>
+      <w:tr>
+        <w:tc>
+          <w:tcPr>
+            <w:tcW w:w="6232" w:type="dxa"/>
+          </w:tcPr>
+          <w:p>
+            <w:pPr>
+              <w:rPr>
+                <w:rFonts w:ascii="Lucida Console" w:eastAsiaTheme="minorEastAsia" w:hAnsi="Lucida Console"/>
+                <w:lang w:val="en-US"/>
+              </w:rPr>
+            </w:pPr>
+            <w:r>
+              <w:rPr>
+                <w:rFonts w:ascii="Lucida Console" w:eastAsiaTheme="minorEastAsia" w:hAnsi="Lucida Console"/>
+                <w:lang w:val="en-US"/>
+              </w:rPr>
+              <w:t xml:space="preserve">  Cost of Goods Available for Sale</w:t>
+            </w:r>
+          </w:p>
+          <w:p>
+            <w:pPr>
+              <w:rPr>
+                <w:rFonts w:ascii="Lucida Console" w:eastAsiaTheme="minorEastAsia" w:hAnsi="Lucida Console"/>
+                <w:lang w:val="en-US"/>
+              </w:rPr>
+            </w:pPr>
+            <w:r>
+              <w:rPr>
+                <w:rFonts w:ascii="Lucida Console" w:eastAsiaTheme="minorEastAsia" w:hAnsi="Lucida Console"/>
+                <w:lang w:val="en-US"/>
+              </w:rPr>
+              <w:t xml:space="preserve">    Deduct: End Inventory</w:t>
+            </w:r>
+          </w:p>
+        </w:tc>
+        <w:tc>
+          <w:tcPr>
+            <w:tcW w:w="2784" w:type="dxa"/>
+          </w:tcPr>
+          <w:p>
+            <w:pPr>
+              <w:jc w:val="right"/>
+              <w:rPr>
+                <w:rFonts w:ascii="Lucida Console" w:eastAsiaTheme="minorEastAsia" w:hAnsi="Lucida Console"/>
+                <w:lang w:val="en-US"/>
+              </w:rPr>
+            </w:pPr>
+            <w:r>
+              <w:rPr>
+                <w:rFonts w:ascii="Lucida Console" w:eastAsiaTheme="minorEastAsia" w:hAnsi="Lucida Console"/>
+                <w:lang w:val="en-US"/>
+              </w:rPr>
+              <w:t>42</w:t>
+            </w:r>
+          </w:p>
+          <w:p>
+            <w:pPr>
+              <w:jc w:val="right"/>
+              <w:rPr>
+                <w:rFonts w:ascii="Lucida Console" w:eastAsiaTheme="minorEastAsia" w:hAnsi="Lucida Console"/>
+                <w:lang w:val="en-US"/>
+              </w:rPr>
+            </w:pPr>
+            <w:r>
+              <w:rPr>
+                <w:rFonts w:ascii="Lucida Console" w:eastAsiaTheme="minorEastAsia" w:hAnsi="Lucida Console"/>
+                <w:lang w:val="en-US"/>
+              </w:rPr>
+              <w:t>0</w:t>
+            </w:r>
+          </w:p>
+        </w:tc>
+      </w:tr>
+      <w:tr>
+        <w:tc>
+          <w:tcPr>
+            <w:tcW w:w="6232" w:type="dxa"/>
+          </w:tcPr>
+          <w:p>
+            <w:pPr>
+              <w:rPr>
+                <w:rFonts w:ascii="Lucida Console" w:eastAsiaTheme="minorEastAsia" w:hAnsi="Lucida Console"/>
+                <w:lang w:val="en-US"/>
+              </w:rPr>
+            </w:pPr>
+            <w:r>
+              <w:rPr>
+                <w:rFonts w:ascii="Lucida Console" w:eastAsiaTheme="minorEastAsia" w:hAnsi="Lucida Console"/>
+                <w:lang w:val="en-US"/>
+              </w:rPr>
+              <w:lastRenderedPageBreak/>
+              <w:t>Net Cost of Goods Sold</w:t>
+            </w:r>
+          </w:p>
+        </w:tc>
+        <w:tc>
+          <w:tcPr>
+            <w:tcW w:w="2784" w:type="dxa"/>
+          </w:tcPr>
+          <w:p>
+            <w:pPr>
+              <w:jc w:val="right"/>
+              <w:rPr>
+                <w:rFonts w:ascii="Lucida Console" w:eastAsiaTheme="minorEastAsia" w:hAnsi="Lucida Console"/>
+                <w:lang w:val="en-US"/>
+              </w:rPr>
+            </w:pPr>
+            <w:r>
+              <w:rPr>
+                <w:rFonts w:ascii="Lucida Console" w:eastAsiaTheme="minorEastAsia" w:hAnsi="Lucida Console"/>
+                <w:lang w:val="en-US"/>
+              </w:rPr>
+              <w:t>42</w:t>
+            </w:r>
+          </w:p>
+        </w:tc>
+      </w:tr>
+      <w:tr>
+        <w:tc>
+          <w:tcPr>
+            <w:tcW w:w="6232" w:type="dxa"/>
+          </w:tcPr>
+          <w:p>
+            <w:pPr>
+              <w:rPr>
+                <w:rFonts w:ascii="Lucida Console" w:eastAsiaTheme="minorEastAsia" w:hAnsi="Lucida Console"/>
+                <w:lang w:val="en-US"/>
+              </w:rPr>
+            </w:pPr>
+            <w:r>
+              <w:rPr>
+                <w:rFonts w:ascii="Lucida Console" w:eastAsiaTheme="minorEastAsia" w:hAnsi="Lucida Console"/>
+                <w:lang w:val="en-US"/>
+              </w:rPr>
+              <w:t>Gross Margin</w:t>
+            </w:r>
+          </w:p>
+          <w:p>
+            <w:pPr>
+              <w:rPr>
+                <w:rFonts w:ascii="Lucida Console" w:eastAsiaTheme="minorEastAsia" w:hAnsi="Lucida Console"/>
+                <w:lang w:val="en-US"/>
+              </w:rPr>
+            </w:pPr>
+            <w:r>
+              <w:rPr>
+                <w:rFonts w:ascii="Lucida Console" w:eastAsiaTheme="minorEastAsia" w:hAnsi="Lucida Console"/>
+                <w:lang w:val="en-US"/>
+              </w:rPr>
+              <w:t xml:space="preserve">  Deduct: Other Expenses</w:t>
+            </w:r>
+          </w:p>
+        </w:tc>
+        <w:tc>
+          <w:tcPr>
+            <w:tcW w:w="2784" w:type="dxa"/>
+          </w:tcPr>
+          <w:p>
+            <w:pPr>
+              <w:jc w:val="right"/>
+              <w:rPr>
+                <w:rFonts w:ascii="Lucida Console" w:eastAsiaTheme="minorEastAsia" w:hAnsi="Lucida Console"/>
+                <w:lang w:val="en-US"/>
+              </w:rPr>
+            </w:pPr>
+            <w:r>
+              <w:rPr>
+                <w:rFonts w:ascii="Lucida Console" w:eastAsiaTheme="minorEastAsia" w:hAnsi="Lucida Console"/>
+                <w:lang w:val="en-US"/>
+              </w:rPr>
+              <w:t>58</w:t>
+            </w:r>
+          </w:p>
+          <w:p>
+            <w:pPr>
+              <w:jc w:val="right"/>
+              <w:rPr>
+                <w:rFonts w:ascii="Lucida Console" w:eastAsiaTheme="minorEastAsia" w:hAnsi="Lucida Console"/>
+                <w:lang w:val="en-US"/>
+              </w:rPr>
+            </w:pPr>
+            <w:r>
+              <w:rPr>
+                <w:rFonts w:ascii="Lucida Console" w:eastAsiaTheme="minorEastAsia" w:hAnsi="Lucida Console"/>
+                <w:lang w:val="en-US"/>
+              </w:rPr>
+              <w:t>(3</w:t>
+            </w:r>
+            <w:r>
+              <w:rPr>
+                <w:rFonts w:ascii="Lucida Console" w:eastAsiaTheme="minorEastAsia" w:hAnsi="Lucida Console"/>
+                <w:lang w:val="en-US"/>
+              </w:rPr>
+              <w:t>0</w:t>
+            </w:r>
+            <w:r>
+              <w:rPr>
+                <w:rFonts w:ascii="Lucida Console" w:eastAsiaTheme="minorEastAsia" w:hAnsi="Lucida Console"/>
+                <w:lang w:val="en-US"/>
+              </w:rPr>
+              <w:t>)</w:t>
+            </w:r>
+          </w:p>
+        </w:tc>
+      </w:tr>
+      <w:tr>
+        <w:tc>
+          <w:tcPr>
+            <w:tcW w:w="6232" w:type="dxa"/>
+          </w:tcPr>
+          <w:p>
+            <w:pPr>
+              <w:rPr>
+                <w:rFonts w:ascii="Lucida Console" w:eastAsiaTheme="minorEastAsia" w:hAnsi="Lucida Console"/>
+                <w:lang w:val="en-US"/>
+              </w:rPr>
+            </w:pPr>
+            <w:r>
+              <w:rPr>
+                <w:rFonts w:ascii="Lucida Console" w:eastAsiaTheme="minorEastAsia" w:hAnsi="Lucida Console"/>
+                <w:lang w:val="en-US"/>
+              </w:rPr>
+              <w:t>Income Before Tax</w:t>
+            </w:r>
+          </w:p>
+          <w:p>
+            <w:pPr>
+              <w:rPr>
+                <w:rFonts w:ascii="Lucida Console" w:eastAsiaTheme="minorEastAsia" w:hAnsi="Lucida Console"/>
+                <w:lang w:val="en-US"/>
+              </w:rPr>
+            </w:pPr>
+            <w:r>
+              <w:rPr>
+                <w:rFonts w:ascii="Lucida Console" w:eastAsiaTheme="minorEastAsia" w:hAnsi="Lucida Console"/>
+                <w:lang w:val="en-US"/>
+              </w:rPr>
+              <w:t xml:space="preserve">  Deduct: Income Tax (40%)</w:t>
+            </w:r>
+          </w:p>
+        </w:tc>
+        <w:tc>
+          <w:tcPr>
+            <w:tcW w:w="2784" w:type="dxa"/>
+          </w:tcPr>
+          <w:p>
+            <w:pPr>
+              <w:jc w:val="right"/>
+              <w:rPr>
+                <w:rFonts w:ascii="Lucida Console" w:eastAsiaTheme="minorEastAsia" w:hAnsi="Lucida Console"/>
+                <w:lang w:val="en-US"/>
+              </w:rPr>
+            </w:pPr>
+            <w:r>
+              <w:rPr>
+                <w:rFonts w:ascii="Lucida Console" w:eastAsiaTheme="minorEastAsia" w:hAnsi="Lucida Console"/>
+                <w:lang w:val="en-US"/>
+              </w:rPr>
+              <w:t>28</w:t>
+            </w:r>
+          </w:p>
+          <w:p>
+            <w:pPr>
+              <w:jc w:val="right"/>
+              <w:rPr>
+                <w:rFonts w:ascii="Lucida Console" w:eastAsiaTheme="minorEastAsia" w:hAnsi="Lucida Console"/>
+                <w:lang w:val="en-US"/>
+              </w:rPr>
+            </w:pPr>
+            <w:r>
+              <w:rPr>
+                <w:rFonts w:ascii="Lucida Console" w:eastAsiaTheme="minorEastAsia" w:hAnsi="Lucida Console"/>
+                <w:lang w:val="en-US"/>
+              </w:rPr>
+              <w:t>(</w:t>
+            </w:r>
+            <w:r>
+              <w:rPr>
+                <w:rFonts w:ascii="Lucida Console" w:eastAsiaTheme="minorEastAsia" w:hAnsi="Lucida Console"/>
+                <w:lang w:val="en-US"/>
+              </w:rPr>
+              <w:t>1</w:t>
+            </w:r>
+            <w:r>
+              <w:rPr>
+                <w:rFonts w:ascii="Lucida Console" w:eastAsiaTheme="minorEastAsia" w:hAnsi="Lucida Console"/>
+                <w:lang w:val="en-US"/>
+              </w:rPr>
+              <w:t>1</w:t>
+            </w:r>
+            <w:r>
+              <w:rPr>
+                <w:rFonts w:ascii="Lucida Console" w:eastAsiaTheme="minorEastAsia" w:hAnsi="Lucida Console"/>
+                <w:lang w:val="en-US"/>
+              </w:rPr>
+              <w:t>.2</w:t>
+            </w:r>
+            <w:r>
+              <w:rPr>
+                <w:rFonts w:ascii="Lucida Console" w:eastAsiaTheme="minorEastAsia" w:hAnsi="Lucida Console"/>
+                <w:lang w:val="en-US"/>
+              </w:rPr>
+              <w:t>)</w:t>
+            </w:r>
+          </w:p>
+        </w:tc>
+      </w:tr>
+      <w:tr>
+        <w:tc>
+          <w:tcPr>
+            <w:tcW w:w="6232" w:type="dxa"/>
+          </w:tcPr>
+          <w:p>
+            <w:pPr>
+              <w:rPr>
+                <w:rFonts w:ascii="Lucida Console" w:eastAsiaTheme="minorEastAsia" w:hAnsi="Lucida Console"/>
+                <w:lang w:val="en-US"/>
+              </w:rPr>
+            </w:pPr>
+            <w:r>
+              <w:rPr>
+                <w:rFonts w:ascii="Lucida Console" w:eastAsiaTheme="minorEastAsia" w:hAnsi="Lucida Console"/>
+                <w:lang w:val="en-US"/>
+              </w:rPr>
+              <w:t>Net Income</w:t>
+            </w:r>
+          </w:p>
+        </w:tc>
+        <w:tc>
+          <w:tcPr>
+            <w:tcW w:w="2784" w:type="dxa"/>
+          </w:tcPr>
+          <w:p>
+            <w:pPr>
+              <w:jc w:val="right"/>
+              <w:rPr>
+                <w:rFonts w:ascii="Lucida Console" w:eastAsiaTheme="minorEastAsia" w:hAnsi="Lucida Console"/>
+                <w:lang w:val="en-US"/>
+              </w:rPr>
+            </w:pPr>
+            <w:r>
+              <w:rPr>
+                <w:rFonts w:ascii="Lucida Console" w:eastAsiaTheme="minorEastAsia" w:hAnsi="Lucida Console"/>
+                <w:lang w:val="en-US"/>
+              </w:rPr>
+              <w:t>16</w:t>
+            </w:r>
+            <w:r>
+              <w:rPr>
+                <w:rFonts w:ascii="Lucida Console" w:eastAsiaTheme="minorEastAsia" w:hAnsi="Lucida Console"/>
+                <w:lang w:val="en-US"/>
+              </w:rPr>
+              <w:t>.8</w:t>
+            </w:r>
+          </w:p>
+        </w:tc>
+      </w:tr>
+    </w:tbl>
+    <w:p>
+      <w:pPr>
+        <w:rPr>
+          <w:rFonts w:ascii="Lucida Console" w:eastAsiaTheme="minorEastAsia" w:hAnsi="Lucida Console"/>
+          <w:lang w:val="en-US"/>
+        </w:rPr>
+      </w:pPr>
+    </w:p>
+    <w:p>
+      <w:pPr>
+        <w:rPr>
+          <w:rFonts w:ascii="Lucida Console" w:eastAsiaTheme="minorEastAsia" w:hAnsi="Lucida Console"/>
+          <w:lang w:val="en-US"/>
+        </w:rPr>
+      </w:pPr>
+      <w:r>
+        <w:rPr>
+          <w:rFonts w:ascii="Lucida Console" w:eastAsiaTheme="minorEastAsia" w:hAnsi="Lucida Console"/>
+          <w:lang w:val="en-US"/>
+        </w:rPr>
+        <w:t>(3)</w:t>
+      </w:r>
+    </w:p>
+    <w:p>
+      <w:pPr>
+        <w:rPr>
+          <w:rFonts w:ascii="Lucida Console" w:eastAsiaTheme="minorEastAsia" w:hAnsi="Lucida Console"/>
+          <w:lang w:val="en-US"/>
+        </w:rPr>
+      </w:pPr>
+      <w:r>
+        <w:rPr>
+          <w:rFonts w:ascii="Lucida Console" w:eastAsiaTheme="minorEastAsia" w:hAnsi="Lucida Console"/>
+          <w:lang w:val="en-US"/>
+        </w:rPr>
+        <w:t xml:space="preserve">If the entire purchase was </w:t>
+      </w:r>
+      <w:r>
+        <w:rPr>
+          <w:rFonts w:ascii="Lucida Console" w:eastAsiaTheme="minorEastAsia" w:hAnsi="Lucida Console"/>
+          <w:lang w:val="en-US"/>
+        </w:rPr>
+        <w:t>made</w:t>
+      </w:r>
+      <w:r>
+        <w:rPr>
+          <w:rFonts w:ascii="Lucida Console" w:eastAsiaTheme="minorEastAsia" w:hAnsi="Lucida Console"/>
+          <w:lang w:val="en-US"/>
+        </w:rPr>
+        <w:t xml:space="preserve"> in year 2, then we can see that the entire stock was sold in year 1 as well as year 2, resulting in equal amount of earnings for FIFO and LIFO as the end inventory in both the cases will be zero. </w:t>
+      </w:r>
+    </w:p>
+    <w:p>
+      <w:pPr>
+        <w:rPr>
+          <w:rFonts w:ascii="Lucida Console" w:eastAsiaTheme="minorEastAsia" w:hAnsi="Lucida Console"/>
           <w:lang w:val="en-US"/>
         </w:rPr>
       </w:pPr>

</xml_diff>

<commit_message>
07-67, fixed an error in cal. Ref: #42, #44, #8
</commit_message>
<xml_diff>
--- a/Chapter 07/Problems/07-52.docx
+++ b/Chapter 07/Problems/07-52.docx
@@ -64,157 +64,188 @@
           <w:rFonts w:ascii="Lucida Console" w:eastAsiaTheme="minorEastAsia" w:hAnsi="Lucida Console"/>
           <w:lang w:val="en-US"/>
         </w:rPr>
-        <w:t>The comparative table is as follows:</w:t>
+        <w:t xml:space="preserve">The comparative </w:t>
+      </w:r>
+      <w:r>
+        <w:rPr>
+          <w:rFonts w:ascii="Lucida Console" w:eastAsiaTheme="minorEastAsia" w:hAnsi="Lucida Console"/>
+          <w:lang w:val="en-US"/>
+        </w:rPr>
+        <w:t>statements</w:t>
+      </w:r>
+      <w:r>
+        <w:rPr>
+          <w:rFonts w:ascii="Lucida Console" w:eastAsiaTheme="minorEastAsia" w:hAnsi="Lucida Console"/>
+          <w:lang w:val="en-US"/>
+        </w:rPr>
+        <w:t xml:space="preserve"> of the gross margin using the different methods are as follows:</w:t>
       </w:r>
     </w:p>
     <w:tbl>
       <w:tblPr>
         <w:tblStyle w:val="TableGrid"/>
         <w:tblW w:w="0" w:type="auto"/>
+        <w:tblInd w:w="-572" w:type="dxa"/>
         <w:tblLook w:val="04A0" w:firstRow="1" w:lastRow="0" w:firstColumn="1" w:lastColumn="0" w:noHBand="0" w:noVBand="1"/>
       </w:tblPr>
       <w:tblGrid>
-        <w:gridCol w:w="3016"/>
+        <w:gridCol w:w="3969"/>
+        <w:gridCol w:w="1560"/>
+        <w:gridCol w:w="1134"/>
+        <w:gridCol w:w="1546"/>
         <w:gridCol w:w="1379"/>
-        <w:gridCol w:w="1196"/>
-        <w:gridCol w:w="1917"/>
-        <w:gridCol w:w="1508"/>
       </w:tblGrid>
       <w:tr>
         <w:tc>
           <w:tcPr>
-            <w:tcW w:w="9016" w:type="dxa"/>
-            <w:gridSpan w:val="5"/>
+            <w:tcW w:w="3969" w:type="dxa"/>
+            <w:vMerge w:val="restart"/>
           </w:tcPr>
           <w:p>
             <w:pPr>
-              <w:rPr>
-                <w:rFonts w:ascii="Lucida Console" w:eastAsiaTheme="minorEastAsia" w:hAnsi="Lucida Console"/>
-                <w:lang w:val="en-US"/>
-              </w:rPr>
-            </w:pPr>
-          </w:p>
-          <w:p>
-            <w:pPr>
               <w:jc w:val="center"/>
               <w:rPr>
                 <w:rFonts w:ascii="Lucida Console" w:eastAsiaTheme="minorEastAsia" w:hAnsi="Lucida Console"/>
                 <w:lang w:val="en-US"/>
               </w:rPr>
             </w:pPr>
-            <w:r>
-              <w:rPr>
-                <w:rFonts w:ascii="Lucida Console" w:eastAsiaTheme="minorEastAsia" w:hAnsi="Lucida Console"/>
-                <w:lang w:val="en-US"/>
-              </w:rPr>
-              <w:t>COST OF GOODS SOLD (COMPARATIVE TABLE)</w:t>
-            </w:r>
-          </w:p>
-          <w:p>
-            <w:pPr>
-              <w:rPr>
-                <w:rFonts w:ascii="Lucida Console" w:eastAsiaTheme="minorEastAsia" w:hAnsi="Lucida Console"/>
-                <w:lang w:val="en-US"/>
-              </w:rPr>
-            </w:pPr>
+          </w:p>
+          <w:p>
+            <w:pPr>
+              <w:jc w:val="center"/>
+              <w:rPr>
+                <w:rFonts w:ascii="Lucida Console" w:eastAsiaTheme="minorEastAsia" w:hAnsi="Lucida Console"/>
+                <w:lang w:val="en-US"/>
+              </w:rPr>
+            </w:pPr>
+            <w:r>
+              <w:rPr>
+                <w:rFonts w:ascii="Lucida Console" w:eastAsiaTheme="minorEastAsia" w:hAnsi="Lucida Console"/>
+                <w:lang w:val="en-US"/>
+              </w:rPr>
+              <w:t>Particulars</w:t>
+            </w:r>
+          </w:p>
+        </w:tc>
+        <w:tc>
+          <w:tcPr>
+            <w:tcW w:w="5619" w:type="dxa"/>
+            <w:gridSpan w:val="4"/>
+          </w:tcPr>
+          <w:p>
+            <w:pPr>
+              <w:jc w:val="center"/>
+              <w:rPr>
+                <w:rFonts w:ascii="Lucida Console" w:eastAsiaTheme="minorEastAsia" w:hAnsi="Lucida Console"/>
+                <w:lang w:val="en-US"/>
+              </w:rPr>
+            </w:pPr>
+            <w:r>
+              <w:rPr>
+                <w:rFonts w:ascii="Lucida Console" w:eastAsiaTheme="minorEastAsia" w:hAnsi="Lucida Console"/>
+                <w:lang w:val="en-US"/>
+              </w:rPr>
+              <w:t>Amount (in thousands of $) using</w:t>
+            </w:r>
           </w:p>
         </w:tc>
       </w:tr>
       <w:tr>
         <w:tc>
           <w:tcPr>
-            <w:tcW w:w="3016" w:type="dxa"/>
-            <w:vMerge w:val="restart"/>
+            <w:tcW w:w="3969" w:type="dxa"/>
+            <w:vMerge/>
           </w:tcPr>
           <w:p>
             <w:pPr>
-              <w:jc w:val="center"/>
-              <w:rPr>
-                <w:rFonts w:ascii="Lucida Console" w:eastAsiaTheme="minorEastAsia" w:hAnsi="Lucida Console"/>
-                <w:lang w:val="en-US"/>
-              </w:rPr>
-            </w:pPr>
-          </w:p>
-          <w:p>
-            <w:pPr>
-              <w:jc w:val="center"/>
-              <w:rPr>
-                <w:rFonts w:ascii="Lucida Console" w:eastAsiaTheme="minorEastAsia" w:hAnsi="Lucida Console"/>
-                <w:lang w:val="en-US"/>
-              </w:rPr>
-            </w:pPr>
-            <w:r>
-              <w:rPr>
-                <w:rFonts w:ascii="Lucida Console" w:eastAsiaTheme="minorEastAsia" w:hAnsi="Lucida Console"/>
-                <w:lang w:val="en-US"/>
-              </w:rPr>
-              <w:t>Particulars</w:t>
-            </w:r>
+              <w:rPr>
+                <w:rFonts w:ascii="Lucida Console" w:eastAsiaTheme="minorEastAsia" w:hAnsi="Lucida Console"/>
+                <w:lang w:val="en-US"/>
+              </w:rPr>
+            </w:pPr>
           </w:p>
         </w:tc>
         <w:tc>
           <w:tcPr>
-            <w:tcW w:w="2575" w:type="dxa"/>
-            <w:gridSpan w:val="2"/>
+            <w:tcW w:w="1560" w:type="dxa"/>
           </w:tcPr>
           <w:p>
             <w:pPr>
-              <w:jc w:val="center"/>
-              <w:rPr>
-                <w:rFonts w:ascii="Lucida Console" w:eastAsiaTheme="minorEastAsia" w:hAnsi="Lucida Console"/>
-                <w:lang w:val="en-US"/>
-              </w:rPr>
-            </w:pPr>
-            <w:r>
-              <w:rPr>
-                <w:rFonts w:ascii="Lucida Console" w:eastAsiaTheme="minorEastAsia" w:hAnsi="Lucida Console"/>
-                <w:lang w:val="en-US"/>
-              </w:rPr>
-              <w:t>Amount Using</w:t>
+              <w:jc w:val="right"/>
+              <w:rPr>
+                <w:rFonts w:ascii="Lucida Console" w:eastAsiaTheme="minorEastAsia" w:hAnsi="Lucida Console"/>
+                <w:lang w:val="en-US"/>
+              </w:rPr>
+            </w:pPr>
+            <w:r>
+              <w:rPr>
+                <w:rFonts w:ascii="Lucida Console" w:eastAsiaTheme="minorEastAsia" w:hAnsi="Lucida Console"/>
+                <w:lang w:val="en-US"/>
+              </w:rPr>
+              <w:t>FIFO</w:t>
             </w:r>
           </w:p>
         </w:tc>
         <w:tc>
           <w:tcPr>
-            <w:tcW w:w="1917" w:type="dxa"/>
-            <w:vMerge w:val="restart"/>
+            <w:tcW w:w="1134" w:type="dxa"/>
           </w:tcPr>
           <w:p>
             <w:pPr>
-              <w:jc w:val="center"/>
-              <w:rPr>
-                <w:rFonts w:ascii="Lucida Console" w:eastAsiaTheme="minorEastAsia" w:hAnsi="Lucida Console"/>
-                <w:lang w:val="en-US"/>
-              </w:rPr>
-            </w:pPr>
-            <w:r>
-              <w:rPr>
-                <w:rFonts w:ascii="Lucida Console" w:eastAsiaTheme="minorEastAsia" w:hAnsi="Lucida Console"/>
-                <w:lang w:val="en-US"/>
-              </w:rPr>
-              <w:t>LIFO Reserves</w:t>
+              <w:jc w:val="right"/>
+              <w:rPr>
+                <w:rFonts w:ascii="Lucida Console" w:eastAsiaTheme="minorEastAsia" w:hAnsi="Lucida Console"/>
+                <w:lang w:val="en-US"/>
+              </w:rPr>
+            </w:pPr>
+            <w:r>
+              <w:rPr>
+                <w:rFonts w:ascii="Lucida Console" w:eastAsiaTheme="minorEastAsia" w:hAnsi="Lucida Console"/>
+                <w:lang w:val="en-US"/>
+              </w:rPr>
+              <w:t>LIFO</w:t>
             </w:r>
           </w:p>
         </w:tc>
         <w:tc>
           <w:tcPr>
-            <w:tcW w:w="1508" w:type="dxa"/>
-            <w:vMerge w:val="restart"/>
+            <w:tcW w:w="1546" w:type="dxa"/>
           </w:tcPr>
           <w:p>
             <w:pPr>
-              <w:jc w:val="center"/>
-              <w:rPr>
-                <w:rFonts w:ascii="Lucida Console" w:eastAsiaTheme="minorEastAsia" w:hAnsi="Lucida Console"/>
-                <w:lang w:val="en-US"/>
-              </w:rPr>
-            </w:pPr>
-            <w:r>
-              <w:rPr>
-                <w:rFonts w:ascii="Lucida Console" w:eastAsiaTheme="minorEastAsia" w:hAnsi="Lucida Console"/>
-                <w:lang w:val="en-US"/>
-              </w:rPr>
-              <w:t>Changes in LIFO Reserves</w:t>
+              <w:jc w:val="right"/>
+              <w:rPr>
+                <w:rFonts w:ascii="Lucida Console" w:eastAsiaTheme="minorEastAsia" w:hAnsi="Lucida Console"/>
+                <w:lang w:val="en-US"/>
+              </w:rPr>
+            </w:pPr>
+            <w:r>
+              <w:rPr>
+                <w:rFonts w:ascii="Lucida Console" w:eastAsiaTheme="minorEastAsia" w:hAnsi="Lucida Console"/>
+                <w:lang w:val="en-US"/>
+              </w:rPr>
+              <w:t>Avg. Cost</w:t>
+            </w:r>
+          </w:p>
+        </w:tc>
+        <w:tc>
+          <w:tcPr>
+            <w:tcW w:w="1379" w:type="dxa"/>
+          </w:tcPr>
+          <w:p>
+            <w:pPr>
+              <w:jc w:val="right"/>
+              <w:rPr>
+                <w:rFonts w:ascii="Lucida Console" w:eastAsiaTheme="minorEastAsia" w:hAnsi="Lucida Console"/>
+                <w:lang w:val="en-US"/>
+              </w:rPr>
+            </w:pPr>
+            <w:r>
+              <w:rPr>
+                <w:rFonts w:ascii="Lucida Console" w:eastAsiaTheme="minorEastAsia" w:hAnsi="Lucida Console"/>
+                <w:lang w:val="en-US"/>
+              </w:rPr>
+              <w:t>Specific</w:t>
             </w:r>
           </w:p>
         </w:tc>
@@ -222,8 +253,7 @@
       <w:tr>
         <w:tc>
           <w:tcPr>
-            <w:tcW w:w="3016" w:type="dxa"/>
-            <w:vMerge/>
+            <w:tcW w:w="3969" w:type="dxa"/>
           </w:tcPr>
           <w:p>
             <w:pPr>
@@ -232,6 +262,139 @@
                 <w:lang w:val="en-US"/>
               </w:rPr>
             </w:pPr>
+            <w:r>
+              <w:rPr>
+                <w:rFonts w:ascii="Lucida Console" w:eastAsiaTheme="minorEastAsia" w:hAnsi="Lucida Console"/>
+                <w:lang w:val="en-US"/>
+              </w:rPr>
+              <w:t>Purchase of Goods</w:t>
+            </w:r>
+          </w:p>
+          <w:p>
+            <w:pPr>
+              <w:rPr>
+                <w:rFonts w:ascii="Lucida Console" w:eastAsiaTheme="minorEastAsia" w:hAnsi="Lucida Console"/>
+                <w:lang w:val="en-US"/>
+              </w:rPr>
+            </w:pPr>
+            <w:r>
+              <w:rPr>
+                <w:rFonts w:ascii="Lucida Console" w:eastAsiaTheme="minorEastAsia" w:hAnsi="Lucida Console"/>
+                <w:lang w:val="en-US"/>
+              </w:rPr>
+              <w:t xml:space="preserve"> Beginning Inventory</w:t>
+            </w:r>
+          </w:p>
+        </w:tc>
+        <w:tc>
+          <w:tcPr>
+            <w:tcW w:w="1560" w:type="dxa"/>
+          </w:tcPr>
+          <w:p>
+            <w:pPr>
+              <w:jc w:val="right"/>
+              <w:rPr>
+                <w:rFonts w:ascii="Lucida Console" w:eastAsiaTheme="minorEastAsia" w:hAnsi="Lucida Console"/>
+                <w:lang w:val="en-US"/>
+              </w:rPr>
+            </w:pPr>
+            <w:r>
+              <w:rPr>
+                <w:rFonts w:ascii="Lucida Console" w:eastAsiaTheme="minorEastAsia" w:hAnsi="Lucida Console"/>
+                <w:lang w:val="en-US"/>
+              </w:rPr>
+              <w:t>196</w:t>
+            </w:r>
+          </w:p>
+          <w:p>
+            <w:pPr>
+              <w:jc w:val="right"/>
+              <w:rPr>
+                <w:rFonts w:ascii="Lucida Console" w:eastAsiaTheme="minorEastAsia" w:hAnsi="Lucida Console"/>
+                <w:lang w:val="en-US"/>
+              </w:rPr>
+            </w:pPr>
+            <w:r>
+              <w:rPr>
+                <w:rFonts w:ascii="Lucida Console" w:eastAsiaTheme="minorEastAsia" w:hAnsi="Lucida Console"/>
+                <w:lang w:val="en-US"/>
+              </w:rPr>
+              <w:t>40</w:t>
+            </w:r>
+          </w:p>
+        </w:tc>
+        <w:tc>
+          <w:tcPr>
+            <w:tcW w:w="1134" w:type="dxa"/>
+          </w:tcPr>
+          <w:p>
+            <w:pPr>
+              <w:jc w:val="right"/>
+              <w:rPr>
+                <w:rFonts w:ascii="Lucida Console" w:eastAsiaTheme="minorEastAsia" w:hAnsi="Lucida Console"/>
+                <w:lang w:val="en-US"/>
+              </w:rPr>
+            </w:pPr>
+            <w:r>
+              <w:rPr>
+                <w:rFonts w:ascii="Lucida Console" w:eastAsiaTheme="minorEastAsia" w:hAnsi="Lucida Console"/>
+                <w:lang w:val="en-US"/>
+              </w:rPr>
+              <w:t>196</w:t>
+            </w:r>
+          </w:p>
+          <w:p>
+            <w:pPr>
+              <w:jc w:val="right"/>
+              <w:rPr>
+                <w:rFonts w:ascii="Lucida Console" w:eastAsiaTheme="minorEastAsia" w:hAnsi="Lucida Console"/>
+                <w:lang w:val="en-US"/>
+              </w:rPr>
+            </w:pPr>
+            <w:r>
+              <w:rPr>
+                <w:rFonts w:ascii="Lucida Console" w:eastAsiaTheme="minorEastAsia" w:hAnsi="Lucida Console"/>
+                <w:lang w:val="en-US"/>
+              </w:rPr>
+              <w:t>40</w:t>
+            </w:r>
+          </w:p>
+        </w:tc>
+        <w:tc>
+          <w:tcPr>
+            <w:tcW w:w="1546" w:type="dxa"/>
+          </w:tcPr>
+          <w:p>
+            <w:pPr>
+              <w:jc w:val="right"/>
+              <w:rPr>
+                <w:rFonts w:ascii="Lucida Console" w:eastAsiaTheme="minorEastAsia" w:hAnsi="Lucida Console"/>
+                <w:lang w:val="en-US"/>
+              </w:rPr>
+            </w:pPr>
+            <w:r>
+              <w:rPr>
+                <w:rFonts w:ascii="Lucida Console" w:eastAsiaTheme="minorEastAsia" w:hAnsi="Lucida Console"/>
+                <w:lang w:val="en-US"/>
+              </w:rPr>
+              <w:t>196</w:t>
+            </w:r>
+          </w:p>
+          <w:p>
+            <w:pPr>
+              <w:jc w:val="right"/>
+              <w:rPr>
+                <w:rFonts w:ascii="Lucida Console" w:eastAsiaTheme="minorEastAsia" w:hAnsi="Lucida Console"/>
+                <w:lang w:val="en-US"/>
+              </w:rPr>
+            </w:pPr>
+            <w:r>
+              <w:rPr>
+                <w:rFonts w:ascii="Lucida Console" w:eastAsiaTheme="minorEastAsia" w:hAnsi="Lucida Console"/>
+                <w:lang w:val="en-US"/>
+              </w:rPr>
+              <w:t>40</w:t>
+            </w:r>
           </w:p>
         </w:tc>
         <w:tc>
@@ -251,14 +414,9 @@
                 <w:rFonts w:ascii="Lucida Console" w:eastAsiaTheme="minorEastAsia" w:hAnsi="Lucida Console"/>
                 <w:lang w:val="en-US"/>
               </w:rPr>
-              <w:t>FIFO</w:t>
-            </w:r>
-          </w:p>
-        </w:tc>
-        <w:tc>
-          <w:tcPr>
-            <w:tcW w:w="1196" w:type="dxa"/>
-          </w:tcPr>
+              <w:t>196</w:t>
+            </w:r>
+          </w:p>
           <w:p>
             <w:pPr>
               <w:jc w:val="right"/>
@@ -272,45 +430,15 @@
                 <w:rFonts w:ascii="Lucida Console" w:eastAsiaTheme="minorEastAsia" w:hAnsi="Lucida Console"/>
                 <w:lang w:val="en-US"/>
               </w:rPr>
-              <w:t>LIFO</w:t>
-            </w:r>
-          </w:p>
-        </w:tc>
-        <w:tc>
-          <w:tcPr>
-            <w:tcW w:w="1917" w:type="dxa"/>
-            <w:vMerge/>
-          </w:tcPr>
-          <w:p>
-            <w:pPr>
-              <w:jc w:val="right"/>
-              <w:rPr>
-                <w:rFonts w:ascii="Lucida Console" w:eastAsiaTheme="minorEastAsia" w:hAnsi="Lucida Console"/>
-                <w:lang w:val="en-US"/>
-              </w:rPr>
-            </w:pPr>
-          </w:p>
-        </w:tc>
-        <w:tc>
-          <w:tcPr>
-            <w:tcW w:w="1508" w:type="dxa"/>
-            <w:vMerge/>
-          </w:tcPr>
-          <w:p>
-            <w:pPr>
-              <w:jc w:val="right"/>
-              <w:rPr>
-                <w:rFonts w:ascii="Lucida Console" w:eastAsiaTheme="minorEastAsia" w:hAnsi="Lucida Console"/>
-                <w:lang w:val="en-US"/>
-              </w:rPr>
-            </w:pPr>
+              <w:t>40</w:t>
+            </w:r>
           </w:p>
         </w:tc>
       </w:tr>
       <w:tr>
         <w:tc>
           <w:tcPr>
-            <w:tcW w:w="3016" w:type="dxa"/>
+            <w:tcW w:w="3969" w:type="dxa"/>
           </w:tcPr>
           <w:p>
             <w:pPr>
@@ -324,22 +452,147 @@
                 <w:rFonts w:ascii="Lucida Console" w:eastAsiaTheme="minorEastAsia" w:hAnsi="Lucida Console"/>
                 <w:lang w:val="en-US"/>
               </w:rPr>
-              <w:t>Beginning Inventory</w:t>
-            </w:r>
-          </w:p>
-          <w:p>
-            <w:pPr>
-              <w:rPr>
-                <w:rFonts w:ascii="Lucida Console" w:eastAsiaTheme="minorEastAsia" w:hAnsi="Lucida Console"/>
-                <w:lang w:val="en-US"/>
-              </w:rPr>
-            </w:pPr>
-            <w:r>
-              <w:rPr>
-                <w:rFonts w:ascii="Lucida Console" w:eastAsiaTheme="minorEastAsia" w:hAnsi="Lucida Console"/>
-                <w:lang w:val="en-US"/>
-              </w:rPr>
-              <w:t>Purchases</w:t>
+              <w:t>Goods Available for Sale</w:t>
+            </w:r>
+          </w:p>
+          <w:p>
+            <w:pPr>
+              <w:rPr>
+                <w:rFonts w:ascii="Lucida Console" w:eastAsiaTheme="minorEastAsia" w:hAnsi="Lucida Console"/>
+                <w:lang w:val="en-US"/>
+              </w:rPr>
+            </w:pPr>
+            <w:r>
+              <w:rPr>
+                <w:rFonts w:ascii="Lucida Console" w:eastAsiaTheme="minorEastAsia" w:hAnsi="Lucida Console"/>
+                <w:lang w:val="en-US"/>
+              </w:rPr>
+              <w:t xml:space="preserve"> Deduct: End Inventory</w:t>
+            </w:r>
+          </w:p>
+        </w:tc>
+        <w:tc>
+          <w:tcPr>
+            <w:tcW w:w="1560" w:type="dxa"/>
+          </w:tcPr>
+          <w:p>
+            <w:pPr>
+              <w:jc w:val="right"/>
+              <w:rPr>
+                <w:rFonts w:ascii="Lucida Console" w:eastAsiaTheme="minorEastAsia" w:hAnsi="Lucida Console"/>
+                <w:lang w:val="en-US"/>
+              </w:rPr>
+            </w:pPr>
+            <w:r>
+              <w:rPr>
+                <w:rFonts w:ascii="Lucida Console" w:eastAsiaTheme="minorEastAsia" w:hAnsi="Lucida Console"/>
+                <w:lang w:val="en-US"/>
+              </w:rPr>
+              <w:t>236</w:t>
+            </w:r>
+          </w:p>
+          <w:p>
+            <w:pPr>
+              <w:jc w:val="right"/>
+              <w:rPr>
+                <w:rFonts w:ascii="Lucida Console" w:eastAsiaTheme="minorEastAsia" w:hAnsi="Lucida Console"/>
+                <w:lang w:val="en-US"/>
+              </w:rPr>
+            </w:pPr>
+            <w:r>
+              <w:rPr>
+                <w:rFonts w:ascii="Lucida Console" w:eastAsiaTheme="minorEastAsia" w:hAnsi="Lucida Console"/>
+                <w:lang w:val="en-US"/>
+              </w:rPr>
+              <w:t>(</w:t>
+            </w:r>
+            <w:r>
+              <w:rPr>
+                <w:rFonts w:ascii="Lucida Console" w:eastAsiaTheme="minorEastAsia" w:hAnsi="Lucida Console"/>
+                <w:lang w:val="en-US"/>
+              </w:rPr>
+              <w:t>90</w:t>
+            </w:r>
+            <w:r>
+              <w:rPr>
+                <w:rFonts w:ascii="Lucida Console" w:eastAsiaTheme="minorEastAsia" w:hAnsi="Lucida Console"/>
+                <w:lang w:val="en-US"/>
+              </w:rPr>
+              <w:t>)</w:t>
+            </w:r>
+          </w:p>
+        </w:tc>
+        <w:tc>
+          <w:tcPr>
+            <w:tcW w:w="1134" w:type="dxa"/>
+          </w:tcPr>
+          <w:p>
+            <w:pPr>
+              <w:jc w:val="right"/>
+              <w:rPr>
+                <w:rFonts w:ascii="Lucida Console" w:eastAsiaTheme="minorEastAsia" w:hAnsi="Lucida Console"/>
+                <w:lang w:val="en-US"/>
+              </w:rPr>
+            </w:pPr>
+            <w:r>
+              <w:rPr>
+                <w:rFonts w:ascii="Lucida Console" w:eastAsiaTheme="minorEastAsia" w:hAnsi="Lucida Console"/>
+                <w:lang w:val="en-US"/>
+              </w:rPr>
+              <w:t>236</w:t>
+            </w:r>
+          </w:p>
+          <w:p>
+            <w:pPr>
+              <w:jc w:val="right"/>
+              <w:rPr>
+                <w:rFonts w:ascii="Lucida Console" w:eastAsiaTheme="minorEastAsia" w:hAnsi="Lucida Console"/>
+                <w:lang w:val="en-US"/>
+              </w:rPr>
+            </w:pPr>
+            <w:r>
+              <w:rPr>
+                <w:rFonts w:ascii="Lucida Console" w:eastAsiaTheme="minorEastAsia" w:hAnsi="Lucida Console"/>
+                <w:lang w:val="en-US"/>
+              </w:rPr>
+              <w:t>(65)</w:t>
+            </w:r>
+          </w:p>
+        </w:tc>
+        <w:tc>
+          <w:tcPr>
+            <w:tcW w:w="1546" w:type="dxa"/>
+          </w:tcPr>
+          <w:p>
+            <w:pPr>
+              <w:jc w:val="right"/>
+              <w:rPr>
+                <w:rFonts w:ascii="Lucida Console" w:eastAsiaTheme="minorEastAsia" w:hAnsi="Lucida Console"/>
+                <w:lang w:val="en-US"/>
+              </w:rPr>
+            </w:pPr>
+            <w:r>
+              <w:rPr>
+                <w:rFonts w:ascii="Lucida Console" w:eastAsiaTheme="minorEastAsia" w:hAnsi="Lucida Console"/>
+                <w:lang w:val="en-US"/>
+              </w:rPr>
+              <w:t>236</w:t>
+            </w:r>
+          </w:p>
+          <w:p>
+            <w:pPr>
+              <w:jc w:val="right"/>
+              <w:rPr>
+                <w:rFonts w:ascii="Lucida Console" w:eastAsiaTheme="minorEastAsia" w:hAnsi="Lucida Console"/>
+                <w:lang w:val="en-US"/>
+              </w:rPr>
+            </w:pPr>
+            <w:r>
+              <w:rPr>
+                <w:rFonts w:ascii="Lucida Console" w:eastAsiaTheme="minorEastAsia" w:hAnsi="Lucida Console"/>
+                <w:lang w:val="en-US"/>
+              </w:rPr>
+              <w:t>(76.96)</w:t>
             </w:r>
           </w:p>
         </w:tc>
@@ -360,7 +613,7 @@
                 <w:rFonts w:ascii="Lucida Console" w:eastAsiaTheme="minorEastAsia" w:hAnsi="Lucida Console"/>
                 <w:lang w:val="en-US"/>
               </w:rPr>
-              <w:t>40</w:t>
+              <w:t>236</w:t>
             </w:r>
           </w:p>
           <w:p>
@@ -376,86 +629,7 @@
                 <w:rFonts w:ascii="Lucida Console" w:eastAsiaTheme="minorEastAsia" w:hAnsi="Lucida Console"/>
                 <w:lang w:val="en-US"/>
               </w:rPr>
-              <w:t>156</w:t>
-            </w:r>
-          </w:p>
-        </w:tc>
-        <w:tc>
-          <w:tcPr>
-            <w:tcW w:w="1196" w:type="dxa"/>
-          </w:tcPr>
-          <w:p>
-            <w:pPr>
-              <w:jc w:val="right"/>
-              <w:rPr>
-                <w:rFonts w:ascii="Lucida Console" w:eastAsiaTheme="minorEastAsia" w:hAnsi="Lucida Console"/>
-                <w:lang w:val="en-US"/>
-              </w:rPr>
-            </w:pPr>
-            <w:r>
-              <w:rPr>
-                <w:rFonts w:ascii="Lucida Console" w:eastAsiaTheme="minorEastAsia" w:hAnsi="Lucida Console"/>
-                <w:lang w:val="en-US"/>
-              </w:rPr>
-              <w:t>24</w:t>
-            </w:r>
-          </w:p>
-          <w:p>
-            <w:pPr>
-              <w:jc w:val="right"/>
-              <w:rPr>
-                <w:rFonts w:ascii="Lucida Console" w:eastAsiaTheme="minorEastAsia" w:hAnsi="Lucida Console"/>
-                <w:lang w:val="en-US"/>
-              </w:rPr>
-            </w:pPr>
-            <w:r>
-              <w:rPr>
-                <w:rFonts w:ascii="Lucida Console" w:eastAsiaTheme="minorEastAsia" w:hAnsi="Lucida Console"/>
-                <w:lang w:val="en-US"/>
-              </w:rPr>
-              <w:t>156</w:t>
-            </w:r>
-          </w:p>
-        </w:tc>
-        <w:tc>
-          <w:tcPr>
-            <w:tcW w:w="1917" w:type="dxa"/>
-          </w:tcPr>
-          <w:p>
-            <w:pPr>
-              <w:jc w:val="right"/>
-              <w:rPr>
-                <w:rFonts w:ascii="Lucida Console" w:eastAsiaTheme="minorEastAsia" w:hAnsi="Lucida Console"/>
-                <w:lang w:val="en-US"/>
-              </w:rPr>
-            </w:pPr>
-            <w:r>
-              <w:rPr>
-                <w:rFonts w:ascii="Lucida Console" w:eastAsiaTheme="minorEastAsia" w:hAnsi="Lucida Console"/>
-                <w:lang w:val="en-US"/>
-              </w:rPr>
-              <w:t>16</w:t>
-            </w:r>
-          </w:p>
-        </w:tc>
-        <w:tc>
-          <w:tcPr>
-            <w:tcW w:w="1508" w:type="dxa"/>
-          </w:tcPr>
-          <w:p>
-            <w:pPr>
-              <w:jc w:val="right"/>
-              <w:rPr>
-                <w:rFonts w:ascii="Lucida Console" w:eastAsiaTheme="minorEastAsia" w:hAnsi="Lucida Console"/>
-                <w:lang w:val="en-US"/>
-              </w:rPr>
-            </w:pPr>
-            <w:r>
-              <w:rPr>
-                <w:rFonts w:ascii="Lucida Console" w:eastAsiaTheme="minorEastAsia" w:hAnsi="Lucida Console"/>
-                <w:lang w:val="en-US"/>
-              </w:rPr>
-              <w:t>0</w:t>
+              <w:t>(81)</w:t>
             </w:r>
           </w:p>
         </w:tc>
@@ -463,7 +637,7 @@
       <w:tr>
         <w:tc>
           <w:tcPr>
-            <w:tcW w:w="3016" w:type="dxa"/>
+            <w:tcW w:w="3969" w:type="dxa"/>
           </w:tcPr>
           <w:p>
             <w:pPr>
@@ -477,7 +651,70 @@
                 <w:rFonts w:ascii="Lucida Console" w:eastAsiaTheme="minorEastAsia" w:hAnsi="Lucida Console"/>
                 <w:lang w:val="en-US"/>
               </w:rPr>
-              <w:t>Available for Sale</w:t>
+              <w:t>Cost of Goods Sold</w:t>
+            </w:r>
+          </w:p>
+        </w:tc>
+        <w:tc>
+          <w:tcPr>
+            <w:tcW w:w="1560" w:type="dxa"/>
+          </w:tcPr>
+          <w:p>
+            <w:pPr>
+              <w:jc w:val="right"/>
+              <w:rPr>
+                <w:rFonts w:ascii="Lucida Console" w:eastAsiaTheme="minorEastAsia" w:hAnsi="Lucida Console"/>
+                <w:lang w:val="en-US"/>
+              </w:rPr>
+            </w:pPr>
+            <w:r>
+              <w:rPr>
+                <w:rFonts w:ascii="Lucida Console" w:eastAsiaTheme="minorEastAsia" w:hAnsi="Lucida Console"/>
+                <w:lang w:val="en-US"/>
+              </w:rPr>
+              <w:t>146</w:t>
+            </w:r>
+          </w:p>
+        </w:tc>
+        <w:tc>
+          <w:tcPr>
+            <w:tcW w:w="1134" w:type="dxa"/>
+          </w:tcPr>
+          <w:p>
+            <w:pPr>
+              <w:jc w:val="right"/>
+              <w:rPr>
+                <w:rFonts w:ascii="Lucida Console" w:eastAsiaTheme="minorEastAsia" w:hAnsi="Lucida Console"/>
+                <w:lang w:val="en-US"/>
+              </w:rPr>
+            </w:pPr>
+            <w:r>
+              <w:rPr>
+                <w:rFonts w:ascii="Lucida Console" w:eastAsiaTheme="minorEastAsia" w:hAnsi="Lucida Console"/>
+                <w:lang w:val="en-US"/>
+              </w:rPr>
+              <w:t>171</w:t>
+            </w:r>
+          </w:p>
+        </w:tc>
+        <w:tc>
+          <w:tcPr>
+            <w:tcW w:w="1546" w:type="dxa"/>
+          </w:tcPr>
+          <w:p>
+            <w:pPr>
+              <w:jc w:val="right"/>
+              <w:rPr>
+                <w:rFonts w:ascii="Lucida Console" w:eastAsiaTheme="minorEastAsia" w:hAnsi="Lucida Console"/>
+                <w:lang w:val="en-US"/>
+              </w:rPr>
+            </w:pPr>
+            <w:r>
+              <w:rPr>
+                <w:rFonts w:ascii="Lucida Console" w:eastAsiaTheme="minorEastAsia" w:hAnsi="Lucida Console"/>
+                <w:lang w:val="en-US"/>
+              </w:rPr>
+              <w:t>159.04</w:t>
             </w:r>
           </w:p>
         </w:tc>
@@ -498,259 +735,7 @@
                 <w:rFonts w:ascii="Lucida Console" w:eastAsiaTheme="minorEastAsia" w:hAnsi="Lucida Console"/>
                 <w:lang w:val="en-US"/>
               </w:rPr>
-              <w:t>196</w:t>
-            </w:r>
-          </w:p>
-        </w:tc>
-        <w:tc>
-          <w:tcPr>
-            <w:tcW w:w="1196" w:type="dxa"/>
-          </w:tcPr>
-          <w:p>
-            <w:pPr>
-              <w:jc w:val="right"/>
-              <w:rPr>
-                <w:rFonts w:ascii="Lucida Console" w:eastAsiaTheme="minorEastAsia" w:hAnsi="Lucida Console"/>
-                <w:lang w:val="en-US"/>
-              </w:rPr>
-            </w:pPr>
-            <w:r>
-              <w:rPr>
-                <w:rFonts w:ascii="Lucida Console" w:eastAsiaTheme="minorEastAsia" w:hAnsi="Lucida Console"/>
-                <w:lang w:val="en-US"/>
-              </w:rPr>
-              <w:t>180</w:t>
-            </w:r>
-          </w:p>
-        </w:tc>
-        <w:tc>
-          <w:tcPr>
-            <w:tcW w:w="1917" w:type="dxa"/>
-          </w:tcPr>
-          <w:p>
-            <w:pPr>
-              <w:rPr>
-                <w:rFonts w:ascii="Lucida Console" w:eastAsiaTheme="minorEastAsia" w:hAnsi="Lucida Console"/>
-                <w:lang w:val="en-US"/>
-              </w:rPr>
-            </w:pPr>
-          </w:p>
-        </w:tc>
-        <w:tc>
-          <w:tcPr>
-            <w:tcW w:w="1508" w:type="dxa"/>
-          </w:tcPr>
-          <w:p>
-            <w:pPr>
-              <w:rPr>
-                <w:rFonts w:ascii="Lucida Console" w:eastAsiaTheme="minorEastAsia" w:hAnsi="Lucida Console"/>
-                <w:lang w:val="en-US"/>
-              </w:rPr>
-            </w:pPr>
-          </w:p>
-        </w:tc>
-      </w:tr>
-      <w:tr>
-        <w:tc>
-          <w:tcPr>
-            <w:tcW w:w="3016" w:type="dxa"/>
-          </w:tcPr>
-          <w:p>
-            <w:pPr>
-              <w:rPr>
-                <w:rFonts w:ascii="Lucida Console" w:eastAsiaTheme="minorEastAsia" w:hAnsi="Lucida Console"/>
-                <w:lang w:val="en-US"/>
-              </w:rPr>
-            </w:pPr>
-            <w:r>
-              <w:rPr>
-                <w:rFonts w:ascii="Lucida Console" w:eastAsiaTheme="minorEastAsia" w:hAnsi="Lucida Console"/>
-                <w:lang w:val="en-US"/>
-              </w:rPr>
-              <w:t>Final Inventory</w:t>
-            </w:r>
-          </w:p>
-        </w:tc>
-        <w:tc>
-          <w:tcPr>
-            <w:tcW w:w="1379" w:type="dxa"/>
-          </w:tcPr>
-          <w:p>
-            <w:pPr>
-              <w:jc w:val="right"/>
-              <w:rPr>
-                <w:rFonts w:ascii="Lucida Console" w:eastAsiaTheme="minorEastAsia" w:hAnsi="Lucida Console"/>
-                <w:lang w:val="en-US"/>
-              </w:rPr>
-            </w:pPr>
-            <w:r>
-              <w:rPr>
-                <w:rFonts w:ascii="Lucida Console" w:eastAsiaTheme="minorEastAsia" w:hAnsi="Lucida Console"/>
-                <w:lang w:val="en-US"/>
-              </w:rPr>
-              <w:t>56</w:t>
-            </w:r>
-          </w:p>
-        </w:tc>
-        <w:tc>
-          <w:tcPr>
-            <w:tcW w:w="1196" w:type="dxa"/>
-          </w:tcPr>
-          <w:p>
-            <w:pPr>
-              <w:jc w:val="right"/>
-              <w:rPr>
-                <w:rFonts w:ascii="Lucida Console" w:eastAsiaTheme="minorEastAsia" w:hAnsi="Lucida Console"/>
-                <w:lang w:val="en-US"/>
-              </w:rPr>
-            </w:pPr>
-            <w:r>
-              <w:rPr>
-                <w:rFonts w:ascii="Lucida Console" w:eastAsiaTheme="minorEastAsia" w:hAnsi="Lucida Console"/>
-                <w:lang w:val="en-US"/>
-              </w:rPr>
-              <w:t>24</w:t>
-            </w:r>
-          </w:p>
-        </w:tc>
-        <w:tc>
-          <w:tcPr>
-            <w:tcW w:w="1917" w:type="dxa"/>
-          </w:tcPr>
-          <w:p>
-            <w:pPr>
-              <w:jc w:val="right"/>
-              <w:rPr>
-                <w:rFonts w:ascii="Lucida Console" w:eastAsiaTheme="minorEastAsia" w:hAnsi="Lucida Console"/>
-                <w:lang w:val="en-US"/>
-              </w:rPr>
-            </w:pPr>
-            <w:r>
-              <w:rPr>
-                <w:rFonts w:ascii="Lucida Console" w:eastAsiaTheme="minorEastAsia" w:hAnsi="Lucida Console"/>
-                <w:lang w:val="en-US"/>
-              </w:rPr>
-              <w:t>32</w:t>
-            </w:r>
-          </w:p>
-        </w:tc>
-        <w:tc>
-          <w:tcPr>
-            <w:tcW w:w="1508" w:type="dxa"/>
-          </w:tcPr>
-          <w:p>
-            <w:pPr>
-              <w:jc w:val="right"/>
-              <w:rPr>
-                <w:rFonts w:ascii="Lucida Console" w:eastAsiaTheme="minorEastAsia" w:hAnsi="Lucida Console"/>
-                <w:lang w:val="en-US"/>
-              </w:rPr>
-            </w:pPr>
-            <w:r>
-              <w:rPr>
-                <w:rFonts w:ascii="Lucida Console" w:eastAsiaTheme="minorEastAsia" w:hAnsi="Lucida Console"/>
-                <w:lang w:val="en-US"/>
-              </w:rPr>
-              <w:t>+16</w:t>
-            </w:r>
-          </w:p>
-        </w:tc>
-      </w:tr>
-      <w:tr>
-        <w:tc>
-          <w:tcPr>
-            <w:tcW w:w="3016" w:type="dxa"/>
-          </w:tcPr>
-          <w:p>
-            <w:pPr>
-              <w:rPr>
-                <w:rFonts w:ascii="Lucida Console" w:eastAsiaTheme="minorEastAsia" w:hAnsi="Lucida Console"/>
-                <w:lang w:val="en-US"/>
-              </w:rPr>
-            </w:pPr>
-            <w:r>
-              <w:rPr>
-                <w:rFonts w:ascii="Lucida Console" w:eastAsiaTheme="minorEastAsia" w:hAnsi="Lucida Console"/>
-                <w:lang w:val="en-US"/>
-              </w:rPr>
-              <w:t>Cost of Goods Sold</w:t>
-            </w:r>
-          </w:p>
-        </w:tc>
-        <w:tc>
-          <w:tcPr>
-            <w:tcW w:w="1379" w:type="dxa"/>
-          </w:tcPr>
-          <w:p>
-            <w:pPr>
-              <w:jc w:val="right"/>
-              <w:rPr>
-                <w:rFonts w:ascii="Lucida Console" w:eastAsiaTheme="minorEastAsia" w:hAnsi="Lucida Console"/>
-                <w:lang w:val="en-US"/>
-              </w:rPr>
-            </w:pPr>
-            <w:r>
-              <w:rPr>
-                <w:rFonts w:ascii="Lucida Console" w:eastAsiaTheme="minorEastAsia" w:hAnsi="Lucida Console"/>
-                <w:lang w:val="en-US"/>
-              </w:rPr>
-              <w:t>140</w:t>
-            </w:r>
-          </w:p>
-        </w:tc>
-        <w:tc>
-          <w:tcPr>
-            <w:tcW w:w="1196" w:type="dxa"/>
-          </w:tcPr>
-          <w:p>
-            <w:pPr>
-              <w:jc w:val="right"/>
-              <w:rPr>
-                <w:rFonts w:ascii="Lucida Console" w:eastAsiaTheme="minorEastAsia" w:hAnsi="Lucida Console"/>
-                <w:lang w:val="en-US"/>
-              </w:rPr>
-            </w:pPr>
-            <w:r>
-              <w:rPr>
-                <w:rFonts w:ascii="Lucida Console" w:eastAsiaTheme="minorEastAsia" w:hAnsi="Lucida Console"/>
-                <w:lang w:val="en-US"/>
-              </w:rPr>
-              <w:t>156</w:t>
-            </w:r>
-          </w:p>
-        </w:tc>
-        <w:tc>
-          <w:tcPr>
-            <w:tcW w:w="1917" w:type="dxa"/>
-          </w:tcPr>
-          <w:p>
-            <w:pPr>
-              <w:jc w:val="right"/>
-              <w:rPr>
-                <w:rFonts w:ascii="Lucida Console" w:eastAsiaTheme="minorEastAsia" w:hAnsi="Lucida Console"/>
-                <w:lang w:val="en-US"/>
-              </w:rPr>
-            </w:pPr>
-          </w:p>
-        </w:tc>
-        <w:tc>
-          <w:tcPr>
-            <w:tcW w:w="1508" w:type="dxa"/>
-          </w:tcPr>
-          <w:p>
-            <w:pPr>
-              <w:jc w:val="right"/>
-              <w:rPr>
-                <w:rFonts w:ascii="Lucida Console" w:eastAsiaTheme="minorEastAsia" w:hAnsi="Lucida Console"/>
-                <w:lang w:val="en-US"/>
-              </w:rPr>
-            </w:pPr>
-            <w:r>
-              <w:rPr>
-                <w:rFonts w:ascii="Lucida Console" w:eastAsiaTheme="minorEastAsia" w:hAnsi="Lucida Console"/>
-                <w:lang w:val="en-US"/>
-              </w:rPr>
-              <w:t>+16</w:t>
+              <w:t>155</w:t>
             </w:r>
           </w:p>
         </w:tc>
@@ -763,35 +748,6 @@
           <w:lang w:val="en-US"/>
         </w:rPr>
       </w:pPr>
-    </w:p>
-    <w:p>
-      <w:pPr>
-        <w:rPr>
-          <w:rFonts w:ascii="Lucida Console" w:eastAsiaTheme="minorEastAsia" w:hAnsi="Lucida Console"/>
-          <w:lang w:val="en-US"/>
-        </w:rPr>
-      </w:pPr>
-      <w:r>
-        <w:rPr>
-          <w:rFonts w:ascii="Lucida Console" w:eastAsiaTheme="minorEastAsia" w:hAnsi="Lucida Console"/>
-          <w:lang w:val="en-US"/>
-        </w:rPr>
-        <w:t xml:space="preserve">The last column shows that the changes in the LIFO reserves </w:t>
-      </w:r>
-      <w:r>
-        <w:rPr>
-          <w:rFonts w:ascii="Lucida Console" w:eastAsiaTheme="minorEastAsia" w:hAnsi="Lucida Console"/>
-          <w:lang w:val="en-US"/>
-        </w:rPr>
-        <w:t>are</w:t>
-      </w:r>
-      <w:r>
-        <w:rPr>
-          <w:rFonts w:ascii="Lucida Console" w:eastAsiaTheme="minorEastAsia" w:hAnsi="Lucida Console"/>
-          <w:lang w:val="en-US"/>
-        </w:rPr>
-        <w:t xml:space="preserve"> directly equal to the increase in the cost of goods sold. </w:t>
-      </w:r>
     </w:p>
     <w:p>
       <w:pPr>
@@ -808,717 +764,6 @@
         <w:t>(2)</w:t>
       </w:r>
     </w:p>
-    <w:tbl>
-      <w:tblPr>
-        <w:tblStyle w:val="TableGrid"/>
-        <w:tblW w:w="0" w:type="auto"/>
-        <w:tblLook w:val="04A0" w:firstRow="1" w:lastRow="0" w:firstColumn="1" w:lastColumn="0" w:noHBand="0" w:noVBand="1"/>
-      </w:tblPr>
-      <w:tblGrid>
-        <w:gridCol w:w="3016"/>
-        <w:gridCol w:w="1379"/>
-        <w:gridCol w:w="1196"/>
-        <w:gridCol w:w="1917"/>
-        <w:gridCol w:w="1508"/>
-      </w:tblGrid>
-      <w:tr>
-        <w:tc>
-          <w:tcPr>
-            <w:tcW w:w="9016" w:type="dxa"/>
-            <w:gridSpan w:val="5"/>
-          </w:tcPr>
-          <w:p>
-            <w:pPr>
-              <w:rPr>
-                <w:rFonts w:ascii="Lucida Console" w:eastAsiaTheme="minorEastAsia" w:hAnsi="Lucida Console"/>
-                <w:lang w:val="en-US"/>
-              </w:rPr>
-            </w:pPr>
-          </w:p>
-          <w:p>
-            <w:pPr>
-              <w:jc w:val="center"/>
-              <w:rPr>
-                <w:rFonts w:ascii="Lucida Console" w:eastAsiaTheme="minorEastAsia" w:hAnsi="Lucida Console"/>
-                <w:lang w:val="en-US"/>
-              </w:rPr>
-            </w:pPr>
-            <w:r>
-              <w:rPr>
-                <w:rFonts w:ascii="Lucida Console" w:eastAsiaTheme="minorEastAsia" w:hAnsi="Lucida Console"/>
-                <w:lang w:val="en-US"/>
-              </w:rPr>
-              <w:t>COST OF GOODS SOLD (COMPARATIVE TABLE)</w:t>
-            </w:r>
-          </w:p>
-          <w:p>
-            <w:pPr>
-              <w:rPr>
-                <w:rFonts w:ascii="Lucida Console" w:eastAsiaTheme="minorEastAsia" w:hAnsi="Lucida Console"/>
-                <w:lang w:val="en-US"/>
-              </w:rPr>
-            </w:pPr>
-          </w:p>
-        </w:tc>
-      </w:tr>
-      <w:tr>
-        <w:tc>
-          <w:tcPr>
-            <w:tcW w:w="3016" w:type="dxa"/>
-            <w:vMerge w:val="restart"/>
-          </w:tcPr>
-          <w:p>
-            <w:pPr>
-              <w:jc w:val="center"/>
-              <w:rPr>
-                <w:rFonts w:ascii="Lucida Console" w:eastAsiaTheme="minorEastAsia" w:hAnsi="Lucida Console"/>
-                <w:lang w:val="en-US"/>
-              </w:rPr>
-            </w:pPr>
-          </w:p>
-          <w:p>
-            <w:pPr>
-              <w:jc w:val="center"/>
-              <w:rPr>
-                <w:rFonts w:ascii="Lucida Console" w:eastAsiaTheme="minorEastAsia" w:hAnsi="Lucida Console"/>
-                <w:lang w:val="en-US"/>
-              </w:rPr>
-            </w:pPr>
-            <w:r>
-              <w:rPr>
-                <w:rFonts w:ascii="Lucida Console" w:eastAsiaTheme="minorEastAsia" w:hAnsi="Lucida Console"/>
-                <w:lang w:val="en-US"/>
-              </w:rPr>
-              <w:t>Particulars</w:t>
-            </w:r>
-          </w:p>
-        </w:tc>
-        <w:tc>
-          <w:tcPr>
-            <w:tcW w:w="2575" w:type="dxa"/>
-            <w:gridSpan w:val="2"/>
-          </w:tcPr>
-          <w:p>
-            <w:pPr>
-              <w:jc w:val="center"/>
-              <w:rPr>
-                <w:rFonts w:ascii="Lucida Console" w:eastAsiaTheme="minorEastAsia" w:hAnsi="Lucida Console"/>
-                <w:lang w:val="en-US"/>
-              </w:rPr>
-            </w:pPr>
-            <w:r>
-              <w:rPr>
-                <w:rFonts w:ascii="Lucida Console" w:eastAsiaTheme="minorEastAsia" w:hAnsi="Lucida Console"/>
-                <w:lang w:val="en-US"/>
-              </w:rPr>
-              <w:t>Amount Using</w:t>
-            </w:r>
-          </w:p>
-        </w:tc>
-        <w:tc>
-          <w:tcPr>
-            <w:tcW w:w="1917" w:type="dxa"/>
-            <w:vMerge w:val="restart"/>
-          </w:tcPr>
-          <w:p>
-            <w:pPr>
-              <w:jc w:val="center"/>
-              <w:rPr>
-                <w:rFonts w:ascii="Lucida Console" w:eastAsiaTheme="minorEastAsia" w:hAnsi="Lucida Console"/>
-                <w:lang w:val="en-US"/>
-              </w:rPr>
-            </w:pPr>
-            <w:r>
-              <w:rPr>
-                <w:rFonts w:ascii="Lucida Console" w:eastAsiaTheme="minorEastAsia" w:hAnsi="Lucida Console"/>
-                <w:lang w:val="en-US"/>
-              </w:rPr>
-              <w:t>LIFO Reserves</w:t>
-            </w:r>
-          </w:p>
-        </w:tc>
-        <w:tc>
-          <w:tcPr>
-            <w:tcW w:w="1508" w:type="dxa"/>
-            <w:vMerge w:val="restart"/>
-          </w:tcPr>
-          <w:p>
-            <w:pPr>
-              <w:jc w:val="center"/>
-              <w:rPr>
-                <w:rFonts w:ascii="Lucida Console" w:eastAsiaTheme="minorEastAsia" w:hAnsi="Lucida Console"/>
-                <w:lang w:val="en-US"/>
-              </w:rPr>
-            </w:pPr>
-            <w:r>
-              <w:rPr>
-                <w:rFonts w:ascii="Lucida Console" w:eastAsiaTheme="minorEastAsia" w:hAnsi="Lucida Console"/>
-                <w:lang w:val="en-US"/>
-              </w:rPr>
-              <w:t>Changes in LIFO Reserves</w:t>
-            </w:r>
-          </w:p>
-        </w:tc>
-      </w:tr>
-      <w:tr>
-        <w:tc>
-          <w:tcPr>
-            <w:tcW w:w="3016" w:type="dxa"/>
-            <w:vMerge/>
-          </w:tcPr>
-          <w:p>
-            <w:pPr>
-              <w:rPr>
-                <w:rFonts w:ascii="Lucida Console" w:eastAsiaTheme="minorEastAsia" w:hAnsi="Lucida Console"/>
-                <w:lang w:val="en-US"/>
-              </w:rPr>
-            </w:pPr>
-          </w:p>
-        </w:tc>
-        <w:tc>
-          <w:tcPr>
-            <w:tcW w:w="1379" w:type="dxa"/>
-          </w:tcPr>
-          <w:p>
-            <w:pPr>
-              <w:jc w:val="right"/>
-              <w:rPr>
-                <w:rFonts w:ascii="Lucida Console" w:eastAsiaTheme="minorEastAsia" w:hAnsi="Lucida Console"/>
-                <w:lang w:val="en-US"/>
-              </w:rPr>
-            </w:pPr>
-            <w:r>
-              <w:rPr>
-                <w:rFonts w:ascii="Lucida Console" w:eastAsiaTheme="minorEastAsia" w:hAnsi="Lucida Console"/>
-                <w:lang w:val="en-US"/>
-              </w:rPr>
-              <w:t>FIFO</w:t>
-            </w:r>
-          </w:p>
-        </w:tc>
-        <w:tc>
-          <w:tcPr>
-            <w:tcW w:w="1196" w:type="dxa"/>
-          </w:tcPr>
-          <w:p>
-            <w:pPr>
-              <w:jc w:val="right"/>
-              <w:rPr>
-                <w:rFonts w:ascii="Lucida Console" w:eastAsiaTheme="minorEastAsia" w:hAnsi="Lucida Console"/>
-                <w:lang w:val="en-US"/>
-              </w:rPr>
-            </w:pPr>
-            <w:r>
-              <w:rPr>
-                <w:rFonts w:ascii="Lucida Console" w:eastAsiaTheme="minorEastAsia" w:hAnsi="Lucida Console"/>
-                <w:lang w:val="en-US"/>
-              </w:rPr>
-              <w:t>LIFO</w:t>
-            </w:r>
-          </w:p>
-        </w:tc>
-        <w:tc>
-          <w:tcPr>
-            <w:tcW w:w="1917" w:type="dxa"/>
-            <w:vMerge/>
-          </w:tcPr>
-          <w:p>
-            <w:pPr>
-              <w:jc w:val="right"/>
-              <w:rPr>
-                <w:rFonts w:ascii="Lucida Console" w:eastAsiaTheme="minorEastAsia" w:hAnsi="Lucida Console"/>
-                <w:lang w:val="en-US"/>
-              </w:rPr>
-            </w:pPr>
-          </w:p>
-        </w:tc>
-        <w:tc>
-          <w:tcPr>
-            <w:tcW w:w="1508" w:type="dxa"/>
-            <w:vMerge/>
-          </w:tcPr>
-          <w:p>
-            <w:pPr>
-              <w:jc w:val="right"/>
-              <w:rPr>
-                <w:rFonts w:ascii="Lucida Console" w:eastAsiaTheme="minorEastAsia" w:hAnsi="Lucida Console"/>
-                <w:lang w:val="en-US"/>
-              </w:rPr>
-            </w:pPr>
-          </w:p>
-        </w:tc>
-      </w:tr>
-      <w:tr>
-        <w:tc>
-          <w:tcPr>
-            <w:tcW w:w="3016" w:type="dxa"/>
-          </w:tcPr>
-          <w:p>
-            <w:pPr>
-              <w:rPr>
-                <w:rFonts w:ascii="Lucida Console" w:eastAsiaTheme="minorEastAsia" w:hAnsi="Lucida Console"/>
-                <w:lang w:val="en-US"/>
-              </w:rPr>
-            </w:pPr>
-            <w:r>
-              <w:rPr>
-                <w:rFonts w:ascii="Lucida Console" w:eastAsiaTheme="minorEastAsia" w:hAnsi="Lucida Console"/>
-                <w:lang w:val="en-US"/>
-              </w:rPr>
-              <w:t>Beginning Inventory</w:t>
-            </w:r>
-          </w:p>
-          <w:p>
-            <w:pPr>
-              <w:rPr>
-                <w:rFonts w:ascii="Lucida Console" w:eastAsiaTheme="minorEastAsia" w:hAnsi="Lucida Console"/>
-                <w:lang w:val="en-US"/>
-              </w:rPr>
-            </w:pPr>
-            <w:r>
-              <w:rPr>
-                <w:rFonts w:ascii="Lucida Console" w:eastAsiaTheme="minorEastAsia" w:hAnsi="Lucida Console"/>
-                <w:lang w:val="en-US"/>
-              </w:rPr>
-              <w:t>Purchases</w:t>
-            </w:r>
-          </w:p>
-        </w:tc>
-        <w:tc>
-          <w:tcPr>
-            <w:tcW w:w="1379" w:type="dxa"/>
-          </w:tcPr>
-          <w:p>
-            <w:pPr>
-              <w:jc w:val="right"/>
-              <w:rPr>
-                <w:rFonts w:ascii="Lucida Console" w:eastAsiaTheme="minorEastAsia" w:hAnsi="Lucida Console"/>
-                <w:lang w:val="en-US"/>
-              </w:rPr>
-            </w:pPr>
-            <w:r>
-              <w:rPr>
-                <w:rFonts w:ascii="Lucida Console" w:eastAsiaTheme="minorEastAsia" w:hAnsi="Lucida Console"/>
-                <w:lang w:val="en-US"/>
-              </w:rPr>
-              <w:t>40</w:t>
-            </w:r>
-          </w:p>
-          <w:p>
-            <w:pPr>
-              <w:jc w:val="right"/>
-              <w:rPr>
-                <w:rFonts w:ascii="Lucida Console" w:eastAsiaTheme="minorEastAsia" w:hAnsi="Lucida Console"/>
-                <w:lang w:val="en-US"/>
-              </w:rPr>
-            </w:pPr>
-            <w:r>
-              <w:rPr>
-                <w:rFonts w:ascii="Lucida Console" w:eastAsiaTheme="minorEastAsia" w:hAnsi="Lucida Console"/>
-                <w:lang w:val="en-US"/>
-              </w:rPr>
-              <w:t>156</w:t>
-            </w:r>
-          </w:p>
-        </w:tc>
-        <w:tc>
-          <w:tcPr>
-            <w:tcW w:w="1196" w:type="dxa"/>
-          </w:tcPr>
-          <w:p>
-            <w:pPr>
-              <w:jc w:val="right"/>
-              <w:rPr>
-                <w:rFonts w:ascii="Lucida Console" w:eastAsiaTheme="minorEastAsia" w:hAnsi="Lucida Console"/>
-                <w:lang w:val="en-US"/>
-              </w:rPr>
-            </w:pPr>
-            <w:r>
-              <w:rPr>
-                <w:rFonts w:ascii="Lucida Console" w:eastAsiaTheme="minorEastAsia" w:hAnsi="Lucida Console"/>
-                <w:lang w:val="en-US"/>
-              </w:rPr>
-              <w:t>24</w:t>
-            </w:r>
-          </w:p>
-          <w:p>
-            <w:pPr>
-              <w:jc w:val="right"/>
-              <w:rPr>
-                <w:rFonts w:ascii="Lucida Console" w:eastAsiaTheme="minorEastAsia" w:hAnsi="Lucida Console"/>
-                <w:lang w:val="en-US"/>
-              </w:rPr>
-            </w:pPr>
-            <w:r>
-              <w:rPr>
-                <w:rFonts w:ascii="Lucida Console" w:eastAsiaTheme="minorEastAsia" w:hAnsi="Lucida Console"/>
-                <w:lang w:val="en-US"/>
-              </w:rPr>
-              <w:t>156</w:t>
-            </w:r>
-          </w:p>
-        </w:tc>
-        <w:tc>
-          <w:tcPr>
-            <w:tcW w:w="1917" w:type="dxa"/>
-          </w:tcPr>
-          <w:p>
-            <w:pPr>
-              <w:jc w:val="right"/>
-              <w:rPr>
-                <w:rFonts w:ascii="Lucida Console" w:eastAsiaTheme="minorEastAsia" w:hAnsi="Lucida Console"/>
-                <w:lang w:val="en-US"/>
-              </w:rPr>
-            </w:pPr>
-            <w:r>
-              <w:rPr>
-                <w:rFonts w:ascii="Lucida Console" w:eastAsiaTheme="minorEastAsia" w:hAnsi="Lucida Console"/>
-                <w:lang w:val="en-US"/>
-              </w:rPr>
-              <w:t>16</w:t>
-            </w:r>
-          </w:p>
-        </w:tc>
-        <w:tc>
-          <w:tcPr>
-            <w:tcW w:w="1508" w:type="dxa"/>
-          </w:tcPr>
-          <w:p>
-            <w:pPr>
-              <w:jc w:val="right"/>
-              <w:rPr>
-                <w:rFonts w:ascii="Lucida Console" w:eastAsiaTheme="minorEastAsia" w:hAnsi="Lucida Console"/>
-                <w:lang w:val="en-US"/>
-              </w:rPr>
-            </w:pPr>
-            <w:r>
-              <w:rPr>
-                <w:rFonts w:ascii="Lucida Console" w:eastAsiaTheme="minorEastAsia" w:hAnsi="Lucida Console"/>
-                <w:lang w:val="en-US"/>
-              </w:rPr>
-              <w:t>0</w:t>
-            </w:r>
-          </w:p>
-        </w:tc>
-      </w:tr>
-      <w:tr>
-        <w:tc>
-          <w:tcPr>
-            <w:tcW w:w="3016" w:type="dxa"/>
-          </w:tcPr>
-          <w:p>
-            <w:pPr>
-              <w:rPr>
-                <w:rFonts w:ascii="Lucida Console" w:eastAsiaTheme="minorEastAsia" w:hAnsi="Lucida Console"/>
-                <w:lang w:val="en-US"/>
-              </w:rPr>
-            </w:pPr>
-            <w:r>
-              <w:rPr>
-                <w:rFonts w:ascii="Lucida Console" w:eastAsiaTheme="minorEastAsia" w:hAnsi="Lucida Console"/>
-                <w:lang w:val="en-US"/>
-              </w:rPr>
-              <w:t>Available for Sale</w:t>
-            </w:r>
-          </w:p>
-        </w:tc>
-        <w:tc>
-          <w:tcPr>
-            <w:tcW w:w="1379" w:type="dxa"/>
-          </w:tcPr>
-          <w:p>
-            <w:pPr>
-              <w:jc w:val="right"/>
-              <w:rPr>
-                <w:rFonts w:ascii="Lucida Console" w:eastAsiaTheme="minorEastAsia" w:hAnsi="Lucida Console"/>
-                <w:lang w:val="en-US"/>
-              </w:rPr>
-            </w:pPr>
-            <w:r>
-              <w:rPr>
-                <w:rFonts w:ascii="Lucida Console" w:eastAsiaTheme="minorEastAsia" w:hAnsi="Lucida Console"/>
-                <w:lang w:val="en-US"/>
-              </w:rPr>
-              <w:t>196</w:t>
-            </w:r>
-          </w:p>
-        </w:tc>
-        <w:tc>
-          <w:tcPr>
-            <w:tcW w:w="1196" w:type="dxa"/>
-          </w:tcPr>
-          <w:p>
-            <w:pPr>
-              <w:jc w:val="right"/>
-              <w:rPr>
-                <w:rFonts w:ascii="Lucida Console" w:eastAsiaTheme="minorEastAsia" w:hAnsi="Lucida Console"/>
-                <w:lang w:val="en-US"/>
-              </w:rPr>
-            </w:pPr>
-            <w:r>
-              <w:rPr>
-                <w:rFonts w:ascii="Lucida Console" w:eastAsiaTheme="minorEastAsia" w:hAnsi="Lucida Console"/>
-                <w:lang w:val="en-US"/>
-              </w:rPr>
-              <w:t>180</w:t>
-            </w:r>
-          </w:p>
-        </w:tc>
-        <w:tc>
-          <w:tcPr>
-            <w:tcW w:w="1917" w:type="dxa"/>
-          </w:tcPr>
-          <w:p>
-            <w:pPr>
-              <w:rPr>
-                <w:rFonts w:ascii="Lucida Console" w:eastAsiaTheme="minorEastAsia" w:hAnsi="Lucida Console"/>
-                <w:lang w:val="en-US"/>
-              </w:rPr>
-            </w:pPr>
-          </w:p>
-        </w:tc>
-        <w:tc>
-          <w:tcPr>
-            <w:tcW w:w="1508" w:type="dxa"/>
-          </w:tcPr>
-          <w:p>
-            <w:pPr>
-              <w:rPr>
-                <w:rFonts w:ascii="Lucida Console" w:eastAsiaTheme="minorEastAsia" w:hAnsi="Lucida Console"/>
-                <w:lang w:val="en-US"/>
-              </w:rPr>
-            </w:pPr>
-          </w:p>
-        </w:tc>
-      </w:tr>
-      <w:tr>
-        <w:tc>
-          <w:tcPr>
-            <w:tcW w:w="3016" w:type="dxa"/>
-          </w:tcPr>
-          <w:p>
-            <w:pPr>
-              <w:rPr>
-                <w:rFonts w:ascii="Lucida Console" w:eastAsiaTheme="minorEastAsia" w:hAnsi="Lucida Console"/>
-                <w:lang w:val="en-US"/>
-              </w:rPr>
-            </w:pPr>
-            <w:r>
-              <w:rPr>
-                <w:rFonts w:ascii="Lucida Console" w:eastAsiaTheme="minorEastAsia" w:hAnsi="Lucida Console"/>
-                <w:lang w:val="en-US"/>
-              </w:rPr>
-              <w:t>Final Inventory</w:t>
-            </w:r>
-          </w:p>
-        </w:tc>
-        <w:tc>
-          <w:tcPr>
-            <w:tcW w:w="1379" w:type="dxa"/>
-          </w:tcPr>
-          <w:p>
-            <w:pPr>
-              <w:jc w:val="right"/>
-              <w:rPr>
-                <w:rFonts w:ascii="Lucida Console" w:eastAsiaTheme="minorEastAsia" w:hAnsi="Lucida Console"/>
-                <w:lang w:val="en-US"/>
-              </w:rPr>
-            </w:pPr>
-            <w:r>
-              <w:rPr>
-                <w:rFonts w:ascii="Lucida Console" w:eastAsiaTheme="minorEastAsia" w:hAnsi="Lucida Console"/>
-                <w:lang w:val="en-US"/>
-              </w:rPr>
-              <w:t>0</w:t>
-            </w:r>
-          </w:p>
-        </w:tc>
-        <w:tc>
-          <w:tcPr>
-            <w:tcW w:w="1196" w:type="dxa"/>
-          </w:tcPr>
-          <w:p>
-            <w:pPr>
-              <w:jc w:val="right"/>
-              <w:rPr>
-                <w:rFonts w:ascii="Lucida Console" w:eastAsiaTheme="minorEastAsia" w:hAnsi="Lucida Console"/>
-                <w:lang w:val="en-US"/>
-              </w:rPr>
-            </w:pPr>
-            <w:r>
-              <w:rPr>
-                <w:rFonts w:ascii="Lucida Console" w:eastAsiaTheme="minorEastAsia" w:hAnsi="Lucida Console"/>
-                <w:lang w:val="en-US"/>
-              </w:rPr>
-              <w:t>0</w:t>
-            </w:r>
-          </w:p>
-        </w:tc>
-        <w:tc>
-          <w:tcPr>
-            <w:tcW w:w="1917" w:type="dxa"/>
-          </w:tcPr>
-          <w:p>
-            <w:pPr>
-              <w:jc w:val="right"/>
-              <w:rPr>
-                <w:rFonts w:ascii="Lucida Console" w:eastAsiaTheme="minorEastAsia" w:hAnsi="Lucida Console"/>
-                <w:lang w:val="en-US"/>
-              </w:rPr>
-            </w:pPr>
-            <w:r>
-              <w:rPr>
-                <w:rFonts w:ascii="Lucida Console" w:eastAsiaTheme="minorEastAsia" w:hAnsi="Lucida Console"/>
-                <w:lang w:val="en-US"/>
-              </w:rPr>
-              <w:t>0</w:t>
-            </w:r>
-          </w:p>
-        </w:tc>
-        <w:tc>
-          <w:tcPr>
-            <w:tcW w:w="1508" w:type="dxa"/>
-          </w:tcPr>
-          <w:p>
-            <w:pPr>
-              <w:jc w:val="right"/>
-              <w:rPr>
-                <w:rFonts w:ascii="Lucida Console" w:eastAsiaTheme="minorEastAsia" w:hAnsi="Lucida Console"/>
-                <w:lang w:val="en-US"/>
-              </w:rPr>
-            </w:pPr>
-            <w:r>
-              <w:rPr>
-                <w:rFonts w:ascii="Lucida Console" w:eastAsiaTheme="minorEastAsia" w:hAnsi="Lucida Console"/>
-                <w:lang w:val="en-US"/>
-              </w:rPr>
-              <w:t>-16</w:t>
-            </w:r>
-          </w:p>
-        </w:tc>
-      </w:tr>
-      <w:tr>
-        <w:tc>
-          <w:tcPr>
-            <w:tcW w:w="3016" w:type="dxa"/>
-          </w:tcPr>
-          <w:p>
-            <w:pPr>
-              <w:rPr>
-                <w:rFonts w:ascii="Lucida Console" w:eastAsiaTheme="minorEastAsia" w:hAnsi="Lucida Console"/>
-                <w:lang w:val="en-US"/>
-              </w:rPr>
-            </w:pPr>
-            <w:r>
-              <w:rPr>
-                <w:rFonts w:ascii="Lucida Console" w:eastAsiaTheme="minorEastAsia" w:hAnsi="Lucida Console"/>
-                <w:lang w:val="en-US"/>
-              </w:rPr>
-              <w:t>Cost of Goods Sold</w:t>
-            </w:r>
-          </w:p>
-        </w:tc>
-        <w:tc>
-          <w:tcPr>
-            <w:tcW w:w="1379" w:type="dxa"/>
-          </w:tcPr>
-          <w:p>
-            <w:pPr>
-              <w:jc w:val="right"/>
-              <w:rPr>
-                <w:rFonts w:ascii="Lucida Console" w:eastAsiaTheme="minorEastAsia" w:hAnsi="Lucida Console"/>
-                <w:lang w:val="en-US"/>
-              </w:rPr>
-            </w:pPr>
-            <w:r>
-              <w:rPr>
-                <w:rFonts w:ascii="Lucida Console" w:eastAsiaTheme="minorEastAsia" w:hAnsi="Lucida Console"/>
-                <w:lang w:val="en-US"/>
-              </w:rPr>
-              <w:t>1</w:t>
-            </w:r>
-            <w:r>
-              <w:rPr>
-                <w:rFonts w:ascii="Lucida Console" w:eastAsiaTheme="minorEastAsia" w:hAnsi="Lucida Console"/>
-                <w:lang w:val="en-US"/>
-              </w:rPr>
-              <w:t>96</w:t>
-            </w:r>
-          </w:p>
-        </w:tc>
-        <w:tc>
-          <w:tcPr>
-            <w:tcW w:w="1196" w:type="dxa"/>
-          </w:tcPr>
-          <w:p>
-            <w:pPr>
-              <w:jc w:val="right"/>
-              <w:rPr>
-                <w:rFonts w:ascii="Lucida Console" w:eastAsiaTheme="minorEastAsia" w:hAnsi="Lucida Console"/>
-                <w:lang w:val="en-US"/>
-              </w:rPr>
-            </w:pPr>
-            <w:r>
-              <w:rPr>
-                <w:rFonts w:ascii="Lucida Console" w:eastAsiaTheme="minorEastAsia" w:hAnsi="Lucida Console"/>
-                <w:lang w:val="en-US"/>
-              </w:rPr>
-              <w:t>1</w:t>
-            </w:r>
-            <w:r>
-              <w:rPr>
-                <w:rFonts w:ascii="Lucida Console" w:eastAsiaTheme="minorEastAsia" w:hAnsi="Lucida Console"/>
-                <w:lang w:val="en-US"/>
-              </w:rPr>
-              <w:t>80</w:t>
-            </w:r>
-          </w:p>
-        </w:tc>
-        <w:tc>
-          <w:tcPr>
-            <w:tcW w:w="1917" w:type="dxa"/>
-          </w:tcPr>
-          <w:p>
-            <w:pPr>
-              <w:jc w:val="right"/>
-              <w:rPr>
-                <w:rFonts w:ascii="Lucida Console" w:eastAsiaTheme="minorEastAsia" w:hAnsi="Lucida Console"/>
-                <w:lang w:val="en-US"/>
-              </w:rPr>
-            </w:pPr>
-          </w:p>
-        </w:tc>
-        <w:tc>
-          <w:tcPr>
-            <w:tcW w:w="1508" w:type="dxa"/>
-          </w:tcPr>
-          <w:p>
-            <w:pPr>
-              <w:jc w:val="right"/>
-              <w:rPr>
-                <w:rFonts w:ascii="Lucida Console" w:eastAsiaTheme="minorEastAsia" w:hAnsi="Lucida Console"/>
-                <w:lang w:val="en-US"/>
-              </w:rPr>
-            </w:pPr>
-            <w:r>
-              <w:rPr>
-                <w:rFonts w:ascii="Lucida Console" w:eastAsiaTheme="minorEastAsia" w:hAnsi="Lucida Console"/>
-                <w:lang w:val="en-US"/>
-              </w:rPr>
-              <w:t>-16</w:t>
-            </w:r>
-          </w:p>
-        </w:tc>
-      </w:tr>
-    </w:tbl>
-    <w:p>
-      <w:pPr>
-        <w:rPr>
-          <w:rFonts w:ascii="Lucida Console" w:eastAsiaTheme="minorEastAsia" w:hAnsi="Lucida Console"/>
-          <w:lang w:val="en-US"/>
-        </w:rPr>
-      </w:pPr>
-    </w:p>
     <w:p>
       <w:pPr>
         <w:rPr>
@@ -1531,8 +776,61 @@
           <w:rFonts w:ascii="Lucida Console" w:eastAsiaTheme="minorEastAsia" w:hAnsi="Lucida Console"/>
           <w:lang w:val="en-US"/>
         </w:rPr>
-        <w:t>(3)</w:t>
+        <w:t>(a) The difference would be:</w:t>
       </w:r>
+    </w:p>
+    <w:p>
+      <w:pPr>
+        <w:rPr>
+          <w:rFonts w:ascii="Lucida Console" w:eastAsiaTheme="minorEastAsia" w:hAnsi="Lucida Console"/>
+          <w:lang w:val="en-US"/>
+        </w:rPr>
+      </w:pPr>
+      <m:oMathPara>
+        <m:oMath>
+          <m:r>
+            <w:rPr>
+              <w:rFonts w:ascii="Cambria Math" w:eastAsiaTheme="minorEastAsia" w:hAnsi="Cambria Math"/>
+              <w:lang w:val="en-US"/>
+            </w:rPr>
+            <m:t>Difference=0.4 ×$</m:t>
+          </m:r>
+          <m:d>
+            <m:dPr>
+              <m:ctrlPr>
+                <w:rPr>
+                  <w:rFonts w:ascii="Cambria Math" w:eastAsiaTheme="minorEastAsia" w:hAnsi="Cambria Math"/>
+                  <w:i/>
+                  <w:lang w:val="en-US"/>
+                </w:rPr>
+              </m:ctrlPr>
+            </m:dPr>
+            <m:e>
+              <m:r>
+                <w:rPr>
+                  <w:rFonts w:ascii="Cambria Math" w:eastAsiaTheme="minorEastAsia" w:hAnsi="Cambria Math"/>
+                  <w:lang w:val="en-US"/>
+                </w:rPr>
+                <m:t>171-146</m:t>
+              </m:r>
+            </m:e>
+          </m:d>
+          <m:r>
+            <w:rPr>
+              <w:rFonts w:ascii="Cambria Math" w:eastAsiaTheme="minorEastAsia" w:hAnsi="Cambria Math"/>
+              <w:lang w:val="en-US"/>
+            </w:rPr>
+            <m:t>=$</m:t>
+          </m:r>
+          <m:r>
+            <w:rPr>
+              <w:rFonts w:ascii="Cambria Math" w:eastAsiaTheme="minorEastAsia" w:hAnsi="Cambria Math"/>
+              <w:lang w:val="en-US"/>
+            </w:rPr>
+            <m:t>10,000</m:t>
+          </m:r>
+        </m:oMath>
+      </m:oMathPara>
     </w:p>
     <w:p>
       <w:pPr>
@@ -1546,30 +844,54 @@
           <w:rFonts w:ascii="Lucida Console" w:eastAsiaTheme="minorEastAsia" w:hAnsi="Lucida Console"/>
           <w:lang w:val="en-US"/>
         </w:rPr>
-        <w:t xml:space="preserve">The increase in LIFO reserves is directly related to the cost of goods sold. This is because the increase/decrease in the LIFO reserves corresponds to the difference between the inventory of the FIFO and LIFO at any epoch. Thus, we can see that the </w:t>
+        <w:t>(b) The difference would be:</w:t>
       </w:r>
-      <w:r>
+    </w:p>
+    <w:p>
+      <w:pPr>
         <w:rPr>
           <w:rFonts w:ascii="Lucida Console" w:eastAsiaTheme="minorEastAsia" w:hAnsi="Lucida Console"/>
           <w:lang w:val="en-US"/>
         </w:rPr>
-        <w:t>difference</w:t>
-      </w:r>
-      <w:r>
-        <w:rPr>
-          <w:rFonts w:ascii="Lucida Console" w:eastAsiaTheme="minorEastAsia" w:hAnsi="Lucida Console"/>
-          <w:lang w:val="en-US"/>
-        </w:rPr>
-        <w:t xml:space="preserve"> in the cost of goods sold is directly related to the difference of the LIFO reserves.</w:t>
-      </w:r>
-    </w:p>
-    <w:p>
-      <w:pPr>
-        <w:rPr>
-          <w:rFonts w:ascii="Lucida Console" w:eastAsiaTheme="minorEastAsia" w:hAnsi="Lucida Console"/>
-          <w:lang w:val="en-US"/>
-        </w:rPr>
-      </w:pPr>
+      </w:pPr>
+      <m:oMathPara>
+        <m:oMath>
+          <m:r>
+            <w:rPr>
+              <w:rFonts w:ascii="Cambria Math" w:eastAsiaTheme="minorEastAsia" w:hAnsi="Cambria Math"/>
+              <w:lang w:val="en-US"/>
+            </w:rPr>
+            <m:t>Difference=0.4 ×$</m:t>
+          </m:r>
+          <m:d>
+            <m:dPr>
+              <m:ctrlPr>
+                <w:rPr>
+                  <w:rFonts w:ascii="Cambria Math" w:eastAsiaTheme="minorEastAsia" w:hAnsi="Cambria Math"/>
+                  <w:i/>
+                  <w:lang w:val="en-US"/>
+                </w:rPr>
+              </m:ctrlPr>
+            </m:dPr>
+            <m:e>
+              <m:r>
+                <w:rPr>
+                  <w:rFonts w:ascii="Cambria Math" w:eastAsiaTheme="minorEastAsia" w:hAnsi="Cambria Math"/>
+                  <w:lang w:val="en-US"/>
+                </w:rPr>
+                <m:t>171-159.04</m:t>
+              </m:r>
+            </m:e>
+          </m:d>
+          <m:r>
+            <w:rPr>
+              <w:rFonts w:ascii="Cambria Math" w:eastAsiaTheme="minorEastAsia" w:hAnsi="Cambria Math"/>
+              <w:lang w:val="en-US"/>
+            </w:rPr>
+            <m:t>=$4,784</m:t>
+          </m:r>
+        </m:oMath>
+      </m:oMathPara>
     </w:p>
     <w:p>
       <w:pPr>

</xml_diff>

<commit_message>
07-68, logical reasoning added. Ref: #42, #44, #8
</commit_message>
<xml_diff>
--- a/Chapter 07/Problems/07-52.docx
+++ b/Chapter 07/Problems/07-52.docx
@@ -33,23 +33,16 @@
     <w:p>
       <w:pPr>
         <w:rPr>
-          <w:rFonts w:ascii="Lucida Console" w:hAnsi="Lucida Console"/>
+          <w:rFonts w:ascii="Lucida Console" w:eastAsiaTheme="minorEastAsia" w:hAnsi="Lucida Console"/>
           <w:lang w:val="en-US"/>
         </w:rPr>
       </w:pPr>
       <w:r>
         <w:rPr>
-          <w:rFonts w:ascii="Lucida Console" w:hAnsi="Lucida Console"/>
-          <w:lang w:val="en-US"/>
-        </w:rPr>
-        <w:t>(1</w:t>
-      </w:r>
-      <w:r>
-        <w:rPr>
-          <w:rFonts w:ascii="Lucida Console" w:hAnsi="Lucida Console"/>
-          <w:lang w:val="en-US"/>
-        </w:rPr>
-        <w:t>)</w:t>
+          <w:rFonts w:ascii="Lucida Console" w:eastAsiaTheme="minorEastAsia" w:hAnsi="Lucida Console"/>
+          <w:lang w:val="en-US"/>
+        </w:rPr>
+        <w:t>The final inventory will have 200 units hence. Let’s consider how the FIFO will be affected first.</w:t>
       </w:r>
     </w:p>
     <w:p>
@@ -64,704 +57,21 @@
           <w:rFonts w:ascii="Lucida Console" w:eastAsiaTheme="minorEastAsia" w:hAnsi="Lucida Console"/>
           <w:lang w:val="en-US"/>
         </w:rPr>
-        <w:t xml:space="preserve">The comparative </w:t>
+        <w:t xml:space="preserve">Note that in FIFO, the earliest stock goes out first. So, the stock that enters the latest remains in the </w:t>
       </w:r>
       <w:r>
         <w:rPr>
           <w:rFonts w:ascii="Lucida Console" w:eastAsiaTheme="minorEastAsia" w:hAnsi="Lucida Console"/>
           <w:lang w:val="en-US"/>
         </w:rPr>
-        <w:t>statements</w:t>
+        <w:t xml:space="preserve">end </w:t>
       </w:r>
       <w:r>
         <w:rPr>
           <w:rFonts w:ascii="Lucida Console" w:eastAsiaTheme="minorEastAsia" w:hAnsi="Lucida Console"/>
           <w:lang w:val="en-US"/>
         </w:rPr>
-        <w:t xml:space="preserve"> of the gross margin using the different methods are as follows:</w:t>
-      </w:r>
-    </w:p>
-    <w:tbl>
-      <w:tblPr>
-        <w:tblStyle w:val="TableGrid"/>
-        <w:tblW w:w="0" w:type="auto"/>
-        <w:tblInd w:w="-572" w:type="dxa"/>
-        <w:tblLook w:val="04A0" w:firstRow="1" w:lastRow="0" w:firstColumn="1" w:lastColumn="0" w:noHBand="0" w:noVBand="1"/>
-      </w:tblPr>
-      <w:tblGrid>
-        <w:gridCol w:w="3969"/>
-        <w:gridCol w:w="1560"/>
-        <w:gridCol w:w="1134"/>
-        <w:gridCol w:w="1546"/>
-        <w:gridCol w:w="1379"/>
-      </w:tblGrid>
-      <w:tr>
-        <w:tc>
-          <w:tcPr>
-            <w:tcW w:w="3969" w:type="dxa"/>
-            <w:vMerge w:val="restart"/>
-          </w:tcPr>
-          <w:p>
-            <w:pPr>
-              <w:jc w:val="center"/>
-              <w:rPr>
-                <w:rFonts w:ascii="Lucida Console" w:eastAsiaTheme="minorEastAsia" w:hAnsi="Lucida Console"/>
-                <w:lang w:val="en-US"/>
-              </w:rPr>
-            </w:pPr>
-          </w:p>
-          <w:p>
-            <w:pPr>
-              <w:jc w:val="center"/>
-              <w:rPr>
-                <w:rFonts w:ascii="Lucida Console" w:eastAsiaTheme="minorEastAsia" w:hAnsi="Lucida Console"/>
-                <w:lang w:val="en-US"/>
-              </w:rPr>
-            </w:pPr>
-            <w:r>
-              <w:rPr>
-                <w:rFonts w:ascii="Lucida Console" w:eastAsiaTheme="minorEastAsia" w:hAnsi="Lucida Console"/>
-                <w:lang w:val="en-US"/>
-              </w:rPr>
-              <w:t>Particulars</w:t>
-            </w:r>
-          </w:p>
-        </w:tc>
-        <w:tc>
-          <w:tcPr>
-            <w:tcW w:w="5619" w:type="dxa"/>
-            <w:gridSpan w:val="4"/>
-          </w:tcPr>
-          <w:p>
-            <w:pPr>
-              <w:jc w:val="center"/>
-              <w:rPr>
-                <w:rFonts w:ascii="Lucida Console" w:eastAsiaTheme="minorEastAsia" w:hAnsi="Lucida Console"/>
-                <w:lang w:val="en-US"/>
-              </w:rPr>
-            </w:pPr>
-            <w:r>
-              <w:rPr>
-                <w:rFonts w:ascii="Lucida Console" w:eastAsiaTheme="minorEastAsia" w:hAnsi="Lucida Console"/>
-                <w:lang w:val="en-US"/>
-              </w:rPr>
-              <w:t>Amount (in thousands of $) using</w:t>
-            </w:r>
-          </w:p>
-        </w:tc>
-      </w:tr>
-      <w:tr>
-        <w:tc>
-          <w:tcPr>
-            <w:tcW w:w="3969" w:type="dxa"/>
-            <w:vMerge/>
-          </w:tcPr>
-          <w:p>
-            <w:pPr>
-              <w:rPr>
-                <w:rFonts w:ascii="Lucida Console" w:eastAsiaTheme="minorEastAsia" w:hAnsi="Lucida Console"/>
-                <w:lang w:val="en-US"/>
-              </w:rPr>
-            </w:pPr>
-          </w:p>
-        </w:tc>
-        <w:tc>
-          <w:tcPr>
-            <w:tcW w:w="1560" w:type="dxa"/>
-          </w:tcPr>
-          <w:p>
-            <w:pPr>
-              <w:jc w:val="right"/>
-              <w:rPr>
-                <w:rFonts w:ascii="Lucida Console" w:eastAsiaTheme="minorEastAsia" w:hAnsi="Lucida Console"/>
-                <w:lang w:val="en-US"/>
-              </w:rPr>
-            </w:pPr>
-            <w:r>
-              <w:rPr>
-                <w:rFonts w:ascii="Lucida Console" w:eastAsiaTheme="minorEastAsia" w:hAnsi="Lucida Console"/>
-                <w:lang w:val="en-US"/>
-              </w:rPr>
-              <w:t>FIFO</w:t>
-            </w:r>
-          </w:p>
-        </w:tc>
-        <w:tc>
-          <w:tcPr>
-            <w:tcW w:w="1134" w:type="dxa"/>
-          </w:tcPr>
-          <w:p>
-            <w:pPr>
-              <w:jc w:val="right"/>
-              <w:rPr>
-                <w:rFonts w:ascii="Lucida Console" w:eastAsiaTheme="minorEastAsia" w:hAnsi="Lucida Console"/>
-                <w:lang w:val="en-US"/>
-              </w:rPr>
-            </w:pPr>
-            <w:r>
-              <w:rPr>
-                <w:rFonts w:ascii="Lucida Console" w:eastAsiaTheme="minorEastAsia" w:hAnsi="Lucida Console"/>
-                <w:lang w:val="en-US"/>
-              </w:rPr>
-              <w:t>LIFO</w:t>
-            </w:r>
-          </w:p>
-        </w:tc>
-        <w:tc>
-          <w:tcPr>
-            <w:tcW w:w="1546" w:type="dxa"/>
-          </w:tcPr>
-          <w:p>
-            <w:pPr>
-              <w:jc w:val="right"/>
-              <w:rPr>
-                <w:rFonts w:ascii="Lucida Console" w:eastAsiaTheme="minorEastAsia" w:hAnsi="Lucida Console"/>
-                <w:lang w:val="en-US"/>
-              </w:rPr>
-            </w:pPr>
-            <w:r>
-              <w:rPr>
-                <w:rFonts w:ascii="Lucida Console" w:eastAsiaTheme="minorEastAsia" w:hAnsi="Lucida Console"/>
-                <w:lang w:val="en-US"/>
-              </w:rPr>
-              <w:t>Avg. Cost</w:t>
-            </w:r>
-          </w:p>
-        </w:tc>
-        <w:tc>
-          <w:tcPr>
-            <w:tcW w:w="1379" w:type="dxa"/>
-          </w:tcPr>
-          <w:p>
-            <w:pPr>
-              <w:jc w:val="right"/>
-              <w:rPr>
-                <w:rFonts w:ascii="Lucida Console" w:eastAsiaTheme="minorEastAsia" w:hAnsi="Lucida Console"/>
-                <w:lang w:val="en-US"/>
-              </w:rPr>
-            </w:pPr>
-            <w:r>
-              <w:rPr>
-                <w:rFonts w:ascii="Lucida Console" w:eastAsiaTheme="minorEastAsia" w:hAnsi="Lucida Console"/>
-                <w:lang w:val="en-US"/>
-              </w:rPr>
-              <w:t>Specific</w:t>
-            </w:r>
-          </w:p>
-        </w:tc>
-      </w:tr>
-      <w:tr>
-        <w:tc>
-          <w:tcPr>
-            <w:tcW w:w="3969" w:type="dxa"/>
-          </w:tcPr>
-          <w:p>
-            <w:pPr>
-              <w:rPr>
-                <w:rFonts w:ascii="Lucida Console" w:eastAsiaTheme="minorEastAsia" w:hAnsi="Lucida Console"/>
-                <w:lang w:val="en-US"/>
-              </w:rPr>
-            </w:pPr>
-            <w:r>
-              <w:rPr>
-                <w:rFonts w:ascii="Lucida Console" w:eastAsiaTheme="minorEastAsia" w:hAnsi="Lucida Console"/>
-                <w:lang w:val="en-US"/>
-              </w:rPr>
-              <w:t>Purchase of Goods</w:t>
-            </w:r>
-          </w:p>
-          <w:p>
-            <w:pPr>
-              <w:rPr>
-                <w:rFonts w:ascii="Lucida Console" w:eastAsiaTheme="minorEastAsia" w:hAnsi="Lucida Console"/>
-                <w:lang w:val="en-US"/>
-              </w:rPr>
-            </w:pPr>
-            <w:r>
-              <w:rPr>
-                <w:rFonts w:ascii="Lucida Console" w:eastAsiaTheme="minorEastAsia" w:hAnsi="Lucida Console"/>
-                <w:lang w:val="en-US"/>
-              </w:rPr>
-              <w:t xml:space="preserve"> Beginning Inventory</w:t>
-            </w:r>
-          </w:p>
-        </w:tc>
-        <w:tc>
-          <w:tcPr>
-            <w:tcW w:w="1560" w:type="dxa"/>
-          </w:tcPr>
-          <w:p>
-            <w:pPr>
-              <w:jc w:val="right"/>
-              <w:rPr>
-                <w:rFonts w:ascii="Lucida Console" w:eastAsiaTheme="minorEastAsia" w:hAnsi="Lucida Console"/>
-                <w:lang w:val="en-US"/>
-              </w:rPr>
-            </w:pPr>
-            <w:r>
-              <w:rPr>
-                <w:rFonts w:ascii="Lucida Console" w:eastAsiaTheme="minorEastAsia" w:hAnsi="Lucida Console"/>
-                <w:lang w:val="en-US"/>
-              </w:rPr>
-              <w:t>196</w:t>
-            </w:r>
-          </w:p>
-          <w:p>
-            <w:pPr>
-              <w:jc w:val="right"/>
-              <w:rPr>
-                <w:rFonts w:ascii="Lucida Console" w:eastAsiaTheme="minorEastAsia" w:hAnsi="Lucida Console"/>
-                <w:lang w:val="en-US"/>
-              </w:rPr>
-            </w:pPr>
-            <w:r>
-              <w:rPr>
-                <w:rFonts w:ascii="Lucida Console" w:eastAsiaTheme="minorEastAsia" w:hAnsi="Lucida Console"/>
-                <w:lang w:val="en-US"/>
-              </w:rPr>
-              <w:t>40</w:t>
-            </w:r>
-          </w:p>
-        </w:tc>
-        <w:tc>
-          <w:tcPr>
-            <w:tcW w:w="1134" w:type="dxa"/>
-          </w:tcPr>
-          <w:p>
-            <w:pPr>
-              <w:jc w:val="right"/>
-              <w:rPr>
-                <w:rFonts w:ascii="Lucida Console" w:eastAsiaTheme="minorEastAsia" w:hAnsi="Lucida Console"/>
-                <w:lang w:val="en-US"/>
-              </w:rPr>
-            </w:pPr>
-            <w:r>
-              <w:rPr>
-                <w:rFonts w:ascii="Lucida Console" w:eastAsiaTheme="minorEastAsia" w:hAnsi="Lucida Console"/>
-                <w:lang w:val="en-US"/>
-              </w:rPr>
-              <w:t>196</w:t>
-            </w:r>
-          </w:p>
-          <w:p>
-            <w:pPr>
-              <w:jc w:val="right"/>
-              <w:rPr>
-                <w:rFonts w:ascii="Lucida Console" w:eastAsiaTheme="minorEastAsia" w:hAnsi="Lucida Console"/>
-                <w:lang w:val="en-US"/>
-              </w:rPr>
-            </w:pPr>
-            <w:r>
-              <w:rPr>
-                <w:rFonts w:ascii="Lucida Console" w:eastAsiaTheme="minorEastAsia" w:hAnsi="Lucida Console"/>
-                <w:lang w:val="en-US"/>
-              </w:rPr>
-              <w:t>40</w:t>
-            </w:r>
-          </w:p>
-        </w:tc>
-        <w:tc>
-          <w:tcPr>
-            <w:tcW w:w="1546" w:type="dxa"/>
-          </w:tcPr>
-          <w:p>
-            <w:pPr>
-              <w:jc w:val="right"/>
-              <w:rPr>
-                <w:rFonts w:ascii="Lucida Console" w:eastAsiaTheme="minorEastAsia" w:hAnsi="Lucida Console"/>
-                <w:lang w:val="en-US"/>
-              </w:rPr>
-            </w:pPr>
-            <w:r>
-              <w:rPr>
-                <w:rFonts w:ascii="Lucida Console" w:eastAsiaTheme="minorEastAsia" w:hAnsi="Lucida Console"/>
-                <w:lang w:val="en-US"/>
-              </w:rPr>
-              <w:t>196</w:t>
-            </w:r>
-          </w:p>
-          <w:p>
-            <w:pPr>
-              <w:jc w:val="right"/>
-              <w:rPr>
-                <w:rFonts w:ascii="Lucida Console" w:eastAsiaTheme="minorEastAsia" w:hAnsi="Lucida Console"/>
-                <w:lang w:val="en-US"/>
-              </w:rPr>
-            </w:pPr>
-            <w:r>
-              <w:rPr>
-                <w:rFonts w:ascii="Lucida Console" w:eastAsiaTheme="minorEastAsia" w:hAnsi="Lucida Console"/>
-                <w:lang w:val="en-US"/>
-              </w:rPr>
-              <w:t>40</w:t>
-            </w:r>
-          </w:p>
-        </w:tc>
-        <w:tc>
-          <w:tcPr>
-            <w:tcW w:w="1379" w:type="dxa"/>
-          </w:tcPr>
-          <w:p>
-            <w:pPr>
-              <w:jc w:val="right"/>
-              <w:rPr>
-                <w:rFonts w:ascii="Lucida Console" w:eastAsiaTheme="minorEastAsia" w:hAnsi="Lucida Console"/>
-                <w:lang w:val="en-US"/>
-              </w:rPr>
-            </w:pPr>
-            <w:r>
-              <w:rPr>
-                <w:rFonts w:ascii="Lucida Console" w:eastAsiaTheme="minorEastAsia" w:hAnsi="Lucida Console"/>
-                <w:lang w:val="en-US"/>
-              </w:rPr>
-              <w:t>196</w:t>
-            </w:r>
-          </w:p>
-          <w:p>
-            <w:pPr>
-              <w:jc w:val="right"/>
-              <w:rPr>
-                <w:rFonts w:ascii="Lucida Console" w:eastAsiaTheme="minorEastAsia" w:hAnsi="Lucida Console"/>
-                <w:lang w:val="en-US"/>
-              </w:rPr>
-            </w:pPr>
-            <w:r>
-              <w:rPr>
-                <w:rFonts w:ascii="Lucida Console" w:eastAsiaTheme="minorEastAsia" w:hAnsi="Lucida Console"/>
-                <w:lang w:val="en-US"/>
-              </w:rPr>
-              <w:t>40</w:t>
-            </w:r>
-          </w:p>
-        </w:tc>
-      </w:tr>
-      <w:tr>
-        <w:tc>
-          <w:tcPr>
-            <w:tcW w:w="3969" w:type="dxa"/>
-          </w:tcPr>
-          <w:p>
-            <w:pPr>
-              <w:rPr>
-                <w:rFonts w:ascii="Lucida Console" w:eastAsiaTheme="minorEastAsia" w:hAnsi="Lucida Console"/>
-                <w:lang w:val="en-US"/>
-              </w:rPr>
-            </w:pPr>
-            <w:r>
-              <w:rPr>
-                <w:rFonts w:ascii="Lucida Console" w:eastAsiaTheme="minorEastAsia" w:hAnsi="Lucida Console"/>
-                <w:lang w:val="en-US"/>
-              </w:rPr>
-              <w:t>Goods Available for Sale</w:t>
-            </w:r>
-          </w:p>
-          <w:p>
-            <w:pPr>
-              <w:rPr>
-                <w:rFonts w:ascii="Lucida Console" w:eastAsiaTheme="minorEastAsia" w:hAnsi="Lucida Console"/>
-                <w:lang w:val="en-US"/>
-              </w:rPr>
-            </w:pPr>
-            <w:r>
-              <w:rPr>
-                <w:rFonts w:ascii="Lucida Console" w:eastAsiaTheme="minorEastAsia" w:hAnsi="Lucida Console"/>
-                <w:lang w:val="en-US"/>
-              </w:rPr>
-              <w:t xml:space="preserve"> Deduct: End Inventory</w:t>
-            </w:r>
-          </w:p>
-        </w:tc>
-        <w:tc>
-          <w:tcPr>
-            <w:tcW w:w="1560" w:type="dxa"/>
-          </w:tcPr>
-          <w:p>
-            <w:pPr>
-              <w:jc w:val="right"/>
-              <w:rPr>
-                <w:rFonts w:ascii="Lucida Console" w:eastAsiaTheme="minorEastAsia" w:hAnsi="Lucida Console"/>
-                <w:lang w:val="en-US"/>
-              </w:rPr>
-            </w:pPr>
-            <w:r>
-              <w:rPr>
-                <w:rFonts w:ascii="Lucida Console" w:eastAsiaTheme="minorEastAsia" w:hAnsi="Lucida Console"/>
-                <w:lang w:val="en-US"/>
-              </w:rPr>
-              <w:t>236</w:t>
-            </w:r>
-          </w:p>
-          <w:p>
-            <w:pPr>
-              <w:jc w:val="right"/>
-              <w:rPr>
-                <w:rFonts w:ascii="Lucida Console" w:eastAsiaTheme="minorEastAsia" w:hAnsi="Lucida Console"/>
-                <w:lang w:val="en-US"/>
-              </w:rPr>
-            </w:pPr>
-            <w:r>
-              <w:rPr>
-                <w:rFonts w:ascii="Lucida Console" w:eastAsiaTheme="minorEastAsia" w:hAnsi="Lucida Console"/>
-                <w:lang w:val="en-US"/>
-              </w:rPr>
-              <w:t>(</w:t>
-            </w:r>
-            <w:r>
-              <w:rPr>
-                <w:rFonts w:ascii="Lucida Console" w:eastAsiaTheme="minorEastAsia" w:hAnsi="Lucida Console"/>
-                <w:lang w:val="en-US"/>
-              </w:rPr>
-              <w:t>90</w:t>
-            </w:r>
-            <w:r>
-              <w:rPr>
-                <w:rFonts w:ascii="Lucida Console" w:eastAsiaTheme="minorEastAsia" w:hAnsi="Lucida Console"/>
-                <w:lang w:val="en-US"/>
-              </w:rPr>
-              <w:t>)</w:t>
-            </w:r>
-          </w:p>
-        </w:tc>
-        <w:tc>
-          <w:tcPr>
-            <w:tcW w:w="1134" w:type="dxa"/>
-          </w:tcPr>
-          <w:p>
-            <w:pPr>
-              <w:jc w:val="right"/>
-              <w:rPr>
-                <w:rFonts w:ascii="Lucida Console" w:eastAsiaTheme="minorEastAsia" w:hAnsi="Lucida Console"/>
-                <w:lang w:val="en-US"/>
-              </w:rPr>
-            </w:pPr>
-            <w:r>
-              <w:rPr>
-                <w:rFonts w:ascii="Lucida Console" w:eastAsiaTheme="minorEastAsia" w:hAnsi="Lucida Console"/>
-                <w:lang w:val="en-US"/>
-              </w:rPr>
-              <w:t>236</w:t>
-            </w:r>
-          </w:p>
-          <w:p>
-            <w:pPr>
-              <w:jc w:val="right"/>
-              <w:rPr>
-                <w:rFonts w:ascii="Lucida Console" w:eastAsiaTheme="minorEastAsia" w:hAnsi="Lucida Console"/>
-                <w:lang w:val="en-US"/>
-              </w:rPr>
-            </w:pPr>
-            <w:r>
-              <w:rPr>
-                <w:rFonts w:ascii="Lucida Console" w:eastAsiaTheme="minorEastAsia" w:hAnsi="Lucida Console"/>
-                <w:lang w:val="en-US"/>
-              </w:rPr>
-              <w:t>(65)</w:t>
-            </w:r>
-          </w:p>
-        </w:tc>
-        <w:tc>
-          <w:tcPr>
-            <w:tcW w:w="1546" w:type="dxa"/>
-          </w:tcPr>
-          <w:p>
-            <w:pPr>
-              <w:jc w:val="right"/>
-              <w:rPr>
-                <w:rFonts w:ascii="Lucida Console" w:eastAsiaTheme="minorEastAsia" w:hAnsi="Lucida Console"/>
-                <w:lang w:val="en-US"/>
-              </w:rPr>
-            </w:pPr>
-            <w:r>
-              <w:rPr>
-                <w:rFonts w:ascii="Lucida Console" w:eastAsiaTheme="minorEastAsia" w:hAnsi="Lucida Console"/>
-                <w:lang w:val="en-US"/>
-              </w:rPr>
-              <w:t>236</w:t>
-            </w:r>
-          </w:p>
-          <w:p>
-            <w:pPr>
-              <w:jc w:val="right"/>
-              <w:rPr>
-                <w:rFonts w:ascii="Lucida Console" w:eastAsiaTheme="minorEastAsia" w:hAnsi="Lucida Console"/>
-                <w:lang w:val="en-US"/>
-              </w:rPr>
-            </w:pPr>
-            <w:r>
-              <w:rPr>
-                <w:rFonts w:ascii="Lucida Console" w:eastAsiaTheme="minorEastAsia" w:hAnsi="Lucida Console"/>
-                <w:lang w:val="en-US"/>
-              </w:rPr>
-              <w:t>(76.96)</w:t>
-            </w:r>
-          </w:p>
-        </w:tc>
-        <w:tc>
-          <w:tcPr>
-            <w:tcW w:w="1379" w:type="dxa"/>
-          </w:tcPr>
-          <w:p>
-            <w:pPr>
-              <w:jc w:val="right"/>
-              <w:rPr>
-                <w:rFonts w:ascii="Lucida Console" w:eastAsiaTheme="minorEastAsia" w:hAnsi="Lucida Console"/>
-                <w:lang w:val="en-US"/>
-              </w:rPr>
-            </w:pPr>
-            <w:r>
-              <w:rPr>
-                <w:rFonts w:ascii="Lucida Console" w:eastAsiaTheme="minorEastAsia" w:hAnsi="Lucida Console"/>
-                <w:lang w:val="en-US"/>
-              </w:rPr>
-              <w:t>236</w:t>
-            </w:r>
-          </w:p>
-          <w:p>
-            <w:pPr>
-              <w:jc w:val="right"/>
-              <w:rPr>
-                <w:rFonts w:ascii="Lucida Console" w:eastAsiaTheme="minorEastAsia" w:hAnsi="Lucida Console"/>
-                <w:lang w:val="en-US"/>
-              </w:rPr>
-            </w:pPr>
-            <w:r>
-              <w:rPr>
-                <w:rFonts w:ascii="Lucida Console" w:eastAsiaTheme="minorEastAsia" w:hAnsi="Lucida Console"/>
-                <w:lang w:val="en-US"/>
-              </w:rPr>
-              <w:t>(81)</w:t>
-            </w:r>
-          </w:p>
-        </w:tc>
-      </w:tr>
-      <w:tr>
-        <w:tc>
-          <w:tcPr>
-            <w:tcW w:w="3969" w:type="dxa"/>
-          </w:tcPr>
-          <w:p>
-            <w:pPr>
-              <w:rPr>
-                <w:rFonts w:ascii="Lucida Console" w:eastAsiaTheme="minorEastAsia" w:hAnsi="Lucida Console"/>
-                <w:lang w:val="en-US"/>
-              </w:rPr>
-            </w:pPr>
-            <w:r>
-              <w:rPr>
-                <w:rFonts w:ascii="Lucida Console" w:eastAsiaTheme="minorEastAsia" w:hAnsi="Lucida Console"/>
-                <w:lang w:val="en-US"/>
-              </w:rPr>
-              <w:t>Cost of Goods Sold</w:t>
-            </w:r>
-          </w:p>
-        </w:tc>
-        <w:tc>
-          <w:tcPr>
-            <w:tcW w:w="1560" w:type="dxa"/>
-          </w:tcPr>
-          <w:p>
-            <w:pPr>
-              <w:jc w:val="right"/>
-              <w:rPr>
-                <w:rFonts w:ascii="Lucida Console" w:eastAsiaTheme="minorEastAsia" w:hAnsi="Lucida Console"/>
-                <w:lang w:val="en-US"/>
-              </w:rPr>
-            </w:pPr>
-            <w:r>
-              <w:rPr>
-                <w:rFonts w:ascii="Lucida Console" w:eastAsiaTheme="minorEastAsia" w:hAnsi="Lucida Console"/>
-                <w:lang w:val="en-US"/>
-              </w:rPr>
-              <w:t>146</w:t>
-            </w:r>
-          </w:p>
-        </w:tc>
-        <w:tc>
-          <w:tcPr>
-            <w:tcW w:w="1134" w:type="dxa"/>
-          </w:tcPr>
-          <w:p>
-            <w:pPr>
-              <w:jc w:val="right"/>
-              <w:rPr>
-                <w:rFonts w:ascii="Lucida Console" w:eastAsiaTheme="minorEastAsia" w:hAnsi="Lucida Console"/>
-                <w:lang w:val="en-US"/>
-              </w:rPr>
-            </w:pPr>
-            <w:r>
-              <w:rPr>
-                <w:rFonts w:ascii="Lucida Console" w:eastAsiaTheme="minorEastAsia" w:hAnsi="Lucida Console"/>
-                <w:lang w:val="en-US"/>
-              </w:rPr>
-              <w:t>171</w:t>
-            </w:r>
-          </w:p>
-        </w:tc>
-        <w:tc>
-          <w:tcPr>
-            <w:tcW w:w="1546" w:type="dxa"/>
-          </w:tcPr>
-          <w:p>
-            <w:pPr>
-              <w:jc w:val="right"/>
-              <w:rPr>
-                <w:rFonts w:ascii="Lucida Console" w:eastAsiaTheme="minorEastAsia" w:hAnsi="Lucida Console"/>
-                <w:lang w:val="en-US"/>
-              </w:rPr>
-            </w:pPr>
-            <w:r>
-              <w:rPr>
-                <w:rFonts w:ascii="Lucida Console" w:eastAsiaTheme="minorEastAsia" w:hAnsi="Lucida Console"/>
-                <w:lang w:val="en-US"/>
-              </w:rPr>
-              <w:t>159.04</w:t>
-            </w:r>
-          </w:p>
-        </w:tc>
-        <w:tc>
-          <w:tcPr>
-            <w:tcW w:w="1379" w:type="dxa"/>
-          </w:tcPr>
-          <w:p>
-            <w:pPr>
-              <w:jc w:val="right"/>
-              <w:rPr>
-                <w:rFonts w:ascii="Lucida Console" w:eastAsiaTheme="minorEastAsia" w:hAnsi="Lucida Console"/>
-                <w:lang w:val="en-US"/>
-              </w:rPr>
-            </w:pPr>
-            <w:r>
-              <w:rPr>
-                <w:rFonts w:ascii="Lucida Console" w:eastAsiaTheme="minorEastAsia" w:hAnsi="Lucida Console"/>
-                <w:lang w:val="en-US"/>
-              </w:rPr>
-              <w:t>155</w:t>
-            </w:r>
-          </w:p>
-        </w:tc>
-      </w:tr>
-    </w:tbl>
-    <w:p>
-      <w:pPr>
-        <w:rPr>
-          <w:rFonts w:ascii="Lucida Console" w:eastAsiaTheme="minorEastAsia" w:hAnsi="Lucida Console"/>
-          <w:lang w:val="en-US"/>
-        </w:rPr>
-      </w:pPr>
-    </w:p>
-    <w:p>
-      <w:pPr>
-        <w:rPr>
-          <w:rFonts w:ascii="Lucida Console" w:eastAsiaTheme="minorEastAsia" w:hAnsi="Lucida Console"/>
-          <w:lang w:val="en-US"/>
-        </w:rPr>
-      </w:pPr>
-      <w:r>
-        <w:rPr>
-          <w:rFonts w:ascii="Lucida Console" w:eastAsiaTheme="minorEastAsia" w:hAnsi="Lucida Console"/>
-          <w:lang w:val="en-US"/>
-        </w:rPr>
-        <w:t>(2)</w:t>
+        <w:t>stock itself.</w:t>
       </w:r>
     </w:p>
     <w:p>
@@ -776,64 +86,16 @@
           <w:rFonts w:ascii="Lucida Console" w:eastAsiaTheme="minorEastAsia" w:hAnsi="Lucida Console"/>
           <w:lang w:val="en-US"/>
         </w:rPr>
-        <w:t>(a) The difference would be:</w:t>
+        <w:t>These are, hence, the effects of the purchase on FIFO:</w:t>
       </w:r>
     </w:p>
     <w:p>
       <w:pPr>
-        <w:rPr>
-          <w:rFonts w:ascii="Lucida Console" w:eastAsiaTheme="minorEastAsia" w:hAnsi="Lucida Console"/>
-          <w:lang w:val="en-US"/>
-        </w:rPr>
-      </w:pPr>
-      <m:oMathPara>
-        <m:oMath>
-          <m:r>
-            <w:rPr>
-              <w:rFonts w:ascii="Cambria Math" w:eastAsiaTheme="minorEastAsia" w:hAnsi="Cambria Math"/>
-              <w:lang w:val="en-US"/>
-            </w:rPr>
-            <m:t>Difference=0.4 ×$</m:t>
-          </m:r>
-          <m:d>
-            <m:dPr>
-              <m:ctrlPr>
-                <w:rPr>
-                  <w:rFonts w:ascii="Cambria Math" w:eastAsiaTheme="minorEastAsia" w:hAnsi="Cambria Math"/>
-                  <w:i/>
-                  <w:lang w:val="en-US"/>
-                </w:rPr>
-              </m:ctrlPr>
-            </m:dPr>
-            <m:e>
-              <m:r>
-                <w:rPr>
-                  <w:rFonts w:ascii="Cambria Math" w:eastAsiaTheme="minorEastAsia" w:hAnsi="Cambria Math"/>
-                  <w:lang w:val="en-US"/>
-                </w:rPr>
-                <m:t>171-146</m:t>
-              </m:r>
-            </m:e>
-          </m:d>
-          <m:r>
-            <w:rPr>
-              <w:rFonts w:ascii="Cambria Math" w:eastAsiaTheme="minorEastAsia" w:hAnsi="Cambria Math"/>
-              <w:lang w:val="en-US"/>
-            </w:rPr>
-            <m:t>=$</m:t>
-          </m:r>
-          <m:r>
-            <w:rPr>
-              <w:rFonts w:ascii="Cambria Math" w:eastAsiaTheme="minorEastAsia" w:hAnsi="Cambria Math"/>
-              <w:lang w:val="en-US"/>
-            </w:rPr>
-            <m:t>10,000</m:t>
-          </m:r>
-        </m:oMath>
-      </m:oMathPara>
-    </w:p>
-    <w:p>
-      <w:pPr>
+        <w:pStyle w:val="ListParagraph"/>
+        <w:numPr>
+          <w:ilvl w:val="0"/>
+          <w:numId w:val="6"/>
+        </w:numPr>
         <w:rPr>
           <w:rFonts w:ascii="Lucida Console" w:eastAsiaTheme="minorEastAsia" w:hAnsi="Lucida Console"/>
           <w:lang w:val="en-US"/>
@@ -844,54 +106,150 @@
           <w:rFonts w:ascii="Lucida Console" w:eastAsiaTheme="minorEastAsia" w:hAnsi="Lucida Console"/>
           <w:lang w:val="en-US"/>
         </w:rPr>
-        <w:t>(b) The difference would be:</w:t>
+        <w:t>Purchases increase by $35,000 (since they are purchased.)</w:t>
       </w:r>
     </w:p>
     <w:p>
       <w:pPr>
-        <w:rPr>
-          <w:rFonts w:ascii="Lucida Console" w:eastAsiaTheme="minorEastAsia" w:hAnsi="Lucida Console"/>
-          <w:lang w:val="en-US"/>
-        </w:rPr>
-      </w:pPr>
-      <m:oMathPara>
-        <m:oMath>
-          <m:r>
-            <w:rPr>
-              <w:rFonts w:ascii="Cambria Math" w:eastAsiaTheme="minorEastAsia" w:hAnsi="Cambria Math"/>
-              <w:lang w:val="en-US"/>
-            </w:rPr>
-            <m:t>Difference=0.4 ×$</m:t>
-          </m:r>
-          <m:d>
-            <m:dPr>
-              <m:ctrlPr>
-                <w:rPr>
-                  <w:rFonts w:ascii="Cambria Math" w:eastAsiaTheme="minorEastAsia" w:hAnsi="Cambria Math"/>
-                  <w:i/>
-                  <w:lang w:val="en-US"/>
-                </w:rPr>
-              </m:ctrlPr>
-            </m:dPr>
-            <m:e>
-              <m:r>
-                <w:rPr>
-                  <w:rFonts w:ascii="Cambria Math" w:eastAsiaTheme="minorEastAsia" w:hAnsi="Cambria Math"/>
-                  <w:lang w:val="en-US"/>
-                </w:rPr>
-                <m:t>171-159.04</m:t>
-              </m:r>
-            </m:e>
-          </m:d>
-          <m:r>
-            <w:rPr>
-              <w:rFonts w:ascii="Cambria Math" w:eastAsiaTheme="minorEastAsia" w:hAnsi="Cambria Math"/>
-              <w:lang w:val="en-US"/>
-            </w:rPr>
-            <m:t>=$4,784</m:t>
-          </m:r>
-        </m:oMath>
-      </m:oMathPara>
+        <w:pStyle w:val="ListParagraph"/>
+        <w:numPr>
+          <w:ilvl w:val="0"/>
+          <w:numId w:val="6"/>
+        </w:numPr>
+        <w:rPr>
+          <w:rFonts w:ascii="Lucida Console" w:eastAsiaTheme="minorEastAsia" w:hAnsi="Lucida Console"/>
+          <w:lang w:val="en-US"/>
+        </w:rPr>
+      </w:pPr>
+      <w:r>
+        <w:rPr>
+          <w:rFonts w:ascii="Lucida Console" w:eastAsiaTheme="minorEastAsia" w:hAnsi="Lucida Console"/>
+          <w:lang w:val="en-US"/>
+        </w:rPr>
+        <w:t>End Inventory increase by $35,000 (since they are latest stock so unsold.)</w:t>
+      </w:r>
+    </w:p>
+    <w:p>
+      <w:pPr>
+        <w:rPr>
+          <w:rFonts w:ascii="Lucida Console" w:eastAsiaTheme="minorEastAsia" w:hAnsi="Lucida Console"/>
+          <w:lang w:val="en-US"/>
+        </w:rPr>
+      </w:pPr>
+      <w:r>
+        <w:rPr>
+          <w:rFonts w:ascii="Lucida Console" w:eastAsiaTheme="minorEastAsia" w:hAnsi="Lucida Console"/>
+          <w:lang w:val="en-US"/>
+        </w:rPr>
+        <w:t>Thus, there is no net effect of these two on the cost of goods sold since they are equal and opposite</w:t>
+      </w:r>
+      <w:r>
+        <w:rPr>
+          <w:rFonts w:ascii="Lucida Console" w:eastAsiaTheme="minorEastAsia" w:hAnsi="Lucida Console"/>
+          <w:lang w:val="en-US"/>
+        </w:rPr>
+        <w:t>. Thus, there is no change in the income and the taxes due to the purchase.</w:t>
+      </w:r>
+    </w:p>
+    <w:p>
+      <w:pPr>
+        <w:rPr>
+          <w:rFonts w:ascii="Lucida Console" w:eastAsiaTheme="minorEastAsia" w:hAnsi="Lucida Console"/>
+          <w:lang w:val="en-US"/>
+        </w:rPr>
+      </w:pPr>
+      <w:r>
+        <w:rPr>
+          <w:rFonts w:ascii="Lucida Console" w:eastAsiaTheme="minorEastAsia" w:hAnsi="Lucida Console"/>
+          <w:lang w:val="en-US"/>
+        </w:rPr>
+        <w:t xml:space="preserve">On the other hand, in LIFO, the latest stock goes out first. So, the stock that is the earliest remains in the end stock. </w:t>
+      </w:r>
+    </w:p>
+    <w:p>
+      <w:pPr>
+        <w:rPr>
+          <w:rFonts w:ascii="Lucida Console" w:eastAsiaTheme="minorEastAsia" w:hAnsi="Lucida Console"/>
+          <w:lang w:val="en-US"/>
+        </w:rPr>
+      </w:pPr>
+      <w:r>
+        <w:rPr>
+          <w:rFonts w:ascii="Lucida Console" w:eastAsiaTheme="minorEastAsia" w:hAnsi="Lucida Console"/>
+          <w:lang w:val="en-US"/>
+        </w:rPr>
+        <w:t>So, the effects of the purchase on LIFO are as follows:</w:t>
+      </w:r>
+    </w:p>
+    <w:p>
+      <w:pPr>
+        <w:pStyle w:val="ListParagraph"/>
+        <w:numPr>
+          <w:ilvl w:val="0"/>
+          <w:numId w:val="6"/>
+        </w:numPr>
+        <w:rPr>
+          <w:rFonts w:ascii="Lucida Console" w:eastAsiaTheme="minorEastAsia" w:hAnsi="Lucida Console"/>
+          <w:lang w:val="en-US"/>
+        </w:rPr>
+      </w:pPr>
+      <w:r>
+        <w:rPr>
+          <w:rFonts w:ascii="Lucida Console" w:eastAsiaTheme="minorEastAsia" w:hAnsi="Lucida Console"/>
+          <w:lang w:val="en-US"/>
+        </w:rPr>
+        <w:t>Purchases increase by $35,000.</w:t>
+      </w:r>
+    </w:p>
+    <w:p>
+      <w:pPr>
+        <w:pStyle w:val="ListParagraph"/>
+        <w:numPr>
+          <w:ilvl w:val="0"/>
+          <w:numId w:val="6"/>
+        </w:numPr>
+        <w:rPr>
+          <w:rFonts w:ascii="Lucida Console" w:eastAsiaTheme="minorEastAsia" w:hAnsi="Lucida Console"/>
+          <w:lang w:val="en-US"/>
+        </w:rPr>
+      </w:pPr>
+      <w:r>
+        <w:rPr>
+          <w:rFonts w:ascii="Lucida Console" w:eastAsiaTheme="minorEastAsia" w:hAnsi="Lucida Console"/>
+          <w:lang w:val="en-US"/>
+        </w:rPr>
+        <w:t>End Inventory becomes $40,000 + $50,000 = $90,000, an increase from $65,000 by $25,000.</w:t>
+      </w:r>
+    </w:p>
+    <w:p>
+      <w:pPr>
+        <w:rPr>
+          <w:rFonts w:ascii="Lucida Console" w:eastAsiaTheme="minorEastAsia" w:hAnsi="Lucida Console"/>
+          <w:lang w:val="en-US"/>
+        </w:rPr>
+      </w:pPr>
+      <w:r>
+        <w:rPr>
+          <w:rFonts w:ascii="Lucida Console" w:eastAsiaTheme="minorEastAsia" w:hAnsi="Lucida Console"/>
+          <w:lang w:val="en-US"/>
+        </w:rPr>
+        <w:t xml:space="preserve">Thus, we see that the effect of purchase is that the cost of goods sold increase by $10,000 (since purchase is more than the end inventory valuation). </w:t>
+      </w:r>
+    </w:p>
+    <w:p>
+      <w:pPr>
+        <w:rPr>
+          <w:rFonts w:ascii="Lucida Console" w:eastAsiaTheme="minorEastAsia" w:hAnsi="Lucida Console"/>
+          <w:lang w:val="en-US"/>
+        </w:rPr>
+      </w:pPr>
+      <w:r>
+        <w:rPr>
+          <w:rFonts w:ascii="Lucida Console" w:eastAsiaTheme="minorEastAsia" w:hAnsi="Lucida Console"/>
+          <w:lang w:val="en-US"/>
+        </w:rPr>
+        <w:t xml:space="preserve">So, the income decreases by $10,000, saving almost $4,000 income taxes. </w:t>
+      </w:r>
     </w:p>
     <w:p>
       <w:pPr>
@@ -914,6 +272,118 @@
 <file path=word/numbering.xml><?xml version="1.0" encoding="utf-8"?>
 <w:numbering xmlns:wpc="http://schemas.microsoft.com/office/word/2010/wordprocessingCanvas" xmlns:cx="http://schemas.microsoft.com/office/drawing/2014/chartex" xmlns:cx1="http://schemas.microsoft.com/office/drawing/2015/9/8/chartex" xmlns:cx2="http://schemas.microsoft.com/office/drawing/2015/10/21/chartex" xmlns:cx3="http://schemas.microsoft.com/office/drawing/2016/5/9/chartex" xmlns:cx4="http://schemas.microsoft.com/office/drawing/2016/5/10/chartex" xmlns:cx5="http://schemas.microsoft.com/office/drawing/2016/5/11/chartex" xmlns:cx6="http://schemas.microsoft.com/office/drawing/2016/5/12/chartex" xmlns:cx7="http://schemas.microsoft.com/office/drawing/2016/5/13/chartex" xmlns:cx8="http://schemas.microsoft.com/office/drawing/2016/5/14/chartex" xmlns:mc="http://schemas.openxmlformats.org/markup-compatibility/2006" xmlns:aink="http://schemas.microsoft.com/office/drawing/2016/ink" xmlns:am3d="http://schemas.microsoft.com/office/drawing/2017/model3d" xmlns:o="urn:schemas-microsoft-com:office:office" xmlns:oel="http://schemas.microsoft.com/office/2019/extlst" xmlns:r="http://schemas.openxmlformats.org/officeDocument/2006/relationships" xmlns:m="http://schemas.openxmlformats.org/officeDocument/2006/math" xmlns:v="urn:schemas-microsoft-com:vml" xmlns:wp14="http://schemas.microsoft.com/office/word/2010/wordprocessingDrawing" xmlns:wp="http://schemas.openxmlformats.org/drawingml/2006/wordprocessingDrawing" xmlns:w10="urn:schemas-microsoft-com:office:word" xmlns:w="http://schemas.openxmlformats.org/wordprocessingml/2006/main" xmlns:w14="http://schemas.microsoft.com/office/word/2010/wordml" xmlns:w15="http://schemas.microsoft.com/office/word/2012/wordml" xmlns:w16cex="http://schemas.microsoft.com/office/word/2018/wordml/cex" xmlns:w16cid="http://schemas.microsoft.com/office/word/2016/wordml/cid" xmlns:w16="http://schemas.microsoft.com/office/word/2018/wordml" xmlns:w16du="http://schemas.microsoft.com/office/word/2023/wordml/word16du" xmlns:w16sdtdh="http://schemas.microsoft.com/office/word/2020/wordml/sdtdatahash" xmlns:w16sdtfl="http://schemas.microsoft.com/office/word/2024/wordml/sdtformatlock" xmlns:w16se="http://schemas.microsoft.com/office/word/2015/wordml/symex" xmlns:wpg="http://schemas.microsoft.com/office/word/2010/wordprocessingGroup" xmlns:wpi="http://schemas.microsoft.com/office/word/2010/wordprocessingInk" xmlns:wne="http://schemas.microsoft.com/office/word/2006/wordml" xmlns:wps="http://schemas.microsoft.com/office/word/2010/wordprocessingShape" mc:Ignorable="w14 w15 w16se w16cid w16 w16cex w16sdtdh w16sdtfl w16du wp14">
   <w:abstractNum w:abstractNumId="0" w15:restartNumberingAfterBreak="0">
+    <w:nsid w:val="29764FFA"/>
+    <w:multiLevelType w:val="hybridMultilevel"/>
+    <w:tmpl w:val="33DC10A0"/>
+    <w:lvl w:ilvl="0" w:tplc="96BE6BE8">
+      <w:numFmt w:val="bullet"/>
+      <w:lvlText w:val=""/>
+      <w:lvlJc w:val="left"/>
+      <w:pPr>
+        <w:ind w:left="720" w:hanging="360"/>
+      </w:pPr>
+      <w:rPr>
+        <w:rFonts w:ascii="Symbol" w:eastAsiaTheme="minorEastAsia" w:hAnsi="Symbol" w:cstheme="minorBidi" w:hint="default"/>
+      </w:rPr>
+    </w:lvl>
+    <w:lvl w:ilvl="1" w:tplc="40090003" w:tentative="1">
+      <w:start w:val="1"/>
+      <w:numFmt w:val="bullet"/>
+      <w:lvlText w:val="o"/>
+      <w:lvlJc w:val="left"/>
+      <w:pPr>
+        <w:ind w:left="1440" w:hanging="360"/>
+      </w:pPr>
+      <w:rPr>
+        <w:rFonts w:ascii="Courier New" w:hAnsi="Courier New" w:cs="Courier New" w:hint="default"/>
+      </w:rPr>
+    </w:lvl>
+    <w:lvl w:ilvl="2" w:tplc="40090005" w:tentative="1">
+      <w:start w:val="1"/>
+      <w:numFmt w:val="bullet"/>
+      <w:lvlText w:val=""/>
+      <w:lvlJc w:val="left"/>
+      <w:pPr>
+        <w:ind w:left="2160" w:hanging="360"/>
+      </w:pPr>
+      <w:rPr>
+        <w:rFonts w:ascii="Wingdings" w:hAnsi="Wingdings" w:hint="default"/>
+      </w:rPr>
+    </w:lvl>
+    <w:lvl w:ilvl="3" w:tplc="40090001" w:tentative="1">
+      <w:start w:val="1"/>
+      <w:numFmt w:val="bullet"/>
+      <w:lvlText w:val=""/>
+      <w:lvlJc w:val="left"/>
+      <w:pPr>
+        <w:ind w:left="2880" w:hanging="360"/>
+      </w:pPr>
+      <w:rPr>
+        <w:rFonts w:ascii="Symbol" w:hAnsi="Symbol" w:hint="default"/>
+      </w:rPr>
+    </w:lvl>
+    <w:lvl w:ilvl="4" w:tplc="40090003" w:tentative="1">
+      <w:start w:val="1"/>
+      <w:numFmt w:val="bullet"/>
+      <w:lvlText w:val="o"/>
+      <w:lvlJc w:val="left"/>
+      <w:pPr>
+        <w:ind w:left="3600" w:hanging="360"/>
+      </w:pPr>
+      <w:rPr>
+        <w:rFonts w:ascii="Courier New" w:hAnsi="Courier New" w:cs="Courier New" w:hint="default"/>
+      </w:rPr>
+    </w:lvl>
+    <w:lvl w:ilvl="5" w:tplc="40090005" w:tentative="1">
+      <w:start w:val="1"/>
+      <w:numFmt w:val="bullet"/>
+      <w:lvlText w:val=""/>
+      <w:lvlJc w:val="left"/>
+      <w:pPr>
+        <w:ind w:left="4320" w:hanging="360"/>
+      </w:pPr>
+      <w:rPr>
+        <w:rFonts w:ascii="Wingdings" w:hAnsi="Wingdings" w:hint="default"/>
+      </w:rPr>
+    </w:lvl>
+    <w:lvl w:ilvl="6" w:tplc="40090001" w:tentative="1">
+      <w:start w:val="1"/>
+      <w:numFmt w:val="bullet"/>
+      <w:lvlText w:val=""/>
+      <w:lvlJc w:val="left"/>
+      <w:pPr>
+        <w:ind w:left="5040" w:hanging="360"/>
+      </w:pPr>
+      <w:rPr>
+        <w:rFonts w:ascii="Symbol" w:hAnsi="Symbol" w:hint="default"/>
+      </w:rPr>
+    </w:lvl>
+    <w:lvl w:ilvl="7" w:tplc="40090003" w:tentative="1">
+      <w:start w:val="1"/>
+      <w:numFmt w:val="bullet"/>
+      <w:lvlText w:val="o"/>
+      <w:lvlJc w:val="left"/>
+      <w:pPr>
+        <w:ind w:left="5760" w:hanging="360"/>
+      </w:pPr>
+      <w:rPr>
+        <w:rFonts w:ascii="Courier New" w:hAnsi="Courier New" w:cs="Courier New" w:hint="default"/>
+      </w:rPr>
+    </w:lvl>
+    <w:lvl w:ilvl="8" w:tplc="40090005" w:tentative="1">
+      <w:start w:val="1"/>
+      <w:numFmt w:val="bullet"/>
+      <w:lvlText w:val=""/>
+      <w:lvlJc w:val="left"/>
+      <w:pPr>
+        <w:ind w:left="6480" w:hanging="360"/>
+      </w:pPr>
+      <w:rPr>
+        <w:rFonts w:ascii="Wingdings" w:hAnsi="Wingdings" w:hint="default"/>
+      </w:rPr>
+    </w:lvl>
+  </w:abstractNum>
+  <w:abstractNum w:abstractNumId="1" w15:restartNumberingAfterBreak="0">
     <w:nsid w:val="31A07993"/>
     <w:multiLevelType w:val="hybridMultilevel"/>
     <w:tmpl w:val="79ECBD60"/>
@@ -1026,7 +496,7 @@
       </w:rPr>
     </w:lvl>
   </w:abstractNum>
-  <w:abstractNum w:abstractNumId="1" w15:restartNumberingAfterBreak="0">
+  <w:abstractNum w:abstractNumId="2" w15:restartNumberingAfterBreak="0">
     <w:nsid w:val="3FF25885"/>
     <w:multiLevelType w:val="hybridMultilevel"/>
     <w:tmpl w:val="54CEF470"/>
@@ -1115,7 +585,7 @@
       </w:pPr>
     </w:lvl>
   </w:abstractNum>
-  <w:abstractNum w:abstractNumId="2" w15:restartNumberingAfterBreak="0">
+  <w:abstractNum w:abstractNumId="3" w15:restartNumberingAfterBreak="0">
     <w:nsid w:val="40442CE4"/>
     <w:multiLevelType w:val="hybridMultilevel"/>
     <w:tmpl w:val="E8CED682"/>
@@ -1228,7 +698,7 @@
       </w:rPr>
     </w:lvl>
   </w:abstractNum>
-  <w:abstractNum w:abstractNumId="3" w15:restartNumberingAfterBreak="0">
+  <w:abstractNum w:abstractNumId="4" w15:restartNumberingAfterBreak="0">
     <w:nsid w:val="67BF64E6"/>
     <w:multiLevelType w:val="hybridMultilevel"/>
     <w:tmpl w:val="BA1A0396"/>
@@ -1317,7 +787,7 @@
       </w:pPr>
     </w:lvl>
   </w:abstractNum>
-  <w:abstractNum w:abstractNumId="4" w15:restartNumberingAfterBreak="0">
+  <w:abstractNum w:abstractNumId="5" w15:restartNumberingAfterBreak="0">
     <w:nsid w:val="6EC844AA"/>
     <w:multiLevelType w:val="hybridMultilevel"/>
     <w:tmpl w:val="B272724A"/>
@@ -1430,19 +900,22 @@
     </w:lvl>
   </w:abstractNum>
   <w:num w:numId="1" w16cid:durableId="738097589">
-    <w:abstractNumId w:val="0"/>
+    <w:abstractNumId w:val="1"/>
   </w:num>
   <w:num w:numId="2" w16cid:durableId="168108715">
+    <w:abstractNumId w:val="4"/>
+  </w:num>
+  <w:num w:numId="3" w16cid:durableId="418648368">
+    <w:abstractNumId w:val="2"/>
+  </w:num>
+  <w:num w:numId="4" w16cid:durableId="2024505201">
+    <w:abstractNumId w:val="5"/>
+  </w:num>
+  <w:num w:numId="5" w16cid:durableId="1117413267">
     <w:abstractNumId w:val="3"/>
   </w:num>
-  <w:num w:numId="3" w16cid:durableId="418648368">
-    <w:abstractNumId w:val="1"/>
-  </w:num>
-  <w:num w:numId="4" w16cid:durableId="2024505201">
-    <w:abstractNumId w:val="4"/>
-  </w:num>
-  <w:num w:numId="5" w16cid:durableId="1117413267">
-    <w:abstractNumId w:val="2"/>
+  <w:num w:numId="6" w16cid:durableId="2083914570">
+    <w:abstractNumId w:val="0"/>
   </w:num>
 </w:numbering>
 </file>
@@ -2050,7 +1523,6 @@
   <w:style w:type="character" w:default="1" w:styleId="DefaultParagraphFont">
     <w:name w:val="Default Paragraph Font"/>
     <w:uiPriority w:val="1"/>
-    <w:semiHidden/>
     <w:unhideWhenUsed/>
   </w:style>
   <w:style w:type="table" w:default="1" w:styleId="TableNormal">

</xml_diff>

<commit_message>
07-69, fixed calculation error. Ref: #42, #44, #8
</commit_message>
<xml_diff>
--- a/Chapter 07/Problems/07-52.docx
+++ b/Chapter 07/Problems/07-52.docx
@@ -42,8 +42,1149 @@
           <w:rFonts w:ascii="Lucida Console" w:eastAsiaTheme="minorEastAsia" w:hAnsi="Lucida Console"/>
           <w:lang w:val="en-US"/>
         </w:rPr>
-        <w:t>The final inventory will have 200 units hence. Let’s consider how the FIFO will be affected first.</w:t>
+        <w:t>(1)</w:t>
       </w:r>
+    </w:p>
+    <w:tbl>
+      <w:tblPr>
+        <w:tblStyle w:val="TableGrid"/>
+        <w:tblW w:w="10774" w:type="dxa"/>
+        <w:tblInd w:w="-856" w:type="dxa"/>
+        <w:tblLook w:val="04A0" w:firstRow="1" w:lastRow="0" w:firstColumn="1" w:lastColumn="0" w:noHBand="0" w:noVBand="1"/>
+      </w:tblPr>
+      <w:tblGrid>
+        <w:gridCol w:w="5387"/>
+        <w:gridCol w:w="1985"/>
+        <w:gridCol w:w="1701"/>
+        <w:gridCol w:w="1701"/>
+      </w:tblGrid>
+      <w:tr>
+        <w:tc>
+          <w:tcPr>
+            <w:tcW w:w="10774" w:type="dxa"/>
+            <w:gridSpan w:val="4"/>
+          </w:tcPr>
+          <w:p>
+            <w:pPr>
+              <w:jc w:val="center"/>
+              <w:rPr>
+                <w:rFonts w:ascii="Lucida Console" w:eastAsiaTheme="minorEastAsia" w:hAnsi="Lucida Console"/>
+                <w:lang w:val="en-US"/>
+              </w:rPr>
+            </w:pPr>
+          </w:p>
+          <w:p>
+            <w:pPr>
+              <w:jc w:val="center"/>
+              <w:rPr>
+                <w:rFonts w:ascii="Lucida Console" w:eastAsiaTheme="minorEastAsia" w:hAnsi="Lucida Console"/>
+                <w:lang w:val="en-US"/>
+              </w:rPr>
+            </w:pPr>
+            <w:r>
+              <w:rPr>
+                <w:rFonts w:ascii="Lucida Console" w:eastAsiaTheme="minorEastAsia" w:hAnsi="Lucida Console"/>
+                <w:lang w:val="en-US"/>
+              </w:rPr>
+              <w:t>STATEMENT OF INCOME</w:t>
+            </w:r>
+          </w:p>
+          <w:p>
+            <w:pPr>
+              <w:jc w:val="center"/>
+              <w:rPr>
+                <w:rFonts w:ascii="Lucida Console" w:eastAsiaTheme="minorEastAsia" w:hAnsi="Lucida Console"/>
+                <w:lang w:val="en-US"/>
+              </w:rPr>
+            </w:pPr>
+          </w:p>
+        </w:tc>
+      </w:tr>
+      <w:tr>
+        <w:tc>
+          <w:tcPr>
+            <w:tcW w:w="5387" w:type="dxa"/>
+            <w:vMerge w:val="restart"/>
+          </w:tcPr>
+          <w:p>
+            <w:pPr>
+              <w:rPr>
+                <w:rFonts w:ascii="Lucida Console" w:eastAsiaTheme="minorEastAsia" w:hAnsi="Lucida Console"/>
+                <w:lang w:val="en-US"/>
+              </w:rPr>
+            </w:pPr>
+          </w:p>
+          <w:p>
+            <w:pPr>
+              <w:jc w:val="center"/>
+              <w:rPr>
+                <w:rFonts w:ascii="Lucida Console" w:eastAsiaTheme="minorEastAsia" w:hAnsi="Lucida Console"/>
+                <w:lang w:val="en-US"/>
+              </w:rPr>
+            </w:pPr>
+            <w:r>
+              <w:rPr>
+                <w:rFonts w:ascii="Lucida Console" w:eastAsiaTheme="minorEastAsia" w:hAnsi="Lucida Console"/>
+                <w:lang w:val="en-US"/>
+              </w:rPr>
+              <w:t>Particulars</w:t>
+            </w:r>
+          </w:p>
+        </w:tc>
+        <w:tc>
+          <w:tcPr>
+            <w:tcW w:w="5387" w:type="dxa"/>
+            <w:gridSpan w:val="3"/>
+          </w:tcPr>
+          <w:p>
+            <w:pPr>
+              <w:jc w:val="center"/>
+              <w:rPr>
+                <w:rFonts w:ascii="Lucida Console" w:eastAsiaTheme="minorEastAsia" w:hAnsi="Lucida Console"/>
+                <w:lang w:val="en-US"/>
+              </w:rPr>
+            </w:pPr>
+            <w:r>
+              <w:rPr>
+                <w:rFonts w:ascii="Lucida Console" w:eastAsiaTheme="minorEastAsia" w:hAnsi="Lucida Console"/>
+                <w:lang w:val="en-US"/>
+              </w:rPr>
+              <w:t>Amount (in $) using</w:t>
+            </w:r>
+          </w:p>
+        </w:tc>
+      </w:tr>
+      <w:tr>
+        <w:tc>
+          <w:tcPr>
+            <w:tcW w:w="5387" w:type="dxa"/>
+            <w:vMerge/>
+          </w:tcPr>
+          <w:p>
+            <w:pPr>
+              <w:rPr>
+                <w:rFonts w:ascii="Lucida Console" w:eastAsiaTheme="minorEastAsia" w:hAnsi="Lucida Console"/>
+                <w:lang w:val="en-US"/>
+              </w:rPr>
+            </w:pPr>
+          </w:p>
+        </w:tc>
+        <w:tc>
+          <w:tcPr>
+            <w:tcW w:w="1985" w:type="dxa"/>
+          </w:tcPr>
+          <w:p>
+            <w:pPr>
+              <w:jc w:val="right"/>
+              <w:rPr>
+                <w:rFonts w:ascii="Lucida Console" w:eastAsiaTheme="minorEastAsia" w:hAnsi="Lucida Console"/>
+                <w:lang w:val="en-US"/>
+              </w:rPr>
+            </w:pPr>
+            <w:r>
+              <w:rPr>
+                <w:rFonts w:ascii="Lucida Console" w:eastAsiaTheme="minorEastAsia" w:hAnsi="Lucida Console"/>
+                <w:lang w:val="en-US"/>
+              </w:rPr>
+              <w:t>FIFO</w:t>
+            </w:r>
+          </w:p>
+        </w:tc>
+        <w:tc>
+          <w:tcPr>
+            <w:tcW w:w="1701" w:type="dxa"/>
+          </w:tcPr>
+          <w:p>
+            <w:pPr>
+              <w:jc w:val="right"/>
+              <w:rPr>
+                <w:rFonts w:ascii="Lucida Console" w:eastAsiaTheme="minorEastAsia" w:hAnsi="Lucida Console"/>
+                <w:lang w:val="en-US"/>
+              </w:rPr>
+            </w:pPr>
+            <w:r>
+              <w:rPr>
+                <w:rFonts w:ascii="Lucida Console" w:eastAsiaTheme="minorEastAsia" w:hAnsi="Lucida Console"/>
+                <w:lang w:val="en-US"/>
+              </w:rPr>
+              <w:t>LIFO</w:t>
+            </w:r>
+          </w:p>
+        </w:tc>
+        <w:tc>
+          <w:tcPr>
+            <w:tcW w:w="1701" w:type="dxa"/>
+          </w:tcPr>
+          <w:p>
+            <w:pPr>
+              <w:jc w:val="right"/>
+              <w:rPr>
+                <w:rFonts w:ascii="Lucida Console" w:eastAsiaTheme="minorEastAsia" w:hAnsi="Lucida Console"/>
+                <w:lang w:val="en-US"/>
+              </w:rPr>
+            </w:pPr>
+            <w:r>
+              <w:rPr>
+                <w:rFonts w:ascii="Lucida Console" w:eastAsiaTheme="minorEastAsia" w:hAnsi="Lucida Console"/>
+                <w:lang w:val="en-US"/>
+              </w:rPr>
+              <w:t>Avg. Cost</w:t>
+            </w:r>
+          </w:p>
+        </w:tc>
+      </w:tr>
+      <w:tr>
+        <w:tc>
+          <w:tcPr>
+            <w:tcW w:w="5387" w:type="dxa"/>
+          </w:tcPr>
+          <w:p>
+            <w:pPr>
+              <w:rPr>
+                <w:rFonts w:ascii="Lucida Console" w:eastAsiaTheme="minorEastAsia" w:hAnsi="Lucida Console"/>
+                <w:lang w:val="en-US"/>
+              </w:rPr>
+            </w:pPr>
+            <w:r>
+              <w:rPr>
+                <w:rFonts w:ascii="Lucida Console" w:eastAsiaTheme="minorEastAsia" w:hAnsi="Lucida Console"/>
+                <w:lang w:val="en-US"/>
+              </w:rPr>
+              <w:t>Net Sales</w:t>
+            </w:r>
+          </w:p>
+          <w:p>
+            <w:pPr>
+              <w:rPr>
+                <w:rFonts w:ascii="Lucida Console" w:eastAsiaTheme="minorEastAsia" w:hAnsi="Lucida Console"/>
+                <w:lang w:val="en-US"/>
+              </w:rPr>
+            </w:pPr>
+          </w:p>
+          <w:p>
+            <w:pPr>
+              <w:rPr>
+                <w:rFonts w:ascii="Lucida Console" w:eastAsiaTheme="minorEastAsia" w:hAnsi="Lucida Console"/>
+                <w:lang w:val="en-US"/>
+              </w:rPr>
+            </w:pPr>
+            <w:r>
+              <w:rPr>
+                <w:rFonts w:ascii="Lucida Console" w:eastAsiaTheme="minorEastAsia" w:hAnsi="Lucida Console"/>
+                <w:lang w:val="en-US"/>
+              </w:rPr>
+              <w:t>Cost of Goods Sold:</w:t>
+            </w:r>
+          </w:p>
+          <w:p>
+            <w:pPr>
+              <w:rPr>
+                <w:rFonts w:ascii="Lucida Console" w:eastAsiaTheme="minorEastAsia" w:hAnsi="Lucida Console"/>
+                <w:lang w:val="en-US"/>
+              </w:rPr>
+            </w:pPr>
+            <w:r>
+              <w:rPr>
+                <w:rFonts w:ascii="Lucida Console" w:eastAsiaTheme="minorEastAsia" w:hAnsi="Lucida Console"/>
+                <w:lang w:val="en-US"/>
+              </w:rPr>
+              <w:t xml:space="preserve">   Purchase of Goods</w:t>
+            </w:r>
+          </w:p>
+          <w:p>
+            <w:pPr>
+              <w:rPr>
+                <w:rFonts w:ascii="Lucida Console" w:eastAsiaTheme="minorEastAsia" w:hAnsi="Lucida Console"/>
+                <w:lang w:val="en-US"/>
+              </w:rPr>
+            </w:pPr>
+            <w:r>
+              <w:rPr>
+                <w:rFonts w:ascii="Lucida Console" w:eastAsiaTheme="minorEastAsia" w:hAnsi="Lucida Console"/>
+                <w:lang w:val="en-US"/>
+              </w:rPr>
+              <w:t xml:space="preserve">    Beginning Inventory</w:t>
+            </w:r>
+          </w:p>
+        </w:tc>
+        <w:tc>
+          <w:tcPr>
+            <w:tcW w:w="1985" w:type="dxa"/>
+          </w:tcPr>
+          <w:p>
+            <w:pPr>
+              <w:jc w:val="right"/>
+              <w:rPr>
+                <w:rFonts w:ascii="Lucida Console" w:eastAsiaTheme="minorEastAsia" w:hAnsi="Lucida Console"/>
+                <w:lang w:val="en-US"/>
+              </w:rPr>
+            </w:pPr>
+            <w:r>
+              <w:rPr>
+                <w:rFonts w:ascii="Lucida Console" w:eastAsiaTheme="minorEastAsia" w:hAnsi="Lucida Console"/>
+                <w:lang w:val="en-US"/>
+              </w:rPr>
+              <w:t>2,260</w:t>
+            </w:r>
+          </w:p>
+          <w:p>
+            <w:pPr>
+              <w:jc w:val="right"/>
+              <w:rPr>
+                <w:rFonts w:ascii="Lucida Console" w:eastAsiaTheme="minorEastAsia" w:hAnsi="Lucida Console"/>
+                <w:lang w:val="en-US"/>
+              </w:rPr>
+            </w:pPr>
+          </w:p>
+          <w:p>
+            <w:pPr>
+              <w:jc w:val="right"/>
+              <w:rPr>
+                <w:rFonts w:ascii="Lucida Console" w:eastAsiaTheme="minorEastAsia" w:hAnsi="Lucida Console"/>
+                <w:lang w:val="en-US"/>
+              </w:rPr>
+            </w:pPr>
+          </w:p>
+          <w:p>
+            <w:pPr>
+              <w:jc w:val="right"/>
+              <w:rPr>
+                <w:rFonts w:ascii="Lucida Console" w:eastAsiaTheme="minorEastAsia" w:hAnsi="Lucida Console"/>
+                <w:lang w:val="en-US"/>
+              </w:rPr>
+            </w:pPr>
+            <w:r>
+              <w:rPr>
+                <w:rFonts w:ascii="Lucida Console" w:eastAsiaTheme="minorEastAsia" w:hAnsi="Lucida Console"/>
+                <w:lang w:val="en-US"/>
+              </w:rPr>
+              <w:t>1,580</w:t>
+            </w:r>
+          </w:p>
+          <w:p>
+            <w:pPr>
+              <w:jc w:val="right"/>
+              <w:rPr>
+                <w:rFonts w:ascii="Lucida Console" w:eastAsiaTheme="minorEastAsia" w:hAnsi="Lucida Console"/>
+                <w:lang w:val="en-US"/>
+              </w:rPr>
+            </w:pPr>
+            <w:r>
+              <w:rPr>
+                <w:rFonts w:ascii="Lucida Console" w:eastAsiaTheme="minorEastAsia" w:hAnsi="Lucida Console"/>
+                <w:lang w:val="en-US"/>
+              </w:rPr>
+              <w:t>400</w:t>
+            </w:r>
+          </w:p>
+        </w:tc>
+        <w:tc>
+          <w:tcPr>
+            <w:tcW w:w="1701" w:type="dxa"/>
+          </w:tcPr>
+          <w:p>
+            <w:pPr>
+              <w:jc w:val="right"/>
+              <w:rPr>
+                <w:rFonts w:ascii="Lucida Console" w:eastAsiaTheme="minorEastAsia" w:hAnsi="Lucida Console"/>
+                <w:lang w:val="en-US"/>
+              </w:rPr>
+            </w:pPr>
+            <w:r>
+              <w:rPr>
+                <w:rFonts w:ascii="Lucida Console" w:eastAsiaTheme="minorEastAsia" w:hAnsi="Lucida Console"/>
+                <w:lang w:val="en-US"/>
+              </w:rPr>
+              <w:t>2,260</w:t>
+            </w:r>
+          </w:p>
+          <w:p>
+            <w:pPr>
+              <w:jc w:val="right"/>
+              <w:rPr>
+                <w:rFonts w:ascii="Lucida Console" w:eastAsiaTheme="minorEastAsia" w:hAnsi="Lucida Console"/>
+                <w:lang w:val="en-US"/>
+              </w:rPr>
+            </w:pPr>
+          </w:p>
+          <w:p>
+            <w:pPr>
+              <w:jc w:val="right"/>
+              <w:rPr>
+                <w:rFonts w:ascii="Lucida Console" w:eastAsiaTheme="minorEastAsia" w:hAnsi="Lucida Console"/>
+                <w:lang w:val="en-US"/>
+              </w:rPr>
+            </w:pPr>
+          </w:p>
+          <w:p>
+            <w:pPr>
+              <w:jc w:val="right"/>
+              <w:rPr>
+                <w:rFonts w:ascii="Lucida Console" w:eastAsiaTheme="minorEastAsia" w:hAnsi="Lucida Console"/>
+                <w:lang w:val="en-US"/>
+              </w:rPr>
+            </w:pPr>
+            <w:r>
+              <w:rPr>
+                <w:rFonts w:ascii="Lucida Console" w:eastAsiaTheme="minorEastAsia" w:hAnsi="Lucida Console"/>
+                <w:lang w:val="en-US"/>
+              </w:rPr>
+              <w:t>1,580</w:t>
+            </w:r>
+          </w:p>
+          <w:p>
+            <w:pPr>
+              <w:jc w:val="right"/>
+              <w:rPr>
+                <w:rFonts w:ascii="Lucida Console" w:eastAsiaTheme="minorEastAsia" w:hAnsi="Lucida Console"/>
+                <w:lang w:val="en-US"/>
+              </w:rPr>
+            </w:pPr>
+            <w:r>
+              <w:rPr>
+                <w:rFonts w:ascii="Lucida Console" w:eastAsiaTheme="minorEastAsia" w:hAnsi="Lucida Console"/>
+                <w:lang w:val="en-US"/>
+              </w:rPr>
+              <w:t>400</w:t>
+            </w:r>
+          </w:p>
+        </w:tc>
+        <w:tc>
+          <w:tcPr>
+            <w:tcW w:w="1701" w:type="dxa"/>
+          </w:tcPr>
+          <w:p>
+            <w:pPr>
+              <w:jc w:val="right"/>
+              <w:rPr>
+                <w:rFonts w:ascii="Lucida Console" w:eastAsiaTheme="minorEastAsia" w:hAnsi="Lucida Console"/>
+                <w:lang w:val="en-US"/>
+              </w:rPr>
+            </w:pPr>
+            <w:r>
+              <w:rPr>
+                <w:rFonts w:ascii="Lucida Console" w:eastAsiaTheme="minorEastAsia" w:hAnsi="Lucida Console"/>
+                <w:lang w:val="en-US"/>
+              </w:rPr>
+              <w:t>2,260</w:t>
+            </w:r>
+          </w:p>
+          <w:p>
+            <w:pPr>
+              <w:jc w:val="right"/>
+              <w:rPr>
+                <w:rFonts w:ascii="Lucida Console" w:eastAsiaTheme="minorEastAsia" w:hAnsi="Lucida Console"/>
+                <w:lang w:val="en-US"/>
+              </w:rPr>
+            </w:pPr>
+          </w:p>
+          <w:p>
+            <w:pPr>
+              <w:jc w:val="right"/>
+              <w:rPr>
+                <w:rFonts w:ascii="Lucida Console" w:eastAsiaTheme="minorEastAsia" w:hAnsi="Lucida Console"/>
+                <w:lang w:val="en-US"/>
+              </w:rPr>
+            </w:pPr>
+          </w:p>
+          <w:p>
+            <w:pPr>
+              <w:jc w:val="right"/>
+              <w:rPr>
+                <w:rFonts w:ascii="Lucida Console" w:eastAsiaTheme="minorEastAsia" w:hAnsi="Lucida Console"/>
+                <w:lang w:val="en-US"/>
+              </w:rPr>
+            </w:pPr>
+            <w:r>
+              <w:rPr>
+                <w:rFonts w:ascii="Lucida Console" w:eastAsiaTheme="minorEastAsia" w:hAnsi="Lucida Console"/>
+                <w:lang w:val="en-US"/>
+              </w:rPr>
+              <w:t>1,580</w:t>
+            </w:r>
+          </w:p>
+          <w:p>
+            <w:pPr>
+              <w:jc w:val="right"/>
+              <w:rPr>
+                <w:rFonts w:ascii="Lucida Console" w:eastAsiaTheme="minorEastAsia" w:hAnsi="Lucida Console"/>
+                <w:lang w:val="en-US"/>
+              </w:rPr>
+            </w:pPr>
+            <w:r>
+              <w:rPr>
+                <w:rFonts w:ascii="Lucida Console" w:eastAsiaTheme="minorEastAsia" w:hAnsi="Lucida Console"/>
+                <w:lang w:val="en-US"/>
+              </w:rPr>
+              <w:t>400</w:t>
+            </w:r>
+          </w:p>
+        </w:tc>
+      </w:tr>
+      <w:tr>
+        <w:tc>
+          <w:tcPr>
+            <w:tcW w:w="5387" w:type="dxa"/>
+          </w:tcPr>
+          <w:p>
+            <w:pPr>
+              <w:rPr>
+                <w:rFonts w:ascii="Lucida Console" w:eastAsiaTheme="minorEastAsia" w:hAnsi="Lucida Console"/>
+                <w:lang w:val="en-US"/>
+              </w:rPr>
+            </w:pPr>
+            <w:r>
+              <w:rPr>
+                <w:rFonts w:ascii="Lucida Console" w:eastAsiaTheme="minorEastAsia" w:hAnsi="Lucida Console"/>
+                <w:lang w:val="en-US"/>
+              </w:rPr>
+              <w:t xml:space="preserve">   Goods Available for Sale</w:t>
+            </w:r>
+          </w:p>
+          <w:p>
+            <w:pPr>
+              <w:rPr>
+                <w:rFonts w:ascii="Lucida Console" w:eastAsiaTheme="minorEastAsia" w:hAnsi="Lucida Console"/>
+                <w:lang w:val="en-US"/>
+              </w:rPr>
+            </w:pPr>
+            <w:r>
+              <w:rPr>
+                <w:rFonts w:ascii="Lucida Console" w:eastAsiaTheme="minorEastAsia" w:hAnsi="Lucida Console"/>
+                <w:lang w:val="en-US"/>
+              </w:rPr>
+              <w:t xml:space="preserve">    Deduct: End Inventory</w:t>
+            </w:r>
+          </w:p>
+        </w:tc>
+        <w:tc>
+          <w:tcPr>
+            <w:tcW w:w="1985" w:type="dxa"/>
+          </w:tcPr>
+          <w:p>
+            <w:pPr>
+              <w:jc w:val="right"/>
+              <w:rPr>
+                <w:rFonts w:ascii="Lucida Console" w:eastAsiaTheme="minorEastAsia" w:hAnsi="Lucida Console"/>
+                <w:lang w:val="en-US"/>
+              </w:rPr>
+            </w:pPr>
+            <w:r>
+              <w:rPr>
+                <w:rFonts w:ascii="Lucida Console" w:eastAsiaTheme="minorEastAsia" w:hAnsi="Lucida Console"/>
+                <w:lang w:val="en-US"/>
+              </w:rPr>
+              <w:t>1,980</w:t>
+            </w:r>
+          </w:p>
+          <w:p>
+            <w:pPr>
+              <w:jc w:val="right"/>
+              <w:rPr>
+                <w:rFonts w:ascii="Lucida Console" w:eastAsiaTheme="minorEastAsia" w:hAnsi="Lucida Console"/>
+                <w:lang w:val="en-US"/>
+              </w:rPr>
+            </w:pPr>
+            <w:r>
+              <w:rPr>
+                <w:rFonts w:ascii="Lucida Console" w:eastAsiaTheme="minorEastAsia" w:hAnsi="Lucida Console"/>
+                <w:lang w:val="en-US"/>
+              </w:rPr>
+              <w:t>(</w:t>
+            </w:r>
+            <w:r>
+              <w:rPr>
+                <w:rFonts w:ascii="Lucida Console" w:eastAsiaTheme="minorEastAsia" w:hAnsi="Lucida Console"/>
+                <w:lang w:val="en-US"/>
+              </w:rPr>
+              <w:t>860</w:t>
+            </w:r>
+            <w:r>
+              <w:rPr>
+                <w:rFonts w:ascii="Lucida Console" w:eastAsiaTheme="minorEastAsia" w:hAnsi="Lucida Console"/>
+                <w:lang w:val="en-US"/>
+              </w:rPr>
+              <w:t>)</w:t>
+            </w:r>
+          </w:p>
+        </w:tc>
+        <w:tc>
+          <w:tcPr>
+            <w:tcW w:w="1701" w:type="dxa"/>
+          </w:tcPr>
+          <w:p>
+            <w:pPr>
+              <w:jc w:val="right"/>
+              <w:rPr>
+                <w:rFonts w:ascii="Lucida Console" w:eastAsiaTheme="minorEastAsia" w:hAnsi="Lucida Console"/>
+                <w:lang w:val="en-US"/>
+              </w:rPr>
+            </w:pPr>
+            <w:r>
+              <w:rPr>
+                <w:rFonts w:ascii="Lucida Console" w:eastAsiaTheme="minorEastAsia" w:hAnsi="Lucida Console"/>
+                <w:lang w:val="en-US"/>
+              </w:rPr>
+              <w:t>1,980</w:t>
+            </w:r>
+          </w:p>
+          <w:p>
+            <w:pPr>
+              <w:jc w:val="right"/>
+              <w:rPr>
+                <w:rFonts w:ascii="Lucida Console" w:eastAsiaTheme="minorEastAsia" w:hAnsi="Lucida Console"/>
+                <w:lang w:val="en-US"/>
+              </w:rPr>
+            </w:pPr>
+            <w:r>
+              <w:rPr>
+                <w:rFonts w:ascii="Lucida Console" w:eastAsiaTheme="minorEastAsia" w:hAnsi="Lucida Console"/>
+                <w:lang w:val="en-US"/>
+              </w:rPr>
+              <w:t>(</w:t>
+            </w:r>
+            <w:r>
+              <w:rPr>
+                <w:rFonts w:ascii="Lucida Console" w:eastAsiaTheme="minorEastAsia" w:hAnsi="Lucida Console"/>
+                <w:lang w:val="en-US"/>
+              </w:rPr>
+              <w:t>580</w:t>
+            </w:r>
+            <w:r>
+              <w:rPr>
+                <w:rFonts w:ascii="Lucida Console" w:eastAsiaTheme="minorEastAsia" w:hAnsi="Lucida Console"/>
+                <w:lang w:val="en-US"/>
+              </w:rPr>
+              <w:t>)</w:t>
+            </w:r>
+          </w:p>
+        </w:tc>
+        <w:tc>
+          <w:tcPr>
+            <w:tcW w:w="1701" w:type="dxa"/>
+          </w:tcPr>
+          <w:p>
+            <w:pPr>
+              <w:jc w:val="right"/>
+              <w:rPr>
+                <w:rFonts w:ascii="Lucida Console" w:eastAsiaTheme="minorEastAsia" w:hAnsi="Lucida Console"/>
+                <w:lang w:val="en-US"/>
+              </w:rPr>
+            </w:pPr>
+            <w:r>
+              <w:rPr>
+                <w:rFonts w:ascii="Lucida Console" w:eastAsiaTheme="minorEastAsia" w:hAnsi="Lucida Console"/>
+                <w:lang w:val="en-US"/>
+              </w:rPr>
+              <w:t>1,980</w:t>
+            </w:r>
+          </w:p>
+          <w:p>
+            <w:pPr>
+              <w:jc w:val="right"/>
+              <w:rPr>
+                <w:rFonts w:ascii="Lucida Console" w:eastAsiaTheme="minorEastAsia" w:hAnsi="Lucida Console"/>
+                <w:lang w:val="en-US"/>
+              </w:rPr>
+            </w:pPr>
+            <w:r>
+              <w:rPr>
+                <w:rFonts w:ascii="Lucida Console" w:eastAsiaTheme="minorEastAsia" w:hAnsi="Lucida Console"/>
+                <w:lang w:val="en-US"/>
+              </w:rPr>
+              <w:t>(</w:t>
+            </w:r>
+            <w:r>
+              <w:rPr>
+                <w:rFonts w:ascii="Lucida Console" w:eastAsiaTheme="minorEastAsia" w:hAnsi="Lucida Console"/>
+                <w:lang w:val="en-US"/>
+              </w:rPr>
+              <w:t>726</w:t>
+            </w:r>
+            <w:r>
+              <w:rPr>
+                <w:rFonts w:ascii="Lucida Console" w:eastAsiaTheme="minorEastAsia" w:hAnsi="Lucida Console"/>
+                <w:lang w:val="en-US"/>
+              </w:rPr>
+              <w:t>)</w:t>
+            </w:r>
+          </w:p>
+        </w:tc>
+      </w:tr>
+      <w:tr>
+        <w:tc>
+          <w:tcPr>
+            <w:tcW w:w="5387" w:type="dxa"/>
+          </w:tcPr>
+          <w:p>
+            <w:pPr>
+              <w:rPr>
+                <w:rFonts w:ascii="Lucida Console" w:eastAsiaTheme="minorEastAsia" w:hAnsi="Lucida Console"/>
+                <w:lang w:val="en-US"/>
+              </w:rPr>
+            </w:pPr>
+            <w:r>
+              <w:rPr>
+                <w:rFonts w:ascii="Lucida Console" w:eastAsiaTheme="minorEastAsia" w:hAnsi="Lucida Console"/>
+                <w:lang w:val="en-US"/>
+              </w:rPr>
+              <w:t>Net Cost of Goods Sold</w:t>
+            </w:r>
+          </w:p>
+        </w:tc>
+        <w:tc>
+          <w:tcPr>
+            <w:tcW w:w="1985" w:type="dxa"/>
+          </w:tcPr>
+          <w:p>
+            <w:pPr>
+              <w:jc w:val="right"/>
+              <w:rPr>
+                <w:rFonts w:ascii="Lucida Console" w:eastAsiaTheme="minorEastAsia" w:hAnsi="Lucida Console"/>
+                <w:lang w:val="en-US"/>
+              </w:rPr>
+            </w:pPr>
+            <w:r>
+              <w:rPr>
+                <w:rFonts w:ascii="Lucida Console" w:eastAsiaTheme="minorEastAsia" w:hAnsi="Lucida Console"/>
+                <w:lang w:val="en-US"/>
+              </w:rPr>
+              <w:t>1,120</w:t>
+            </w:r>
+          </w:p>
+        </w:tc>
+        <w:tc>
+          <w:tcPr>
+            <w:tcW w:w="1701" w:type="dxa"/>
+          </w:tcPr>
+          <w:p>
+            <w:pPr>
+              <w:jc w:val="right"/>
+              <w:rPr>
+                <w:rFonts w:ascii="Lucida Console" w:eastAsiaTheme="minorEastAsia" w:hAnsi="Lucida Console"/>
+                <w:lang w:val="en-US"/>
+              </w:rPr>
+            </w:pPr>
+            <w:r>
+              <w:rPr>
+                <w:rFonts w:ascii="Lucida Console" w:eastAsiaTheme="minorEastAsia" w:hAnsi="Lucida Console"/>
+                <w:lang w:val="en-US"/>
+              </w:rPr>
+              <w:t>1,400</w:t>
+            </w:r>
+          </w:p>
+        </w:tc>
+        <w:tc>
+          <w:tcPr>
+            <w:tcW w:w="1701" w:type="dxa"/>
+          </w:tcPr>
+          <w:p>
+            <w:pPr>
+              <w:jc w:val="right"/>
+              <w:rPr>
+                <w:rFonts w:ascii="Lucida Console" w:eastAsiaTheme="minorEastAsia" w:hAnsi="Lucida Console"/>
+                <w:lang w:val="en-US"/>
+              </w:rPr>
+            </w:pPr>
+            <w:r>
+              <w:rPr>
+                <w:rFonts w:ascii="Lucida Console" w:eastAsiaTheme="minorEastAsia" w:hAnsi="Lucida Console"/>
+                <w:lang w:val="en-US"/>
+              </w:rPr>
+              <w:t>1,254</w:t>
+            </w:r>
+          </w:p>
+        </w:tc>
+      </w:tr>
+      <w:tr>
+        <w:tc>
+          <w:tcPr>
+            <w:tcW w:w="5387" w:type="dxa"/>
+          </w:tcPr>
+          <w:p>
+            <w:pPr>
+              <w:rPr>
+                <w:rFonts w:ascii="Lucida Console" w:eastAsiaTheme="minorEastAsia" w:hAnsi="Lucida Console"/>
+                <w:lang w:val="en-US"/>
+              </w:rPr>
+            </w:pPr>
+            <w:r>
+              <w:rPr>
+                <w:rFonts w:ascii="Lucida Console" w:eastAsiaTheme="minorEastAsia" w:hAnsi="Lucida Console"/>
+                <w:lang w:val="en-US"/>
+              </w:rPr>
+              <w:t>Gross Margin</w:t>
+            </w:r>
+          </w:p>
+          <w:p>
+            <w:pPr>
+              <w:rPr>
+                <w:rFonts w:ascii="Lucida Console" w:eastAsiaTheme="minorEastAsia" w:hAnsi="Lucida Console"/>
+                <w:lang w:val="en-US"/>
+              </w:rPr>
+            </w:pPr>
+            <w:r>
+              <w:rPr>
+                <w:rFonts w:ascii="Lucida Console" w:eastAsiaTheme="minorEastAsia" w:hAnsi="Lucida Console"/>
+                <w:lang w:val="en-US"/>
+              </w:rPr>
+              <w:t xml:space="preserve">   Deduct: Other Expenses</w:t>
+            </w:r>
+          </w:p>
+        </w:tc>
+        <w:tc>
+          <w:tcPr>
+            <w:tcW w:w="1985" w:type="dxa"/>
+          </w:tcPr>
+          <w:p>
+            <w:pPr>
+              <w:jc w:val="right"/>
+              <w:rPr>
+                <w:rFonts w:ascii="Lucida Console" w:eastAsiaTheme="minorEastAsia" w:hAnsi="Lucida Console"/>
+                <w:lang w:val="en-US"/>
+              </w:rPr>
+            </w:pPr>
+            <w:r>
+              <w:rPr>
+                <w:rFonts w:ascii="Lucida Console" w:eastAsiaTheme="minorEastAsia" w:hAnsi="Lucida Console"/>
+                <w:lang w:val="en-US"/>
+              </w:rPr>
+              <w:t>1,140</w:t>
+            </w:r>
+          </w:p>
+          <w:p>
+            <w:pPr>
+              <w:jc w:val="right"/>
+              <w:rPr>
+                <w:rFonts w:ascii="Lucida Console" w:eastAsiaTheme="minorEastAsia" w:hAnsi="Lucida Console"/>
+                <w:lang w:val="en-US"/>
+              </w:rPr>
+            </w:pPr>
+            <w:r>
+              <w:rPr>
+                <w:rFonts w:ascii="Lucida Console" w:eastAsiaTheme="minorEastAsia" w:hAnsi="Lucida Console"/>
+                <w:lang w:val="en-US"/>
+              </w:rPr>
+              <w:t>(600)</w:t>
+            </w:r>
+          </w:p>
+        </w:tc>
+        <w:tc>
+          <w:tcPr>
+            <w:tcW w:w="1701" w:type="dxa"/>
+          </w:tcPr>
+          <w:p>
+            <w:pPr>
+              <w:jc w:val="right"/>
+              <w:rPr>
+                <w:rFonts w:ascii="Lucida Console" w:eastAsiaTheme="minorEastAsia" w:hAnsi="Lucida Console"/>
+                <w:lang w:val="en-US"/>
+              </w:rPr>
+            </w:pPr>
+            <w:r>
+              <w:rPr>
+                <w:rFonts w:ascii="Lucida Console" w:eastAsiaTheme="minorEastAsia" w:hAnsi="Lucida Console"/>
+                <w:lang w:val="en-US"/>
+              </w:rPr>
+              <w:t>860</w:t>
+            </w:r>
+          </w:p>
+          <w:p>
+            <w:pPr>
+              <w:jc w:val="right"/>
+              <w:rPr>
+                <w:rFonts w:ascii="Lucida Console" w:eastAsiaTheme="minorEastAsia" w:hAnsi="Lucida Console"/>
+                <w:lang w:val="en-US"/>
+              </w:rPr>
+            </w:pPr>
+            <w:r>
+              <w:rPr>
+                <w:rFonts w:ascii="Lucida Console" w:eastAsiaTheme="minorEastAsia" w:hAnsi="Lucida Console"/>
+                <w:lang w:val="en-US"/>
+              </w:rPr>
+              <w:t>(600)</w:t>
+            </w:r>
+          </w:p>
+        </w:tc>
+        <w:tc>
+          <w:tcPr>
+            <w:tcW w:w="1701" w:type="dxa"/>
+          </w:tcPr>
+          <w:p>
+            <w:pPr>
+              <w:jc w:val="right"/>
+              <w:rPr>
+                <w:rFonts w:ascii="Lucida Console" w:eastAsiaTheme="minorEastAsia" w:hAnsi="Lucida Console"/>
+                <w:lang w:val="en-US"/>
+              </w:rPr>
+            </w:pPr>
+            <w:r>
+              <w:rPr>
+                <w:rFonts w:ascii="Lucida Console" w:eastAsiaTheme="minorEastAsia" w:hAnsi="Lucida Console"/>
+                <w:lang w:val="en-US"/>
+              </w:rPr>
+              <w:t>1,006</w:t>
+            </w:r>
+          </w:p>
+          <w:p>
+            <w:pPr>
+              <w:jc w:val="right"/>
+              <w:rPr>
+                <w:rFonts w:ascii="Lucida Console" w:eastAsiaTheme="minorEastAsia" w:hAnsi="Lucida Console"/>
+                <w:lang w:val="en-US"/>
+              </w:rPr>
+            </w:pPr>
+            <w:r>
+              <w:rPr>
+                <w:rFonts w:ascii="Lucida Console" w:eastAsiaTheme="minorEastAsia" w:hAnsi="Lucida Console"/>
+                <w:lang w:val="en-US"/>
+              </w:rPr>
+              <w:t>(600)</w:t>
+            </w:r>
+          </w:p>
+        </w:tc>
+      </w:tr>
+      <w:tr>
+        <w:tc>
+          <w:tcPr>
+            <w:tcW w:w="5387" w:type="dxa"/>
+          </w:tcPr>
+          <w:p>
+            <w:pPr>
+              <w:rPr>
+                <w:rFonts w:ascii="Lucida Console" w:eastAsiaTheme="minorEastAsia" w:hAnsi="Lucida Console"/>
+                <w:lang w:val="en-US"/>
+              </w:rPr>
+            </w:pPr>
+            <w:r>
+              <w:rPr>
+                <w:rFonts w:ascii="Lucida Console" w:eastAsiaTheme="minorEastAsia" w:hAnsi="Lucida Console"/>
+                <w:lang w:val="en-US"/>
+              </w:rPr>
+              <w:t>Income Before Tax</w:t>
+            </w:r>
+          </w:p>
+          <w:p>
+            <w:pPr>
+              <w:rPr>
+                <w:rFonts w:ascii="Lucida Console" w:eastAsiaTheme="minorEastAsia" w:hAnsi="Lucida Console"/>
+                <w:lang w:val="en-US"/>
+              </w:rPr>
+            </w:pPr>
+            <w:r>
+              <w:rPr>
+                <w:rFonts w:ascii="Lucida Console" w:eastAsiaTheme="minorEastAsia" w:hAnsi="Lucida Console"/>
+                <w:lang w:val="en-US"/>
+              </w:rPr>
+              <w:t xml:space="preserve">   Deduct: Income Tax (40%)</w:t>
+            </w:r>
+          </w:p>
+        </w:tc>
+        <w:tc>
+          <w:tcPr>
+            <w:tcW w:w="1985" w:type="dxa"/>
+          </w:tcPr>
+          <w:p>
+            <w:pPr>
+              <w:jc w:val="right"/>
+              <w:rPr>
+                <w:rFonts w:ascii="Lucida Console" w:eastAsiaTheme="minorEastAsia" w:hAnsi="Lucida Console"/>
+                <w:lang w:val="en-US"/>
+              </w:rPr>
+            </w:pPr>
+            <w:r>
+              <w:rPr>
+                <w:rFonts w:ascii="Lucida Console" w:eastAsiaTheme="minorEastAsia" w:hAnsi="Lucida Console"/>
+                <w:lang w:val="en-US"/>
+              </w:rPr>
+              <w:t>540</w:t>
+            </w:r>
+          </w:p>
+          <w:p>
+            <w:pPr>
+              <w:jc w:val="right"/>
+              <w:rPr>
+                <w:rFonts w:ascii="Lucida Console" w:eastAsiaTheme="minorEastAsia" w:hAnsi="Lucida Console"/>
+                <w:lang w:val="en-US"/>
+              </w:rPr>
+            </w:pPr>
+            <w:r>
+              <w:rPr>
+                <w:rFonts w:ascii="Lucida Console" w:eastAsiaTheme="minorEastAsia" w:hAnsi="Lucida Console"/>
+                <w:lang w:val="en-US"/>
+              </w:rPr>
+              <w:t>(216)</w:t>
+            </w:r>
+          </w:p>
+        </w:tc>
+        <w:tc>
+          <w:tcPr>
+            <w:tcW w:w="1701" w:type="dxa"/>
+          </w:tcPr>
+          <w:p>
+            <w:pPr>
+              <w:jc w:val="right"/>
+              <w:rPr>
+                <w:rFonts w:ascii="Lucida Console" w:eastAsiaTheme="minorEastAsia" w:hAnsi="Lucida Console"/>
+                <w:lang w:val="en-US"/>
+              </w:rPr>
+            </w:pPr>
+            <w:r>
+              <w:rPr>
+                <w:rFonts w:ascii="Lucida Console" w:eastAsiaTheme="minorEastAsia" w:hAnsi="Lucida Console"/>
+                <w:lang w:val="en-US"/>
+              </w:rPr>
+              <w:t>260</w:t>
+            </w:r>
+          </w:p>
+          <w:p>
+            <w:pPr>
+              <w:jc w:val="right"/>
+              <w:rPr>
+                <w:rFonts w:ascii="Lucida Console" w:eastAsiaTheme="minorEastAsia" w:hAnsi="Lucida Console"/>
+                <w:lang w:val="en-US"/>
+              </w:rPr>
+            </w:pPr>
+            <w:r>
+              <w:rPr>
+                <w:rFonts w:ascii="Lucida Console" w:eastAsiaTheme="minorEastAsia" w:hAnsi="Lucida Console"/>
+                <w:lang w:val="en-US"/>
+              </w:rPr>
+              <w:t>(104)</w:t>
+            </w:r>
+          </w:p>
+        </w:tc>
+        <w:tc>
+          <w:tcPr>
+            <w:tcW w:w="1701" w:type="dxa"/>
+          </w:tcPr>
+          <w:p>
+            <w:pPr>
+              <w:jc w:val="right"/>
+              <w:rPr>
+                <w:rFonts w:ascii="Lucida Console" w:eastAsiaTheme="minorEastAsia" w:hAnsi="Lucida Console"/>
+                <w:lang w:val="en-US"/>
+              </w:rPr>
+            </w:pPr>
+            <w:r>
+              <w:rPr>
+                <w:rFonts w:ascii="Lucida Console" w:eastAsiaTheme="minorEastAsia" w:hAnsi="Lucida Console"/>
+                <w:lang w:val="en-US"/>
+              </w:rPr>
+              <w:t>406</w:t>
+            </w:r>
+          </w:p>
+          <w:p>
+            <w:pPr>
+              <w:jc w:val="right"/>
+              <w:rPr>
+                <w:rFonts w:ascii="Lucida Console" w:eastAsiaTheme="minorEastAsia" w:hAnsi="Lucida Console"/>
+                <w:lang w:val="en-US"/>
+              </w:rPr>
+            </w:pPr>
+            <w:r>
+              <w:rPr>
+                <w:rFonts w:ascii="Lucida Console" w:eastAsiaTheme="minorEastAsia" w:hAnsi="Lucida Console"/>
+                <w:lang w:val="en-US"/>
+              </w:rPr>
+              <w:t>(162.4)</w:t>
+            </w:r>
+          </w:p>
+        </w:tc>
+      </w:tr>
+      <w:tr>
+        <w:tc>
+          <w:tcPr>
+            <w:tcW w:w="5387" w:type="dxa"/>
+          </w:tcPr>
+          <w:p>
+            <w:pPr>
+              <w:rPr>
+                <w:rFonts w:ascii="Lucida Console" w:eastAsiaTheme="minorEastAsia" w:hAnsi="Lucida Console"/>
+                <w:lang w:val="en-US"/>
+              </w:rPr>
+            </w:pPr>
+            <w:r>
+              <w:rPr>
+                <w:rFonts w:ascii="Lucida Console" w:eastAsiaTheme="minorEastAsia" w:hAnsi="Lucida Console"/>
+                <w:lang w:val="en-US"/>
+              </w:rPr>
+              <w:t>Net Income</w:t>
+            </w:r>
+          </w:p>
+        </w:tc>
+        <w:tc>
+          <w:tcPr>
+            <w:tcW w:w="1985" w:type="dxa"/>
+          </w:tcPr>
+          <w:p>
+            <w:pPr>
+              <w:jc w:val="right"/>
+              <w:rPr>
+                <w:rFonts w:ascii="Lucida Console" w:eastAsiaTheme="minorEastAsia" w:hAnsi="Lucida Console"/>
+                <w:lang w:val="en-US"/>
+              </w:rPr>
+            </w:pPr>
+            <w:r>
+              <w:rPr>
+                <w:rFonts w:ascii="Lucida Console" w:eastAsiaTheme="minorEastAsia" w:hAnsi="Lucida Console"/>
+                <w:lang w:val="en-US"/>
+              </w:rPr>
+              <w:t>324</w:t>
+            </w:r>
+          </w:p>
+        </w:tc>
+        <w:tc>
+          <w:tcPr>
+            <w:tcW w:w="1701" w:type="dxa"/>
+          </w:tcPr>
+          <w:p>
+            <w:pPr>
+              <w:jc w:val="right"/>
+              <w:rPr>
+                <w:rFonts w:ascii="Lucida Console" w:eastAsiaTheme="minorEastAsia" w:hAnsi="Lucida Console"/>
+                <w:lang w:val="en-US"/>
+              </w:rPr>
+            </w:pPr>
+            <w:r>
+              <w:rPr>
+                <w:rFonts w:ascii="Lucida Console" w:eastAsiaTheme="minorEastAsia" w:hAnsi="Lucida Console"/>
+                <w:lang w:val="en-US"/>
+              </w:rPr>
+              <w:t>156</w:t>
+            </w:r>
+          </w:p>
+        </w:tc>
+        <w:tc>
+          <w:tcPr>
+            <w:tcW w:w="1701" w:type="dxa"/>
+          </w:tcPr>
+          <w:p>
+            <w:pPr>
+              <w:jc w:val="right"/>
+              <w:rPr>
+                <w:rFonts w:ascii="Lucida Console" w:eastAsiaTheme="minorEastAsia" w:hAnsi="Lucida Console"/>
+                <w:lang w:val="en-US"/>
+              </w:rPr>
+            </w:pPr>
+            <w:r>
+              <w:rPr>
+                <w:rFonts w:ascii="Lucida Console" w:eastAsiaTheme="minorEastAsia" w:hAnsi="Lucida Console"/>
+                <w:lang w:val="en-US"/>
+              </w:rPr>
+              <w:t>243.6</w:t>
+            </w:r>
+          </w:p>
+        </w:tc>
+      </w:tr>
+    </w:tbl>
+    <w:p>
+      <w:pPr>
+        <w:rPr>
+          <w:rFonts w:ascii="Lucida Console" w:eastAsiaTheme="minorEastAsia" w:hAnsi="Lucida Console"/>
+          <w:lang w:val="en-US"/>
+        </w:rPr>
+      </w:pPr>
     </w:p>
     <w:p>
       <w:pPr>
@@ -57,23 +1198,947 @@
           <w:rFonts w:ascii="Lucida Console" w:eastAsiaTheme="minorEastAsia" w:hAnsi="Lucida Console"/>
           <w:lang w:val="en-US"/>
         </w:rPr>
-        <w:t xml:space="preserve">Note that in FIFO, the earliest stock goes out first. So, the stock that enters the latest remains in the </w:t>
+        <w:t>(2)</w:t>
       </w:r>
+    </w:p>
+    <w:p>
+      <w:pPr>
+        <w:rPr>
+          <w:rFonts w:ascii="Lucida Console" w:eastAsiaTheme="minorEastAsia" w:hAnsi="Lucida Console"/>
+          <w:lang w:val="en-US"/>
+        </w:rPr>
+      </w:pPr>
       <w:r>
         <w:rPr>
           <w:rFonts w:ascii="Lucida Console" w:eastAsiaTheme="minorEastAsia" w:hAnsi="Lucida Console"/>
           <w:lang w:val="en-US"/>
         </w:rPr>
-        <w:t xml:space="preserve">end </w:t>
+        <w:t xml:space="preserve">The difference in tax is almost $112. </w:t>
       </w:r>
+    </w:p>
+    <w:p>
+      <w:pPr>
+        <w:rPr>
+          <w:rFonts w:ascii="Lucida Console" w:eastAsiaTheme="minorEastAsia" w:hAnsi="Lucida Console"/>
+          <w:lang w:val="en-US"/>
+        </w:rPr>
+      </w:pPr>
       <w:r>
         <w:rPr>
           <w:rFonts w:ascii="Lucida Console" w:eastAsiaTheme="minorEastAsia" w:hAnsi="Lucida Console"/>
           <w:lang w:val="en-US"/>
         </w:rPr>
-        <w:t>stock itself.</w:t>
+        <w:t>(3)</w:t>
       </w:r>
     </w:p>
+    <w:tbl>
+      <w:tblPr>
+        <w:tblStyle w:val="TableGrid"/>
+        <w:tblW w:w="9073" w:type="dxa"/>
+        <w:tblInd w:w="-5" w:type="dxa"/>
+        <w:tblLook w:val="04A0" w:firstRow="1" w:lastRow="0" w:firstColumn="1" w:lastColumn="0" w:noHBand="0" w:noVBand="1"/>
+      </w:tblPr>
+      <w:tblGrid>
+        <w:gridCol w:w="5387"/>
+        <w:gridCol w:w="1985"/>
+        <w:gridCol w:w="1701"/>
+      </w:tblGrid>
+      <w:tr>
+        <w:tc>
+          <w:tcPr>
+            <w:tcW w:w="9073" w:type="dxa"/>
+            <w:gridSpan w:val="3"/>
+          </w:tcPr>
+          <w:p>
+            <w:pPr>
+              <w:jc w:val="center"/>
+              <w:rPr>
+                <w:rFonts w:ascii="Lucida Console" w:eastAsiaTheme="minorEastAsia" w:hAnsi="Lucida Console"/>
+                <w:lang w:val="en-US"/>
+              </w:rPr>
+            </w:pPr>
+          </w:p>
+          <w:p>
+            <w:pPr>
+              <w:jc w:val="center"/>
+              <w:rPr>
+                <w:rFonts w:ascii="Lucida Console" w:eastAsiaTheme="minorEastAsia" w:hAnsi="Lucida Console"/>
+                <w:lang w:val="en-US"/>
+              </w:rPr>
+            </w:pPr>
+            <w:r>
+              <w:rPr>
+                <w:rFonts w:ascii="Lucida Console" w:eastAsiaTheme="minorEastAsia" w:hAnsi="Lucida Console"/>
+                <w:lang w:val="en-US"/>
+              </w:rPr>
+              <w:t>STATEMENT OF INCOME</w:t>
+            </w:r>
+          </w:p>
+          <w:p>
+            <w:pPr>
+              <w:jc w:val="center"/>
+              <w:rPr>
+                <w:rFonts w:ascii="Lucida Console" w:eastAsiaTheme="minorEastAsia" w:hAnsi="Lucida Console"/>
+                <w:lang w:val="en-US"/>
+              </w:rPr>
+            </w:pPr>
+          </w:p>
+        </w:tc>
+      </w:tr>
+      <w:tr>
+        <w:tc>
+          <w:tcPr>
+            <w:tcW w:w="5387" w:type="dxa"/>
+            <w:vMerge w:val="restart"/>
+          </w:tcPr>
+          <w:p>
+            <w:pPr>
+              <w:rPr>
+                <w:rFonts w:ascii="Lucida Console" w:eastAsiaTheme="minorEastAsia" w:hAnsi="Lucida Console"/>
+                <w:lang w:val="en-US"/>
+              </w:rPr>
+            </w:pPr>
+          </w:p>
+          <w:p>
+            <w:pPr>
+              <w:jc w:val="center"/>
+              <w:rPr>
+                <w:rFonts w:ascii="Lucida Console" w:eastAsiaTheme="minorEastAsia" w:hAnsi="Lucida Console"/>
+                <w:lang w:val="en-US"/>
+              </w:rPr>
+            </w:pPr>
+            <w:r>
+              <w:rPr>
+                <w:rFonts w:ascii="Lucida Console" w:eastAsiaTheme="minorEastAsia" w:hAnsi="Lucida Console"/>
+                <w:lang w:val="en-US"/>
+              </w:rPr>
+              <w:t>Particulars</w:t>
+            </w:r>
+          </w:p>
+        </w:tc>
+        <w:tc>
+          <w:tcPr>
+            <w:tcW w:w="3686" w:type="dxa"/>
+            <w:gridSpan w:val="2"/>
+          </w:tcPr>
+          <w:p>
+            <w:pPr>
+              <w:jc w:val="center"/>
+              <w:rPr>
+                <w:rFonts w:ascii="Lucida Console" w:eastAsiaTheme="minorEastAsia" w:hAnsi="Lucida Console"/>
+                <w:lang w:val="en-US"/>
+              </w:rPr>
+            </w:pPr>
+            <w:r>
+              <w:rPr>
+                <w:rFonts w:ascii="Lucida Console" w:eastAsiaTheme="minorEastAsia" w:hAnsi="Lucida Console"/>
+                <w:lang w:val="en-US"/>
+              </w:rPr>
+              <w:t>Amount (in $) using</w:t>
+            </w:r>
+          </w:p>
+        </w:tc>
+      </w:tr>
+      <w:tr>
+        <w:tc>
+          <w:tcPr>
+            <w:tcW w:w="5387" w:type="dxa"/>
+            <w:vMerge/>
+          </w:tcPr>
+          <w:p>
+            <w:pPr>
+              <w:rPr>
+                <w:rFonts w:ascii="Lucida Console" w:eastAsiaTheme="minorEastAsia" w:hAnsi="Lucida Console"/>
+                <w:lang w:val="en-US"/>
+              </w:rPr>
+            </w:pPr>
+          </w:p>
+        </w:tc>
+        <w:tc>
+          <w:tcPr>
+            <w:tcW w:w="1985" w:type="dxa"/>
+          </w:tcPr>
+          <w:p>
+            <w:pPr>
+              <w:jc w:val="right"/>
+              <w:rPr>
+                <w:rFonts w:ascii="Lucida Console" w:eastAsiaTheme="minorEastAsia" w:hAnsi="Lucida Console"/>
+                <w:lang w:val="en-US"/>
+              </w:rPr>
+            </w:pPr>
+            <w:r>
+              <w:rPr>
+                <w:rFonts w:ascii="Lucida Console" w:eastAsiaTheme="minorEastAsia" w:hAnsi="Lucida Console"/>
+                <w:lang w:val="en-US"/>
+              </w:rPr>
+              <w:t>(a)</w:t>
+            </w:r>
+          </w:p>
+        </w:tc>
+        <w:tc>
+          <w:tcPr>
+            <w:tcW w:w="1701" w:type="dxa"/>
+          </w:tcPr>
+          <w:p>
+            <w:pPr>
+              <w:jc w:val="right"/>
+              <w:rPr>
+                <w:rFonts w:ascii="Lucida Console" w:eastAsiaTheme="minorEastAsia" w:hAnsi="Lucida Console"/>
+                <w:lang w:val="en-US"/>
+              </w:rPr>
+            </w:pPr>
+            <w:r>
+              <w:rPr>
+                <w:rFonts w:ascii="Lucida Console" w:eastAsiaTheme="minorEastAsia" w:hAnsi="Lucida Console"/>
+                <w:lang w:val="en-US"/>
+              </w:rPr>
+              <w:t>(b)</w:t>
+            </w:r>
+          </w:p>
+        </w:tc>
+      </w:tr>
+      <w:tr>
+        <w:tc>
+          <w:tcPr>
+            <w:tcW w:w="5387" w:type="dxa"/>
+          </w:tcPr>
+          <w:p>
+            <w:pPr>
+              <w:rPr>
+                <w:rFonts w:ascii="Lucida Console" w:eastAsiaTheme="minorEastAsia" w:hAnsi="Lucida Console"/>
+                <w:lang w:val="en-US"/>
+              </w:rPr>
+            </w:pPr>
+            <w:r>
+              <w:rPr>
+                <w:rFonts w:ascii="Lucida Console" w:eastAsiaTheme="minorEastAsia" w:hAnsi="Lucida Console"/>
+                <w:lang w:val="en-US"/>
+              </w:rPr>
+              <w:t>Net Sales</w:t>
+            </w:r>
+          </w:p>
+          <w:p>
+            <w:pPr>
+              <w:rPr>
+                <w:rFonts w:ascii="Lucida Console" w:eastAsiaTheme="minorEastAsia" w:hAnsi="Lucida Console"/>
+                <w:lang w:val="en-US"/>
+              </w:rPr>
+            </w:pPr>
+          </w:p>
+          <w:p>
+            <w:pPr>
+              <w:rPr>
+                <w:rFonts w:ascii="Lucida Console" w:eastAsiaTheme="minorEastAsia" w:hAnsi="Lucida Console"/>
+                <w:lang w:val="en-US"/>
+              </w:rPr>
+            </w:pPr>
+            <w:r>
+              <w:rPr>
+                <w:rFonts w:ascii="Lucida Console" w:eastAsiaTheme="minorEastAsia" w:hAnsi="Lucida Console"/>
+                <w:lang w:val="en-US"/>
+              </w:rPr>
+              <w:t>Cost of Goods Sold:</w:t>
+            </w:r>
+          </w:p>
+          <w:p>
+            <w:pPr>
+              <w:rPr>
+                <w:rFonts w:ascii="Lucida Console" w:eastAsiaTheme="minorEastAsia" w:hAnsi="Lucida Console"/>
+                <w:lang w:val="en-US"/>
+              </w:rPr>
+            </w:pPr>
+            <w:r>
+              <w:rPr>
+                <w:rFonts w:ascii="Lucida Console" w:eastAsiaTheme="minorEastAsia" w:hAnsi="Lucida Console"/>
+                <w:lang w:val="en-US"/>
+              </w:rPr>
+              <w:t xml:space="preserve">   Purchase of Goods</w:t>
+            </w:r>
+          </w:p>
+          <w:p>
+            <w:pPr>
+              <w:rPr>
+                <w:rFonts w:ascii="Lucida Console" w:eastAsiaTheme="minorEastAsia" w:hAnsi="Lucida Console"/>
+                <w:lang w:val="en-US"/>
+              </w:rPr>
+            </w:pPr>
+            <w:r>
+              <w:rPr>
+                <w:rFonts w:ascii="Lucida Console" w:eastAsiaTheme="minorEastAsia" w:hAnsi="Lucida Console"/>
+                <w:lang w:val="en-US"/>
+              </w:rPr>
+              <w:t xml:space="preserve">    Beginning Inventory</w:t>
+            </w:r>
+          </w:p>
+        </w:tc>
+        <w:tc>
+          <w:tcPr>
+            <w:tcW w:w="1985" w:type="dxa"/>
+          </w:tcPr>
+          <w:p>
+            <w:pPr>
+              <w:jc w:val="right"/>
+              <w:rPr>
+                <w:rFonts w:ascii="Lucida Console" w:eastAsiaTheme="minorEastAsia" w:hAnsi="Lucida Console"/>
+                <w:lang w:val="en-US"/>
+              </w:rPr>
+            </w:pPr>
+            <w:r>
+              <w:rPr>
+                <w:rFonts w:ascii="Lucida Console" w:eastAsiaTheme="minorEastAsia" w:hAnsi="Lucida Console"/>
+                <w:lang w:val="en-US"/>
+              </w:rPr>
+              <w:t>2,260</w:t>
+            </w:r>
+          </w:p>
+          <w:p>
+            <w:pPr>
+              <w:jc w:val="right"/>
+              <w:rPr>
+                <w:rFonts w:ascii="Lucida Console" w:eastAsiaTheme="minorEastAsia" w:hAnsi="Lucida Console"/>
+                <w:lang w:val="en-US"/>
+              </w:rPr>
+            </w:pPr>
+          </w:p>
+          <w:p>
+            <w:pPr>
+              <w:jc w:val="right"/>
+              <w:rPr>
+                <w:rFonts w:ascii="Lucida Console" w:eastAsiaTheme="minorEastAsia" w:hAnsi="Lucida Console"/>
+                <w:lang w:val="en-US"/>
+              </w:rPr>
+            </w:pPr>
+          </w:p>
+          <w:p>
+            <w:pPr>
+              <w:jc w:val="right"/>
+              <w:rPr>
+                <w:rFonts w:ascii="Lucida Console" w:eastAsiaTheme="minorEastAsia" w:hAnsi="Lucida Console"/>
+                <w:lang w:val="en-US"/>
+              </w:rPr>
+            </w:pPr>
+            <w:r>
+              <w:rPr>
+                <w:rFonts w:ascii="Lucida Console" w:eastAsiaTheme="minorEastAsia" w:hAnsi="Lucida Console"/>
+                <w:lang w:val="en-US"/>
+              </w:rPr>
+              <w:t>1,580</w:t>
+            </w:r>
+          </w:p>
+          <w:p>
+            <w:pPr>
+              <w:jc w:val="right"/>
+              <w:rPr>
+                <w:rFonts w:ascii="Lucida Console" w:eastAsiaTheme="minorEastAsia" w:hAnsi="Lucida Console"/>
+                <w:lang w:val="en-US"/>
+              </w:rPr>
+            </w:pPr>
+            <w:r>
+              <w:rPr>
+                <w:rFonts w:ascii="Lucida Console" w:eastAsiaTheme="minorEastAsia" w:hAnsi="Lucida Console"/>
+                <w:lang w:val="en-US"/>
+              </w:rPr>
+              <w:t>400</w:t>
+            </w:r>
+          </w:p>
+        </w:tc>
+        <w:tc>
+          <w:tcPr>
+            <w:tcW w:w="1701" w:type="dxa"/>
+          </w:tcPr>
+          <w:p>
+            <w:pPr>
+              <w:jc w:val="right"/>
+              <w:rPr>
+                <w:rFonts w:ascii="Lucida Console" w:eastAsiaTheme="minorEastAsia" w:hAnsi="Lucida Console"/>
+                <w:lang w:val="en-US"/>
+              </w:rPr>
+            </w:pPr>
+            <w:r>
+              <w:rPr>
+                <w:rFonts w:ascii="Lucida Console" w:eastAsiaTheme="minorEastAsia" w:hAnsi="Lucida Console"/>
+                <w:lang w:val="en-US"/>
+              </w:rPr>
+              <w:t>2,260</w:t>
+            </w:r>
+          </w:p>
+          <w:p>
+            <w:pPr>
+              <w:jc w:val="right"/>
+              <w:rPr>
+                <w:rFonts w:ascii="Lucida Console" w:eastAsiaTheme="minorEastAsia" w:hAnsi="Lucida Console"/>
+                <w:lang w:val="en-US"/>
+              </w:rPr>
+            </w:pPr>
+          </w:p>
+          <w:p>
+            <w:pPr>
+              <w:jc w:val="right"/>
+              <w:rPr>
+                <w:rFonts w:ascii="Lucida Console" w:eastAsiaTheme="minorEastAsia" w:hAnsi="Lucida Console"/>
+                <w:lang w:val="en-US"/>
+              </w:rPr>
+            </w:pPr>
+          </w:p>
+          <w:p>
+            <w:pPr>
+              <w:jc w:val="right"/>
+              <w:rPr>
+                <w:rFonts w:ascii="Lucida Console" w:eastAsiaTheme="minorEastAsia" w:hAnsi="Lucida Console"/>
+                <w:lang w:val="en-US"/>
+              </w:rPr>
+            </w:pPr>
+            <w:r>
+              <w:rPr>
+                <w:rFonts w:ascii="Lucida Console" w:eastAsiaTheme="minorEastAsia" w:hAnsi="Lucida Console"/>
+                <w:lang w:val="en-US"/>
+              </w:rPr>
+              <w:t>1,580</w:t>
+            </w:r>
+          </w:p>
+          <w:p>
+            <w:pPr>
+              <w:jc w:val="right"/>
+              <w:rPr>
+                <w:rFonts w:ascii="Lucida Console" w:eastAsiaTheme="minorEastAsia" w:hAnsi="Lucida Console"/>
+                <w:lang w:val="en-US"/>
+              </w:rPr>
+            </w:pPr>
+            <w:r>
+              <w:rPr>
+                <w:rFonts w:ascii="Lucida Console" w:eastAsiaTheme="minorEastAsia" w:hAnsi="Lucida Console"/>
+                <w:lang w:val="en-US"/>
+              </w:rPr>
+              <w:t>400</w:t>
+            </w:r>
+          </w:p>
+        </w:tc>
+      </w:tr>
+      <w:tr>
+        <w:tc>
+          <w:tcPr>
+            <w:tcW w:w="5387" w:type="dxa"/>
+          </w:tcPr>
+          <w:p>
+            <w:pPr>
+              <w:rPr>
+                <w:rFonts w:ascii="Lucida Console" w:eastAsiaTheme="minorEastAsia" w:hAnsi="Lucida Console"/>
+                <w:lang w:val="en-US"/>
+              </w:rPr>
+            </w:pPr>
+            <w:r>
+              <w:rPr>
+                <w:rFonts w:ascii="Lucida Console" w:eastAsiaTheme="minorEastAsia" w:hAnsi="Lucida Console"/>
+                <w:lang w:val="en-US"/>
+              </w:rPr>
+              <w:t xml:space="preserve">   Goods Available for Sale</w:t>
+            </w:r>
+          </w:p>
+          <w:p>
+            <w:pPr>
+              <w:rPr>
+                <w:rFonts w:ascii="Lucida Console" w:eastAsiaTheme="minorEastAsia" w:hAnsi="Lucida Console"/>
+                <w:lang w:val="en-US"/>
+              </w:rPr>
+            </w:pPr>
+            <w:r>
+              <w:rPr>
+                <w:rFonts w:ascii="Lucida Console" w:eastAsiaTheme="minorEastAsia" w:hAnsi="Lucida Console"/>
+                <w:lang w:val="en-US"/>
+              </w:rPr>
+              <w:t xml:space="preserve">    Deduct: End Inventory</w:t>
+            </w:r>
+          </w:p>
+        </w:tc>
+        <w:tc>
+          <w:tcPr>
+            <w:tcW w:w="1985" w:type="dxa"/>
+          </w:tcPr>
+          <w:p>
+            <w:pPr>
+              <w:jc w:val="right"/>
+              <w:rPr>
+                <w:rFonts w:ascii="Lucida Console" w:eastAsiaTheme="minorEastAsia" w:hAnsi="Lucida Console"/>
+                <w:lang w:val="en-US"/>
+              </w:rPr>
+            </w:pPr>
+            <w:r>
+              <w:rPr>
+                <w:rFonts w:ascii="Lucida Console" w:eastAsiaTheme="minorEastAsia" w:hAnsi="Lucida Console"/>
+                <w:lang w:val="en-US"/>
+              </w:rPr>
+              <w:t>1,980</w:t>
+            </w:r>
+          </w:p>
+          <w:p>
+            <w:pPr>
+              <w:jc w:val="right"/>
+              <w:rPr>
+                <w:rFonts w:ascii="Lucida Console" w:eastAsiaTheme="minorEastAsia" w:hAnsi="Lucida Console"/>
+                <w:lang w:val="en-US"/>
+              </w:rPr>
+            </w:pPr>
+            <w:r>
+              <w:rPr>
+                <w:rFonts w:ascii="Lucida Console" w:eastAsiaTheme="minorEastAsia" w:hAnsi="Lucida Console"/>
+                <w:lang w:val="en-US"/>
+              </w:rPr>
+              <w:t>(</w:t>
+            </w:r>
+            <w:r>
+              <w:rPr>
+                <w:rFonts w:ascii="Lucida Console" w:eastAsiaTheme="minorEastAsia" w:hAnsi="Lucida Console"/>
+                <w:lang w:val="en-US"/>
+              </w:rPr>
+              <w:t>860</w:t>
+            </w:r>
+            <w:r>
+              <w:rPr>
+                <w:rFonts w:ascii="Lucida Console" w:eastAsiaTheme="minorEastAsia" w:hAnsi="Lucida Console"/>
+                <w:lang w:val="en-US"/>
+              </w:rPr>
+              <w:t>)</w:t>
+            </w:r>
+          </w:p>
+        </w:tc>
+        <w:tc>
+          <w:tcPr>
+            <w:tcW w:w="1701" w:type="dxa"/>
+          </w:tcPr>
+          <w:p>
+            <w:pPr>
+              <w:jc w:val="right"/>
+              <w:rPr>
+                <w:rFonts w:ascii="Lucida Console" w:eastAsiaTheme="minorEastAsia" w:hAnsi="Lucida Console"/>
+                <w:lang w:val="en-US"/>
+              </w:rPr>
+            </w:pPr>
+            <w:r>
+              <w:rPr>
+                <w:rFonts w:ascii="Lucida Console" w:eastAsiaTheme="minorEastAsia" w:hAnsi="Lucida Console"/>
+                <w:lang w:val="en-US"/>
+              </w:rPr>
+              <w:t>1,980</w:t>
+            </w:r>
+          </w:p>
+          <w:p>
+            <w:pPr>
+              <w:jc w:val="right"/>
+              <w:rPr>
+                <w:rFonts w:ascii="Lucida Console" w:eastAsiaTheme="minorEastAsia" w:hAnsi="Lucida Console"/>
+                <w:lang w:val="en-US"/>
+              </w:rPr>
+            </w:pPr>
+            <w:r>
+              <w:rPr>
+                <w:rFonts w:ascii="Lucida Console" w:eastAsiaTheme="minorEastAsia" w:hAnsi="Lucida Console"/>
+                <w:lang w:val="en-US"/>
+              </w:rPr>
+              <w:t>(</w:t>
+            </w:r>
+            <w:r>
+              <w:rPr>
+                <w:rFonts w:ascii="Lucida Console" w:eastAsiaTheme="minorEastAsia" w:hAnsi="Lucida Console"/>
+                <w:lang w:val="en-US"/>
+              </w:rPr>
+              <w:t>700</w:t>
+            </w:r>
+            <w:r>
+              <w:rPr>
+                <w:rFonts w:ascii="Lucida Console" w:eastAsiaTheme="minorEastAsia" w:hAnsi="Lucida Console"/>
+                <w:lang w:val="en-US"/>
+              </w:rPr>
+              <w:t>)</w:t>
+            </w:r>
+          </w:p>
+        </w:tc>
+      </w:tr>
+      <w:tr>
+        <w:tc>
+          <w:tcPr>
+            <w:tcW w:w="5387" w:type="dxa"/>
+          </w:tcPr>
+          <w:p>
+            <w:pPr>
+              <w:rPr>
+                <w:rFonts w:ascii="Lucida Console" w:eastAsiaTheme="minorEastAsia" w:hAnsi="Lucida Console"/>
+                <w:lang w:val="en-US"/>
+              </w:rPr>
+            </w:pPr>
+            <w:r>
+              <w:rPr>
+                <w:rFonts w:ascii="Lucida Console" w:eastAsiaTheme="minorEastAsia" w:hAnsi="Lucida Console"/>
+                <w:lang w:val="en-US"/>
+              </w:rPr>
+              <w:t>Net Cost of Goods Sold</w:t>
+            </w:r>
+          </w:p>
+        </w:tc>
+        <w:tc>
+          <w:tcPr>
+            <w:tcW w:w="1985" w:type="dxa"/>
+          </w:tcPr>
+          <w:p>
+            <w:pPr>
+              <w:jc w:val="right"/>
+              <w:rPr>
+                <w:rFonts w:ascii="Lucida Console" w:eastAsiaTheme="minorEastAsia" w:hAnsi="Lucida Console"/>
+                <w:lang w:val="en-US"/>
+              </w:rPr>
+            </w:pPr>
+            <w:r>
+              <w:rPr>
+                <w:rFonts w:ascii="Lucida Console" w:eastAsiaTheme="minorEastAsia" w:hAnsi="Lucida Console"/>
+                <w:lang w:val="en-US"/>
+              </w:rPr>
+              <w:t>1,120</w:t>
+            </w:r>
+          </w:p>
+        </w:tc>
+        <w:tc>
+          <w:tcPr>
+            <w:tcW w:w="1701" w:type="dxa"/>
+          </w:tcPr>
+          <w:p>
+            <w:pPr>
+              <w:jc w:val="right"/>
+              <w:rPr>
+                <w:rFonts w:ascii="Lucida Console" w:eastAsiaTheme="minorEastAsia" w:hAnsi="Lucida Console"/>
+                <w:lang w:val="en-US"/>
+              </w:rPr>
+            </w:pPr>
+            <w:r>
+              <w:rPr>
+                <w:rFonts w:ascii="Lucida Console" w:eastAsiaTheme="minorEastAsia" w:hAnsi="Lucida Console"/>
+                <w:lang w:val="en-US"/>
+              </w:rPr>
+              <w:t>1,</w:t>
+            </w:r>
+            <w:r>
+              <w:rPr>
+                <w:rFonts w:ascii="Lucida Console" w:eastAsiaTheme="minorEastAsia" w:hAnsi="Lucida Console"/>
+                <w:lang w:val="en-US"/>
+              </w:rPr>
+              <w:t>28</w:t>
+            </w:r>
+            <w:r>
+              <w:rPr>
+                <w:rFonts w:ascii="Lucida Console" w:eastAsiaTheme="minorEastAsia" w:hAnsi="Lucida Console"/>
+                <w:lang w:val="en-US"/>
+              </w:rPr>
+              <w:t>0</w:t>
+            </w:r>
+          </w:p>
+        </w:tc>
+      </w:tr>
+      <w:tr>
+        <w:tc>
+          <w:tcPr>
+            <w:tcW w:w="5387" w:type="dxa"/>
+          </w:tcPr>
+          <w:p>
+            <w:pPr>
+              <w:rPr>
+                <w:rFonts w:ascii="Lucida Console" w:eastAsiaTheme="minorEastAsia" w:hAnsi="Lucida Console"/>
+                <w:lang w:val="en-US"/>
+              </w:rPr>
+            </w:pPr>
+            <w:r>
+              <w:rPr>
+                <w:rFonts w:ascii="Lucida Console" w:eastAsiaTheme="minorEastAsia" w:hAnsi="Lucida Console"/>
+                <w:lang w:val="en-US"/>
+              </w:rPr>
+              <w:t>Gross Margin</w:t>
+            </w:r>
+          </w:p>
+          <w:p>
+            <w:pPr>
+              <w:rPr>
+                <w:rFonts w:ascii="Lucida Console" w:eastAsiaTheme="minorEastAsia" w:hAnsi="Lucida Console"/>
+                <w:lang w:val="en-US"/>
+              </w:rPr>
+            </w:pPr>
+            <w:r>
+              <w:rPr>
+                <w:rFonts w:ascii="Lucida Console" w:eastAsiaTheme="minorEastAsia" w:hAnsi="Lucida Console"/>
+                <w:lang w:val="en-US"/>
+              </w:rPr>
+              <w:t xml:space="preserve">   Deduct: Other Expenses</w:t>
+            </w:r>
+          </w:p>
+        </w:tc>
+        <w:tc>
+          <w:tcPr>
+            <w:tcW w:w="1985" w:type="dxa"/>
+          </w:tcPr>
+          <w:p>
+            <w:pPr>
+              <w:jc w:val="right"/>
+              <w:rPr>
+                <w:rFonts w:ascii="Lucida Console" w:eastAsiaTheme="minorEastAsia" w:hAnsi="Lucida Console"/>
+                <w:lang w:val="en-US"/>
+              </w:rPr>
+            </w:pPr>
+            <w:r>
+              <w:rPr>
+                <w:rFonts w:ascii="Lucida Console" w:eastAsiaTheme="minorEastAsia" w:hAnsi="Lucida Console"/>
+                <w:lang w:val="en-US"/>
+              </w:rPr>
+              <w:t>1,140</w:t>
+            </w:r>
+          </w:p>
+          <w:p>
+            <w:pPr>
+              <w:jc w:val="right"/>
+              <w:rPr>
+                <w:rFonts w:ascii="Lucida Console" w:eastAsiaTheme="minorEastAsia" w:hAnsi="Lucida Console"/>
+                <w:lang w:val="en-US"/>
+              </w:rPr>
+            </w:pPr>
+            <w:r>
+              <w:rPr>
+                <w:rFonts w:ascii="Lucida Console" w:eastAsiaTheme="minorEastAsia" w:hAnsi="Lucida Console"/>
+                <w:lang w:val="en-US"/>
+              </w:rPr>
+              <w:t>(600)</w:t>
+            </w:r>
+          </w:p>
+        </w:tc>
+        <w:tc>
+          <w:tcPr>
+            <w:tcW w:w="1701" w:type="dxa"/>
+          </w:tcPr>
+          <w:p>
+            <w:pPr>
+              <w:jc w:val="right"/>
+              <w:rPr>
+                <w:rFonts w:ascii="Lucida Console" w:eastAsiaTheme="minorEastAsia" w:hAnsi="Lucida Console"/>
+                <w:lang w:val="en-US"/>
+              </w:rPr>
+            </w:pPr>
+            <w:r>
+              <w:rPr>
+                <w:rFonts w:ascii="Lucida Console" w:eastAsiaTheme="minorEastAsia" w:hAnsi="Lucida Console"/>
+                <w:lang w:val="en-US"/>
+              </w:rPr>
+              <w:t>98</w:t>
+            </w:r>
+            <w:r>
+              <w:rPr>
+                <w:rFonts w:ascii="Lucida Console" w:eastAsiaTheme="minorEastAsia" w:hAnsi="Lucida Console"/>
+                <w:lang w:val="en-US"/>
+              </w:rPr>
+              <w:t>0</w:t>
+            </w:r>
+          </w:p>
+          <w:p>
+            <w:pPr>
+              <w:jc w:val="right"/>
+              <w:rPr>
+                <w:rFonts w:ascii="Lucida Console" w:eastAsiaTheme="minorEastAsia" w:hAnsi="Lucida Console"/>
+                <w:lang w:val="en-US"/>
+              </w:rPr>
+            </w:pPr>
+            <w:r>
+              <w:rPr>
+                <w:rFonts w:ascii="Lucida Console" w:eastAsiaTheme="minorEastAsia" w:hAnsi="Lucida Console"/>
+                <w:lang w:val="en-US"/>
+              </w:rPr>
+              <w:t>(600)</w:t>
+            </w:r>
+          </w:p>
+        </w:tc>
+      </w:tr>
+      <w:tr>
+        <w:tc>
+          <w:tcPr>
+            <w:tcW w:w="5387" w:type="dxa"/>
+          </w:tcPr>
+          <w:p>
+            <w:pPr>
+              <w:rPr>
+                <w:rFonts w:ascii="Lucida Console" w:eastAsiaTheme="minorEastAsia" w:hAnsi="Lucida Console"/>
+                <w:lang w:val="en-US"/>
+              </w:rPr>
+            </w:pPr>
+            <w:r>
+              <w:rPr>
+                <w:rFonts w:ascii="Lucida Console" w:eastAsiaTheme="minorEastAsia" w:hAnsi="Lucida Console"/>
+                <w:lang w:val="en-US"/>
+              </w:rPr>
+              <w:t>Income Before Tax</w:t>
+            </w:r>
+          </w:p>
+          <w:p>
+            <w:pPr>
+              <w:rPr>
+                <w:rFonts w:ascii="Lucida Console" w:eastAsiaTheme="minorEastAsia" w:hAnsi="Lucida Console"/>
+                <w:lang w:val="en-US"/>
+              </w:rPr>
+            </w:pPr>
+            <w:r>
+              <w:rPr>
+                <w:rFonts w:ascii="Lucida Console" w:eastAsiaTheme="minorEastAsia" w:hAnsi="Lucida Console"/>
+                <w:lang w:val="en-US"/>
+              </w:rPr>
+              <w:t xml:space="preserve">   Deduct: Income Tax (40%)</w:t>
+            </w:r>
+          </w:p>
+        </w:tc>
+        <w:tc>
+          <w:tcPr>
+            <w:tcW w:w="1985" w:type="dxa"/>
+          </w:tcPr>
+          <w:p>
+            <w:pPr>
+              <w:jc w:val="right"/>
+              <w:rPr>
+                <w:rFonts w:ascii="Lucida Console" w:eastAsiaTheme="minorEastAsia" w:hAnsi="Lucida Console"/>
+                <w:lang w:val="en-US"/>
+              </w:rPr>
+            </w:pPr>
+            <w:r>
+              <w:rPr>
+                <w:rFonts w:ascii="Lucida Console" w:eastAsiaTheme="minorEastAsia" w:hAnsi="Lucida Console"/>
+                <w:lang w:val="en-US"/>
+              </w:rPr>
+              <w:t>540</w:t>
+            </w:r>
+          </w:p>
+          <w:p>
+            <w:pPr>
+              <w:jc w:val="right"/>
+              <w:rPr>
+                <w:rFonts w:ascii="Lucida Console" w:eastAsiaTheme="minorEastAsia" w:hAnsi="Lucida Console"/>
+                <w:lang w:val="en-US"/>
+              </w:rPr>
+            </w:pPr>
+            <w:r>
+              <w:rPr>
+                <w:rFonts w:ascii="Lucida Console" w:eastAsiaTheme="minorEastAsia" w:hAnsi="Lucida Console"/>
+                <w:lang w:val="en-US"/>
+              </w:rPr>
+              <w:t>(216)</w:t>
+            </w:r>
+          </w:p>
+        </w:tc>
+        <w:tc>
+          <w:tcPr>
+            <w:tcW w:w="1701" w:type="dxa"/>
+          </w:tcPr>
+          <w:p>
+            <w:pPr>
+              <w:jc w:val="right"/>
+              <w:rPr>
+                <w:rFonts w:ascii="Lucida Console" w:eastAsiaTheme="minorEastAsia" w:hAnsi="Lucida Console"/>
+                <w:lang w:val="en-US"/>
+              </w:rPr>
+            </w:pPr>
+            <w:r>
+              <w:rPr>
+                <w:rFonts w:ascii="Lucida Console" w:eastAsiaTheme="minorEastAsia" w:hAnsi="Lucida Console"/>
+                <w:lang w:val="en-US"/>
+              </w:rPr>
+              <w:t>380</w:t>
+            </w:r>
+          </w:p>
+          <w:p>
+            <w:pPr>
+              <w:jc w:val="right"/>
+              <w:rPr>
+                <w:rFonts w:ascii="Lucida Console" w:eastAsiaTheme="minorEastAsia" w:hAnsi="Lucida Console"/>
+                <w:lang w:val="en-US"/>
+              </w:rPr>
+            </w:pPr>
+            <w:r>
+              <w:rPr>
+                <w:rFonts w:ascii="Lucida Console" w:eastAsiaTheme="minorEastAsia" w:hAnsi="Lucida Console"/>
+                <w:lang w:val="en-US"/>
+              </w:rPr>
+              <w:t>(</w:t>
+            </w:r>
+            <w:r>
+              <w:rPr>
+                <w:rFonts w:ascii="Lucida Console" w:eastAsiaTheme="minorEastAsia" w:hAnsi="Lucida Console"/>
+                <w:lang w:val="en-US"/>
+              </w:rPr>
+              <w:t>152</w:t>
+            </w:r>
+            <w:r>
+              <w:rPr>
+                <w:rFonts w:ascii="Lucida Console" w:eastAsiaTheme="minorEastAsia" w:hAnsi="Lucida Console"/>
+                <w:lang w:val="en-US"/>
+              </w:rPr>
+              <w:t>)</w:t>
+            </w:r>
+          </w:p>
+        </w:tc>
+      </w:tr>
+      <w:tr>
+        <w:tc>
+          <w:tcPr>
+            <w:tcW w:w="5387" w:type="dxa"/>
+          </w:tcPr>
+          <w:p>
+            <w:pPr>
+              <w:rPr>
+                <w:rFonts w:ascii="Lucida Console" w:eastAsiaTheme="minorEastAsia" w:hAnsi="Lucida Console"/>
+                <w:lang w:val="en-US"/>
+              </w:rPr>
+            </w:pPr>
+            <w:r>
+              <w:rPr>
+                <w:rFonts w:ascii="Lucida Console" w:eastAsiaTheme="minorEastAsia" w:hAnsi="Lucida Console"/>
+                <w:lang w:val="en-US"/>
+              </w:rPr>
+              <w:t>Net Income</w:t>
+            </w:r>
+          </w:p>
+        </w:tc>
+        <w:tc>
+          <w:tcPr>
+            <w:tcW w:w="1985" w:type="dxa"/>
+          </w:tcPr>
+          <w:p>
+            <w:pPr>
+              <w:jc w:val="right"/>
+              <w:rPr>
+                <w:rFonts w:ascii="Lucida Console" w:eastAsiaTheme="minorEastAsia" w:hAnsi="Lucida Console"/>
+                <w:lang w:val="en-US"/>
+              </w:rPr>
+            </w:pPr>
+            <w:r>
+              <w:rPr>
+                <w:rFonts w:ascii="Lucida Console" w:eastAsiaTheme="minorEastAsia" w:hAnsi="Lucida Console"/>
+                <w:lang w:val="en-US"/>
+              </w:rPr>
+              <w:t>324</w:t>
+            </w:r>
+          </w:p>
+        </w:tc>
+        <w:tc>
+          <w:tcPr>
+            <w:tcW w:w="1701" w:type="dxa"/>
+          </w:tcPr>
+          <w:p>
+            <w:pPr>
+              <w:jc w:val="right"/>
+              <w:rPr>
+                <w:rFonts w:ascii="Lucida Console" w:eastAsiaTheme="minorEastAsia" w:hAnsi="Lucida Console"/>
+                <w:lang w:val="en-US"/>
+              </w:rPr>
+            </w:pPr>
+            <w:r>
+              <w:rPr>
+                <w:rFonts w:ascii="Lucida Console" w:eastAsiaTheme="minorEastAsia" w:hAnsi="Lucida Console"/>
+                <w:lang w:val="en-US"/>
+              </w:rPr>
+              <w:t>228</w:t>
+            </w:r>
+          </w:p>
+        </w:tc>
+      </w:tr>
+    </w:tbl>
     <w:p>
       <w:pPr>
         <w:rPr>
@@ -81,175 +2146,6 @@
           <w:lang w:val="en-US"/>
         </w:rPr>
       </w:pPr>
-      <w:r>
-        <w:rPr>
-          <w:rFonts w:ascii="Lucida Console" w:eastAsiaTheme="minorEastAsia" w:hAnsi="Lucida Console"/>
-          <w:lang w:val="en-US"/>
-        </w:rPr>
-        <w:t>These are, hence, the effects of the purchase on FIFO:</w:t>
-      </w:r>
-    </w:p>
-    <w:p>
-      <w:pPr>
-        <w:pStyle w:val="ListParagraph"/>
-        <w:numPr>
-          <w:ilvl w:val="0"/>
-          <w:numId w:val="6"/>
-        </w:numPr>
-        <w:rPr>
-          <w:rFonts w:ascii="Lucida Console" w:eastAsiaTheme="minorEastAsia" w:hAnsi="Lucida Console"/>
-          <w:lang w:val="en-US"/>
-        </w:rPr>
-      </w:pPr>
-      <w:r>
-        <w:rPr>
-          <w:rFonts w:ascii="Lucida Console" w:eastAsiaTheme="minorEastAsia" w:hAnsi="Lucida Console"/>
-          <w:lang w:val="en-US"/>
-        </w:rPr>
-        <w:t>Purchases increase by $35,000 (since they are purchased.)</w:t>
-      </w:r>
-    </w:p>
-    <w:p>
-      <w:pPr>
-        <w:pStyle w:val="ListParagraph"/>
-        <w:numPr>
-          <w:ilvl w:val="0"/>
-          <w:numId w:val="6"/>
-        </w:numPr>
-        <w:rPr>
-          <w:rFonts w:ascii="Lucida Console" w:eastAsiaTheme="minorEastAsia" w:hAnsi="Lucida Console"/>
-          <w:lang w:val="en-US"/>
-        </w:rPr>
-      </w:pPr>
-      <w:r>
-        <w:rPr>
-          <w:rFonts w:ascii="Lucida Console" w:eastAsiaTheme="minorEastAsia" w:hAnsi="Lucida Console"/>
-          <w:lang w:val="en-US"/>
-        </w:rPr>
-        <w:t>End Inventory increase by $35,000 (since they are latest stock so unsold.)</w:t>
-      </w:r>
-    </w:p>
-    <w:p>
-      <w:pPr>
-        <w:rPr>
-          <w:rFonts w:ascii="Lucida Console" w:eastAsiaTheme="minorEastAsia" w:hAnsi="Lucida Console"/>
-          <w:lang w:val="en-US"/>
-        </w:rPr>
-      </w:pPr>
-      <w:r>
-        <w:rPr>
-          <w:rFonts w:ascii="Lucida Console" w:eastAsiaTheme="minorEastAsia" w:hAnsi="Lucida Console"/>
-          <w:lang w:val="en-US"/>
-        </w:rPr>
-        <w:t>Thus, there is no net effect of these two on the cost of goods sold since they are equal and opposite</w:t>
-      </w:r>
-      <w:r>
-        <w:rPr>
-          <w:rFonts w:ascii="Lucida Console" w:eastAsiaTheme="minorEastAsia" w:hAnsi="Lucida Console"/>
-          <w:lang w:val="en-US"/>
-        </w:rPr>
-        <w:t>. Thus, there is no change in the income and the taxes due to the purchase.</w:t>
-      </w:r>
-    </w:p>
-    <w:p>
-      <w:pPr>
-        <w:rPr>
-          <w:rFonts w:ascii="Lucida Console" w:eastAsiaTheme="minorEastAsia" w:hAnsi="Lucida Console"/>
-          <w:lang w:val="en-US"/>
-        </w:rPr>
-      </w:pPr>
-      <w:r>
-        <w:rPr>
-          <w:rFonts w:ascii="Lucida Console" w:eastAsiaTheme="minorEastAsia" w:hAnsi="Lucida Console"/>
-          <w:lang w:val="en-US"/>
-        </w:rPr>
-        <w:t xml:space="preserve">On the other hand, in LIFO, the latest stock goes out first. So, the stock that is the earliest remains in the end stock. </w:t>
-      </w:r>
-    </w:p>
-    <w:p>
-      <w:pPr>
-        <w:rPr>
-          <w:rFonts w:ascii="Lucida Console" w:eastAsiaTheme="minorEastAsia" w:hAnsi="Lucida Console"/>
-          <w:lang w:val="en-US"/>
-        </w:rPr>
-      </w:pPr>
-      <w:r>
-        <w:rPr>
-          <w:rFonts w:ascii="Lucida Console" w:eastAsiaTheme="minorEastAsia" w:hAnsi="Lucida Console"/>
-          <w:lang w:val="en-US"/>
-        </w:rPr>
-        <w:t>So, the effects of the purchase on LIFO are as follows:</w:t>
-      </w:r>
-    </w:p>
-    <w:p>
-      <w:pPr>
-        <w:pStyle w:val="ListParagraph"/>
-        <w:numPr>
-          <w:ilvl w:val="0"/>
-          <w:numId w:val="6"/>
-        </w:numPr>
-        <w:rPr>
-          <w:rFonts w:ascii="Lucida Console" w:eastAsiaTheme="minorEastAsia" w:hAnsi="Lucida Console"/>
-          <w:lang w:val="en-US"/>
-        </w:rPr>
-      </w:pPr>
-      <w:r>
-        <w:rPr>
-          <w:rFonts w:ascii="Lucida Console" w:eastAsiaTheme="minorEastAsia" w:hAnsi="Lucida Console"/>
-          <w:lang w:val="en-US"/>
-        </w:rPr>
-        <w:t>Purchases increase by $35,000.</w:t>
-      </w:r>
-    </w:p>
-    <w:p>
-      <w:pPr>
-        <w:pStyle w:val="ListParagraph"/>
-        <w:numPr>
-          <w:ilvl w:val="0"/>
-          <w:numId w:val="6"/>
-        </w:numPr>
-        <w:rPr>
-          <w:rFonts w:ascii="Lucida Console" w:eastAsiaTheme="minorEastAsia" w:hAnsi="Lucida Console"/>
-          <w:lang w:val="en-US"/>
-        </w:rPr>
-      </w:pPr>
-      <w:r>
-        <w:rPr>
-          <w:rFonts w:ascii="Lucida Console" w:eastAsiaTheme="minorEastAsia" w:hAnsi="Lucida Console"/>
-          <w:lang w:val="en-US"/>
-        </w:rPr>
-        <w:t>End Inventory becomes $40,000 + $50,000 = $90,000, an increase from $65,000 by $25,000.</w:t>
-      </w:r>
-    </w:p>
-    <w:p>
-      <w:pPr>
-        <w:rPr>
-          <w:rFonts w:ascii="Lucida Console" w:eastAsiaTheme="minorEastAsia" w:hAnsi="Lucida Console"/>
-          <w:lang w:val="en-US"/>
-        </w:rPr>
-      </w:pPr>
-      <w:r>
-        <w:rPr>
-          <w:rFonts w:ascii="Lucida Console" w:eastAsiaTheme="minorEastAsia" w:hAnsi="Lucida Console"/>
-          <w:lang w:val="en-US"/>
-        </w:rPr>
-        <w:t xml:space="preserve">Thus, we see that the effect of purchase is that the cost of goods sold increase by $10,000 (since purchase is more than the end inventory valuation). </w:t>
-      </w:r>
-    </w:p>
-    <w:p>
-      <w:pPr>
-        <w:rPr>
-          <w:rFonts w:ascii="Lucida Console" w:eastAsiaTheme="minorEastAsia" w:hAnsi="Lucida Console"/>
-          <w:lang w:val="en-US"/>
-        </w:rPr>
-      </w:pPr>
-      <w:r>
-        <w:rPr>
-          <w:rFonts w:ascii="Lucida Console" w:eastAsiaTheme="minorEastAsia" w:hAnsi="Lucida Console"/>
-          <w:lang w:val="en-US"/>
-        </w:rPr>
-        <w:t xml:space="preserve">So, the income decreases by $10,000, saving almost $4,000 income taxes. </w:t>
-      </w:r>
     </w:p>
     <w:p>
       <w:pPr>
@@ -1523,6 +3419,7 @@
   <w:style w:type="character" w:default="1" w:styleId="DefaultParagraphFont">
     <w:name w:val="Default Paragraph Font"/>
     <w:uiPriority w:val="1"/>
+    <w:semiHidden/>
     <w:unhideWhenUsed/>
   </w:style>
   <w:style w:type="table" w:default="1" w:styleId="TableNormal">

</xml_diff>

<commit_message>
07-71, made verbose and articulate. Ref: #42, #44, #8
</commit_message>
<xml_diff>
--- a/Chapter 07/Problems/07-52.docx
+++ b/Chapter 07/Problems/07-52.docx
@@ -42,11 +42,16 @@
           <w:rFonts w:ascii="Lucida Console" w:eastAsiaTheme="minorEastAsia" w:hAnsi="Lucida Console"/>
           <w:lang w:val="en-US"/>
         </w:rPr>
-        <w:t>Let’s consider the effect under FIFO.</w:t>
+        <w:t>The report suggested several points. Let’s review these points one-by-one and try to get a complete picture:</w:t>
       </w:r>
     </w:p>
     <w:p>
       <w:pPr>
+        <w:pStyle w:val="ListParagraph"/>
+        <w:numPr>
+          <w:ilvl w:val="0"/>
+          <w:numId w:val="8"/>
+        </w:numPr>
         <w:rPr>
           <w:rFonts w:ascii="Lucida Console" w:eastAsiaTheme="minorEastAsia" w:hAnsi="Lucida Console"/>
           <w:lang w:val="en-US"/>
@@ -57,11 +62,16 @@
           <w:rFonts w:ascii="Lucida Console" w:eastAsiaTheme="minorEastAsia" w:hAnsi="Lucida Console"/>
           <w:lang w:val="en-US"/>
         </w:rPr>
-        <w:t>Under FIFO, the principle is that any goods that are bought the earliest are sold first, meaning that the latest stock remains in the inventory at the end.</w:t>
+        <w:t xml:space="preserve">Chrysler was facing difficulty in maintaining the profits over the years. </w:t>
       </w:r>
     </w:p>
     <w:p>
       <w:pPr>
+        <w:pStyle w:val="ListParagraph"/>
+        <w:numPr>
+          <w:ilvl w:val="1"/>
+          <w:numId w:val="8"/>
+        </w:numPr>
         <w:rPr>
           <w:rFonts w:ascii="Lucida Console" w:eastAsiaTheme="minorEastAsia" w:hAnsi="Lucida Console"/>
           <w:lang w:val="en-US"/>
@@ -72,15 +82,15 @@
           <w:rFonts w:ascii="Lucida Console" w:eastAsiaTheme="minorEastAsia" w:hAnsi="Lucida Console"/>
           <w:lang w:val="en-US"/>
         </w:rPr>
-        <w:t>Thus, under this principle, the following changes occur due to the purchase:</w:t>
+        <w:t>The report indicates that around 2 years profits had decreased, which caused its financial position to get tightened as a result.</w:t>
       </w:r>
     </w:p>
     <w:p>
       <w:pPr>
         <w:pStyle w:val="ListParagraph"/>
         <w:numPr>
-          <w:ilvl w:val="0"/>
-          <w:numId w:val="7"/>
+          <w:ilvl w:val="1"/>
+          <w:numId w:val="8"/>
         </w:numPr>
         <w:rPr>
           <w:rFonts w:ascii="Lucida Console" w:eastAsiaTheme="minorEastAsia" w:hAnsi="Lucida Console"/>
@@ -92,7 +102,7 @@
           <w:rFonts w:ascii="Lucida Console" w:eastAsiaTheme="minorEastAsia" w:hAnsi="Lucida Console"/>
           <w:lang w:val="en-US"/>
         </w:rPr>
-        <w:t>Purchases increase by $400 (since purchase is being made by the store.)</w:t>
+        <w:t>In 1969, in fact, there was a loss of $20 million reported, which turned into $10.2 million profit after changing them from LIFO to FIFO.</w:t>
       </w:r>
     </w:p>
     <w:p>
@@ -100,7 +110,7 @@
         <w:pStyle w:val="ListParagraph"/>
         <w:numPr>
           <w:ilvl w:val="0"/>
-          <w:numId w:val="7"/>
+          <w:numId w:val="8"/>
         </w:numPr>
         <w:rPr>
           <w:rFonts w:ascii="Lucida Console" w:eastAsiaTheme="minorEastAsia" w:hAnsi="Lucida Console"/>
@@ -112,11 +122,16 @@
           <w:rFonts w:ascii="Lucida Console" w:eastAsiaTheme="minorEastAsia" w:hAnsi="Lucida Console"/>
           <w:lang w:val="en-US"/>
         </w:rPr>
-        <w:t>The ending inventory also increases by $400 (since this is the unsold inventory.)</w:t>
+        <w:t>This came with a price; the income taxes shot up once they decided to switch.</w:t>
       </w:r>
     </w:p>
     <w:p>
       <w:pPr>
+        <w:pStyle w:val="ListParagraph"/>
+        <w:numPr>
+          <w:ilvl w:val="1"/>
+          <w:numId w:val="8"/>
+        </w:numPr>
         <w:rPr>
           <w:rFonts w:ascii="Lucida Console" w:eastAsiaTheme="minorEastAsia" w:hAnsi="Lucida Console"/>
           <w:lang w:val="en-US"/>
@@ -127,11 +142,30 @@
           <w:rFonts w:ascii="Lucida Console" w:eastAsiaTheme="minorEastAsia" w:hAnsi="Lucida Console"/>
           <w:lang w:val="en-US"/>
         </w:rPr>
-        <w:t>Thus, there will be no effect on the cost of goods sold because these are two equal yet opposite effects. Thus, there will be no change in the income and hence, the income taxes.</w:t>
+        <w:t xml:space="preserve">The report has suggested that Chrysler </w:t>
+      </w:r>
+      <w:r>
+        <w:rPr>
+          <w:rFonts w:ascii="Lucida Console" w:eastAsiaTheme="minorEastAsia" w:hAnsi="Lucida Console"/>
+          <w:lang w:val="en-US"/>
+        </w:rPr>
+        <w:t>must</w:t>
+      </w:r>
+      <w:r>
+        <w:rPr>
+          <w:rFonts w:ascii="Lucida Console" w:eastAsiaTheme="minorEastAsia" w:hAnsi="Lucida Console"/>
+          <w:lang w:val="en-US"/>
+        </w:rPr>
+        <w:t xml:space="preserve"> pay $53 million that is accrued within 20 years, effectively $3 million per year.</w:t>
       </w:r>
     </w:p>
     <w:p>
       <w:pPr>
+        <w:pStyle w:val="ListParagraph"/>
+        <w:numPr>
+          <w:ilvl w:val="1"/>
+          <w:numId w:val="8"/>
+        </w:numPr>
         <w:rPr>
           <w:rFonts w:ascii="Lucida Console" w:eastAsiaTheme="minorEastAsia" w:hAnsi="Lucida Console"/>
           <w:lang w:val="en-US"/>
@@ -142,11 +176,16 @@
           <w:rFonts w:ascii="Lucida Console" w:eastAsiaTheme="minorEastAsia" w:hAnsi="Lucida Console"/>
           <w:lang w:val="en-US"/>
         </w:rPr>
-        <w:t>However, under LIFO, things change.</w:t>
+        <w:t>This is a surplus on top of the fact that Chrysler will have to pay taxes as a part of their net earnings each year as well (or may accrue it as per their wishes.)</w:t>
       </w:r>
     </w:p>
     <w:p>
       <w:pPr>
+        <w:pStyle w:val="ListParagraph"/>
+        <w:numPr>
+          <w:ilvl w:val="0"/>
+          <w:numId w:val="8"/>
+        </w:numPr>
         <w:rPr>
           <w:rFonts w:ascii="Lucida Console" w:eastAsiaTheme="minorEastAsia" w:hAnsi="Lucida Console"/>
           <w:lang w:val="en-US"/>
@@ -157,25 +196,16 @@
           <w:rFonts w:ascii="Lucida Console" w:eastAsiaTheme="minorEastAsia" w:hAnsi="Lucida Console"/>
           <w:lang w:val="en-US"/>
         </w:rPr>
-        <w:t xml:space="preserve">The goods that are </w:t>
-      </w:r>
-      <w:r>
-        <w:rPr>
-          <w:rFonts w:ascii="Lucida Console" w:eastAsiaTheme="minorEastAsia" w:hAnsi="Lucida Console"/>
-          <w:lang w:val="en-US"/>
-        </w:rPr>
-        <w:t>bought at</w:t>
-      </w:r>
-      <w:r>
-        <w:rPr>
-          <w:rFonts w:ascii="Lucida Console" w:eastAsiaTheme="minorEastAsia" w:hAnsi="Lucida Console"/>
-          <w:lang w:val="en-US"/>
-        </w:rPr>
-        <w:t xml:space="preserve"> the latest are always assumed to be sold first, meaning that the older stock remains there.</w:t>
+        <w:t xml:space="preserve">The auto analysts, who were wearily looking at Chrysler, are now able to compare the earnings between the different auto makers, since they all now use the same method for inventory valuation (FIFO). </w:t>
       </w:r>
     </w:p>
     <w:p>
       <w:pPr>
+        <w:pStyle w:val="ListParagraph"/>
+        <w:numPr>
+          <w:ilvl w:val="1"/>
+          <w:numId w:val="8"/>
+        </w:numPr>
         <w:rPr>
           <w:rFonts w:ascii="Lucida Console" w:eastAsiaTheme="minorEastAsia" w:hAnsi="Lucida Console"/>
           <w:lang w:val="en-US"/>
@@ -186,16 +216,19 @@
           <w:rFonts w:ascii="Lucida Console" w:eastAsiaTheme="minorEastAsia" w:hAnsi="Lucida Console"/>
           <w:lang w:val="en-US"/>
         </w:rPr>
-        <w:t>Thus, under this principle, the following changes occur due to the purchase:</w:t>
+        <w:t xml:space="preserve">This is a direct factor that affects the market value of the share. Analysts often influence the prices of shares. </w:t>
       </w:r>
     </w:p>
     <w:p>
       <w:pPr>
-        <w:pStyle w:val="ListParagraph"/>
-        <w:numPr>
-          <w:ilvl w:val="0"/>
-          <w:numId w:val="7"/>
-        </w:numPr>
+        <w:rPr>
+          <w:rFonts w:ascii="Lucida Console" w:eastAsiaTheme="minorEastAsia" w:hAnsi="Lucida Console"/>
+          <w:lang w:val="en-US"/>
+        </w:rPr>
+      </w:pPr>
+    </w:p>
+    <w:p>
+      <w:pPr>
         <w:rPr>
           <w:rFonts w:ascii="Lucida Console" w:eastAsiaTheme="minorEastAsia" w:hAnsi="Lucida Console"/>
           <w:lang w:val="en-US"/>
@@ -206,16 +239,60 @@
           <w:rFonts w:ascii="Lucida Console" w:eastAsiaTheme="minorEastAsia" w:hAnsi="Lucida Console"/>
           <w:lang w:val="en-US"/>
         </w:rPr>
-        <w:t>Purchases increase by $400 (as already expected.)</w:t>
+        <w:t xml:space="preserve">So, from the perspective of the shareholder, there are benefits as well as problems with the </w:t>
+      </w:r>
+      <w:r>
+        <w:rPr>
+          <w:rFonts w:ascii="Lucida Console" w:eastAsiaTheme="minorEastAsia" w:hAnsi="Lucida Console"/>
+          <w:lang w:val="en-US"/>
+        </w:rPr>
+        <w:t xml:space="preserve">change. However, the benefits do outweigh the problems, as </w:t>
+      </w:r>
+      <w:r>
+        <w:rPr>
+          <w:rFonts w:ascii="Lucida Console" w:eastAsiaTheme="minorEastAsia" w:hAnsi="Lucida Console"/>
+          <w:lang w:val="en-US"/>
+        </w:rPr>
+        <w:t>they</w:t>
+      </w:r>
+      <w:r>
+        <w:rPr>
+          <w:rFonts w:ascii="Lucida Console" w:eastAsiaTheme="minorEastAsia" w:hAnsi="Lucida Console"/>
+          <w:lang w:val="en-US"/>
+        </w:rPr>
+        <w:t xml:space="preserve"> enhanced the shareholders’ confidence </w:t>
+      </w:r>
+      <w:r>
+        <w:rPr>
+          <w:rFonts w:ascii="Lucida Console" w:eastAsiaTheme="minorEastAsia" w:hAnsi="Lucida Console"/>
+          <w:lang w:val="en-US"/>
+        </w:rPr>
+        <w:t>in</w:t>
+      </w:r>
+      <w:r>
+        <w:rPr>
+          <w:rFonts w:ascii="Lucida Console" w:eastAsiaTheme="minorEastAsia" w:hAnsi="Lucida Console"/>
+          <w:lang w:val="en-US"/>
+        </w:rPr>
+        <w:t xml:space="preserve"> the company (a </w:t>
+      </w:r>
+      <w:r>
+        <w:rPr>
+          <w:rFonts w:ascii="Lucida Console" w:eastAsiaTheme="minorEastAsia" w:hAnsi="Lucida Console"/>
+          <w:lang w:val="en-US"/>
+        </w:rPr>
+        <w:t>loss-making</w:t>
+      </w:r>
+      <w:r>
+        <w:rPr>
+          <w:rFonts w:ascii="Lucida Console" w:eastAsiaTheme="minorEastAsia" w:hAnsi="Lucida Console"/>
+          <w:lang w:val="en-US"/>
+        </w:rPr>
+        <w:t xml:space="preserve"> company loses trust glibly). </w:t>
       </w:r>
     </w:p>
     <w:p>
       <w:pPr>
-        <w:pStyle w:val="ListParagraph"/>
-        <w:numPr>
-          <w:ilvl w:val="0"/>
-          <w:numId w:val="7"/>
-        </w:numPr>
         <w:rPr>
           <w:rFonts w:ascii="Lucida Console" w:eastAsiaTheme="minorEastAsia" w:hAnsi="Lucida Console"/>
           <w:lang w:val="en-US"/>
@@ -226,61 +303,22 @@
           <w:rFonts w:ascii="Lucida Console" w:eastAsiaTheme="minorEastAsia" w:hAnsi="Lucida Console"/>
           <w:lang w:val="en-US"/>
         </w:rPr>
-        <w:t xml:space="preserve">The ending inventory becomes $400 (80 units) + $300 (50 units) + $210 (30 units) = $910 (160 units), which is $330 more than the earlier inventory. </w:t>
+        <w:t xml:space="preserve">Thus, this </w:t>
       </w:r>
-    </w:p>
-    <w:p>
-      <w:pPr>
-        <w:rPr>
-          <w:rFonts w:ascii="Lucida Console" w:eastAsiaTheme="minorEastAsia" w:hAnsi="Lucida Console"/>
-          <w:lang w:val="en-US"/>
-        </w:rPr>
-      </w:pPr>
       <w:r>
         <w:rPr>
           <w:rFonts w:ascii="Lucida Console" w:eastAsiaTheme="minorEastAsia" w:hAnsi="Lucida Console"/>
           <w:lang w:val="en-US"/>
         </w:rPr>
-        <w:t>Thus, there is a net increase of $70 in terms of the cost of goods sold due to this effect, meaning that the net income (before tax) decreases by $70.</w:t>
+        <w:t>move is a good move</w:t>
       </w:r>
-    </w:p>
-    <w:p>
-      <w:pPr>
-        <w:rPr>
-          <w:rFonts w:ascii="Lucida Console" w:eastAsiaTheme="minorEastAsia" w:hAnsi="Lucida Console"/>
-          <w:lang w:val="en-US"/>
-        </w:rPr>
-      </w:pPr>
       <w:r>
         <w:rPr>
           <w:rFonts w:ascii="Lucida Console" w:eastAsiaTheme="minorEastAsia" w:hAnsi="Lucida Console"/>
           <w:lang w:val="en-US"/>
         </w:rPr>
-        <w:t>Since tax is 40%, the taxes decrease by $28, meaning that there is a savings of $28 in terms of taxes.</w:t>
+        <w:t xml:space="preserve"> from shareholders’ perspective. </w:t>
       </w:r>
-    </w:p>
-    <w:p>
-      <w:pPr>
-        <w:rPr>
-          <w:rFonts w:ascii="Lucida Console" w:eastAsiaTheme="minorEastAsia" w:hAnsi="Lucida Console"/>
-          <w:lang w:val="en-US"/>
-        </w:rPr>
-      </w:pPr>
-      <w:r>
-        <w:rPr>
-          <w:rFonts w:ascii="Lucida Console" w:eastAsiaTheme="minorEastAsia" w:hAnsi="Lucida Console"/>
-          <w:lang w:val="en-US"/>
-        </w:rPr>
-        <w:t xml:space="preserve">The overall net income, hence, decreased by $42. </w:t>
-      </w:r>
-    </w:p>
-    <w:p>
-      <w:pPr>
-        <w:rPr>
-          <w:rFonts w:ascii="Lucida Console" w:eastAsiaTheme="minorEastAsia" w:hAnsi="Lucida Console"/>
-          <w:lang w:val="en-US"/>
-        </w:rPr>
-      </w:pPr>
     </w:p>
     <w:sectPr>
       <w:pgSz w:w="11906" w:h="16838"/>
@@ -520,6 +558,118 @@
     </w:lvl>
   </w:abstractNum>
   <w:abstractNum w:abstractNumId="2" w15:restartNumberingAfterBreak="0">
+    <w:nsid w:val="39C32346"/>
+    <w:multiLevelType w:val="hybridMultilevel"/>
+    <w:tmpl w:val="AFC80392"/>
+    <w:lvl w:ilvl="0" w:tplc="EC8E83E0">
+      <w:numFmt w:val="bullet"/>
+      <w:lvlText w:val=""/>
+      <w:lvlJc w:val="left"/>
+      <w:pPr>
+        <w:ind w:left="720" w:hanging="360"/>
+      </w:pPr>
+      <w:rPr>
+        <w:rFonts w:ascii="Symbol" w:eastAsiaTheme="minorEastAsia" w:hAnsi="Symbol" w:cstheme="minorBidi" w:hint="default"/>
+      </w:rPr>
+    </w:lvl>
+    <w:lvl w:ilvl="1" w:tplc="40090003">
+      <w:start w:val="1"/>
+      <w:numFmt w:val="bullet"/>
+      <w:lvlText w:val="o"/>
+      <w:lvlJc w:val="left"/>
+      <w:pPr>
+        <w:ind w:left="1440" w:hanging="360"/>
+      </w:pPr>
+      <w:rPr>
+        <w:rFonts w:ascii="Courier New" w:hAnsi="Courier New" w:cs="Courier New" w:hint="default"/>
+      </w:rPr>
+    </w:lvl>
+    <w:lvl w:ilvl="2" w:tplc="40090005" w:tentative="1">
+      <w:start w:val="1"/>
+      <w:numFmt w:val="bullet"/>
+      <w:lvlText w:val=""/>
+      <w:lvlJc w:val="left"/>
+      <w:pPr>
+        <w:ind w:left="2160" w:hanging="360"/>
+      </w:pPr>
+      <w:rPr>
+        <w:rFonts w:ascii="Wingdings" w:hAnsi="Wingdings" w:hint="default"/>
+      </w:rPr>
+    </w:lvl>
+    <w:lvl w:ilvl="3" w:tplc="40090001" w:tentative="1">
+      <w:start w:val="1"/>
+      <w:numFmt w:val="bullet"/>
+      <w:lvlText w:val=""/>
+      <w:lvlJc w:val="left"/>
+      <w:pPr>
+        <w:ind w:left="2880" w:hanging="360"/>
+      </w:pPr>
+      <w:rPr>
+        <w:rFonts w:ascii="Symbol" w:hAnsi="Symbol" w:hint="default"/>
+      </w:rPr>
+    </w:lvl>
+    <w:lvl w:ilvl="4" w:tplc="40090003" w:tentative="1">
+      <w:start w:val="1"/>
+      <w:numFmt w:val="bullet"/>
+      <w:lvlText w:val="o"/>
+      <w:lvlJc w:val="left"/>
+      <w:pPr>
+        <w:ind w:left="3600" w:hanging="360"/>
+      </w:pPr>
+      <w:rPr>
+        <w:rFonts w:ascii="Courier New" w:hAnsi="Courier New" w:cs="Courier New" w:hint="default"/>
+      </w:rPr>
+    </w:lvl>
+    <w:lvl w:ilvl="5" w:tplc="40090005" w:tentative="1">
+      <w:start w:val="1"/>
+      <w:numFmt w:val="bullet"/>
+      <w:lvlText w:val=""/>
+      <w:lvlJc w:val="left"/>
+      <w:pPr>
+        <w:ind w:left="4320" w:hanging="360"/>
+      </w:pPr>
+      <w:rPr>
+        <w:rFonts w:ascii="Wingdings" w:hAnsi="Wingdings" w:hint="default"/>
+      </w:rPr>
+    </w:lvl>
+    <w:lvl w:ilvl="6" w:tplc="40090001" w:tentative="1">
+      <w:start w:val="1"/>
+      <w:numFmt w:val="bullet"/>
+      <w:lvlText w:val=""/>
+      <w:lvlJc w:val="left"/>
+      <w:pPr>
+        <w:ind w:left="5040" w:hanging="360"/>
+      </w:pPr>
+      <w:rPr>
+        <w:rFonts w:ascii="Symbol" w:hAnsi="Symbol" w:hint="default"/>
+      </w:rPr>
+    </w:lvl>
+    <w:lvl w:ilvl="7" w:tplc="40090003" w:tentative="1">
+      <w:start w:val="1"/>
+      <w:numFmt w:val="bullet"/>
+      <w:lvlText w:val="o"/>
+      <w:lvlJc w:val="left"/>
+      <w:pPr>
+        <w:ind w:left="5760" w:hanging="360"/>
+      </w:pPr>
+      <w:rPr>
+        <w:rFonts w:ascii="Courier New" w:hAnsi="Courier New" w:cs="Courier New" w:hint="default"/>
+      </w:rPr>
+    </w:lvl>
+    <w:lvl w:ilvl="8" w:tplc="40090005" w:tentative="1">
+      <w:start w:val="1"/>
+      <w:numFmt w:val="bullet"/>
+      <w:lvlText w:val=""/>
+      <w:lvlJc w:val="left"/>
+      <w:pPr>
+        <w:ind w:left="6480" w:hanging="360"/>
+      </w:pPr>
+      <w:rPr>
+        <w:rFonts w:ascii="Wingdings" w:hAnsi="Wingdings" w:hint="default"/>
+      </w:rPr>
+    </w:lvl>
+  </w:abstractNum>
+  <w:abstractNum w:abstractNumId="3" w15:restartNumberingAfterBreak="0">
     <w:nsid w:val="3FF25885"/>
     <w:multiLevelType w:val="hybridMultilevel"/>
     <w:tmpl w:val="54CEF470"/>
@@ -608,7 +758,7 @@
       </w:pPr>
     </w:lvl>
   </w:abstractNum>
-  <w:abstractNum w:abstractNumId="3" w15:restartNumberingAfterBreak="0">
+  <w:abstractNum w:abstractNumId="4" w15:restartNumberingAfterBreak="0">
     <w:nsid w:val="40442CE4"/>
     <w:multiLevelType w:val="hybridMultilevel"/>
     <w:tmpl w:val="E8CED682"/>
@@ -721,7 +871,7 @@
       </w:rPr>
     </w:lvl>
   </w:abstractNum>
-  <w:abstractNum w:abstractNumId="4" w15:restartNumberingAfterBreak="0">
+  <w:abstractNum w:abstractNumId="5" w15:restartNumberingAfterBreak="0">
     <w:nsid w:val="4D21266B"/>
     <w:multiLevelType w:val="hybridMultilevel"/>
     <w:tmpl w:val="1BA255B8"/>
@@ -833,7 +983,7 @@
       </w:rPr>
     </w:lvl>
   </w:abstractNum>
-  <w:abstractNum w:abstractNumId="5" w15:restartNumberingAfterBreak="0">
+  <w:abstractNum w:abstractNumId="6" w15:restartNumberingAfterBreak="0">
     <w:nsid w:val="67BF64E6"/>
     <w:multiLevelType w:val="hybridMultilevel"/>
     <w:tmpl w:val="BA1A0396"/>
@@ -922,7 +1072,7 @@
       </w:pPr>
     </w:lvl>
   </w:abstractNum>
-  <w:abstractNum w:abstractNumId="6" w15:restartNumberingAfterBreak="0">
+  <w:abstractNum w:abstractNumId="7" w15:restartNumberingAfterBreak="0">
     <w:nsid w:val="6EC844AA"/>
     <w:multiLevelType w:val="hybridMultilevel"/>
     <w:tmpl w:val="B272724A"/>
@@ -1038,22 +1188,25 @@
     <w:abstractNumId w:val="1"/>
   </w:num>
   <w:num w:numId="2" w16cid:durableId="168108715">
-    <w:abstractNumId w:val="5"/>
+    <w:abstractNumId w:val="6"/>
   </w:num>
   <w:num w:numId="3" w16cid:durableId="418648368">
-    <w:abstractNumId w:val="2"/>
+    <w:abstractNumId w:val="3"/>
   </w:num>
   <w:num w:numId="4" w16cid:durableId="2024505201">
-    <w:abstractNumId w:val="6"/>
+    <w:abstractNumId w:val="7"/>
   </w:num>
   <w:num w:numId="5" w16cid:durableId="1117413267">
-    <w:abstractNumId w:val="3"/>
+    <w:abstractNumId w:val="4"/>
   </w:num>
   <w:num w:numId="6" w16cid:durableId="2083914570">
     <w:abstractNumId w:val="0"/>
   </w:num>
   <w:num w:numId="7" w16cid:durableId="448856857">
-    <w:abstractNumId w:val="4"/>
+    <w:abstractNumId w:val="5"/>
+  </w:num>
+  <w:num w:numId="8" w16cid:durableId="1222903850">
+    <w:abstractNumId w:val="2"/>
   </w:num>
 </w:numbering>
 </file>

</xml_diff>

<commit_message>
07-72, completed. Ref: #42, #44, #2
</commit_message>
<xml_diff>
--- a/Chapter 07/Problems/07-52.docx
+++ b/Chapter 07/Problems/07-52.docx
@@ -42,15 +42,3756 @@
           <w:rFonts w:ascii="Lucida Console" w:eastAsiaTheme="minorEastAsia" w:hAnsi="Lucida Console"/>
           <w:lang w:val="en-US"/>
         </w:rPr>
-        <w:t>The report suggested several points. Let’s review these points one-by-one and try to get a complete picture:</w:t>
+        <w:t>(1)</w:t>
       </w:r>
     </w:p>
     <w:p>
       <w:pPr>
+        <w:rPr>
+          <w:rFonts w:ascii="Lucida Console" w:eastAsiaTheme="minorEastAsia" w:hAnsi="Lucida Console"/>
+          <w:lang w:val="en-US"/>
+        </w:rPr>
+      </w:pPr>
+      <w:r>
+        <w:rPr>
+          <w:rFonts w:ascii="Lucida Console" w:eastAsiaTheme="minorEastAsia" w:hAnsi="Lucida Console"/>
+          <w:lang w:val="en-US"/>
+        </w:rPr>
+        <w:t>The comparative statement is as follows:</w:t>
+      </w:r>
+    </w:p>
+    <w:tbl>
+      <w:tblPr>
+        <w:tblStyle w:val="TableGrid"/>
+        <w:tblW w:w="10065" w:type="dxa"/>
+        <w:tblInd w:w="-572" w:type="dxa"/>
+        <w:tblLook w:val="04A0" w:firstRow="1" w:lastRow="0" w:firstColumn="1" w:lastColumn="0" w:noHBand="0" w:noVBand="1"/>
+      </w:tblPr>
+      <w:tblGrid>
+        <w:gridCol w:w="5245"/>
+        <w:gridCol w:w="2410"/>
+        <w:gridCol w:w="2410"/>
+      </w:tblGrid>
+      <w:tr>
+        <w:tc>
+          <w:tcPr>
+            <w:tcW w:w="5245" w:type="dxa"/>
+            <w:vMerge w:val="restart"/>
+          </w:tcPr>
+          <w:p>
+            <w:pPr>
+              <w:rPr>
+                <w:rFonts w:ascii="Lucida Console" w:eastAsiaTheme="minorEastAsia" w:hAnsi="Lucida Console"/>
+                <w:lang w:val="en-US"/>
+              </w:rPr>
+            </w:pPr>
+          </w:p>
+          <w:p>
+            <w:pPr>
+              <w:jc w:val="center"/>
+              <w:rPr>
+                <w:rFonts w:ascii="Lucida Console" w:eastAsiaTheme="minorEastAsia" w:hAnsi="Lucida Console"/>
+                <w:lang w:val="en-US"/>
+              </w:rPr>
+            </w:pPr>
+            <w:r>
+              <w:rPr>
+                <w:rFonts w:ascii="Lucida Console" w:eastAsiaTheme="minorEastAsia" w:hAnsi="Lucida Console"/>
+                <w:lang w:val="en-US"/>
+              </w:rPr>
+              <w:t>Particulars</w:t>
+            </w:r>
+          </w:p>
+        </w:tc>
+        <w:tc>
+          <w:tcPr>
+            <w:tcW w:w="4820" w:type="dxa"/>
+            <w:gridSpan w:val="2"/>
+          </w:tcPr>
+          <w:p>
+            <w:pPr>
+              <w:jc w:val="center"/>
+              <w:rPr>
+                <w:rFonts w:ascii="Lucida Console" w:eastAsiaTheme="minorEastAsia" w:hAnsi="Lucida Console"/>
+                <w:lang w:val="en-US"/>
+              </w:rPr>
+            </w:pPr>
+            <w:r>
+              <w:rPr>
+                <w:rFonts w:ascii="Lucida Console" w:eastAsiaTheme="minorEastAsia" w:hAnsi="Lucida Console"/>
+                <w:lang w:val="en-US"/>
+              </w:rPr>
+              <w:t>Amount (in thousands of $) in</w:t>
+            </w:r>
+          </w:p>
+        </w:tc>
+      </w:tr>
+      <w:tr>
+        <w:tc>
+          <w:tcPr>
+            <w:tcW w:w="5245" w:type="dxa"/>
+            <w:vMerge/>
+          </w:tcPr>
+          <w:p>
+            <w:pPr>
+              <w:rPr>
+                <w:rFonts w:ascii="Lucida Console" w:eastAsiaTheme="minorEastAsia" w:hAnsi="Lucida Console"/>
+                <w:lang w:val="en-US"/>
+              </w:rPr>
+            </w:pPr>
+          </w:p>
+        </w:tc>
+        <w:tc>
+          <w:tcPr>
+            <w:tcW w:w="2410" w:type="dxa"/>
+          </w:tcPr>
+          <w:p>
+            <w:pPr>
+              <w:jc w:val="right"/>
+              <w:rPr>
+                <w:rFonts w:ascii="Lucida Console" w:eastAsiaTheme="minorEastAsia" w:hAnsi="Lucida Console"/>
+                <w:lang w:val="en-US"/>
+              </w:rPr>
+            </w:pPr>
+            <w:r>
+              <w:rPr>
+                <w:rFonts w:ascii="Lucida Console" w:eastAsiaTheme="minorEastAsia" w:hAnsi="Lucida Console"/>
+                <w:lang w:val="en-US"/>
+              </w:rPr>
+              <w:t>(a)</w:t>
+            </w:r>
+          </w:p>
+        </w:tc>
+        <w:tc>
+          <w:tcPr>
+            <w:tcW w:w="2410" w:type="dxa"/>
+          </w:tcPr>
+          <w:p>
+            <w:pPr>
+              <w:jc w:val="right"/>
+              <w:rPr>
+                <w:rFonts w:ascii="Lucida Console" w:eastAsiaTheme="minorEastAsia" w:hAnsi="Lucida Console"/>
+                <w:lang w:val="en-US"/>
+              </w:rPr>
+            </w:pPr>
+            <w:r>
+              <w:rPr>
+                <w:rFonts w:ascii="Lucida Console" w:eastAsiaTheme="minorEastAsia" w:hAnsi="Lucida Console"/>
+                <w:lang w:val="en-US"/>
+              </w:rPr>
+              <w:t>(b)</w:t>
+            </w:r>
+          </w:p>
+        </w:tc>
+      </w:tr>
+      <w:tr>
+        <w:tc>
+          <w:tcPr>
+            <w:tcW w:w="5245" w:type="dxa"/>
+            <w:vMerge w:val="restart"/>
+          </w:tcPr>
+          <w:p>
+            <w:pPr>
+              <w:rPr>
+                <w:rFonts w:ascii="Lucida Console" w:eastAsiaTheme="minorEastAsia" w:hAnsi="Lucida Console"/>
+                <w:lang w:val="en-US"/>
+              </w:rPr>
+            </w:pPr>
+            <w:r>
+              <w:rPr>
+                <w:rFonts w:ascii="Lucida Console" w:eastAsiaTheme="minorEastAsia" w:hAnsi="Lucida Console"/>
+                <w:lang w:val="en-US"/>
+              </w:rPr>
+              <w:t>Net Sales</w:t>
+            </w:r>
+          </w:p>
+          <w:p>
+            <w:pPr>
+              <w:rPr>
+                <w:rFonts w:ascii="Lucida Console" w:eastAsiaTheme="minorEastAsia" w:hAnsi="Lucida Console"/>
+                <w:lang w:val="en-US"/>
+              </w:rPr>
+            </w:pPr>
+          </w:p>
+          <w:p>
+            <w:pPr>
+              <w:rPr>
+                <w:rFonts w:ascii="Lucida Console" w:eastAsiaTheme="minorEastAsia" w:hAnsi="Lucida Console"/>
+                <w:lang w:val="en-US"/>
+              </w:rPr>
+            </w:pPr>
+            <w:r>
+              <w:rPr>
+                <w:rFonts w:ascii="Lucida Console" w:eastAsiaTheme="minorEastAsia" w:hAnsi="Lucida Console"/>
+                <w:lang w:val="en-US"/>
+              </w:rPr>
+              <w:t>Cost of Goods Sold:</w:t>
+            </w:r>
+          </w:p>
+          <w:p>
+            <w:pPr>
+              <w:rPr>
+                <w:rFonts w:ascii="Lucida Console" w:eastAsiaTheme="minorEastAsia" w:hAnsi="Lucida Console"/>
+                <w:lang w:val="en-US"/>
+              </w:rPr>
+            </w:pPr>
+            <w:r>
+              <w:rPr>
+                <w:rFonts w:ascii="Lucida Console" w:eastAsiaTheme="minorEastAsia" w:hAnsi="Lucida Console"/>
+                <w:lang w:val="en-US"/>
+              </w:rPr>
+              <w:t xml:space="preserve">   Purchase of Goods</w:t>
+            </w:r>
+          </w:p>
+          <w:p>
+            <w:pPr>
+              <w:rPr>
+                <w:rFonts w:ascii="Lucida Console" w:eastAsiaTheme="minorEastAsia" w:hAnsi="Lucida Console"/>
+                <w:lang w:val="en-US"/>
+              </w:rPr>
+            </w:pPr>
+            <w:r>
+              <w:rPr>
+                <w:rFonts w:ascii="Lucida Console" w:eastAsiaTheme="minorEastAsia" w:hAnsi="Lucida Console"/>
+                <w:lang w:val="en-US"/>
+              </w:rPr>
+              <w:t xml:space="preserve">    Beginning Inventory</w:t>
+            </w:r>
+          </w:p>
+          <w:p>
+            <w:pPr>
+              <w:rPr>
+                <w:rFonts w:ascii="Lucida Console" w:eastAsiaTheme="minorEastAsia" w:hAnsi="Lucida Console"/>
+                <w:lang w:val="en-US"/>
+              </w:rPr>
+            </w:pPr>
+            <w:r>
+              <w:rPr>
+                <w:rFonts w:ascii="Lucida Console" w:eastAsiaTheme="minorEastAsia" w:hAnsi="Lucida Console"/>
+                <w:lang w:val="en-US"/>
+              </w:rPr>
+              <w:t xml:space="preserve">   Goods Available for Sale</w:t>
+            </w:r>
+          </w:p>
+          <w:p>
+            <w:pPr>
+              <w:rPr>
+                <w:rFonts w:ascii="Lucida Console" w:eastAsiaTheme="minorEastAsia" w:hAnsi="Lucida Console"/>
+                <w:lang w:val="en-US"/>
+              </w:rPr>
+            </w:pPr>
+            <w:r>
+              <w:rPr>
+                <w:rFonts w:ascii="Lucida Console" w:eastAsiaTheme="minorEastAsia" w:hAnsi="Lucida Console"/>
+                <w:lang w:val="en-US"/>
+              </w:rPr>
+              <w:t xml:space="preserve">    Deduct: End Inventory</w:t>
+            </w:r>
+          </w:p>
+        </w:tc>
+        <w:tc>
+          <w:tcPr>
+            <w:tcW w:w="2410" w:type="dxa"/>
+          </w:tcPr>
+          <w:p>
+            <w:pPr>
+              <w:jc w:val="right"/>
+              <w:rPr>
+                <w:rFonts w:ascii="Lucida Console" w:eastAsiaTheme="minorEastAsia" w:hAnsi="Lucida Console"/>
+                <w:lang w:val="en-US"/>
+              </w:rPr>
+            </w:pPr>
+            <w:r>
+              <w:rPr>
+                <w:rFonts w:ascii="Lucida Console" w:eastAsiaTheme="minorEastAsia" w:hAnsi="Lucida Console"/>
+                <w:lang w:val="en-US"/>
+              </w:rPr>
+              <w:t>5,000</w:t>
+            </w:r>
+          </w:p>
+          <w:p>
+            <w:pPr>
+              <w:jc w:val="right"/>
+              <w:rPr>
+                <w:rFonts w:ascii="Lucida Console" w:eastAsiaTheme="minorEastAsia" w:hAnsi="Lucida Console"/>
+                <w:lang w:val="en-US"/>
+              </w:rPr>
+            </w:pPr>
+          </w:p>
+          <w:p>
+            <w:pPr>
+              <w:jc w:val="right"/>
+              <w:rPr>
+                <w:rFonts w:ascii="Lucida Console" w:eastAsiaTheme="minorEastAsia" w:hAnsi="Lucida Console"/>
+                <w:lang w:val="en-US"/>
+              </w:rPr>
+            </w:pPr>
+          </w:p>
+          <w:p>
+            <w:pPr>
+              <w:jc w:val="right"/>
+              <w:rPr>
+                <w:rFonts w:ascii="Lucida Console" w:eastAsiaTheme="minorEastAsia" w:hAnsi="Lucida Console"/>
+                <w:lang w:val="en-US"/>
+              </w:rPr>
+            </w:pPr>
+            <w:r>
+              <w:rPr>
+                <w:rFonts w:ascii="Lucida Console" w:eastAsiaTheme="minorEastAsia" w:hAnsi="Lucida Console"/>
+                <w:lang w:val="en-US"/>
+              </w:rPr>
+              <w:t>2,700</w:t>
+            </w:r>
+          </w:p>
+          <w:p>
+            <w:pPr>
+              <w:jc w:val="right"/>
+              <w:rPr>
+                <w:rFonts w:ascii="Lucida Console" w:eastAsiaTheme="minorEastAsia" w:hAnsi="Lucida Console"/>
+                <w:lang w:val="en-US"/>
+              </w:rPr>
+            </w:pPr>
+            <w:r>
+              <w:rPr>
+                <w:rFonts w:ascii="Lucida Console" w:eastAsiaTheme="minorEastAsia" w:hAnsi="Lucida Console"/>
+                <w:lang w:val="en-US"/>
+              </w:rPr>
+              <w:t>0</w:t>
+            </w:r>
+          </w:p>
+        </w:tc>
+        <w:tc>
+          <w:tcPr>
+            <w:tcW w:w="2410" w:type="dxa"/>
+          </w:tcPr>
+          <w:p>
+            <w:pPr>
+              <w:jc w:val="right"/>
+              <w:rPr>
+                <w:rFonts w:ascii="Lucida Console" w:eastAsiaTheme="minorEastAsia" w:hAnsi="Lucida Console"/>
+                <w:lang w:val="en-US"/>
+              </w:rPr>
+            </w:pPr>
+            <w:r>
+              <w:rPr>
+                <w:rFonts w:ascii="Lucida Console" w:eastAsiaTheme="minorEastAsia" w:hAnsi="Lucida Console"/>
+                <w:lang w:val="en-US"/>
+              </w:rPr>
+              <w:t>5,000</w:t>
+            </w:r>
+          </w:p>
+          <w:p>
+            <w:pPr>
+              <w:jc w:val="right"/>
+              <w:rPr>
+                <w:rFonts w:ascii="Lucida Console" w:eastAsiaTheme="minorEastAsia" w:hAnsi="Lucida Console"/>
+                <w:lang w:val="en-US"/>
+              </w:rPr>
+            </w:pPr>
+          </w:p>
+          <w:p>
+            <w:pPr>
+              <w:jc w:val="right"/>
+              <w:rPr>
+                <w:rFonts w:ascii="Lucida Console" w:eastAsiaTheme="minorEastAsia" w:hAnsi="Lucida Console"/>
+                <w:lang w:val="en-US"/>
+              </w:rPr>
+            </w:pPr>
+          </w:p>
+          <w:p>
+            <w:pPr>
+              <w:jc w:val="right"/>
+              <w:rPr>
+                <w:rFonts w:ascii="Lucida Console" w:eastAsiaTheme="minorEastAsia" w:hAnsi="Lucida Console"/>
+                <w:lang w:val="en-US"/>
+              </w:rPr>
+            </w:pPr>
+            <w:r>
+              <w:rPr>
+                <w:rFonts w:ascii="Lucida Console" w:eastAsiaTheme="minorEastAsia" w:hAnsi="Lucida Console"/>
+                <w:lang w:val="en-US"/>
+              </w:rPr>
+              <w:t>4,300</w:t>
+            </w:r>
+          </w:p>
+          <w:p>
+            <w:pPr>
+              <w:jc w:val="right"/>
+              <w:rPr>
+                <w:rFonts w:ascii="Lucida Console" w:eastAsiaTheme="minorEastAsia" w:hAnsi="Lucida Console"/>
+                <w:lang w:val="en-US"/>
+              </w:rPr>
+            </w:pPr>
+            <w:r>
+              <w:rPr>
+                <w:rFonts w:ascii="Lucida Console" w:eastAsiaTheme="minorEastAsia" w:hAnsi="Lucida Console"/>
+                <w:lang w:val="en-US"/>
+              </w:rPr>
+              <w:t>0</w:t>
+            </w:r>
+          </w:p>
+        </w:tc>
+      </w:tr>
+      <w:tr>
+        <w:tc>
+          <w:tcPr>
+            <w:tcW w:w="5245" w:type="dxa"/>
+            <w:vMerge/>
+          </w:tcPr>
+          <w:p>
+            <w:pPr>
+              <w:rPr>
+                <w:rFonts w:ascii="Lucida Console" w:eastAsiaTheme="minorEastAsia" w:hAnsi="Lucida Console"/>
+                <w:lang w:val="en-US"/>
+              </w:rPr>
+            </w:pPr>
+          </w:p>
+        </w:tc>
+        <w:tc>
+          <w:tcPr>
+            <w:tcW w:w="2410" w:type="dxa"/>
+          </w:tcPr>
+          <w:p>
+            <w:pPr>
+              <w:jc w:val="right"/>
+              <w:rPr>
+                <w:rFonts w:ascii="Lucida Console" w:eastAsiaTheme="minorEastAsia" w:hAnsi="Lucida Console"/>
+                <w:lang w:val="en-US"/>
+              </w:rPr>
+            </w:pPr>
+            <w:r>
+              <w:rPr>
+                <w:rFonts w:ascii="Lucida Console" w:eastAsiaTheme="minorEastAsia" w:hAnsi="Lucida Console"/>
+                <w:lang w:val="en-US"/>
+              </w:rPr>
+              <w:t>2,700</w:t>
+            </w:r>
+          </w:p>
+          <w:p>
+            <w:pPr>
+              <w:jc w:val="right"/>
+              <w:rPr>
+                <w:rFonts w:ascii="Lucida Console" w:eastAsiaTheme="minorEastAsia" w:hAnsi="Lucida Console"/>
+                <w:lang w:val="en-US"/>
+              </w:rPr>
+            </w:pPr>
+            <w:r>
+              <w:rPr>
+                <w:rFonts w:ascii="Lucida Console" w:eastAsiaTheme="minorEastAsia" w:hAnsi="Lucida Console"/>
+                <w:lang w:val="en-US"/>
+              </w:rPr>
+              <w:t>(400)</w:t>
+            </w:r>
+          </w:p>
+        </w:tc>
+        <w:tc>
+          <w:tcPr>
+            <w:tcW w:w="2410" w:type="dxa"/>
+          </w:tcPr>
+          <w:p>
+            <w:pPr>
+              <w:jc w:val="right"/>
+              <w:rPr>
+                <w:rFonts w:ascii="Lucida Console" w:eastAsiaTheme="minorEastAsia" w:hAnsi="Lucida Console"/>
+                <w:lang w:val="en-US"/>
+              </w:rPr>
+            </w:pPr>
+            <w:r>
+              <w:rPr>
+                <w:rFonts w:ascii="Lucida Console" w:eastAsiaTheme="minorEastAsia" w:hAnsi="Lucida Console"/>
+                <w:lang w:val="en-US"/>
+              </w:rPr>
+              <w:t>4,300</w:t>
+            </w:r>
+          </w:p>
+          <w:p>
+            <w:pPr>
+              <w:jc w:val="right"/>
+              <w:rPr>
+                <w:rFonts w:ascii="Lucida Console" w:eastAsiaTheme="minorEastAsia" w:hAnsi="Lucida Console"/>
+                <w:lang w:val="en-US"/>
+              </w:rPr>
+            </w:pPr>
+            <w:r>
+              <w:rPr>
+                <w:rFonts w:ascii="Lucida Console" w:eastAsiaTheme="minorEastAsia" w:hAnsi="Lucida Console"/>
+                <w:lang w:val="en-US"/>
+              </w:rPr>
+              <w:t>(1,200)</w:t>
+            </w:r>
+          </w:p>
+        </w:tc>
+      </w:tr>
+      <w:tr>
+        <w:tc>
+          <w:tcPr>
+            <w:tcW w:w="5245" w:type="dxa"/>
+          </w:tcPr>
+          <w:p>
+            <w:pPr>
+              <w:rPr>
+                <w:rFonts w:ascii="Lucida Console" w:eastAsiaTheme="minorEastAsia" w:hAnsi="Lucida Console"/>
+                <w:lang w:val="en-US"/>
+              </w:rPr>
+            </w:pPr>
+            <w:r>
+              <w:rPr>
+                <w:rFonts w:ascii="Lucida Console" w:eastAsiaTheme="minorEastAsia" w:hAnsi="Lucida Console"/>
+                <w:lang w:val="en-US"/>
+              </w:rPr>
+              <w:t>Net Cost of Goods Sold</w:t>
+            </w:r>
+          </w:p>
+        </w:tc>
+        <w:tc>
+          <w:tcPr>
+            <w:tcW w:w="2410" w:type="dxa"/>
+          </w:tcPr>
+          <w:p>
+            <w:pPr>
+              <w:jc w:val="right"/>
+              <w:rPr>
+                <w:rFonts w:ascii="Lucida Console" w:eastAsiaTheme="minorEastAsia" w:hAnsi="Lucida Console"/>
+                <w:lang w:val="en-US"/>
+              </w:rPr>
+            </w:pPr>
+            <w:r>
+              <w:rPr>
+                <w:rFonts w:ascii="Lucida Console" w:eastAsiaTheme="minorEastAsia" w:hAnsi="Lucida Console"/>
+                <w:lang w:val="en-US"/>
+              </w:rPr>
+              <w:t>2,300</w:t>
+            </w:r>
+          </w:p>
+        </w:tc>
+        <w:tc>
+          <w:tcPr>
+            <w:tcW w:w="2410" w:type="dxa"/>
+          </w:tcPr>
+          <w:p>
+            <w:pPr>
+              <w:jc w:val="right"/>
+              <w:rPr>
+                <w:rFonts w:ascii="Lucida Console" w:eastAsiaTheme="minorEastAsia" w:hAnsi="Lucida Console"/>
+                <w:lang w:val="en-US"/>
+              </w:rPr>
+            </w:pPr>
+            <w:r>
+              <w:rPr>
+                <w:rFonts w:ascii="Lucida Console" w:eastAsiaTheme="minorEastAsia" w:hAnsi="Lucida Console"/>
+                <w:lang w:val="en-US"/>
+              </w:rPr>
+              <w:t>3,100</w:t>
+            </w:r>
+          </w:p>
+        </w:tc>
+      </w:tr>
+      <w:tr>
+        <w:tc>
+          <w:tcPr>
+            <w:tcW w:w="5245" w:type="dxa"/>
+          </w:tcPr>
+          <w:p>
+            <w:pPr>
+              <w:rPr>
+                <w:rFonts w:ascii="Lucida Console" w:eastAsiaTheme="minorEastAsia" w:hAnsi="Lucida Console"/>
+                <w:lang w:val="en-US"/>
+              </w:rPr>
+            </w:pPr>
+            <w:r>
+              <w:rPr>
+                <w:rFonts w:ascii="Lucida Console" w:eastAsiaTheme="minorEastAsia" w:hAnsi="Lucida Console"/>
+                <w:lang w:val="en-US"/>
+              </w:rPr>
+              <w:t>Gross Margin</w:t>
+            </w:r>
+          </w:p>
+          <w:p>
+            <w:pPr>
+              <w:rPr>
+                <w:rFonts w:ascii="Lucida Console" w:eastAsiaTheme="minorEastAsia" w:hAnsi="Lucida Console"/>
+                <w:lang w:val="en-US"/>
+              </w:rPr>
+            </w:pPr>
+            <w:r>
+              <w:rPr>
+                <w:rFonts w:ascii="Lucida Console" w:eastAsiaTheme="minorEastAsia" w:hAnsi="Lucida Console"/>
+                <w:lang w:val="en-US"/>
+              </w:rPr>
+              <w:t xml:space="preserve">   Deduct: Other Expenses</w:t>
+            </w:r>
+          </w:p>
+        </w:tc>
+        <w:tc>
+          <w:tcPr>
+            <w:tcW w:w="2410" w:type="dxa"/>
+          </w:tcPr>
+          <w:p>
+            <w:pPr>
+              <w:jc w:val="right"/>
+              <w:rPr>
+                <w:rFonts w:ascii="Lucida Console" w:eastAsiaTheme="minorEastAsia" w:hAnsi="Lucida Console"/>
+                <w:lang w:val="en-US"/>
+              </w:rPr>
+            </w:pPr>
+            <w:r>
+              <w:rPr>
+                <w:rFonts w:ascii="Lucida Console" w:eastAsiaTheme="minorEastAsia" w:hAnsi="Lucida Console"/>
+                <w:lang w:val="en-US"/>
+              </w:rPr>
+              <w:t>2,700</w:t>
+            </w:r>
+          </w:p>
+          <w:p>
+            <w:pPr>
+              <w:jc w:val="right"/>
+              <w:rPr>
+                <w:rFonts w:ascii="Lucida Console" w:eastAsiaTheme="minorEastAsia" w:hAnsi="Lucida Console"/>
+                <w:lang w:val="en-US"/>
+              </w:rPr>
+            </w:pPr>
+            <w:r>
+              <w:rPr>
+                <w:rFonts w:ascii="Lucida Console" w:eastAsiaTheme="minorEastAsia" w:hAnsi="Lucida Console"/>
+                <w:lang w:val="en-US"/>
+              </w:rPr>
+              <w:t>1,400</w:t>
+            </w:r>
+          </w:p>
+        </w:tc>
+        <w:tc>
+          <w:tcPr>
+            <w:tcW w:w="2410" w:type="dxa"/>
+          </w:tcPr>
+          <w:p>
+            <w:pPr>
+              <w:jc w:val="right"/>
+              <w:rPr>
+                <w:rFonts w:ascii="Lucida Console" w:eastAsiaTheme="minorEastAsia" w:hAnsi="Lucida Console"/>
+                <w:lang w:val="en-US"/>
+              </w:rPr>
+            </w:pPr>
+            <w:r>
+              <w:rPr>
+                <w:rFonts w:ascii="Lucida Console" w:eastAsiaTheme="minorEastAsia" w:hAnsi="Lucida Console"/>
+                <w:lang w:val="en-US"/>
+              </w:rPr>
+              <w:t>1,900</w:t>
+            </w:r>
+          </w:p>
+          <w:p>
+            <w:pPr>
+              <w:jc w:val="right"/>
+              <w:rPr>
+                <w:rFonts w:ascii="Lucida Console" w:eastAsiaTheme="minorEastAsia" w:hAnsi="Lucida Console"/>
+                <w:lang w:val="en-US"/>
+              </w:rPr>
+            </w:pPr>
+            <w:r>
+              <w:rPr>
+                <w:rFonts w:ascii="Lucida Console" w:eastAsiaTheme="minorEastAsia" w:hAnsi="Lucida Console"/>
+                <w:lang w:val="en-US"/>
+              </w:rPr>
+              <w:t>1,400</w:t>
+            </w:r>
+          </w:p>
+        </w:tc>
+      </w:tr>
+      <w:tr>
+        <w:tc>
+          <w:tcPr>
+            <w:tcW w:w="5245" w:type="dxa"/>
+          </w:tcPr>
+          <w:p>
+            <w:pPr>
+              <w:rPr>
+                <w:rFonts w:ascii="Lucida Console" w:eastAsiaTheme="minorEastAsia" w:hAnsi="Lucida Console"/>
+                <w:lang w:val="en-US"/>
+              </w:rPr>
+            </w:pPr>
+            <w:r>
+              <w:rPr>
+                <w:rFonts w:ascii="Lucida Console" w:eastAsiaTheme="minorEastAsia" w:hAnsi="Lucida Console"/>
+                <w:lang w:val="en-US"/>
+              </w:rPr>
+              <w:t>Income Before Tax</w:t>
+            </w:r>
+          </w:p>
+          <w:p>
+            <w:pPr>
+              <w:rPr>
+                <w:rFonts w:ascii="Lucida Console" w:eastAsiaTheme="minorEastAsia" w:hAnsi="Lucida Console"/>
+                <w:lang w:val="en-US"/>
+              </w:rPr>
+            </w:pPr>
+            <w:r>
+              <w:rPr>
+                <w:rFonts w:ascii="Lucida Console" w:eastAsiaTheme="minorEastAsia" w:hAnsi="Lucida Console"/>
+                <w:lang w:val="en-US"/>
+              </w:rPr>
+              <w:t xml:space="preserve">   Deduct: Income Tax</w:t>
+            </w:r>
+          </w:p>
+        </w:tc>
+        <w:tc>
+          <w:tcPr>
+            <w:tcW w:w="2410" w:type="dxa"/>
+          </w:tcPr>
+          <w:p>
+            <w:pPr>
+              <w:jc w:val="right"/>
+              <w:rPr>
+                <w:rFonts w:ascii="Lucida Console" w:eastAsiaTheme="minorEastAsia" w:hAnsi="Lucida Console"/>
+                <w:lang w:val="en-US"/>
+              </w:rPr>
+            </w:pPr>
+            <w:r>
+              <w:rPr>
+                <w:rFonts w:ascii="Lucida Console" w:eastAsiaTheme="minorEastAsia" w:hAnsi="Lucida Console"/>
+                <w:lang w:val="en-US"/>
+              </w:rPr>
+              <w:t>1,300</w:t>
+            </w:r>
+          </w:p>
+          <w:p>
+            <w:pPr>
+              <w:jc w:val="right"/>
+              <w:rPr>
+                <w:rFonts w:ascii="Lucida Console" w:eastAsiaTheme="minorEastAsia" w:hAnsi="Lucida Console"/>
+                <w:lang w:val="en-US"/>
+              </w:rPr>
+            </w:pPr>
+            <w:r>
+              <w:rPr>
+                <w:rFonts w:ascii="Lucida Console" w:eastAsiaTheme="minorEastAsia" w:hAnsi="Lucida Console"/>
+                <w:lang w:val="en-US"/>
+              </w:rPr>
+              <w:t>(520)</w:t>
+            </w:r>
+          </w:p>
+        </w:tc>
+        <w:tc>
+          <w:tcPr>
+            <w:tcW w:w="2410" w:type="dxa"/>
+          </w:tcPr>
+          <w:p>
+            <w:pPr>
+              <w:jc w:val="right"/>
+              <w:rPr>
+                <w:rFonts w:ascii="Lucida Console" w:eastAsiaTheme="minorEastAsia" w:hAnsi="Lucida Console"/>
+                <w:lang w:val="en-US"/>
+              </w:rPr>
+            </w:pPr>
+            <w:r>
+              <w:rPr>
+                <w:rFonts w:ascii="Lucida Console" w:eastAsiaTheme="minorEastAsia" w:hAnsi="Lucida Console"/>
+                <w:lang w:val="en-US"/>
+              </w:rPr>
+              <w:t>500</w:t>
+            </w:r>
+          </w:p>
+          <w:p>
+            <w:pPr>
+              <w:jc w:val="right"/>
+              <w:rPr>
+                <w:rFonts w:ascii="Lucida Console" w:eastAsiaTheme="minorEastAsia" w:hAnsi="Lucida Console"/>
+                <w:lang w:val="en-US"/>
+              </w:rPr>
+            </w:pPr>
+            <w:r>
+              <w:rPr>
+                <w:rFonts w:ascii="Lucida Console" w:eastAsiaTheme="minorEastAsia" w:hAnsi="Lucida Console"/>
+                <w:lang w:val="en-US"/>
+              </w:rPr>
+              <w:t>(200)</w:t>
+            </w:r>
+          </w:p>
+        </w:tc>
+      </w:tr>
+      <w:tr>
+        <w:tc>
+          <w:tcPr>
+            <w:tcW w:w="5245" w:type="dxa"/>
+          </w:tcPr>
+          <w:p>
+            <w:pPr>
+              <w:rPr>
+                <w:rFonts w:ascii="Lucida Console" w:eastAsiaTheme="minorEastAsia" w:hAnsi="Lucida Console"/>
+                <w:lang w:val="en-US"/>
+              </w:rPr>
+            </w:pPr>
+            <w:r>
+              <w:rPr>
+                <w:rFonts w:ascii="Lucida Console" w:eastAsiaTheme="minorEastAsia" w:hAnsi="Lucida Console"/>
+                <w:lang w:val="en-US"/>
+              </w:rPr>
+              <w:t>Net Income</w:t>
+            </w:r>
+          </w:p>
+          <w:p>
+            <w:pPr>
+              <w:rPr>
+                <w:rFonts w:ascii="Lucida Console" w:eastAsiaTheme="minorEastAsia" w:hAnsi="Lucida Console"/>
+                <w:lang w:val="en-US"/>
+              </w:rPr>
+            </w:pPr>
+            <w:r>
+              <w:rPr>
+                <w:rFonts w:ascii="Lucida Console" w:eastAsiaTheme="minorEastAsia" w:hAnsi="Lucida Console"/>
+                <w:lang w:val="en-US"/>
+              </w:rPr>
+              <w:t xml:space="preserve">   Divide: No of shares (100,000)</w:t>
+            </w:r>
+          </w:p>
+        </w:tc>
+        <w:tc>
+          <w:tcPr>
+            <w:tcW w:w="2410" w:type="dxa"/>
+          </w:tcPr>
+          <w:p>
+            <w:pPr>
+              <w:jc w:val="right"/>
+              <w:rPr>
+                <w:rFonts w:ascii="Lucida Console" w:eastAsiaTheme="minorEastAsia" w:hAnsi="Lucida Console"/>
+                <w:lang w:val="en-US"/>
+              </w:rPr>
+            </w:pPr>
+            <w:r>
+              <w:rPr>
+                <w:rFonts w:ascii="Lucida Console" w:eastAsiaTheme="minorEastAsia" w:hAnsi="Lucida Console"/>
+                <w:lang w:val="en-US"/>
+              </w:rPr>
+              <w:t>780</w:t>
+            </w:r>
+          </w:p>
+        </w:tc>
+        <w:tc>
+          <w:tcPr>
+            <w:tcW w:w="2410" w:type="dxa"/>
+          </w:tcPr>
+          <w:p>
+            <w:pPr>
+              <w:jc w:val="right"/>
+              <w:rPr>
+                <w:rFonts w:ascii="Lucida Console" w:eastAsiaTheme="minorEastAsia" w:hAnsi="Lucida Console"/>
+                <w:lang w:val="en-US"/>
+              </w:rPr>
+            </w:pPr>
+            <w:r>
+              <w:rPr>
+                <w:rFonts w:ascii="Lucida Console" w:eastAsiaTheme="minorEastAsia" w:hAnsi="Lucida Console"/>
+                <w:lang w:val="en-US"/>
+              </w:rPr>
+              <w:t>300</w:t>
+            </w:r>
+          </w:p>
+        </w:tc>
+      </w:tr>
+      <w:tr>
+        <w:tc>
+          <w:tcPr>
+            <w:tcW w:w="5245" w:type="dxa"/>
+          </w:tcPr>
+          <w:p>
+            <w:pPr>
+              <w:rPr>
+                <w:rFonts w:ascii="Lucida Console" w:eastAsiaTheme="minorEastAsia" w:hAnsi="Lucida Console"/>
+                <w:lang w:val="en-US"/>
+              </w:rPr>
+            </w:pPr>
+            <w:r>
+              <w:rPr>
+                <w:rFonts w:ascii="Lucida Console" w:eastAsiaTheme="minorEastAsia" w:hAnsi="Lucida Console"/>
+                <w:lang w:val="en-US"/>
+              </w:rPr>
+              <w:t>Earnings Per Share (in $)</w:t>
+            </w:r>
+          </w:p>
+        </w:tc>
+        <w:tc>
+          <w:tcPr>
+            <w:tcW w:w="2410" w:type="dxa"/>
+          </w:tcPr>
+          <w:p>
+            <w:pPr>
+              <w:jc w:val="right"/>
+              <w:rPr>
+                <w:rFonts w:ascii="Lucida Console" w:eastAsiaTheme="minorEastAsia" w:hAnsi="Lucida Console"/>
+                <w:lang w:val="en-US"/>
+              </w:rPr>
+            </w:pPr>
+            <w:r>
+              <w:rPr>
+                <w:rFonts w:ascii="Lucida Console" w:eastAsiaTheme="minorEastAsia" w:hAnsi="Lucida Console"/>
+                <w:lang w:val="en-US"/>
+              </w:rPr>
+              <w:t>7.8</w:t>
+            </w:r>
+          </w:p>
+        </w:tc>
+        <w:tc>
+          <w:tcPr>
+            <w:tcW w:w="2410" w:type="dxa"/>
+          </w:tcPr>
+          <w:p>
+            <w:pPr>
+              <w:jc w:val="right"/>
+              <w:rPr>
+                <w:rFonts w:ascii="Lucida Console" w:eastAsiaTheme="minorEastAsia" w:hAnsi="Lucida Console"/>
+                <w:lang w:val="en-US"/>
+              </w:rPr>
+            </w:pPr>
+            <w:r>
+              <w:rPr>
+                <w:rFonts w:ascii="Lucida Console" w:eastAsiaTheme="minorEastAsia" w:hAnsi="Lucida Console"/>
+                <w:lang w:val="en-US"/>
+              </w:rPr>
+              <w:t>3.0</w:t>
+            </w:r>
+          </w:p>
+        </w:tc>
+      </w:tr>
+    </w:tbl>
+    <w:p>
+      <w:pPr>
+        <w:rPr>
+          <w:rFonts w:ascii="Lucida Console" w:eastAsiaTheme="minorEastAsia" w:hAnsi="Lucida Console"/>
+          <w:lang w:val="en-US"/>
+        </w:rPr>
+      </w:pPr>
+      <w:r>
+        <w:rPr>
+          <w:rFonts w:ascii="Lucida Console" w:eastAsiaTheme="minorEastAsia" w:hAnsi="Lucida Console"/>
+          <w:lang w:val="en-US"/>
+        </w:rPr>
+        <w:t xml:space="preserve"> </w:t>
+      </w:r>
+    </w:p>
+    <w:p>
+      <w:pPr>
+        <w:rPr>
+          <w:rFonts w:ascii="Lucida Console" w:eastAsiaTheme="minorEastAsia" w:hAnsi="Lucida Console"/>
+          <w:lang w:val="en-US"/>
+        </w:rPr>
+      </w:pPr>
+      <w:r>
+        <w:rPr>
+          <w:rFonts w:ascii="Lucida Console" w:eastAsiaTheme="minorEastAsia" w:hAnsi="Lucida Console"/>
+          <w:lang w:val="en-US"/>
+        </w:rPr>
+        <w:t>(2)</w:t>
+      </w:r>
+    </w:p>
+    <w:p>
+      <w:pPr>
+        <w:rPr>
+          <w:rFonts w:ascii="Lucida Console" w:eastAsiaTheme="minorEastAsia" w:hAnsi="Lucida Console"/>
+          <w:lang w:val="en-US"/>
+        </w:rPr>
+      </w:pPr>
+      <w:r>
+        <w:rPr>
+          <w:rFonts w:ascii="Lucida Console" w:eastAsiaTheme="minorEastAsia" w:hAnsi="Lucida Console"/>
+          <w:lang w:val="en-US"/>
+        </w:rPr>
+        <w:t>The comparative statement is as follows:</w:t>
+      </w:r>
+    </w:p>
+    <w:tbl>
+      <w:tblPr>
+        <w:tblStyle w:val="TableGrid"/>
+        <w:tblW w:w="10065" w:type="dxa"/>
+        <w:tblInd w:w="-572" w:type="dxa"/>
+        <w:tblLook w:val="04A0" w:firstRow="1" w:lastRow="0" w:firstColumn="1" w:lastColumn="0" w:noHBand="0" w:noVBand="1"/>
+      </w:tblPr>
+      <w:tblGrid>
+        <w:gridCol w:w="5245"/>
+        <w:gridCol w:w="2410"/>
+        <w:gridCol w:w="2410"/>
+      </w:tblGrid>
+      <w:tr>
+        <w:tc>
+          <w:tcPr>
+            <w:tcW w:w="5245" w:type="dxa"/>
+            <w:vMerge w:val="restart"/>
+          </w:tcPr>
+          <w:p>
+            <w:pPr>
+              <w:rPr>
+                <w:rFonts w:ascii="Lucida Console" w:eastAsiaTheme="minorEastAsia" w:hAnsi="Lucida Console"/>
+                <w:lang w:val="en-US"/>
+              </w:rPr>
+            </w:pPr>
+          </w:p>
+          <w:p>
+            <w:pPr>
+              <w:jc w:val="center"/>
+              <w:rPr>
+                <w:rFonts w:ascii="Lucida Console" w:eastAsiaTheme="minorEastAsia" w:hAnsi="Lucida Console"/>
+                <w:lang w:val="en-US"/>
+              </w:rPr>
+            </w:pPr>
+            <w:r>
+              <w:rPr>
+                <w:rFonts w:ascii="Lucida Console" w:eastAsiaTheme="minorEastAsia" w:hAnsi="Lucida Console"/>
+                <w:lang w:val="en-US"/>
+              </w:rPr>
+              <w:t>Particulars</w:t>
+            </w:r>
+          </w:p>
+        </w:tc>
+        <w:tc>
+          <w:tcPr>
+            <w:tcW w:w="4820" w:type="dxa"/>
+            <w:gridSpan w:val="2"/>
+          </w:tcPr>
+          <w:p>
+            <w:pPr>
+              <w:jc w:val="center"/>
+              <w:rPr>
+                <w:rFonts w:ascii="Lucida Console" w:eastAsiaTheme="minorEastAsia" w:hAnsi="Lucida Console"/>
+                <w:lang w:val="en-US"/>
+              </w:rPr>
+            </w:pPr>
+            <w:r>
+              <w:rPr>
+                <w:rFonts w:ascii="Lucida Console" w:eastAsiaTheme="minorEastAsia" w:hAnsi="Lucida Console"/>
+                <w:lang w:val="en-US"/>
+              </w:rPr>
+              <w:t>Amount (in thousands of $) in</w:t>
+            </w:r>
+          </w:p>
+        </w:tc>
+      </w:tr>
+      <w:tr>
+        <w:tc>
+          <w:tcPr>
+            <w:tcW w:w="5245" w:type="dxa"/>
+            <w:vMerge/>
+          </w:tcPr>
+          <w:p>
+            <w:pPr>
+              <w:rPr>
+                <w:rFonts w:ascii="Lucida Console" w:eastAsiaTheme="minorEastAsia" w:hAnsi="Lucida Console"/>
+                <w:lang w:val="en-US"/>
+              </w:rPr>
+            </w:pPr>
+          </w:p>
+        </w:tc>
+        <w:tc>
+          <w:tcPr>
+            <w:tcW w:w="2410" w:type="dxa"/>
+          </w:tcPr>
+          <w:p>
+            <w:pPr>
+              <w:jc w:val="right"/>
+              <w:rPr>
+                <w:rFonts w:ascii="Lucida Console" w:eastAsiaTheme="minorEastAsia" w:hAnsi="Lucida Console"/>
+                <w:lang w:val="en-US"/>
+              </w:rPr>
+            </w:pPr>
+            <w:r>
+              <w:rPr>
+                <w:rFonts w:ascii="Lucida Console" w:eastAsiaTheme="minorEastAsia" w:hAnsi="Lucida Console"/>
+                <w:lang w:val="en-US"/>
+              </w:rPr>
+              <w:t>(a)</w:t>
+            </w:r>
+          </w:p>
+        </w:tc>
+        <w:tc>
+          <w:tcPr>
+            <w:tcW w:w="2410" w:type="dxa"/>
+          </w:tcPr>
+          <w:p>
+            <w:pPr>
+              <w:jc w:val="right"/>
+              <w:rPr>
+                <w:rFonts w:ascii="Lucida Console" w:eastAsiaTheme="minorEastAsia" w:hAnsi="Lucida Console"/>
+                <w:lang w:val="en-US"/>
+              </w:rPr>
+            </w:pPr>
+            <w:r>
+              <w:rPr>
+                <w:rFonts w:ascii="Lucida Console" w:eastAsiaTheme="minorEastAsia" w:hAnsi="Lucida Console"/>
+                <w:lang w:val="en-US"/>
+              </w:rPr>
+              <w:t>(b)</w:t>
+            </w:r>
+          </w:p>
+        </w:tc>
+      </w:tr>
+      <w:tr>
+        <w:tc>
+          <w:tcPr>
+            <w:tcW w:w="5245" w:type="dxa"/>
+            <w:vMerge w:val="restart"/>
+          </w:tcPr>
+          <w:p>
+            <w:pPr>
+              <w:rPr>
+                <w:rFonts w:ascii="Lucida Console" w:eastAsiaTheme="minorEastAsia" w:hAnsi="Lucida Console"/>
+                <w:lang w:val="en-US"/>
+              </w:rPr>
+            </w:pPr>
+            <w:r>
+              <w:rPr>
+                <w:rFonts w:ascii="Lucida Console" w:eastAsiaTheme="minorEastAsia" w:hAnsi="Lucida Console"/>
+                <w:lang w:val="en-US"/>
+              </w:rPr>
+              <w:t>Net Sales</w:t>
+            </w:r>
+          </w:p>
+          <w:p>
+            <w:pPr>
+              <w:rPr>
+                <w:rFonts w:ascii="Lucida Console" w:eastAsiaTheme="minorEastAsia" w:hAnsi="Lucida Console"/>
+                <w:lang w:val="en-US"/>
+              </w:rPr>
+            </w:pPr>
+          </w:p>
+          <w:p>
+            <w:pPr>
+              <w:rPr>
+                <w:rFonts w:ascii="Lucida Console" w:eastAsiaTheme="minorEastAsia" w:hAnsi="Lucida Console"/>
+                <w:lang w:val="en-US"/>
+              </w:rPr>
+            </w:pPr>
+            <w:r>
+              <w:rPr>
+                <w:rFonts w:ascii="Lucida Console" w:eastAsiaTheme="minorEastAsia" w:hAnsi="Lucida Console"/>
+                <w:lang w:val="en-US"/>
+              </w:rPr>
+              <w:t>Cost of Goods Sold:</w:t>
+            </w:r>
+          </w:p>
+          <w:p>
+            <w:pPr>
+              <w:rPr>
+                <w:rFonts w:ascii="Lucida Console" w:eastAsiaTheme="minorEastAsia" w:hAnsi="Lucida Console"/>
+                <w:lang w:val="en-US"/>
+              </w:rPr>
+            </w:pPr>
+            <w:r>
+              <w:rPr>
+                <w:rFonts w:ascii="Lucida Console" w:eastAsiaTheme="minorEastAsia" w:hAnsi="Lucida Console"/>
+                <w:lang w:val="en-US"/>
+              </w:rPr>
+              <w:t xml:space="preserve">   Purchase of Goods</w:t>
+            </w:r>
+          </w:p>
+          <w:p>
+            <w:pPr>
+              <w:rPr>
+                <w:rFonts w:ascii="Lucida Console" w:eastAsiaTheme="minorEastAsia" w:hAnsi="Lucida Console"/>
+                <w:lang w:val="en-US"/>
+              </w:rPr>
+            </w:pPr>
+            <w:r>
+              <w:rPr>
+                <w:rFonts w:ascii="Lucida Console" w:eastAsiaTheme="minorEastAsia" w:hAnsi="Lucida Console"/>
+                <w:lang w:val="en-US"/>
+              </w:rPr>
+              <w:t xml:space="preserve">    Beginning Inventory</w:t>
+            </w:r>
+          </w:p>
+          <w:p>
+            <w:pPr>
+              <w:rPr>
+                <w:rFonts w:ascii="Lucida Console" w:eastAsiaTheme="minorEastAsia" w:hAnsi="Lucida Console"/>
+                <w:lang w:val="en-US"/>
+              </w:rPr>
+            </w:pPr>
+            <w:r>
+              <w:rPr>
+                <w:rFonts w:ascii="Lucida Console" w:eastAsiaTheme="minorEastAsia" w:hAnsi="Lucida Console"/>
+                <w:lang w:val="en-US"/>
+              </w:rPr>
+              <w:t xml:space="preserve">   Goods Available for Sale</w:t>
+            </w:r>
+          </w:p>
+          <w:p>
+            <w:pPr>
+              <w:rPr>
+                <w:rFonts w:ascii="Lucida Console" w:eastAsiaTheme="minorEastAsia" w:hAnsi="Lucida Console"/>
+                <w:lang w:val="en-US"/>
+              </w:rPr>
+            </w:pPr>
+            <w:r>
+              <w:rPr>
+                <w:rFonts w:ascii="Lucida Console" w:eastAsiaTheme="minorEastAsia" w:hAnsi="Lucida Console"/>
+                <w:lang w:val="en-US"/>
+              </w:rPr>
+              <w:t xml:space="preserve">    Deduct: End Inventory</w:t>
+            </w:r>
+          </w:p>
+        </w:tc>
+        <w:tc>
+          <w:tcPr>
+            <w:tcW w:w="2410" w:type="dxa"/>
+          </w:tcPr>
+          <w:p>
+            <w:pPr>
+              <w:jc w:val="right"/>
+              <w:rPr>
+                <w:rFonts w:ascii="Lucida Console" w:eastAsiaTheme="minorEastAsia" w:hAnsi="Lucida Console"/>
+                <w:lang w:val="en-US"/>
+              </w:rPr>
+            </w:pPr>
+            <w:r>
+              <w:rPr>
+                <w:rFonts w:ascii="Lucida Console" w:eastAsiaTheme="minorEastAsia" w:hAnsi="Lucida Console"/>
+                <w:lang w:val="en-US"/>
+              </w:rPr>
+              <w:t>5,000</w:t>
+            </w:r>
+          </w:p>
+          <w:p>
+            <w:pPr>
+              <w:jc w:val="right"/>
+              <w:rPr>
+                <w:rFonts w:ascii="Lucida Console" w:eastAsiaTheme="minorEastAsia" w:hAnsi="Lucida Console"/>
+                <w:lang w:val="en-US"/>
+              </w:rPr>
+            </w:pPr>
+          </w:p>
+          <w:p>
+            <w:pPr>
+              <w:jc w:val="right"/>
+              <w:rPr>
+                <w:rFonts w:ascii="Lucida Console" w:eastAsiaTheme="minorEastAsia" w:hAnsi="Lucida Console"/>
+                <w:lang w:val="en-US"/>
+              </w:rPr>
+            </w:pPr>
+          </w:p>
+          <w:p>
+            <w:pPr>
+              <w:jc w:val="right"/>
+              <w:rPr>
+                <w:rFonts w:ascii="Lucida Console" w:eastAsiaTheme="minorEastAsia" w:hAnsi="Lucida Console"/>
+                <w:lang w:val="en-US"/>
+              </w:rPr>
+            </w:pPr>
+            <w:r>
+              <w:rPr>
+                <w:rFonts w:ascii="Lucida Console" w:eastAsiaTheme="minorEastAsia" w:hAnsi="Lucida Console"/>
+                <w:lang w:val="en-US"/>
+              </w:rPr>
+              <w:t>2,700</w:t>
+            </w:r>
+          </w:p>
+          <w:p>
+            <w:pPr>
+              <w:jc w:val="right"/>
+              <w:rPr>
+                <w:rFonts w:ascii="Lucida Console" w:eastAsiaTheme="minorEastAsia" w:hAnsi="Lucida Console"/>
+                <w:lang w:val="en-US"/>
+              </w:rPr>
+            </w:pPr>
+            <w:r>
+              <w:rPr>
+                <w:rFonts w:ascii="Lucida Console" w:eastAsiaTheme="minorEastAsia" w:hAnsi="Lucida Console"/>
+                <w:lang w:val="en-US"/>
+              </w:rPr>
+              <w:t>0</w:t>
+            </w:r>
+          </w:p>
+        </w:tc>
+        <w:tc>
+          <w:tcPr>
+            <w:tcW w:w="2410" w:type="dxa"/>
+          </w:tcPr>
+          <w:p>
+            <w:pPr>
+              <w:jc w:val="right"/>
+              <w:rPr>
+                <w:rFonts w:ascii="Lucida Console" w:eastAsiaTheme="minorEastAsia" w:hAnsi="Lucida Console"/>
+                <w:lang w:val="en-US"/>
+              </w:rPr>
+            </w:pPr>
+            <w:r>
+              <w:rPr>
+                <w:rFonts w:ascii="Lucida Console" w:eastAsiaTheme="minorEastAsia" w:hAnsi="Lucida Console"/>
+                <w:lang w:val="en-US"/>
+              </w:rPr>
+              <w:t>5,000</w:t>
+            </w:r>
+          </w:p>
+          <w:p>
+            <w:pPr>
+              <w:jc w:val="right"/>
+              <w:rPr>
+                <w:rFonts w:ascii="Lucida Console" w:eastAsiaTheme="minorEastAsia" w:hAnsi="Lucida Console"/>
+                <w:lang w:val="en-US"/>
+              </w:rPr>
+            </w:pPr>
+          </w:p>
+          <w:p>
+            <w:pPr>
+              <w:jc w:val="right"/>
+              <w:rPr>
+                <w:rFonts w:ascii="Lucida Console" w:eastAsiaTheme="minorEastAsia" w:hAnsi="Lucida Console"/>
+                <w:lang w:val="en-US"/>
+              </w:rPr>
+            </w:pPr>
+          </w:p>
+          <w:p>
+            <w:pPr>
+              <w:jc w:val="right"/>
+              <w:rPr>
+                <w:rFonts w:ascii="Lucida Console" w:eastAsiaTheme="minorEastAsia" w:hAnsi="Lucida Console"/>
+                <w:lang w:val="en-US"/>
+              </w:rPr>
+            </w:pPr>
+            <w:r>
+              <w:rPr>
+                <w:rFonts w:ascii="Lucida Console" w:eastAsiaTheme="minorEastAsia" w:hAnsi="Lucida Console"/>
+                <w:lang w:val="en-US"/>
+              </w:rPr>
+              <w:t>4,300</w:t>
+            </w:r>
+          </w:p>
+          <w:p>
+            <w:pPr>
+              <w:jc w:val="right"/>
+              <w:rPr>
+                <w:rFonts w:ascii="Lucida Console" w:eastAsiaTheme="minorEastAsia" w:hAnsi="Lucida Console"/>
+                <w:lang w:val="en-US"/>
+              </w:rPr>
+            </w:pPr>
+            <w:r>
+              <w:rPr>
+                <w:rFonts w:ascii="Lucida Console" w:eastAsiaTheme="minorEastAsia" w:hAnsi="Lucida Console"/>
+                <w:lang w:val="en-US"/>
+              </w:rPr>
+              <w:t>0</w:t>
+            </w:r>
+          </w:p>
+        </w:tc>
+      </w:tr>
+      <w:tr>
+        <w:tc>
+          <w:tcPr>
+            <w:tcW w:w="5245" w:type="dxa"/>
+            <w:vMerge/>
+          </w:tcPr>
+          <w:p>
+            <w:pPr>
+              <w:rPr>
+                <w:rFonts w:ascii="Lucida Console" w:eastAsiaTheme="minorEastAsia" w:hAnsi="Lucida Console"/>
+                <w:lang w:val="en-US"/>
+              </w:rPr>
+            </w:pPr>
+          </w:p>
+        </w:tc>
+        <w:tc>
+          <w:tcPr>
+            <w:tcW w:w="2410" w:type="dxa"/>
+          </w:tcPr>
+          <w:p>
+            <w:pPr>
+              <w:jc w:val="right"/>
+              <w:rPr>
+                <w:rFonts w:ascii="Lucida Console" w:eastAsiaTheme="minorEastAsia" w:hAnsi="Lucida Console"/>
+                <w:lang w:val="en-US"/>
+              </w:rPr>
+            </w:pPr>
+            <w:r>
+              <w:rPr>
+                <w:rFonts w:ascii="Lucida Console" w:eastAsiaTheme="minorEastAsia" w:hAnsi="Lucida Console"/>
+                <w:lang w:val="en-US"/>
+              </w:rPr>
+              <w:t>2,700</w:t>
+            </w:r>
+          </w:p>
+          <w:p>
+            <w:pPr>
+              <w:jc w:val="right"/>
+              <w:rPr>
+                <w:rFonts w:ascii="Lucida Console" w:eastAsiaTheme="minorEastAsia" w:hAnsi="Lucida Console"/>
+                <w:lang w:val="en-US"/>
+              </w:rPr>
+            </w:pPr>
+            <w:r>
+              <w:rPr>
+                <w:rFonts w:ascii="Lucida Console" w:eastAsiaTheme="minorEastAsia" w:hAnsi="Lucida Console"/>
+                <w:lang w:val="en-US"/>
+              </w:rPr>
+              <w:t>(</w:t>
+            </w:r>
+            <w:r>
+              <w:rPr>
+                <w:rFonts w:ascii="Lucida Console" w:eastAsiaTheme="minorEastAsia" w:hAnsi="Lucida Console"/>
+                <w:lang w:val="en-US"/>
+              </w:rPr>
+              <w:t>600</w:t>
+            </w:r>
+            <w:r>
+              <w:rPr>
+                <w:rFonts w:ascii="Lucida Console" w:eastAsiaTheme="minorEastAsia" w:hAnsi="Lucida Console"/>
+                <w:lang w:val="en-US"/>
+              </w:rPr>
+              <w:t>)</w:t>
+            </w:r>
+          </w:p>
+        </w:tc>
+        <w:tc>
+          <w:tcPr>
+            <w:tcW w:w="2410" w:type="dxa"/>
+          </w:tcPr>
+          <w:p>
+            <w:pPr>
+              <w:jc w:val="right"/>
+              <w:rPr>
+                <w:rFonts w:ascii="Lucida Console" w:eastAsiaTheme="minorEastAsia" w:hAnsi="Lucida Console"/>
+                <w:lang w:val="en-US"/>
+              </w:rPr>
+            </w:pPr>
+            <w:r>
+              <w:rPr>
+                <w:rFonts w:ascii="Lucida Console" w:eastAsiaTheme="minorEastAsia" w:hAnsi="Lucida Console"/>
+                <w:lang w:val="en-US"/>
+              </w:rPr>
+              <w:t>4,300</w:t>
+            </w:r>
+          </w:p>
+          <w:p>
+            <w:pPr>
+              <w:jc w:val="right"/>
+              <w:rPr>
+                <w:rFonts w:ascii="Lucida Console" w:eastAsiaTheme="minorEastAsia" w:hAnsi="Lucida Console"/>
+                <w:lang w:val="en-US"/>
+              </w:rPr>
+            </w:pPr>
+            <w:r>
+              <w:rPr>
+                <w:rFonts w:ascii="Lucida Console" w:eastAsiaTheme="minorEastAsia" w:hAnsi="Lucida Console"/>
+                <w:lang w:val="en-US"/>
+              </w:rPr>
+              <w:t>(</w:t>
+            </w:r>
+            <w:r>
+              <w:rPr>
+                <w:rFonts w:ascii="Lucida Console" w:eastAsiaTheme="minorEastAsia" w:hAnsi="Lucida Console"/>
+                <w:lang w:val="en-US"/>
+              </w:rPr>
+              <w:t>2,200</w:t>
+            </w:r>
+            <w:r>
+              <w:rPr>
+                <w:rFonts w:ascii="Lucida Console" w:eastAsiaTheme="minorEastAsia" w:hAnsi="Lucida Console"/>
+                <w:lang w:val="en-US"/>
+              </w:rPr>
+              <w:t>)</w:t>
+            </w:r>
+          </w:p>
+        </w:tc>
+      </w:tr>
+      <w:tr>
+        <w:tc>
+          <w:tcPr>
+            <w:tcW w:w="5245" w:type="dxa"/>
+          </w:tcPr>
+          <w:p>
+            <w:pPr>
+              <w:rPr>
+                <w:rFonts w:ascii="Lucida Console" w:eastAsiaTheme="minorEastAsia" w:hAnsi="Lucida Console"/>
+                <w:lang w:val="en-US"/>
+              </w:rPr>
+            </w:pPr>
+            <w:r>
+              <w:rPr>
+                <w:rFonts w:ascii="Lucida Console" w:eastAsiaTheme="minorEastAsia" w:hAnsi="Lucida Console"/>
+                <w:lang w:val="en-US"/>
+              </w:rPr>
+              <w:t>Net Cost of Goods Sold</w:t>
+            </w:r>
+          </w:p>
+        </w:tc>
+        <w:tc>
+          <w:tcPr>
+            <w:tcW w:w="2410" w:type="dxa"/>
+          </w:tcPr>
+          <w:p>
+            <w:pPr>
+              <w:jc w:val="right"/>
+              <w:rPr>
+                <w:rFonts w:ascii="Lucida Console" w:eastAsiaTheme="minorEastAsia" w:hAnsi="Lucida Console"/>
+                <w:lang w:val="en-US"/>
+              </w:rPr>
+            </w:pPr>
+            <w:r>
+              <w:rPr>
+                <w:rFonts w:ascii="Lucida Console" w:eastAsiaTheme="minorEastAsia" w:hAnsi="Lucida Console"/>
+                <w:lang w:val="en-US"/>
+              </w:rPr>
+              <w:t>2,</w:t>
+            </w:r>
+            <w:r>
+              <w:rPr>
+                <w:rFonts w:ascii="Lucida Console" w:eastAsiaTheme="minorEastAsia" w:hAnsi="Lucida Console"/>
+                <w:lang w:val="en-US"/>
+              </w:rPr>
+              <w:t>1</w:t>
+            </w:r>
+            <w:r>
+              <w:rPr>
+                <w:rFonts w:ascii="Lucida Console" w:eastAsiaTheme="minorEastAsia" w:hAnsi="Lucida Console"/>
+                <w:lang w:val="en-US"/>
+              </w:rPr>
+              <w:t>00</w:t>
+            </w:r>
+          </w:p>
+        </w:tc>
+        <w:tc>
+          <w:tcPr>
+            <w:tcW w:w="2410" w:type="dxa"/>
+          </w:tcPr>
+          <w:p>
+            <w:pPr>
+              <w:jc w:val="right"/>
+              <w:rPr>
+                <w:rFonts w:ascii="Lucida Console" w:eastAsiaTheme="minorEastAsia" w:hAnsi="Lucida Console"/>
+                <w:lang w:val="en-US"/>
+              </w:rPr>
+            </w:pPr>
+            <w:r>
+              <w:rPr>
+                <w:rFonts w:ascii="Lucida Console" w:eastAsiaTheme="minorEastAsia" w:hAnsi="Lucida Console"/>
+                <w:lang w:val="en-US"/>
+              </w:rPr>
+              <w:t>2</w:t>
+            </w:r>
+            <w:r>
+              <w:rPr>
+                <w:rFonts w:ascii="Lucida Console" w:eastAsiaTheme="minorEastAsia" w:hAnsi="Lucida Console"/>
+                <w:lang w:val="en-US"/>
+              </w:rPr>
+              <w:t>,100</w:t>
+            </w:r>
+          </w:p>
+        </w:tc>
+      </w:tr>
+      <w:tr>
+        <w:tc>
+          <w:tcPr>
+            <w:tcW w:w="5245" w:type="dxa"/>
+          </w:tcPr>
+          <w:p>
+            <w:pPr>
+              <w:rPr>
+                <w:rFonts w:ascii="Lucida Console" w:eastAsiaTheme="minorEastAsia" w:hAnsi="Lucida Console"/>
+                <w:lang w:val="en-US"/>
+              </w:rPr>
+            </w:pPr>
+            <w:r>
+              <w:rPr>
+                <w:rFonts w:ascii="Lucida Console" w:eastAsiaTheme="minorEastAsia" w:hAnsi="Lucida Console"/>
+                <w:lang w:val="en-US"/>
+              </w:rPr>
+              <w:t>Gross Margin</w:t>
+            </w:r>
+          </w:p>
+          <w:p>
+            <w:pPr>
+              <w:rPr>
+                <w:rFonts w:ascii="Lucida Console" w:eastAsiaTheme="minorEastAsia" w:hAnsi="Lucida Console"/>
+                <w:lang w:val="en-US"/>
+              </w:rPr>
+            </w:pPr>
+            <w:r>
+              <w:rPr>
+                <w:rFonts w:ascii="Lucida Console" w:eastAsiaTheme="minorEastAsia" w:hAnsi="Lucida Console"/>
+                <w:lang w:val="en-US"/>
+              </w:rPr>
+              <w:t xml:space="preserve">   Deduct: Other Expenses</w:t>
+            </w:r>
+          </w:p>
+        </w:tc>
+        <w:tc>
+          <w:tcPr>
+            <w:tcW w:w="2410" w:type="dxa"/>
+          </w:tcPr>
+          <w:p>
+            <w:pPr>
+              <w:jc w:val="right"/>
+              <w:rPr>
+                <w:rFonts w:ascii="Lucida Console" w:eastAsiaTheme="minorEastAsia" w:hAnsi="Lucida Console"/>
+                <w:lang w:val="en-US"/>
+              </w:rPr>
+            </w:pPr>
+            <w:r>
+              <w:rPr>
+                <w:rFonts w:ascii="Lucida Console" w:eastAsiaTheme="minorEastAsia" w:hAnsi="Lucida Console"/>
+                <w:lang w:val="en-US"/>
+              </w:rPr>
+              <w:t>2,</w:t>
+            </w:r>
+            <w:r>
+              <w:rPr>
+                <w:rFonts w:ascii="Lucida Console" w:eastAsiaTheme="minorEastAsia" w:hAnsi="Lucida Console"/>
+                <w:lang w:val="en-US"/>
+              </w:rPr>
+              <w:t>9</w:t>
+            </w:r>
+            <w:r>
+              <w:rPr>
+                <w:rFonts w:ascii="Lucida Console" w:eastAsiaTheme="minorEastAsia" w:hAnsi="Lucida Console"/>
+                <w:lang w:val="en-US"/>
+              </w:rPr>
+              <w:t>00</w:t>
+            </w:r>
+          </w:p>
+          <w:p>
+            <w:pPr>
+              <w:jc w:val="right"/>
+              <w:rPr>
+                <w:rFonts w:ascii="Lucida Console" w:eastAsiaTheme="minorEastAsia" w:hAnsi="Lucida Console"/>
+                <w:lang w:val="en-US"/>
+              </w:rPr>
+            </w:pPr>
+            <w:r>
+              <w:rPr>
+                <w:rFonts w:ascii="Lucida Console" w:eastAsiaTheme="minorEastAsia" w:hAnsi="Lucida Console"/>
+                <w:lang w:val="en-US"/>
+              </w:rPr>
+              <w:t>1,400</w:t>
+            </w:r>
+          </w:p>
+        </w:tc>
+        <w:tc>
+          <w:tcPr>
+            <w:tcW w:w="2410" w:type="dxa"/>
+          </w:tcPr>
+          <w:p>
+            <w:pPr>
+              <w:jc w:val="right"/>
+              <w:rPr>
+                <w:rFonts w:ascii="Lucida Console" w:eastAsiaTheme="minorEastAsia" w:hAnsi="Lucida Console"/>
+                <w:lang w:val="en-US"/>
+              </w:rPr>
+            </w:pPr>
+            <w:r>
+              <w:rPr>
+                <w:rFonts w:ascii="Lucida Console" w:eastAsiaTheme="minorEastAsia" w:hAnsi="Lucida Console"/>
+                <w:lang w:val="en-US"/>
+              </w:rPr>
+              <w:t>2</w:t>
+            </w:r>
+            <w:r>
+              <w:rPr>
+                <w:rFonts w:ascii="Lucida Console" w:eastAsiaTheme="minorEastAsia" w:hAnsi="Lucida Console"/>
+                <w:lang w:val="en-US"/>
+              </w:rPr>
+              <w:t>,900</w:t>
+            </w:r>
+          </w:p>
+          <w:p>
+            <w:pPr>
+              <w:jc w:val="right"/>
+              <w:rPr>
+                <w:rFonts w:ascii="Lucida Console" w:eastAsiaTheme="minorEastAsia" w:hAnsi="Lucida Console"/>
+                <w:lang w:val="en-US"/>
+              </w:rPr>
+            </w:pPr>
+            <w:r>
+              <w:rPr>
+                <w:rFonts w:ascii="Lucida Console" w:eastAsiaTheme="minorEastAsia" w:hAnsi="Lucida Console"/>
+                <w:lang w:val="en-US"/>
+              </w:rPr>
+              <w:t>1,400</w:t>
+            </w:r>
+          </w:p>
+        </w:tc>
+      </w:tr>
+      <w:tr>
+        <w:tc>
+          <w:tcPr>
+            <w:tcW w:w="5245" w:type="dxa"/>
+          </w:tcPr>
+          <w:p>
+            <w:pPr>
+              <w:rPr>
+                <w:rFonts w:ascii="Lucida Console" w:eastAsiaTheme="minorEastAsia" w:hAnsi="Lucida Console"/>
+                <w:lang w:val="en-US"/>
+              </w:rPr>
+            </w:pPr>
+            <w:r>
+              <w:rPr>
+                <w:rFonts w:ascii="Lucida Console" w:eastAsiaTheme="minorEastAsia" w:hAnsi="Lucida Console"/>
+                <w:lang w:val="en-US"/>
+              </w:rPr>
+              <w:t>Income Before Tax</w:t>
+            </w:r>
+          </w:p>
+          <w:p>
+            <w:pPr>
+              <w:rPr>
+                <w:rFonts w:ascii="Lucida Console" w:eastAsiaTheme="minorEastAsia" w:hAnsi="Lucida Console"/>
+                <w:lang w:val="en-US"/>
+              </w:rPr>
+            </w:pPr>
+            <w:r>
+              <w:rPr>
+                <w:rFonts w:ascii="Lucida Console" w:eastAsiaTheme="minorEastAsia" w:hAnsi="Lucida Console"/>
+                <w:lang w:val="en-US"/>
+              </w:rPr>
+              <w:t xml:space="preserve">   Deduct: Income Tax</w:t>
+            </w:r>
+          </w:p>
+        </w:tc>
+        <w:tc>
+          <w:tcPr>
+            <w:tcW w:w="2410" w:type="dxa"/>
+          </w:tcPr>
+          <w:p>
+            <w:pPr>
+              <w:jc w:val="right"/>
+              <w:rPr>
+                <w:rFonts w:ascii="Lucida Console" w:eastAsiaTheme="minorEastAsia" w:hAnsi="Lucida Console"/>
+                <w:lang w:val="en-US"/>
+              </w:rPr>
+            </w:pPr>
+            <w:r>
+              <w:rPr>
+                <w:rFonts w:ascii="Lucida Console" w:eastAsiaTheme="minorEastAsia" w:hAnsi="Lucida Console"/>
+                <w:lang w:val="en-US"/>
+              </w:rPr>
+              <w:t>1,</w:t>
+            </w:r>
+            <w:r>
+              <w:rPr>
+                <w:rFonts w:ascii="Lucida Console" w:eastAsiaTheme="minorEastAsia" w:hAnsi="Lucida Console"/>
+                <w:lang w:val="en-US"/>
+              </w:rPr>
+              <w:t>5</w:t>
+            </w:r>
+            <w:r>
+              <w:rPr>
+                <w:rFonts w:ascii="Lucida Console" w:eastAsiaTheme="minorEastAsia" w:hAnsi="Lucida Console"/>
+                <w:lang w:val="en-US"/>
+              </w:rPr>
+              <w:t>00</w:t>
+            </w:r>
+          </w:p>
+          <w:p>
+            <w:pPr>
+              <w:jc w:val="right"/>
+              <w:rPr>
+                <w:rFonts w:ascii="Lucida Console" w:eastAsiaTheme="minorEastAsia" w:hAnsi="Lucida Console"/>
+                <w:lang w:val="en-US"/>
+              </w:rPr>
+            </w:pPr>
+            <w:r>
+              <w:rPr>
+                <w:rFonts w:ascii="Lucida Console" w:eastAsiaTheme="minorEastAsia" w:hAnsi="Lucida Console"/>
+                <w:lang w:val="en-US"/>
+              </w:rPr>
+              <w:t>(</w:t>
+            </w:r>
+            <w:r>
+              <w:rPr>
+                <w:rFonts w:ascii="Lucida Console" w:eastAsiaTheme="minorEastAsia" w:hAnsi="Lucida Console"/>
+                <w:lang w:val="en-US"/>
+              </w:rPr>
+              <w:t>60</w:t>
+            </w:r>
+            <w:r>
+              <w:rPr>
+                <w:rFonts w:ascii="Lucida Console" w:eastAsiaTheme="minorEastAsia" w:hAnsi="Lucida Console"/>
+                <w:lang w:val="en-US"/>
+              </w:rPr>
+              <w:t>0)</w:t>
+            </w:r>
+          </w:p>
+        </w:tc>
+        <w:tc>
+          <w:tcPr>
+            <w:tcW w:w="2410" w:type="dxa"/>
+          </w:tcPr>
+          <w:p>
+            <w:pPr>
+              <w:jc w:val="right"/>
+              <w:rPr>
+                <w:rFonts w:ascii="Lucida Console" w:eastAsiaTheme="minorEastAsia" w:hAnsi="Lucida Console"/>
+                <w:lang w:val="en-US"/>
+              </w:rPr>
+            </w:pPr>
+            <w:r>
+              <w:rPr>
+                <w:rFonts w:ascii="Lucida Console" w:eastAsiaTheme="minorEastAsia" w:hAnsi="Lucida Console"/>
+                <w:lang w:val="en-US"/>
+              </w:rPr>
+              <w:t>1,</w:t>
+            </w:r>
+            <w:r>
+              <w:rPr>
+                <w:rFonts w:ascii="Lucida Console" w:eastAsiaTheme="minorEastAsia" w:hAnsi="Lucida Console"/>
+                <w:lang w:val="en-US"/>
+              </w:rPr>
+              <w:t>500</w:t>
+            </w:r>
+          </w:p>
+          <w:p>
+            <w:pPr>
+              <w:jc w:val="right"/>
+              <w:rPr>
+                <w:rFonts w:ascii="Lucida Console" w:eastAsiaTheme="minorEastAsia" w:hAnsi="Lucida Console"/>
+                <w:lang w:val="en-US"/>
+              </w:rPr>
+            </w:pPr>
+            <w:r>
+              <w:rPr>
+                <w:rFonts w:ascii="Lucida Console" w:eastAsiaTheme="minorEastAsia" w:hAnsi="Lucida Console"/>
+                <w:lang w:val="en-US"/>
+              </w:rPr>
+              <w:t>(</w:t>
+            </w:r>
+            <w:r>
+              <w:rPr>
+                <w:rFonts w:ascii="Lucida Console" w:eastAsiaTheme="minorEastAsia" w:hAnsi="Lucida Console"/>
+                <w:lang w:val="en-US"/>
+              </w:rPr>
+              <w:t>6</w:t>
+            </w:r>
+            <w:r>
+              <w:rPr>
+                <w:rFonts w:ascii="Lucida Console" w:eastAsiaTheme="minorEastAsia" w:hAnsi="Lucida Console"/>
+                <w:lang w:val="en-US"/>
+              </w:rPr>
+              <w:t>00)</w:t>
+            </w:r>
+          </w:p>
+        </w:tc>
+      </w:tr>
+      <w:tr>
+        <w:tc>
+          <w:tcPr>
+            <w:tcW w:w="5245" w:type="dxa"/>
+          </w:tcPr>
+          <w:p>
+            <w:pPr>
+              <w:rPr>
+                <w:rFonts w:ascii="Lucida Console" w:eastAsiaTheme="minorEastAsia" w:hAnsi="Lucida Console"/>
+                <w:lang w:val="en-US"/>
+              </w:rPr>
+            </w:pPr>
+            <w:r>
+              <w:rPr>
+                <w:rFonts w:ascii="Lucida Console" w:eastAsiaTheme="minorEastAsia" w:hAnsi="Lucida Console"/>
+                <w:lang w:val="en-US"/>
+              </w:rPr>
+              <w:t>Net Income</w:t>
+            </w:r>
+          </w:p>
+          <w:p>
+            <w:pPr>
+              <w:rPr>
+                <w:rFonts w:ascii="Lucida Console" w:eastAsiaTheme="minorEastAsia" w:hAnsi="Lucida Console"/>
+                <w:lang w:val="en-US"/>
+              </w:rPr>
+            </w:pPr>
+            <w:r>
+              <w:rPr>
+                <w:rFonts w:ascii="Lucida Console" w:eastAsiaTheme="minorEastAsia" w:hAnsi="Lucida Console"/>
+                <w:lang w:val="en-US"/>
+              </w:rPr>
+              <w:t xml:space="preserve">   Divide: No of shares (100,000)</w:t>
+            </w:r>
+          </w:p>
+        </w:tc>
+        <w:tc>
+          <w:tcPr>
+            <w:tcW w:w="2410" w:type="dxa"/>
+          </w:tcPr>
+          <w:p>
+            <w:pPr>
+              <w:jc w:val="right"/>
+              <w:rPr>
+                <w:rFonts w:ascii="Lucida Console" w:eastAsiaTheme="minorEastAsia" w:hAnsi="Lucida Console"/>
+                <w:lang w:val="en-US"/>
+              </w:rPr>
+            </w:pPr>
+            <w:r>
+              <w:rPr>
+                <w:rFonts w:ascii="Lucida Console" w:eastAsiaTheme="minorEastAsia" w:hAnsi="Lucida Console"/>
+                <w:lang w:val="en-US"/>
+              </w:rPr>
+              <w:t>900</w:t>
+            </w:r>
+          </w:p>
+        </w:tc>
+        <w:tc>
+          <w:tcPr>
+            <w:tcW w:w="2410" w:type="dxa"/>
+          </w:tcPr>
+          <w:p>
+            <w:pPr>
+              <w:jc w:val="right"/>
+              <w:rPr>
+                <w:rFonts w:ascii="Lucida Console" w:eastAsiaTheme="minorEastAsia" w:hAnsi="Lucida Console"/>
+                <w:lang w:val="en-US"/>
+              </w:rPr>
+            </w:pPr>
+            <w:r>
+              <w:rPr>
+                <w:rFonts w:ascii="Lucida Console" w:eastAsiaTheme="minorEastAsia" w:hAnsi="Lucida Console"/>
+                <w:lang w:val="en-US"/>
+              </w:rPr>
+              <w:t>9</w:t>
+            </w:r>
+            <w:r>
+              <w:rPr>
+                <w:rFonts w:ascii="Lucida Console" w:eastAsiaTheme="minorEastAsia" w:hAnsi="Lucida Console"/>
+                <w:lang w:val="en-US"/>
+              </w:rPr>
+              <w:t>00</w:t>
+            </w:r>
+          </w:p>
+        </w:tc>
+      </w:tr>
+      <w:tr>
+        <w:tc>
+          <w:tcPr>
+            <w:tcW w:w="5245" w:type="dxa"/>
+          </w:tcPr>
+          <w:p>
+            <w:pPr>
+              <w:rPr>
+                <w:rFonts w:ascii="Lucida Console" w:eastAsiaTheme="minorEastAsia" w:hAnsi="Lucida Console"/>
+                <w:lang w:val="en-US"/>
+              </w:rPr>
+            </w:pPr>
+            <w:r>
+              <w:rPr>
+                <w:rFonts w:ascii="Lucida Console" w:eastAsiaTheme="minorEastAsia" w:hAnsi="Lucida Console"/>
+                <w:lang w:val="en-US"/>
+              </w:rPr>
+              <w:t>Earnings Per Share (in $)</w:t>
+            </w:r>
+          </w:p>
+        </w:tc>
+        <w:tc>
+          <w:tcPr>
+            <w:tcW w:w="2410" w:type="dxa"/>
+          </w:tcPr>
+          <w:p>
+            <w:pPr>
+              <w:jc w:val="right"/>
+              <w:rPr>
+                <w:rFonts w:ascii="Lucida Console" w:eastAsiaTheme="minorEastAsia" w:hAnsi="Lucida Console"/>
+                <w:lang w:val="en-US"/>
+              </w:rPr>
+            </w:pPr>
+            <w:r>
+              <w:rPr>
+                <w:rFonts w:ascii="Lucida Console" w:eastAsiaTheme="minorEastAsia" w:hAnsi="Lucida Console"/>
+                <w:lang w:val="en-US"/>
+              </w:rPr>
+              <w:t>9.0</w:t>
+            </w:r>
+          </w:p>
+        </w:tc>
+        <w:tc>
+          <w:tcPr>
+            <w:tcW w:w="2410" w:type="dxa"/>
+          </w:tcPr>
+          <w:p>
+            <w:pPr>
+              <w:jc w:val="right"/>
+              <w:rPr>
+                <w:rFonts w:ascii="Lucida Console" w:eastAsiaTheme="minorEastAsia" w:hAnsi="Lucida Console"/>
+                <w:lang w:val="en-US"/>
+              </w:rPr>
+            </w:pPr>
+            <w:r>
+              <w:rPr>
+                <w:rFonts w:ascii="Lucida Console" w:eastAsiaTheme="minorEastAsia" w:hAnsi="Lucida Console"/>
+                <w:lang w:val="en-US"/>
+              </w:rPr>
+              <w:t>9</w:t>
+            </w:r>
+            <w:r>
+              <w:rPr>
+                <w:rFonts w:ascii="Lucida Console" w:eastAsiaTheme="minorEastAsia" w:hAnsi="Lucida Console"/>
+                <w:lang w:val="en-US"/>
+              </w:rPr>
+              <w:t>.0</w:t>
+            </w:r>
+          </w:p>
+        </w:tc>
+      </w:tr>
+    </w:tbl>
+    <w:p>
+      <w:pPr>
+        <w:rPr>
+          <w:rFonts w:ascii="Lucida Console" w:eastAsiaTheme="minorEastAsia" w:hAnsi="Lucida Console"/>
+          <w:lang w:val="en-US"/>
+        </w:rPr>
+      </w:pPr>
+    </w:p>
+    <w:p>
+      <w:pPr>
+        <w:rPr>
+          <w:rFonts w:ascii="Lucida Console" w:eastAsiaTheme="minorEastAsia" w:hAnsi="Lucida Console"/>
+          <w:lang w:val="en-US"/>
+        </w:rPr>
+      </w:pPr>
+      <w:r>
+        <w:rPr>
+          <w:rFonts w:ascii="Lucida Console" w:eastAsiaTheme="minorEastAsia" w:hAnsi="Lucida Console"/>
+          <w:lang w:val="en-US"/>
+        </w:rPr>
+        <w:t>(3)</w:t>
+      </w:r>
+    </w:p>
+    <w:p>
+      <w:pPr>
+        <w:rPr>
+          <w:rFonts w:ascii="Lucida Console" w:eastAsiaTheme="minorEastAsia" w:hAnsi="Lucida Console"/>
+          <w:lang w:val="en-US"/>
+        </w:rPr>
+      </w:pPr>
+      <w:r>
+        <w:rPr>
+          <w:rFonts w:ascii="Lucida Console" w:eastAsiaTheme="minorEastAsia" w:hAnsi="Lucida Console"/>
+          <w:lang w:val="en-US"/>
+        </w:rPr>
+        <w:t xml:space="preserve">Fleming should use the FIFO method. While the LIFO method saves taxes, the FIFO method ensures that the shareholders get to see higher income. Since it is in the first year of its business, it needs to show that it is earning higher and earn the stockholders’ trust. </w:t>
+      </w:r>
+    </w:p>
+    <w:p>
+      <w:pPr>
+        <w:rPr>
+          <w:rFonts w:ascii="Lucida Console" w:eastAsiaTheme="minorEastAsia" w:hAnsi="Lucida Console"/>
+          <w:lang w:val="en-US"/>
+        </w:rPr>
+      </w:pPr>
+      <w:r>
+        <w:rPr>
+          <w:rFonts w:ascii="Lucida Console" w:eastAsiaTheme="minorEastAsia" w:hAnsi="Lucida Console"/>
+          <w:lang w:val="en-US"/>
+        </w:rPr>
+        <w:t>(4)</w:t>
+      </w:r>
+    </w:p>
+    <w:p>
+      <w:pPr>
+        <w:rPr>
+          <w:rFonts w:ascii="Lucida Console" w:eastAsiaTheme="minorEastAsia" w:hAnsi="Lucida Console"/>
+          <w:lang w:val="en-US"/>
+        </w:rPr>
+      </w:pPr>
+      <w:r>
+        <w:rPr>
+          <w:rFonts w:ascii="Lucida Console" w:eastAsiaTheme="minorEastAsia" w:hAnsi="Lucida Console"/>
+          <w:lang w:val="en-US"/>
+        </w:rPr>
+        <w:lastRenderedPageBreak/>
+        <w:t xml:space="preserve">(a) </w:t>
+      </w:r>
+    </w:p>
+    <w:tbl>
+      <w:tblPr>
+        <w:tblStyle w:val="TableGrid"/>
+        <w:tblW w:w="11482" w:type="dxa"/>
+        <w:tblInd w:w="-1281" w:type="dxa"/>
+        <w:tblLook w:val="04A0" w:firstRow="1" w:lastRow="0" w:firstColumn="1" w:lastColumn="0" w:noHBand="0" w:noVBand="1"/>
+      </w:tblPr>
+      <w:tblGrid>
+        <w:gridCol w:w="4395"/>
+        <w:gridCol w:w="1559"/>
+        <w:gridCol w:w="1559"/>
+        <w:gridCol w:w="1977"/>
+        <w:gridCol w:w="1992"/>
+      </w:tblGrid>
+      <w:tr>
+        <w:trPr>
+          <w:trHeight w:val="201"/>
+        </w:trPr>
+        <w:tc>
+          <w:tcPr>
+            <w:tcW w:w="4395" w:type="dxa"/>
+            <w:vMerge w:val="restart"/>
+          </w:tcPr>
+          <w:p>
+            <w:pPr>
+              <w:rPr>
+                <w:rFonts w:ascii="Lucida Console" w:eastAsiaTheme="minorEastAsia" w:hAnsi="Lucida Console"/>
+                <w:lang w:val="en-US"/>
+              </w:rPr>
+            </w:pPr>
+          </w:p>
+          <w:p>
+            <w:pPr>
+              <w:jc w:val="center"/>
+              <w:rPr>
+                <w:rFonts w:ascii="Lucida Console" w:eastAsiaTheme="minorEastAsia" w:hAnsi="Lucida Console"/>
+                <w:lang w:val="en-US"/>
+              </w:rPr>
+            </w:pPr>
+            <w:r>
+              <w:rPr>
+                <w:rFonts w:ascii="Lucida Console" w:eastAsiaTheme="minorEastAsia" w:hAnsi="Lucida Console"/>
+                <w:lang w:val="en-US"/>
+              </w:rPr>
+              <w:t>Particulars</w:t>
+            </w:r>
+          </w:p>
+        </w:tc>
+        <w:tc>
+          <w:tcPr>
+            <w:tcW w:w="7087" w:type="dxa"/>
+            <w:gridSpan w:val="4"/>
+          </w:tcPr>
+          <w:p>
+            <w:pPr>
+              <w:jc w:val="center"/>
+              <w:rPr>
+                <w:rFonts w:ascii="Lucida Console" w:eastAsiaTheme="minorEastAsia" w:hAnsi="Lucida Console"/>
+                <w:lang w:val="en-US"/>
+              </w:rPr>
+            </w:pPr>
+            <w:r>
+              <w:rPr>
+                <w:rFonts w:ascii="Lucida Console" w:eastAsiaTheme="minorEastAsia" w:hAnsi="Lucida Console"/>
+                <w:lang w:val="en-US"/>
+              </w:rPr>
+              <w:t>Amount (in thousands of $)</w:t>
+            </w:r>
+          </w:p>
+        </w:tc>
+      </w:tr>
+      <w:tr>
+        <w:trPr>
+          <w:trHeight w:val="121"/>
+        </w:trPr>
+        <w:tc>
+          <w:tcPr>
+            <w:tcW w:w="4395" w:type="dxa"/>
+            <w:vMerge/>
+          </w:tcPr>
+          <w:p>
+            <w:pPr>
+              <w:rPr>
+                <w:rFonts w:ascii="Lucida Console" w:eastAsiaTheme="minorEastAsia" w:hAnsi="Lucida Console"/>
+                <w:lang w:val="en-US"/>
+              </w:rPr>
+            </w:pPr>
+          </w:p>
+        </w:tc>
+        <w:tc>
+          <w:tcPr>
+            <w:tcW w:w="1559" w:type="dxa"/>
+          </w:tcPr>
+          <w:p>
+            <w:pPr>
+              <w:jc w:val="right"/>
+              <w:rPr>
+                <w:rFonts w:ascii="Lucida Console" w:eastAsiaTheme="minorEastAsia" w:hAnsi="Lucida Console"/>
+                <w:lang w:val="en-US"/>
+              </w:rPr>
+            </w:pPr>
+            <w:r>
+              <w:rPr>
+                <w:rFonts w:ascii="Lucida Console" w:eastAsiaTheme="minorEastAsia" w:hAnsi="Lucida Console"/>
+                <w:lang w:val="en-US"/>
+              </w:rPr>
+              <w:t>FIFO</w:t>
+            </w:r>
+          </w:p>
+        </w:tc>
+        <w:tc>
+          <w:tcPr>
+            <w:tcW w:w="1559" w:type="dxa"/>
+          </w:tcPr>
+          <w:p>
+            <w:pPr>
+              <w:jc w:val="right"/>
+              <w:rPr>
+                <w:rFonts w:ascii="Lucida Console" w:eastAsiaTheme="minorEastAsia" w:hAnsi="Lucida Console"/>
+                <w:lang w:val="en-US"/>
+              </w:rPr>
+            </w:pPr>
+            <w:r>
+              <w:rPr>
+                <w:rFonts w:ascii="Lucida Console" w:eastAsiaTheme="minorEastAsia" w:hAnsi="Lucida Console"/>
+                <w:lang w:val="en-US"/>
+              </w:rPr>
+              <w:t>LIFO</w:t>
+            </w:r>
+          </w:p>
+        </w:tc>
+        <w:tc>
+          <w:tcPr>
+            <w:tcW w:w="1977" w:type="dxa"/>
+          </w:tcPr>
+          <w:p>
+            <w:pPr>
+              <w:jc w:val="right"/>
+              <w:rPr>
+                <w:rFonts w:ascii="Lucida Console" w:eastAsiaTheme="minorEastAsia" w:hAnsi="Lucida Console"/>
+                <w:lang w:val="en-US"/>
+              </w:rPr>
+            </w:pPr>
+            <w:r>
+              <w:rPr>
+                <w:rFonts w:ascii="Lucida Console" w:eastAsiaTheme="minorEastAsia" w:hAnsi="Lucida Console"/>
+                <w:lang w:val="en-US"/>
+              </w:rPr>
+              <w:t xml:space="preserve">FIFO </w:t>
+            </w:r>
+          </w:p>
+          <w:p>
+            <w:pPr>
+              <w:jc w:val="right"/>
+              <w:rPr>
+                <w:rFonts w:ascii="Lucida Console" w:eastAsiaTheme="minorEastAsia" w:hAnsi="Lucida Console"/>
+                <w:lang w:val="en-US"/>
+              </w:rPr>
+            </w:pPr>
+            <w:r>
+              <w:rPr>
+                <w:rFonts w:ascii="Lucida Console" w:eastAsiaTheme="minorEastAsia" w:hAnsi="Lucida Console"/>
+                <w:lang w:val="en-US"/>
+              </w:rPr>
+              <w:t>(Purchased)</w:t>
+            </w:r>
+          </w:p>
+        </w:tc>
+        <w:tc>
+          <w:tcPr>
+            <w:tcW w:w="1992" w:type="dxa"/>
+          </w:tcPr>
+          <w:p>
+            <w:pPr>
+              <w:jc w:val="right"/>
+              <w:rPr>
+                <w:rFonts w:ascii="Lucida Console" w:eastAsiaTheme="minorEastAsia" w:hAnsi="Lucida Console"/>
+                <w:lang w:val="en-US"/>
+              </w:rPr>
+            </w:pPr>
+            <w:r>
+              <w:rPr>
+                <w:rFonts w:ascii="Lucida Console" w:eastAsiaTheme="minorEastAsia" w:hAnsi="Lucida Console"/>
+                <w:lang w:val="en-US"/>
+              </w:rPr>
+              <w:t>LIFO</w:t>
+            </w:r>
+          </w:p>
+          <w:p>
+            <w:pPr>
+              <w:jc w:val="right"/>
+              <w:rPr>
+                <w:rFonts w:ascii="Lucida Console" w:eastAsiaTheme="minorEastAsia" w:hAnsi="Lucida Console"/>
+                <w:lang w:val="en-US"/>
+              </w:rPr>
+            </w:pPr>
+            <w:r>
+              <w:rPr>
+                <w:rFonts w:ascii="Lucida Console" w:eastAsiaTheme="minorEastAsia" w:hAnsi="Lucida Console"/>
+                <w:lang w:val="en-US"/>
+              </w:rPr>
+              <w:t>(Purchased)</w:t>
+            </w:r>
+          </w:p>
+        </w:tc>
+      </w:tr>
+      <w:tr>
+        <w:trPr>
+          <w:trHeight w:val="1009"/>
+        </w:trPr>
+        <w:tc>
+          <w:tcPr>
+            <w:tcW w:w="4395" w:type="dxa"/>
+            <w:vMerge w:val="restart"/>
+          </w:tcPr>
+          <w:p>
+            <w:pPr>
+              <w:rPr>
+                <w:rFonts w:ascii="Lucida Console" w:eastAsiaTheme="minorEastAsia" w:hAnsi="Lucida Console"/>
+                <w:lang w:val="en-US"/>
+              </w:rPr>
+            </w:pPr>
+            <w:r>
+              <w:rPr>
+                <w:rFonts w:ascii="Lucida Console" w:eastAsiaTheme="minorEastAsia" w:hAnsi="Lucida Console"/>
+                <w:lang w:val="en-US"/>
+              </w:rPr>
+              <w:t>Net Sales</w:t>
+            </w:r>
+          </w:p>
+          <w:p>
+            <w:pPr>
+              <w:rPr>
+                <w:rFonts w:ascii="Lucida Console" w:eastAsiaTheme="minorEastAsia" w:hAnsi="Lucida Console"/>
+                <w:lang w:val="en-US"/>
+              </w:rPr>
+            </w:pPr>
+          </w:p>
+          <w:p>
+            <w:pPr>
+              <w:rPr>
+                <w:rFonts w:ascii="Lucida Console" w:eastAsiaTheme="minorEastAsia" w:hAnsi="Lucida Console"/>
+                <w:lang w:val="en-US"/>
+              </w:rPr>
+            </w:pPr>
+            <w:r>
+              <w:rPr>
+                <w:rFonts w:ascii="Lucida Console" w:eastAsiaTheme="minorEastAsia" w:hAnsi="Lucida Console"/>
+                <w:lang w:val="en-US"/>
+              </w:rPr>
+              <w:t>Cost of Goods Sold:</w:t>
+            </w:r>
+          </w:p>
+          <w:p>
+            <w:pPr>
+              <w:rPr>
+                <w:rFonts w:ascii="Lucida Console" w:eastAsiaTheme="minorEastAsia" w:hAnsi="Lucida Console"/>
+                <w:lang w:val="en-US"/>
+              </w:rPr>
+            </w:pPr>
+            <w:r>
+              <w:rPr>
+                <w:rFonts w:ascii="Lucida Console" w:eastAsiaTheme="minorEastAsia" w:hAnsi="Lucida Console"/>
+                <w:lang w:val="en-US"/>
+              </w:rPr>
+              <w:t xml:space="preserve">   Purchase of Goods</w:t>
+            </w:r>
+          </w:p>
+          <w:p>
+            <w:pPr>
+              <w:rPr>
+                <w:rFonts w:ascii="Lucida Console" w:eastAsiaTheme="minorEastAsia" w:hAnsi="Lucida Console"/>
+                <w:lang w:val="en-US"/>
+              </w:rPr>
+            </w:pPr>
+            <w:r>
+              <w:rPr>
+                <w:rFonts w:ascii="Lucida Console" w:eastAsiaTheme="minorEastAsia" w:hAnsi="Lucida Console"/>
+                <w:lang w:val="en-US"/>
+              </w:rPr>
+              <w:t xml:space="preserve">    Beginning Inventory</w:t>
+            </w:r>
+          </w:p>
+          <w:p>
+            <w:pPr>
+              <w:rPr>
+                <w:rFonts w:ascii="Lucida Console" w:eastAsiaTheme="minorEastAsia" w:hAnsi="Lucida Console"/>
+                <w:lang w:val="en-US"/>
+              </w:rPr>
+            </w:pPr>
+            <w:r>
+              <w:rPr>
+                <w:rFonts w:ascii="Lucida Console" w:eastAsiaTheme="minorEastAsia" w:hAnsi="Lucida Console"/>
+                <w:lang w:val="en-US"/>
+              </w:rPr>
+              <w:t xml:space="preserve">   Goods Available for Sale</w:t>
+            </w:r>
+          </w:p>
+          <w:p>
+            <w:pPr>
+              <w:rPr>
+                <w:rFonts w:ascii="Lucida Console" w:eastAsiaTheme="minorEastAsia" w:hAnsi="Lucida Console"/>
+                <w:lang w:val="en-US"/>
+              </w:rPr>
+            </w:pPr>
+            <w:r>
+              <w:rPr>
+                <w:rFonts w:ascii="Lucida Console" w:eastAsiaTheme="minorEastAsia" w:hAnsi="Lucida Console"/>
+                <w:lang w:val="en-US"/>
+              </w:rPr>
+              <w:t xml:space="preserve">    Deduct: End Inventory</w:t>
+            </w:r>
+          </w:p>
+        </w:tc>
+        <w:tc>
+          <w:tcPr>
+            <w:tcW w:w="1559" w:type="dxa"/>
+          </w:tcPr>
+          <w:p>
+            <w:pPr>
+              <w:jc w:val="right"/>
+              <w:rPr>
+                <w:rFonts w:ascii="Lucida Console" w:eastAsiaTheme="minorEastAsia" w:hAnsi="Lucida Console"/>
+                <w:lang w:val="en-US"/>
+              </w:rPr>
+            </w:pPr>
+            <w:r>
+              <w:rPr>
+                <w:rFonts w:ascii="Lucida Console" w:eastAsiaTheme="minorEastAsia" w:hAnsi="Lucida Console"/>
+                <w:lang w:val="en-US"/>
+              </w:rPr>
+              <w:t>5,</w:t>
+            </w:r>
+            <w:r>
+              <w:rPr>
+                <w:rFonts w:ascii="Lucida Console" w:eastAsiaTheme="minorEastAsia" w:hAnsi="Lucida Console"/>
+                <w:lang w:val="en-US"/>
+              </w:rPr>
+              <w:t>5</w:t>
+            </w:r>
+            <w:r>
+              <w:rPr>
+                <w:rFonts w:ascii="Lucida Console" w:eastAsiaTheme="minorEastAsia" w:hAnsi="Lucida Console"/>
+                <w:lang w:val="en-US"/>
+              </w:rPr>
+              <w:t>00</w:t>
+            </w:r>
+          </w:p>
+          <w:p>
+            <w:pPr>
+              <w:jc w:val="right"/>
+              <w:rPr>
+                <w:rFonts w:ascii="Lucida Console" w:eastAsiaTheme="minorEastAsia" w:hAnsi="Lucida Console"/>
+                <w:lang w:val="en-US"/>
+              </w:rPr>
+            </w:pPr>
+          </w:p>
+          <w:p>
+            <w:pPr>
+              <w:jc w:val="right"/>
+              <w:rPr>
+                <w:rFonts w:ascii="Lucida Console" w:eastAsiaTheme="minorEastAsia" w:hAnsi="Lucida Console"/>
+                <w:lang w:val="en-US"/>
+              </w:rPr>
+            </w:pPr>
+          </w:p>
+          <w:p>
+            <w:pPr>
+              <w:jc w:val="right"/>
+              <w:rPr>
+                <w:rFonts w:ascii="Lucida Console" w:eastAsiaTheme="minorEastAsia" w:hAnsi="Lucida Console"/>
+                <w:lang w:val="en-US"/>
+              </w:rPr>
+            </w:pPr>
+            <w:r>
+              <w:rPr>
+                <w:rFonts w:ascii="Lucida Console" w:eastAsiaTheme="minorEastAsia" w:hAnsi="Lucida Console"/>
+                <w:lang w:val="en-US"/>
+              </w:rPr>
+              <w:t>6,800</w:t>
+            </w:r>
+          </w:p>
+          <w:p>
+            <w:pPr>
+              <w:jc w:val="right"/>
+              <w:rPr>
+                <w:rFonts w:ascii="Lucida Console" w:eastAsiaTheme="minorEastAsia" w:hAnsi="Lucida Console"/>
+                <w:lang w:val="en-US"/>
+              </w:rPr>
+            </w:pPr>
+            <w:r>
+              <w:rPr>
+                <w:rFonts w:ascii="Lucida Console" w:eastAsiaTheme="minorEastAsia" w:hAnsi="Lucida Console"/>
+                <w:lang w:val="en-US"/>
+              </w:rPr>
+              <w:t>600</w:t>
+            </w:r>
+          </w:p>
+        </w:tc>
+        <w:tc>
+          <w:tcPr>
+            <w:tcW w:w="1559" w:type="dxa"/>
+          </w:tcPr>
+          <w:p>
+            <w:pPr>
+              <w:jc w:val="right"/>
+              <w:rPr>
+                <w:rFonts w:ascii="Lucida Console" w:eastAsiaTheme="minorEastAsia" w:hAnsi="Lucida Console"/>
+                <w:lang w:val="en-US"/>
+              </w:rPr>
+            </w:pPr>
+            <w:r>
+              <w:rPr>
+                <w:rFonts w:ascii="Lucida Console" w:eastAsiaTheme="minorEastAsia" w:hAnsi="Lucida Console"/>
+                <w:lang w:val="en-US"/>
+              </w:rPr>
+              <w:t>5,</w:t>
+            </w:r>
+            <w:r>
+              <w:rPr>
+                <w:rFonts w:ascii="Lucida Console" w:eastAsiaTheme="minorEastAsia" w:hAnsi="Lucida Console"/>
+                <w:lang w:val="en-US"/>
+              </w:rPr>
+              <w:t>5</w:t>
+            </w:r>
+            <w:r>
+              <w:rPr>
+                <w:rFonts w:ascii="Lucida Console" w:eastAsiaTheme="minorEastAsia" w:hAnsi="Lucida Console"/>
+                <w:lang w:val="en-US"/>
+              </w:rPr>
+              <w:t>00</w:t>
+            </w:r>
+          </w:p>
+          <w:p>
+            <w:pPr>
+              <w:jc w:val="right"/>
+              <w:rPr>
+                <w:rFonts w:ascii="Lucida Console" w:eastAsiaTheme="minorEastAsia" w:hAnsi="Lucida Console"/>
+                <w:lang w:val="en-US"/>
+              </w:rPr>
+            </w:pPr>
+          </w:p>
+          <w:p>
+            <w:pPr>
+              <w:jc w:val="right"/>
+              <w:rPr>
+                <w:rFonts w:ascii="Lucida Console" w:eastAsiaTheme="minorEastAsia" w:hAnsi="Lucida Console"/>
+                <w:lang w:val="en-US"/>
+              </w:rPr>
+            </w:pPr>
+          </w:p>
+          <w:p>
+            <w:pPr>
+              <w:jc w:val="right"/>
+              <w:rPr>
+                <w:rFonts w:ascii="Lucida Console" w:eastAsiaTheme="minorEastAsia" w:hAnsi="Lucida Console"/>
+                <w:lang w:val="en-US"/>
+              </w:rPr>
+            </w:pPr>
+            <w:r>
+              <w:rPr>
+                <w:rFonts w:ascii="Lucida Console" w:eastAsiaTheme="minorEastAsia" w:hAnsi="Lucida Console"/>
+                <w:lang w:val="en-US"/>
+              </w:rPr>
+              <w:t>6,800</w:t>
+            </w:r>
+          </w:p>
+          <w:p>
+            <w:pPr>
+              <w:jc w:val="right"/>
+              <w:rPr>
+                <w:rFonts w:ascii="Lucida Console" w:eastAsiaTheme="minorEastAsia" w:hAnsi="Lucida Console"/>
+                <w:lang w:val="en-US"/>
+              </w:rPr>
+            </w:pPr>
+            <w:r>
+              <w:rPr>
+                <w:rFonts w:ascii="Lucida Console" w:eastAsiaTheme="minorEastAsia" w:hAnsi="Lucida Console"/>
+                <w:lang w:val="en-US"/>
+              </w:rPr>
+              <w:t>400</w:t>
+            </w:r>
+          </w:p>
+        </w:tc>
+        <w:tc>
+          <w:tcPr>
+            <w:tcW w:w="1977" w:type="dxa"/>
+          </w:tcPr>
+          <w:p>
+            <w:pPr>
+              <w:jc w:val="right"/>
+              <w:rPr>
+                <w:rFonts w:ascii="Lucida Console" w:eastAsiaTheme="minorEastAsia" w:hAnsi="Lucida Console"/>
+                <w:lang w:val="en-US"/>
+              </w:rPr>
+            </w:pPr>
+            <w:r>
+              <w:rPr>
+                <w:rFonts w:ascii="Lucida Console" w:eastAsiaTheme="minorEastAsia" w:hAnsi="Lucida Console"/>
+                <w:lang w:val="en-US"/>
+              </w:rPr>
+              <w:t>5,500</w:t>
+            </w:r>
+          </w:p>
+          <w:p>
+            <w:pPr>
+              <w:jc w:val="right"/>
+              <w:rPr>
+                <w:rFonts w:ascii="Lucida Console" w:eastAsiaTheme="minorEastAsia" w:hAnsi="Lucida Console"/>
+                <w:lang w:val="en-US"/>
+              </w:rPr>
+            </w:pPr>
+          </w:p>
+          <w:p>
+            <w:pPr>
+              <w:jc w:val="right"/>
+              <w:rPr>
+                <w:rFonts w:ascii="Lucida Console" w:eastAsiaTheme="minorEastAsia" w:hAnsi="Lucida Console"/>
+                <w:lang w:val="en-US"/>
+              </w:rPr>
+            </w:pPr>
+          </w:p>
+          <w:p>
+            <w:pPr>
+              <w:jc w:val="right"/>
+              <w:rPr>
+                <w:rFonts w:ascii="Lucida Console" w:eastAsiaTheme="minorEastAsia" w:hAnsi="Lucida Console"/>
+                <w:lang w:val="en-US"/>
+              </w:rPr>
+            </w:pPr>
+            <w:r>
+              <w:rPr>
+                <w:rFonts w:ascii="Lucida Console" w:eastAsiaTheme="minorEastAsia" w:hAnsi="Lucida Console"/>
+                <w:lang w:val="en-US"/>
+              </w:rPr>
+              <w:t>5,200</w:t>
+            </w:r>
+          </w:p>
+          <w:p>
+            <w:pPr>
+              <w:jc w:val="right"/>
+              <w:rPr>
+                <w:rFonts w:ascii="Lucida Console" w:eastAsiaTheme="minorEastAsia" w:hAnsi="Lucida Console"/>
+                <w:lang w:val="en-US"/>
+              </w:rPr>
+            </w:pPr>
+            <w:r>
+              <w:rPr>
+                <w:rFonts w:ascii="Lucida Console" w:eastAsiaTheme="minorEastAsia" w:hAnsi="Lucida Console"/>
+                <w:lang w:val="en-US"/>
+              </w:rPr>
+              <w:t>2,200</w:t>
+            </w:r>
+          </w:p>
+        </w:tc>
+        <w:tc>
+          <w:tcPr>
+            <w:tcW w:w="1992" w:type="dxa"/>
+          </w:tcPr>
+          <w:p>
+            <w:pPr>
+              <w:jc w:val="right"/>
+              <w:rPr>
+                <w:rFonts w:ascii="Lucida Console" w:eastAsiaTheme="minorEastAsia" w:hAnsi="Lucida Console"/>
+                <w:lang w:val="en-US"/>
+              </w:rPr>
+            </w:pPr>
+            <w:r>
+              <w:rPr>
+                <w:rFonts w:ascii="Lucida Console" w:eastAsiaTheme="minorEastAsia" w:hAnsi="Lucida Console"/>
+                <w:lang w:val="en-US"/>
+              </w:rPr>
+              <w:t>5,500</w:t>
+            </w:r>
+          </w:p>
+          <w:p>
+            <w:pPr>
+              <w:jc w:val="right"/>
+              <w:rPr>
+                <w:rFonts w:ascii="Lucida Console" w:eastAsiaTheme="minorEastAsia" w:hAnsi="Lucida Console"/>
+                <w:lang w:val="en-US"/>
+              </w:rPr>
+            </w:pPr>
+          </w:p>
+          <w:p>
+            <w:pPr>
+              <w:jc w:val="right"/>
+              <w:rPr>
+                <w:rFonts w:ascii="Lucida Console" w:eastAsiaTheme="minorEastAsia" w:hAnsi="Lucida Console"/>
+                <w:lang w:val="en-US"/>
+              </w:rPr>
+            </w:pPr>
+          </w:p>
+          <w:p>
+            <w:pPr>
+              <w:jc w:val="right"/>
+              <w:rPr>
+                <w:rFonts w:ascii="Lucida Console" w:eastAsiaTheme="minorEastAsia" w:hAnsi="Lucida Console"/>
+                <w:lang w:val="en-US"/>
+              </w:rPr>
+            </w:pPr>
+            <w:r>
+              <w:rPr>
+                <w:rFonts w:ascii="Lucida Console" w:eastAsiaTheme="minorEastAsia" w:hAnsi="Lucida Console"/>
+                <w:lang w:val="en-US"/>
+              </w:rPr>
+              <w:t>5,200</w:t>
+            </w:r>
+          </w:p>
+          <w:p>
+            <w:pPr>
+              <w:jc w:val="right"/>
+              <w:rPr>
+                <w:rFonts w:ascii="Lucida Console" w:eastAsiaTheme="minorEastAsia" w:hAnsi="Lucida Console"/>
+                <w:lang w:val="en-US"/>
+              </w:rPr>
+            </w:pPr>
+            <w:r>
+              <w:rPr>
+                <w:rFonts w:ascii="Lucida Console" w:eastAsiaTheme="minorEastAsia" w:hAnsi="Lucida Console"/>
+                <w:lang w:val="en-US"/>
+              </w:rPr>
+              <w:t>1,200</w:t>
+            </w:r>
+          </w:p>
+        </w:tc>
+      </w:tr>
+      <w:tr>
+        <w:trPr>
+          <w:trHeight w:val="121"/>
+        </w:trPr>
+        <w:tc>
+          <w:tcPr>
+            <w:tcW w:w="4395" w:type="dxa"/>
+            <w:vMerge/>
+          </w:tcPr>
+          <w:p>
+            <w:pPr>
+              <w:rPr>
+                <w:rFonts w:ascii="Lucida Console" w:eastAsiaTheme="minorEastAsia" w:hAnsi="Lucida Console"/>
+                <w:lang w:val="en-US"/>
+              </w:rPr>
+            </w:pPr>
+          </w:p>
+        </w:tc>
+        <w:tc>
+          <w:tcPr>
+            <w:tcW w:w="1559" w:type="dxa"/>
+          </w:tcPr>
+          <w:p>
+            <w:pPr>
+              <w:jc w:val="right"/>
+              <w:rPr>
+                <w:rFonts w:ascii="Lucida Console" w:eastAsiaTheme="minorEastAsia" w:hAnsi="Lucida Console"/>
+                <w:lang w:val="en-US"/>
+              </w:rPr>
+            </w:pPr>
+            <w:r>
+              <w:rPr>
+                <w:rFonts w:ascii="Lucida Console" w:eastAsiaTheme="minorEastAsia" w:hAnsi="Lucida Console"/>
+                <w:lang w:val="en-US"/>
+              </w:rPr>
+              <w:t>7,400</w:t>
+            </w:r>
+          </w:p>
+          <w:p>
+            <w:pPr>
+              <w:jc w:val="right"/>
+              <w:rPr>
+                <w:rFonts w:ascii="Lucida Console" w:eastAsiaTheme="minorEastAsia" w:hAnsi="Lucida Console"/>
+                <w:lang w:val="en-US"/>
+              </w:rPr>
+            </w:pPr>
+            <w:r>
+              <w:rPr>
+                <w:rFonts w:ascii="Lucida Console" w:eastAsiaTheme="minorEastAsia" w:hAnsi="Lucida Console"/>
+                <w:lang w:val="en-US"/>
+              </w:rPr>
+              <w:t>(</w:t>
+            </w:r>
+            <w:r>
+              <w:rPr>
+                <w:rFonts w:ascii="Lucida Console" w:eastAsiaTheme="minorEastAsia" w:hAnsi="Lucida Console"/>
+                <w:lang w:val="en-US"/>
+              </w:rPr>
+              <w:t>3,200</w:t>
+            </w:r>
+            <w:r>
+              <w:rPr>
+                <w:rFonts w:ascii="Lucida Console" w:eastAsiaTheme="minorEastAsia" w:hAnsi="Lucida Console"/>
+                <w:lang w:val="en-US"/>
+              </w:rPr>
+              <w:t>)</w:t>
+            </w:r>
+          </w:p>
+        </w:tc>
+        <w:tc>
+          <w:tcPr>
+            <w:tcW w:w="1559" w:type="dxa"/>
+          </w:tcPr>
+          <w:p>
+            <w:pPr>
+              <w:jc w:val="right"/>
+              <w:rPr>
+                <w:rFonts w:ascii="Lucida Console" w:eastAsiaTheme="minorEastAsia" w:hAnsi="Lucida Console"/>
+                <w:lang w:val="en-US"/>
+              </w:rPr>
+            </w:pPr>
+            <w:r>
+              <w:rPr>
+                <w:rFonts w:ascii="Lucida Console" w:eastAsiaTheme="minorEastAsia" w:hAnsi="Lucida Console"/>
+                <w:lang w:val="en-US"/>
+              </w:rPr>
+              <w:t>7,200</w:t>
+            </w:r>
+          </w:p>
+          <w:p>
+            <w:pPr>
+              <w:jc w:val="right"/>
+              <w:rPr>
+                <w:rFonts w:ascii="Lucida Console" w:eastAsiaTheme="minorEastAsia" w:hAnsi="Lucida Console"/>
+                <w:lang w:val="en-US"/>
+              </w:rPr>
+            </w:pPr>
+            <w:r>
+              <w:rPr>
+                <w:rFonts w:ascii="Lucida Console" w:eastAsiaTheme="minorEastAsia" w:hAnsi="Lucida Console"/>
+                <w:lang w:val="en-US"/>
+              </w:rPr>
+              <w:t>(2,800)</w:t>
+            </w:r>
+          </w:p>
+        </w:tc>
+        <w:tc>
+          <w:tcPr>
+            <w:tcW w:w="1977" w:type="dxa"/>
+          </w:tcPr>
+          <w:p>
+            <w:pPr>
+              <w:jc w:val="right"/>
+              <w:rPr>
+                <w:rFonts w:ascii="Lucida Console" w:eastAsiaTheme="minorEastAsia" w:hAnsi="Lucida Console"/>
+                <w:lang w:val="en-US"/>
+              </w:rPr>
+            </w:pPr>
+            <w:r>
+              <w:rPr>
+                <w:rFonts w:ascii="Lucida Console" w:eastAsiaTheme="minorEastAsia" w:hAnsi="Lucida Console"/>
+                <w:lang w:val="en-US"/>
+              </w:rPr>
+              <w:t>7,400</w:t>
+            </w:r>
+          </w:p>
+          <w:p>
+            <w:pPr>
+              <w:jc w:val="right"/>
+              <w:rPr>
+                <w:rFonts w:ascii="Lucida Console" w:eastAsiaTheme="minorEastAsia" w:hAnsi="Lucida Console"/>
+                <w:lang w:val="en-US"/>
+              </w:rPr>
+            </w:pPr>
+            <w:r>
+              <w:rPr>
+                <w:rFonts w:ascii="Lucida Console" w:eastAsiaTheme="minorEastAsia" w:hAnsi="Lucida Console"/>
+                <w:lang w:val="en-US"/>
+              </w:rPr>
+              <w:t>(3,200)</w:t>
+            </w:r>
+          </w:p>
+        </w:tc>
+        <w:tc>
+          <w:tcPr>
+            <w:tcW w:w="1992" w:type="dxa"/>
+          </w:tcPr>
+          <w:p>
+            <w:pPr>
+              <w:jc w:val="right"/>
+              <w:rPr>
+                <w:rFonts w:ascii="Lucida Console" w:eastAsiaTheme="minorEastAsia" w:hAnsi="Lucida Console"/>
+                <w:lang w:val="en-US"/>
+              </w:rPr>
+            </w:pPr>
+            <w:r>
+              <w:rPr>
+                <w:rFonts w:ascii="Lucida Console" w:eastAsiaTheme="minorEastAsia" w:hAnsi="Lucida Console"/>
+                <w:lang w:val="en-US"/>
+              </w:rPr>
+              <w:t>6,400</w:t>
+            </w:r>
+          </w:p>
+          <w:p>
+            <w:pPr>
+              <w:jc w:val="right"/>
+              <w:rPr>
+                <w:rFonts w:ascii="Lucida Console" w:eastAsiaTheme="minorEastAsia" w:hAnsi="Lucida Console"/>
+                <w:lang w:val="en-US"/>
+              </w:rPr>
+            </w:pPr>
+            <w:r>
+              <w:rPr>
+                <w:rFonts w:ascii="Lucida Console" w:eastAsiaTheme="minorEastAsia" w:hAnsi="Lucida Console"/>
+                <w:lang w:val="en-US"/>
+              </w:rPr>
+              <w:t>(2,000)</w:t>
+            </w:r>
+          </w:p>
+        </w:tc>
+      </w:tr>
+      <w:tr>
+        <w:trPr>
+          <w:trHeight w:val="201"/>
+        </w:trPr>
+        <w:tc>
+          <w:tcPr>
+            <w:tcW w:w="4395" w:type="dxa"/>
+          </w:tcPr>
+          <w:p>
+            <w:pPr>
+              <w:rPr>
+                <w:rFonts w:ascii="Lucida Console" w:eastAsiaTheme="minorEastAsia" w:hAnsi="Lucida Console"/>
+                <w:lang w:val="en-US"/>
+              </w:rPr>
+            </w:pPr>
+            <w:r>
+              <w:rPr>
+                <w:rFonts w:ascii="Lucida Console" w:eastAsiaTheme="minorEastAsia" w:hAnsi="Lucida Console"/>
+                <w:lang w:val="en-US"/>
+              </w:rPr>
+              <w:t>Net Cost of Goods Sold</w:t>
+            </w:r>
+          </w:p>
+        </w:tc>
+        <w:tc>
+          <w:tcPr>
+            <w:tcW w:w="1559" w:type="dxa"/>
+          </w:tcPr>
+          <w:p>
+            <w:pPr>
+              <w:jc w:val="right"/>
+              <w:rPr>
+                <w:rFonts w:ascii="Lucida Console" w:eastAsiaTheme="minorEastAsia" w:hAnsi="Lucida Console"/>
+                <w:lang w:val="en-US"/>
+              </w:rPr>
+            </w:pPr>
+            <w:r>
+              <w:rPr>
+                <w:rFonts w:ascii="Lucida Console" w:eastAsiaTheme="minorEastAsia" w:hAnsi="Lucida Console"/>
+                <w:lang w:val="en-US"/>
+              </w:rPr>
+              <w:t>4,200</w:t>
+            </w:r>
+          </w:p>
+        </w:tc>
+        <w:tc>
+          <w:tcPr>
+            <w:tcW w:w="1559" w:type="dxa"/>
+          </w:tcPr>
+          <w:p>
+            <w:pPr>
+              <w:jc w:val="right"/>
+              <w:rPr>
+                <w:rFonts w:ascii="Lucida Console" w:eastAsiaTheme="minorEastAsia" w:hAnsi="Lucida Console"/>
+                <w:lang w:val="en-US"/>
+              </w:rPr>
+            </w:pPr>
+            <w:r>
+              <w:rPr>
+                <w:rFonts w:ascii="Lucida Console" w:eastAsiaTheme="minorEastAsia" w:hAnsi="Lucida Console"/>
+                <w:lang w:val="en-US"/>
+              </w:rPr>
+              <w:t>4,400</w:t>
+            </w:r>
+          </w:p>
+        </w:tc>
+        <w:tc>
+          <w:tcPr>
+            <w:tcW w:w="1977" w:type="dxa"/>
+          </w:tcPr>
+          <w:p>
+            <w:pPr>
+              <w:jc w:val="right"/>
+              <w:rPr>
+                <w:rFonts w:ascii="Lucida Console" w:eastAsiaTheme="minorEastAsia" w:hAnsi="Lucida Console"/>
+                <w:lang w:val="en-US"/>
+              </w:rPr>
+            </w:pPr>
+            <w:r>
+              <w:rPr>
+                <w:rFonts w:ascii="Lucida Console" w:eastAsiaTheme="minorEastAsia" w:hAnsi="Lucida Console"/>
+                <w:lang w:val="en-US"/>
+              </w:rPr>
+              <w:t>4,200</w:t>
+            </w:r>
+          </w:p>
+        </w:tc>
+        <w:tc>
+          <w:tcPr>
+            <w:tcW w:w="1992" w:type="dxa"/>
+          </w:tcPr>
+          <w:p>
+            <w:pPr>
+              <w:jc w:val="right"/>
+              <w:rPr>
+                <w:rFonts w:ascii="Lucida Console" w:eastAsiaTheme="minorEastAsia" w:hAnsi="Lucida Console"/>
+                <w:lang w:val="en-US"/>
+              </w:rPr>
+            </w:pPr>
+            <w:r>
+              <w:rPr>
+                <w:rFonts w:ascii="Lucida Console" w:eastAsiaTheme="minorEastAsia" w:hAnsi="Lucida Console"/>
+                <w:lang w:val="en-US"/>
+              </w:rPr>
+              <w:t>4,400</w:t>
+            </w:r>
+          </w:p>
+        </w:tc>
+      </w:tr>
+      <w:tr>
+        <w:trPr>
+          <w:trHeight w:val="403"/>
+        </w:trPr>
+        <w:tc>
+          <w:tcPr>
+            <w:tcW w:w="4395" w:type="dxa"/>
+          </w:tcPr>
+          <w:p>
+            <w:pPr>
+              <w:rPr>
+                <w:rFonts w:ascii="Lucida Console" w:eastAsiaTheme="minorEastAsia" w:hAnsi="Lucida Console"/>
+                <w:lang w:val="en-US"/>
+              </w:rPr>
+            </w:pPr>
+            <w:r>
+              <w:rPr>
+                <w:rFonts w:ascii="Lucida Console" w:eastAsiaTheme="minorEastAsia" w:hAnsi="Lucida Console"/>
+                <w:lang w:val="en-US"/>
+              </w:rPr>
+              <w:t>Gross Margin</w:t>
+            </w:r>
+          </w:p>
+          <w:p>
+            <w:pPr>
+              <w:rPr>
+                <w:rFonts w:ascii="Lucida Console" w:eastAsiaTheme="minorEastAsia" w:hAnsi="Lucida Console"/>
+                <w:lang w:val="en-US"/>
+              </w:rPr>
+            </w:pPr>
+            <w:r>
+              <w:rPr>
+                <w:rFonts w:ascii="Lucida Console" w:eastAsiaTheme="minorEastAsia" w:hAnsi="Lucida Console"/>
+                <w:lang w:val="en-US"/>
+              </w:rPr>
+              <w:t xml:space="preserve">   Deduct: Other Expenses</w:t>
+            </w:r>
+          </w:p>
+        </w:tc>
+        <w:tc>
+          <w:tcPr>
+            <w:tcW w:w="1559" w:type="dxa"/>
+          </w:tcPr>
+          <w:p>
+            <w:pPr>
+              <w:jc w:val="right"/>
+              <w:rPr>
+                <w:rFonts w:ascii="Lucida Console" w:eastAsiaTheme="minorEastAsia" w:hAnsi="Lucida Console"/>
+                <w:lang w:val="en-US"/>
+              </w:rPr>
+            </w:pPr>
+            <w:r>
+              <w:rPr>
+                <w:rFonts w:ascii="Lucida Console" w:eastAsiaTheme="minorEastAsia" w:hAnsi="Lucida Console"/>
+                <w:lang w:val="en-US"/>
+              </w:rPr>
+              <w:t>1,300</w:t>
+            </w:r>
+          </w:p>
+          <w:p>
+            <w:pPr>
+              <w:jc w:val="right"/>
+              <w:rPr>
+                <w:rFonts w:ascii="Lucida Console" w:eastAsiaTheme="minorEastAsia" w:hAnsi="Lucida Console"/>
+                <w:lang w:val="en-US"/>
+              </w:rPr>
+            </w:pPr>
+            <w:r>
+              <w:rPr>
+                <w:rFonts w:ascii="Lucida Console" w:eastAsiaTheme="minorEastAsia" w:hAnsi="Lucida Console"/>
+                <w:lang w:val="en-US"/>
+              </w:rPr>
+              <w:t>800</w:t>
+            </w:r>
+          </w:p>
+        </w:tc>
+        <w:tc>
+          <w:tcPr>
+            <w:tcW w:w="1559" w:type="dxa"/>
+          </w:tcPr>
+          <w:p>
+            <w:pPr>
+              <w:jc w:val="right"/>
+              <w:rPr>
+                <w:rFonts w:ascii="Lucida Console" w:eastAsiaTheme="minorEastAsia" w:hAnsi="Lucida Console"/>
+                <w:lang w:val="en-US"/>
+              </w:rPr>
+            </w:pPr>
+            <w:r>
+              <w:rPr>
+                <w:rFonts w:ascii="Lucida Console" w:eastAsiaTheme="minorEastAsia" w:hAnsi="Lucida Console"/>
+                <w:lang w:val="en-US"/>
+              </w:rPr>
+              <w:t>1,100</w:t>
+            </w:r>
+          </w:p>
+          <w:p>
+            <w:pPr>
+              <w:jc w:val="right"/>
+              <w:rPr>
+                <w:rFonts w:ascii="Lucida Console" w:eastAsiaTheme="minorEastAsia" w:hAnsi="Lucida Console"/>
+                <w:lang w:val="en-US"/>
+              </w:rPr>
+            </w:pPr>
+            <w:r>
+              <w:rPr>
+                <w:rFonts w:ascii="Lucida Console" w:eastAsiaTheme="minorEastAsia" w:hAnsi="Lucida Console"/>
+                <w:lang w:val="en-US"/>
+              </w:rPr>
+              <w:t>800</w:t>
+            </w:r>
+          </w:p>
+        </w:tc>
+        <w:tc>
+          <w:tcPr>
+            <w:tcW w:w="1977" w:type="dxa"/>
+          </w:tcPr>
+          <w:p>
+            <w:pPr>
+              <w:jc w:val="right"/>
+              <w:rPr>
+                <w:rFonts w:ascii="Lucida Console" w:eastAsiaTheme="minorEastAsia" w:hAnsi="Lucida Console"/>
+                <w:lang w:val="en-US"/>
+              </w:rPr>
+            </w:pPr>
+            <w:r>
+              <w:rPr>
+                <w:rFonts w:ascii="Lucida Console" w:eastAsiaTheme="minorEastAsia" w:hAnsi="Lucida Console"/>
+                <w:lang w:val="en-US"/>
+              </w:rPr>
+              <w:t>1,300</w:t>
+            </w:r>
+          </w:p>
+          <w:p>
+            <w:pPr>
+              <w:jc w:val="right"/>
+              <w:rPr>
+                <w:rFonts w:ascii="Lucida Console" w:eastAsiaTheme="minorEastAsia" w:hAnsi="Lucida Console"/>
+                <w:lang w:val="en-US"/>
+              </w:rPr>
+            </w:pPr>
+            <w:r>
+              <w:rPr>
+                <w:rFonts w:ascii="Lucida Console" w:eastAsiaTheme="minorEastAsia" w:hAnsi="Lucida Console"/>
+                <w:lang w:val="en-US"/>
+              </w:rPr>
+              <w:t>800</w:t>
+            </w:r>
+          </w:p>
+        </w:tc>
+        <w:tc>
+          <w:tcPr>
+            <w:tcW w:w="1992" w:type="dxa"/>
+          </w:tcPr>
+          <w:p>
+            <w:pPr>
+              <w:jc w:val="right"/>
+              <w:rPr>
+                <w:rFonts w:ascii="Lucida Console" w:eastAsiaTheme="minorEastAsia" w:hAnsi="Lucida Console"/>
+                <w:lang w:val="en-US"/>
+              </w:rPr>
+            </w:pPr>
+            <w:r>
+              <w:rPr>
+                <w:rFonts w:ascii="Lucida Console" w:eastAsiaTheme="minorEastAsia" w:hAnsi="Lucida Console"/>
+                <w:lang w:val="en-US"/>
+              </w:rPr>
+              <w:t>1,100</w:t>
+            </w:r>
+          </w:p>
+          <w:p>
+            <w:pPr>
+              <w:jc w:val="right"/>
+              <w:rPr>
+                <w:rFonts w:ascii="Lucida Console" w:eastAsiaTheme="minorEastAsia" w:hAnsi="Lucida Console"/>
+                <w:lang w:val="en-US"/>
+              </w:rPr>
+            </w:pPr>
+            <w:r>
+              <w:rPr>
+                <w:rFonts w:ascii="Lucida Console" w:eastAsiaTheme="minorEastAsia" w:hAnsi="Lucida Console"/>
+                <w:lang w:val="en-US"/>
+              </w:rPr>
+              <w:t>800</w:t>
+            </w:r>
+          </w:p>
+        </w:tc>
+      </w:tr>
+      <w:tr>
+        <w:trPr>
+          <w:trHeight w:val="403"/>
+        </w:trPr>
+        <w:tc>
+          <w:tcPr>
+            <w:tcW w:w="4395" w:type="dxa"/>
+          </w:tcPr>
+          <w:p>
+            <w:pPr>
+              <w:rPr>
+                <w:rFonts w:ascii="Lucida Console" w:eastAsiaTheme="minorEastAsia" w:hAnsi="Lucida Console"/>
+                <w:lang w:val="en-US"/>
+              </w:rPr>
+            </w:pPr>
+            <w:r>
+              <w:rPr>
+                <w:rFonts w:ascii="Lucida Console" w:eastAsiaTheme="minorEastAsia" w:hAnsi="Lucida Console"/>
+                <w:lang w:val="en-US"/>
+              </w:rPr>
+              <w:t>Income Before Tax</w:t>
+            </w:r>
+          </w:p>
+          <w:p>
+            <w:pPr>
+              <w:rPr>
+                <w:rFonts w:ascii="Lucida Console" w:eastAsiaTheme="minorEastAsia" w:hAnsi="Lucida Console"/>
+                <w:lang w:val="en-US"/>
+              </w:rPr>
+            </w:pPr>
+            <w:r>
+              <w:rPr>
+                <w:rFonts w:ascii="Lucida Console" w:eastAsiaTheme="minorEastAsia" w:hAnsi="Lucida Console"/>
+                <w:lang w:val="en-US"/>
+              </w:rPr>
+              <w:t xml:space="preserve">   Deduct: Income Tax</w:t>
+            </w:r>
+          </w:p>
+        </w:tc>
+        <w:tc>
+          <w:tcPr>
+            <w:tcW w:w="1559" w:type="dxa"/>
+          </w:tcPr>
+          <w:p>
+            <w:pPr>
+              <w:jc w:val="right"/>
+              <w:rPr>
+                <w:rFonts w:ascii="Lucida Console" w:eastAsiaTheme="minorEastAsia" w:hAnsi="Lucida Console"/>
+                <w:lang w:val="en-US"/>
+              </w:rPr>
+            </w:pPr>
+            <w:r>
+              <w:rPr>
+                <w:rFonts w:ascii="Lucida Console" w:eastAsiaTheme="minorEastAsia" w:hAnsi="Lucida Console"/>
+                <w:lang w:val="en-US"/>
+              </w:rPr>
+              <w:t>5</w:t>
+            </w:r>
+            <w:r>
+              <w:rPr>
+                <w:rFonts w:ascii="Lucida Console" w:eastAsiaTheme="minorEastAsia" w:hAnsi="Lucida Console"/>
+                <w:lang w:val="en-US"/>
+              </w:rPr>
+              <w:t>00</w:t>
+            </w:r>
+          </w:p>
+          <w:p>
+            <w:pPr>
+              <w:jc w:val="right"/>
+              <w:rPr>
+                <w:rFonts w:ascii="Lucida Console" w:eastAsiaTheme="minorEastAsia" w:hAnsi="Lucida Console"/>
+                <w:lang w:val="en-US"/>
+              </w:rPr>
+            </w:pPr>
+            <w:r>
+              <w:rPr>
+                <w:rFonts w:ascii="Lucida Console" w:eastAsiaTheme="minorEastAsia" w:hAnsi="Lucida Console"/>
+                <w:lang w:val="en-US"/>
+              </w:rPr>
+              <w:t>(</w:t>
+            </w:r>
+            <w:r>
+              <w:rPr>
+                <w:rFonts w:ascii="Lucida Console" w:eastAsiaTheme="minorEastAsia" w:hAnsi="Lucida Console"/>
+                <w:lang w:val="en-US"/>
+              </w:rPr>
+              <w:t>175</w:t>
+            </w:r>
+            <w:r>
+              <w:rPr>
+                <w:rFonts w:ascii="Lucida Console" w:eastAsiaTheme="minorEastAsia" w:hAnsi="Lucida Console"/>
+                <w:lang w:val="en-US"/>
+              </w:rPr>
+              <w:t>)</w:t>
+            </w:r>
+          </w:p>
+        </w:tc>
+        <w:tc>
+          <w:tcPr>
+            <w:tcW w:w="1559" w:type="dxa"/>
+          </w:tcPr>
+          <w:p>
+            <w:pPr>
+              <w:jc w:val="right"/>
+              <w:rPr>
+                <w:rFonts w:ascii="Lucida Console" w:eastAsiaTheme="minorEastAsia" w:hAnsi="Lucida Console"/>
+                <w:lang w:val="en-US"/>
+              </w:rPr>
+            </w:pPr>
+            <w:r>
+              <w:rPr>
+                <w:rFonts w:ascii="Lucida Console" w:eastAsiaTheme="minorEastAsia" w:hAnsi="Lucida Console"/>
+                <w:lang w:val="en-US"/>
+              </w:rPr>
+              <w:t>300</w:t>
+            </w:r>
+          </w:p>
+          <w:p>
+            <w:pPr>
+              <w:jc w:val="right"/>
+              <w:rPr>
+                <w:rFonts w:ascii="Lucida Console" w:eastAsiaTheme="minorEastAsia" w:hAnsi="Lucida Console"/>
+                <w:lang w:val="en-US"/>
+              </w:rPr>
+            </w:pPr>
+            <w:r>
+              <w:rPr>
+                <w:rFonts w:ascii="Lucida Console" w:eastAsiaTheme="minorEastAsia" w:hAnsi="Lucida Console"/>
+                <w:lang w:val="en-US"/>
+              </w:rPr>
+              <w:t>(1</w:t>
+            </w:r>
+            <w:r>
+              <w:rPr>
+                <w:rFonts w:ascii="Lucida Console" w:eastAsiaTheme="minorEastAsia" w:hAnsi="Lucida Console"/>
+                <w:lang w:val="en-US"/>
+              </w:rPr>
+              <w:t>05</w:t>
+            </w:r>
+            <w:r>
+              <w:rPr>
+                <w:rFonts w:ascii="Lucida Console" w:eastAsiaTheme="minorEastAsia" w:hAnsi="Lucida Console"/>
+                <w:lang w:val="en-US"/>
+              </w:rPr>
+              <w:t>)</w:t>
+            </w:r>
+          </w:p>
+        </w:tc>
+        <w:tc>
+          <w:tcPr>
+            <w:tcW w:w="1977" w:type="dxa"/>
+          </w:tcPr>
+          <w:p>
+            <w:pPr>
+              <w:jc w:val="right"/>
+              <w:rPr>
+                <w:rFonts w:ascii="Lucida Console" w:eastAsiaTheme="minorEastAsia" w:hAnsi="Lucida Console"/>
+                <w:lang w:val="en-US"/>
+              </w:rPr>
+            </w:pPr>
+            <w:r>
+              <w:rPr>
+                <w:rFonts w:ascii="Lucida Console" w:eastAsiaTheme="minorEastAsia" w:hAnsi="Lucida Console"/>
+                <w:lang w:val="en-US"/>
+              </w:rPr>
+              <w:t>500</w:t>
+            </w:r>
+          </w:p>
+          <w:p>
+            <w:pPr>
+              <w:jc w:val="right"/>
+              <w:rPr>
+                <w:rFonts w:ascii="Lucida Console" w:eastAsiaTheme="minorEastAsia" w:hAnsi="Lucida Console"/>
+                <w:lang w:val="en-US"/>
+              </w:rPr>
+            </w:pPr>
+            <w:r>
+              <w:rPr>
+                <w:rFonts w:ascii="Lucida Console" w:eastAsiaTheme="minorEastAsia" w:hAnsi="Lucida Console"/>
+                <w:lang w:val="en-US"/>
+              </w:rPr>
+              <w:t>(</w:t>
+            </w:r>
+            <w:r>
+              <w:rPr>
+                <w:rFonts w:ascii="Lucida Console" w:eastAsiaTheme="minorEastAsia" w:hAnsi="Lucida Console"/>
+                <w:lang w:val="en-US"/>
+              </w:rPr>
+              <w:t>175</w:t>
+            </w:r>
+            <w:r>
+              <w:rPr>
+                <w:rFonts w:ascii="Lucida Console" w:eastAsiaTheme="minorEastAsia" w:hAnsi="Lucida Console"/>
+                <w:lang w:val="en-US"/>
+              </w:rPr>
+              <w:t>)</w:t>
+            </w:r>
+          </w:p>
+        </w:tc>
+        <w:tc>
+          <w:tcPr>
+            <w:tcW w:w="1992" w:type="dxa"/>
+          </w:tcPr>
+          <w:p>
+            <w:pPr>
+              <w:jc w:val="right"/>
+              <w:rPr>
+                <w:rFonts w:ascii="Lucida Console" w:eastAsiaTheme="minorEastAsia" w:hAnsi="Lucida Console"/>
+                <w:lang w:val="en-US"/>
+              </w:rPr>
+            </w:pPr>
+            <w:r>
+              <w:rPr>
+                <w:rFonts w:ascii="Lucida Console" w:eastAsiaTheme="minorEastAsia" w:hAnsi="Lucida Console"/>
+                <w:lang w:val="en-US"/>
+              </w:rPr>
+              <w:t>300</w:t>
+            </w:r>
+          </w:p>
+          <w:p>
+            <w:pPr>
+              <w:jc w:val="right"/>
+              <w:rPr>
+                <w:rFonts w:ascii="Lucida Console" w:eastAsiaTheme="minorEastAsia" w:hAnsi="Lucida Console"/>
+                <w:lang w:val="en-US"/>
+              </w:rPr>
+            </w:pPr>
+            <w:r>
+              <w:rPr>
+                <w:rFonts w:ascii="Lucida Console" w:eastAsiaTheme="minorEastAsia" w:hAnsi="Lucida Console"/>
+                <w:lang w:val="en-US"/>
+              </w:rPr>
+              <w:t>(1</w:t>
+            </w:r>
+            <w:r>
+              <w:rPr>
+                <w:rFonts w:ascii="Lucida Console" w:eastAsiaTheme="minorEastAsia" w:hAnsi="Lucida Console"/>
+                <w:lang w:val="en-US"/>
+              </w:rPr>
+              <w:t>05</w:t>
+            </w:r>
+            <w:r>
+              <w:rPr>
+                <w:rFonts w:ascii="Lucida Console" w:eastAsiaTheme="minorEastAsia" w:hAnsi="Lucida Console"/>
+                <w:lang w:val="en-US"/>
+              </w:rPr>
+              <w:t>)</w:t>
+            </w:r>
+          </w:p>
+        </w:tc>
+      </w:tr>
+      <w:tr>
+        <w:trPr>
+          <w:trHeight w:val="605"/>
+        </w:trPr>
+        <w:tc>
+          <w:tcPr>
+            <w:tcW w:w="4395" w:type="dxa"/>
+          </w:tcPr>
+          <w:p>
+            <w:pPr>
+              <w:rPr>
+                <w:rFonts w:ascii="Lucida Console" w:eastAsiaTheme="minorEastAsia" w:hAnsi="Lucida Console"/>
+                <w:lang w:val="en-US"/>
+              </w:rPr>
+            </w:pPr>
+            <w:r>
+              <w:rPr>
+                <w:rFonts w:ascii="Lucida Console" w:eastAsiaTheme="minorEastAsia" w:hAnsi="Lucida Console"/>
+                <w:lang w:val="en-US"/>
+              </w:rPr>
+              <w:t>Net Income</w:t>
+            </w:r>
+          </w:p>
+          <w:p>
+            <w:pPr>
+              <w:rPr>
+                <w:rFonts w:ascii="Lucida Console" w:eastAsiaTheme="minorEastAsia" w:hAnsi="Lucida Console"/>
+                <w:lang w:val="en-US"/>
+              </w:rPr>
+            </w:pPr>
+            <w:r>
+              <w:rPr>
+                <w:rFonts w:ascii="Lucida Console" w:eastAsiaTheme="minorEastAsia" w:hAnsi="Lucida Console"/>
+                <w:lang w:val="en-US"/>
+              </w:rPr>
+              <w:t xml:space="preserve">   Divide: No of shares (100,000)</w:t>
+            </w:r>
+          </w:p>
+        </w:tc>
+        <w:tc>
+          <w:tcPr>
+            <w:tcW w:w="1559" w:type="dxa"/>
+          </w:tcPr>
+          <w:p>
+            <w:pPr>
+              <w:jc w:val="right"/>
+              <w:rPr>
+                <w:rFonts w:ascii="Lucida Console" w:eastAsiaTheme="minorEastAsia" w:hAnsi="Lucida Console"/>
+                <w:lang w:val="en-US"/>
+              </w:rPr>
+            </w:pPr>
+            <w:r>
+              <w:rPr>
+                <w:rFonts w:ascii="Lucida Console" w:eastAsiaTheme="minorEastAsia" w:hAnsi="Lucida Console"/>
+                <w:lang w:val="en-US"/>
+              </w:rPr>
+              <w:t>3</w:t>
+            </w:r>
+            <w:r>
+              <w:rPr>
+                <w:rFonts w:ascii="Lucida Console" w:eastAsiaTheme="minorEastAsia" w:hAnsi="Lucida Console"/>
+                <w:lang w:val="en-US"/>
+              </w:rPr>
+              <w:t>25</w:t>
+            </w:r>
+          </w:p>
+        </w:tc>
+        <w:tc>
+          <w:tcPr>
+            <w:tcW w:w="1559" w:type="dxa"/>
+          </w:tcPr>
+          <w:p>
+            <w:pPr>
+              <w:jc w:val="right"/>
+              <w:rPr>
+                <w:rFonts w:ascii="Lucida Console" w:eastAsiaTheme="minorEastAsia" w:hAnsi="Lucida Console"/>
+                <w:lang w:val="en-US"/>
+              </w:rPr>
+            </w:pPr>
+            <w:r>
+              <w:rPr>
+                <w:rFonts w:ascii="Lucida Console" w:eastAsiaTheme="minorEastAsia" w:hAnsi="Lucida Console"/>
+                <w:lang w:val="en-US"/>
+              </w:rPr>
+              <w:t>195</w:t>
+            </w:r>
+          </w:p>
+        </w:tc>
+        <w:tc>
+          <w:tcPr>
+            <w:tcW w:w="1977" w:type="dxa"/>
+          </w:tcPr>
+          <w:p>
+            <w:pPr>
+              <w:jc w:val="right"/>
+              <w:rPr>
+                <w:rFonts w:ascii="Lucida Console" w:eastAsiaTheme="minorEastAsia" w:hAnsi="Lucida Console"/>
+                <w:lang w:val="en-US"/>
+              </w:rPr>
+            </w:pPr>
+            <w:r>
+              <w:rPr>
+                <w:rFonts w:ascii="Lucida Console" w:eastAsiaTheme="minorEastAsia" w:hAnsi="Lucida Console"/>
+                <w:lang w:val="en-US"/>
+              </w:rPr>
+              <w:t>325</w:t>
+            </w:r>
+          </w:p>
+        </w:tc>
+        <w:tc>
+          <w:tcPr>
+            <w:tcW w:w="1992" w:type="dxa"/>
+          </w:tcPr>
+          <w:p>
+            <w:pPr>
+              <w:jc w:val="right"/>
+              <w:rPr>
+                <w:rFonts w:ascii="Lucida Console" w:eastAsiaTheme="minorEastAsia" w:hAnsi="Lucida Console"/>
+                <w:lang w:val="en-US"/>
+              </w:rPr>
+            </w:pPr>
+            <w:r>
+              <w:rPr>
+                <w:rFonts w:ascii="Lucida Console" w:eastAsiaTheme="minorEastAsia" w:hAnsi="Lucida Console"/>
+                <w:lang w:val="en-US"/>
+              </w:rPr>
+              <w:t>195</w:t>
+            </w:r>
+          </w:p>
+        </w:tc>
+      </w:tr>
+      <w:tr>
+        <w:trPr>
+          <w:trHeight w:val="201"/>
+        </w:trPr>
+        <w:tc>
+          <w:tcPr>
+            <w:tcW w:w="4395" w:type="dxa"/>
+          </w:tcPr>
+          <w:p>
+            <w:pPr>
+              <w:rPr>
+                <w:rFonts w:ascii="Lucida Console" w:eastAsiaTheme="minorEastAsia" w:hAnsi="Lucida Console"/>
+                <w:lang w:val="en-US"/>
+              </w:rPr>
+            </w:pPr>
+            <w:r>
+              <w:rPr>
+                <w:rFonts w:ascii="Lucida Console" w:eastAsiaTheme="minorEastAsia" w:hAnsi="Lucida Console"/>
+                <w:lang w:val="en-US"/>
+              </w:rPr>
+              <w:t>Earnings Per Share (in $)</w:t>
+            </w:r>
+          </w:p>
+        </w:tc>
+        <w:tc>
+          <w:tcPr>
+            <w:tcW w:w="1559" w:type="dxa"/>
+          </w:tcPr>
+          <w:p>
+            <w:pPr>
+              <w:jc w:val="right"/>
+              <w:rPr>
+                <w:rFonts w:ascii="Lucida Console" w:eastAsiaTheme="minorEastAsia" w:hAnsi="Lucida Console"/>
+                <w:lang w:val="en-US"/>
+              </w:rPr>
+            </w:pPr>
+            <w:r>
+              <w:rPr>
+                <w:rFonts w:ascii="Lucida Console" w:eastAsiaTheme="minorEastAsia" w:hAnsi="Lucida Console"/>
+                <w:lang w:val="en-US"/>
+              </w:rPr>
+              <w:t>3.25</w:t>
+            </w:r>
+          </w:p>
+        </w:tc>
+        <w:tc>
+          <w:tcPr>
+            <w:tcW w:w="1559" w:type="dxa"/>
+          </w:tcPr>
+          <w:p>
+            <w:pPr>
+              <w:jc w:val="right"/>
+              <w:rPr>
+                <w:rFonts w:ascii="Lucida Console" w:eastAsiaTheme="minorEastAsia" w:hAnsi="Lucida Console"/>
+                <w:lang w:val="en-US"/>
+              </w:rPr>
+            </w:pPr>
+            <w:r>
+              <w:rPr>
+                <w:rFonts w:ascii="Lucida Console" w:eastAsiaTheme="minorEastAsia" w:hAnsi="Lucida Console"/>
+                <w:lang w:val="en-US"/>
+              </w:rPr>
+              <w:t>1.95</w:t>
+            </w:r>
+          </w:p>
+        </w:tc>
+        <w:tc>
+          <w:tcPr>
+            <w:tcW w:w="1977" w:type="dxa"/>
+          </w:tcPr>
+          <w:p>
+            <w:pPr>
+              <w:jc w:val="right"/>
+              <w:rPr>
+                <w:rFonts w:ascii="Lucida Console" w:eastAsiaTheme="minorEastAsia" w:hAnsi="Lucida Console"/>
+                <w:lang w:val="en-US"/>
+              </w:rPr>
+            </w:pPr>
+            <w:r>
+              <w:rPr>
+                <w:rFonts w:ascii="Lucida Console" w:eastAsiaTheme="minorEastAsia" w:hAnsi="Lucida Console"/>
+                <w:lang w:val="en-US"/>
+              </w:rPr>
+              <w:t>3.25</w:t>
+            </w:r>
+          </w:p>
+        </w:tc>
+        <w:tc>
+          <w:tcPr>
+            <w:tcW w:w="1992" w:type="dxa"/>
+          </w:tcPr>
+          <w:p>
+            <w:pPr>
+              <w:jc w:val="right"/>
+              <w:rPr>
+                <w:rFonts w:ascii="Lucida Console" w:eastAsiaTheme="minorEastAsia" w:hAnsi="Lucida Console"/>
+                <w:lang w:val="en-US"/>
+              </w:rPr>
+            </w:pPr>
+            <w:r>
+              <w:rPr>
+                <w:rFonts w:ascii="Lucida Console" w:eastAsiaTheme="minorEastAsia" w:hAnsi="Lucida Console"/>
+                <w:lang w:val="en-US"/>
+              </w:rPr>
+              <w:t>1.95</w:t>
+            </w:r>
+          </w:p>
+        </w:tc>
+      </w:tr>
+    </w:tbl>
+    <w:p>
+      <w:pPr>
+        <w:rPr>
+          <w:rFonts w:ascii="Lucida Console" w:eastAsiaTheme="minorEastAsia" w:hAnsi="Lucida Console"/>
+          <w:lang w:val="en-US"/>
+        </w:rPr>
+      </w:pPr>
+    </w:p>
+    <w:p>
+      <w:pPr>
+        <w:rPr>
+          <w:rFonts w:ascii="Lucida Console" w:eastAsiaTheme="minorEastAsia" w:hAnsi="Lucida Console"/>
+          <w:lang w:val="en-US"/>
+        </w:rPr>
+      </w:pPr>
+      <w:r>
+        <w:rPr>
+          <w:rFonts w:ascii="Lucida Console" w:eastAsiaTheme="minorEastAsia" w:hAnsi="Lucida Console"/>
+          <w:lang w:val="en-US"/>
+        </w:rPr>
+        <w:t>(b)</w:t>
+      </w:r>
+    </w:p>
+    <w:p>
+      <w:pPr>
+        <w:rPr>
+          <w:rFonts w:ascii="Lucida Console" w:eastAsiaTheme="minorEastAsia" w:hAnsi="Lucida Console"/>
+          <w:lang w:val="en-US"/>
+        </w:rPr>
+      </w:pPr>
+      <w:r>
+        <w:rPr>
+          <w:rFonts w:ascii="Lucida Console" w:eastAsiaTheme="minorEastAsia" w:hAnsi="Lucida Console"/>
+          <w:lang w:val="en-US"/>
+        </w:rPr>
+        <w:t xml:space="preserve">Interestingly, there are no differences in the income between the purchase and not purchase. </w:t>
+      </w:r>
+    </w:p>
+    <w:p>
+      <w:pPr>
+        <w:rPr>
+          <w:rFonts w:ascii="Lucida Console" w:eastAsiaTheme="minorEastAsia" w:hAnsi="Lucida Console"/>
+          <w:lang w:val="en-US"/>
+        </w:rPr>
+      </w:pPr>
+      <w:r>
+        <w:rPr>
+          <w:rFonts w:ascii="Lucida Console" w:eastAsiaTheme="minorEastAsia" w:hAnsi="Lucida Console"/>
+          <w:lang w:val="en-US"/>
+        </w:rPr>
+        <w:t>(C)</w:t>
+      </w:r>
+    </w:p>
+    <w:p>
+      <w:pPr>
+        <w:rPr>
+          <w:rFonts w:ascii="Lucida Console" w:eastAsiaTheme="minorEastAsia" w:hAnsi="Lucida Console"/>
+          <w:lang w:val="en-US"/>
+        </w:rPr>
+      </w:pPr>
+      <w:r>
+        <w:rPr>
+          <w:rFonts w:ascii="Lucida Console" w:eastAsiaTheme="minorEastAsia" w:hAnsi="Lucida Console"/>
+          <w:lang w:val="en-US"/>
+        </w:rPr>
+        <w:t xml:space="preserve">LIFO assumed the prices to be different. </w:t>
+      </w:r>
+    </w:p>
+    <w:p>
+      <w:pPr>
+        <w:rPr>
+          <w:rFonts w:ascii="Lucida Console" w:eastAsiaTheme="minorEastAsia" w:hAnsi="Lucida Console"/>
+          <w:lang w:val="en-US"/>
+        </w:rPr>
+      </w:pPr>
+      <w:r>
+        <w:rPr>
+          <w:rFonts w:ascii="Lucida Console" w:eastAsiaTheme="minorEastAsia" w:hAnsi="Lucida Console"/>
+          <w:lang w:val="en-US"/>
+        </w:rPr>
+        <w:t xml:space="preserve">(d) </w:t>
+      </w:r>
+    </w:p>
+    <w:p>
+      <w:pPr>
+        <w:rPr>
+          <w:rFonts w:ascii="Lucida Console" w:eastAsiaTheme="minorEastAsia" w:hAnsi="Lucida Console"/>
+          <w:lang w:val="en-US"/>
+        </w:rPr>
+      </w:pPr>
+      <w:r>
+        <w:rPr>
+          <w:rFonts w:ascii="Lucida Console" w:eastAsiaTheme="minorEastAsia" w:hAnsi="Lucida Console"/>
+          <w:lang w:val="en-US"/>
+        </w:rPr>
+        <w:t>Total cash outflow is as follows:</w:t>
+      </w:r>
+    </w:p>
+    <w:p>
+      <w:pPr>
         <w:pStyle w:val="ListParagraph"/>
         <w:numPr>
           <w:ilvl w:val="0"/>
-          <w:numId w:val="8"/>
+          <w:numId w:val="9"/>
         </w:numPr>
         <w:rPr>
           <w:rFonts w:ascii="Lucida Console" w:eastAsiaTheme="minorEastAsia" w:hAnsi="Lucida Console"/>
@@ -62,7 +3803,7 @@
           <w:rFonts w:ascii="Lucida Console" w:eastAsiaTheme="minorEastAsia" w:hAnsi="Lucida Console"/>
           <w:lang w:val="en-US"/>
         </w:rPr>
-        <w:t xml:space="preserve">Chrysler was facing difficulty in maintaining the profits over the years. </w:t>
+        <w:t>Under FIFO</w:t>
       </w:r>
     </w:p>
     <w:p>
@@ -70,7 +3811,7 @@
         <w:pStyle w:val="ListParagraph"/>
         <w:numPr>
           <w:ilvl w:val="1"/>
-          <w:numId w:val="8"/>
+          <w:numId w:val="9"/>
         </w:numPr>
         <w:rPr>
           <w:rFonts w:ascii="Lucida Console" w:eastAsiaTheme="minorEastAsia" w:hAnsi="Lucida Console"/>
@@ -82,7 +3823,7 @@
           <w:rFonts w:ascii="Lucida Console" w:eastAsiaTheme="minorEastAsia" w:hAnsi="Lucida Console"/>
           <w:lang w:val="en-US"/>
         </w:rPr>
-        <w:t>The report indicates that around 2 years profits had decreased, which caused its financial position to get tightened as a result.</w:t>
+        <w:t>Without purchase: 600 + 175 = $775,000</w:t>
       </w:r>
     </w:p>
     <w:p>
@@ -90,7 +3831,7 @@
         <w:pStyle w:val="ListParagraph"/>
         <w:numPr>
           <w:ilvl w:val="1"/>
-          <w:numId w:val="8"/>
+          <w:numId w:val="9"/>
         </w:numPr>
         <w:rPr>
           <w:rFonts w:ascii="Lucida Console" w:eastAsiaTheme="minorEastAsia" w:hAnsi="Lucida Console"/>
@@ -102,7 +3843,7 @@
           <w:rFonts w:ascii="Lucida Console" w:eastAsiaTheme="minorEastAsia" w:hAnsi="Lucida Console"/>
           <w:lang w:val="en-US"/>
         </w:rPr>
-        <w:t>In 1969, in fact, there was a loss of $20 million reported, which turned into $10.2 million profit after changing them from LIFO to FIFO.</w:t>
+        <w:t>With purchase: 600 + 175 = $775,000</w:t>
       </w:r>
     </w:p>
     <w:p>
@@ -110,7 +3851,7 @@
         <w:pStyle w:val="ListParagraph"/>
         <w:numPr>
           <w:ilvl w:val="0"/>
-          <w:numId w:val="8"/>
+          <w:numId w:val="9"/>
         </w:numPr>
         <w:rPr>
           <w:rFonts w:ascii="Lucida Console" w:eastAsiaTheme="minorEastAsia" w:hAnsi="Lucida Console"/>
@@ -122,7 +3863,7 @@
           <w:rFonts w:ascii="Lucida Console" w:eastAsiaTheme="minorEastAsia" w:hAnsi="Lucida Console"/>
           <w:lang w:val="en-US"/>
         </w:rPr>
-        <w:t>This came with a price; the income taxes shot up once they decided to switch.</w:t>
+        <w:t>Under LIFO</w:t>
       </w:r>
     </w:p>
     <w:p>
@@ -130,7 +3871,7 @@
         <w:pStyle w:val="ListParagraph"/>
         <w:numPr>
           <w:ilvl w:val="1"/>
-          <w:numId w:val="8"/>
+          <w:numId w:val="9"/>
         </w:numPr>
         <w:rPr>
           <w:rFonts w:ascii="Lucida Console" w:eastAsiaTheme="minorEastAsia" w:hAnsi="Lucida Console"/>
@@ -142,183 +3883,109 @@
           <w:rFonts w:ascii="Lucida Console" w:eastAsiaTheme="minorEastAsia" w:hAnsi="Lucida Console"/>
           <w:lang w:val="en-US"/>
         </w:rPr>
-        <w:t xml:space="preserve">The report has suggested that Chrysler </w:t>
+        <w:t>Without purchase: 520 + 105 = $625,000</w:t>
+      </w:r>
+    </w:p>
+    <w:p>
+      <w:pPr>
+        <w:pStyle w:val="ListParagraph"/>
+        <w:numPr>
+          <w:ilvl w:val="1"/>
+          <w:numId w:val="9"/>
+        </w:numPr>
+        <w:rPr>
+          <w:rFonts w:ascii="Lucida Console" w:eastAsiaTheme="minorEastAsia" w:hAnsi="Lucida Console"/>
+          <w:lang w:val="en-US"/>
+        </w:rPr>
+      </w:pPr>
+      <w:r>
+        <w:rPr>
+          <w:rFonts w:ascii="Lucida Console" w:eastAsiaTheme="minorEastAsia" w:hAnsi="Lucida Console"/>
+          <w:lang w:val="en-US"/>
+        </w:rPr>
+        <w:t>With purchase: 200 + 105 = $305,000</w:t>
+      </w:r>
+    </w:p>
+    <w:p>
+      <w:pPr>
+        <w:rPr>
+          <w:rFonts w:ascii="Lucida Console" w:eastAsiaTheme="minorEastAsia" w:hAnsi="Lucida Console"/>
+          <w:lang w:val="en-US"/>
+        </w:rPr>
+      </w:pPr>
+      <w:r>
+        <w:rPr>
+          <w:rFonts w:ascii="Lucida Console" w:eastAsiaTheme="minorEastAsia" w:hAnsi="Lucida Console"/>
+          <w:lang w:val="en-US"/>
+        </w:rPr>
+        <w:t>(e)</w:t>
+      </w:r>
+    </w:p>
+    <w:p>
+      <w:pPr>
+        <w:rPr>
+          <w:rFonts w:ascii="Lucida Console" w:eastAsiaTheme="minorEastAsia" w:hAnsi="Lucida Console"/>
+          <w:lang w:val="en-US"/>
+        </w:rPr>
+      </w:pPr>
+      <w:r>
+        <w:rPr>
+          <w:rFonts w:ascii="Lucida Console" w:eastAsiaTheme="minorEastAsia" w:hAnsi="Lucida Console"/>
+          <w:lang w:val="en-US"/>
+        </w:rPr>
+        <w:t xml:space="preserve">This is very interesting now, under LIFO there </w:t>
       </w:r>
       <w:r>
         <w:rPr>
           <w:rFonts w:ascii="Lucida Console" w:eastAsiaTheme="minorEastAsia" w:hAnsi="Lucida Console"/>
           <w:lang w:val="en-US"/>
         </w:rPr>
-        <w:t>must</w:t>
+        <w:t>are</w:t>
       </w:r>
       <w:r>
         <w:rPr>
           <w:rFonts w:ascii="Lucida Console" w:eastAsiaTheme="minorEastAsia" w:hAnsi="Lucida Console"/>
           <w:lang w:val="en-US"/>
         </w:rPr>
-        <w:t xml:space="preserve"> pay $53 million that is accrued within 20 years, effectively $3 million per year.</w:t>
-      </w:r>
-    </w:p>
-    <w:p>
-      <w:pPr>
-        <w:pStyle w:val="ListParagraph"/>
-        <w:numPr>
-          <w:ilvl w:val="1"/>
-          <w:numId w:val="8"/>
-        </w:numPr>
-        <w:rPr>
-          <w:rFonts w:ascii="Lucida Console" w:eastAsiaTheme="minorEastAsia" w:hAnsi="Lucida Console"/>
-          <w:lang w:val="en-US"/>
-        </w:rPr>
-      </w:pPr>
-      <w:r>
-        <w:rPr>
-          <w:rFonts w:ascii="Lucida Console" w:eastAsiaTheme="minorEastAsia" w:hAnsi="Lucida Console"/>
-          <w:lang w:val="en-US"/>
-        </w:rPr>
-        <w:t>This is a surplus on top of the fact that Chrysler will have to pay taxes as a part of their net earnings each year as well (or may accrue it as per their wishes.)</w:t>
-      </w:r>
-    </w:p>
-    <w:p>
-      <w:pPr>
-        <w:pStyle w:val="ListParagraph"/>
-        <w:numPr>
-          <w:ilvl w:val="0"/>
-          <w:numId w:val="8"/>
-        </w:numPr>
-        <w:rPr>
-          <w:rFonts w:ascii="Lucida Console" w:eastAsiaTheme="minorEastAsia" w:hAnsi="Lucida Console"/>
-          <w:lang w:val="en-US"/>
-        </w:rPr>
-      </w:pPr>
-      <w:r>
-        <w:rPr>
-          <w:rFonts w:ascii="Lucida Console" w:eastAsiaTheme="minorEastAsia" w:hAnsi="Lucida Console"/>
-          <w:lang w:val="en-US"/>
-        </w:rPr>
-        <w:t xml:space="preserve">The auto analysts, who were wearily looking at Chrysler, are now able to compare the earnings between the different auto makers, since they all now use the same method for inventory valuation (FIFO). </w:t>
-      </w:r>
-    </w:p>
-    <w:p>
-      <w:pPr>
-        <w:pStyle w:val="ListParagraph"/>
-        <w:numPr>
-          <w:ilvl w:val="1"/>
-          <w:numId w:val="8"/>
-        </w:numPr>
-        <w:rPr>
-          <w:rFonts w:ascii="Lucida Console" w:eastAsiaTheme="minorEastAsia" w:hAnsi="Lucida Console"/>
-          <w:lang w:val="en-US"/>
-        </w:rPr>
-      </w:pPr>
-      <w:r>
-        <w:rPr>
-          <w:rFonts w:ascii="Lucida Console" w:eastAsiaTheme="minorEastAsia" w:hAnsi="Lucida Console"/>
-          <w:lang w:val="en-US"/>
-        </w:rPr>
-        <w:t xml:space="preserve">This is a direct factor that affects the market value of the share. Analysts often influence the prices of shares. </w:t>
-      </w:r>
-    </w:p>
-    <w:p>
-      <w:pPr>
-        <w:rPr>
-          <w:rFonts w:ascii="Lucida Console" w:eastAsiaTheme="minorEastAsia" w:hAnsi="Lucida Console"/>
-          <w:lang w:val="en-US"/>
-        </w:rPr>
-      </w:pPr>
-    </w:p>
-    <w:p>
-      <w:pPr>
-        <w:rPr>
-          <w:rFonts w:ascii="Lucida Console" w:eastAsiaTheme="minorEastAsia" w:hAnsi="Lucida Console"/>
-          <w:lang w:val="en-US"/>
-        </w:rPr>
-      </w:pPr>
-      <w:r>
-        <w:rPr>
-          <w:rFonts w:ascii="Lucida Console" w:eastAsiaTheme="minorEastAsia" w:hAnsi="Lucida Console"/>
-          <w:lang w:val="en-US"/>
-        </w:rPr>
-        <w:t xml:space="preserve">So, from the perspective of the shareholder, there are benefits as well as problems with the </w:t>
+        <w:t xml:space="preserve"> </w:t>
       </w:r>
       <w:r>
         <w:rPr>
           <w:rFonts w:ascii="Lucida Console" w:eastAsiaTheme="minorEastAsia" w:hAnsi="Lucida Console"/>
           <w:lang w:val="en-US"/>
         </w:rPr>
-        <w:t xml:space="preserve">change. However, the benefits do outweigh the problems, as </w:t>
+        <w:t>huge</w:t>
       </w:r>
       <w:r>
         <w:rPr>
           <w:rFonts w:ascii="Lucida Console" w:eastAsiaTheme="minorEastAsia" w:hAnsi="Lucida Console"/>
           <w:lang w:val="en-US"/>
         </w:rPr>
-        <w:t>they</w:t>
+        <w:t xml:space="preserve"> savings in the income taxes if they decide to purchase the 400,000 pounds early. This could be very beneficial for the company.</w:t>
       </w:r>
+    </w:p>
+    <w:p>
+      <w:pPr>
+        <w:rPr>
+          <w:rFonts w:ascii="Lucida Console" w:eastAsiaTheme="minorEastAsia" w:hAnsi="Lucida Console"/>
+          <w:lang w:val="en-US"/>
+        </w:rPr>
+      </w:pPr>
       <w:r>
         <w:rPr>
           <w:rFonts w:ascii="Lucida Console" w:eastAsiaTheme="minorEastAsia" w:hAnsi="Lucida Console"/>
           <w:lang w:val="en-US"/>
         </w:rPr>
-        <w:t xml:space="preserve"> enhanced the shareholders’ confidence </w:t>
+        <w:t>Thus, the company can decide to opt for the LIFO with advanced purchase.</w:t>
       </w:r>
-      <w:r>
+    </w:p>
+    <w:p>
+      <w:pPr>
         <w:rPr>
           <w:rFonts w:ascii="Lucida Console" w:eastAsiaTheme="minorEastAsia" w:hAnsi="Lucida Console"/>
           <w:lang w:val="en-US"/>
         </w:rPr>
-        <w:t>in</w:t>
-      </w:r>
-      <w:r>
-        <w:rPr>
-          <w:rFonts w:ascii="Lucida Console" w:eastAsiaTheme="minorEastAsia" w:hAnsi="Lucida Console"/>
-          <w:lang w:val="en-US"/>
-        </w:rPr>
-        <w:t xml:space="preserve"> the company (a </w:t>
-      </w:r>
-      <w:r>
-        <w:rPr>
-          <w:rFonts w:ascii="Lucida Console" w:eastAsiaTheme="minorEastAsia" w:hAnsi="Lucida Console"/>
-          <w:lang w:val="en-US"/>
-        </w:rPr>
-        <w:t>loss-making</w:t>
-      </w:r>
-      <w:r>
-        <w:rPr>
-          <w:rFonts w:ascii="Lucida Console" w:eastAsiaTheme="minorEastAsia" w:hAnsi="Lucida Console"/>
-          <w:lang w:val="en-US"/>
-        </w:rPr>
-        <w:t xml:space="preserve"> company loses trust glibly). </w:t>
-      </w:r>
-    </w:p>
-    <w:p>
-      <w:pPr>
-        <w:rPr>
-          <w:rFonts w:ascii="Lucida Console" w:eastAsiaTheme="minorEastAsia" w:hAnsi="Lucida Console"/>
-          <w:lang w:val="en-US"/>
-        </w:rPr>
-      </w:pPr>
-      <w:r>
-        <w:rPr>
-          <w:rFonts w:ascii="Lucida Console" w:eastAsiaTheme="minorEastAsia" w:hAnsi="Lucida Console"/>
-          <w:lang w:val="en-US"/>
-        </w:rPr>
-        <w:t xml:space="preserve">Thus, this </w:t>
-      </w:r>
-      <w:r>
-        <w:rPr>
-          <w:rFonts w:ascii="Lucida Console" w:eastAsiaTheme="minorEastAsia" w:hAnsi="Lucida Console"/>
-          <w:lang w:val="en-US"/>
-        </w:rPr>
-        <w:t>move is a good move</w:t>
-      </w:r>
-      <w:r>
-        <w:rPr>
-          <w:rFonts w:ascii="Lucida Console" w:eastAsiaTheme="minorEastAsia" w:hAnsi="Lucida Console"/>
-          <w:lang w:val="en-US"/>
-        </w:rPr>
-        <w:t xml:space="preserve"> from shareholders’ perspective. </w:t>
-      </w:r>
+      </w:pPr>
     </w:p>
     <w:sectPr>
       <w:pgSz w:w="11906" w:h="16838"/>
@@ -333,6 +4000,119 @@
 <file path=word/numbering.xml><?xml version="1.0" encoding="utf-8"?>
 <w:numbering xmlns:wpc="http://schemas.microsoft.com/office/word/2010/wordprocessingCanvas" xmlns:cx="http://schemas.microsoft.com/office/drawing/2014/chartex" xmlns:cx1="http://schemas.microsoft.com/office/drawing/2015/9/8/chartex" xmlns:cx2="http://schemas.microsoft.com/office/drawing/2015/10/21/chartex" xmlns:cx3="http://schemas.microsoft.com/office/drawing/2016/5/9/chartex" xmlns:cx4="http://schemas.microsoft.com/office/drawing/2016/5/10/chartex" xmlns:cx5="http://schemas.microsoft.com/office/drawing/2016/5/11/chartex" xmlns:cx6="http://schemas.microsoft.com/office/drawing/2016/5/12/chartex" xmlns:cx7="http://schemas.microsoft.com/office/drawing/2016/5/13/chartex" xmlns:cx8="http://schemas.microsoft.com/office/drawing/2016/5/14/chartex" xmlns:mc="http://schemas.openxmlformats.org/markup-compatibility/2006" xmlns:aink="http://schemas.microsoft.com/office/drawing/2016/ink" xmlns:am3d="http://schemas.microsoft.com/office/drawing/2017/model3d" xmlns:o="urn:schemas-microsoft-com:office:office" xmlns:oel="http://schemas.microsoft.com/office/2019/extlst" xmlns:r="http://schemas.openxmlformats.org/officeDocument/2006/relationships" xmlns:m="http://schemas.openxmlformats.org/officeDocument/2006/math" xmlns:v="urn:schemas-microsoft-com:vml" xmlns:wp14="http://schemas.microsoft.com/office/word/2010/wordprocessingDrawing" xmlns:wp="http://schemas.openxmlformats.org/drawingml/2006/wordprocessingDrawing" xmlns:w10="urn:schemas-microsoft-com:office:word" xmlns:w="http://schemas.openxmlformats.org/wordprocessingml/2006/main" xmlns:w14="http://schemas.microsoft.com/office/word/2010/wordml" xmlns:w15="http://schemas.microsoft.com/office/word/2012/wordml" xmlns:w16cex="http://schemas.microsoft.com/office/word/2018/wordml/cex" xmlns:w16cid="http://schemas.microsoft.com/office/word/2016/wordml/cid" xmlns:w16="http://schemas.microsoft.com/office/word/2018/wordml" xmlns:w16du="http://schemas.microsoft.com/office/word/2023/wordml/word16du" xmlns:w16sdtdh="http://schemas.microsoft.com/office/word/2020/wordml/sdtdatahash" xmlns:w16sdtfl="http://schemas.microsoft.com/office/word/2024/wordml/sdtformatlock" xmlns:w16se="http://schemas.microsoft.com/office/word/2015/wordml/symex" xmlns:wpg="http://schemas.microsoft.com/office/word/2010/wordprocessingGroup" xmlns:wpi="http://schemas.microsoft.com/office/word/2010/wordprocessingInk" xmlns:wne="http://schemas.microsoft.com/office/word/2006/wordml" xmlns:wps="http://schemas.microsoft.com/office/word/2010/wordprocessingShape" mc:Ignorable="w14 w15 w16se w16cid w16 w16cex w16sdtdh w16sdtfl w16du wp14">
   <w:abstractNum w:abstractNumId="0" w15:restartNumberingAfterBreak="0">
+    <w:nsid w:val="200A6A8D"/>
+    <w:multiLevelType w:val="hybridMultilevel"/>
+    <w:tmpl w:val="9D9A9FCA"/>
+    <w:lvl w:ilvl="0" w:tplc="B84A618C">
+      <w:start w:val="4"/>
+      <w:numFmt w:val="bullet"/>
+      <w:lvlText w:val=""/>
+      <w:lvlJc w:val="left"/>
+      <w:pPr>
+        <w:ind w:left="720" w:hanging="360"/>
+      </w:pPr>
+      <w:rPr>
+        <w:rFonts w:ascii="Symbol" w:eastAsiaTheme="minorEastAsia" w:hAnsi="Symbol" w:cstheme="minorBidi" w:hint="default"/>
+      </w:rPr>
+    </w:lvl>
+    <w:lvl w:ilvl="1" w:tplc="40090003">
+      <w:start w:val="1"/>
+      <w:numFmt w:val="bullet"/>
+      <w:lvlText w:val="o"/>
+      <w:lvlJc w:val="left"/>
+      <w:pPr>
+        <w:ind w:left="1440" w:hanging="360"/>
+      </w:pPr>
+      <w:rPr>
+        <w:rFonts w:ascii="Courier New" w:hAnsi="Courier New" w:cs="Courier New" w:hint="default"/>
+      </w:rPr>
+    </w:lvl>
+    <w:lvl w:ilvl="2" w:tplc="40090005" w:tentative="1">
+      <w:start w:val="1"/>
+      <w:numFmt w:val="bullet"/>
+      <w:lvlText w:val=""/>
+      <w:lvlJc w:val="left"/>
+      <w:pPr>
+        <w:ind w:left="2160" w:hanging="360"/>
+      </w:pPr>
+      <w:rPr>
+        <w:rFonts w:ascii="Wingdings" w:hAnsi="Wingdings" w:hint="default"/>
+      </w:rPr>
+    </w:lvl>
+    <w:lvl w:ilvl="3" w:tplc="40090001" w:tentative="1">
+      <w:start w:val="1"/>
+      <w:numFmt w:val="bullet"/>
+      <w:lvlText w:val=""/>
+      <w:lvlJc w:val="left"/>
+      <w:pPr>
+        <w:ind w:left="2880" w:hanging="360"/>
+      </w:pPr>
+      <w:rPr>
+        <w:rFonts w:ascii="Symbol" w:hAnsi="Symbol" w:hint="default"/>
+      </w:rPr>
+    </w:lvl>
+    <w:lvl w:ilvl="4" w:tplc="40090003" w:tentative="1">
+      <w:start w:val="1"/>
+      <w:numFmt w:val="bullet"/>
+      <w:lvlText w:val="o"/>
+      <w:lvlJc w:val="left"/>
+      <w:pPr>
+        <w:ind w:left="3600" w:hanging="360"/>
+      </w:pPr>
+      <w:rPr>
+        <w:rFonts w:ascii="Courier New" w:hAnsi="Courier New" w:cs="Courier New" w:hint="default"/>
+      </w:rPr>
+    </w:lvl>
+    <w:lvl w:ilvl="5" w:tplc="40090005" w:tentative="1">
+      <w:start w:val="1"/>
+      <w:numFmt w:val="bullet"/>
+      <w:lvlText w:val=""/>
+      <w:lvlJc w:val="left"/>
+      <w:pPr>
+        <w:ind w:left="4320" w:hanging="360"/>
+      </w:pPr>
+      <w:rPr>
+        <w:rFonts w:ascii="Wingdings" w:hAnsi="Wingdings" w:hint="default"/>
+      </w:rPr>
+    </w:lvl>
+    <w:lvl w:ilvl="6" w:tplc="40090001" w:tentative="1">
+      <w:start w:val="1"/>
+      <w:numFmt w:val="bullet"/>
+      <w:lvlText w:val=""/>
+      <w:lvlJc w:val="left"/>
+      <w:pPr>
+        <w:ind w:left="5040" w:hanging="360"/>
+      </w:pPr>
+      <w:rPr>
+        <w:rFonts w:ascii="Symbol" w:hAnsi="Symbol" w:hint="default"/>
+      </w:rPr>
+    </w:lvl>
+    <w:lvl w:ilvl="7" w:tplc="40090003" w:tentative="1">
+      <w:start w:val="1"/>
+      <w:numFmt w:val="bullet"/>
+      <w:lvlText w:val="o"/>
+      <w:lvlJc w:val="left"/>
+      <w:pPr>
+        <w:ind w:left="5760" w:hanging="360"/>
+      </w:pPr>
+      <w:rPr>
+        <w:rFonts w:ascii="Courier New" w:hAnsi="Courier New" w:cs="Courier New" w:hint="default"/>
+      </w:rPr>
+    </w:lvl>
+    <w:lvl w:ilvl="8" w:tplc="40090005" w:tentative="1">
+      <w:start w:val="1"/>
+      <w:numFmt w:val="bullet"/>
+      <w:lvlText w:val=""/>
+      <w:lvlJc w:val="left"/>
+      <w:pPr>
+        <w:ind w:left="6480" w:hanging="360"/>
+      </w:pPr>
+      <w:rPr>
+        <w:rFonts w:ascii="Wingdings" w:hAnsi="Wingdings" w:hint="default"/>
+      </w:rPr>
+    </w:lvl>
+  </w:abstractNum>
+  <w:abstractNum w:abstractNumId="1" w15:restartNumberingAfterBreak="0">
     <w:nsid w:val="29764FFA"/>
     <w:multiLevelType w:val="hybridMultilevel"/>
     <w:tmpl w:val="33DC10A0"/>
@@ -444,7 +4224,7 @@
       </w:rPr>
     </w:lvl>
   </w:abstractNum>
-  <w:abstractNum w:abstractNumId="1" w15:restartNumberingAfterBreak="0">
+  <w:abstractNum w:abstractNumId="2" w15:restartNumberingAfterBreak="0">
     <w:nsid w:val="31A07993"/>
     <w:multiLevelType w:val="hybridMultilevel"/>
     <w:tmpl w:val="79ECBD60"/>
@@ -557,7 +4337,7 @@
       </w:rPr>
     </w:lvl>
   </w:abstractNum>
-  <w:abstractNum w:abstractNumId="2" w15:restartNumberingAfterBreak="0">
+  <w:abstractNum w:abstractNumId="3" w15:restartNumberingAfterBreak="0">
     <w:nsid w:val="39C32346"/>
     <w:multiLevelType w:val="hybridMultilevel"/>
     <w:tmpl w:val="AFC80392"/>
@@ -669,7 +4449,7 @@
       </w:rPr>
     </w:lvl>
   </w:abstractNum>
-  <w:abstractNum w:abstractNumId="3" w15:restartNumberingAfterBreak="0">
+  <w:abstractNum w:abstractNumId="4" w15:restartNumberingAfterBreak="0">
     <w:nsid w:val="3FF25885"/>
     <w:multiLevelType w:val="hybridMultilevel"/>
     <w:tmpl w:val="54CEF470"/>
@@ -758,7 +4538,7 @@
       </w:pPr>
     </w:lvl>
   </w:abstractNum>
-  <w:abstractNum w:abstractNumId="4" w15:restartNumberingAfterBreak="0">
+  <w:abstractNum w:abstractNumId="5" w15:restartNumberingAfterBreak="0">
     <w:nsid w:val="40442CE4"/>
     <w:multiLevelType w:val="hybridMultilevel"/>
     <w:tmpl w:val="E8CED682"/>
@@ -871,7 +4651,7 @@
       </w:rPr>
     </w:lvl>
   </w:abstractNum>
-  <w:abstractNum w:abstractNumId="5" w15:restartNumberingAfterBreak="0">
+  <w:abstractNum w:abstractNumId="6" w15:restartNumberingAfterBreak="0">
     <w:nsid w:val="4D21266B"/>
     <w:multiLevelType w:val="hybridMultilevel"/>
     <w:tmpl w:val="1BA255B8"/>
@@ -983,7 +4763,7 @@
       </w:rPr>
     </w:lvl>
   </w:abstractNum>
-  <w:abstractNum w:abstractNumId="6" w15:restartNumberingAfterBreak="0">
+  <w:abstractNum w:abstractNumId="7" w15:restartNumberingAfterBreak="0">
     <w:nsid w:val="67BF64E6"/>
     <w:multiLevelType w:val="hybridMultilevel"/>
     <w:tmpl w:val="BA1A0396"/>
@@ -1072,7 +4852,7 @@
       </w:pPr>
     </w:lvl>
   </w:abstractNum>
-  <w:abstractNum w:abstractNumId="7" w15:restartNumberingAfterBreak="0">
+  <w:abstractNum w:abstractNumId="8" w15:restartNumberingAfterBreak="0">
     <w:nsid w:val="6EC844AA"/>
     <w:multiLevelType w:val="hybridMultilevel"/>
     <w:tmpl w:val="B272724A"/>
@@ -1185,28 +4965,31 @@
     </w:lvl>
   </w:abstractNum>
   <w:num w:numId="1" w16cid:durableId="738097589">
+    <w:abstractNumId w:val="2"/>
+  </w:num>
+  <w:num w:numId="2" w16cid:durableId="168108715">
+    <w:abstractNumId w:val="7"/>
+  </w:num>
+  <w:num w:numId="3" w16cid:durableId="418648368">
+    <w:abstractNumId w:val="4"/>
+  </w:num>
+  <w:num w:numId="4" w16cid:durableId="2024505201">
+    <w:abstractNumId w:val="8"/>
+  </w:num>
+  <w:num w:numId="5" w16cid:durableId="1117413267">
+    <w:abstractNumId w:val="5"/>
+  </w:num>
+  <w:num w:numId="6" w16cid:durableId="2083914570">
     <w:abstractNumId w:val="1"/>
   </w:num>
-  <w:num w:numId="2" w16cid:durableId="168108715">
+  <w:num w:numId="7" w16cid:durableId="448856857">
     <w:abstractNumId w:val="6"/>
   </w:num>
-  <w:num w:numId="3" w16cid:durableId="418648368">
+  <w:num w:numId="8" w16cid:durableId="1222903850">
     <w:abstractNumId w:val="3"/>
   </w:num>
-  <w:num w:numId="4" w16cid:durableId="2024505201">
-    <w:abstractNumId w:val="7"/>
-  </w:num>
-  <w:num w:numId="5" w16cid:durableId="1117413267">
-    <w:abstractNumId w:val="4"/>
-  </w:num>
-  <w:num w:numId="6" w16cid:durableId="2083914570">
+  <w:num w:numId="9" w16cid:durableId="1186943774">
     <w:abstractNumId w:val="0"/>
-  </w:num>
-  <w:num w:numId="7" w16cid:durableId="448856857">
-    <w:abstractNumId w:val="5"/>
-  </w:num>
-  <w:num w:numId="8" w16cid:durableId="1222903850">
-    <w:abstractNumId w:val="2"/>
   </w:num>
 </w:numbering>
 </file>

</xml_diff>

<commit_message>
07-74, done verification, error fix. Ref: #42, #44, #8
</commit_message>
<xml_diff>
--- a/Chapter 07/Problems/07-52.docx
+++ b/Chapter 07/Problems/07-52.docx
@@ -45,85 +45,29 @@
         <w:t>(1)</w:t>
       </w:r>
     </w:p>
-    <w:p>
-      <w:pPr>
-        <w:rPr>
-          <w:rFonts w:ascii="Lucida Console" w:eastAsiaTheme="minorEastAsia" w:hAnsi="Lucida Console"/>
-          <w:lang w:val="en-US"/>
-        </w:rPr>
-      </w:pPr>
-      <w:r>
-        <w:rPr>
-          <w:rFonts w:ascii="Lucida Console" w:eastAsiaTheme="minorEastAsia" w:hAnsi="Lucida Console"/>
-          <w:lang w:val="en-US"/>
-        </w:rPr>
-        <w:t>To find the income tax for 2019, we note that out of 500,000 units that are sold, 340,000 came from the purchases (in accordance with LIFO) and the remaining 160,000 came from the reserves stored by the company.</w:t>
-      </w:r>
-    </w:p>
-    <w:p>
-      <w:pPr>
-        <w:rPr>
-          <w:rFonts w:ascii="Lucida Console" w:eastAsiaTheme="minorEastAsia" w:hAnsi="Lucida Console"/>
-          <w:lang w:val="en-US"/>
-        </w:rPr>
-      </w:pPr>
-      <w:r>
-        <w:rPr>
-          <w:rFonts w:ascii="Lucida Console" w:eastAsiaTheme="minorEastAsia" w:hAnsi="Lucida Console"/>
-          <w:lang w:val="en-US"/>
-        </w:rPr>
-        <w:t>According to LIFO, the recent one should be considered while preparing the cost of goods sold.</w:t>
-      </w:r>
-    </w:p>
-    <w:p>
-      <w:pPr>
-        <w:rPr>
-          <w:rFonts w:ascii="Lucida Console" w:eastAsiaTheme="minorEastAsia" w:hAnsi="Lucida Console"/>
-          <w:lang w:val="en-US"/>
-        </w:rPr>
-      </w:pPr>
-      <w:r>
-        <w:rPr>
-          <w:rFonts w:ascii="Lucida Console" w:eastAsiaTheme="minorEastAsia" w:hAnsi="Lucida Console"/>
-          <w:lang w:val="en-US"/>
-        </w:rPr>
-        <w:t>Thus, we have $680,000 (340,000 units at $2 per unit) + $36,000 (30,000 units at $1.2 per unit) + $55,000 (50,000 units @ $1.1 per unit) + $80,000 (80,000 units @ $1.0 per unit) = $861,000 is the cost of goods sold.</w:t>
-      </w:r>
-    </w:p>
-    <w:p>
-      <w:pPr>
-        <w:rPr>
-          <w:rFonts w:ascii="Lucida Console" w:eastAsiaTheme="minorEastAsia" w:hAnsi="Lucida Console"/>
-          <w:lang w:val="en-US"/>
-        </w:rPr>
-      </w:pPr>
-      <w:r>
-        <w:rPr>
-          <w:rFonts w:ascii="Lucida Console" w:eastAsiaTheme="minorEastAsia" w:hAnsi="Lucida Console"/>
-          <w:lang w:val="en-US"/>
-        </w:rPr>
-        <w:t>Thus, we can find the income for 2019 as follows:</w:t>
-      </w:r>
-    </w:p>
     <w:tbl>
       <w:tblPr>
         <w:tblStyle w:val="TableGrid"/>
-        <w:tblW w:w="0" w:type="auto"/>
+        <w:tblW w:w="11058" w:type="dxa"/>
+        <w:tblInd w:w="-998" w:type="dxa"/>
         <w:tblLook w:val="04A0" w:firstRow="1" w:lastRow="0" w:firstColumn="1" w:lastColumn="0" w:noHBand="0" w:noVBand="1"/>
       </w:tblPr>
       <w:tblGrid>
-        <w:gridCol w:w="5949"/>
-        <w:gridCol w:w="3067"/>
+        <w:gridCol w:w="4395"/>
+        <w:gridCol w:w="1560"/>
+        <w:gridCol w:w="1559"/>
+        <w:gridCol w:w="1843"/>
+        <w:gridCol w:w="1701"/>
       </w:tblGrid>
       <w:tr>
         <w:tc>
           <w:tcPr>
-            <w:tcW w:w="9016" w:type="dxa"/>
-            <w:gridSpan w:val="2"/>
+            <w:tcW w:w="11058" w:type="dxa"/>
+            <w:gridSpan w:val="5"/>
           </w:tcPr>
           <w:p>
             <w:pPr>
-              <w:jc w:val="right"/>
+              <w:jc w:val="center"/>
               <w:rPr>
                 <w:rFonts w:ascii="Lucida Console" w:eastAsiaTheme="minorEastAsia" w:hAnsi="Lucida Console"/>
                 <w:lang w:val="en-US"/>
@@ -143,7 +87,106 @@
                 <w:rFonts w:ascii="Lucida Console" w:eastAsiaTheme="minorEastAsia" w:hAnsi="Lucida Console"/>
                 <w:lang w:val="en-US"/>
               </w:rPr>
-              <w:t>STATEMENT OF INCOME (in thousands of $)</w:t>
+              <w:t>STATEMENT OF GROSS MARGIN</w:t>
+            </w:r>
+          </w:p>
+          <w:p>
+            <w:pPr>
+              <w:jc w:val="center"/>
+              <w:rPr>
+                <w:rFonts w:ascii="Lucida Console" w:eastAsiaTheme="minorEastAsia" w:hAnsi="Lucida Console"/>
+                <w:lang w:val="en-US"/>
+              </w:rPr>
+            </w:pPr>
+            <w:r>
+              <w:rPr>
+                <w:rFonts w:ascii="Lucida Console" w:eastAsiaTheme="minorEastAsia" w:hAnsi="Lucida Console"/>
+                <w:lang w:val="en-US"/>
+              </w:rPr>
+              <w:t>(in millions of $)</w:t>
+            </w:r>
+          </w:p>
+          <w:p>
+            <w:pPr>
+              <w:rPr>
+                <w:rFonts w:ascii="Lucida Console" w:eastAsiaTheme="minorEastAsia" w:hAnsi="Lucida Console"/>
+                <w:lang w:val="en-US"/>
+              </w:rPr>
+            </w:pPr>
+          </w:p>
+        </w:tc>
+      </w:tr>
+      <w:tr>
+        <w:tc>
+          <w:tcPr>
+            <w:tcW w:w="4395" w:type="dxa"/>
+            <w:vMerge w:val="restart"/>
+          </w:tcPr>
+          <w:p>
+            <w:pPr>
+              <w:rPr>
+                <w:rFonts w:ascii="Lucida Console" w:eastAsiaTheme="minorEastAsia" w:hAnsi="Lucida Console"/>
+                <w:lang w:val="en-US"/>
+              </w:rPr>
+            </w:pPr>
+          </w:p>
+          <w:p>
+            <w:pPr>
+              <w:rPr>
+                <w:rFonts w:ascii="Lucida Console" w:eastAsiaTheme="minorEastAsia" w:hAnsi="Lucida Console"/>
+                <w:lang w:val="en-US"/>
+              </w:rPr>
+            </w:pPr>
+            <w:r>
+              <w:rPr>
+                <w:rFonts w:ascii="Lucida Console" w:eastAsiaTheme="minorEastAsia" w:hAnsi="Lucida Console"/>
+                <w:lang w:val="en-US"/>
+              </w:rPr>
+              <w:t>Particulars</w:t>
+            </w:r>
+          </w:p>
+        </w:tc>
+        <w:tc>
+          <w:tcPr>
+            <w:tcW w:w="3119" w:type="dxa"/>
+            <w:gridSpan w:val="2"/>
+          </w:tcPr>
+          <w:p>
+            <w:pPr>
+              <w:jc w:val="center"/>
+              <w:rPr>
+                <w:rFonts w:ascii="Lucida Console" w:eastAsiaTheme="minorEastAsia" w:hAnsi="Lucida Console"/>
+                <w:lang w:val="en-US"/>
+              </w:rPr>
+            </w:pPr>
+            <w:r>
+              <w:rPr>
+                <w:rFonts w:ascii="Lucida Console" w:eastAsiaTheme="minorEastAsia" w:hAnsi="Lucida Console"/>
+                <w:lang w:val="en-US"/>
+              </w:rPr>
+              <w:t>LIFO</w:t>
+            </w:r>
+          </w:p>
+        </w:tc>
+        <w:tc>
+          <w:tcPr>
+            <w:tcW w:w="3544" w:type="dxa"/>
+            <w:gridSpan w:val="2"/>
+          </w:tcPr>
+          <w:p>
+            <w:pPr>
+              <w:jc w:val="center"/>
+              <w:rPr>
+                <w:rFonts w:ascii="Lucida Console" w:eastAsiaTheme="minorEastAsia" w:hAnsi="Lucida Console"/>
+                <w:lang w:val="en-US"/>
+              </w:rPr>
+            </w:pPr>
+            <w:r>
+              <w:rPr>
+                <w:rFonts w:ascii="Lucida Console" w:eastAsiaTheme="minorEastAsia" w:hAnsi="Lucida Console"/>
+                <w:lang w:val="en-US"/>
+              </w:rPr>
+              <w:t>Lower-of-LIFO-or-Market</w:t>
             </w:r>
           </w:p>
         </w:tc>
@@ -151,7 +194,8 @@
       <w:tr>
         <w:tc>
           <w:tcPr>
-            <w:tcW w:w="5949" w:type="dxa"/>
+            <w:tcW w:w="4395" w:type="dxa"/>
+            <w:vMerge/>
           </w:tcPr>
           <w:p>
             <w:pPr>
@@ -160,18 +204,32 @@
                 <w:lang w:val="en-US"/>
               </w:rPr>
             </w:pPr>
+          </w:p>
+        </w:tc>
+        <w:tc>
+          <w:tcPr>
+            <w:tcW w:w="1560" w:type="dxa"/>
+          </w:tcPr>
+          <w:p>
+            <w:pPr>
+              <w:jc w:val="right"/>
+              <w:rPr>
+                <w:rFonts w:ascii="Lucida Console" w:eastAsiaTheme="minorEastAsia" w:hAnsi="Lucida Console"/>
+                <w:lang w:val="en-US"/>
+              </w:rPr>
+            </w:pPr>
             <w:r>
               <w:rPr>
                 <w:rFonts w:ascii="Lucida Console" w:eastAsiaTheme="minorEastAsia" w:hAnsi="Lucida Console"/>
                 <w:lang w:val="en-US"/>
               </w:rPr>
-              <w:t>Particulars</w:t>
+              <w:t>2018</w:t>
             </w:r>
           </w:p>
         </w:tc>
         <w:tc>
           <w:tcPr>
-            <w:tcW w:w="3067" w:type="dxa"/>
+            <w:tcW w:w="1559" w:type="dxa"/>
           </w:tcPr>
           <w:p>
             <w:pPr>
@@ -186,7 +244,49 @@
                 <w:rFonts w:ascii="Lucida Console" w:eastAsiaTheme="minorEastAsia" w:hAnsi="Lucida Console"/>
                 <w:lang w:val="en-US"/>
               </w:rPr>
-              <w:t>Amount</w:t>
+              <w:t>2019</w:t>
+            </w:r>
+          </w:p>
+        </w:tc>
+        <w:tc>
+          <w:tcPr>
+            <w:tcW w:w="1843" w:type="dxa"/>
+          </w:tcPr>
+          <w:p>
+            <w:pPr>
+              <w:jc w:val="right"/>
+              <w:rPr>
+                <w:rFonts w:ascii="Lucida Console" w:eastAsiaTheme="minorEastAsia" w:hAnsi="Lucida Console"/>
+                <w:lang w:val="en-US"/>
+              </w:rPr>
+            </w:pPr>
+            <w:r>
+              <w:rPr>
+                <w:rFonts w:ascii="Lucida Console" w:eastAsiaTheme="minorEastAsia" w:hAnsi="Lucida Console"/>
+                <w:lang w:val="en-US"/>
+              </w:rPr>
+              <w:t>2018</w:t>
+            </w:r>
+          </w:p>
+        </w:tc>
+        <w:tc>
+          <w:tcPr>
+            <w:tcW w:w="1701" w:type="dxa"/>
+          </w:tcPr>
+          <w:p>
+            <w:pPr>
+              <w:jc w:val="right"/>
+              <w:rPr>
+                <w:rFonts w:ascii="Lucida Console" w:eastAsiaTheme="minorEastAsia" w:hAnsi="Lucida Console"/>
+                <w:lang w:val="en-US"/>
+              </w:rPr>
+            </w:pPr>
+            <w:r>
+              <w:rPr>
+                <w:rFonts w:ascii="Lucida Console" w:eastAsiaTheme="minorEastAsia" w:hAnsi="Lucida Console"/>
+                <w:lang w:val="en-US"/>
+              </w:rPr>
+              <w:t>2019</w:t>
             </w:r>
           </w:p>
         </w:tc>
@@ -194,7 +294,7 @@
       <w:tr>
         <w:tc>
           <w:tcPr>
-            <w:tcW w:w="5949" w:type="dxa"/>
+            <w:tcW w:w="4395" w:type="dxa"/>
           </w:tcPr>
           <w:p>
             <w:pPr>
@@ -223,13 +323,20 @@
                 <w:rFonts w:ascii="Lucida Console" w:eastAsiaTheme="minorEastAsia" w:hAnsi="Lucida Console"/>
                 <w:lang w:val="en-US"/>
               </w:rPr>
-              <w:t xml:space="preserve">  Deduct: Cost of Goods Sold</w:t>
+              <w:t xml:space="preserve"> Deduct: </w:t>
+            </w:r>
+            <w:r>
+              <w:rPr>
+                <w:rFonts w:ascii="Lucida Console" w:eastAsiaTheme="minorEastAsia" w:hAnsi="Lucida Console"/>
+                <w:lang w:val="en-US"/>
+              </w:rPr>
+              <w:t>Cost of Goods Sold</w:t>
             </w:r>
           </w:p>
         </w:tc>
         <w:tc>
           <w:tcPr>
-            <w:tcW w:w="3067" w:type="dxa"/>
+            <w:tcW w:w="1560" w:type="dxa"/>
           </w:tcPr>
           <w:p>
             <w:pPr>
@@ -244,7 +351,7 @@
                 <w:rFonts w:ascii="Lucida Console" w:eastAsiaTheme="minorEastAsia" w:hAnsi="Lucida Console"/>
                 <w:lang w:val="en-US"/>
               </w:rPr>
-              <w:t>1,500</w:t>
+              <w:t>20</w:t>
             </w:r>
           </w:p>
           <w:p>
@@ -260,7 +367,118 @@
                 <w:rFonts w:ascii="Lucida Console" w:eastAsiaTheme="minorEastAsia" w:hAnsi="Lucida Console"/>
                 <w:lang w:val="en-US"/>
               </w:rPr>
-              <w:t>(861)</w:t>
+              <w:t>(14)</w:t>
+            </w:r>
+          </w:p>
+        </w:tc>
+        <w:tc>
+          <w:tcPr>
+            <w:tcW w:w="1559" w:type="dxa"/>
+          </w:tcPr>
+          <w:p>
+            <w:pPr>
+              <w:jc w:val="right"/>
+              <w:rPr>
+                <w:rFonts w:ascii="Lucida Console" w:eastAsiaTheme="minorEastAsia" w:hAnsi="Lucida Console"/>
+                <w:lang w:val="en-US"/>
+              </w:rPr>
+            </w:pPr>
+            <w:r>
+              <w:rPr>
+                <w:rFonts w:ascii="Lucida Console" w:eastAsiaTheme="minorEastAsia" w:hAnsi="Lucida Console"/>
+                <w:lang w:val="en-US"/>
+              </w:rPr>
+              <w:t>8</w:t>
+            </w:r>
+          </w:p>
+          <w:p>
+            <w:pPr>
+              <w:jc w:val="right"/>
+              <w:rPr>
+                <w:rFonts w:ascii="Lucida Console" w:eastAsiaTheme="minorEastAsia" w:hAnsi="Lucida Console"/>
+                <w:lang w:val="en-US"/>
+              </w:rPr>
+            </w:pPr>
+            <w:r>
+              <w:rPr>
+                <w:rFonts w:ascii="Lucida Console" w:eastAsiaTheme="minorEastAsia" w:hAnsi="Lucida Console"/>
+                <w:lang w:val="en-US"/>
+              </w:rPr>
+              <w:t>(13)</w:t>
+            </w:r>
+          </w:p>
+        </w:tc>
+        <w:tc>
+          <w:tcPr>
+            <w:tcW w:w="1843" w:type="dxa"/>
+          </w:tcPr>
+          <w:p>
+            <w:pPr>
+              <w:jc w:val="right"/>
+              <w:rPr>
+                <w:rFonts w:ascii="Lucida Console" w:eastAsiaTheme="minorEastAsia" w:hAnsi="Lucida Console"/>
+                <w:lang w:val="en-US"/>
+              </w:rPr>
+            </w:pPr>
+            <w:r>
+              <w:rPr>
+                <w:rFonts w:ascii="Lucida Console" w:eastAsiaTheme="minorEastAsia" w:hAnsi="Lucida Console"/>
+                <w:lang w:val="en-US"/>
+              </w:rPr>
+              <w:t>20</w:t>
+            </w:r>
+          </w:p>
+          <w:p>
+            <w:pPr>
+              <w:jc w:val="right"/>
+              <w:rPr>
+                <w:rFonts w:ascii="Lucida Console" w:eastAsiaTheme="minorEastAsia" w:hAnsi="Lucida Console"/>
+                <w:lang w:val="en-US"/>
+              </w:rPr>
+            </w:pPr>
+            <w:r>
+              <w:rPr>
+                <w:rFonts w:ascii="Lucida Console" w:eastAsiaTheme="minorEastAsia" w:hAnsi="Lucida Console"/>
+                <w:lang w:val="en-US"/>
+              </w:rPr>
+              <w:t>(14)</w:t>
+            </w:r>
+          </w:p>
+        </w:tc>
+        <w:tc>
+          <w:tcPr>
+            <w:tcW w:w="1701" w:type="dxa"/>
+          </w:tcPr>
+          <w:p>
+            <w:pPr>
+              <w:jc w:val="right"/>
+              <w:rPr>
+                <w:rFonts w:ascii="Lucida Console" w:eastAsiaTheme="minorEastAsia" w:hAnsi="Lucida Console"/>
+                <w:lang w:val="en-US"/>
+              </w:rPr>
+            </w:pPr>
+            <w:r>
+              <w:rPr>
+                <w:rFonts w:ascii="Lucida Console" w:eastAsiaTheme="minorEastAsia" w:hAnsi="Lucida Console"/>
+                <w:lang w:val="en-US"/>
+              </w:rPr>
+              <w:t>8</w:t>
+            </w:r>
+          </w:p>
+          <w:p>
+            <w:pPr>
+              <w:jc w:val="right"/>
+              <w:rPr>
+                <w:rFonts w:ascii="Lucida Console" w:eastAsiaTheme="minorEastAsia" w:hAnsi="Lucida Console"/>
+                <w:lang w:val="en-US"/>
+              </w:rPr>
+            </w:pPr>
+            <w:r>
+              <w:rPr>
+                <w:rFonts w:ascii="Lucida Console" w:eastAsiaTheme="minorEastAsia" w:hAnsi="Lucida Console"/>
+                <w:lang w:val="en-US"/>
+              </w:rPr>
+              <w:t>(9)</w:t>
             </w:r>
           </w:p>
         </w:tc>
@@ -268,7 +486,7 @@
       <w:tr>
         <w:tc>
           <w:tcPr>
-            <w:tcW w:w="5949" w:type="dxa"/>
+            <w:tcW w:w="4395" w:type="dxa"/>
           </w:tcPr>
           <w:p>
             <w:pPr>
@@ -283,27 +501,12 @@
                 <w:lang w:val="en-US"/>
               </w:rPr>
               <w:t>Gross Margin</w:t>
-            </w:r>
-          </w:p>
-          <w:p>
-            <w:pPr>
-              <w:rPr>
-                <w:rFonts w:ascii="Lucida Console" w:eastAsiaTheme="minorEastAsia" w:hAnsi="Lucida Console"/>
-                <w:lang w:val="en-US"/>
-              </w:rPr>
-            </w:pPr>
-            <w:r>
-              <w:rPr>
-                <w:rFonts w:ascii="Lucida Console" w:eastAsiaTheme="minorEastAsia" w:hAnsi="Lucida Console"/>
-                <w:lang w:val="en-US"/>
-              </w:rPr>
-              <w:t xml:space="preserve">  Deduct: Other Expenses</w:t>
             </w:r>
           </w:p>
         </w:tc>
         <w:tc>
           <w:tcPr>
-            <w:tcW w:w="3067" w:type="dxa"/>
+            <w:tcW w:w="1560" w:type="dxa"/>
           </w:tcPr>
           <w:p>
             <w:pPr>
@@ -318,66 +521,13 @@
                 <w:rFonts w:ascii="Lucida Console" w:eastAsiaTheme="minorEastAsia" w:hAnsi="Lucida Console"/>
                 <w:lang w:val="en-US"/>
               </w:rPr>
-              <w:t>639</w:t>
-            </w:r>
-          </w:p>
-          <w:p>
-            <w:pPr>
-              <w:jc w:val="right"/>
-              <w:rPr>
-                <w:rFonts w:ascii="Lucida Console" w:eastAsiaTheme="minorEastAsia" w:hAnsi="Lucida Console"/>
-                <w:lang w:val="en-US"/>
-              </w:rPr>
-            </w:pPr>
-            <w:r>
-              <w:rPr>
-                <w:rFonts w:ascii="Lucida Console" w:eastAsiaTheme="minorEastAsia" w:hAnsi="Lucida Console"/>
-                <w:lang w:val="en-US"/>
-              </w:rPr>
-              <w:t>(500)</w:t>
-            </w:r>
-          </w:p>
-        </w:tc>
-      </w:tr>
-      <w:tr>
-        <w:tc>
-          <w:tcPr>
-            <w:tcW w:w="5949" w:type="dxa"/>
-          </w:tcPr>
-          <w:p>
-            <w:pPr>
-              <w:rPr>
-                <w:rFonts w:ascii="Lucida Console" w:eastAsiaTheme="minorEastAsia" w:hAnsi="Lucida Console"/>
-                <w:lang w:val="en-US"/>
-              </w:rPr>
-            </w:pPr>
-            <w:r>
-              <w:rPr>
-                <w:rFonts w:ascii="Lucida Console" w:eastAsiaTheme="minorEastAsia" w:hAnsi="Lucida Console"/>
-                <w:lang w:val="en-US"/>
-              </w:rPr>
-              <w:t>Income Before Tax</w:t>
-            </w:r>
-          </w:p>
-          <w:p>
-            <w:pPr>
-              <w:rPr>
-                <w:rFonts w:ascii="Lucida Console" w:eastAsiaTheme="minorEastAsia" w:hAnsi="Lucida Console"/>
-                <w:lang w:val="en-US"/>
-              </w:rPr>
-            </w:pPr>
-            <w:r>
-              <w:rPr>
-                <w:rFonts w:ascii="Lucida Console" w:eastAsiaTheme="minorEastAsia" w:hAnsi="Lucida Console"/>
-                <w:lang w:val="en-US"/>
-              </w:rPr>
-              <w:t xml:space="preserve">  Deduct: Income Tax</w:t>
+              <w:t>6</w:t>
             </w:r>
           </w:p>
         </w:tc>
         <w:tc>
           <w:tcPr>
-            <w:tcW w:w="3067" w:type="dxa"/>
+            <w:tcW w:w="1559" w:type="dxa"/>
           </w:tcPr>
           <w:p>
             <w:pPr>
@@ -392,51 +542,13 @@
                 <w:rFonts w:ascii="Lucida Console" w:eastAsiaTheme="minorEastAsia" w:hAnsi="Lucida Console"/>
                 <w:lang w:val="en-US"/>
               </w:rPr>
-              <w:t>139</w:t>
-            </w:r>
-          </w:p>
-          <w:p>
-            <w:pPr>
-              <w:jc w:val="right"/>
-              <w:rPr>
-                <w:rFonts w:ascii="Lucida Console" w:eastAsiaTheme="minorEastAsia" w:hAnsi="Lucida Console"/>
-                <w:lang w:val="en-US"/>
-              </w:rPr>
-            </w:pPr>
-            <w:r>
-              <w:rPr>
-                <w:rFonts w:ascii="Lucida Console" w:eastAsiaTheme="minorEastAsia" w:hAnsi="Lucida Console"/>
-                <w:lang w:val="en-US"/>
-              </w:rPr>
-              <w:t>(55.6)</w:t>
-            </w:r>
-          </w:p>
-        </w:tc>
-      </w:tr>
-      <w:tr>
-        <w:tc>
-          <w:tcPr>
-            <w:tcW w:w="5949" w:type="dxa"/>
-          </w:tcPr>
-          <w:p>
-            <w:pPr>
-              <w:rPr>
-                <w:rFonts w:ascii="Lucida Console" w:eastAsiaTheme="minorEastAsia" w:hAnsi="Lucida Console"/>
-                <w:lang w:val="en-US"/>
-              </w:rPr>
-            </w:pPr>
-            <w:r>
-              <w:rPr>
-                <w:rFonts w:ascii="Lucida Console" w:eastAsiaTheme="minorEastAsia" w:hAnsi="Lucida Console"/>
-                <w:lang w:val="en-US"/>
-              </w:rPr>
-              <w:t>Net Income</w:t>
+              <w:t>(5)</w:t>
             </w:r>
           </w:p>
         </w:tc>
         <w:tc>
           <w:tcPr>
-            <w:tcW w:w="3067" w:type="dxa"/>
+            <w:tcW w:w="1843" w:type="dxa"/>
           </w:tcPr>
           <w:p>
             <w:pPr>
@@ -451,7 +563,28 @@
                 <w:rFonts w:ascii="Lucida Console" w:eastAsiaTheme="minorEastAsia" w:hAnsi="Lucida Console"/>
                 <w:lang w:val="en-US"/>
               </w:rPr>
-              <w:t>83.4</w:t>
+              <w:t>6</w:t>
+            </w:r>
+          </w:p>
+        </w:tc>
+        <w:tc>
+          <w:tcPr>
+            <w:tcW w:w="1701" w:type="dxa"/>
+          </w:tcPr>
+          <w:p>
+            <w:pPr>
+              <w:jc w:val="right"/>
+              <w:rPr>
+                <w:rFonts w:ascii="Lucida Console" w:eastAsiaTheme="minorEastAsia" w:hAnsi="Lucida Console"/>
+                <w:lang w:val="en-US"/>
+              </w:rPr>
+            </w:pPr>
+            <w:r>
+              <w:rPr>
+                <w:rFonts w:ascii="Lucida Console" w:eastAsiaTheme="minorEastAsia" w:hAnsi="Lucida Console"/>
+                <w:lang w:val="en-US"/>
+              </w:rPr>
+              <w:t>(1)</w:t>
             </w:r>
           </w:p>
         </w:tc>
@@ -464,21 +597,6 @@
           <w:lang w:val="en-US"/>
         </w:rPr>
       </w:pPr>
-    </w:p>
-    <w:p>
-      <w:pPr>
-        <w:rPr>
-          <w:rFonts w:ascii="Lucida Console" w:eastAsiaTheme="minorEastAsia" w:hAnsi="Lucida Console"/>
-          <w:lang w:val="en-US"/>
-        </w:rPr>
-      </w:pPr>
-      <w:r>
-        <w:rPr>
-          <w:rFonts w:ascii="Lucida Console" w:eastAsiaTheme="minorEastAsia" w:hAnsi="Lucida Console"/>
-          <w:lang w:val="en-US"/>
-        </w:rPr>
-        <w:t>Thus, the income taxes in 2019 were $55,600.</w:t>
-      </w:r>
     </w:p>
     <w:p>
       <w:pPr>
@@ -494,401 +612,55 @@
         </w:rPr>
         <w:t>(2)</w:t>
       </w:r>
-    </w:p>
-    <w:tbl>
-      <w:tblPr>
-        <w:tblStyle w:val="TableGrid"/>
-        <w:tblW w:w="0" w:type="auto"/>
-        <w:tblLook w:val="04A0" w:firstRow="1" w:lastRow="0" w:firstColumn="1" w:lastColumn="0" w:noHBand="0" w:noVBand="1"/>
-      </w:tblPr>
-      <w:tblGrid>
-        <w:gridCol w:w="5949"/>
-        <w:gridCol w:w="3067"/>
-      </w:tblGrid>
-      <w:tr>
-        <w:tc>
-          <w:tcPr>
-            <w:tcW w:w="9016" w:type="dxa"/>
-            <w:gridSpan w:val="2"/>
-          </w:tcPr>
-          <w:p>
-            <w:pPr>
-              <w:jc w:val="right"/>
-              <w:rPr>
-                <w:rFonts w:ascii="Lucida Console" w:eastAsiaTheme="minorEastAsia" w:hAnsi="Lucida Console"/>
-                <w:lang w:val="en-US"/>
-              </w:rPr>
-            </w:pPr>
-          </w:p>
-          <w:p>
-            <w:pPr>
-              <w:jc w:val="center"/>
-              <w:rPr>
-                <w:rFonts w:ascii="Lucida Console" w:eastAsiaTheme="minorEastAsia" w:hAnsi="Lucida Console"/>
-                <w:lang w:val="en-US"/>
-              </w:rPr>
-            </w:pPr>
-            <w:r>
-              <w:rPr>
-                <w:rFonts w:ascii="Lucida Console" w:eastAsiaTheme="minorEastAsia" w:hAnsi="Lucida Console"/>
-                <w:lang w:val="en-US"/>
-              </w:rPr>
-              <w:t>STATEMENT OF INCOME (in thousands of $)</w:t>
-            </w:r>
-          </w:p>
-        </w:tc>
-      </w:tr>
-      <w:tr>
-        <w:tc>
-          <w:tcPr>
-            <w:tcW w:w="5949" w:type="dxa"/>
-          </w:tcPr>
-          <w:p>
-            <w:pPr>
-              <w:rPr>
-                <w:rFonts w:ascii="Lucida Console" w:eastAsiaTheme="minorEastAsia" w:hAnsi="Lucida Console"/>
-                <w:lang w:val="en-US"/>
-              </w:rPr>
-            </w:pPr>
-            <w:r>
-              <w:rPr>
-                <w:rFonts w:ascii="Lucida Console" w:eastAsiaTheme="minorEastAsia" w:hAnsi="Lucida Console"/>
-                <w:lang w:val="en-US"/>
-              </w:rPr>
-              <w:t>Particulars</w:t>
-            </w:r>
-          </w:p>
-        </w:tc>
-        <w:tc>
-          <w:tcPr>
-            <w:tcW w:w="3067" w:type="dxa"/>
-          </w:tcPr>
-          <w:p>
-            <w:pPr>
-              <w:jc w:val="right"/>
-              <w:rPr>
-                <w:rFonts w:ascii="Lucida Console" w:eastAsiaTheme="minorEastAsia" w:hAnsi="Lucida Console"/>
-                <w:lang w:val="en-US"/>
-              </w:rPr>
-            </w:pPr>
-            <w:r>
-              <w:rPr>
-                <w:rFonts w:ascii="Lucida Console" w:eastAsiaTheme="minorEastAsia" w:hAnsi="Lucida Console"/>
-                <w:lang w:val="en-US"/>
-              </w:rPr>
-              <w:t>Amount</w:t>
-            </w:r>
-          </w:p>
-        </w:tc>
-      </w:tr>
-      <w:tr>
-        <w:tc>
-          <w:tcPr>
-            <w:tcW w:w="5949" w:type="dxa"/>
-          </w:tcPr>
-          <w:p>
-            <w:pPr>
-              <w:rPr>
-                <w:rFonts w:ascii="Lucida Console" w:eastAsiaTheme="minorEastAsia" w:hAnsi="Lucida Console"/>
-                <w:lang w:val="en-US"/>
-              </w:rPr>
-            </w:pPr>
-            <w:r>
-              <w:rPr>
-                <w:rFonts w:ascii="Lucida Console" w:eastAsiaTheme="minorEastAsia" w:hAnsi="Lucida Console"/>
-                <w:lang w:val="en-US"/>
-              </w:rPr>
-              <w:t>Sales</w:t>
-            </w:r>
-          </w:p>
-          <w:p>
-            <w:pPr>
-              <w:rPr>
-                <w:rFonts w:ascii="Lucida Console" w:eastAsiaTheme="minorEastAsia" w:hAnsi="Lucida Console"/>
-                <w:lang w:val="en-US"/>
-              </w:rPr>
-            </w:pPr>
-            <w:r>
-              <w:rPr>
-                <w:rFonts w:ascii="Lucida Console" w:eastAsiaTheme="minorEastAsia" w:hAnsi="Lucida Console"/>
-                <w:lang w:val="en-US"/>
-              </w:rPr>
-              <w:t xml:space="preserve">  Deduct: Cost of Goods Sold</w:t>
-            </w:r>
-          </w:p>
-        </w:tc>
-        <w:tc>
-          <w:tcPr>
-            <w:tcW w:w="3067" w:type="dxa"/>
-          </w:tcPr>
-          <w:p>
-            <w:pPr>
-              <w:jc w:val="right"/>
-              <w:rPr>
-                <w:rFonts w:ascii="Lucida Console" w:eastAsiaTheme="minorEastAsia" w:hAnsi="Lucida Console"/>
-                <w:lang w:val="en-US"/>
-              </w:rPr>
-            </w:pPr>
-            <w:r>
-              <w:rPr>
-                <w:rFonts w:ascii="Lucida Console" w:eastAsiaTheme="minorEastAsia" w:hAnsi="Lucida Console"/>
-                <w:lang w:val="en-US"/>
-              </w:rPr>
-              <w:t>1,500</w:t>
-            </w:r>
-          </w:p>
-          <w:p>
-            <w:pPr>
-              <w:jc w:val="right"/>
-              <w:rPr>
-                <w:rFonts w:ascii="Lucida Console" w:eastAsiaTheme="minorEastAsia" w:hAnsi="Lucida Console"/>
-                <w:lang w:val="en-US"/>
-              </w:rPr>
-            </w:pPr>
-            <w:r>
-              <w:rPr>
-                <w:rFonts w:ascii="Lucida Console" w:eastAsiaTheme="minorEastAsia" w:hAnsi="Lucida Console"/>
-                <w:lang w:val="en-US"/>
-              </w:rPr>
-              <w:t>(</w:t>
-            </w:r>
-            <w:r>
-              <w:rPr>
-                <w:rFonts w:ascii="Lucida Console" w:eastAsiaTheme="minorEastAsia" w:hAnsi="Lucida Console"/>
-                <w:lang w:val="en-US"/>
-              </w:rPr>
-              <w:t>1,000</w:t>
-            </w:r>
-            <w:r>
-              <w:rPr>
-                <w:rFonts w:ascii="Lucida Console" w:eastAsiaTheme="minorEastAsia" w:hAnsi="Lucida Console"/>
-                <w:lang w:val="en-US"/>
-              </w:rPr>
-              <w:t>)</w:t>
-            </w:r>
-          </w:p>
-        </w:tc>
-      </w:tr>
-      <w:tr>
-        <w:tc>
-          <w:tcPr>
-            <w:tcW w:w="5949" w:type="dxa"/>
-          </w:tcPr>
-          <w:p>
-            <w:pPr>
-              <w:rPr>
-                <w:rFonts w:ascii="Lucida Console" w:eastAsiaTheme="minorEastAsia" w:hAnsi="Lucida Console"/>
-                <w:lang w:val="en-US"/>
-              </w:rPr>
-            </w:pPr>
-            <w:r>
-              <w:rPr>
-                <w:rFonts w:ascii="Lucida Console" w:eastAsiaTheme="minorEastAsia" w:hAnsi="Lucida Console"/>
-                <w:lang w:val="en-US"/>
-              </w:rPr>
-              <w:t>Gross Margin</w:t>
-            </w:r>
-          </w:p>
-          <w:p>
-            <w:pPr>
-              <w:rPr>
-                <w:rFonts w:ascii="Lucida Console" w:eastAsiaTheme="minorEastAsia" w:hAnsi="Lucida Console"/>
-                <w:lang w:val="en-US"/>
-              </w:rPr>
-            </w:pPr>
-            <w:r>
-              <w:rPr>
-                <w:rFonts w:ascii="Lucida Console" w:eastAsiaTheme="minorEastAsia" w:hAnsi="Lucida Console"/>
-                <w:lang w:val="en-US"/>
-              </w:rPr>
-              <w:t xml:space="preserve">  Deduct: Other Expenses</w:t>
-            </w:r>
-          </w:p>
-        </w:tc>
-        <w:tc>
-          <w:tcPr>
-            <w:tcW w:w="3067" w:type="dxa"/>
-          </w:tcPr>
-          <w:p>
-            <w:pPr>
-              <w:jc w:val="right"/>
-              <w:rPr>
-                <w:rFonts w:ascii="Lucida Console" w:eastAsiaTheme="minorEastAsia" w:hAnsi="Lucida Console"/>
-                <w:lang w:val="en-US"/>
-              </w:rPr>
-            </w:pPr>
-            <w:r>
-              <w:rPr>
-                <w:rFonts w:ascii="Lucida Console" w:eastAsiaTheme="minorEastAsia" w:hAnsi="Lucida Console"/>
-                <w:lang w:val="en-US"/>
-              </w:rPr>
-              <w:t>500</w:t>
-            </w:r>
-          </w:p>
-          <w:p>
-            <w:pPr>
-              <w:jc w:val="right"/>
-              <w:rPr>
-                <w:rFonts w:ascii="Lucida Console" w:eastAsiaTheme="minorEastAsia" w:hAnsi="Lucida Console"/>
-                <w:lang w:val="en-US"/>
-              </w:rPr>
-            </w:pPr>
-            <w:r>
-              <w:rPr>
-                <w:rFonts w:ascii="Lucida Console" w:eastAsiaTheme="minorEastAsia" w:hAnsi="Lucida Console"/>
-                <w:lang w:val="en-US"/>
-              </w:rPr>
-              <w:t>(500)</w:t>
-            </w:r>
-          </w:p>
-        </w:tc>
-      </w:tr>
-      <w:tr>
-        <w:tc>
-          <w:tcPr>
-            <w:tcW w:w="5949" w:type="dxa"/>
-          </w:tcPr>
-          <w:p>
-            <w:pPr>
-              <w:rPr>
-                <w:rFonts w:ascii="Lucida Console" w:eastAsiaTheme="minorEastAsia" w:hAnsi="Lucida Console"/>
-                <w:lang w:val="en-US"/>
-              </w:rPr>
-            </w:pPr>
-            <w:r>
-              <w:rPr>
-                <w:rFonts w:ascii="Lucida Console" w:eastAsiaTheme="minorEastAsia" w:hAnsi="Lucida Console"/>
-                <w:lang w:val="en-US"/>
-              </w:rPr>
-              <w:t>Income Before Tax</w:t>
-            </w:r>
-          </w:p>
-          <w:p>
-            <w:pPr>
-              <w:rPr>
-                <w:rFonts w:ascii="Lucida Console" w:eastAsiaTheme="minorEastAsia" w:hAnsi="Lucida Console"/>
-                <w:lang w:val="en-US"/>
-              </w:rPr>
-            </w:pPr>
-            <w:r>
-              <w:rPr>
-                <w:rFonts w:ascii="Lucida Console" w:eastAsiaTheme="minorEastAsia" w:hAnsi="Lucida Console"/>
-                <w:lang w:val="en-US"/>
-              </w:rPr>
-              <w:t xml:space="preserve">  Deduct: Income Tax</w:t>
-            </w:r>
-          </w:p>
-        </w:tc>
-        <w:tc>
-          <w:tcPr>
-            <w:tcW w:w="3067" w:type="dxa"/>
-          </w:tcPr>
-          <w:p>
-            <w:pPr>
-              <w:jc w:val="right"/>
-              <w:rPr>
-                <w:rFonts w:ascii="Lucida Console" w:eastAsiaTheme="minorEastAsia" w:hAnsi="Lucida Console"/>
-                <w:lang w:val="en-US"/>
-              </w:rPr>
-            </w:pPr>
-            <w:r>
-              <w:rPr>
-                <w:rFonts w:ascii="Lucida Console" w:eastAsiaTheme="minorEastAsia" w:hAnsi="Lucida Console"/>
-                <w:lang w:val="en-US"/>
-              </w:rPr>
-              <w:t>0</w:t>
-            </w:r>
-          </w:p>
-          <w:p>
-            <w:pPr>
-              <w:jc w:val="right"/>
-              <w:rPr>
-                <w:rFonts w:ascii="Lucida Console" w:eastAsiaTheme="minorEastAsia" w:hAnsi="Lucida Console"/>
-                <w:lang w:val="en-US"/>
-              </w:rPr>
-            </w:pPr>
-            <w:r>
-              <w:rPr>
-                <w:rFonts w:ascii="Lucida Console" w:eastAsiaTheme="minorEastAsia" w:hAnsi="Lucida Console"/>
-                <w:lang w:val="en-US"/>
-              </w:rPr>
-              <w:t>(0)</w:t>
-            </w:r>
-          </w:p>
-        </w:tc>
-      </w:tr>
-      <w:tr>
-        <w:tc>
-          <w:tcPr>
-            <w:tcW w:w="5949" w:type="dxa"/>
-          </w:tcPr>
-          <w:p>
-            <w:pPr>
-              <w:rPr>
-                <w:rFonts w:ascii="Lucida Console" w:eastAsiaTheme="minorEastAsia" w:hAnsi="Lucida Console"/>
-                <w:lang w:val="en-US"/>
-              </w:rPr>
-            </w:pPr>
-            <w:r>
-              <w:rPr>
-                <w:rFonts w:ascii="Lucida Console" w:eastAsiaTheme="minorEastAsia" w:hAnsi="Lucida Console"/>
-                <w:lang w:val="en-US"/>
-              </w:rPr>
-              <w:t>Net Income</w:t>
-            </w:r>
-          </w:p>
-        </w:tc>
-        <w:tc>
-          <w:tcPr>
-            <w:tcW w:w="3067" w:type="dxa"/>
-          </w:tcPr>
-          <w:p>
-            <w:pPr>
-              <w:jc w:val="right"/>
-              <w:rPr>
-                <w:rFonts w:ascii="Lucida Console" w:eastAsiaTheme="minorEastAsia" w:hAnsi="Lucida Console"/>
-                <w:lang w:val="en-US"/>
-              </w:rPr>
-            </w:pPr>
-            <w:r>
-              <w:rPr>
-                <w:rFonts w:ascii="Lucida Console" w:eastAsiaTheme="minorEastAsia" w:hAnsi="Lucida Console"/>
-                <w:lang w:val="en-US"/>
-              </w:rPr>
-              <w:t>0</w:t>
-            </w:r>
-          </w:p>
-        </w:tc>
-      </w:tr>
-    </w:tbl>
-    <w:p>
-      <w:pPr>
-        <w:rPr>
-          <w:rFonts w:ascii="Lucida Console" w:eastAsiaTheme="minorEastAsia" w:hAnsi="Lucida Console"/>
-          <w:lang w:val="en-US"/>
-        </w:rPr>
-      </w:pPr>
-    </w:p>
-    <w:p>
-      <w:pPr>
-        <w:rPr>
-          <w:rFonts w:ascii="Lucida Console" w:eastAsiaTheme="minorEastAsia" w:hAnsi="Lucida Console"/>
-          <w:lang w:val="en-US"/>
-        </w:rPr>
-      </w:pPr>
       <w:r>
         <w:rPr>
           <w:rFonts w:ascii="Lucida Console" w:eastAsiaTheme="minorEastAsia" w:hAnsi="Lucida Console"/>
           <w:lang w:val="en-US"/>
         </w:rPr>
-        <w:t xml:space="preserve">Thus, the income taxes will be 0 for 2019 if all requirements are met via that. </w:t>
+        <w:t xml:space="preserve"> Since the company is U.S. based, it follows U.S. </w:t>
       </w:r>
       <w:r>
         <w:rPr>
           <w:rFonts w:ascii="Lucida Console" w:eastAsiaTheme="minorEastAsia" w:hAnsi="Lucida Console"/>
           <w:lang w:val="en-US"/>
         </w:rPr>
-        <w:t>The operating expenses should be changed, if they do not, then the above value is 0.</w:t>
+        <w:t>GAAP,</w:t>
+      </w:r>
+      <w:r>
+        <w:rPr>
+          <w:rFonts w:ascii="Lucida Console" w:eastAsiaTheme="minorEastAsia" w:hAnsi="Lucida Console"/>
+          <w:lang w:val="en-US"/>
+        </w:rPr>
+        <w:t xml:space="preserve"> and it requires that the LCM method be applied on the current replacement cost. </w:t>
+      </w:r>
+    </w:p>
+    <w:p>
+      <w:pPr>
+        <w:rPr>
+          <w:rFonts w:ascii="Lucida Console" w:eastAsiaTheme="minorEastAsia" w:hAnsi="Lucida Console"/>
+          <w:lang w:val="en-US"/>
+        </w:rPr>
+      </w:pPr>
+      <w:r>
+        <w:rPr>
+          <w:rFonts w:ascii="Lucida Console" w:eastAsiaTheme="minorEastAsia" w:hAnsi="Lucida Console"/>
+          <w:lang w:val="en-US"/>
+        </w:rPr>
+        <w:t>Thus, the new inventory valuation would be $</w:t>
+      </w:r>
+      <w:r>
+        <w:rPr>
+          <w:rFonts w:ascii="Lucida Console" w:eastAsiaTheme="minorEastAsia" w:hAnsi="Lucida Console"/>
+          <w:lang w:val="en-US"/>
+        </w:rPr>
+        <w:t xml:space="preserve">9 million since they have </w:t>
+      </w:r>
+      <w:r>
+        <w:rPr>
+          <w:rFonts w:ascii="Lucida Console" w:eastAsiaTheme="minorEastAsia" w:hAnsi="Lucida Console"/>
+          <w:lang w:val="en-US"/>
+        </w:rPr>
+        <w:t xml:space="preserve">already reduced it. </w:t>
       </w:r>
     </w:p>
     <w:sectPr>

</xml_diff>

<commit_message>
07-75, done verification. Ref: #42, #44, #8
</commit_message>
<xml_diff>
--- a/Chapter 07/Problems/07-52.docx
+++ b/Chapter 07/Problems/07-52.docx
@@ -45,551 +45,6 @@
         <w:t>(1)</w:t>
       </w:r>
     </w:p>
-    <w:tbl>
-      <w:tblPr>
-        <w:tblStyle w:val="TableGrid"/>
-        <w:tblW w:w="11058" w:type="dxa"/>
-        <w:tblInd w:w="-998" w:type="dxa"/>
-        <w:tblLook w:val="04A0" w:firstRow="1" w:lastRow="0" w:firstColumn="1" w:lastColumn="0" w:noHBand="0" w:noVBand="1"/>
-      </w:tblPr>
-      <w:tblGrid>
-        <w:gridCol w:w="4395"/>
-        <w:gridCol w:w="1560"/>
-        <w:gridCol w:w="1559"/>
-        <w:gridCol w:w="1843"/>
-        <w:gridCol w:w="1701"/>
-      </w:tblGrid>
-      <w:tr>
-        <w:tc>
-          <w:tcPr>
-            <w:tcW w:w="11058" w:type="dxa"/>
-            <w:gridSpan w:val="5"/>
-          </w:tcPr>
-          <w:p>
-            <w:pPr>
-              <w:jc w:val="center"/>
-              <w:rPr>
-                <w:rFonts w:ascii="Lucida Console" w:eastAsiaTheme="minorEastAsia" w:hAnsi="Lucida Console"/>
-                <w:lang w:val="en-US"/>
-              </w:rPr>
-            </w:pPr>
-          </w:p>
-          <w:p>
-            <w:pPr>
-              <w:jc w:val="center"/>
-              <w:rPr>
-                <w:rFonts w:ascii="Lucida Console" w:eastAsiaTheme="minorEastAsia" w:hAnsi="Lucida Console"/>
-                <w:lang w:val="en-US"/>
-              </w:rPr>
-            </w:pPr>
-            <w:r>
-              <w:rPr>
-                <w:rFonts w:ascii="Lucida Console" w:eastAsiaTheme="minorEastAsia" w:hAnsi="Lucida Console"/>
-                <w:lang w:val="en-US"/>
-              </w:rPr>
-              <w:t>STATEMENT OF GROSS MARGIN</w:t>
-            </w:r>
-          </w:p>
-          <w:p>
-            <w:pPr>
-              <w:jc w:val="center"/>
-              <w:rPr>
-                <w:rFonts w:ascii="Lucida Console" w:eastAsiaTheme="minorEastAsia" w:hAnsi="Lucida Console"/>
-                <w:lang w:val="en-US"/>
-              </w:rPr>
-            </w:pPr>
-            <w:r>
-              <w:rPr>
-                <w:rFonts w:ascii="Lucida Console" w:eastAsiaTheme="minorEastAsia" w:hAnsi="Lucida Console"/>
-                <w:lang w:val="en-US"/>
-              </w:rPr>
-              <w:t>(in millions of $)</w:t>
-            </w:r>
-          </w:p>
-          <w:p>
-            <w:pPr>
-              <w:rPr>
-                <w:rFonts w:ascii="Lucida Console" w:eastAsiaTheme="minorEastAsia" w:hAnsi="Lucida Console"/>
-                <w:lang w:val="en-US"/>
-              </w:rPr>
-            </w:pPr>
-          </w:p>
-        </w:tc>
-      </w:tr>
-      <w:tr>
-        <w:tc>
-          <w:tcPr>
-            <w:tcW w:w="4395" w:type="dxa"/>
-            <w:vMerge w:val="restart"/>
-          </w:tcPr>
-          <w:p>
-            <w:pPr>
-              <w:rPr>
-                <w:rFonts w:ascii="Lucida Console" w:eastAsiaTheme="minorEastAsia" w:hAnsi="Lucida Console"/>
-                <w:lang w:val="en-US"/>
-              </w:rPr>
-            </w:pPr>
-          </w:p>
-          <w:p>
-            <w:pPr>
-              <w:rPr>
-                <w:rFonts w:ascii="Lucida Console" w:eastAsiaTheme="minorEastAsia" w:hAnsi="Lucida Console"/>
-                <w:lang w:val="en-US"/>
-              </w:rPr>
-            </w:pPr>
-            <w:r>
-              <w:rPr>
-                <w:rFonts w:ascii="Lucida Console" w:eastAsiaTheme="minorEastAsia" w:hAnsi="Lucida Console"/>
-                <w:lang w:val="en-US"/>
-              </w:rPr>
-              <w:t>Particulars</w:t>
-            </w:r>
-          </w:p>
-        </w:tc>
-        <w:tc>
-          <w:tcPr>
-            <w:tcW w:w="3119" w:type="dxa"/>
-            <w:gridSpan w:val="2"/>
-          </w:tcPr>
-          <w:p>
-            <w:pPr>
-              <w:jc w:val="center"/>
-              <w:rPr>
-                <w:rFonts w:ascii="Lucida Console" w:eastAsiaTheme="minorEastAsia" w:hAnsi="Lucida Console"/>
-                <w:lang w:val="en-US"/>
-              </w:rPr>
-            </w:pPr>
-            <w:r>
-              <w:rPr>
-                <w:rFonts w:ascii="Lucida Console" w:eastAsiaTheme="minorEastAsia" w:hAnsi="Lucida Console"/>
-                <w:lang w:val="en-US"/>
-              </w:rPr>
-              <w:t>LIFO</w:t>
-            </w:r>
-          </w:p>
-        </w:tc>
-        <w:tc>
-          <w:tcPr>
-            <w:tcW w:w="3544" w:type="dxa"/>
-            <w:gridSpan w:val="2"/>
-          </w:tcPr>
-          <w:p>
-            <w:pPr>
-              <w:jc w:val="center"/>
-              <w:rPr>
-                <w:rFonts w:ascii="Lucida Console" w:eastAsiaTheme="minorEastAsia" w:hAnsi="Lucida Console"/>
-                <w:lang w:val="en-US"/>
-              </w:rPr>
-            </w:pPr>
-            <w:r>
-              <w:rPr>
-                <w:rFonts w:ascii="Lucida Console" w:eastAsiaTheme="minorEastAsia" w:hAnsi="Lucida Console"/>
-                <w:lang w:val="en-US"/>
-              </w:rPr>
-              <w:t>Lower-of-LIFO-or-Market</w:t>
-            </w:r>
-          </w:p>
-        </w:tc>
-      </w:tr>
-      <w:tr>
-        <w:tc>
-          <w:tcPr>
-            <w:tcW w:w="4395" w:type="dxa"/>
-            <w:vMerge/>
-          </w:tcPr>
-          <w:p>
-            <w:pPr>
-              <w:rPr>
-                <w:rFonts w:ascii="Lucida Console" w:eastAsiaTheme="minorEastAsia" w:hAnsi="Lucida Console"/>
-                <w:lang w:val="en-US"/>
-              </w:rPr>
-            </w:pPr>
-          </w:p>
-        </w:tc>
-        <w:tc>
-          <w:tcPr>
-            <w:tcW w:w="1560" w:type="dxa"/>
-          </w:tcPr>
-          <w:p>
-            <w:pPr>
-              <w:jc w:val="right"/>
-              <w:rPr>
-                <w:rFonts w:ascii="Lucida Console" w:eastAsiaTheme="minorEastAsia" w:hAnsi="Lucida Console"/>
-                <w:lang w:val="en-US"/>
-              </w:rPr>
-            </w:pPr>
-            <w:r>
-              <w:rPr>
-                <w:rFonts w:ascii="Lucida Console" w:eastAsiaTheme="minorEastAsia" w:hAnsi="Lucida Console"/>
-                <w:lang w:val="en-US"/>
-              </w:rPr>
-              <w:t>2018</w:t>
-            </w:r>
-          </w:p>
-        </w:tc>
-        <w:tc>
-          <w:tcPr>
-            <w:tcW w:w="1559" w:type="dxa"/>
-          </w:tcPr>
-          <w:p>
-            <w:pPr>
-              <w:jc w:val="right"/>
-              <w:rPr>
-                <w:rFonts w:ascii="Lucida Console" w:eastAsiaTheme="minorEastAsia" w:hAnsi="Lucida Console"/>
-                <w:lang w:val="en-US"/>
-              </w:rPr>
-            </w:pPr>
-            <w:r>
-              <w:rPr>
-                <w:rFonts w:ascii="Lucida Console" w:eastAsiaTheme="minorEastAsia" w:hAnsi="Lucida Console"/>
-                <w:lang w:val="en-US"/>
-              </w:rPr>
-              <w:t>2019</w:t>
-            </w:r>
-          </w:p>
-        </w:tc>
-        <w:tc>
-          <w:tcPr>
-            <w:tcW w:w="1843" w:type="dxa"/>
-          </w:tcPr>
-          <w:p>
-            <w:pPr>
-              <w:jc w:val="right"/>
-              <w:rPr>
-                <w:rFonts w:ascii="Lucida Console" w:eastAsiaTheme="minorEastAsia" w:hAnsi="Lucida Console"/>
-                <w:lang w:val="en-US"/>
-              </w:rPr>
-            </w:pPr>
-            <w:r>
-              <w:rPr>
-                <w:rFonts w:ascii="Lucida Console" w:eastAsiaTheme="minorEastAsia" w:hAnsi="Lucida Console"/>
-                <w:lang w:val="en-US"/>
-              </w:rPr>
-              <w:t>2018</w:t>
-            </w:r>
-          </w:p>
-        </w:tc>
-        <w:tc>
-          <w:tcPr>
-            <w:tcW w:w="1701" w:type="dxa"/>
-          </w:tcPr>
-          <w:p>
-            <w:pPr>
-              <w:jc w:val="right"/>
-              <w:rPr>
-                <w:rFonts w:ascii="Lucida Console" w:eastAsiaTheme="minorEastAsia" w:hAnsi="Lucida Console"/>
-                <w:lang w:val="en-US"/>
-              </w:rPr>
-            </w:pPr>
-            <w:r>
-              <w:rPr>
-                <w:rFonts w:ascii="Lucida Console" w:eastAsiaTheme="minorEastAsia" w:hAnsi="Lucida Console"/>
-                <w:lang w:val="en-US"/>
-              </w:rPr>
-              <w:t>2019</w:t>
-            </w:r>
-          </w:p>
-        </w:tc>
-      </w:tr>
-      <w:tr>
-        <w:tc>
-          <w:tcPr>
-            <w:tcW w:w="4395" w:type="dxa"/>
-          </w:tcPr>
-          <w:p>
-            <w:pPr>
-              <w:rPr>
-                <w:rFonts w:ascii="Lucida Console" w:eastAsiaTheme="minorEastAsia" w:hAnsi="Lucida Console"/>
-                <w:lang w:val="en-US"/>
-              </w:rPr>
-            </w:pPr>
-            <w:r>
-              <w:rPr>
-                <w:rFonts w:ascii="Lucida Console" w:eastAsiaTheme="minorEastAsia" w:hAnsi="Lucida Console"/>
-                <w:lang w:val="en-US"/>
-              </w:rPr>
-              <w:t>Sales</w:t>
-            </w:r>
-          </w:p>
-          <w:p>
-            <w:pPr>
-              <w:rPr>
-                <w:rFonts w:ascii="Lucida Console" w:eastAsiaTheme="minorEastAsia" w:hAnsi="Lucida Console"/>
-                <w:lang w:val="en-US"/>
-              </w:rPr>
-            </w:pPr>
-            <w:r>
-              <w:rPr>
-                <w:rFonts w:ascii="Lucida Console" w:eastAsiaTheme="minorEastAsia" w:hAnsi="Lucida Console"/>
-                <w:lang w:val="en-US"/>
-              </w:rPr>
-              <w:t xml:space="preserve"> Deduct: </w:t>
-            </w:r>
-            <w:r>
-              <w:rPr>
-                <w:rFonts w:ascii="Lucida Console" w:eastAsiaTheme="minorEastAsia" w:hAnsi="Lucida Console"/>
-                <w:lang w:val="en-US"/>
-              </w:rPr>
-              <w:t>Cost of Goods Sold</w:t>
-            </w:r>
-          </w:p>
-        </w:tc>
-        <w:tc>
-          <w:tcPr>
-            <w:tcW w:w="1560" w:type="dxa"/>
-          </w:tcPr>
-          <w:p>
-            <w:pPr>
-              <w:jc w:val="right"/>
-              <w:rPr>
-                <w:rFonts w:ascii="Lucida Console" w:eastAsiaTheme="minorEastAsia" w:hAnsi="Lucida Console"/>
-                <w:lang w:val="en-US"/>
-              </w:rPr>
-            </w:pPr>
-            <w:r>
-              <w:rPr>
-                <w:rFonts w:ascii="Lucida Console" w:eastAsiaTheme="minorEastAsia" w:hAnsi="Lucida Console"/>
-                <w:lang w:val="en-US"/>
-              </w:rPr>
-              <w:t>20</w:t>
-            </w:r>
-          </w:p>
-          <w:p>
-            <w:pPr>
-              <w:jc w:val="right"/>
-              <w:rPr>
-                <w:rFonts w:ascii="Lucida Console" w:eastAsiaTheme="minorEastAsia" w:hAnsi="Lucida Console"/>
-                <w:lang w:val="en-US"/>
-              </w:rPr>
-            </w:pPr>
-            <w:r>
-              <w:rPr>
-                <w:rFonts w:ascii="Lucida Console" w:eastAsiaTheme="minorEastAsia" w:hAnsi="Lucida Console"/>
-                <w:lang w:val="en-US"/>
-              </w:rPr>
-              <w:t>(14)</w:t>
-            </w:r>
-          </w:p>
-        </w:tc>
-        <w:tc>
-          <w:tcPr>
-            <w:tcW w:w="1559" w:type="dxa"/>
-          </w:tcPr>
-          <w:p>
-            <w:pPr>
-              <w:jc w:val="right"/>
-              <w:rPr>
-                <w:rFonts w:ascii="Lucida Console" w:eastAsiaTheme="minorEastAsia" w:hAnsi="Lucida Console"/>
-                <w:lang w:val="en-US"/>
-              </w:rPr>
-            </w:pPr>
-            <w:r>
-              <w:rPr>
-                <w:rFonts w:ascii="Lucida Console" w:eastAsiaTheme="minorEastAsia" w:hAnsi="Lucida Console"/>
-                <w:lang w:val="en-US"/>
-              </w:rPr>
-              <w:t>8</w:t>
-            </w:r>
-          </w:p>
-          <w:p>
-            <w:pPr>
-              <w:jc w:val="right"/>
-              <w:rPr>
-                <w:rFonts w:ascii="Lucida Console" w:eastAsiaTheme="minorEastAsia" w:hAnsi="Lucida Console"/>
-                <w:lang w:val="en-US"/>
-              </w:rPr>
-            </w:pPr>
-            <w:r>
-              <w:rPr>
-                <w:rFonts w:ascii="Lucida Console" w:eastAsiaTheme="minorEastAsia" w:hAnsi="Lucida Console"/>
-                <w:lang w:val="en-US"/>
-              </w:rPr>
-              <w:t>(13)</w:t>
-            </w:r>
-          </w:p>
-        </w:tc>
-        <w:tc>
-          <w:tcPr>
-            <w:tcW w:w="1843" w:type="dxa"/>
-          </w:tcPr>
-          <w:p>
-            <w:pPr>
-              <w:jc w:val="right"/>
-              <w:rPr>
-                <w:rFonts w:ascii="Lucida Console" w:eastAsiaTheme="minorEastAsia" w:hAnsi="Lucida Console"/>
-                <w:lang w:val="en-US"/>
-              </w:rPr>
-            </w:pPr>
-            <w:r>
-              <w:rPr>
-                <w:rFonts w:ascii="Lucida Console" w:eastAsiaTheme="minorEastAsia" w:hAnsi="Lucida Console"/>
-                <w:lang w:val="en-US"/>
-              </w:rPr>
-              <w:t>20</w:t>
-            </w:r>
-          </w:p>
-          <w:p>
-            <w:pPr>
-              <w:jc w:val="right"/>
-              <w:rPr>
-                <w:rFonts w:ascii="Lucida Console" w:eastAsiaTheme="minorEastAsia" w:hAnsi="Lucida Console"/>
-                <w:lang w:val="en-US"/>
-              </w:rPr>
-            </w:pPr>
-            <w:r>
-              <w:rPr>
-                <w:rFonts w:ascii="Lucida Console" w:eastAsiaTheme="minorEastAsia" w:hAnsi="Lucida Console"/>
-                <w:lang w:val="en-US"/>
-              </w:rPr>
-              <w:t>(14)</w:t>
-            </w:r>
-          </w:p>
-        </w:tc>
-        <w:tc>
-          <w:tcPr>
-            <w:tcW w:w="1701" w:type="dxa"/>
-          </w:tcPr>
-          <w:p>
-            <w:pPr>
-              <w:jc w:val="right"/>
-              <w:rPr>
-                <w:rFonts w:ascii="Lucida Console" w:eastAsiaTheme="minorEastAsia" w:hAnsi="Lucida Console"/>
-                <w:lang w:val="en-US"/>
-              </w:rPr>
-            </w:pPr>
-            <w:r>
-              <w:rPr>
-                <w:rFonts w:ascii="Lucida Console" w:eastAsiaTheme="minorEastAsia" w:hAnsi="Lucida Console"/>
-                <w:lang w:val="en-US"/>
-              </w:rPr>
-              <w:t>8</w:t>
-            </w:r>
-          </w:p>
-          <w:p>
-            <w:pPr>
-              <w:jc w:val="right"/>
-              <w:rPr>
-                <w:rFonts w:ascii="Lucida Console" w:eastAsiaTheme="minorEastAsia" w:hAnsi="Lucida Console"/>
-                <w:lang w:val="en-US"/>
-              </w:rPr>
-            </w:pPr>
-            <w:r>
-              <w:rPr>
-                <w:rFonts w:ascii="Lucida Console" w:eastAsiaTheme="minorEastAsia" w:hAnsi="Lucida Console"/>
-                <w:lang w:val="en-US"/>
-              </w:rPr>
-              <w:t>(9)</w:t>
-            </w:r>
-          </w:p>
-        </w:tc>
-      </w:tr>
-      <w:tr>
-        <w:tc>
-          <w:tcPr>
-            <w:tcW w:w="4395" w:type="dxa"/>
-          </w:tcPr>
-          <w:p>
-            <w:pPr>
-              <w:rPr>
-                <w:rFonts w:ascii="Lucida Console" w:eastAsiaTheme="minorEastAsia" w:hAnsi="Lucida Console"/>
-                <w:lang w:val="en-US"/>
-              </w:rPr>
-            </w:pPr>
-            <w:r>
-              <w:rPr>
-                <w:rFonts w:ascii="Lucida Console" w:eastAsiaTheme="minorEastAsia" w:hAnsi="Lucida Console"/>
-                <w:lang w:val="en-US"/>
-              </w:rPr>
-              <w:t>Gross Margin</w:t>
-            </w:r>
-          </w:p>
-        </w:tc>
-        <w:tc>
-          <w:tcPr>
-            <w:tcW w:w="1560" w:type="dxa"/>
-          </w:tcPr>
-          <w:p>
-            <w:pPr>
-              <w:jc w:val="right"/>
-              <w:rPr>
-                <w:rFonts w:ascii="Lucida Console" w:eastAsiaTheme="minorEastAsia" w:hAnsi="Lucida Console"/>
-                <w:lang w:val="en-US"/>
-              </w:rPr>
-            </w:pPr>
-            <w:r>
-              <w:rPr>
-                <w:rFonts w:ascii="Lucida Console" w:eastAsiaTheme="minorEastAsia" w:hAnsi="Lucida Console"/>
-                <w:lang w:val="en-US"/>
-              </w:rPr>
-              <w:t>6</w:t>
-            </w:r>
-          </w:p>
-        </w:tc>
-        <w:tc>
-          <w:tcPr>
-            <w:tcW w:w="1559" w:type="dxa"/>
-          </w:tcPr>
-          <w:p>
-            <w:pPr>
-              <w:jc w:val="right"/>
-              <w:rPr>
-                <w:rFonts w:ascii="Lucida Console" w:eastAsiaTheme="minorEastAsia" w:hAnsi="Lucida Console"/>
-                <w:lang w:val="en-US"/>
-              </w:rPr>
-            </w:pPr>
-            <w:r>
-              <w:rPr>
-                <w:rFonts w:ascii="Lucida Console" w:eastAsiaTheme="minorEastAsia" w:hAnsi="Lucida Console"/>
-                <w:lang w:val="en-US"/>
-              </w:rPr>
-              <w:t>(5)</w:t>
-            </w:r>
-          </w:p>
-        </w:tc>
-        <w:tc>
-          <w:tcPr>
-            <w:tcW w:w="1843" w:type="dxa"/>
-          </w:tcPr>
-          <w:p>
-            <w:pPr>
-              <w:jc w:val="right"/>
-              <w:rPr>
-                <w:rFonts w:ascii="Lucida Console" w:eastAsiaTheme="minorEastAsia" w:hAnsi="Lucida Console"/>
-                <w:lang w:val="en-US"/>
-              </w:rPr>
-            </w:pPr>
-            <w:r>
-              <w:rPr>
-                <w:rFonts w:ascii="Lucida Console" w:eastAsiaTheme="minorEastAsia" w:hAnsi="Lucida Console"/>
-                <w:lang w:val="en-US"/>
-              </w:rPr>
-              <w:t>6</w:t>
-            </w:r>
-          </w:p>
-        </w:tc>
-        <w:tc>
-          <w:tcPr>
-            <w:tcW w:w="1701" w:type="dxa"/>
-          </w:tcPr>
-          <w:p>
-            <w:pPr>
-              <w:jc w:val="right"/>
-              <w:rPr>
-                <w:rFonts w:ascii="Lucida Console" w:eastAsiaTheme="minorEastAsia" w:hAnsi="Lucida Console"/>
-                <w:lang w:val="en-US"/>
-              </w:rPr>
-            </w:pPr>
-            <w:r>
-              <w:rPr>
-                <w:rFonts w:ascii="Lucida Console" w:eastAsiaTheme="minorEastAsia" w:hAnsi="Lucida Console"/>
-                <w:lang w:val="en-US"/>
-              </w:rPr>
-              <w:t>(1)</w:t>
-            </w:r>
-          </w:p>
-        </w:tc>
-      </w:tr>
-    </w:tbl>
     <w:p>
       <w:pPr>
         <w:rPr>
@@ -597,41 +52,12 @@
           <w:lang w:val="en-US"/>
         </w:rPr>
       </w:pPr>
-    </w:p>
-    <w:p>
-      <w:pPr>
-        <w:rPr>
-          <w:rFonts w:ascii="Lucida Console" w:eastAsiaTheme="minorEastAsia" w:hAnsi="Lucida Console"/>
-          <w:lang w:val="en-US"/>
-        </w:rPr>
-      </w:pPr>
       <w:r>
         <w:rPr>
           <w:rFonts w:ascii="Lucida Console" w:eastAsiaTheme="minorEastAsia" w:hAnsi="Lucida Console"/>
           <w:lang w:val="en-US"/>
         </w:rPr>
-        <w:t>(2)</w:t>
-      </w:r>
-      <w:r>
-        <w:rPr>
-          <w:rFonts w:ascii="Lucida Console" w:eastAsiaTheme="minorEastAsia" w:hAnsi="Lucida Console"/>
-          <w:lang w:val="en-US"/>
-        </w:rPr>
-        <w:t xml:space="preserve"> Since the company is U.S. based, it follows U.S. </w:t>
-      </w:r>
-      <w:r>
-        <w:rPr>
-          <w:rFonts w:ascii="Lucida Console" w:eastAsiaTheme="minorEastAsia" w:hAnsi="Lucida Console"/>
-          <w:lang w:val="en-US"/>
-        </w:rPr>
-        <w:t>GAAP,</w:t>
-      </w:r>
-      <w:r>
-        <w:rPr>
-          <w:rFonts w:ascii="Lucida Console" w:eastAsiaTheme="minorEastAsia" w:hAnsi="Lucida Console"/>
-          <w:lang w:val="en-US"/>
-        </w:rPr>
-        <w:t xml:space="preserve"> and it requires that the LCM method be applied on the current replacement cost. </w:t>
+        <w:t>The beginning inventory in the LIFO was valued at $149 million less than the FIFO valuation.</w:t>
       </w:r>
     </w:p>
     <w:p>
@@ -646,22 +72,349 @@
           <w:rFonts w:ascii="Lucida Console" w:eastAsiaTheme="minorEastAsia" w:hAnsi="Lucida Console"/>
           <w:lang w:val="en-US"/>
         </w:rPr>
-        <w:t>Thus, the new inventory valuation would be $</w:t>
+        <w:t>The ending inventory in the LIFO was valued at $203 million less than the FIFO valuation.</w:t>
+      </w:r>
+    </w:p>
+    <w:p>
+      <w:pPr>
+        <w:rPr>
+          <w:rFonts w:ascii="Lucida Console" w:eastAsiaTheme="minorEastAsia" w:hAnsi="Lucida Console"/>
+          <w:lang w:val="en-US"/>
+        </w:rPr>
+      </w:pPr>
+      <w:r>
+        <w:rPr>
+          <w:rFonts w:ascii="Lucida Console" w:eastAsiaTheme="minorEastAsia" w:hAnsi="Lucida Console"/>
+          <w:lang w:val="en-US"/>
+        </w:rPr>
+        <w:t>Thus, the change in inventory (</w:t>
       </w:r>
       <w:r>
         <w:rPr>
           <w:rFonts w:ascii="Lucida Console" w:eastAsiaTheme="minorEastAsia" w:hAnsi="Lucida Console"/>
           <w:lang w:val="en-US"/>
         </w:rPr>
-        <w:t xml:space="preserve">9 million since they have </w:t>
+        <w:t>beginning - ending</w:t>
       </w:r>
       <w:r>
         <w:rPr>
           <w:rFonts w:ascii="Lucida Console" w:eastAsiaTheme="minorEastAsia" w:hAnsi="Lucida Console"/>
           <w:lang w:val="en-US"/>
         </w:rPr>
-        <w:t xml:space="preserve">already reduced it. </w:t>
+        <w:t xml:space="preserve">) in the LIFO is valued at $54 million </w:t>
       </w:r>
+      <w:r>
+        <w:rPr>
+          <w:rFonts w:ascii="Lucida Console" w:eastAsiaTheme="minorEastAsia" w:hAnsi="Lucida Console"/>
+          <w:lang w:val="en-US"/>
+        </w:rPr>
+        <w:t>more</w:t>
+      </w:r>
+      <w:r>
+        <w:rPr>
+          <w:rFonts w:ascii="Lucida Console" w:eastAsiaTheme="minorEastAsia" w:hAnsi="Lucida Console"/>
+          <w:lang w:val="en-US"/>
+        </w:rPr>
+        <w:t xml:space="preserve"> than the FIFO valuation.</w:t>
+      </w:r>
+    </w:p>
+    <w:p>
+      <w:pPr>
+        <w:rPr>
+          <w:rFonts w:ascii="Lucida Console" w:eastAsiaTheme="minorEastAsia" w:hAnsi="Lucida Console"/>
+          <w:lang w:val="en-US"/>
+        </w:rPr>
+      </w:pPr>
+      <w:r>
+        <w:rPr>
+          <w:rFonts w:ascii="Lucida Console" w:eastAsiaTheme="minorEastAsia" w:hAnsi="Lucida Console"/>
+          <w:lang w:val="en-US"/>
+        </w:rPr>
+        <w:t xml:space="preserve">Thus, the </w:t>
+      </w:r>
+      <w:r>
+        <w:rPr>
+          <w:rFonts w:ascii="Lucida Console" w:eastAsiaTheme="minorEastAsia" w:hAnsi="Lucida Console"/>
+          <w:lang w:val="en-US"/>
+        </w:rPr>
+        <w:t xml:space="preserve">cost of goods sold is valued at $54 million </w:t>
+      </w:r>
+      <w:r>
+        <w:rPr>
+          <w:rFonts w:ascii="Lucida Console" w:eastAsiaTheme="minorEastAsia" w:hAnsi="Lucida Console"/>
+          <w:lang w:val="en-US"/>
+        </w:rPr>
+        <w:t>more than</w:t>
+      </w:r>
+      <w:r>
+        <w:rPr>
+          <w:rFonts w:ascii="Lucida Console" w:eastAsiaTheme="minorEastAsia" w:hAnsi="Lucida Console"/>
+          <w:lang w:val="en-US"/>
+        </w:rPr>
+        <w:t xml:space="preserve"> the FIFO valuation</w:t>
+      </w:r>
+      <w:r>
+        <w:rPr>
+          <w:rFonts w:ascii="Lucida Console" w:eastAsiaTheme="minorEastAsia" w:hAnsi="Lucida Console"/>
+          <w:lang w:val="en-US"/>
+        </w:rPr>
+        <w:t xml:space="preserve">, meaning that the income reported by LIFO would be $54 million </w:t>
+      </w:r>
+      <w:r>
+        <w:rPr>
+          <w:rFonts w:ascii="Lucida Console" w:eastAsiaTheme="minorEastAsia" w:hAnsi="Lucida Console"/>
+          <w:lang w:val="en-US"/>
+        </w:rPr>
+        <w:t>lower</w:t>
+      </w:r>
+      <w:r>
+        <w:rPr>
+          <w:rFonts w:ascii="Lucida Console" w:eastAsiaTheme="minorEastAsia" w:hAnsi="Lucida Console"/>
+          <w:lang w:val="en-US"/>
+        </w:rPr>
+        <w:t xml:space="preserve"> than the income reported by FIFO.</w:t>
+      </w:r>
+    </w:p>
+    <w:p>
+      <w:pPr>
+        <w:rPr>
+          <w:rFonts w:ascii="Lucida Console" w:eastAsiaTheme="minorEastAsia" w:hAnsi="Lucida Console"/>
+          <w:lang w:val="en-US"/>
+        </w:rPr>
+      </w:pPr>
+      <w:r>
+        <w:rPr>
+          <w:rFonts w:ascii="Lucida Console" w:eastAsiaTheme="minorEastAsia" w:hAnsi="Lucida Console"/>
+          <w:lang w:val="en-US"/>
+        </w:rPr>
+        <w:t xml:space="preserve">Thus, under FIFO, there would have been $54 million higher income. So, </w:t>
+      </w:r>
+      <w:r>
+        <w:rPr>
+          <w:rFonts w:ascii="Lucida Console" w:eastAsiaTheme="minorEastAsia" w:hAnsi="Lucida Console"/>
+          <w:lang w:val="en-US"/>
+        </w:rPr>
+        <w:t xml:space="preserve">the pre-tax income would have been </w:t>
+      </w:r>
+    </w:p>
+    <w:p>
+      <w:pPr>
+        <w:jc w:val="center"/>
+        <w:rPr>
+          <w:rFonts w:ascii="Lucida Console" w:eastAsiaTheme="minorEastAsia" w:hAnsi="Lucida Console"/>
+          <w:lang w:val="en-US"/>
+        </w:rPr>
+      </w:pPr>
+      <w:r>
+        <w:rPr>
+          <w:rFonts w:ascii="Lucida Console" w:eastAsiaTheme="minorEastAsia" w:hAnsi="Lucida Console"/>
+          <w:lang w:val="en-US"/>
+        </w:rPr>
+        <w:t>Pre-Tax Income = $792 + $54 = $846 million</w:t>
+      </w:r>
+    </w:p>
+    <w:p>
+      <w:pPr>
+        <w:rPr>
+          <w:rFonts w:ascii="Lucida Console" w:eastAsiaTheme="minorEastAsia" w:hAnsi="Lucida Console"/>
+          <w:lang w:val="en-US"/>
+        </w:rPr>
+      </w:pPr>
+      <w:r>
+        <w:rPr>
+          <w:rFonts w:ascii="Lucida Console" w:eastAsiaTheme="minorEastAsia" w:hAnsi="Lucida Console"/>
+          <w:lang w:val="en-US"/>
+        </w:rPr>
+        <w:t>(2)</w:t>
+      </w:r>
+    </w:p>
+    <w:p>
+      <w:pPr>
+        <w:rPr>
+          <w:rFonts w:ascii="Lucida Console" w:eastAsiaTheme="minorEastAsia" w:hAnsi="Lucida Console"/>
+          <w:lang w:val="en-US"/>
+        </w:rPr>
+      </w:pPr>
+      <w:r>
+        <w:rPr>
+          <w:rFonts w:ascii="Lucida Console" w:eastAsiaTheme="minorEastAsia" w:hAnsi="Lucida Console"/>
+          <w:lang w:val="en-US"/>
+        </w:rPr>
+        <w:t>Since the income tax rate is 34%, the income tax under LIFO would be:</w:t>
+      </w:r>
+    </w:p>
+    <w:p>
+      <w:pPr>
+        <w:rPr>
+          <w:rFonts w:ascii="Lucida Console" w:eastAsiaTheme="minorEastAsia" w:hAnsi="Lucida Console"/>
+          <w:lang w:val="en-US"/>
+        </w:rPr>
+      </w:pPr>
+      <m:oMathPara>
+        <m:oMath>
+          <m:r>
+            <w:rPr>
+              <w:rFonts w:ascii="Cambria Math" w:eastAsiaTheme="minorEastAsia" w:hAnsi="Cambria Math"/>
+              <w:lang w:val="en-US"/>
+            </w:rPr>
+            <m:t xml:space="preserve">Income Tax </m:t>
+          </m:r>
+          <m:d>
+            <m:dPr>
+              <m:ctrlPr>
+                <w:rPr>
+                  <w:rFonts w:ascii="Cambria Math" w:eastAsiaTheme="minorEastAsia" w:hAnsi="Cambria Math"/>
+                  <w:i/>
+                  <w:lang w:val="en-US"/>
+                </w:rPr>
+              </m:ctrlPr>
+            </m:dPr>
+            <m:e>
+              <m:r>
+                <w:rPr>
+                  <w:rFonts w:ascii="Cambria Math" w:eastAsiaTheme="minorEastAsia" w:hAnsi="Cambria Math"/>
+                  <w:lang w:val="en-US"/>
+                </w:rPr>
+                <m:t>LIFO</m:t>
+              </m:r>
+            </m:e>
+          </m:d>
+          <m:r>
+            <w:rPr>
+              <w:rFonts w:ascii="Cambria Math" w:eastAsiaTheme="minorEastAsia" w:hAnsi="Cambria Math"/>
+              <w:lang w:val="en-US"/>
+            </w:rPr>
+            <m:t>=0.34 ×$792=$269.28 million</m:t>
+          </m:r>
+        </m:oMath>
+      </m:oMathPara>
+    </w:p>
+    <w:p>
+      <w:pPr>
+        <w:rPr>
+          <w:rFonts w:ascii="Lucida Console" w:eastAsiaTheme="minorEastAsia" w:hAnsi="Lucida Console"/>
+          <w:lang w:val="en-US"/>
+        </w:rPr>
+      </w:pPr>
+      <w:r>
+        <w:rPr>
+          <w:rFonts w:ascii="Lucida Console" w:eastAsiaTheme="minorEastAsia" w:hAnsi="Lucida Console"/>
+          <w:lang w:val="en-US"/>
+        </w:rPr>
+        <w:t>Under FIFO, it would be:</w:t>
+      </w:r>
+    </w:p>
+    <w:p>
+      <w:pPr>
+        <w:rPr>
+          <w:rFonts w:ascii="Lucida Console" w:eastAsiaTheme="minorEastAsia" w:hAnsi="Lucida Console"/>
+          <w:lang w:val="en-US"/>
+        </w:rPr>
+      </w:pPr>
+      <m:oMathPara>
+        <m:oMath>
+          <m:r>
+            <w:rPr>
+              <w:rFonts w:ascii="Cambria Math" w:eastAsiaTheme="minorEastAsia" w:hAnsi="Cambria Math"/>
+              <w:lang w:val="en-US"/>
+            </w:rPr>
+            <m:t xml:space="preserve">Income Tax </m:t>
+          </m:r>
+          <m:d>
+            <m:dPr>
+              <m:ctrlPr>
+                <w:rPr>
+                  <w:rFonts w:ascii="Cambria Math" w:eastAsiaTheme="minorEastAsia" w:hAnsi="Cambria Math"/>
+                  <w:i/>
+                  <w:lang w:val="en-US"/>
+                </w:rPr>
+              </m:ctrlPr>
+            </m:dPr>
+            <m:e>
+              <m:r>
+                <w:rPr>
+                  <w:rFonts w:ascii="Cambria Math" w:eastAsiaTheme="minorEastAsia" w:hAnsi="Cambria Math"/>
+                  <w:lang w:val="en-US"/>
+                </w:rPr>
+                <m:t>FIFO</m:t>
+              </m:r>
+            </m:e>
+          </m:d>
+          <m:r>
+            <w:rPr>
+              <w:rFonts w:ascii="Cambria Math" w:eastAsiaTheme="minorEastAsia" w:hAnsi="Cambria Math"/>
+              <w:lang w:val="en-US"/>
+            </w:rPr>
+            <m:t>=0.34 ×$846=$287.64 million</m:t>
+          </m:r>
+        </m:oMath>
+      </m:oMathPara>
+    </w:p>
+    <w:p>
+      <w:pPr>
+        <w:rPr>
+          <w:rFonts w:ascii="Lucida Console" w:eastAsiaTheme="minorEastAsia" w:hAnsi="Lucida Console"/>
+          <w:lang w:val="en-US"/>
+        </w:rPr>
+      </w:pPr>
+      <w:r>
+        <w:rPr>
+          <w:rFonts w:ascii="Lucida Console" w:eastAsiaTheme="minorEastAsia" w:hAnsi="Lucida Console"/>
+          <w:lang w:val="en-US"/>
+        </w:rPr>
+        <w:t>(3)</w:t>
+      </w:r>
+    </w:p>
+    <w:p>
+      <w:pPr>
+        <w:rPr>
+          <w:rFonts w:ascii="Lucida Console" w:eastAsiaTheme="minorEastAsia" w:hAnsi="Lucida Console"/>
+          <w:lang w:val="en-US"/>
+        </w:rPr>
+      </w:pPr>
+      <w:r>
+        <w:rPr>
+          <w:rFonts w:ascii="Lucida Console" w:eastAsiaTheme="minorEastAsia" w:hAnsi="Lucida Console"/>
+          <w:lang w:val="en-US"/>
+        </w:rPr>
+        <w:t>Yes, it is a good decision to use LIFO as it saved substantial amount of taxes</w:t>
+      </w:r>
+      <w:r>
+        <w:rPr>
+          <w:rFonts w:ascii="Lucida Console" w:eastAsiaTheme="minorEastAsia" w:hAnsi="Lucida Console"/>
+          <w:lang w:val="en-US"/>
+        </w:rPr>
+        <w:t xml:space="preserve"> (to be precise,</w:t>
+      </w:r>
+      <w:r>
+        <w:rPr>
+          <w:rFonts w:ascii="Lucida Console" w:eastAsiaTheme="minorEastAsia" w:hAnsi="Lucida Console"/>
+          <w:lang w:val="en-US"/>
+        </w:rPr>
+        <w:t xml:space="preserve"> by $18.36 million</w:t>
+      </w:r>
+      <w:r>
+        <w:rPr>
+          <w:rFonts w:ascii="Lucida Console" w:eastAsiaTheme="minorEastAsia" w:hAnsi="Lucida Console"/>
+          <w:lang w:val="en-US"/>
+        </w:rPr>
+        <w:t>).</w:t>
+      </w:r>
+      <w:r>
+        <w:rPr>
+          <w:rFonts w:ascii="Lucida Console" w:eastAsiaTheme="minorEastAsia" w:hAnsi="Lucida Console"/>
+          <w:lang w:val="en-US"/>
+        </w:rPr>
+        <w:t xml:space="preserve"> </w:t>
+      </w:r>
+    </w:p>
+    <w:p>
+      <w:pPr>
+        <w:rPr>
+          <w:rFonts w:ascii="Lucida Console" w:eastAsiaTheme="minorEastAsia" w:hAnsi="Lucida Console"/>
+          <w:lang w:val="en-US"/>
+        </w:rPr>
+      </w:pPr>
     </w:p>
     <w:sectPr>
       <w:pgSz w:w="11906" w:h="16838"/>

</xml_diff>

<commit_message>
07-76, added Brunswick's LIFO reserves. Ref: #42, #44
</commit_message>
<xml_diff>
--- a/Chapter 07/Problems/07-52.docx
+++ b/Chapter 07/Problems/07-52.docx
@@ -57,7 +57,7 @@
           <w:rFonts w:ascii="Lucida Console" w:eastAsiaTheme="minorEastAsia" w:hAnsi="Lucida Console"/>
           <w:lang w:val="en-US"/>
         </w:rPr>
-        <w:t>The beginning inventory in the LIFO was valued at $149 million less than the FIFO valuation.</w:t>
+        <w:t>The LIFO inventory at the beginning is valued at $118.2 million less than the FIFO inventory.</w:t>
       </w:r>
     </w:p>
     <w:p>
@@ -72,7 +72,7 @@
           <w:rFonts w:ascii="Lucida Console" w:eastAsiaTheme="minorEastAsia" w:hAnsi="Lucida Console"/>
           <w:lang w:val="en-US"/>
         </w:rPr>
-        <w:t>The ending inventory in the LIFO was valued at $203 million less than the FIFO valuation.</w:t>
+        <w:t>The LIFO inventory at the end is valued at $119.8 million less than the FIFO inventory.</w:t>
       </w:r>
     </w:p>
     <w:p>
@@ -87,35 +87,21 @@
           <w:rFonts w:ascii="Lucida Console" w:eastAsiaTheme="minorEastAsia" w:hAnsi="Lucida Console"/>
           <w:lang w:val="en-US"/>
         </w:rPr>
-        <w:t>Thus, the change in inventory (</w:t>
+        <w:t xml:space="preserve">Thus, </w:t>
       </w:r>
       <w:r>
         <w:rPr>
           <w:rFonts w:ascii="Lucida Console" w:eastAsiaTheme="minorEastAsia" w:hAnsi="Lucida Console"/>
           <w:lang w:val="en-US"/>
         </w:rPr>
-        <w:t>beginning - ending</w:t>
+        <w:t xml:space="preserve">the change in inventory (end – beginning) is </w:t>
       </w:r>
       <w:r>
         <w:rPr>
           <w:rFonts w:ascii="Lucida Console" w:eastAsiaTheme="minorEastAsia" w:hAnsi="Lucida Console"/>
           <w:lang w:val="en-US"/>
         </w:rPr>
-        <w:t xml:space="preserve">) in the LIFO is valued at $54 million </w:t>
-      </w:r>
-      <w:r>
-        <w:rPr>
-          <w:rFonts w:ascii="Lucida Console" w:eastAsiaTheme="minorEastAsia" w:hAnsi="Lucida Console"/>
-          <w:lang w:val="en-US"/>
-        </w:rPr>
-        <w:t>more</w:t>
-      </w:r>
-      <w:r>
-        <w:rPr>
-          <w:rFonts w:ascii="Lucida Console" w:eastAsiaTheme="minorEastAsia" w:hAnsi="Lucida Console"/>
-          <w:lang w:val="en-US"/>
-        </w:rPr>
-        <w:t xml:space="preserve"> than the FIFO valuation.</w:t>
+        <w:t>valued at $1.6 million less than the FIFO inventory.</w:t>
       </w:r>
     </w:p>
     <w:p>
@@ -130,49 +116,7 @@
           <w:rFonts w:ascii="Lucida Console" w:eastAsiaTheme="minorEastAsia" w:hAnsi="Lucida Console"/>
           <w:lang w:val="en-US"/>
         </w:rPr>
-        <w:t xml:space="preserve">Thus, the </w:t>
-      </w:r>
-      <w:r>
-        <w:rPr>
-          <w:rFonts w:ascii="Lucida Console" w:eastAsiaTheme="minorEastAsia" w:hAnsi="Lucida Console"/>
-          <w:lang w:val="en-US"/>
-        </w:rPr>
-        <w:t xml:space="preserve">cost of goods sold is valued at $54 million </w:t>
-      </w:r>
-      <w:r>
-        <w:rPr>
-          <w:rFonts w:ascii="Lucida Console" w:eastAsiaTheme="minorEastAsia" w:hAnsi="Lucida Console"/>
-          <w:lang w:val="en-US"/>
-        </w:rPr>
-        <w:t>more than</w:t>
-      </w:r>
-      <w:r>
-        <w:rPr>
-          <w:rFonts w:ascii="Lucida Console" w:eastAsiaTheme="minorEastAsia" w:hAnsi="Lucida Console"/>
-          <w:lang w:val="en-US"/>
-        </w:rPr>
-        <w:t xml:space="preserve"> the FIFO valuation</w:t>
-      </w:r>
-      <w:r>
-        <w:rPr>
-          <w:rFonts w:ascii="Lucida Console" w:eastAsiaTheme="minorEastAsia" w:hAnsi="Lucida Console"/>
-          <w:lang w:val="en-US"/>
-        </w:rPr>
-        <w:t xml:space="preserve">, meaning that the income reported by LIFO would be $54 million </w:t>
-      </w:r>
-      <w:r>
-        <w:rPr>
-          <w:rFonts w:ascii="Lucida Console" w:eastAsiaTheme="minorEastAsia" w:hAnsi="Lucida Console"/>
-          <w:lang w:val="en-US"/>
-        </w:rPr>
-        <w:t>lower</w:t>
-      </w:r>
-      <w:r>
-        <w:rPr>
-          <w:rFonts w:ascii="Lucida Console" w:eastAsiaTheme="minorEastAsia" w:hAnsi="Lucida Console"/>
-          <w:lang w:val="en-US"/>
-        </w:rPr>
-        <w:t xml:space="preserve"> than the income reported by FIFO.</w:t>
+        <w:t>This change means that the current purchase during the period has a higher value compared to the previous purchase (since the difference is negative.)</w:t>
       </w:r>
     </w:p>
     <w:p>
@@ -187,30 +131,7 @@
           <w:rFonts w:ascii="Lucida Console" w:eastAsiaTheme="minorEastAsia" w:hAnsi="Lucida Console"/>
           <w:lang w:val="en-US"/>
         </w:rPr>
-        <w:t xml:space="preserve">Thus, under FIFO, there would have been $54 million higher income. So, </w:t>
-      </w:r>
-      <w:r>
-        <w:rPr>
-          <w:rFonts w:ascii="Lucida Console" w:eastAsiaTheme="minorEastAsia" w:hAnsi="Lucida Console"/>
-          <w:lang w:val="en-US"/>
-        </w:rPr>
-        <w:t xml:space="preserve">the pre-tax income would have been </w:t>
-      </w:r>
-    </w:p>
-    <w:p>
-      <w:pPr>
-        <w:jc w:val="center"/>
-        <w:rPr>
-          <w:rFonts w:ascii="Lucida Console" w:eastAsiaTheme="minorEastAsia" w:hAnsi="Lucida Console"/>
-          <w:lang w:val="en-US"/>
-        </w:rPr>
-      </w:pPr>
-      <w:r>
-        <w:rPr>
-          <w:rFonts w:ascii="Lucida Console" w:eastAsiaTheme="minorEastAsia" w:hAnsi="Lucida Console"/>
-          <w:lang w:val="en-US"/>
-        </w:rPr>
-        <w:t>Pre-Tax Income = $792 + $54 = $846 million</w:t>
+        <w:t>This implies that the current inventories’ cost is generally increasing.</w:t>
       </w:r>
     </w:p>
     <w:p>
@@ -240,7 +161,7 @@
           <w:rFonts w:ascii="Lucida Console" w:eastAsiaTheme="minorEastAsia" w:hAnsi="Lucida Console"/>
           <w:lang w:val="en-US"/>
         </w:rPr>
-        <w:t>Since the income tax rate is 34%, the income tax under LIFO would be:</w:t>
+        <w:t>(a)</w:t>
       </w:r>
     </w:p>
     <w:p>
@@ -250,58 +171,12 @@
           <w:lang w:val="en-US"/>
         </w:rPr>
       </w:pPr>
-      <m:oMathPara>
-        <m:oMath>
-          <m:r>
-            <w:rPr>
-              <w:rFonts w:ascii="Cambria Math" w:eastAsiaTheme="minorEastAsia" w:hAnsi="Cambria Math"/>
-              <w:lang w:val="en-US"/>
-            </w:rPr>
-            <m:t xml:space="preserve">Income Tax </m:t>
-          </m:r>
-          <m:d>
-            <m:dPr>
-              <m:ctrlPr>
-                <w:rPr>
-                  <w:rFonts w:ascii="Cambria Math" w:eastAsiaTheme="minorEastAsia" w:hAnsi="Cambria Math"/>
-                  <w:i/>
-                  <w:lang w:val="en-US"/>
-                </w:rPr>
-              </m:ctrlPr>
-            </m:dPr>
-            <m:e>
-              <m:r>
-                <w:rPr>
-                  <w:rFonts w:ascii="Cambria Math" w:eastAsiaTheme="minorEastAsia" w:hAnsi="Cambria Math"/>
-                  <w:lang w:val="en-US"/>
-                </w:rPr>
-                <m:t>LIFO</m:t>
-              </m:r>
-            </m:e>
-          </m:d>
-          <m:r>
-            <w:rPr>
-              <w:rFonts w:ascii="Cambria Math" w:eastAsiaTheme="minorEastAsia" w:hAnsi="Cambria Math"/>
-              <w:lang w:val="en-US"/>
-            </w:rPr>
-            <m:t>=0.34 ×$792=$269.28 million</m:t>
-          </m:r>
-        </m:oMath>
-      </m:oMathPara>
-    </w:p>
-    <w:p>
-      <w:pPr>
-        <w:rPr>
-          <w:rFonts w:ascii="Lucida Console" w:eastAsiaTheme="minorEastAsia" w:hAnsi="Lucida Console"/>
-          <w:lang w:val="en-US"/>
-        </w:rPr>
-      </w:pPr>
       <w:r>
         <w:rPr>
           <w:rFonts w:ascii="Lucida Console" w:eastAsiaTheme="minorEastAsia" w:hAnsi="Lucida Console"/>
           <w:lang w:val="en-US"/>
         </w:rPr>
-        <w:t>Under FIFO, it would be:</w:t>
+        <w:t>Under the current method, the inventory valuation is given by $532.6 million, and the sale is $1,000 million.</w:t>
       </w:r>
     </w:p>
     <w:p>
@@ -311,58 +186,12 @@
           <w:lang w:val="en-US"/>
         </w:rPr>
       </w:pPr>
-      <m:oMathPara>
-        <m:oMath>
-          <m:r>
-            <w:rPr>
-              <w:rFonts w:ascii="Cambria Math" w:eastAsiaTheme="minorEastAsia" w:hAnsi="Cambria Math"/>
-              <w:lang w:val="en-US"/>
-            </w:rPr>
-            <m:t xml:space="preserve">Income Tax </m:t>
-          </m:r>
-          <m:d>
-            <m:dPr>
-              <m:ctrlPr>
-                <w:rPr>
-                  <w:rFonts w:ascii="Cambria Math" w:eastAsiaTheme="minorEastAsia" w:hAnsi="Cambria Math"/>
-                  <w:i/>
-                  <w:lang w:val="en-US"/>
-                </w:rPr>
-              </m:ctrlPr>
-            </m:dPr>
-            <m:e>
-              <m:r>
-                <w:rPr>
-                  <w:rFonts w:ascii="Cambria Math" w:eastAsiaTheme="minorEastAsia" w:hAnsi="Cambria Math"/>
-                  <w:lang w:val="en-US"/>
-                </w:rPr>
-                <m:t>FIFO</m:t>
-              </m:r>
-            </m:e>
-          </m:d>
-          <m:r>
-            <w:rPr>
-              <w:rFonts w:ascii="Cambria Math" w:eastAsiaTheme="minorEastAsia" w:hAnsi="Cambria Math"/>
-              <w:lang w:val="en-US"/>
-            </w:rPr>
-            <m:t>=0.34 ×$846=$287.64 million</m:t>
-          </m:r>
-        </m:oMath>
-      </m:oMathPara>
-    </w:p>
-    <w:p>
-      <w:pPr>
-        <w:rPr>
-          <w:rFonts w:ascii="Lucida Console" w:eastAsiaTheme="minorEastAsia" w:hAnsi="Lucida Console"/>
-          <w:lang w:val="en-US"/>
-        </w:rPr>
-      </w:pPr>
       <w:r>
         <w:rPr>
           <w:rFonts w:ascii="Lucida Console" w:eastAsiaTheme="minorEastAsia" w:hAnsi="Lucida Console"/>
           <w:lang w:val="en-US"/>
         </w:rPr>
-        <w:t>(3)</w:t>
+        <w:t>Thus, the gross profit is $467.4 million.</w:t>
       </w:r>
     </w:p>
     <w:p>
@@ -377,36 +206,99 @@
           <w:rFonts w:ascii="Lucida Console" w:eastAsiaTheme="minorEastAsia" w:hAnsi="Lucida Console"/>
           <w:lang w:val="en-US"/>
         </w:rPr>
-        <w:t>Yes, it is a good decision to use LIFO as it saved substantial amount of taxes</w:t>
+        <w:t xml:space="preserve">(b) </w:t>
+      </w:r>
+    </w:p>
+    <w:p>
+      <w:pPr>
+        <w:rPr>
+          <w:rFonts w:ascii="Lucida Console" w:eastAsiaTheme="minorEastAsia" w:hAnsi="Lucida Console"/>
+          <w:lang w:val="en-US"/>
+        </w:rPr>
+      </w:pPr>
+      <w:r>
+        <w:rPr>
+          <w:rFonts w:ascii="Lucida Console" w:eastAsiaTheme="minorEastAsia" w:hAnsi="Lucida Console"/>
+          <w:lang w:val="en-US"/>
+        </w:rPr>
+        <w:t>If all inventories were in FIFO, then the cost would be $119.8 million higher compared to LIFO on December 31, 2011.</w:t>
+      </w:r>
+    </w:p>
+    <w:p>
+      <w:pPr>
+        <w:rPr>
+          <w:rFonts w:ascii="Lucida Console" w:eastAsiaTheme="minorEastAsia" w:hAnsi="Lucida Console"/>
+          <w:lang w:val="en-US"/>
+        </w:rPr>
+      </w:pPr>
+      <w:r>
+        <w:rPr>
+          <w:rFonts w:ascii="Lucida Console" w:eastAsiaTheme="minorEastAsia" w:hAnsi="Lucida Console"/>
+          <w:lang w:val="en-US"/>
+        </w:rPr>
+        <w:t>Thus, the stock value under FIFO would have been $532.6 + $119.8 = $652.4 million.</w:t>
+      </w:r>
+    </w:p>
+    <w:p>
+      <w:pPr>
+        <w:rPr>
+          <w:rFonts w:ascii="Lucida Console" w:eastAsiaTheme="minorEastAsia" w:hAnsi="Lucida Console"/>
+          <w:lang w:val="en-US"/>
+        </w:rPr>
+      </w:pPr>
+      <w:r>
+        <w:rPr>
+          <w:rFonts w:ascii="Lucida Console" w:eastAsiaTheme="minorEastAsia" w:hAnsi="Lucida Console"/>
+          <w:lang w:val="en-US"/>
+        </w:rPr>
+        <w:t xml:space="preserve">Thus, </w:t>
       </w:r>
       <w:r>
         <w:rPr>
           <w:rFonts w:ascii="Lucida Console" w:eastAsiaTheme="minorEastAsia" w:hAnsi="Lucida Console"/>
           <w:lang w:val="en-US"/>
         </w:rPr>
-        <w:t xml:space="preserve"> (to be precise,</w:t>
+        <w:t>the gross profit is $347.6 million.</w:t>
       </w:r>
+    </w:p>
+    <w:p>
+      <w:pPr>
+        <w:rPr>
+          <w:rFonts w:ascii="Lucida Console" w:eastAsiaTheme="minorEastAsia" w:hAnsi="Lucida Console"/>
+          <w:lang w:val="en-US"/>
+        </w:rPr>
+      </w:pPr>
       <w:r>
         <w:rPr>
           <w:rFonts w:ascii="Lucida Console" w:eastAsiaTheme="minorEastAsia" w:hAnsi="Lucida Console"/>
           <w:lang w:val="en-US"/>
         </w:rPr>
-        <w:t xml:space="preserve"> by $18.36 million</w:t>
+        <w:t xml:space="preserve">The former method creates higher gross profit because it uses LIFO inventories and the company undergoes LIFO liquidation, which creates extremely high gross profits since their valuations are lower than their FIFO counterpart’s valuations. </w:t>
       </w:r>
-      <w:r>
-        <w:rPr>
-          <w:rFonts w:ascii="Lucida Console" w:eastAsiaTheme="minorEastAsia" w:hAnsi="Lucida Console"/>
-          <w:lang w:val="en-US"/>
-        </w:rPr>
-        <w:t>).</w:t>
-      </w:r>
-      <w:r>
-        <w:rPr>
-          <w:rFonts w:ascii="Lucida Console" w:eastAsiaTheme="minorEastAsia" w:hAnsi="Lucida Console"/>
-          <w:lang w:val="en-US"/>
-        </w:rPr>
-        <w:t xml:space="preserve"> </w:t>
-      </w:r>
+    </w:p>
+    <w:p>
+      <w:pPr>
+        <w:rPr>
+          <w:rFonts w:ascii="Lucida Console" w:eastAsiaTheme="minorEastAsia" w:hAnsi="Lucida Console"/>
+          <w:lang w:val="en-US"/>
+        </w:rPr>
+      </w:pPr>
+    </w:p>
+    <w:p>
+      <w:pPr>
+        <w:rPr>
+          <w:rFonts w:ascii="Lucida Console" w:eastAsiaTheme="minorEastAsia" w:hAnsi="Lucida Console"/>
+          <w:lang w:val="en-US"/>
+        </w:rPr>
+      </w:pPr>
+    </w:p>
+    <w:p>
+      <w:pPr>
+        <w:rPr>
+          <w:rFonts w:ascii="Lucida Console" w:eastAsiaTheme="minorEastAsia" w:hAnsi="Lucida Console"/>
+          <w:lang w:val="en-US"/>
+        </w:rPr>
+      </w:pPr>
     </w:p>
     <w:p>
       <w:pPr>

</xml_diff>

<commit_message>
07-77, aded IBM's errors. Ref: #42, #44
</commit_message>
<xml_diff>
--- a/Chapter 07/Problems/07-52.docx
+++ b/Chapter 07/Problems/07-52.docx
@@ -45,6 +45,577 @@
         <w:t>(1)</w:t>
       </w:r>
     </w:p>
+    <w:tbl>
+      <w:tblPr>
+        <w:tblStyle w:val="TableGrid"/>
+        <w:tblW w:w="0" w:type="auto"/>
+        <w:tblLook w:val="04A0" w:firstRow="1" w:lastRow="0" w:firstColumn="1" w:lastColumn="0" w:noHBand="0" w:noVBand="1"/>
+      </w:tblPr>
+      <w:tblGrid>
+        <w:gridCol w:w="5240"/>
+        <w:gridCol w:w="1985"/>
+        <w:gridCol w:w="1791"/>
+      </w:tblGrid>
+      <w:tr>
+        <w:tc>
+          <w:tcPr>
+            <w:tcW w:w="5240" w:type="dxa"/>
+            <w:vMerge w:val="restart"/>
+          </w:tcPr>
+          <w:p>
+            <w:pPr>
+              <w:rPr>
+                <w:rFonts w:ascii="Lucida Console" w:eastAsiaTheme="minorEastAsia" w:hAnsi="Lucida Console"/>
+                <w:lang w:val="en-US"/>
+              </w:rPr>
+            </w:pPr>
+          </w:p>
+          <w:p>
+            <w:pPr>
+              <w:rPr>
+                <w:rFonts w:ascii="Lucida Console" w:eastAsiaTheme="minorEastAsia" w:hAnsi="Lucida Console"/>
+                <w:lang w:val="en-US"/>
+              </w:rPr>
+            </w:pPr>
+            <w:r>
+              <w:rPr>
+                <w:rFonts w:ascii="Lucida Console" w:eastAsiaTheme="minorEastAsia" w:hAnsi="Lucida Console"/>
+                <w:lang w:val="en-US"/>
+              </w:rPr>
+              <w:t>Particulars</w:t>
+            </w:r>
+          </w:p>
+        </w:tc>
+        <w:tc>
+          <w:tcPr>
+            <w:tcW w:w="3776" w:type="dxa"/>
+            <w:gridSpan w:val="2"/>
+          </w:tcPr>
+          <w:p>
+            <w:pPr>
+              <w:jc w:val="center"/>
+              <w:rPr>
+                <w:rFonts w:ascii="Lucida Console" w:eastAsiaTheme="minorEastAsia" w:hAnsi="Lucida Console"/>
+                <w:lang w:val="en-US"/>
+              </w:rPr>
+            </w:pPr>
+            <w:r>
+              <w:rPr>
+                <w:rFonts w:ascii="Lucida Console" w:eastAsiaTheme="minorEastAsia" w:hAnsi="Lucida Console"/>
+                <w:lang w:val="en-US"/>
+              </w:rPr>
+              <w:t>Effect on Fiscal Year</w:t>
+            </w:r>
+          </w:p>
+        </w:tc>
+      </w:tr>
+      <w:tr>
+        <w:tc>
+          <w:tcPr>
+            <w:tcW w:w="5240" w:type="dxa"/>
+            <w:vMerge/>
+          </w:tcPr>
+          <w:p>
+            <w:pPr>
+              <w:rPr>
+                <w:rFonts w:ascii="Lucida Console" w:eastAsiaTheme="minorEastAsia" w:hAnsi="Lucida Console"/>
+                <w:lang w:val="en-US"/>
+              </w:rPr>
+            </w:pPr>
+          </w:p>
+        </w:tc>
+        <w:tc>
+          <w:tcPr>
+            <w:tcW w:w="1985" w:type="dxa"/>
+          </w:tcPr>
+          <w:p>
+            <w:pPr>
+              <w:jc w:val="right"/>
+              <w:rPr>
+                <w:rFonts w:ascii="Lucida Console" w:eastAsiaTheme="minorEastAsia" w:hAnsi="Lucida Console"/>
+                <w:lang w:val="en-US"/>
+              </w:rPr>
+            </w:pPr>
+            <w:r>
+              <w:rPr>
+                <w:rFonts w:ascii="Lucida Console" w:eastAsiaTheme="minorEastAsia" w:hAnsi="Lucida Console"/>
+                <w:lang w:val="en-US"/>
+              </w:rPr>
+              <w:t>2011</w:t>
+            </w:r>
+          </w:p>
+        </w:tc>
+        <w:tc>
+          <w:tcPr>
+            <w:tcW w:w="1791" w:type="dxa"/>
+          </w:tcPr>
+          <w:p>
+            <w:pPr>
+              <w:jc w:val="right"/>
+              <w:rPr>
+                <w:rFonts w:ascii="Lucida Console" w:eastAsiaTheme="minorEastAsia" w:hAnsi="Lucida Console"/>
+                <w:lang w:val="en-US"/>
+              </w:rPr>
+            </w:pPr>
+            <w:r>
+              <w:rPr>
+                <w:rFonts w:ascii="Lucida Console" w:eastAsiaTheme="minorEastAsia" w:hAnsi="Lucida Console"/>
+                <w:lang w:val="en-US"/>
+              </w:rPr>
+              <w:t>2010</w:t>
+            </w:r>
+          </w:p>
+        </w:tc>
+      </w:tr>
+      <w:tr>
+        <w:tc>
+          <w:tcPr>
+            <w:tcW w:w="5240" w:type="dxa"/>
+          </w:tcPr>
+          <w:p>
+            <w:pPr>
+              <w:rPr>
+                <w:rFonts w:ascii="Lucida Console" w:eastAsiaTheme="minorEastAsia" w:hAnsi="Lucida Console"/>
+                <w:lang w:val="en-US"/>
+              </w:rPr>
+            </w:pPr>
+            <w:r>
+              <w:rPr>
+                <w:rFonts w:ascii="Lucida Console" w:eastAsiaTheme="minorEastAsia" w:hAnsi="Lucida Console"/>
+                <w:lang w:val="en-US"/>
+              </w:rPr>
+              <w:t>Beginning Inventory</w:t>
+            </w:r>
+          </w:p>
+        </w:tc>
+        <w:tc>
+          <w:tcPr>
+            <w:tcW w:w="1985" w:type="dxa"/>
+          </w:tcPr>
+          <w:p>
+            <w:pPr>
+              <w:jc w:val="right"/>
+              <w:rPr>
+                <w:rFonts w:ascii="Lucida Console" w:eastAsiaTheme="minorEastAsia" w:hAnsi="Lucida Console"/>
+                <w:lang w:val="en-US"/>
+              </w:rPr>
+            </w:pPr>
+            <w:r>
+              <w:rPr>
+                <w:rFonts w:ascii="Lucida Console" w:eastAsiaTheme="minorEastAsia" w:hAnsi="Lucida Console"/>
+                <w:lang w:val="en-US"/>
+              </w:rPr>
+              <w:t>O $20</w:t>
+            </w:r>
+          </w:p>
+        </w:tc>
+        <w:tc>
+          <w:tcPr>
+            <w:tcW w:w="1791" w:type="dxa"/>
+          </w:tcPr>
+          <w:p>
+            <w:pPr>
+              <w:jc w:val="right"/>
+              <w:rPr>
+                <w:rFonts w:ascii="Lucida Console" w:eastAsiaTheme="minorEastAsia" w:hAnsi="Lucida Console"/>
+                <w:lang w:val="en-US"/>
+              </w:rPr>
+            </w:pPr>
+            <w:r>
+              <w:rPr>
+                <w:rFonts w:ascii="Lucida Console" w:eastAsiaTheme="minorEastAsia" w:hAnsi="Lucida Console"/>
+                <w:lang w:val="en-US"/>
+              </w:rPr>
+              <w:t>N</w:t>
+            </w:r>
+          </w:p>
+        </w:tc>
+      </w:tr>
+      <w:tr>
+        <w:tc>
+          <w:tcPr>
+            <w:tcW w:w="5240" w:type="dxa"/>
+          </w:tcPr>
+          <w:p>
+            <w:pPr>
+              <w:rPr>
+                <w:rFonts w:ascii="Lucida Console" w:eastAsiaTheme="minorEastAsia" w:hAnsi="Lucida Console"/>
+                <w:lang w:val="en-US"/>
+              </w:rPr>
+            </w:pPr>
+            <w:r>
+              <w:rPr>
+                <w:rFonts w:ascii="Lucida Console" w:eastAsiaTheme="minorEastAsia" w:hAnsi="Lucida Console"/>
+                <w:lang w:val="en-US"/>
+              </w:rPr>
+              <w:t>Ending Inventory</w:t>
+            </w:r>
+          </w:p>
+        </w:tc>
+        <w:tc>
+          <w:tcPr>
+            <w:tcW w:w="1985" w:type="dxa"/>
+          </w:tcPr>
+          <w:p>
+            <w:pPr>
+              <w:jc w:val="right"/>
+              <w:rPr>
+                <w:rFonts w:ascii="Lucida Console" w:eastAsiaTheme="minorEastAsia" w:hAnsi="Lucida Console"/>
+                <w:lang w:val="en-US"/>
+              </w:rPr>
+            </w:pPr>
+            <w:r>
+              <w:rPr>
+                <w:rFonts w:ascii="Lucida Console" w:eastAsiaTheme="minorEastAsia" w:hAnsi="Lucida Console"/>
+                <w:lang w:val="en-US"/>
+              </w:rPr>
+              <w:t>N</w:t>
+            </w:r>
+          </w:p>
+        </w:tc>
+        <w:tc>
+          <w:tcPr>
+            <w:tcW w:w="1791" w:type="dxa"/>
+          </w:tcPr>
+          <w:p>
+            <w:pPr>
+              <w:jc w:val="right"/>
+              <w:rPr>
+                <w:rFonts w:ascii="Lucida Console" w:eastAsiaTheme="minorEastAsia" w:hAnsi="Lucida Console"/>
+                <w:lang w:val="en-US"/>
+              </w:rPr>
+            </w:pPr>
+            <w:r>
+              <w:rPr>
+                <w:rFonts w:ascii="Lucida Console" w:eastAsiaTheme="minorEastAsia" w:hAnsi="Lucida Console"/>
+                <w:lang w:val="en-US"/>
+              </w:rPr>
+              <w:t>O $20</w:t>
+            </w:r>
+          </w:p>
+        </w:tc>
+      </w:tr>
+      <w:tr>
+        <w:tc>
+          <w:tcPr>
+            <w:tcW w:w="5240" w:type="dxa"/>
+          </w:tcPr>
+          <w:p>
+            <w:pPr>
+              <w:rPr>
+                <w:rFonts w:ascii="Lucida Console" w:eastAsiaTheme="minorEastAsia" w:hAnsi="Lucida Console"/>
+                <w:lang w:val="en-US"/>
+              </w:rPr>
+            </w:pPr>
+            <w:r>
+              <w:rPr>
+                <w:rFonts w:ascii="Lucida Console" w:eastAsiaTheme="minorEastAsia" w:hAnsi="Lucida Console"/>
+                <w:lang w:val="en-US"/>
+              </w:rPr>
+              <w:t>Cost of Sales</w:t>
+            </w:r>
+          </w:p>
+        </w:tc>
+        <w:tc>
+          <w:tcPr>
+            <w:tcW w:w="1985" w:type="dxa"/>
+          </w:tcPr>
+          <w:p>
+            <w:pPr>
+              <w:jc w:val="right"/>
+              <w:rPr>
+                <w:rFonts w:ascii="Lucida Console" w:eastAsiaTheme="minorEastAsia" w:hAnsi="Lucida Console"/>
+                <w:lang w:val="en-US"/>
+              </w:rPr>
+            </w:pPr>
+            <w:r>
+              <w:rPr>
+                <w:rFonts w:ascii="Lucida Console" w:eastAsiaTheme="minorEastAsia" w:hAnsi="Lucida Console"/>
+                <w:lang w:val="en-US"/>
+              </w:rPr>
+              <w:t>O $20</w:t>
+            </w:r>
+          </w:p>
+        </w:tc>
+        <w:tc>
+          <w:tcPr>
+            <w:tcW w:w="1791" w:type="dxa"/>
+          </w:tcPr>
+          <w:p>
+            <w:pPr>
+              <w:jc w:val="right"/>
+              <w:rPr>
+                <w:rFonts w:ascii="Lucida Console" w:eastAsiaTheme="minorEastAsia" w:hAnsi="Lucida Console"/>
+                <w:lang w:val="en-US"/>
+              </w:rPr>
+            </w:pPr>
+            <w:r>
+              <w:rPr>
+                <w:rFonts w:ascii="Lucida Console" w:eastAsiaTheme="minorEastAsia" w:hAnsi="Lucida Console"/>
+                <w:lang w:val="en-US"/>
+              </w:rPr>
+              <w:t>U $20</w:t>
+            </w:r>
+          </w:p>
+        </w:tc>
+      </w:tr>
+      <w:tr>
+        <w:tc>
+          <w:tcPr>
+            <w:tcW w:w="5240" w:type="dxa"/>
+          </w:tcPr>
+          <w:p>
+            <w:pPr>
+              <w:rPr>
+                <w:rFonts w:ascii="Lucida Console" w:eastAsiaTheme="minorEastAsia" w:hAnsi="Lucida Console"/>
+                <w:lang w:val="en-US"/>
+              </w:rPr>
+            </w:pPr>
+            <w:r>
+              <w:rPr>
+                <w:rFonts w:ascii="Lucida Console" w:eastAsiaTheme="minorEastAsia" w:hAnsi="Lucida Console"/>
+                <w:lang w:val="en-US"/>
+              </w:rPr>
+              <w:t>Gross Profit</w:t>
+            </w:r>
+          </w:p>
+        </w:tc>
+        <w:tc>
+          <w:tcPr>
+            <w:tcW w:w="1985" w:type="dxa"/>
+          </w:tcPr>
+          <w:p>
+            <w:pPr>
+              <w:jc w:val="right"/>
+              <w:rPr>
+                <w:rFonts w:ascii="Lucida Console" w:eastAsiaTheme="minorEastAsia" w:hAnsi="Lucida Console"/>
+                <w:lang w:val="en-US"/>
+              </w:rPr>
+            </w:pPr>
+            <w:r>
+              <w:rPr>
+                <w:rFonts w:ascii="Lucida Console" w:eastAsiaTheme="minorEastAsia" w:hAnsi="Lucida Console"/>
+                <w:lang w:val="en-US"/>
+              </w:rPr>
+              <w:t>U $20</w:t>
+            </w:r>
+          </w:p>
+        </w:tc>
+        <w:tc>
+          <w:tcPr>
+            <w:tcW w:w="1791" w:type="dxa"/>
+          </w:tcPr>
+          <w:p>
+            <w:pPr>
+              <w:jc w:val="right"/>
+              <w:rPr>
+                <w:rFonts w:ascii="Lucida Console" w:eastAsiaTheme="minorEastAsia" w:hAnsi="Lucida Console"/>
+                <w:lang w:val="en-US"/>
+              </w:rPr>
+            </w:pPr>
+            <w:r>
+              <w:rPr>
+                <w:rFonts w:ascii="Lucida Console" w:eastAsiaTheme="minorEastAsia" w:hAnsi="Lucida Console"/>
+                <w:lang w:val="en-US"/>
+              </w:rPr>
+              <w:t>O $20</w:t>
+            </w:r>
+          </w:p>
+        </w:tc>
+      </w:tr>
+      <w:tr>
+        <w:tc>
+          <w:tcPr>
+            <w:tcW w:w="5240" w:type="dxa"/>
+          </w:tcPr>
+          <w:p>
+            <w:pPr>
+              <w:rPr>
+                <w:rFonts w:ascii="Lucida Console" w:eastAsiaTheme="minorEastAsia" w:hAnsi="Lucida Console"/>
+                <w:lang w:val="en-US"/>
+              </w:rPr>
+            </w:pPr>
+            <w:r>
+              <w:rPr>
+                <w:rFonts w:ascii="Lucida Console" w:eastAsiaTheme="minorEastAsia" w:hAnsi="Lucida Console"/>
+                <w:lang w:val="en-US"/>
+              </w:rPr>
+              <w:t>Income Before Taxes</w:t>
+            </w:r>
+          </w:p>
+        </w:tc>
+        <w:tc>
+          <w:tcPr>
+            <w:tcW w:w="1985" w:type="dxa"/>
+          </w:tcPr>
+          <w:p>
+            <w:pPr>
+              <w:jc w:val="right"/>
+              <w:rPr>
+                <w:rFonts w:ascii="Lucida Console" w:eastAsiaTheme="minorEastAsia" w:hAnsi="Lucida Console"/>
+                <w:lang w:val="en-US"/>
+              </w:rPr>
+            </w:pPr>
+            <w:r>
+              <w:rPr>
+                <w:rFonts w:ascii="Lucida Console" w:eastAsiaTheme="minorEastAsia" w:hAnsi="Lucida Console"/>
+                <w:lang w:val="en-US"/>
+              </w:rPr>
+              <w:t>U $20</w:t>
+            </w:r>
+          </w:p>
+        </w:tc>
+        <w:tc>
+          <w:tcPr>
+            <w:tcW w:w="1791" w:type="dxa"/>
+          </w:tcPr>
+          <w:p>
+            <w:pPr>
+              <w:jc w:val="right"/>
+              <w:rPr>
+                <w:rFonts w:ascii="Lucida Console" w:eastAsiaTheme="minorEastAsia" w:hAnsi="Lucida Console"/>
+                <w:lang w:val="en-US"/>
+              </w:rPr>
+            </w:pPr>
+            <w:r>
+              <w:rPr>
+                <w:rFonts w:ascii="Lucida Console" w:eastAsiaTheme="minorEastAsia" w:hAnsi="Lucida Console"/>
+                <w:lang w:val="en-US"/>
+              </w:rPr>
+              <w:t>O $20</w:t>
+            </w:r>
+          </w:p>
+        </w:tc>
+      </w:tr>
+      <w:tr>
+        <w:tc>
+          <w:tcPr>
+            <w:tcW w:w="5240" w:type="dxa"/>
+          </w:tcPr>
+          <w:p>
+            <w:pPr>
+              <w:rPr>
+                <w:rFonts w:ascii="Lucida Console" w:eastAsiaTheme="minorEastAsia" w:hAnsi="Lucida Console"/>
+                <w:lang w:val="en-US"/>
+              </w:rPr>
+            </w:pPr>
+            <w:r>
+              <w:rPr>
+                <w:rFonts w:ascii="Lucida Console" w:eastAsiaTheme="minorEastAsia" w:hAnsi="Lucida Console"/>
+                <w:lang w:val="en-US"/>
+              </w:rPr>
+              <w:t>Taxes on Income</w:t>
+            </w:r>
+          </w:p>
+        </w:tc>
+        <w:tc>
+          <w:tcPr>
+            <w:tcW w:w="1985" w:type="dxa"/>
+          </w:tcPr>
+          <w:p>
+            <w:pPr>
+              <w:jc w:val="right"/>
+              <w:rPr>
+                <w:rFonts w:ascii="Lucida Console" w:eastAsiaTheme="minorEastAsia" w:hAnsi="Lucida Console"/>
+                <w:lang w:val="en-US"/>
+              </w:rPr>
+            </w:pPr>
+            <w:r>
+              <w:rPr>
+                <w:rFonts w:ascii="Lucida Console" w:eastAsiaTheme="minorEastAsia" w:hAnsi="Lucida Console"/>
+                <w:lang w:val="en-US"/>
+              </w:rPr>
+              <w:t>U $8</w:t>
+            </w:r>
+          </w:p>
+        </w:tc>
+        <w:tc>
+          <w:tcPr>
+            <w:tcW w:w="1791" w:type="dxa"/>
+          </w:tcPr>
+          <w:p>
+            <w:pPr>
+              <w:jc w:val="right"/>
+              <w:rPr>
+                <w:rFonts w:ascii="Lucida Console" w:eastAsiaTheme="minorEastAsia" w:hAnsi="Lucida Console"/>
+                <w:lang w:val="en-US"/>
+              </w:rPr>
+            </w:pPr>
+            <w:r>
+              <w:rPr>
+                <w:rFonts w:ascii="Lucida Console" w:eastAsiaTheme="minorEastAsia" w:hAnsi="Lucida Console"/>
+                <w:lang w:val="en-US"/>
+              </w:rPr>
+              <w:t>O $8</w:t>
+            </w:r>
+          </w:p>
+        </w:tc>
+      </w:tr>
+      <w:tr>
+        <w:tc>
+          <w:tcPr>
+            <w:tcW w:w="5240" w:type="dxa"/>
+          </w:tcPr>
+          <w:p>
+            <w:pPr>
+              <w:rPr>
+                <w:rFonts w:ascii="Lucida Console" w:eastAsiaTheme="minorEastAsia" w:hAnsi="Lucida Console"/>
+                <w:lang w:val="en-US"/>
+              </w:rPr>
+            </w:pPr>
+            <w:r>
+              <w:rPr>
+                <w:rFonts w:ascii="Lucida Console" w:eastAsiaTheme="minorEastAsia" w:hAnsi="Lucida Console"/>
+                <w:lang w:val="en-US"/>
+              </w:rPr>
+              <w:t>Net Income</w:t>
+            </w:r>
+          </w:p>
+        </w:tc>
+        <w:tc>
+          <w:tcPr>
+            <w:tcW w:w="1985" w:type="dxa"/>
+          </w:tcPr>
+          <w:p>
+            <w:pPr>
+              <w:jc w:val="right"/>
+              <w:rPr>
+                <w:rFonts w:ascii="Lucida Console" w:eastAsiaTheme="minorEastAsia" w:hAnsi="Lucida Console"/>
+                <w:lang w:val="en-US"/>
+              </w:rPr>
+            </w:pPr>
+            <w:r>
+              <w:rPr>
+                <w:rFonts w:ascii="Lucida Console" w:eastAsiaTheme="minorEastAsia" w:hAnsi="Lucida Console"/>
+                <w:lang w:val="en-US"/>
+              </w:rPr>
+              <w:t>U $12</w:t>
+            </w:r>
+          </w:p>
+        </w:tc>
+        <w:tc>
+          <w:tcPr>
+            <w:tcW w:w="1791" w:type="dxa"/>
+          </w:tcPr>
+          <w:p>
+            <w:pPr>
+              <w:jc w:val="right"/>
+              <w:rPr>
+                <w:rFonts w:ascii="Lucida Console" w:eastAsiaTheme="minorEastAsia" w:hAnsi="Lucida Console"/>
+                <w:lang w:val="en-US"/>
+              </w:rPr>
+            </w:pPr>
+            <w:r>
+              <w:rPr>
+                <w:rFonts w:ascii="Lucida Console" w:eastAsiaTheme="minorEastAsia" w:hAnsi="Lucida Console"/>
+                <w:lang w:val="en-US"/>
+              </w:rPr>
+              <w:t>O $12</w:t>
+            </w:r>
+          </w:p>
+        </w:tc>
+      </w:tr>
+    </w:tbl>
     <w:p>
       <w:pPr>
         <w:rPr>
@@ -52,87 +623,6 @@
           <w:lang w:val="en-US"/>
         </w:rPr>
       </w:pPr>
-      <w:r>
-        <w:rPr>
-          <w:rFonts w:ascii="Lucida Console" w:eastAsiaTheme="minorEastAsia" w:hAnsi="Lucida Console"/>
-          <w:lang w:val="en-US"/>
-        </w:rPr>
-        <w:t>The LIFO inventory at the beginning is valued at $118.2 million less than the FIFO inventory.</w:t>
-      </w:r>
-    </w:p>
-    <w:p>
-      <w:pPr>
-        <w:rPr>
-          <w:rFonts w:ascii="Lucida Console" w:eastAsiaTheme="minorEastAsia" w:hAnsi="Lucida Console"/>
-          <w:lang w:val="en-US"/>
-        </w:rPr>
-      </w:pPr>
-      <w:r>
-        <w:rPr>
-          <w:rFonts w:ascii="Lucida Console" w:eastAsiaTheme="minorEastAsia" w:hAnsi="Lucida Console"/>
-          <w:lang w:val="en-US"/>
-        </w:rPr>
-        <w:t>The LIFO inventory at the end is valued at $119.8 million less than the FIFO inventory.</w:t>
-      </w:r>
-    </w:p>
-    <w:p>
-      <w:pPr>
-        <w:rPr>
-          <w:rFonts w:ascii="Lucida Console" w:eastAsiaTheme="minorEastAsia" w:hAnsi="Lucida Console"/>
-          <w:lang w:val="en-US"/>
-        </w:rPr>
-      </w:pPr>
-      <w:r>
-        <w:rPr>
-          <w:rFonts w:ascii="Lucida Console" w:eastAsiaTheme="minorEastAsia" w:hAnsi="Lucida Console"/>
-          <w:lang w:val="en-US"/>
-        </w:rPr>
-        <w:t xml:space="preserve">Thus, </w:t>
-      </w:r>
-      <w:r>
-        <w:rPr>
-          <w:rFonts w:ascii="Lucida Console" w:eastAsiaTheme="minorEastAsia" w:hAnsi="Lucida Console"/>
-          <w:lang w:val="en-US"/>
-        </w:rPr>
-        <w:t xml:space="preserve">the change in inventory (end – beginning) is </w:t>
-      </w:r>
-      <w:r>
-        <w:rPr>
-          <w:rFonts w:ascii="Lucida Console" w:eastAsiaTheme="minorEastAsia" w:hAnsi="Lucida Console"/>
-          <w:lang w:val="en-US"/>
-        </w:rPr>
-        <w:t>valued at $1.6 million less than the FIFO inventory.</w:t>
-      </w:r>
-    </w:p>
-    <w:p>
-      <w:pPr>
-        <w:rPr>
-          <w:rFonts w:ascii="Lucida Console" w:eastAsiaTheme="minorEastAsia" w:hAnsi="Lucida Console"/>
-          <w:lang w:val="en-US"/>
-        </w:rPr>
-      </w:pPr>
-      <w:r>
-        <w:rPr>
-          <w:rFonts w:ascii="Lucida Console" w:eastAsiaTheme="minorEastAsia" w:hAnsi="Lucida Console"/>
-          <w:lang w:val="en-US"/>
-        </w:rPr>
-        <w:t>This change means that the current purchase during the period has a higher value compared to the previous purchase (since the difference is negative.)</w:t>
-      </w:r>
-    </w:p>
-    <w:p>
-      <w:pPr>
-        <w:rPr>
-          <w:rFonts w:ascii="Lucida Console" w:eastAsiaTheme="minorEastAsia" w:hAnsi="Lucida Console"/>
-          <w:lang w:val="en-US"/>
-        </w:rPr>
-      </w:pPr>
-      <w:r>
-        <w:rPr>
-          <w:rFonts w:ascii="Lucida Console" w:eastAsiaTheme="minorEastAsia" w:hAnsi="Lucida Console"/>
-          <w:lang w:val="en-US"/>
-        </w:rPr>
-        <w:t>This implies that the current inventories’ cost is generally increasing.</w:t>
-      </w:r>
     </w:p>
     <w:p>
       <w:pPr>
@@ -161,136 +651,8 @@
           <w:rFonts w:ascii="Lucida Console" w:eastAsiaTheme="minorEastAsia" w:hAnsi="Lucida Console"/>
           <w:lang w:val="en-US"/>
         </w:rPr>
-        <w:t>(a)</w:t>
+        <w:t>The effect on retained earnings is an overstatement by $12 million in fiscal 2010 and a corresponding understatement in fiscal 2011.</w:t>
       </w:r>
-    </w:p>
-    <w:p>
-      <w:pPr>
-        <w:rPr>
-          <w:rFonts w:ascii="Lucida Console" w:eastAsiaTheme="minorEastAsia" w:hAnsi="Lucida Console"/>
-          <w:lang w:val="en-US"/>
-        </w:rPr>
-      </w:pPr>
-      <w:r>
-        <w:rPr>
-          <w:rFonts w:ascii="Lucida Console" w:eastAsiaTheme="minorEastAsia" w:hAnsi="Lucida Console"/>
-          <w:lang w:val="en-US"/>
-        </w:rPr>
-        <w:t>Under the current method, the inventory valuation is given by $532.6 million, and the sale is $1,000 million.</w:t>
-      </w:r>
-    </w:p>
-    <w:p>
-      <w:pPr>
-        <w:rPr>
-          <w:rFonts w:ascii="Lucida Console" w:eastAsiaTheme="minorEastAsia" w:hAnsi="Lucida Console"/>
-          <w:lang w:val="en-US"/>
-        </w:rPr>
-      </w:pPr>
-      <w:r>
-        <w:rPr>
-          <w:rFonts w:ascii="Lucida Console" w:eastAsiaTheme="minorEastAsia" w:hAnsi="Lucida Console"/>
-          <w:lang w:val="en-US"/>
-        </w:rPr>
-        <w:t>Thus, the gross profit is $467.4 million.</w:t>
-      </w:r>
-    </w:p>
-    <w:p>
-      <w:pPr>
-        <w:rPr>
-          <w:rFonts w:ascii="Lucida Console" w:eastAsiaTheme="minorEastAsia" w:hAnsi="Lucida Console"/>
-          <w:lang w:val="en-US"/>
-        </w:rPr>
-      </w:pPr>
-      <w:r>
-        <w:rPr>
-          <w:rFonts w:ascii="Lucida Console" w:eastAsiaTheme="minorEastAsia" w:hAnsi="Lucida Console"/>
-          <w:lang w:val="en-US"/>
-        </w:rPr>
-        <w:t xml:space="preserve">(b) </w:t>
-      </w:r>
-    </w:p>
-    <w:p>
-      <w:pPr>
-        <w:rPr>
-          <w:rFonts w:ascii="Lucida Console" w:eastAsiaTheme="minorEastAsia" w:hAnsi="Lucida Console"/>
-          <w:lang w:val="en-US"/>
-        </w:rPr>
-      </w:pPr>
-      <w:r>
-        <w:rPr>
-          <w:rFonts w:ascii="Lucida Console" w:eastAsiaTheme="minorEastAsia" w:hAnsi="Lucida Console"/>
-          <w:lang w:val="en-US"/>
-        </w:rPr>
-        <w:t>If all inventories were in FIFO, then the cost would be $119.8 million higher compared to LIFO on December 31, 2011.</w:t>
-      </w:r>
-    </w:p>
-    <w:p>
-      <w:pPr>
-        <w:rPr>
-          <w:rFonts w:ascii="Lucida Console" w:eastAsiaTheme="minorEastAsia" w:hAnsi="Lucida Console"/>
-          <w:lang w:val="en-US"/>
-        </w:rPr>
-      </w:pPr>
-      <w:r>
-        <w:rPr>
-          <w:rFonts w:ascii="Lucida Console" w:eastAsiaTheme="minorEastAsia" w:hAnsi="Lucida Console"/>
-          <w:lang w:val="en-US"/>
-        </w:rPr>
-        <w:t>Thus, the stock value under FIFO would have been $532.6 + $119.8 = $652.4 million.</w:t>
-      </w:r>
-    </w:p>
-    <w:p>
-      <w:pPr>
-        <w:rPr>
-          <w:rFonts w:ascii="Lucida Console" w:eastAsiaTheme="minorEastAsia" w:hAnsi="Lucida Console"/>
-          <w:lang w:val="en-US"/>
-        </w:rPr>
-      </w:pPr>
-      <w:r>
-        <w:rPr>
-          <w:rFonts w:ascii="Lucida Console" w:eastAsiaTheme="minorEastAsia" w:hAnsi="Lucida Console"/>
-          <w:lang w:val="en-US"/>
-        </w:rPr>
-        <w:t xml:space="preserve">Thus, </w:t>
-      </w:r>
-      <w:r>
-        <w:rPr>
-          <w:rFonts w:ascii="Lucida Console" w:eastAsiaTheme="minorEastAsia" w:hAnsi="Lucida Console"/>
-          <w:lang w:val="en-US"/>
-        </w:rPr>
-        <w:t>the gross profit is $347.6 million.</w:t>
-      </w:r>
-    </w:p>
-    <w:p>
-      <w:pPr>
-        <w:rPr>
-          <w:rFonts w:ascii="Lucida Console" w:eastAsiaTheme="minorEastAsia" w:hAnsi="Lucida Console"/>
-          <w:lang w:val="en-US"/>
-        </w:rPr>
-      </w:pPr>
-      <w:r>
-        <w:rPr>
-          <w:rFonts w:ascii="Lucida Console" w:eastAsiaTheme="minorEastAsia" w:hAnsi="Lucida Console"/>
-          <w:lang w:val="en-US"/>
-        </w:rPr>
-        <w:t xml:space="preserve">The former method creates higher gross profit because it uses LIFO inventories and the company undergoes LIFO liquidation, which creates extremely high gross profits since their valuations are lower than their FIFO counterpart’s valuations. </w:t>
-      </w:r>
-    </w:p>
-    <w:p>
-      <w:pPr>
-        <w:rPr>
-          <w:rFonts w:ascii="Lucida Console" w:eastAsiaTheme="minorEastAsia" w:hAnsi="Lucida Console"/>
-          <w:lang w:val="en-US"/>
-        </w:rPr>
-      </w:pPr>
-    </w:p>
-    <w:p>
-      <w:pPr>
-        <w:rPr>
-          <w:rFonts w:ascii="Lucida Console" w:eastAsiaTheme="minorEastAsia" w:hAnsi="Lucida Console"/>
-          <w:lang w:val="en-US"/>
-        </w:rPr>
-      </w:pPr>
     </w:p>
     <w:p>
       <w:pPr>

</xml_diff>

<commit_message>
07-78, written ethical consideration. Ref: #42, #44
</commit_message>
<xml_diff>
--- a/Chapter 07/Problems/07-52.docx
+++ b/Chapter 07/Problems/07-52.docx
@@ -33,631 +33,104 @@
     <w:p>
       <w:pPr>
         <w:rPr>
-          <w:rFonts w:ascii="Lucida Console" w:eastAsiaTheme="minorEastAsia" w:hAnsi="Lucida Console"/>
+          <w:rFonts w:ascii="Lucida Sans Typewriter" w:eastAsiaTheme="minorEastAsia" w:hAnsi="Lucida Sans Typewriter"/>
           <w:lang w:val="en-US"/>
         </w:rPr>
       </w:pPr>
       <w:r>
         <w:rPr>
-          <w:rFonts w:ascii="Lucida Console" w:eastAsiaTheme="minorEastAsia" w:hAnsi="Lucida Console"/>
+          <w:rFonts w:ascii="Lucida Sans Typewriter" w:eastAsiaTheme="minorEastAsia" w:hAnsi="Lucida Sans Typewriter"/>
           <w:lang w:val="en-US"/>
         </w:rPr>
-        <w:t>(1)</w:t>
-      </w:r>
-    </w:p>
-    <w:tbl>
-      <w:tblPr>
-        <w:tblStyle w:val="TableGrid"/>
-        <w:tblW w:w="0" w:type="auto"/>
-        <w:tblLook w:val="04A0" w:firstRow="1" w:lastRow="0" w:firstColumn="1" w:lastColumn="0" w:noHBand="0" w:noVBand="1"/>
-      </w:tblPr>
-      <w:tblGrid>
-        <w:gridCol w:w="5240"/>
-        <w:gridCol w:w="1985"/>
-        <w:gridCol w:w="1791"/>
-      </w:tblGrid>
-      <w:tr>
-        <w:tc>
-          <w:tcPr>
-            <w:tcW w:w="5240" w:type="dxa"/>
-            <w:vMerge w:val="restart"/>
-          </w:tcPr>
-          <w:p>
-            <w:pPr>
-              <w:rPr>
-                <w:rFonts w:ascii="Lucida Console" w:eastAsiaTheme="minorEastAsia" w:hAnsi="Lucida Console"/>
-                <w:lang w:val="en-US"/>
-              </w:rPr>
-            </w:pPr>
-          </w:p>
-          <w:p>
-            <w:pPr>
-              <w:rPr>
-                <w:rFonts w:ascii="Lucida Console" w:eastAsiaTheme="minorEastAsia" w:hAnsi="Lucida Console"/>
-                <w:lang w:val="en-US"/>
-              </w:rPr>
-            </w:pPr>
-            <w:r>
-              <w:rPr>
-                <w:rFonts w:ascii="Lucida Console" w:eastAsiaTheme="minorEastAsia" w:hAnsi="Lucida Console"/>
-                <w:lang w:val="en-US"/>
-              </w:rPr>
-              <w:t>Particulars</w:t>
-            </w:r>
-          </w:p>
-        </w:tc>
-        <w:tc>
-          <w:tcPr>
-            <w:tcW w:w="3776" w:type="dxa"/>
-            <w:gridSpan w:val="2"/>
-          </w:tcPr>
-          <w:p>
-            <w:pPr>
-              <w:jc w:val="center"/>
-              <w:rPr>
-                <w:rFonts w:ascii="Lucida Console" w:eastAsiaTheme="minorEastAsia" w:hAnsi="Lucida Console"/>
-                <w:lang w:val="en-US"/>
-              </w:rPr>
-            </w:pPr>
-            <w:r>
-              <w:rPr>
-                <w:rFonts w:ascii="Lucida Console" w:eastAsiaTheme="minorEastAsia" w:hAnsi="Lucida Console"/>
-                <w:lang w:val="en-US"/>
-              </w:rPr>
-              <w:t>Effect on Fiscal Year</w:t>
-            </w:r>
-          </w:p>
-        </w:tc>
-      </w:tr>
-      <w:tr>
-        <w:tc>
-          <w:tcPr>
-            <w:tcW w:w="5240" w:type="dxa"/>
-            <w:vMerge/>
-          </w:tcPr>
-          <w:p>
-            <w:pPr>
-              <w:rPr>
-                <w:rFonts w:ascii="Lucida Console" w:eastAsiaTheme="minorEastAsia" w:hAnsi="Lucida Console"/>
-                <w:lang w:val="en-US"/>
-              </w:rPr>
-            </w:pPr>
-          </w:p>
-        </w:tc>
-        <w:tc>
-          <w:tcPr>
-            <w:tcW w:w="1985" w:type="dxa"/>
-          </w:tcPr>
-          <w:p>
-            <w:pPr>
-              <w:jc w:val="right"/>
-              <w:rPr>
-                <w:rFonts w:ascii="Lucida Console" w:eastAsiaTheme="minorEastAsia" w:hAnsi="Lucida Console"/>
-                <w:lang w:val="en-US"/>
-              </w:rPr>
-            </w:pPr>
-            <w:r>
-              <w:rPr>
-                <w:rFonts w:ascii="Lucida Console" w:eastAsiaTheme="minorEastAsia" w:hAnsi="Lucida Console"/>
-                <w:lang w:val="en-US"/>
-              </w:rPr>
-              <w:t>2011</w:t>
-            </w:r>
-          </w:p>
-        </w:tc>
-        <w:tc>
-          <w:tcPr>
-            <w:tcW w:w="1791" w:type="dxa"/>
-          </w:tcPr>
-          <w:p>
-            <w:pPr>
-              <w:jc w:val="right"/>
-              <w:rPr>
-                <w:rFonts w:ascii="Lucida Console" w:eastAsiaTheme="minorEastAsia" w:hAnsi="Lucida Console"/>
-                <w:lang w:val="en-US"/>
-              </w:rPr>
-            </w:pPr>
-            <w:r>
-              <w:rPr>
-                <w:rFonts w:ascii="Lucida Console" w:eastAsiaTheme="minorEastAsia" w:hAnsi="Lucida Console"/>
-                <w:lang w:val="en-US"/>
-              </w:rPr>
-              <w:t>2010</w:t>
-            </w:r>
-          </w:p>
-        </w:tc>
-      </w:tr>
-      <w:tr>
-        <w:tc>
-          <w:tcPr>
-            <w:tcW w:w="5240" w:type="dxa"/>
-          </w:tcPr>
-          <w:p>
-            <w:pPr>
-              <w:rPr>
-                <w:rFonts w:ascii="Lucida Console" w:eastAsiaTheme="minorEastAsia" w:hAnsi="Lucida Console"/>
-                <w:lang w:val="en-US"/>
-              </w:rPr>
-            </w:pPr>
-            <w:r>
-              <w:rPr>
-                <w:rFonts w:ascii="Lucida Console" w:eastAsiaTheme="minorEastAsia" w:hAnsi="Lucida Console"/>
-                <w:lang w:val="en-US"/>
-              </w:rPr>
-              <w:t>Beginning Inventory</w:t>
-            </w:r>
-          </w:p>
-        </w:tc>
-        <w:tc>
-          <w:tcPr>
-            <w:tcW w:w="1985" w:type="dxa"/>
-          </w:tcPr>
-          <w:p>
-            <w:pPr>
-              <w:jc w:val="right"/>
-              <w:rPr>
-                <w:rFonts w:ascii="Lucida Console" w:eastAsiaTheme="minorEastAsia" w:hAnsi="Lucida Console"/>
-                <w:lang w:val="en-US"/>
-              </w:rPr>
-            </w:pPr>
-            <w:r>
-              <w:rPr>
-                <w:rFonts w:ascii="Lucida Console" w:eastAsiaTheme="minorEastAsia" w:hAnsi="Lucida Console"/>
-                <w:lang w:val="en-US"/>
-              </w:rPr>
-              <w:t>O $20</w:t>
-            </w:r>
-          </w:p>
-        </w:tc>
-        <w:tc>
-          <w:tcPr>
-            <w:tcW w:w="1791" w:type="dxa"/>
-          </w:tcPr>
-          <w:p>
-            <w:pPr>
-              <w:jc w:val="right"/>
-              <w:rPr>
-                <w:rFonts w:ascii="Lucida Console" w:eastAsiaTheme="minorEastAsia" w:hAnsi="Lucida Console"/>
-                <w:lang w:val="en-US"/>
-              </w:rPr>
-            </w:pPr>
-            <w:r>
-              <w:rPr>
-                <w:rFonts w:ascii="Lucida Console" w:eastAsiaTheme="minorEastAsia" w:hAnsi="Lucida Console"/>
-                <w:lang w:val="en-US"/>
-              </w:rPr>
-              <w:t>N</w:t>
-            </w:r>
-          </w:p>
-        </w:tc>
-      </w:tr>
-      <w:tr>
-        <w:tc>
-          <w:tcPr>
-            <w:tcW w:w="5240" w:type="dxa"/>
-          </w:tcPr>
-          <w:p>
-            <w:pPr>
-              <w:rPr>
-                <w:rFonts w:ascii="Lucida Console" w:eastAsiaTheme="minorEastAsia" w:hAnsi="Lucida Console"/>
-                <w:lang w:val="en-US"/>
-              </w:rPr>
-            </w:pPr>
-            <w:r>
-              <w:rPr>
-                <w:rFonts w:ascii="Lucida Console" w:eastAsiaTheme="minorEastAsia" w:hAnsi="Lucida Console"/>
-                <w:lang w:val="en-US"/>
-              </w:rPr>
-              <w:t>Ending Inventory</w:t>
-            </w:r>
-          </w:p>
-        </w:tc>
-        <w:tc>
-          <w:tcPr>
-            <w:tcW w:w="1985" w:type="dxa"/>
-          </w:tcPr>
-          <w:p>
-            <w:pPr>
-              <w:jc w:val="right"/>
-              <w:rPr>
-                <w:rFonts w:ascii="Lucida Console" w:eastAsiaTheme="minorEastAsia" w:hAnsi="Lucida Console"/>
-                <w:lang w:val="en-US"/>
-              </w:rPr>
-            </w:pPr>
-            <w:r>
-              <w:rPr>
-                <w:rFonts w:ascii="Lucida Console" w:eastAsiaTheme="minorEastAsia" w:hAnsi="Lucida Console"/>
-                <w:lang w:val="en-US"/>
-              </w:rPr>
-              <w:t>N</w:t>
-            </w:r>
-          </w:p>
-        </w:tc>
-        <w:tc>
-          <w:tcPr>
-            <w:tcW w:w="1791" w:type="dxa"/>
-          </w:tcPr>
-          <w:p>
-            <w:pPr>
-              <w:jc w:val="right"/>
-              <w:rPr>
-                <w:rFonts w:ascii="Lucida Console" w:eastAsiaTheme="minorEastAsia" w:hAnsi="Lucida Console"/>
-                <w:lang w:val="en-US"/>
-              </w:rPr>
-            </w:pPr>
-            <w:r>
-              <w:rPr>
-                <w:rFonts w:ascii="Lucida Console" w:eastAsiaTheme="minorEastAsia" w:hAnsi="Lucida Console"/>
-                <w:lang w:val="en-US"/>
-              </w:rPr>
-              <w:t>O $20</w:t>
-            </w:r>
-          </w:p>
-        </w:tc>
-      </w:tr>
-      <w:tr>
-        <w:tc>
-          <w:tcPr>
-            <w:tcW w:w="5240" w:type="dxa"/>
-          </w:tcPr>
-          <w:p>
-            <w:pPr>
-              <w:rPr>
-                <w:rFonts w:ascii="Lucida Console" w:eastAsiaTheme="minorEastAsia" w:hAnsi="Lucida Console"/>
-                <w:lang w:val="en-US"/>
-              </w:rPr>
-            </w:pPr>
-            <w:r>
-              <w:rPr>
-                <w:rFonts w:ascii="Lucida Console" w:eastAsiaTheme="minorEastAsia" w:hAnsi="Lucida Console"/>
-                <w:lang w:val="en-US"/>
-              </w:rPr>
-              <w:t>Cost of Sales</w:t>
-            </w:r>
-          </w:p>
-        </w:tc>
-        <w:tc>
-          <w:tcPr>
-            <w:tcW w:w="1985" w:type="dxa"/>
-          </w:tcPr>
-          <w:p>
-            <w:pPr>
-              <w:jc w:val="right"/>
-              <w:rPr>
-                <w:rFonts w:ascii="Lucida Console" w:eastAsiaTheme="minorEastAsia" w:hAnsi="Lucida Console"/>
-                <w:lang w:val="en-US"/>
-              </w:rPr>
-            </w:pPr>
-            <w:r>
-              <w:rPr>
-                <w:rFonts w:ascii="Lucida Console" w:eastAsiaTheme="minorEastAsia" w:hAnsi="Lucida Console"/>
-                <w:lang w:val="en-US"/>
-              </w:rPr>
-              <w:t>O $20</w:t>
-            </w:r>
-          </w:p>
-        </w:tc>
-        <w:tc>
-          <w:tcPr>
-            <w:tcW w:w="1791" w:type="dxa"/>
-          </w:tcPr>
-          <w:p>
-            <w:pPr>
-              <w:jc w:val="right"/>
-              <w:rPr>
-                <w:rFonts w:ascii="Lucida Console" w:eastAsiaTheme="minorEastAsia" w:hAnsi="Lucida Console"/>
-                <w:lang w:val="en-US"/>
-              </w:rPr>
-            </w:pPr>
-            <w:r>
-              <w:rPr>
-                <w:rFonts w:ascii="Lucida Console" w:eastAsiaTheme="minorEastAsia" w:hAnsi="Lucida Console"/>
-                <w:lang w:val="en-US"/>
-              </w:rPr>
-              <w:t>U $20</w:t>
-            </w:r>
-          </w:p>
-        </w:tc>
-      </w:tr>
-      <w:tr>
-        <w:tc>
-          <w:tcPr>
-            <w:tcW w:w="5240" w:type="dxa"/>
-          </w:tcPr>
-          <w:p>
-            <w:pPr>
-              <w:rPr>
-                <w:rFonts w:ascii="Lucida Console" w:eastAsiaTheme="minorEastAsia" w:hAnsi="Lucida Console"/>
-                <w:lang w:val="en-US"/>
-              </w:rPr>
-            </w:pPr>
-            <w:r>
-              <w:rPr>
-                <w:rFonts w:ascii="Lucida Console" w:eastAsiaTheme="minorEastAsia" w:hAnsi="Lucida Console"/>
-                <w:lang w:val="en-US"/>
-              </w:rPr>
-              <w:t>Gross Profit</w:t>
-            </w:r>
-          </w:p>
-        </w:tc>
-        <w:tc>
-          <w:tcPr>
-            <w:tcW w:w="1985" w:type="dxa"/>
-          </w:tcPr>
-          <w:p>
-            <w:pPr>
-              <w:jc w:val="right"/>
-              <w:rPr>
-                <w:rFonts w:ascii="Lucida Console" w:eastAsiaTheme="minorEastAsia" w:hAnsi="Lucida Console"/>
-                <w:lang w:val="en-US"/>
-              </w:rPr>
-            </w:pPr>
-            <w:r>
-              <w:rPr>
-                <w:rFonts w:ascii="Lucida Console" w:eastAsiaTheme="minorEastAsia" w:hAnsi="Lucida Console"/>
-                <w:lang w:val="en-US"/>
-              </w:rPr>
-              <w:t>U $20</w:t>
-            </w:r>
-          </w:p>
-        </w:tc>
-        <w:tc>
-          <w:tcPr>
-            <w:tcW w:w="1791" w:type="dxa"/>
-          </w:tcPr>
-          <w:p>
-            <w:pPr>
-              <w:jc w:val="right"/>
-              <w:rPr>
-                <w:rFonts w:ascii="Lucida Console" w:eastAsiaTheme="minorEastAsia" w:hAnsi="Lucida Console"/>
-                <w:lang w:val="en-US"/>
-              </w:rPr>
-            </w:pPr>
-            <w:r>
-              <w:rPr>
-                <w:rFonts w:ascii="Lucida Console" w:eastAsiaTheme="minorEastAsia" w:hAnsi="Lucida Console"/>
-                <w:lang w:val="en-US"/>
-              </w:rPr>
-              <w:t>O $20</w:t>
-            </w:r>
-          </w:p>
-        </w:tc>
-      </w:tr>
-      <w:tr>
-        <w:tc>
-          <w:tcPr>
-            <w:tcW w:w="5240" w:type="dxa"/>
-          </w:tcPr>
-          <w:p>
-            <w:pPr>
-              <w:rPr>
-                <w:rFonts w:ascii="Lucida Console" w:eastAsiaTheme="minorEastAsia" w:hAnsi="Lucida Console"/>
-                <w:lang w:val="en-US"/>
-              </w:rPr>
-            </w:pPr>
-            <w:r>
-              <w:rPr>
-                <w:rFonts w:ascii="Lucida Console" w:eastAsiaTheme="minorEastAsia" w:hAnsi="Lucida Console"/>
-                <w:lang w:val="en-US"/>
-              </w:rPr>
-              <w:t>Income Before Taxes</w:t>
-            </w:r>
-          </w:p>
-        </w:tc>
-        <w:tc>
-          <w:tcPr>
-            <w:tcW w:w="1985" w:type="dxa"/>
-          </w:tcPr>
-          <w:p>
-            <w:pPr>
-              <w:jc w:val="right"/>
-              <w:rPr>
-                <w:rFonts w:ascii="Lucida Console" w:eastAsiaTheme="minorEastAsia" w:hAnsi="Lucida Console"/>
-                <w:lang w:val="en-US"/>
-              </w:rPr>
-            </w:pPr>
-            <w:r>
-              <w:rPr>
-                <w:rFonts w:ascii="Lucida Console" w:eastAsiaTheme="minorEastAsia" w:hAnsi="Lucida Console"/>
-                <w:lang w:val="en-US"/>
-              </w:rPr>
-              <w:t>U $20</w:t>
-            </w:r>
-          </w:p>
-        </w:tc>
-        <w:tc>
-          <w:tcPr>
-            <w:tcW w:w="1791" w:type="dxa"/>
-          </w:tcPr>
-          <w:p>
-            <w:pPr>
-              <w:jc w:val="right"/>
-              <w:rPr>
-                <w:rFonts w:ascii="Lucida Console" w:eastAsiaTheme="minorEastAsia" w:hAnsi="Lucida Console"/>
-                <w:lang w:val="en-US"/>
-              </w:rPr>
-            </w:pPr>
-            <w:r>
-              <w:rPr>
-                <w:rFonts w:ascii="Lucida Console" w:eastAsiaTheme="minorEastAsia" w:hAnsi="Lucida Console"/>
-                <w:lang w:val="en-US"/>
-              </w:rPr>
-              <w:t>O $20</w:t>
-            </w:r>
-          </w:p>
-        </w:tc>
-      </w:tr>
-      <w:tr>
-        <w:tc>
-          <w:tcPr>
-            <w:tcW w:w="5240" w:type="dxa"/>
-          </w:tcPr>
-          <w:p>
-            <w:pPr>
-              <w:rPr>
-                <w:rFonts w:ascii="Lucida Console" w:eastAsiaTheme="minorEastAsia" w:hAnsi="Lucida Console"/>
-                <w:lang w:val="en-US"/>
-              </w:rPr>
-            </w:pPr>
-            <w:r>
-              <w:rPr>
-                <w:rFonts w:ascii="Lucida Console" w:eastAsiaTheme="minorEastAsia" w:hAnsi="Lucida Console"/>
-                <w:lang w:val="en-US"/>
-              </w:rPr>
-              <w:t>Taxes on Income</w:t>
-            </w:r>
-          </w:p>
-        </w:tc>
-        <w:tc>
-          <w:tcPr>
-            <w:tcW w:w="1985" w:type="dxa"/>
-          </w:tcPr>
-          <w:p>
-            <w:pPr>
-              <w:jc w:val="right"/>
-              <w:rPr>
-                <w:rFonts w:ascii="Lucida Console" w:eastAsiaTheme="minorEastAsia" w:hAnsi="Lucida Console"/>
-                <w:lang w:val="en-US"/>
-              </w:rPr>
-            </w:pPr>
-            <w:r>
-              <w:rPr>
-                <w:rFonts w:ascii="Lucida Console" w:eastAsiaTheme="minorEastAsia" w:hAnsi="Lucida Console"/>
-                <w:lang w:val="en-US"/>
-              </w:rPr>
-              <w:t>U $8</w:t>
-            </w:r>
-          </w:p>
-        </w:tc>
-        <w:tc>
-          <w:tcPr>
-            <w:tcW w:w="1791" w:type="dxa"/>
-          </w:tcPr>
-          <w:p>
-            <w:pPr>
-              <w:jc w:val="right"/>
-              <w:rPr>
-                <w:rFonts w:ascii="Lucida Console" w:eastAsiaTheme="minorEastAsia" w:hAnsi="Lucida Console"/>
-                <w:lang w:val="en-US"/>
-              </w:rPr>
-            </w:pPr>
-            <w:r>
-              <w:rPr>
-                <w:rFonts w:ascii="Lucida Console" w:eastAsiaTheme="minorEastAsia" w:hAnsi="Lucida Console"/>
-                <w:lang w:val="en-US"/>
-              </w:rPr>
-              <w:t>O $8</w:t>
-            </w:r>
-          </w:p>
-        </w:tc>
-      </w:tr>
-      <w:tr>
-        <w:tc>
-          <w:tcPr>
-            <w:tcW w:w="5240" w:type="dxa"/>
-          </w:tcPr>
-          <w:p>
-            <w:pPr>
-              <w:rPr>
-                <w:rFonts w:ascii="Lucida Console" w:eastAsiaTheme="minorEastAsia" w:hAnsi="Lucida Console"/>
-                <w:lang w:val="en-US"/>
-              </w:rPr>
-            </w:pPr>
-            <w:r>
-              <w:rPr>
-                <w:rFonts w:ascii="Lucida Console" w:eastAsiaTheme="minorEastAsia" w:hAnsi="Lucida Console"/>
-                <w:lang w:val="en-US"/>
-              </w:rPr>
-              <w:t>Net Income</w:t>
-            </w:r>
-          </w:p>
-        </w:tc>
-        <w:tc>
-          <w:tcPr>
-            <w:tcW w:w="1985" w:type="dxa"/>
-          </w:tcPr>
-          <w:p>
-            <w:pPr>
-              <w:jc w:val="right"/>
-              <w:rPr>
-                <w:rFonts w:ascii="Lucida Console" w:eastAsiaTheme="minorEastAsia" w:hAnsi="Lucida Console"/>
-                <w:lang w:val="en-US"/>
-              </w:rPr>
-            </w:pPr>
-            <w:r>
-              <w:rPr>
-                <w:rFonts w:ascii="Lucida Console" w:eastAsiaTheme="minorEastAsia" w:hAnsi="Lucida Console"/>
-                <w:lang w:val="en-US"/>
-              </w:rPr>
-              <w:t>U $12</w:t>
-            </w:r>
-          </w:p>
-        </w:tc>
-        <w:tc>
-          <w:tcPr>
-            <w:tcW w:w="1791" w:type="dxa"/>
-          </w:tcPr>
-          <w:p>
-            <w:pPr>
-              <w:jc w:val="right"/>
-              <w:rPr>
-                <w:rFonts w:ascii="Lucida Console" w:eastAsiaTheme="minorEastAsia" w:hAnsi="Lucida Console"/>
-                <w:lang w:val="en-US"/>
-              </w:rPr>
-            </w:pPr>
-            <w:r>
-              <w:rPr>
-                <w:rFonts w:ascii="Lucida Console" w:eastAsiaTheme="minorEastAsia" w:hAnsi="Lucida Console"/>
-                <w:lang w:val="en-US"/>
-              </w:rPr>
-              <w:t>O $12</w:t>
-            </w:r>
-          </w:p>
-        </w:tc>
-      </w:tr>
-    </w:tbl>
-    <w:p>
-      <w:pPr>
-        <w:rPr>
-          <w:rFonts w:ascii="Lucida Console" w:eastAsiaTheme="minorEastAsia" w:hAnsi="Lucida Console"/>
-          <w:lang w:val="en-US"/>
-        </w:rPr>
-      </w:pPr>
-    </w:p>
-    <w:p>
-      <w:pPr>
-        <w:rPr>
-          <w:rFonts w:ascii="Lucida Console" w:eastAsiaTheme="minorEastAsia" w:hAnsi="Lucida Console"/>
-          <w:lang w:val="en-US"/>
-        </w:rPr>
-      </w:pPr>
-      <w:r>
-        <w:rPr>
-          <w:rFonts w:ascii="Lucida Console" w:eastAsiaTheme="minorEastAsia" w:hAnsi="Lucida Console"/>
-          <w:lang w:val="en-US"/>
-        </w:rPr>
-        <w:t>(2)</w:t>
+        <w:t>From the ethical point of view, the managerial decision to do LIFO liquidation depends on the circumstances of the company’s profit-making venture as well as its future.</w:t>
       </w:r>
     </w:p>
     <w:p>
       <w:pPr>
         <w:rPr>
-          <w:rFonts w:ascii="Lucida Console" w:eastAsiaTheme="minorEastAsia" w:hAnsi="Lucida Console"/>
+          <w:rFonts w:ascii="Lucida Sans Typewriter" w:eastAsiaTheme="minorEastAsia" w:hAnsi="Lucida Sans Typewriter"/>
           <w:lang w:val="en-US"/>
         </w:rPr>
       </w:pPr>
       <w:r>
         <w:rPr>
-          <w:rFonts w:ascii="Lucida Console" w:eastAsiaTheme="minorEastAsia" w:hAnsi="Lucida Console"/>
+          <w:rFonts w:ascii="Lucida Sans Typewriter" w:eastAsiaTheme="minorEastAsia" w:hAnsi="Lucida Sans Typewriter"/>
           <w:lang w:val="en-US"/>
         </w:rPr>
-        <w:t>The effect on retained earnings is an overstatement by $12 million in fiscal 2010 and a corresponding understatement in fiscal 2011.</w:t>
+        <w:t xml:space="preserve">In normal circumstances, companies do not do LIFO liquidations because LIFO reduces taxes that need to be paid and hence enhances the cash flow statements. </w:t>
       </w:r>
     </w:p>
     <w:p>
       <w:pPr>
         <w:rPr>
-          <w:rFonts w:ascii="Lucida Console" w:eastAsiaTheme="minorEastAsia" w:hAnsi="Lucida Console"/>
+          <w:rFonts w:ascii="Lucida Sans Typewriter" w:eastAsiaTheme="minorEastAsia" w:hAnsi="Lucida Sans Typewriter"/>
+          <w:lang w:val="en-US"/>
+        </w:rPr>
+      </w:pPr>
+      <w:r>
+        <w:rPr>
+          <w:rFonts w:ascii="Lucida Sans Typewriter" w:eastAsiaTheme="minorEastAsia" w:hAnsi="Lucida Sans Typewriter"/>
+          <w:lang w:val="en-US"/>
+        </w:rPr>
+        <w:t xml:space="preserve">On the other hand, if the company has suffered from losses doing business under LIFO, they can face scrutiny of the shareholders as well as the analysts. So, to show that they are sustainable, companies might be obliged to deplete their LIFO reserves, inflating their income. </w:t>
+      </w:r>
+    </w:p>
+    <w:p>
+      <w:pPr>
+        <w:rPr>
+          <w:rFonts w:ascii="Lucida Sans Typewriter" w:eastAsiaTheme="minorEastAsia" w:hAnsi="Lucida Sans Typewriter"/>
+          <w:lang w:val="en-US"/>
+        </w:rPr>
+      </w:pPr>
+      <w:r>
+        <w:rPr>
+          <w:rFonts w:ascii="Lucida Sans Typewriter" w:eastAsiaTheme="minorEastAsia" w:hAnsi="Lucida Sans Typewriter"/>
+          <w:lang w:val="en-US"/>
+        </w:rPr>
+        <w:t>This is, however, accompanied by a proportional increase in the taxes needed to be paid. Thus, this is a two-pronged sword; the company gets a profit statement and faces a higher tax (the reason why companies use LIFO whenever applicable in preference to FIFO &amp; weighted average methods.).</w:t>
+      </w:r>
+    </w:p>
+    <w:p>
+      <w:pPr>
+        <w:rPr>
+          <w:rFonts w:ascii="Lucida Sans Typewriter" w:eastAsiaTheme="minorEastAsia" w:hAnsi="Lucida Sans Typewriter"/>
+          <w:lang w:val="en-US"/>
+        </w:rPr>
+      </w:pPr>
+      <w:r>
+        <w:rPr>
+          <w:rFonts w:ascii="Lucida Sans Typewriter" w:eastAsiaTheme="minorEastAsia" w:hAnsi="Lucida Sans Typewriter"/>
+          <w:lang w:val="en-US"/>
+        </w:rPr>
+        <w:t xml:space="preserve">Thus, from an ethical perspective, considering the managerial decision, it is a way of manipulating your income as per your preference, which should be seen as unethical but to save the future and face of the company, these decisions do have impacts that outweigh </w:t>
+      </w:r>
+      <w:r>
+        <w:rPr>
+          <w:rFonts w:ascii="Lucida Sans Typewriter" w:eastAsiaTheme="minorEastAsia" w:hAnsi="Lucida Sans Typewriter"/>
+          <w:lang w:val="en-US"/>
+        </w:rPr>
+        <w:t>unethical</w:t>
+      </w:r>
+      <w:r>
+        <w:rPr>
+          <w:rFonts w:ascii="Lucida Sans Typewriter" w:eastAsiaTheme="minorEastAsia" w:hAnsi="Lucida Sans Typewriter"/>
+          <w:lang w:val="en-US"/>
+        </w:rPr>
+        <w:t xml:space="preserve"> manipulation.</w:t>
+      </w:r>
+    </w:p>
+    <w:p>
+      <w:pPr>
+        <w:rPr>
+          <w:rFonts w:ascii="Lucida Sans Typewriter" w:eastAsiaTheme="minorEastAsia" w:hAnsi="Lucida Sans Typewriter"/>
+          <w:lang w:val="en-US"/>
+        </w:rPr>
+      </w:pPr>
+    </w:p>
+    <w:p>
+      <w:pPr>
+        <w:rPr>
+          <w:rFonts w:ascii="Lucida Sans Typewriter" w:eastAsiaTheme="minorEastAsia" w:hAnsi="Lucida Sans Typewriter"/>
           <w:lang w:val="en-US"/>
         </w:rPr>
       </w:pPr>

</xml_diff>

<commit_message>
07-79, added fraud detection. Ref: #42, #44
</commit_message>
<xml_diff>
--- a/Chapter 07/Problems/07-52.docx
+++ b/Chapter 07/Problems/07-52.docx
@@ -42,7 +42,7 @@
           <w:rFonts w:ascii="Lucida Sans Typewriter" w:eastAsiaTheme="minorEastAsia" w:hAnsi="Lucida Sans Typewriter"/>
           <w:lang w:val="en-US"/>
         </w:rPr>
-        <w:t>From the ethical point of view, the managerial decision to do LIFO liquidation depends on the circumstances of the company’s profit-making venture as well as its future.</w:t>
+        <w:t>(1)</w:t>
       </w:r>
     </w:p>
     <w:p>
@@ -57,11 +57,44 @@
           <w:rFonts w:ascii="Lucida Sans Typewriter" w:eastAsiaTheme="minorEastAsia" w:hAnsi="Lucida Sans Typewriter"/>
           <w:lang w:val="en-US"/>
         </w:rPr>
-        <w:t xml:space="preserve">In normal circumstances, companies do not do LIFO liquidations because LIFO reduces taxes that need to be paid and hence enhances the cash flow statements. </w:t>
+        <w:t xml:space="preserve">After the purchase of </w:t>
+      </w:r>
+      <w:r>
+        <w:rPr>
+          <w:rFonts w:ascii="Lucida Sans Typewriter" w:eastAsiaTheme="minorEastAsia" w:hAnsi="Lucida Sans Typewriter"/>
+          <w:lang w:val="en-US"/>
+        </w:rPr>
+        <w:t>10,000</w:t>
+      </w:r>
+      <w:r>
+        <w:rPr>
+          <w:rFonts w:ascii="Lucida Sans Typewriter" w:eastAsiaTheme="minorEastAsia" w:hAnsi="Lucida Sans Typewriter"/>
+          <w:lang w:val="en-US"/>
+        </w:rPr>
+        <w:t xml:space="preserve"> ounce</w:t>
+      </w:r>
+      <w:r>
+        <w:rPr>
+          <w:rFonts w:ascii="Lucida Sans Typewriter" w:eastAsiaTheme="minorEastAsia" w:hAnsi="Lucida Sans Typewriter"/>
+          <w:lang w:val="en-US"/>
+        </w:rPr>
+        <w:t>s</w:t>
+      </w:r>
+      <w:r>
+        <w:rPr>
+          <w:rFonts w:ascii="Lucida Sans Typewriter" w:eastAsiaTheme="minorEastAsia" w:hAnsi="Lucida Sans Typewriter"/>
+          <w:lang w:val="en-US"/>
+        </w:rPr>
+        <w:t xml:space="preserve"> of gold, the following effects are seen:</w:t>
       </w:r>
     </w:p>
     <w:p>
       <w:pPr>
+        <w:pStyle w:val="ListParagraph"/>
+        <w:numPr>
+          <w:ilvl w:val="0"/>
+          <w:numId w:val="10"/>
+        </w:numPr>
         <w:rPr>
           <w:rFonts w:ascii="Lucida Sans Typewriter" w:eastAsiaTheme="minorEastAsia" w:hAnsi="Lucida Sans Typewriter"/>
           <w:lang w:val="en-US"/>
@@ -72,11 +105,16 @@
           <w:rFonts w:ascii="Lucida Sans Typewriter" w:eastAsiaTheme="minorEastAsia" w:hAnsi="Lucida Sans Typewriter"/>
           <w:lang w:val="en-US"/>
         </w:rPr>
-        <w:t xml:space="preserve">On the other hand, if the company has suffered from losses doing business under LIFO, they can face scrutiny of the shareholders as well as the analysts. So, to show that they are sustainable, companies might be obliged to deplete their LIFO reserves, inflating their income. </w:t>
+        <w:t>Purchases increase by $1,600 x 10,000 = $16,000,000.</w:t>
       </w:r>
     </w:p>
     <w:p>
       <w:pPr>
+        <w:pStyle w:val="ListParagraph"/>
+        <w:numPr>
+          <w:ilvl w:val="0"/>
+          <w:numId w:val="10"/>
+        </w:numPr>
         <w:rPr>
           <w:rFonts w:ascii="Lucida Sans Typewriter" w:eastAsiaTheme="minorEastAsia" w:hAnsi="Lucida Sans Typewriter"/>
           <w:lang w:val="en-US"/>
@@ -87,11 +125,16 @@
           <w:rFonts w:ascii="Lucida Sans Typewriter" w:eastAsiaTheme="minorEastAsia" w:hAnsi="Lucida Sans Typewriter"/>
           <w:lang w:val="en-US"/>
         </w:rPr>
-        <w:t>This is, however, accompanied by a proportional increase in the taxes needed to be paid. Thus, this is a two-pronged sword; the company gets a profit statement and faces a higher tax (the reason why companies use LIFO whenever applicable in preference to FIFO &amp; weighted average methods.).</w:t>
+        <w:t>The final inventory will change as well. The changes are not obvious but can be inferred from the facts given as follows:</w:t>
       </w:r>
     </w:p>
     <w:p>
       <w:pPr>
+        <w:pStyle w:val="ListParagraph"/>
+        <w:numPr>
+          <w:ilvl w:val="1"/>
+          <w:numId w:val="10"/>
+        </w:numPr>
         <w:rPr>
           <w:rFonts w:ascii="Lucida Sans Typewriter" w:eastAsiaTheme="minorEastAsia" w:hAnsi="Lucida Sans Typewriter"/>
           <w:lang w:val="en-US"/>
@@ -102,21 +145,157 @@
           <w:rFonts w:ascii="Lucida Sans Typewriter" w:eastAsiaTheme="minorEastAsia" w:hAnsi="Lucida Sans Typewriter"/>
           <w:lang w:val="en-US"/>
         </w:rPr>
-        <w:t xml:space="preserve">Thus, from an ethical perspective, considering the managerial decision, it is a way of manipulating your income as per your preference, which should be seen as unethical but to save the future and face of the company, these decisions do have impacts that outweigh </w:t>
+        <w:t>If purchase was not there, the LIFO layer would be penetrated by 8,000 ounces of gold for $750 per ounce.</w:t>
+      </w:r>
+    </w:p>
+    <w:p>
+      <w:pPr>
+        <w:pStyle w:val="ListParagraph"/>
+        <w:numPr>
+          <w:ilvl w:val="1"/>
+          <w:numId w:val="10"/>
+        </w:numPr>
+        <w:rPr>
+          <w:rFonts w:ascii="Lucida Sans Typewriter" w:eastAsiaTheme="minorEastAsia" w:hAnsi="Lucida Sans Typewriter"/>
+          <w:lang w:val="en-US"/>
+        </w:rPr>
+      </w:pPr>
+      <w:r>
+        <w:rPr>
+          <w:rFonts w:ascii="Lucida Sans Typewriter" w:eastAsiaTheme="minorEastAsia" w:hAnsi="Lucida Sans Typewriter"/>
+          <w:lang w:val="en-US"/>
+        </w:rPr>
+        <w:t xml:space="preserve">Since the purchase is there, the LIFO layer has not penetrated. The 8,000 ounces are deducted from the $1,600 one and leaves with 2,000 ounces of gold in final inventory with $1,600 per ounce. </w:t>
+      </w:r>
+    </w:p>
+    <w:p>
+      <w:pPr>
+        <w:pStyle w:val="ListParagraph"/>
+        <w:numPr>
+          <w:ilvl w:val="1"/>
+          <w:numId w:val="10"/>
+        </w:numPr>
+        <w:rPr>
+          <w:rFonts w:ascii="Lucida Sans Typewriter" w:eastAsiaTheme="minorEastAsia" w:hAnsi="Lucida Sans Typewriter"/>
+          <w:lang w:val="en-US"/>
+        </w:rPr>
+      </w:pPr>
+      <w:r>
+        <w:rPr>
+          <w:rFonts w:ascii="Lucida Sans Typewriter" w:eastAsiaTheme="minorEastAsia" w:hAnsi="Lucida Sans Typewriter"/>
+          <w:lang w:val="en-US"/>
+        </w:rPr>
+        <w:t>This means that due to year-end purchase, the final inventory has increased by $1,600 x 2,000 = $3,200,000.</w:t>
+      </w:r>
+    </w:p>
+    <w:p>
+      <w:pPr>
+        <w:rPr>
+          <w:rFonts w:ascii="Lucida Sans Typewriter" w:eastAsiaTheme="minorEastAsia" w:hAnsi="Lucida Sans Typewriter"/>
+          <w:lang w:val="en-US"/>
+        </w:rPr>
+      </w:pPr>
+      <w:r>
+        <w:rPr>
+          <w:rFonts w:ascii="Lucida Sans Typewriter" w:eastAsiaTheme="minorEastAsia" w:hAnsi="Lucida Sans Typewriter"/>
+          <w:lang w:val="en-US"/>
+        </w:rPr>
+        <w:t xml:space="preserve">These effects do mean that the </w:t>
       </w:r>
       <w:r>
         <w:rPr>
           <w:rFonts w:ascii="Lucida Sans Typewriter" w:eastAsiaTheme="minorEastAsia" w:hAnsi="Lucida Sans Typewriter"/>
           <w:lang w:val="en-US"/>
         </w:rPr>
-        <w:t>unethical</w:t>
+        <w:t>cost of goods sold will be increased also by $16,000,000 - $3,200,000 = $12,800,000.</w:t>
+      </w:r>
+    </w:p>
+    <w:p>
+      <w:pPr>
+        <w:rPr>
+          <w:rFonts w:ascii="Lucida Sans Typewriter" w:eastAsiaTheme="minorEastAsia" w:hAnsi="Lucida Sans Typewriter"/>
+          <w:lang w:val="en-US"/>
+        </w:rPr>
+      </w:pPr>
+      <w:r>
+        <w:rPr>
+          <w:rFonts w:ascii="Lucida Sans Typewriter" w:eastAsiaTheme="minorEastAsia" w:hAnsi="Lucida Sans Typewriter"/>
+          <w:lang w:val="en-US"/>
+        </w:rPr>
+        <w:t>Thus, the pre-tax income reduces by $12.8 million, leading to 0.4 x $12.8 = $5.12 million savings in taxes.</w:t>
+      </w:r>
+    </w:p>
+    <w:p>
+      <w:pPr>
+        <w:rPr>
+          <w:rFonts w:ascii="Lucida Sans Typewriter" w:eastAsiaTheme="minorEastAsia" w:hAnsi="Lucida Sans Typewriter"/>
+          <w:lang w:val="en-US"/>
+        </w:rPr>
+      </w:pPr>
+      <w:r>
+        <w:rPr>
+          <w:rFonts w:ascii="Lucida Sans Typewriter" w:eastAsiaTheme="minorEastAsia" w:hAnsi="Lucida Sans Typewriter"/>
+          <w:lang w:val="en-US"/>
+        </w:rPr>
+        <w:t>This is a huge savings on the taxes!</w:t>
+      </w:r>
+    </w:p>
+    <w:p>
+      <w:pPr>
+        <w:rPr>
+          <w:rFonts w:ascii="Lucida Sans Typewriter" w:eastAsiaTheme="minorEastAsia" w:hAnsi="Lucida Sans Typewriter"/>
+          <w:lang w:val="en-US"/>
+        </w:rPr>
+      </w:pPr>
+      <w:r>
+        <w:rPr>
+          <w:rFonts w:ascii="Lucida Sans Typewriter" w:eastAsiaTheme="minorEastAsia" w:hAnsi="Lucida Sans Typewriter"/>
+          <w:lang w:val="en-US"/>
+        </w:rPr>
+        <w:t>(2)</w:t>
+      </w:r>
+    </w:p>
+    <w:p>
+      <w:pPr>
+        <w:rPr>
+          <w:rFonts w:ascii="Lucida Sans Typewriter" w:eastAsiaTheme="minorEastAsia" w:hAnsi="Lucida Sans Typewriter"/>
+          <w:lang w:val="en-US"/>
+        </w:rPr>
+      </w:pPr>
+      <w:r>
+        <w:rPr>
+          <w:rFonts w:ascii="Lucida Sans Typewriter" w:eastAsiaTheme="minorEastAsia" w:hAnsi="Lucida Sans Typewriter"/>
+          <w:lang w:val="en-US"/>
+        </w:rPr>
+        <w:t xml:space="preserve">This is </w:t>
       </w:r>
       <w:r>
         <w:rPr>
           <w:rFonts w:ascii="Lucida Sans Typewriter" w:eastAsiaTheme="minorEastAsia" w:hAnsi="Lucida Sans Typewriter"/>
           <w:lang w:val="en-US"/>
         </w:rPr>
-        <w:t xml:space="preserve"> manipulation.</w:t>
+        <w:t>a</w:t>
+      </w:r>
+      <w:r>
+        <w:rPr>
+          <w:rFonts w:ascii="Lucida Sans Typewriter" w:eastAsiaTheme="minorEastAsia" w:hAnsi="Lucida Sans Typewriter"/>
+          <w:lang w:val="en-US"/>
+        </w:rPr>
+        <w:t xml:space="preserve"> case of </w:t>
+      </w:r>
+      <w:r>
+        <w:rPr>
+          <w:rFonts w:ascii="Lucida Sans Typewriter" w:eastAsiaTheme="minorEastAsia" w:hAnsi="Lucida Sans Typewriter"/>
+          <w:lang w:val="en-US"/>
+        </w:rPr>
+        <w:t xml:space="preserve">manipulation of the statements. </w:t>
+      </w:r>
+      <w:r>
+        <w:rPr>
+          <w:rFonts w:ascii="Lucida Sans Typewriter" w:eastAsiaTheme="minorEastAsia" w:hAnsi="Lucida Sans Typewriter"/>
+          <w:lang w:val="en-US"/>
+        </w:rPr>
+        <w:t xml:space="preserve">The IRS should set up an enquiry on them, for this alleged misconduct. </w:t>
       </w:r>
     </w:p>
     <w:p>
@@ -156,6 +335,119 @@
 <file path=word/numbering.xml><?xml version="1.0" encoding="utf-8"?>
 <w:numbering xmlns:wpc="http://schemas.microsoft.com/office/word/2010/wordprocessingCanvas" xmlns:cx="http://schemas.microsoft.com/office/drawing/2014/chartex" xmlns:cx1="http://schemas.microsoft.com/office/drawing/2015/9/8/chartex" xmlns:cx2="http://schemas.microsoft.com/office/drawing/2015/10/21/chartex" xmlns:cx3="http://schemas.microsoft.com/office/drawing/2016/5/9/chartex" xmlns:cx4="http://schemas.microsoft.com/office/drawing/2016/5/10/chartex" xmlns:cx5="http://schemas.microsoft.com/office/drawing/2016/5/11/chartex" xmlns:cx6="http://schemas.microsoft.com/office/drawing/2016/5/12/chartex" xmlns:cx7="http://schemas.microsoft.com/office/drawing/2016/5/13/chartex" xmlns:cx8="http://schemas.microsoft.com/office/drawing/2016/5/14/chartex" xmlns:mc="http://schemas.openxmlformats.org/markup-compatibility/2006" xmlns:aink="http://schemas.microsoft.com/office/drawing/2016/ink" xmlns:am3d="http://schemas.microsoft.com/office/drawing/2017/model3d" xmlns:o="urn:schemas-microsoft-com:office:office" xmlns:oel="http://schemas.microsoft.com/office/2019/extlst" xmlns:r="http://schemas.openxmlformats.org/officeDocument/2006/relationships" xmlns:m="http://schemas.openxmlformats.org/officeDocument/2006/math" xmlns:v="urn:schemas-microsoft-com:vml" xmlns:wp14="http://schemas.microsoft.com/office/word/2010/wordprocessingDrawing" xmlns:wp="http://schemas.openxmlformats.org/drawingml/2006/wordprocessingDrawing" xmlns:w10="urn:schemas-microsoft-com:office:word" xmlns:w="http://schemas.openxmlformats.org/wordprocessingml/2006/main" xmlns:w14="http://schemas.microsoft.com/office/word/2010/wordml" xmlns:w15="http://schemas.microsoft.com/office/word/2012/wordml" xmlns:w16cex="http://schemas.microsoft.com/office/word/2018/wordml/cex" xmlns:w16cid="http://schemas.microsoft.com/office/word/2016/wordml/cid" xmlns:w16="http://schemas.microsoft.com/office/word/2018/wordml" xmlns:w16du="http://schemas.microsoft.com/office/word/2023/wordml/word16du" xmlns:w16sdtdh="http://schemas.microsoft.com/office/word/2020/wordml/sdtdatahash" xmlns:w16sdtfl="http://schemas.microsoft.com/office/word/2024/wordml/sdtformatlock" xmlns:w16se="http://schemas.microsoft.com/office/word/2015/wordml/symex" xmlns:wpg="http://schemas.microsoft.com/office/word/2010/wordprocessingGroup" xmlns:wpi="http://schemas.microsoft.com/office/word/2010/wordprocessingInk" xmlns:wne="http://schemas.microsoft.com/office/word/2006/wordml" xmlns:wps="http://schemas.microsoft.com/office/word/2010/wordprocessingShape" mc:Ignorable="w14 w15 w16se w16cid w16 w16cex w16sdtdh w16sdtfl w16du wp14">
   <w:abstractNum w:abstractNumId="0" w15:restartNumberingAfterBreak="0">
+    <w:nsid w:val="15F75532"/>
+    <w:multiLevelType w:val="hybridMultilevel"/>
+    <w:tmpl w:val="FB00B84E"/>
+    <w:lvl w:ilvl="0" w:tplc="23780B54">
+      <w:start w:val="1"/>
+      <w:numFmt w:val="bullet"/>
+      <w:lvlText w:val=""/>
+      <w:lvlJc w:val="left"/>
+      <w:pPr>
+        <w:ind w:left="720" w:hanging="360"/>
+      </w:pPr>
+      <w:rPr>
+        <w:rFonts w:ascii="Symbol" w:eastAsiaTheme="minorEastAsia" w:hAnsi="Symbol" w:cstheme="minorBidi" w:hint="default"/>
+      </w:rPr>
+    </w:lvl>
+    <w:lvl w:ilvl="1" w:tplc="40090003">
+      <w:start w:val="1"/>
+      <w:numFmt w:val="bullet"/>
+      <w:lvlText w:val="o"/>
+      <w:lvlJc w:val="left"/>
+      <w:pPr>
+        <w:ind w:left="1440" w:hanging="360"/>
+      </w:pPr>
+      <w:rPr>
+        <w:rFonts w:ascii="Courier New" w:hAnsi="Courier New" w:cs="Courier New" w:hint="default"/>
+      </w:rPr>
+    </w:lvl>
+    <w:lvl w:ilvl="2" w:tplc="40090005" w:tentative="1">
+      <w:start w:val="1"/>
+      <w:numFmt w:val="bullet"/>
+      <w:lvlText w:val=""/>
+      <w:lvlJc w:val="left"/>
+      <w:pPr>
+        <w:ind w:left="2160" w:hanging="360"/>
+      </w:pPr>
+      <w:rPr>
+        <w:rFonts w:ascii="Wingdings" w:hAnsi="Wingdings" w:hint="default"/>
+      </w:rPr>
+    </w:lvl>
+    <w:lvl w:ilvl="3" w:tplc="40090001" w:tentative="1">
+      <w:start w:val="1"/>
+      <w:numFmt w:val="bullet"/>
+      <w:lvlText w:val=""/>
+      <w:lvlJc w:val="left"/>
+      <w:pPr>
+        <w:ind w:left="2880" w:hanging="360"/>
+      </w:pPr>
+      <w:rPr>
+        <w:rFonts w:ascii="Symbol" w:hAnsi="Symbol" w:hint="default"/>
+      </w:rPr>
+    </w:lvl>
+    <w:lvl w:ilvl="4" w:tplc="40090003" w:tentative="1">
+      <w:start w:val="1"/>
+      <w:numFmt w:val="bullet"/>
+      <w:lvlText w:val="o"/>
+      <w:lvlJc w:val="left"/>
+      <w:pPr>
+        <w:ind w:left="3600" w:hanging="360"/>
+      </w:pPr>
+      <w:rPr>
+        <w:rFonts w:ascii="Courier New" w:hAnsi="Courier New" w:cs="Courier New" w:hint="default"/>
+      </w:rPr>
+    </w:lvl>
+    <w:lvl w:ilvl="5" w:tplc="40090005" w:tentative="1">
+      <w:start w:val="1"/>
+      <w:numFmt w:val="bullet"/>
+      <w:lvlText w:val=""/>
+      <w:lvlJc w:val="left"/>
+      <w:pPr>
+        <w:ind w:left="4320" w:hanging="360"/>
+      </w:pPr>
+      <w:rPr>
+        <w:rFonts w:ascii="Wingdings" w:hAnsi="Wingdings" w:hint="default"/>
+      </w:rPr>
+    </w:lvl>
+    <w:lvl w:ilvl="6" w:tplc="40090001" w:tentative="1">
+      <w:start w:val="1"/>
+      <w:numFmt w:val="bullet"/>
+      <w:lvlText w:val=""/>
+      <w:lvlJc w:val="left"/>
+      <w:pPr>
+        <w:ind w:left="5040" w:hanging="360"/>
+      </w:pPr>
+      <w:rPr>
+        <w:rFonts w:ascii="Symbol" w:hAnsi="Symbol" w:hint="default"/>
+      </w:rPr>
+    </w:lvl>
+    <w:lvl w:ilvl="7" w:tplc="40090003" w:tentative="1">
+      <w:start w:val="1"/>
+      <w:numFmt w:val="bullet"/>
+      <w:lvlText w:val="o"/>
+      <w:lvlJc w:val="left"/>
+      <w:pPr>
+        <w:ind w:left="5760" w:hanging="360"/>
+      </w:pPr>
+      <w:rPr>
+        <w:rFonts w:ascii="Courier New" w:hAnsi="Courier New" w:cs="Courier New" w:hint="default"/>
+      </w:rPr>
+    </w:lvl>
+    <w:lvl w:ilvl="8" w:tplc="40090005" w:tentative="1">
+      <w:start w:val="1"/>
+      <w:numFmt w:val="bullet"/>
+      <w:lvlText w:val=""/>
+      <w:lvlJc w:val="left"/>
+      <w:pPr>
+        <w:ind w:left="6480" w:hanging="360"/>
+      </w:pPr>
+      <w:rPr>
+        <w:rFonts w:ascii="Wingdings" w:hAnsi="Wingdings" w:hint="default"/>
+      </w:rPr>
+    </w:lvl>
+  </w:abstractNum>
+  <w:abstractNum w:abstractNumId="1" w15:restartNumberingAfterBreak="0">
     <w:nsid w:val="200A6A8D"/>
     <w:multiLevelType w:val="hybridMultilevel"/>
     <w:tmpl w:val="9D9A9FCA"/>
@@ -268,7 +560,7 @@
       </w:rPr>
     </w:lvl>
   </w:abstractNum>
-  <w:abstractNum w:abstractNumId="1" w15:restartNumberingAfterBreak="0">
+  <w:abstractNum w:abstractNumId="2" w15:restartNumberingAfterBreak="0">
     <w:nsid w:val="29764FFA"/>
     <w:multiLevelType w:val="hybridMultilevel"/>
     <w:tmpl w:val="33DC10A0"/>
@@ -380,7 +672,7 @@
       </w:rPr>
     </w:lvl>
   </w:abstractNum>
-  <w:abstractNum w:abstractNumId="2" w15:restartNumberingAfterBreak="0">
+  <w:abstractNum w:abstractNumId="3" w15:restartNumberingAfterBreak="0">
     <w:nsid w:val="31A07993"/>
     <w:multiLevelType w:val="hybridMultilevel"/>
     <w:tmpl w:val="79ECBD60"/>
@@ -493,7 +785,7 @@
       </w:rPr>
     </w:lvl>
   </w:abstractNum>
-  <w:abstractNum w:abstractNumId="3" w15:restartNumberingAfterBreak="0">
+  <w:abstractNum w:abstractNumId="4" w15:restartNumberingAfterBreak="0">
     <w:nsid w:val="39C32346"/>
     <w:multiLevelType w:val="hybridMultilevel"/>
     <w:tmpl w:val="AFC80392"/>
@@ -605,7 +897,7 @@
       </w:rPr>
     </w:lvl>
   </w:abstractNum>
-  <w:abstractNum w:abstractNumId="4" w15:restartNumberingAfterBreak="0">
+  <w:abstractNum w:abstractNumId="5" w15:restartNumberingAfterBreak="0">
     <w:nsid w:val="3FF25885"/>
     <w:multiLevelType w:val="hybridMultilevel"/>
     <w:tmpl w:val="54CEF470"/>
@@ -694,7 +986,7 @@
       </w:pPr>
     </w:lvl>
   </w:abstractNum>
-  <w:abstractNum w:abstractNumId="5" w15:restartNumberingAfterBreak="0">
+  <w:abstractNum w:abstractNumId="6" w15:restartNumberingAfterBreak="0">
     <w:nsid w:val="40442CE4"/>
     <w:multiLevelType w:val="hybridMultilevel"/>
     <w:tmpl w:val="E8CED682"/>
@@ -807,7 +1099,7 @@
       </w:rPr>
     </w:lvl>
   </w:abstractNum>
-  <w:abstractNum w:abstractNumId="6" w15:restartNumberingAfterBreak="0">
+  <w:abstractNum w:abstractNumId="7" w15:restartNumberingAfterBreak="0">
     <w:nsid w:val="4D21266B"/>
     <w:multiLevelType w:val="hybridMultilevel"/>
     <w:tmpl w:val="1BA255B8"/>
@@ -919,7 +1211,7 @@
       </w:rPr>
     </w:lvl>
   </w:abstractNum>
-  <w:abstractNum w:abstractNumId="7" w15:restartNumberingAfterBreak="0">
+  <w:abstractNum w:abstractNumId="8" w15:restartNumberingAfterBreak="0">
     <w:nsid w:val="67BF64E6"/>
     <w:multiLevelType w:val="hybridMultilevel"/>
     <w:tmpl w:val="BA1A0396"/>
@@ -1008,7 +1300,7 @@
       </w:pPr>
     </w:lvl>
   </w:abstractNum>
-  <w:abstractNum w:abstractNumId="8" w15:restartNumberingAfterBreak="0">
+  <w:abstractNum w:abstractNumId="9" w15:restartNumberingAfterBreak="0">
     <w:nsid w:val="6EC844AA"/>
     <w:multiLevelType w:val="hybridMultilevel"/>
     <w:tmpl w:val="B272724A"/>
@@ -1121,30 +1413,33 @@
     </w:lvl>
   </w:abstractNum>
   <w:num w:numId="1" w16cid:durableId="738097589">
+    <w:abstractNumId w:val="3"/>
+  </w:num>
+  <w:num w:numId="2" w16cid:durableId="168108715">
+    <w:abstractNumId w:val="8"/>
+  </w:num>
+  <w:num w:numId="3" w16cid:durableId="418648368">
+    <w:abstractNumId w:val="5"/>
+  </w:num>
+  <w:num w:numId="4" w16cid:durableId="2024505201">
+    <w:abstractNumId w:val="9"/>
+  </w:num>
+  <w:num w:numId="5" w16cid:durableId="1117413267">
+    <w:abstractNumId w:val="6"/>
+  </w:num>
+  <w:num w:numId="6" w16cid:durableId="2083914570">
     <w:abstractNumId w:val="2"/>
   </w:num>
-  <w:num w:numId="2" w16cid:durableId="168108715">
+  <w:num w:numId="7" w16cid:durableId="448856857">
     <w:abstractNumId w:val="7"/>
   </w:num>
-  <w:num w:numId="3" w16cid:durableId="418648368">
+  <w:num w:numId="8" w16cid:durableId="1222903850">
     <w:abstractNumId w:val="4"/>
   </w:num>
-  <w:num w:numId="4" w16cid:durableId="2024505201">
-    <w:abstractNumId w:val="8"/>
-  </w:num>
-  <w:num w:numId="5" w16cid:durableId="1117413267">
-    <w:abstractNumId w:val="5"/>
-  </w:num>
-  <w:num w:numId="6" w16cid:durableId="2083914570">
+  <w:num w:numId="9" w16cid:durableId="1186943774">
     <w:abstractNumId w:val="1"/>
   </w:num>
-  <w:num w:numId="7" w16cid:durableId="448856857">
-    <w:abstractNumId w:val="6"/>
-  </w:num>
-  <w:num w:numId="8" w16cid:durableId="1222903850">
-    <w:abstractNumId w:val="3"/>
-  </w:num>
-  <w:num w:numId="9" w16cid:durableId="1186943774">
+  <w:num w:numId="10" w16cid:durableId="339553726">
     <w:abstractNumId w:val="0"/>
   </w:num>
 </w:numbering>

</xml_diff>

<commit_message>
07-80, completed the comparison. Ref: #42, #44
</commit_message>
<xml_diff>
--- a/Chapter 07/Problems/07-52.docx
+++ b/Chapter 07/Problems/07-52.docx
@@ -42,8 +42,497 @@
           <w:rFonts w:ascii="Lucida Sans Typewriter" w:eastAsiaTheme="minorEastAsia" w:hAnsi="Lucida Sans Typewriter"/>
           <w:lang w:val="en-US"/>
         </w:rPr>
-        <w:t>(1)</w:t>
+        <w:t>The comparison is done in a table as follows:</w:t>
       </w:r>
+    </w:p>
+    <w:tbl>
+      <w:tblPr>
+        <w:tblStyle w:val="TableGrid"/>
+        <w:tblW w:w="0" w:type="auto"/>
+        <w:tblLook w:val="04A0" w:firstRow="1" w:lastRow="0" w:firstColumn="1" w:lastColumn="0" w:noHBand="0" w:noVBand="1"/>
+      </w:tblPr>
+      <w:tblGrid>
+        <w:gridCol w:w="2254"/>
+        <w:gridCol w:w="2254"/>
+        <w:gridCol w:w="2254"/>
+        <w:gridCol w:w="2254"/>
+      </w:tblGrid>
+      <w:tr>
+        <w:tc>
+          <w:tcPr>
+            <w:tcW w:w="9016" w:type="dxa"/>
+            <w:gridSpan w:val="4"/>
+          </w:tcPr>
+          <w:p>
+            <w:pPr>
+              <w:jc w:val="center"/>
+              <w:rPr>
+                <w:rFonts w:ascii="Lucida Sans Typewriter" w:eastAsiaTheme="minorEastAsia" w:hAnsi="Lucida Sans Typewriter"/>
+                <w:lang w:val="en-US"/>
+              </w:rPr>
+            </w:pPr>
+          </w:p>
+          <w:p>
+            <w:pPr>
+              <w:jc w:val="center"/>
+              <w:rPr>
+                <w:rFonts w:ascii="Lucida Sans Typewriter" w:eastAsiaTheme="minorEastAsia" w:hAnsi="Lucida Sans Typewriter"/>
+                <w:lang w:val="en-US"/>
+              </w:rPr>
+            </w:pPr>
+            <w:r>
+              <w:rPr>
+                <w:rFonts w:ascii="Lucida Sans Typewriter" w:eastAsiaTheme="minorEastAsia" w:hAnsi="Lucida Sans Typewriter"/>
+                <w:lang w:val="en-US"/>
+              </w:rPr>
+              <w:t>COMPARISON OF VALUES</w:t>
+            </w:r>
+          </w:p>
+          <w:p>
+            <w:pPr>
+              <w:jc w:val="center"/>
+              <w:rPr>
+                <w:rFonts w:ascii="Lucida Sans Typewriter" w:eastAsiaTheme="minorEastAsia" w:hAnsi="Lucida Sans Typewriter"/>
+                <w:lang w:val="en-US"/>
+              </w:rPr>
+            </w:pPr>
+            <w:r>
+              <w:rPr>
+                <w:rFonts w:ascii="Lucida Sans Typewriter" w:eastAsiaTheme="minorEastAsia" w:hAnsi="Lucida Sans Typewriter"/>
+                <w:lang w:val="en-US"/>
+              </w:rPr>
+              <w:t>On the top: Gross Profit Percentage</w:t>
+            </w:r>
+          </w:p>
+          <w:p>
+            <w:pPr>
+              <w:jc w:val="center"/>
+              <w:rPr>
+                <w:rFonts w:ascii="Lucida Sans Typewriter" w:eastAsiaTheme="minorEastAsia" w:hAnsi="Lucida Sans Typewriter"/>
+                <w:lang w:val="en-US"/>
+              </w:rPr>
+            </w:pPr>
+            <w:r>
+              <w:rPr>
+                <w:rFonts w:ascii="Lucida Sans Typewriter" w:eastAsiaTheme="minorEastAsia" w:hAnsi="Lucida Sans Typewriter"/>
+                <w:lang w:val="en-US"/>
+              </w:rPr>
+              <w:t>Below (in bracket): Inventory Turnover</w:t>
+            </w:r>
+          </w:p>
+          <w:p>
+            <w:pPr>
+              <w:jc w:val="center"/>
+              <w:rPr>
+                <w:rFonts w:ascii="Lucida Sans Typewriter" w:eastAsiaTheme="minorEastAsia" w:hAnsi="Lucida Sans Typewriter"/>
+                <w:lang w:val="en-US"/>
+              </w:rPr>
+            </w:pPr>
+          </w:p>
+        </w:tc>
+      </w:tr>
+      <w:tr>
+        <w:tc>
+          <w:tcPr>
+            <w:tcW w:w="2254" w:type="dxa"/>
+          </w:tcPr>
+          <w:p>
+            <w:pPr>
+              <w:rPr>
+                <w:rFonts w:ascii="Lucida Sans Typewriter" w:eastAsiaTheme="minorEastAsia" w:hAnsi="Lucida Sans Typewriter"/>
+                <w:lang w:val="en-US"/>
+              </w:rPr>
+            </w:pPr>
+            <w:r>
+              <w:rPr>
+                <w:rFonts w:ascii="Lucida Sans Typewriter" w:eastAsiaTheme="minorEastAsia" w:hAnsi="Lucida Sans Typewriter"/>
+                <w:lang w:val="en-US"/>
+              </w:rPr>
+              <w:t xml:space="preserve">Year </w:t>
+            </w:r>
+          </w:p>
+          <w:p>
+            <w:pPr>
+              <w:rPr>
+                <w:rFonts w:ascii="Lucida Sans Typewriter" w:eastAsiaTheme="minorEastAsia" w:hAnsi="Lucida Sans Typewriter"/>
+                <w:lang w:val="en-US"/>
+              </w:rPr>
+            </w:pPr>
+            <w:r>
+              <w:rPr>
+                <w:rFonts w:ascii="Lucida Sans Typewriter" w:eastAsiaTheme="minorEastAsia" w:hAnsi="Lucida Sans Typewriter"/>
+                <w:lang w:val="en-US"/>
+              </w:rPr>
+              <w:t>Company</w:t>
+            </w:r>
+          </w:p>
+        </w:tc>
+        <w:tc>
+          <w:tcPr>
+            <w:tcW w:w="2254" w:type="dxa"/>
+          </w:tcPr>
+          <w:p>
+            <w:pPr>
+              <w:jc w:val="right"/>
+              <w:rPr>
+                <w:rFonts w:ascii="Lucida Sans Typewriter" w:eastAsiaTheme="minorEastAsia" w:hAnsi="Lucida Sans Typewriter"/>
+                <w:lang w:val="en-US"/>
+              </w:rPr>
+            </w:pPr>
+            <w:r>
+              <w:rPr>
+                <w:rFonts w:ascii="Lucida Sans Typewriter" w:eastAsiaTheme="minorEastAsia" w:hAnsi="Lucida Sans Typewriter"/>
+                <w:lang w:val="en-US"/>
+              </w:rPr>
+              <w:t>1995</w:t>
+            </w:r>
+          </w:p>
+        </w:tc>
+        <w:tc>
+          <w:tcPr>
+            <w:tcW w:w="2254" w:type="dxa"/>
+          </w:tcPr>
+          <w:p>
+            <w:pPr>
+              <w:jc w:val="right"/>
+              <w:rPr>
+                <w:rFonts w:ascii="Lucida Sans Typewriter" w:eastAsiaTheme="minorEastAsia" w:hAnsi="Lucida Sans Typewriter"/>
+                <w:lang w:val="en-US"/>
+              </w:rPr>
+            </w:pPr>
+            <w:r>
+              <w:rPr>
+                <w:rFonts w:ascii="Lucida Sans Typewriter" w:eastAsiaTheme="minorEastAsia" w:hAnsi="Lucida Sans Typewriter"/>
+                <w:lang w:val="en-US"/>
+              </w:rPr>
+              <w:t>2003</w:t>
+            </w:r>
+          </w:p>
+        </w:tc>
+        <w:tc>
+          <w:tcPr>
+            <w:tcW w:w="2254" w:type="dxa"/>
+          </w:tcPr>
+          <w:p>
+            <w:pPr>
+              <w:jc w:val="right"/>
+              <w:rPr>
+                <w:rFonts w:ascii="Lucida Sans Typewriter" w:eastAsiaTheme="minorEastAsia" w:hAnsi="Lucida Sans Typewriter"/>
+                <w:lang w:val="en-US"/>
+              </w:rPr>
+            </w:pPr>
+            <w:r>
+              <w:rPr>
+                <w:rFonts w:ascii="Lucida Sans Typewriter" w:eastAsiaTheme="minorEastAsia" w:hAnsi="Lucida Sans Typewriter"/>
+                <w:lang w:val="en-US"/>
+              </w:rPr>
+              <w:t>2011</w:t>
+            </w:r>
+          </w:p>
+        </w:tc>
+      </w:tr>
+      <w:tr>
+        <w:tc>
+          <w:tcPr>
+            <w:tcW w:w="2254" w:type="dxa"/>
+          </w:tcPr>
+          <w:p>
+            <w:pPr>
+              <w:rPr>
+                <w:rFonts w:ascii="Lucida Sans Typewriter" w:eastAsiaTheme="minorEastAsia" w:hAnsi="Lucida Sans Typewriter"/>
+                <w:lang w:val="en-US"/>
+              </w:rPr>
+            </w:pPr>
+            <w:r>
+              <w:rPr>
+                <w:rFonts w:ascii="Lucida Sans Typewriter" w:eastAsiaTheme="minorEastAsia" w:hAnsi="Lucida Sans Typewriter"/>
+                <w:lang w:val="en-US"/>
+              </w:rPr>
+              <w:t xml:space="preserve">JCPenney </w:t>
+            </w:r>
+          </w:p>
+        </w:tc>
+        <w:tc>
+          <w:tcPr>
+            <w:tcW w:w="2254" w:type="dxa"/>
+          </w:tcPr>
+          <w:p>
+            <w:pPr>
+              <w:jc w:val="right"/>
+              <w:rPr>
+                <w:rFonts w:ascii="Lucida Sans Typewriter" w:eastAsiaTheme="minorEastAsia" w:hAnsi="Lucida Sans Typewriter"/>
+                <w:lang w:val="en-US"/>
+              </w:rPr>
+            </w:pPr>
+            <w:r>
+              <w:rPr>
+                <w:rFonts w:ascii="Lucida Sans Typewriter" w:eastAsiaTheme="minorEastAsia" w:hAnsi="Lucida Sans Typewriter"/>
+                <w:lang w:val="en-US"/>
+              </w:rPr>
+              <w:t>31.45%</w:t>
+            </w:r>
+          </w:p>
+          <w:p>
+            <w:pPr>
+              <w:jc w:val="right"/>
+              <w:rPr>
+                <w:rFonts w:ascii="Lucida Sans Typewriter" w:eastAsiaTheme="minorEastAsia" w:hAnsi="Lucida Sans Typewriter"/>
+                <w:lang w:val="en-US"/>
+              </w:rPr>
+            </w:pPr>
+            <w:r>
+              <w:rPr>
+                <w:rFonts w:ascii="Lucida Sans Typewriter" w:eastAsiaTheme="minorEastAsia" w:hAnsi="Lucida Sans Typewriter"/>
+                <w:lang w:val="en-US"/>
+              </w:rPr>
+              <w:t>(</w:t>
+            </w:r>
+            <w:r>
+              <w:rPr>
+                <w:rFonts w:ascii="Lucida Sans Typewriter" w:eastAsiaTheme="minorEastAsia" w:hAnsi="Lucida Sans Typewriter"/>
+                <w:lang w:val="en-US"/>
+              </w:rPr>
+              <w:t>3.76</w:t>
+            </w:r>
+            <w:r>
+              <w:rPr>
+                <w:rFonts w:ascii="Lucida Sans Typewriter" w:eastAsiaTheme="minorEastAsia" w:hAnsi="Lucida Sans Typewriter"/>
+                <w:lang w:val="en-US"/>
+              </w:rPr>
+              <w:t>)</w:t>
+            </w:r>
+          </w:p>
+        </w:tc>
+        <w:tc>
+          <w:tcPr>
+            <w:tcW w:w="2254" w:type="dxa"/>
+          </w:tcPr>
+          <w:p>
+            <w:pPr>
+              <w:jc w:val="right"/>
+              <w:rPr>
+                <w:rFonts w:ascii="Lucida Sans Typewriter" w:eastAsiaTheme="minorEastAsia" w:hAnsi="Lucida Sans Typewriter"/>
+                <w:lang w:val="en-US"/>
+              </w:rPr>
+            </w:pPr>
+            <w:r>
+              <w:rPr>
+                <w:rFonts w:ascii="Lucida Sans Typewriter" w:eastAsiaTheme="minorEastAsia" w:hAnsi="Lucida Sans Typewriter"/>
+                <w:lang w:val="en-US"/>
+              </w:rPr>
+              <w:t>30.22%</w:t>
+            </w:r>
+          </w:p>
+          <w:p>
+            <w:pPr>
+              <w:jc w:val="right"/>
+              <w:rPr>
+                <w:rFonts w:ascii="Lucida Sans Typewriter" w:eastAsiaTheme="minorEastAsia" w:hAnsi="Lucida Sans Typewriter"/>
+                <w:lang w:val="en-US"/>
+              </w:rPr>
+            </w:pPr>
+            <w:r>
+              <w:rPr>
+                <w:rFonts w:ascii="Lucida Sans Typewriter" w:eastAsiaTheme="minorEastAsia" w:hAnsi="Lucida Sans Typewriter"/>
+                <w:lang w:val="en-US"/>
+              </w:rPr>
+              <w:t>(</w:t>
+            </w:r>
+            <w:r>
+              <w:rPr>
+                <w:rFonts w:ascii="Lucida Sans Typewriter" w:eastAsiaTheme="minorEastAsia" w:hAnsi="Lucida Sans Typewriter"/>
+                <w:lang w:val="en-US"/>
+              </w:rPr>
+              <w:t>4.57</w:t>
+            </w:r>
+            <w:r>
+              <w:rPr>
+                <w:rFonts w:ascii="Lucida Sans Typewriter" w:eastAsiaTheme="minorEastAsia" w:hAnsi="Lucida Sans Typewriter"/>
+                <w:lang w:val="en-US"/>
+              </w:rPr>
+              <w:t>)</w:t>
+            </w:r>
+          </w:p>
+        </w:tc>
+        <w:tc>
+          <w:tcPr>
+            <w:tcW w:w="2254" w:type="dxa"/>
+          </w:tcPr>
+          <w:p>
+            <w:pPr>
+              <w:jc w:val="right"/>
+              <w:rPr>
+                <w:rFonts w:ascii="Lucida Sans Typewriter" w:eastAsiaTheme="minorEastAsia" w:hAnsi="Lucida Sans Typewriter"/>
+                <w:lang w:val="en-US"/>
+              </w:rPr>
+            </w:pPr>
+            <w:r>
+              <w:rPr>
+                <w:rFonts w:ascii="Lucida Sans Typewriter" w:eastAsiaTheme="minorEastAsia" w:hAnsi="Lucida Sans Typewriter"/>
+                <w:lang w:val="en-US"/>
+              </w:rPr>
+              <w:t>36.02%</w:t>
+            </w:r>
+          </w:p>
+          <w:p>
+            <w:pPr>
+              <w:jc w:val="right"/>
+              <w:rPr>
+                <w:rFonts w:ascii="Lucida Sans Typewriter" w:eastAsiaTheme="minorEastAsia" w:hAnsi="Lucida Sans Typewriter"/>
+                <w:lang w:val="en-US"/>
+              </w:rPr>
+            </w:pPr>
+            <w:r>
+              <w:rPr>
+                <w:rFonts w:ascii="Lucida Sans Typewriter" w:eastAsiaTheme="minorEastAsia" w:hAnsi="Lucida Sans Typewriter"/>
+                <w:lang w:val="en-US"/>
+              </w:rPr>
+              <w:t>(3.60)</w:t>
+            </w:r>
+          </w:p>
+        </w:tc>
+      </w:tr>
+      <w:tr>
+        <w:tc>
+          <w:tcPr>
+            <w:tcW w:w="2254" w:type="dxa"/>
+          </w:tcPr>
+          <w:p>
+            <w:pPr>
+              <w:rPr>
+                <w:rFonts w:ascii="Lucida Sans Typewriter" w:eastAsiaTheme="minorEastAsia" w:hAnsi="Lucida Sans Typewriter"/>
+                <w:lang w:val="en-US"/>
+              </w:rPr>
+            </w:pPr>
+            <w:r>
+              <w:rPr>
+                <w:rFonts w:ascii="Lucida Sans Typewriter" w:eastAsiaTheme="minorEastAsia" w:hAnsi="Lucida Sans Typewriter"/>
+                <w:lang w:val="en-US"/>
+              </w:rPr>
+              <w:t>Sears/Kmart</w:t>
+            </w:r>
+          </w:p>
+        </w:tc>
+        <w:tc>
+          <w:tcPr>
+            <w:tcW w:w="2254" w:type="dxa"/>
+          </w:tcPr>
+          <w:p>
+            <w:pPr>
+              <w:jc w:val="right"/>
+              <w:rPr>
+                <w:rFonts w:ascii="Lucida Sans Typewriter" w:eastAsiaTheme="minorEastAsia" w:hAnsi="Lucida Sans Typewriter"/>
+                <w:lang w:val="en-US"/>
+              </w:rPr>
+            </w:pPr>
+            <w:r>
+              <w:rPr>
+                <w:rFonts w:ascii="Lucida Sans Typewriter" w:eastAsiaTheme="minorEastAsia" w:hAnsi="Lucida Sans Typewriter"/>
+                <w:lang w:val="en-US"/>
+              </w:rPr>
+              <w:t>23.61%</w:t>
+            </w:r>
+          </w:p>
+          <w:p>
+            <w:pPr>
+              <w:jc w:val="right"/>
+              <w:rPr>
+                <w:rFonts w:ascii="Lucida Sans Typewriter" w:eastAsiaTheme="minorEastAsia" w:hAnsi="Lucida Sans Typewriter"/>
+                <w:lang w:val="en-US"/>
+              </w:rPr>
+            </w:pPr>
+            <w:r>
+              <w:rPr>
+                <w:rFonts w:ascii="Lucida Sans Typewriter" w:eastAsiaTheme="minorEastAsia" w:hAnsi="Lucida Sans Typewriter"/>
+                <w:lang w:val="en-US"/>
+              </w:rPr>
+              <w:t>(3.55)</w:t>
+            </w:r>
+          </w:p>
+        </w:tc>
+        <w:tc>
+          <w:tcPr>
+            <w:tcW w:w="2254" w:type="dxa"/>
+          </w:tcPr>
+          <w:p>
+            <w:pPr>
+              <w:jc w:val="right"/>
+              <w:rPr>
+                <w:rFonts w:ascii="Lucida Sans Typewriter" w:eastAsiaTheme="minorEastAsia" w:hAnsi="Lucida Sans Typewriter"/>
+                <w:lang w:val="en-US"/>
+              </w:rPr>
+            </w:pPr>
+            <w:r>
+              <w:rPr>
+                <w:rFonts w:ascii="Lucida Sans Typewriter" w:eastAsiaTheme="minorEastAsia" w:hAnsi="Lucida Sans Typewriter"/>
+                <w:lang w:val="en-US"/>
+              </w:rPr>
+              <w:t>14.64%</w:t>
+            </w:r>
+          </w:p>
+          <w:p>
+            <w:pPr>
+              <w:jc w:val="right"/>
+              <w:rPr>
+                <w:rFonts w:ascii="Lucida Sans Typewriter" w:eastAsiaTheme="minorEastAsia" w:hAnsi="Lucida Sans Typewriter"/>
+                <w:lang w:val="en-US"/>
+              </w:rPr>
+            </w:pPr>
+            <w:r>
+              <w:rPr>
+                <w:rFonts w:ascii="Lucida Sans Typewriter" w:eastAsiaTheme="minorEastAsia" w:hAnsi="Lucida Sans Typewriter"/>
+                <w:lang w:val="en-US"/>
+              </w:rPr>
+              <w:t>(4.94)</w:t>
+            </w:r>
+          </w:p>
+        </w:tc>
+        <w:tc>
+          <w:tcPr>
+            <w:tcW w:w="2254" w:type="dxa"/>
+          </w:tcPr>
+          <w:p>
+            <w:pPr>
+              <w:jc w:val="right"/>
+              <w:rPr>
+                <w:rFonts w:ascii="Lucida Sans Typewriter" w:eastAsiaTheme="minorEastAsia" w:hAnsi="Lucida Sans Typewriter"/>
+                <w:lang w:val="en-US"/>
+              </w:rPr>
+            </w:pPr>
+            <w:r>
+              <w:rPr>
+                <w:rFonts w:ascii="Lucida Sans Typewriter" w:eastAsiaTheme="minorEastAsia" w:hAnsi="Lucida Sans Typewriter"/>
+                <w:lang w:val="en-US"/>
+              </w:rPr>
+              <w:t>25.50%</w:t>
+            </w:r>
+          </w:p>
+          <w:p>
+            <w:pPr>
+              <w:jc w:val="right"/>
+              <w:rPr>
+                <w:rFonts w:ascii="Lucida Sans Typewriter" w:eastAsiaTheme="minorEastAsia" w:hAnsi="Lucida Sans Typewriter"/>
+                <w:lang w:val="en-US"/>
+              </w:rPr>
+            </w:pPr>
+            <w:r>
+              <w:rPr>
+                <w:rFonts w:ascii="Lucida Sans Typewriter" w:eastAsiaTheme="minorEastAsia" w:hAnsi="Lucida Sans Typewriter"/>
+                <w:lang w:val="en-US"/>
+              </w:rPr>
+              <w:t>(3.57)</w:t>
+            </w:r>
+          </w:p>
+        </w:tc>
+      </w:tr>
+    </w:tbl>
+    <w:p>
+      <w:pPr>
+        <w:rPr>
+          <w:rFonts w:ascii="Lucida Sans Typewriter" w:eastAsiaTheme="minorEastAsia" w:hAnsi="Lucida Sans Typewriter"/>
+          <w:lang w:val="en-US"/>
+        </w:rPr>
+      </w:pPr>
     </w:p>
     <w:p>
       <w:pPr>
@@ -57,254 +546,58 @@
           <w:rFonts w:ascii="Lucida Sans Typewriter" w:eastAsiaTheme="minorEastAsia" w:hAnsi="Lucida Sans Typewriter"/>
           <w:lang w:val="en-US"/>
         </w:rPr>
-        <w:t xml:space="preserve">After the purchase of </w:t>
+        <w:t xml:space="preserve">An interesting trend that can be seen is that the </w:t>
       </w:r>
       <w:r>
         <w:rPr>
           <w:rFonts w:ascii="Lucida Sans Typewriter" w:eastAsiaTheme="minorEastAsia" w:hAnsi="Lucida Sans Typewriter"/>
           <w:lang w:val="en-US"/>
         </w:rPr>
-        <w:t>10,000</w:t>
+        <w:t xml:space="preserve">increase in inventory turnover often implies a decrease in the gross profit percentage. Based on the data above, we can try to guess that the </w:t>
       </w:r>
       <w:r>
         <w:rPr>
           <w:rFonts w:ascii="Lucida Sans Typewriter" w:eastAsiaTheme="minorEastAsia" w:hAnsi="Lucida Sans Typewriter"/>
           <w:lang w:val="en-US"/>
         </w:rPr>
-        <w:t xml:space="preserve"> ounce</w:t>
+        <w:t>JCPenney Company appears to perform better as it maintains a higher gross profit percentage and lower inventory turnover</w:t>
       </w:r>
       <w:r>
         <w:rPr>
           <w:rFonts w:ascii="Lucida Sans Typewriter" w:eastAsiaTheme="minorEastAsia" w:hAnsi="Lucida Sans Typewriter"/>
           <w:lang w:val="en-US"/>
         </w:rPr>
-        <w:t>s</w:t>
+        <w:t xml:space="preserve"> almost always.</w:t>
+      </w:r>
+    </w:p>
+    <w:p>
+      <w:pPr>
+        <w:rPr>
+          <w:rFonts w:ascii="Lucida Sans Typewriter" w:eastAsiaTheme="minorEastAsia" w:hAnsi="Lucida Sans Typewriter"/>
+          <w:lang w:val="en-US"/>
+        </w:rPr>
+      </w:pPr>
+      <w:r>
+        <w:rPr>
+          <w:rFonts w:ascii="Lucida Sans Typewriter" w:eastAsiaTheme="minorEastAsia" w:hAnsi="Lucida Sans Typewriter"/>
+          <w:lang w:val="en-US"/>
+        </w:rPr>
+        <w:t>Their ratios indicate a significant</w:t>
       </w:r>
       <w:r>
         <w:rPr>
           <w:rFonts w:ascii="Lucida Sans Typewriter" w:eastAsiaTheme="minorEastAsia" w:hAnsi="Lucida Sans Typewriter"/>
           <w:lang w:val="en-US"/>
         </w:rPr>
-        <w:t xml:space="preserve"> of gold, the following effects are seen:</w:t>
-      </w:r>
-    </w:p>
-    <w:p>
-      <w:pPr>
-        <w:pStyle w:val="ListParagraph"/>
-        <w:numPr>
-          <w:ilvl w:val="0"/>
-          <w:numId w:val="10"/>
-        </w:numPr>
-        <w:rPr>
-          <w:rFonts w:ascii="Lucida Sans Typewriter" w:eastAsiaTheme="minorEastAsia" w:hAnsi="Lucida Sans Typewriter"/>
-          <w:lang w:val="en-US"/>
-        </w:rPr>
-      </w:pPr>
-      <w:r>
-        <w:rPr>
-          <w:rFonts w:ascii="Lucida Sans Typewriter" w:eastAsiaTheme="minorEastAsia" w:hAnsi="Lucida Sans Typewriter"/>
-          <w:lang w:val="en-US"/>
-        </w:rPr>
-        <w:t>Purchases increase by $1,600 x 10,000 = $16,000,000.</w:t>
-      </w:r>
-    </w:p>
-    <w:p>
-      <w:pPr>
-        <w:pStyle w:val="ListParagraph"/>
-        <w:numPr>
-          <w:ilvl w:val="0"/>
-          <w:numId w:val="10"/>
-        </w:numPr>
-        <w:rPr>
-          <w:rFonts w:ascii="Lucida Sans Typewriter" w:eastAsiaTheme="minorEastAsia" w:hAnsi="Lucida Sans Typewriter"/>
-          <w:lang w:val="en-US"/>
-        </w:rPr>
-      </w:pPr>
-      <w:r>
-        <w:rPr>
-          <w:rFonts w:ascii="Lucida Sans Typewriter" w:eastAsiaTheme="minorEastAsia" w:hAnsi="Lucida Sans Typewriter"/>
-          <w:lang w:val="en-US"/>
-        </w:rPr>
-        <w:t>The final inventory will change as well. The changes are not obvious but can be inferred from the facts given as follows:</w:t>
-      </w:r>
-    </w:p>
-    <w:p>
-      <w:pPr>
-        <w:pStyle w:val="ListParagraph"/>
-        <w:numPr>
-          <w:ilvl w:val="1"/>
-          <w:numId w:val="10"/>
-        </w:numPr>
-        <w:rPr>
-          <w:rFonts w:ascii="Lucida Sans Typewriter" w:eastAsiaTheme="minorEastAsia" w:hAnsi="Lucida Sans Typewriter"/>
-          <w:lang w:val="en-US"/>
-        </w:rPr>
-      </w:pPr>
-      <w:r>
-        <w:rPr>
-          <w:rFonts w:ascii="Lucida Sans Typewriter" w:eastAsiaTheme="minorEastAsia" w:hAnsi="Lucida Sans Typewriter"/>
-          <w:lang w:val="en-US"/>
-        </w:rPr>
-        <w:t>If purchase was not there, the LIFO layer would be penetrated by 8,000 ounces of gold for $750 per ounce.</w:t>
-      </w:r>
-    </w:p>
-    <w:p>
-      <w:pPr>
-        <w:pStyle w:val="ListParagraph"/>
-        <w:numPr>
-          <w:ilvl w:val="1"/>
-          <w:numId w:val="10"/>
-        </w:numPr>
-        <w:rPr>
-          <w:rFonts w:ascii="Lucida Sans Typewriter" w:eastAsiaTheme="minorEastAsia" w:hAnsi="Lucida Sans Typewriter"/>
-          <w:lang w:val="en-US"/>
-        </w:rPr>
-      </w:pPr>
-      <w:r>
-        <w:rPr>
-          <w:rFonts w:ascii="Lucida Sans Typewriter" w:eastAsiaTheme="minorEastAsia" w:hAnsi="Lucida Sans Typewriter"/>
-          <w:lang w:val="en-US"/>
-        </w:rPr>
-        <w:t xml:space="preserve">Since the purchase is there, the LIFO layer has not penetrated. The 8,000 ounces are deducted from the $1,600 one and leaves with 2,000 ounces of gold in final inventory with $1,600 per ounce. </w:t>
-      </w:r>
-    </w:p>
-    <w:p>
-      <w:pPr>
-        <w:pStyle w:val="ListParagraph"/>
-        <w:numPr>
-          <w:ilvl w:val="1"/>
-          <w:numId w:val="10"/>
-        </w:numPr>
-        <w:rPr>
-          <w:rFonts w:ascii="Lucida Sans Typewriter" w:eastAsiaTheme="minorEastAsia" w:hAnsi="Lucida Sans Typewriter"/>
-          <w:lang w:val="en-US"/>
-        </w:rPr>
-      </w:pPr>
-      <w:r>
-        <w:rPr>
-          <w:rFonts w:ascii="Lucida Sans Typewriter" w:eastAsiaTheme="minorEastAsia" w:hAnsi="Lucida Sans Typewriter"/>
-          <w:lang w:val="en-US"/>
-        </w:rPr>
-        <w:t>This means that due to year-end purchase, the final inventory has increased by $1,600 x 2,000 = $3,200,000.</w:t>
-      </w:r>
-    </w:p>
-    <w:p>
-      <w:pPr>
-        <w:rPr>
-          <w:rFonts w:ascii="Lucida Sans Typewriter" w:eastAsiaTheme="minorEastAsia" w:hAnsi="Lucida Sans Typewriter"/>
-          <w:lang w:val="en-US"/>
-        </w:rPr>
-      </w:pPr>
-      <w:r>
-        <w:rPr>
-          <w:rFonts w:ascii="Lucida Sans Typewriter" w:eastAsiaTheme="minorEastAsia" w:hAnsi="Lucida Sans Typewriter"/>
-          <w:lang w:val="en-US"/>
-        </w:rPr>
-        <w:t xml:space="preserve">These effects do mean that the </w:t>
+        <w:t xml:space="preserve"> change. The Sears/Kmart was appearing to be good till 1995 and in 2003, the ratios seems to have reversed. However, in 2011 it seems they have become once again close enough. </w:t>
       </w:r>
       <w:r>
         <w:rPr>
           <w:rFonts w:ascii="Lucida Sans Typewriter" w:eastAsiaTheme="minorEastAsia" w:hAnsi="Lucida Sans Typewriter"/>
           <w:lang w:val="en-US"/>
         </w:rPr>
-        <w:t>cost of goods sold will be increased also by $16,000,000 - $3,200,000 = $12,800,000.</w:t>
+        <w:t xml:space="preserve"> </w:t>
       </w:r>
-    </w:p>
-    <w:p>
-      <w:pPr>
-        <w:rPr>
-          <w:rFonts w:ascii="Lucida Sans Typewriter" w:eastAsiaTheme="minorEastAsia" w:hAnsi="Lucida Sans Typewriter"/>
-          <w:lang w:val="en-US"/>
-        </w:rPr>
-      </w:pPr>
-      <w:r>
-        <w:rPr>
-          <w:rFonts w:ascii="Lucida Sans Typewriter" w:eastAsiaTheme="minorEastAsia" w:hAnsi="Lucida Sans Typewriter"/>
-          <w:lang w:val="en-US"/>
-        </w:rPr>
-        <w:t>Thus, the pre-tax income reduces by $12.8 million, leading to 0.4 x $12.8 = $5.12 million savings in taxes.</w:t>
-      </w:r>
-    </w:p>
-    <w:p>
-      <w:pPr>
-        <w:rPr>
-          <w:rFonts w:ascii="Lucida Sans Typewriter" w:eastAsiaTheme="minorEastAsia" w:hAnsi="Lucida Sans Typewriter"/>
-          <w:lang w:val="en-US"/>
-        </w:rPr>
-      </w:pPr>
-      <w:r>
-        <w:rPr>
-          <w:rFonts w:ascii="Lucida Sans Typewriter" w:eastAsiaTheme="minorEastAsia" w:hAnsi="Lucida Sans Typewriter"/>
-          <w:lang w:val="en-US"/>
-        </w:rPr>
-        <w:t>This is a huge savings on the taxes!</w:t>
-      </w:r>
-    </w:p>
-    <w:p>
-      <w:pPr>
-        <w:rPr>
-          <w:rFonts w:ascii="Lucida Sans Typewriter" w:eastAsiaTheme="minorEastAsia" w:hAnsi="Lucida Sans Typewriter"/>
-          <w:lang w:val="en-US"/>
-        </w:rPr>
-      </w:pPr>
-      <w:r>
-        <w:rPr>
-          <w:rFonts w:ascii="Lucida Sans Typewriter" w:eastAsiaTheme="minorEastAsia" w:hAnsi="Lucida Sans Typewriter"/>
-          <w:lang w:val="en-US"/>
-        </w:rPr>
-        <w:t>(2)</w:t>
-      </w:r>
-    </w:p>
-    <w:p>
-      <w:pPr>
-        <w:rPr>
-          <w:rFonts w:ascii="Lucida Sans Typewriter" w:eastAsiaTheme="minorEastAsia" w:hAnsi="Lucida Sans Typewriter"/>
-          <w:lang w:val="en-US"/>
-        </w:rPr>
-      </w:pPr>
-      <w:r>
-        <w:rPr>
-          <w:rFonts w:ascii="Lucida Sans Typewriter" w:eastAsiaTheme="minorEastAsia" w:hAnsi="Lucida Sans Typewriter"/>
-          <w:lang w:val="en-US"/>
-        </w:rPr>
-        <w:t xml:space="preserve">This is </w:t>
-      </w:r>
-      <w:r>
-        <w:rPr>
-          <w:rFonts w:ascii="Lucida Sans Typewriter" w:eastAsiaTheme="minorEastAsia" w:hAnsi="Lucida Sans Typewriter"/>
-          <w:lang w:val="en-US"/>
-        </w:rPr>
-        <w:t>a</w:t>
-      </w:r>
-      <w:r>
-        <w:rPr>
-          <w:rFonts w:ascii="Lucida Sans Typewriter" w:eastAsiaTheme="minorEastAsia" w:hAnsi="Lucida Sans Typewriter"/>
-          <w:lang w:val="en-US"/>
-        </w:rPr>
-        <w:t xml:space="preserve"> case of </w:t>
-      </w:r>
-      <w:r>
-        <w:rPr>
-          <w:rFonts w:ascii="Lucida Sans Typewriter" w:eastAsiaTheme="minorEastAsia" w:hAnsi="Lucida Sans Typewriter"/>
-          <w:lang w:val="en-US"/>
-        </w:rPr>
-        <w:t xml:space="preserve">manipulation of the statements. </w:t>
-      </w:r>
-      <w:r>
-        <w:rPr>
-          <w:rFonts w:ascii="Lucida Sans Typewriter" w:eastAsiaTheme="minorEastAsia" w:hAnsi="Lucida Sans Typewriter"/>
-          <w:lang w:val="en-US"/>
-        </w:rPr>
-        <w:t xml:space="preserve">The IRS should set up an enquiry on them, for this alleged misconduct. </w:t>
-      </w:r>
-    </w:p>
-    <w:p>
-      <w:pPr>
-        <w:rPr>
-          <w:rFonts w:ascii="Lucida Sans Typewriter" w:eastAsiaTheme="minorEastAsia" w:hAnsi="Lucida Sans Typewriter"/>
-          <w:lang w:val="en-US"/>
-        </w:rPr>
-      </w:pPr>
     </w:p>
     <w:p>
       <w:pPr>

</xml_diff>

<commit_message>
07-81, savings of income tax calculated. Ref: #42, #44
</commit_message>
<xml_diff>
--- a/Chapter 07/Problems/07-52.docx
+++ b/Chapter 07/Problems/07-52.docx
@@ -42,497 +42,8 @@
           <w:rFonts w:ascii="Lucida Sans Typewriter" w:eastAsiaTheme="minorEastAsia" w:hAnsi="Lucida Sans Typewriter"/>
           <w:lang w:val="en-US"/>
         </w:rPr>
-        <w:t>The comparison is done in a table as follows:</w:t>
+        <w:t>(1)</w:t>
       </w:r>
-    </w:p>
-    <w:tbl>
-      <w:tblPr>
-        <w:tblStyle w:val="TableGrid"/>
-        <w:tblW w:w="0" w:type="auto"/>
-        <w:tblLook w:val="04A0" w:firstRow="1" w:lastRow="0" w:firstColumn="1" w:lastColumn="0" w:noHBand="0" w:noVBand="1"/>
-      </w:tblPr>
-      <w:tblGrid>
-        <w:gridCol w:w="2254"/>
-        <w:gridCol w:w="2254"/>
-        <w:gridCol w:w="2254"/>
-        <w:gridCol w:w="2254"/>
-      </w:tblGrid>
-      <w:tr>
-        <w:tc>
-          <w:tcPr>
-            <w:tcW w:w="9016" w:type="dxa"/>
-            <w:gridSpan w:val="4"/>
-          </w:tcPr>
-          <w:p>
-            <w:pPr>
-              <w:jc w:val="center"/>
-              <w:rPr>
-                <w:rFonts w:ascii="Lucida Sans Typewriter" w:eastAsiaTheme="minorEastAsia" w:hAnsi="Lucida Sans Typewriter"/>
-                <w:lang w:val="en-US"/>
-              </w:rPr>
-            </w:pPr>
-          </w:p>
-          <w:p>
-            <w:pPr>
-              <w:jc w:val="center"/>
-              <w:rPr>
-                <w:rFonts w:ascii="Lucida Sans Typewriter" w:eastAsiaTheme="minorEastAsia" w:hAnsi="Lucida Sans Typewriter"/>
-                <w:lang w:val="en-US"/>
-              </w:rPr>
-            </w:pPr>
-            <w:r>
-              <w:rPr>
-                <w:rFonts w:ascii="Lucida Sans Typewriter" w:eastAsiaTheme="minorEastAsia" w:hAnsi="Lucida Sans Typewriter"/>
-                <w:lang w:val="en-US"/>
-              </w:rPr>
-              <w:t>COMPARISON OF VALUES</w:t>
-            </w:r>
-          </w:p>
-          <w:p>
-            <w:pPr>
-              <w:jc w:val="center"/>
-              <w:rPr>
-                <w:rFonts w:ascii="Lucida Sans Typewriter" w:eastAsiaTheme="minorEastAsia" w:hAnsi="Lucida Sans Typewriter"/>
-                <w:lang w:val="en-US"/>
-              </w:rPr>
-            </w:pPr>
-            <w:r>
-              <w:rPr>
-                <w:rFonts w:ascii="Lucida Sans Typewriter" w:eastAsiaTheme="minorEastAsia" w:hAnsi="Lucida Sans Typewriter"/>
-                <w:lang w:val="en-US"/>
-              </w:rPr>
-              <w:t>On the top: Gross Profit Percentage</w:t>
-            </w:r>
-          </w:p>
-          <w:p>
-            <w:pPr>
-              <w:jc w:val="center"/>
-              <w:rPr>
-                <w:rFonts w:ascii="Lucida Sans Typewriter" w:eastAsiaTheme="minorEastAsia" w:hAnsi="Lucida Sans Typewriter"/>
-                <w:lang w:val="en-US"/>
-              </w:rPr>
-            </w:pPr>
-            <w:r>
-              <w:rPr>
-                <w:rFonts w:ascii="Lucida Sans Typewriter" w:eastAsiaTheme="minorEastAsia" w:hAnsi="Lucida Sans Typewriter"/>
-                <w:lang w:val="en-US"/>
-              </w:rPr>
-              <w:t>Below (in bracket): Inventory Turnover</w:t>
-            </w:r>
-          </w:p>
-          <w:p>
-            <w:pPr>
-              <w:jc w:val="center"/>
-              <w:rPr>
-                <w:rFonts w:ascii="Lucida Sans Typewriter" w:eastAsiaTheme="minorEastAsia" w:hAnsi="Lucida Sans Typewriter"/>
-                <w:lang w:val="en-US"/>
-              </w:rPr>
-            </w:pPr>
-          </w:p>
-        </w:tc>
-      </w:tr>
-      <w:tr>
-        <w:tc>
-          <w:tcPr>
-            <w:tcW w:w="2254" w:type="dxa"/>
-          </w:tcPr>
-          <w:p>
-            <w:pPr>
-              <w:rPr>
-                <w:rFonts w:ascii="Lucida Sans Typewriter" w:eastAsiaTheme="minorEastAsia" w:hAnsi="Lucida Sans Typewriter"/>
-                <w:lang w:val="en-US"/>
-              </w:rPr>
-            </w:pPr>
-            <w:r>
-              <w:rPr>
-                <w:rFonts w:ascii="Lucida Sans Typewriter" w:eastAsiaTheme="minorEastAsia" w:hAnsi="Lucida Sans Typewriter"/>
-                <w:lang w:val="en-US"/>
-              </w:rPr>
-              <w:t xml:space="preserve">Year </w:t>
-            </w:r>
-          </w:p>
-          <w:p>
-            <w:pPr>
-              <w:rPr>
-                <w:rFonts w:ascii="Lucida Sans Typewriter" w:eastAsiaTheme="minorEastAsia" w:hAnsi="Lucida Sans Typewriter"/>
-                <w:lang w:val="en-US"/>
-              </w:rPr>
-            </w:pPr>
-            <w:r>
-              <w:rPr>
-                <w:rFonts w:ascii="Lucida Sans Typewriter" w:eastAsiaTheme="minorEastAsia" w:hAnsi="Lucida Sans Typewriter"/>
-                <w:lang w:val="en-US"/>
-              </w:rPr>
-              <w:t>Company</w:t>
-            </w:r>
-          </w:p>
-        </w:tc>
-        <w:tc>
-          <w:tcPr>
-            <w:tcW w:w="2254" w:type="dxa"/>
-          </w:tcPr>
-          <w:p>
-            <w:pPr>
-              <w:jc w:val="right"/>
-              <w:rPr>
-                <w:rFonts w:ascii="Lucida Sans Typewriter" w:eastAsiaTheme="minorEastAsia" w:hAnsi="Lucida Sans Typewriter"/>
-                <w:lang w:val="en-US"/>
-              </w:rPr>
-            </w:pPr>
-            <w:r>
-              <w:rPr>
-                <w:rFonts w:ascii="Lucida Sans Typewriter" w:eastAsiaTheme="minorEastAsia" w:hAnsi="Lucida Sans Typewriter"/>
-                <w:lang w:val="en-US"/>
-              </w:rPr>
-              <w:t>1995</w:t>
-            </w:r>
-          </w:p>
-        </w:tc>
-        <w:tc>
-          <w:tcPr>
-            <w:tcW w:w="2254" w:type="dxa"/>
-          </w:tcPr>
-          <w:p>
-            <w:pPr>
-              <w:jc w:val="right"/>
-              <w:rPr>
-                <w:rFonts w:ascii="Lucida Sans Typewriter" w:eastAsiaTheme="minorEastAsia" w:hAnsi="Lucida Sans Typewriter"/>
-                <w:lang w:val="en-US"/>
-              </w:rPr>
-            </w:pPr>
-            <w:r>
-              <w:rPr>
-                <w:rFonts w:ascii="Lucida Sans Typewriter" w:eastAsiaTheme="minorEastAsia" w:hAnsi="Lucida Sans Typewriter"/>
-                <w:lang w:val="en-US"/>
-              </w:rPr>
-              <w:t>2003</w:t>
-            </w:r>
-          </w:p>
-        </w:tc>
-        <w:tc>
-          <w:tcPr>
-            <w:tcW w:w="2254" w:type="dxa"/>
-          </w:tcPr>
-          <w:p>
-            <w:pPr>
-              <w:jc w:val="right"/>
-              <w:rPr>
-                <w:rFonts w:ascii="Lucida Sans Typewriter" w:eastAsiaTheme="minorEastAsia" w:hAnsi="Lucida Sans Typewriter"/>
-                <w:lang w:val="en-US"/>
-              </w:rPr>
-            </w:pPr>
-            <w:r>
-              <w:rPr>
-                <w:rFonts w:ascii="Lucida Sans Typewriter" w:eastAsiaTheme="minorEastAsia" w:hAnsi="Lucida Sans Typewriter"/>
-                <w:lang w:val="en-US"/>
-              </w:rPr>
-              <w:t>2011</w:t>
-            </w:r>
-          </w:p>
-        </w:tc>
-      </w:tr>
-      <w:tr>
-        <w:tc>
-          <w:tcPr>
-            <w:tcW w:w="2254" w:type="dxa"/>
-          </w:tcPr>
-          <w:p>
-            <w:pPr>
-              <w:rPr>
-                <w:rFonts w:ascii="Lucida Sans Typewriter" w:eastAsiaTheme="minorEastAsia" w:hAnsi="Lucida Sans Typewriter"/>
-                <w:lang w:val="en-US"/>
-              </w:rPr>
-            </w:pPr>
-            <w:r>
-              <w:rPr>
-                <w:rFonts w:ascii="Lucida Sans Typewriter" w:eastAsiaTheme="minorEastAsia" w:hAnsi="Lucida Sans Typewriter"/>
-                <w:lang w:val="en-US"/>
-              </w:rPr>
-              <w:t xml:space="preserve">JCPenney </w:t>
-            </w:r>
-          </w:p>
-        </w:tc>
-        <w:tc>
-          <w:tcPr>
-            <w:tcW w:w="2254" w:type="dxa"/>
-          </w:tcPr>
-          <w:p>
-            <w:pPr>
-              <w:jc w:val="right"/>
-              <w:rPr>
-                <w:rFonts w:ascii="Lucida Sans Typewriter" w:eastAsiaTheme="minorEastAsia" w:hAnsi="Lucida Sans Typewriter"/>
-                <w:lang w:val="en-US"/>
-              </w:rPr>
-            </w:pPr>
-            <w:r>
-              <w:rPr>
-                <w:rFonts w:ascii="Lucida Sans Typewriter" w:eastAsiaTheme="minorEastAsia" w:hAnsi="Lucida Sans Typewriter"/>
-                <w:lang w:val="en-US"/>
-              </w:rPr>
-              <w:t>31.45%</w:t>
-            </w:r>
-          </w:p>
-          <w:p>
-            <w:pPr>
-              <w:jc w:val="right"/>
-              <w:rPr>
-                <w:rFonts w:ascii="Lucida Sans Typewriter" w:eastAsiaTheme="minorEastAsia" w:hAnsi="Lucida Sans Typewriter"/>
-                <w:lang w:val="en-US"/>
-              </w:rPr>
-            </w:pPr>
-            <w:r>
-              <w:rPr>
-                <w:rFonts w:ascii="Lucida Sans Typewriter" w:eastAsiaTheme="minorEastAsia" w:hAnsi="Lucida Sans Typewriter"/>
-                <w:lang w:val="en-US"/>
-              </w:rPr>
-              <w:t>(</w:t>
-            </w:r>
-            <w:r>
-              <w:rPr>
-                <w:rFonts w:ascii="Lucida Sans Typewriter" w:eastAsiaTheme="minorEastAsia" w:hAnsi="Lucida Sans Typewriter"/>
-                <w:lang w:val="en-US"/>
-              </w:rPr>
-              <w:t>3.76</w:t>
-            </w:r>
-            <w:r>
-              <w:rPr>
-                <w:rFonts w:ascii="Lucida Sans Typewriter" w:eastAsiaTheme="minorEastAsia" w:hAnsi="Lucida Sans Typewriter"/>
-                <w:lang w:val="en-US"/>
-              </w:rPr>
-              <w:t>)</w:t>
-            </w:r>
-          </w:p>
-        </w:tc>
-        <w:tc>
-          <w:tcPr>
-            <w:tcW w:w="2254" w:type="dxa"/>
-          </w:tcPr>
-          <w:p>
-            <w:pPr>
-              <w:jc w:val="right"/>
-              <w:rPr>
-                <w:rFonts w:ascii="Lucida Sans Typewriter" w:eastAsiaTheme="minorEastAsia" w:hAnsi="Lucida Sans Typewriter"/>
-                <w:lang w:val="en-US"/>
-              </w:rPr>
-            </w:pPr>
-            <w:r>
-              <w:rPr>
-                <w:rFonts w:ascii="Lucida Sans Typewriter" w:eastAsiaTheme="minorEastAsia" w:hAnsi="Lucida Sans Typewriter"/>
-                <w:lang w:val="en-US"/>
-              </w:rPr>
-              <w:t>30.22%</w:t>
-            </w:r>
-          </w:p>
-          <w:p>
-            <w:pPr>
-              <w:jc w:val="right"/>
-              <w:rPr>
-                <w:rFonts w:ascii="Lucida Sans Typewriter" w:eastAsiaTheme="minorEastAsia" w:hAnsi="Lucida Sans Typewriter"/>
-                <w:lang w:val="en-US"/>
-              </w:rPr>
-            </w:pPr>
-            <w:r>
-              <w:rPr>
-                <w:rFonts w:ascii="Lucida Sans Typewriter" w:eastAsiaTheme="minorEastAsia" w:hAnsi="Lucida Sans Typewriter"/>
-                <w:lang w:val="en-US"/>
-              </w:rPr>
-              <w:t>(</w:t>
-            </w:r>
-            <w:r>
-              <w:rPr>
-                <w:rFonts w:ascii="Lucida Sans Typewriter" w:eastAsiaTheme="minorEastAsia" w:hAnsi="Lucida Sans Typewriter"/>
-                <w:lang w:val="en-US"/>
-              </w:rPr>
-              <w:t>4.57</w:t>
-            </w:r>
-            <w:r>
-              <w:rPr>
-                <w:rFonts w:ascii="Lucida Sans Typewriter" w:eastAsiaTheme="minorEastAsia" w:hAnsi="Lucida Sans Typewriter"/>
-                <w:lang w:val="en-US"/>
-              </w:rPr>
-              <w:t>)</w:t>
-            </w:r>
-          </w:p>
-        </w:tc>
-        <w:tc>
-          <w:tcPr>
-            <w:tcW w:w="2254" w:type="dxa"/>
-          </w:tcPr>
-          <w:p>
-            <w:pPr>
-              <w:jc w:val="right"/>
-              <w:rPr>
-                <w:rFonts w:ascii="Lucida Sans Typewriter" w:eastAsiaTheme="minorEastAsia" w:hAnsi="Lucida Sans Typewriter"/>
-                <w:lang w:val="en-US"/>
-              </w:rPr>
-            </w:pPr>
-            <w:r>
-              <w:rPr>
-                <w:rFonts w:ascii="Lucida Sans Typewriter" w:eastAsiaTheme="minorEastAsia" w:hAnsi="Lucida Sans Typewriter"/>
-                <w:lang w:val="en-US"/>
-              </w:rPr>
-              <w:t>36.02%</w:t>
-            </w:r>
-          </w:p>
-          <w:p>
-            <w:pPr>
-              <w:jc w:val="right"/>
-              <w:rPr>
-                <w:rFonts w:ascii="Lucida Sans Typewriter" w:eastAsiaTheme="minorEastAsia" w:hAnsi="Lucida Sans Typewriter"/>
-                <w:lang w:val="en-US"/>
-              </w:rPr>
-            </w:pPr>
-            <w:r>
-              <w:rPr>
-                <w:rFonts w:ascii="Lucida Sans Typewriter" w:eastAsiaTheme="minorEastAsia" w:hAnsi="Lucida Sans Typewriter"/>
-                <w:lang w:val="en-US"/>
-              </w:rPr>
-              <w:t>(3.60)</w:t>
-            </w:r>
-          </w:p>
-        </w:tc>
-      </w:tr>
-      <w:tr>
-        <w:tc>
-          <w:tcPr>
-            <w:tcW w:w="2254" w:type="dxa"/>
-          </w:tcPr>
-          <w:p>
-            <w:pPr>
-              <w:rPr>
-                <w:rFonts w:ascii="Lucida Sans Typewriter" w:eastAsiaTheme="minorEastAsia" w:hAnsi="Lucida Sans Typewriter"/>
-                <w:lang w:val="en-US"/>
-              </w:rPr>
-            </w:pPr>
-            <w:r>
-              <w:rPr>
-                <w:rFonts w:ascii="Lucida Sans Typewriter" w:eastAsiaTheme="minorEastAsia" w:hAnsi="Lucida Sans Typewriter"/>
-                <w:lang w:val="en-US"/>
-              </w:rPr>
-              <w:t>Sears/Kmart</w:t>
-            </w:r>
-          </w:p>
-        </w:tc>
-        <w:tc>
-          <w:tcPr>
-            <w:tcW w:w="2254" w:type="dxa"/>
-          </w:tcPr>
-          <w:p>
-            <w:pPr>
-              <w:jc w:val="right"/>
-              <w:rPr>
-                <w:rFonts w:ascii="Lucida Sans Typewriter" w:eastAsiaTheme="minorEastAsia" w:hAnsi="Lucida Sans Typewriter"/>
-                <w:lang w:val="en-US"/>
-              </w:rPr>
-            </w:pPr>
-            <w:r>
-              <w:rPr>
-                <w:rFonts w:ascii="Lucida Sans Typewriter" w:eastAsiaTheme="minorEastAsia" w:hAnsi="Lucida Sans Typewriter"/>
-                <w:lang w:val="en-US"/>
-              </w:rPr>
-              <w:t>23.61%</w:t>
-            </w:r>
-          </w:p>
-          <w:p>
-            <w:pPr>
-              <w:jc w:val="right"/>
-              <w:rPr>
-                <w:rFonts w:ascii="Lucida Sans Typewriter" w:eastAsiaTheme="minorEastAsia" w:hAnsi="Lucida Sans Typewriter"/>
-                <w:lang w:val="en-US"/>
-              </w:rPr>
-            </w:pPr>
-            <w:r>
-              <w:rPr>
-                <w:rFonts w:ascii="Lucida Sans Typewriter" w:eastAsiaTheme="minorEastAsia" w:hAnsi="Lucida Sans Typewriter"/>
-                <w:lang w:val="en-US"/>
-              </w:rPr>
-              <w:t>(3.55)</w:t>
-            </w:r>
-          </w:p>
-        </w:tc>
-        <w:tc>
-          <w:tcPr>
-            <w:tcW w:w="2254" w:type="dxa"/>
-          </w:tcPr>
-          <w:p>
-            <w:pPr>
-              <w:jc w:val="right"/>
-              <w:rPr>
-                <w:rFonts w:ascii="Lucida Sans Typewriter" w:eastAsiaTheme="minorEastAsia" w:hAnsi="Lucida Sans Typewriter"/>
-                <w:lang w:val="en-US"/>
-              </w:rPr>
-            </w:pPr>
-            <w:r>
-              <w:rPr>
-                <w:rFonts w:ascii="Lucida Sans Typewriter" w:eastAsiaTheme="minorEastAsia" w:hAnsi="Lucida Sans Typewriter"/>
-                <w:lang w:val="en-US"/>
-              </w:rPr>
-              <w:t>14.64%</w:t>
-            </w:r>
-          </w:p>
-          <w:p>
-            <w:pPr>
-              <w:jc w:val="right"/>
-              <w:rPr>
-                <w:rFonts w:ascii="Lucida Sans Typewriter" w:eastAsiaTheme="minorEastAsia" w:hAnsi="Lucida Sans Typewriter"/>
-                <w:lang w:val="en-US"/>
-              </w:rPr>
-            </w:pPr>
-            <w:r>
-              <w:rPr>
-                <w:rFonts w:ascii="Lucida Sans Typewriter" w:eastAsiaTheme="minorEastAsia" w:hAnsi="Lucida Sans Typewriter"/>
-                <w:lang w:val="en-US"/>
-              </w:rPr>
-              <w:t>(4.94)</w:t>
-            </w:r>
-          </w:p>
-        </w:tc>
-        <w:tc>
-          <w:tcPr>
-            <w:tcW w:w="2254" w:type="dxa"/>
-          </w:tcPr>
-          <w:p>
-            <w:pPr>
-              <w:jc w:val="right"/>
-              <w:rPr>
-                <w:rFonts w:ascii="Lucida Sans Typewriter" w:eastAsiaTheme="minorEastAsia" w:hAnsi="Lucida Sans Typewriter"/>
-                <w:lang w:val="en-US"/>
-              </w:rPr>
-            </w:pPr>
-            <w:r>
-              <w:rPr>
-                <w:rFonts w:ascii="Lucida Sans Typewriter" w:eastAsiaTheme="minorEastAsia" w:hAnsi="Lucida Sans Typewriter"/>
-                <w:lang w:val="en-US"/>
-              </w:rPr>
-              <w:t>25.50%</w:t>
-            </w:r>
-          </w:p>
-          <w:p>
-            <w:pPr>
-              <w:jc w:val="right"/>
-              <w:rPr>
-                <w:rFonts w:ascii="Lucida Sans Typewriter" w:eastAsiaTheme="minorEastAsia" w:hAnsi="Lucida Sans Typewriter"/>
-                <w:lang w:val="en-US"/>
-              </w:rPr>
-            </w:pPr>
-            <w:r>
-              <w:rPr>
-                <w:rFonts w:ascii="Lucida Sans Typewriter" w:eastAsiaTheme="minorEastAsia" w:hAnsi="Lucida Sans Typewriter"/>
-                <w:lang w:val="en-US"/>
-              </w:rPr>
-              <w:t>(3.57)</w:t>
-            </w:r>
-          </w:p>
-        </w:tc>
-      </w:tr>
-    </w:tbl>
-    <w:p>
-      <w:pPr>
-        <w:rPr>
-          <w:rFonts w:ascii="Lucida Sans Typewriter" w:eastAsiaTheme="minorEastAsia" w:hAnsi="Lucida Sans Typewriter"/>
-          <w:lang w:val="en-US"/>
-        </w:rPr>
-      </w:pPr>
     </w:p>
     <w:p>
       <w:pPr>
@@ -546,32 +57,76 @@
           <w:rFonts w:ascii="Lucida Sans Typewriter" w:eastAsiaTheme="minorEastAsia" w:hAnsi="Lucida Sans Typewriter"/>
           <w:lang w:val="en-US"/>
         </w:rPr>
-        <w:t xml:space="preserve">An interesting trend that can be seen is that the </w:t>
+        <w:t>The company uses LIFO. Let us try to understand the effect of buying the stock on the overall statement of Yokohama:</w:t>
       </w:r>
+    </w:p>
+    <w:p>
+      <w:pPr>
+        <w:pStyle w:val="ListParagraph"/>
+        <w:numPr>
+          <w:ilvl w:val="0"/>
+          <w:numId w:val="12"/>
+        </w:numPr>
+        <w:rPr>
+          <w:rFonts w:ascii="Lucida Sans Typewriter" w:eastAsiaTheme="minorEastAsia" w:hAnsi="Lucida Sans Typewriter"/>
+          <w:lang w:val="en-US"/>
+        </w:rPr>
+      </w:pPr>
       <w:r>
         <w:rPr>
           <w:rFonts w:ascii="Lucida Sans Typewriter" w:eastAsiaTheme="minorEastAsia" w:hAnsi="Lucida Sans Typewriter"/>
           <w:lang w:val="en-US"/>
         </w:rPr>
-        <w:t xml:space="preserve">increase in inventory turnover often implies a decrease in the gross profit percentage. Based on the data above, we can try to guess that the </w:t>
+        <w:t>Purchases increases by $70 x 15,000 = $1,050,000.</w:t>
       </w:r>
+    </w:p>
+    <w:p>
+      <w:pPr>
+        <w:pStyle w:val="ListParagraph"/>
+        <w:numPr>
+          <w:ilvl w:val="0"/>
+          <w:numId w:val="12"/>
+        </w:numPr>
+        <w:rPr>
+          <w:rFonts w:ascii="Lucida Sans Typewriter" w:eastAsiaTheme="minorEastAsia" w:hAnsi="Lucida Sans Typewriter"/>
+          <w:lang w:val="en-US"/>
+        </w:rPr>
+      </w:pPr>
       <w:r>
         <w:rPr>
           <w:rFonts w:ascii="Lucida Sans Typewriter" w:eastAsiaTheme="minorEastAsia" w:hAnsi="Lucida Sans Typewriter"/>
           <w:lang w:val="en-US"/>
         </w:rPr>
-        <w:t>JCPenney Company appears to perform better as it maintains a higher gross profit percentage and lower inventory turnover</w:t>
+        <w:t>The ending inventory increases, but not proportionally. There will be 4,500 + 15,000 = 19,500 units in inventory. As per the principle of LIFO, the composition is expected as follows:</w:t>
       </w:r>
+    </w:p>
+    <w:p>
+      <w:pPr>
+        <w:pStyle w:val="ListParagraph"/>
+        <w:numPr>
+          <w:ilvl w:val="1"/>
+          <w:numId w:val="12"/>
+        </w:numPr>
+        <w:rPr>
+          <w:rFonts w:ascii="Lucida Sans Typewriter" w:eastAsiaTheme="minorEastAsia" w:hAnsi="Lucida Sans Typewriter"/>
+          <w:lang w:val="en-US"/>
+        </w:rPr>
+      </w:pPr>
       <w:r>
         <w:rPr>
           <w:rFonts w:ascii="Lucida Sans Typewriter" w:eastAsiaTheme="minorEastAsia" w:hAnsi="Lucida Sans Typewriter"/>
           <w:lang w:val="en-US"/>
         </w:rPr>
-        <w:t xml:space="preserve"> almost always.</w:t>
+        <w:t>Layer One: 4,500 units @ $40 (initial)</w:t>
       </w:r>
     </w:p>
     <w:p>
       <w:pPr>
+        <w:pStyle w:val="ListParagraph"/>
+        <w:numPr>
+          <w:ilvl w:val="1"/>
+          <w:numId w:val="12"/>
+        </w:numPr>
         <w:rPr>
           <w:rFonts w:ascii="Lucida Sans Typewriter" w:eastAsiaTheme="minorEastAsia" w:hAnsi="Lucida Sans Typewriter"/>
           <w:lang w:val="en-US"/>
@@ -582,21 +137,47 @@
           <w:rFonts w:ascii="Lucida Sans Typewriter" w:eastAsiaTheme="minorEastAsia" w:hAnsi="Lucida Sans Typewriter"/>
           <w:lang w:val="en-US"/>
         </w:rPr>
-        <w:t>Their ratios indicate a significant</w:t>
+        <w:t xml:space="preserve">Layer Two: 2,500 units @ $50 </w:t>
       </w:r>
+    </w:p>
+    <w:p>
+      <w:pPr>
+        <w:pStyle w:val="ListParagraph"/>
+        <w:numPr>
+          <w:ilvl w:val="1"/>
+          <w:numId w:val="12"/>
+        </w:numPr>
+        <w:rPr>
+          <w:rFonts w:ascii="Lucida Sans Typewriter" w:eastAsiaTheme="minorEastAsia" w:hAnsi="Lucida Sans Typewriter"/>
+          <w:lang w:val="en-US"/>
+        </w:rPr>
+      </w:pPr>
       <w:r>
         <w:rPr>
           <w:rFonts w:ascii="Lucida Sans Typewriter" w:eastAsiaTheme="minorEastAsia" w:hAnsi="Lucida Sans Typewriter"/>
           <w:lang w:val="en-US"/>
         </w:rPr>
-        <w:t xml:space="preserve"> change. The Sears/Kmart was appearing to be good till 1995 and in 2003, the ratios seems to have reversed. However, in 2011 it seems they have become once again close enough. </w:t>
+        <w:t xml:space="preserve">Layer Three: 12,500 units @ $60 </w:t>
       </w:r>
+    </w:p>
+    <w:p>
+      <w:pPr>
+        <w:pStyle w:val="ListParagraph"/>
+        <w:numPr>
+          <w:ilvl w:val="0"/>
+          <w:numId w:val="12"/>
+        </w:numPr>
+        <w:rPr>
+          <w:rFonts w:ascii="Lucida Sans Typewriter" w:eastAsiaTheme="minorEastAsia" w:hAnsi="Lucida Sans Typewriter"/>
+          <w:lang w:val="en-US"/>
+        </w:rPr>
+      </w:pPr>
       <w:r>
         <w:rPr>
           <w:rFonts w:ascii="Lucida Sans Typewriter" w:eastAsiaTheme="minorEastAsia" w:hAnsi="Lucida Sans Typewriter"/>
           <w:lang w:val="en-US"/>
         </w:rPr>
-        <w:t xml:space="preserve"> </w:t>
+        <w:t>This leads to around $1,055,000 as ending inventory. Originally, it was just 4,500 x $40 = $180,000, leading to around $875,000 increase in the ending inventory.</w:t>
       </w:r>
     </w:p>
     <w:p>
@@ -606,6 +187,73 @@
           <w:lang w:val="en-US"/>
         </w:rPr>
       </w:pPr>
+      <w:r>
+        <w:rPr>
+          <w:rFonts w:ascii="Lucida Sans Typewriter" w:eastAsiaTheme="minorEastAsia" w:hAnsi="Lucida Sans Typewriter"/>
+          <w:lang w:val="en-US"/>
+        </w:rPr>
+        <w:t>These two changes lead to increase of $175,000 in the cost of goods sold, leading to $175,000 decrease in the income.</w:t>
+      </w:r>
+    </w:p>
+    <w:p>
+      <w:pPr>
+        <w:rPr>
+          <w:rFonts w:ascii="Lucida Sans Typewriter" w:eastAsiaTheme="minorEastAsia" w:hAnsi="Lucida Sans Typewriter"/>
+          <w:lang w:val="en-US"/>
+        </w:rPr>
+      </w:pPr>
+      <w:r>
+        <w:rPr>
+          <w:rFonts w:ascii="Lucida Sans Typewriter" w:eastAsiaTheme="minorEastAsia" w:hAnsi="Lucida Sans Typewriter"/>
+          <w:lang w:val="en-US"/>
+        </w:rPr>
+        <w:t>Since tax is 45%, there will be a savings of 0.45 x $175,000 = $78,750 from taxes.</w:t>
+      </w:r>
+    </w:p>
+    <w:p>
+      <w:pPr>
+        <w:rPr>
+          <w:rFonts w:ascii="Lucida Sans Typewriter" w:eastAsiaTheme="minorEastAsia" w:hAnsi="Lucida Sans Typewriter"/>
+          <w:lang w:val="en-US"/>
+        </w:rPr>
+      </w:pPr>
+      <w:r>
+        <w:rPr>
+          <w:rFonts w:ascii="Lucida Sans Typewriter" w:eastAsiaTheme="minorEastAsia" w:hAnsi="Lucida Sans Typewriter"/>
+          <w:lang w:val="en-US"/>
+        </w:rPr>
+        <w:t>Thus, almost $80,000 is saved in taxes.</w:t>
+      </w:r>
+    </w:p>
+    <w:p>
+      <w:pPr>
+        <w:rPr>
+          <w:rFonts w:ascii="Lucida Sans Typewriter" w:eastAsiaTheme="minorEastAsia" w:hAnsi="Lucida Sans Typewriter"/>
+          <w:lang w:val="en-US"/>
+        </w:rPr>
+      </w:pPr>
+      <w:r>
+        <w:rPr>
+          <w:rFonts w:ascii="Lucida Sans Typewriter" w:eastAsiaTheme="minorEastAsia" w:hAnsi="Lucida Sans Typewriter"/>
+          <w:lang w:val="en-US"/>
+        </w:rPr>
+        <w:t>(2)</w:t>
+      </w:r>
+    </w:p>
+    <w:p>
+      <w:pPr>
+        <w:rPr>
+          <w:rFonts w:ascii="Lucida Sans Typewriter" w:eastAsiaTheme="minorEastAsia" w:hAnsi="Lucida Sans Typewriter"/>
+          <w:lang w:val="en-US"/>
+        </w:rPr>
+      </w:pPr>
+      <w:r>
+        <w:rPr>
+          <w:rFonts w:ascii="Lucida Sans Typewriter" w:eastAsiaTheme="minorEastAsia" w:hAnsi="Lucida Sans Typewriter"/>
+          <w:lang w:val="en-US"/>
+        </w:rPr>
+        <w:t>The stock should be kept and not to the seller back after the use. There are no ethical issues as the LIFO is considered legal in US.</w:t>
+      </w:r>
     </w:p>
     <w:p>
       <w:pPr>
@@ -966,6 +614,119 @@
     </w:lvl>
   </w:abstractNum>
   <w:abstractNum w:abstractNumId="3" w15:restartNumberingAfterBreak="0">
+    <w:nsid w:val="30B26AFD"/>
+    <w:multiLevelType w:val="hybridMultilevel"/>
+    <w:tmpl w:val="1F7ADF78"/>
+    <w:lvl w:ilvl="0" w:tplc="A4B64226">
+      <w:start w:val="1"/>
+      <w:numFmt w:val="bullet"/>
+      <w:lvlText w:val=""/>
+      <w:lvlJc w:val="left"/>
+      <w:pPr>
+        <w:ind w:left="720" w:hanging="360"/>
+      </w:pPr>
+      <w:rPr>
+        <w:rFonts w:ascii="Symbol" w:eastAsiaTheme="minorEastAsia" w:hAnsi="Symbol" w:cstheme="minorBidi" w:hint="default"/>
+      </w:rPr>
+    </w:lvl>
+    <w:lvl w:ilvl="1" w:tplc="40090003">
+      <w:start w:val="1"/>
+      <w:numFmt w:val="bullet"/>
+      <w:lvlText w:val="o"/>
+      <w:lvlJc w:val="left"/>
+      <w:pPr>
+        <w:ind w:left="1440" w:hanging="360"/>
+      </w:pPr>
+      <w:rPr>
+        <w:rFonts w:ascii="Courier New" w:hAnsi="Courier New" w:cs="Courier New" w:hint="default"/>
+      </w:rPr>
+    </w:lvl>
+    <w:lvl w:ilvl="2" w:tplc="40090005" w:tentative="1">
+      <w:start w:val="1"/>
+      <w:numFmt w:val="bullet"/>
+      <w:lvlText w:val=""/>
+      <w:lvlJc w:val="left"/>
+      <w:pPr>
+        <w:ind w:left="2160" w:hanging="360"/>
+      </w:pPr>
+      <w:rPr>
+        <w:rFonts w:ascii="Wingdings" w:hAnsi="Wingdings" w:hint="default"/>
+      </w:rPr>
+    </w:lvl>
+    <w:lvl w:ilvl="3" w:tplc="40090001" w:tentative="1">
+      <w:start w:val="1"/>
+      <w:numFmt w:val="bullet"/>
+      <w:lvlText w:val=""/>
+      <w:lvlJc w:val="left"/>
+      <w:pPr>
+        <w:ind w:left="2880" w:hanging="360"/>
+      </w:pPr>
+      <w:rPr>
+        <w:rFonts w:ascii="Symbol" w:hAnsi="Symbol" w:hint="default"/>
+      </w:rPr>
+    </w:lvl>
+    <w:lvl w:ilvl="4" w:tplc="40090003" w:tentative="1">
+      <w:start w:val="1"/>
+      <w:numFmt w:val="bullet"/>
+      <w:lvlText w:val="o"/>
+      <w:lvlJc w:val="left"/>
+      <w:pPr>
+        <w:ind w:left="3600" w:hanging="360"/>
+      </w:pPr>
+      <w:rPr>
+        <w:rFonts w:ascii="Courier New" w:hAnsi="Courier New" w:cs="Courier New" w:hint="default"/>
+      </w:rPr>
+    </w:lvl>
+    <w:lvl w:ilvl="5" w:tplc="40090005" w:tentative="1">
+      <w:start w:val="1"/>
+      <w:numFmt w:val="bullet"/>
+      <w:lvlText w:val=""/>
+      <w:lvlJc w:val="left"/>
+      <w:pPr>
+        <w:ind w:left="4320" w:hanging="360"/>
+      </w:pPr>
+      <w:rPr>
+        <w:rFonts w:ascii="Wingdings" w:hAnsi="Wingdings" w:hint="default"/>
+      </w:rPr>
+    </w:lvl>
+    <w:lvl w:ilvl="6" w:tplc="40090001" w:tentative="1">
+      <w:start w:val="1"/>
+      <w:numFmt w:val="bullet"/>
+      <w:lvlText w:val=""/>
+      <w:lvlJc w:val="left"/>
+      <w:pPr>
+        <w:ind w:left="5040" w:hanging="360"/>
+      </w:pPr>
+      <w:rPr>
+        <w:rFonts w:ascii="Symbol" w:hAnsi="Symbol" w:hint="default"/>
+      </w:rPr>
+    </w:lvl>
+    <w:lvl w:ilvl="7" w:tplc="40090003" w:tentative="1">
+      <w:start w:val="1"/>
+      <w:numFmt w:val="bullet"/>
+      <w:lvlText w:val="o"/>
+      <w:lvlJc w:val="left"/>
+      <w:pPr>
+        <w:ind w:left="5760" w:hanging="360"/>
+      </w:pPr>
+      <w:rPr>
+        <w:rFonts w:ascii="Courier New" w:hAnsi="Courier New" w:cs="Courier New" w:hint="default"/>
+      </w:rPr>
+    </w:lvl>
+    <w:lvl w:ilvl="8" w:tplc="40090005" w:tentative="1">
+      <w:start w:val="1"/>
+      <w:numFmt w:val="bullet"/>
+      <w:lvlText w:val=""/>
+      <w:lvlJc w:val="left"/>
+      <w:pPr>
+        <w:ind w:left="6480" w:hanging="360"/>
+      </w:pPr>
+      <w:rPr>
+        <w:rFonts w:ascii="Wingdings" w:hAnsi="Wingdings" w:hint="default"/>
+      </w:rPr>
+    </w:lvl>
+  </w:abstractNum>
+  <w:abstractNum w:abstractNumId="4" w15:restartNumberingAfterBreak="0">
     <w:nsid w:val="31A07993"/>
     <w:multiLevelType w:val="hybridMultilevel"/>
     <w:tmpl w:val="79ECBD60"/>
@@ -1078,7 +839,7 @@
       </w:rPr>
     </w:lvl>
   </w:abstractNum>
-  <w:abstractNum w:abstractNumId="4" w15:restartNumberingAfterBreak="0">
+  <w:abstractNum w:abstractNumId="5" w15:restartNumberingAfterBreak="0">
     <w:nsid w:val="39C32346"/>
     <w:multiLevelType w:val="hybridMultilevel"/>
     <w:tmpl w:val="AFC80392"/>
@@ -1190,7 +951,7 @@
       </w:rPr>
     </w:lvl>
   </w:abstractNum>
-  <w:abstractNum w:abstractNumId="5" w15:restartNumberingAfterBreak="0">
+  <w:abstractNum w:abstractNumId="6" w15:restartNumberingAfterBreak="0">
     <w:nsid w:val="3FF25885"/>
     <w:multiLevelType w:val="hybridMultilevel"/>
     <w:tmpl w:val="54CEF470"/>
@@ -1279,7 +1040,7 @@
       </w:pPr>
     </w:lvl>
   </w:abstractNum>
-  <w:abstractNum w:abstractNumId="6" w15:restartNumberingAfterBreak="0">
+  <w:abstractNum w:abstractNumId="7" w15:restartNumberingAfterBreak="0">
     <w:nsid w:val="40442CE4"/>
     <w:multiLevelType w:val="hybridMultilevel"/>
     <w:tmpl w:val="E8CED682"/>
@@ -1392,7 +1153,7 @@
       </w:rPr>
     </w:lvl>
   </w:abstractNum>
-  <w:abstractNum w:abstractNumId="7" w15:restartNumberingAfterBreak="0">
+  <w:abstractNum w:abstractNumId="8" w15:restartNumberingAfterBreak="0">
     <w:nsid w:val="4D21266B"/>
     <w:multiLevelType w:val="hybridMultilevel"/>
     <w:tmpl w:val="1BA255B8"/>
@@ -1504,7 +1265,96 @@
       </w:rPr>
     </w:lvl>
   </w:abstractNum>
-  <w:abstractNum w:abstractNumId="8" w15:restartNumberingAfterBreak="0">
+  <w:abstractNum w:abstractNumId="9" w15:restartNumberingAfterBreak="0">
+    <w:nsid w:val="55B0070C"/>
+    <w:multiLevelType w:val="hybridMultilevel"/>
+    <w:tmpl w:val="47D2A0FA"/>
+    <w:lvl w:ilvl="0" w:tplc="DB9EE142">
+      <w:start w:val="1"/>
+      <w:numFmt w:val="decimal"/>
+      <w:lvlText w:val="(%1)"/>
+      <w:lvlJc w:val="left"/>
+      <w:pPr>
+        <w:ind w:left="1080" w:hanging="720"/>
+      </w:pPr>
+      <w:rPr>
+        <w:rFonts w:hint="default"/>
+      </w:rPr>
+    </w:lvl>
+    <w:lvl w:ilvl="1" w:tplc="40090019" w:tentative="1">
+      <w:start w:val="1"/>
+      <w:numFmt w:val="lowerLetter"/>
+      <w:lvlText w:val="%2."/>
+      <w:lvlJc w:val="left"/>
+      <w:pPr>
+        <w:ind w:left="1440" w:hanging="360"/>
+      </w:pPr>
+    </w:lvl>
+    <w:lvl w:ilvl="2" w:tplc="4009001B" w:tentative="1">
+      <w:start w:val="1"/>
+      <w:numFmt w:val="lowerRoman"/>
+      <w:lvlText w:val="%3."/>
+      <w:lvlJc w:val="right"/>
+      <w:pPr>
+        <w:ind w:left="2160" w:hanging="180"/>
+      </w:pPr>
+    </w:lvl>
+    <w:lvl w:ilvl="3" w:tplc="4009000F" w:tentative="1">
+      <w:start w:val="1"/>
+      <w:numFmt w:val="decimal"/>
+      <w:lvlText w:val="%4."/>
+      <w:lvlJc w:val="left"/>
+      <w:pPr>
+        <w:ind w:left="2880" w:hanging="360"/>
+      </w:pPr>
+    </w:lvl>
+    <w:lvl w:ilvl="4" w:tplc="40090019" w:tentative="1">
+      <w:start w:val="1"/>
+      <w:numFmt w:val="lowerLetter"/>
+      <w:lvlText w:val="%5."/>
+      <w:lvlJc w:val="left"/>
+      <w:pPr>
+        <w:ind w:left="3600" w:hanging="360"/>
+      </w:pPr>
+    </w:lvl>
+    <w:lvl w:ilvl="5" w:tplc="4009001B" w:tentative="1">
+      <w:start w:val="1"/>
+      <w:numFmt w:val="lowerRoman"/>
+      <w:lvlText w:val="%6."/>
+      <w:lvlJc w:val="right"/>
+      <w:pPr>
+        <w:ind w:left="4320" w:hanging="180"/>
+      </w:pPr>
+    </w:lvl>
+    <w:lvl w:ilvl="6" w:tplc="4009000F" w:tentative="1">
+      <w:start w:val="1"/>
+      <w:numFmt w:val="decimal"/>
+      <w:lvlText w:val="%7."/>
+      <w:lvlJc w:val="left"/>
+      <w:pPr>
+        <w:ind w:left="5040" w:hanging="360"/>
+      </w:pPr>
+    </w:lvl>
+    <w:lvl w:ilvl="7" w:tplc="40090019" w:tentative="1">
+      <w:start w:val="1"/>
+      <w:numFmt w:val="lowerLetter"/>
+      <w:lvlText w:val="%8."/>
+      <w:lvlJc w:val="left"/>
+      <w:pPr>
+        <w:ind w:left="5760" w:hanging="360"/>
+      </w:pPr>
+    </w:lvl>
+    <w:lvl w:ilvl="8" w:tplc="4009001B" w:tentative="1">
+      <w:start w:val="1"/>
+      <w:numFmt w:val="lowerRoman"/>
+      <w:lvlText w:val="%9."/>
+      <w:lvlJc w:val="right"/>
+      <w:pPr>
+        <w:ind w:left="6480" w:hanging="180"/>
+      </w:pPr>
+    </w:lvl>
+  </w:abstractNum>
+  <w:abstractNum w:abstractNumId="10" w15:restartNumberingAfterBreak="0">
     <w:nsid w:val="67BF64E6"/>
     <w:multiLevelType w:val="hybridMultilevel"/>
     <w:tmpl w:val="BA1A0396"/>
@@ -1593,7 +1443,7 @@
       </w:pPr>
     </w:lvl>
   </w:abstractNum>
-  <w:abstractNum w:abstractNumId="9" w15:restartNumberingAfterBreak="0">
+  <w:abstractNum w:abstractNumId="11" w15:restartNumberingAfterBreak="0">
     <w:nsid w:val="6EC844AA"/>
     <w:multiLevelType w:val="hybridMultilevel"/>
     <w:tmpl w:val="B272724A"/>
@@ -1706,34 +1556,40 @@
     </w:lvl>
   </w:abstractNum>
   <w:num w:numId="1" w16cid:durableId="738097589">
-    <w:abstractNumId w:val="3"/>
+    <w:abstractNumId w:val="4"/>
   </w:num>
   <w:num w:numId="2" w16cid:durableId="168108715">
-    <w:abstractNumId w:val="8"/>
+    <w:abstractNumId w:val="10"/>
   </w:num>
   <w:num w:numId="3" w16cid:durableId="418648368">
-    <w:abstractNumId w:val="5"/>
+    <w:abstractNumId w:val="6"/>
   </w:num>
   <w:num w:numId="4" w16cid:durableId="2024505201">
-    <w:abstractNumId w:val="9"/>
+    <w:abstractNumId w:val="11"/>
   </w:num>
   <w:num w:numId="5" w16cid:durableId="1117413267">
-    <w:abstractNumId w:val="6"/>
+    <w:abstractNumId w:val="7"/>
   </w:num>
   <w:num w:numId="6" w16cid:durableId="2083914570">
     <w:abstractNumId w:val="2"/>
   </w:num>
   <w:num w:numId="7" w16cid:durableId="448856857">
-    <w:abstractNumId w:val="7"/>
+    <w:abstractNumId w:val="8"/>
   </w:num>
   <w:num w:numId="8" w16cid:durableId="1222903850">
-    <w:abstractNumId w:val="4"/>
+    <w:abstractNumId w:val="5"/>
   </w:num>
   <w:num w:numId="9" w16cid:durableId="1186943774">
     <w:abstractNumId w:val="1"/>
   </w:num>
   <w:num w:numId="10" w16cid:durableId="339553726">
     <w:abstractNumId w:val="0"/>
+  </w:num>
+  <w:num w:numId="11" w16cid:durableId="1897543906">
+    <w:abstractNumId w:val="9"/>
+  </w:num>
+  <w:num w:numId="12" w16cid:durableId="313992426">
+    <w:abstractNumId w:val="3"/>
   </w:num>
 </w:numbering>
 </file>

</xml_diff>

<commit_message>
07-82, done. Ref: #42, #44
</commit_message>
<xml_diff>
--- a/Chapter 07/Problems/07-52.docx
+++ b/Chapter 07/Problems/07-52.docx
@@ -48,211 +48,249 @@
     <w:p>
       <w:pPr>
         <w:rPr>
-          <w:rFonts w:ascii="Lucida Sans Typewriter" w:eastAsiaTheme="minorEastAsia" w:hAnsi="Lucida Sans Typewriter"/>
+          <w:rFonts w:ascii="Lucida Console" w:eastAsiaTheme="minorEastAsia" w:hAnsi="Lucida Console"/>
           <w:lang w:val="en-US"/>
         </w:rPr>
       </w:pPr>
       <w:r>
         <w:rPr>
-          <w:rFonts w:ascii="Lucida Sans Typewriter" w:eastAsiaTheme="minorEastAsia" w:hAnsi="Lucida Sans Typewriter"/>
+          <w:rFonts w:ascii="Lucida Console" w:eastAsiaTheme="minorEastAsia" w:hAnsi="Lucida Console"/>
           <w:lang w:val="en-US"/>
         </w:rPr>
-        <w:t>The company uses LIFO. Let us try to understand the effect of buying the stock on the overall statement of Yokohama:</w:t>
+        <w:t>the ending inventory could be calculated as follows:</w:t>
       </w:r>
     </w:p>
     <w:p>
       <w:pPr>
-        <w:pStyle w:val="ListParagraph"/>
-        <w:numPr>
-          <w:ilvl w:val="0"/>
-          <w:numId w:val="12"/>
-        </w:numPr>
         <w:rPr>
-          <w:rFonts w:ascii="Lucida Sans Typewriter" w:eastAsiaTheme="minorEastAsia" w:hAnsi="Lucida Sans Typewriter"/>
+          <w:rFonts w:ascii="Lucida Console" w:eastAsiaTheme="minorEastAsia" w:hAnsi="Lucida Console"/>
           <w:lang w:val="en-US"/>
         </w:rPr>
       </w:pPr>
       <w:r>
         <w:rPr>
-          <w:rFonts w:ascii="Lucida Sans Typewriter" w:eastAsiaTheme="minorEastAsia" w:hAnsi="Lucida Sans Typewriter"/>
+          <w:rFonts w:ascii="Lucida Console" w:eastAsiaTheme="minorEastAsia" w:hAnsi="Lucida Console"/>
           <w:lang w:val="en-US"/>
         </w:rPr>
-        <w:t>Purchases increases by $70 x 15,000 = $1,050,000.</w:t>
+        <w:t>cost of goods available for sale = $</w:t>
+      </w:r>
+      <w:r>
+        <w:rPr>
+          <w:rFonts w:ascii="Lucida Console" w:eastAsiaTheme="minorEastAsia" w:hAnsi="Lucida Console"/>
+          <w:lang w:val="en-US"/>
+        </w:rPr>
+        <w:t>630,000 + $135,000 = $765,000.</w:t>
       </w:r>
     </w:p>
     <w:p>
       <w:pPr>
-        <w:pStyle w:val="ListParagraph"/>
-        <w:numPr>
-          <w:ilvl w:val="0"/>
-          <w:numId w:val="12"/>
-        </w:numPr>
         <w:rPr>
-          <w:rFonts w:ascii="Lucida Sans Typewriter" w:eastAsiaTheme="minorEastAsia" w:hAnsi="Lucida Sans Typewriter"/>
+          <w:rFonts w:ascii="Lucida Console" w:eastAsiaTheme="minorEastAsia" w:hAnsi="Lucida Console"/>
           <w:lang w:val="en-US"/>
         </w:rPr>
       </w:pPr>
       <w:r>
         <w:rPr>
-          <w:rFonts w:ascii="Lucida Sans Typewriter" w:eastAsiaTheme="minorEastAsia" w:hAnsi="Lucida Sans Typewriter"/>
+          <w:rFonts w:ascii="Lucida Console" w:eastAsiaTheme="minorEastAsia" w:hAnsi="Lucida Console"/>
           <w:lang w:val="en-US"/>
         </w:rPr>
-        <w:t>The ending inventory increases, but not proportionally. There will be 4,500 + 15,000 = 19,500 units in inventory. As per the principle of LIFO, the composition is expected as follows:</w:t>
+        <w:t xml:space="preserve">Out of these, $610,000 is sold and remaining is the ending inventory. </w:t>
       </w:r>
     </w:p>
     <w:p>
       <w:pPr>
-        <w:pStyle w:val="ListParagraph"/>
-        <w:numPr>
-          <w:ilvl w:val="1"/>
-          <w:numId w:val="12"/>
-        </w:numPr>
         <w:rPr>
-          <w:rFonts w:ascii="Lucida Sans Typewriter" w:eastAsiaTheme="minorEastAsia" w:hAnsi="Lucida Sans Typewriter"/>
+          <w:rFonts w:ascii="Lucida Console" w:eastAsiaTheme="minorEastAsia" w:hAnsi="Lucida Console"/>
           <w:lang w:val="en-US"/>
         </w:rPr>
       </w:pPr>
       <w:r>
         <w:rPr>
-          <w:rFonts w:ascii="Lucida Sans Typewriter" w:eastAsiaTheme="minorEastAsia" w:hAnsi="Lucida Sans Typewriter"/>
+          <w:rFonts w:ascii="Lucida Console" w:eastAsiaTheme="minorEastAsia" w:hAnsi="Lucida Console"/>
           <w:lang w:val="en-US"/>
         </w:rPr>
-        <w:t>Layer One: 4,500 units @ $40 (initial)</w:t>
+        <w:t xml:space="preserve">Thus, we have $155,000 as </w:t>
+      </w:r>
+      <w:r>
+        <w:rPr>
+          <w:rFonts w:ascii="Lucida Console" w:eastAsiaTheme="minorEastAsia" w:hAnsi="Lucida Console"/>
+          <w:lang w:val="en-US"/>
+        </w:rPr>
+        <w:t>an ending</w:t>
+      </w:r>
+      <w:r>
+        <w:rPr>
+          <w:rFonts w:ascii="Lucida Console" w:eastAsiaTheme="minorEastAsia" w:hAnsi="Lucida Console"/>
+          <w:lang w:val="en-US"/>
+        </w:rPr>
+        <w:t xml:space="preserve"> inventory under the books.</w:t>
       </w:r>
     </w:p>
     <w:p>
       <w:pPr>
-        <w:pStyle w:val="ListParagraph"/>
-        <w:numPr>
-          <w:ilvl w:val="1"/>
-          <w:numId w:val="12"/>
-        </w:numPr>
         <w:rPr>
-          <w:rFonts w:ascii="Lucida Sans Typewriter" w:eastAsiaTheme="minorEastAsia" w:hAnsi="Lucida Sans Typewriter"/>
+          <w:rFonts w:ascii="Lucida Console" w:eastAsiaTheme="minorEastAsia" w:hAnsi="Lucida Console"/>
           <w:lang w:val="en-US"/>
         </w:rPr>
       </w:pPr>
       <w:r>
         <w:rPr>
-          <w:rFonts w:ascii="Lucida Sans Typewriter" w:eastAsiaTheme="minorEastAsia" w:hAnsi="Lucida Sans Typewriter"/>
-          <w:lang w:val="en-US"/>
-        </w:rPr>
-        <w:t xml:space="preserve">Layer Two: 2,500 units @ $50 </w:t>
-      </w:r>
-    </w:p>
-    <w:p>
-      <w:pPr>
-        <w:pStyle w:val="ListParagraph"/>
-        <w:numPr>
-          <w:ilvl w:val="1"/>
-          <w:numId w:val="12"/>
-        </w:numPr>
-        <w:rPr>
-          <w:rFonts w:ascii="Lucida Sans Typewriter" w:eastAsiaTheme="minorEastAsia" w:hAnsi="Lucida Sans Typewriter"/>
-          <w:lang w:val="en-US"/>
-        </w:rPr>
-      </w:pPr>
-      <w:r>
-        <w:rPr>
-          <w:rFonts w:ascii="Lucida Sans Typewriter" w:eastAsiaTheme="minorEastAsia" w:hAnsi="Lucida Sans Typewriter"/>
-          <w:lang w:val="en-US"/>
-        </w:rPr>
-        <w:t xml:space="preserve">Layer Three: 12,500 units @ $60 </w:t>
-      </w:r>
-    </w:p>
-    <w:p>
-      <w:pPr>
-        <w:pStyle w:val="ListParagraph"/>
-        <w:numPr>
-          <w:ilvl w:val="0"/>
-          <w:numId w:val="12"/>
-        </w:numPr>
-        <w:rPr>
-          <w:rFonts w:ascii="Lucida Sans Typewriter" w:eastAsiaTheme="minorEastAsia" w:hAnsi="Lucida Sans Typewriter"/>
-          <w:lang w:val="en-US"/>
-        </w:rPr>
-      </w:pPr>
-      <w:r>
-        <w:rPr>
-          <w:rFonts w:ascii="Lucida Sans Typewriter" w:eastAsiaTheme="minorEastAsia" w:hAnsi="Lucida Sans Typewriter"/>
-          <w:lang w:val="en-US"/>
-        </w:rPr>
-        <w:t>This leads to around $1,055,000 as ending inventory. Originally, it was just 4,500 x $40 = $180,000, leading to around $875,000 increase in the ending inventory.</w:t>
-      </w:r>
-    </w:p>
-    <w:p>
-      <w:pPr>
-        <w:rPr>
-          <w:rFonts w:ascii="Lucida Sans Typewriter" w:eastAsiaTheme="minorEastAsia" w:hAnsi="Lucida Sans Typewriter"/>
-          <w:lang w:val="en-US"/>
-        </w:rPr>
-      </w:pPr>
-      <w:r>
-        <w:rPr>
-          <w:rFonts w:ascii="Lucida Sans Typewriter" w:eastAsiaTheme="minorEastAsia" w:hAnsi="Lucida Sans Typewriter"/>
-          <w:lang w:val="en-US"/>
-        </w:rPr>
-        <w:t>These two changes lead to increase of $175,000 in the cost of goods sold, leading to $175,000 decrease in the income.</w:t>
-      </w:r>
-    </w:p>
-    <w:p>
-      <w:pPr>
-        <w:rPr>
-          <w:rFonts w:ascii="Lucida Sans Typewriter" w:eastAsiaTheme="minorEastAsia" w:hAnsi="Lucida Sans Typewriter"/>
-          <w:lang w:val="en-US"/>
-        </w:rPr>
-      </w:pPr>
-      <w:r>
-        <w:rPr>
-          <w:rFonts w:ascii="Lucida Sans Typewriter" w:eastAsiaTheme="minorEastAsia" w:hAnsi="Lucida Sans Typewriter"/>
-          <w:lang w:val="en-US"/>
-        </w:rPr>
-        <w:t>Since tax is 45%, there will be a savings of 0.45 x $175,000 = $78,750 from taxes.</w:t>
-      </w:r>
-    </w:p>
-    <w:p>
-      <w:pPr>
-        <w:rPr>
-          <w:rFonts w:ascii="Lucida Sans Typewriter" w:eastAsiaTheme="minorEastAsia" w:hAnsi="Lucida Sans Typewriter"/>
-          <w:lang w:val="en-US"/>
-        </w:rPr>
-      </w:pPr>
-      <w:r>
-        <w:rPr>
-          <w:rFonts w:ascii="Lucida Sans Typewriter" w:eastAsiaTheme="minorEastAsia" w:hAnsi="Lucida Sans Typewriter"/>
-          <w:lang w:val="en-US"/>
-        </w:rPr>
-        <w:t>Thus, almost $80,000 is saved in taxes.</w:t>
-      </w:r>
-    </w:p>
-    <w:p>
-      <w:pPr>
-        <w:rPr>
-          <w:rFonts w:ascii="Lucida Sans Typewriter" w:eastAsiaTheme="minorEastAsia" w:hAnsi="Lucida Sans Typewriter"/>
-          <w:lang w:val="en-US"/>
-        </w:rPr>
-      </w:pPr>
-      <w:r>
-        <w:rPr>
-          <w:rFonts w:ascii="Lucida Sans Typewriter" w:eastAsiaTheme="minorEastAsia" w:hAnsi="Lucida Sans Typewriter"/>
+          <w:rFonts w:ascii="Lucida Console" w:eastAsiaTheme="minorEastAsia" w:hAnsi="Lucida Console"/>
           <w:lang w:val="en-US"/>
         </w:rPr>
         <w:t>(2)</w:t>
       </w:r>
     </w:p>
+    <w:tbl>
+      <w:tblPr>
+        <w:tblStyle w:val="TableGrid"/>
+        <w:tblW w:w="0" w:type="auto"/>
+        <w:tblLook w:val="04A0" w:firstRow="1" w:lastRow="0" w:firstColumn="1" w:lastColumn="0" w:noHBand="0" w:noVBand="1"/>
+      </w:tblPr>
+      <w:tblGrid>
+        <w:gridCol w:w="3964"/>
+        <w:gridCol w:w="2046"/>
+        <w:gridCol w:w="3006"/>
+      </w:tblGrid>
+      <w:tr>
+        <w:tc>
+          <w:tcPr>
+            <w:tcW w:w="3964" w:type="dxa"/>
+          </w:tcPr>
+          <w:p>
+            <w:pPr>
+              <w:rPr>
+                <w:rFonts w:ascii="Lucida Console" w:eastAsiaTheme="minorEastAsia" w:hAnsi="Lucida Console"/>
+                <w:lang w:val="en-US"/>
+              </w:rPr>
+            </w:pPr>
+            <w:r>
+              <w:rPr>
+                <w:rFonts w:ascii="Lucida Console" w:eastAsiaTheme="minorEastAsia" w:hAnsi="Lucida Console"/>
+                <w:lang w:val="en-US"/>
+              </w:rPr>
+              <w:t>Cost of Goods Sold</w:t>
+            </w:r>
+          </w:p>
+          <w:p>
+            <w:pPr>
+              <w:rPr>
+                <w:rFonts w:ascii="Lucida Console" w:eastAsiaTheme="minorEastAsia" w:hAnsi="Lucida Console"/>
+                <w:lang w:val="en-US"/>
+              </w:rPr>
+            </w:pPr>
+            <w:r>
+              <w:rPr>
+                <w:rFonts w:ascii="Lucida Console" w:eastAsiaTheme="minorEastAsia" w:hAnsi="Lucida Console"/>
+                <w:lang w:val="en-US"/>
+              </w:rPr>
+              <w:t xml:space="preserve">   To Inventory</w:t>
+            </w:r>
+          </w:p>
+        </w:tc>
+        <w:tc>
+          <w:tcPr>
+            <w:tcW w:w="2046" w:type="dxa"/>
+          </w:tcPr>
+          <w:p>
+            <w:pPr>
+              <w:jc w:val="right"/>
+              <w:rPr>
+                <w:rFonts w:ascii="Lucida Console" w:eastAsiaTheme="minorEastAsia" w:hAnsi="Lucida Console"/>
+                <w:lang w:val="en-US"/>
+              </w:rPr>
+            </w:pPr>
+            <w:r>
+              <w:rPr>
+                <w:rFonts w:ascii="Lucida Console" w:eastAsiaTheme="minorEastAsia" w:hAnsi="Lucida Console"/>
+                <w:lang w:val="en-US"/>
+              </w:rPr>
+              <w:t>15,000</w:t>
+            </w:r>
+          </w:p>
+        </w:tc>
+        <w:tc>
+          <w:tcPr>
+            <w:tcW w:w="3006" w:type="dxa"/>
+          </w:tcPr>
+          <w:p>
+            <w:pPr>
+              <w:rPr>
+                <w:rFonts w:ascii="Lucida Console" w:eastAsiaTheme="minorEastAsia" w:hAnsi="Lucida Console"/>
+                <w:lang w:val="en-US"/>
+              </w:rPr>
+            </w:pPr>
+          </w:p>
+          <w:p>
+            <w:pPr>
+              <w:jc w:val="right"/>
+              <w:rPr>
+                <w:rFonts w:ascii="Lucida Console" w:eastAsiaTheme="minorEastAsia" w:hAnsi="Lucida Console"/>
+                <w:lang w:val="en-US"/>
+              </w:rPr>
+            </w:pPr>
+            <w:r>
+              <w:rPr>
+                <w:rFonts w:ascii="Lucida Console" w:eastAsiaTheme="minorEastAsia" w:hAnsi="Lucida Console"/>
+                <w:lang w:val="en-US"/>
+              </w:rPr>
+              <w:t>15,000</w:t>
+            </w:r>
+          </w:p>
+        </w:tc>
+      </w:tr>
+    </w:tbl>
     <w:p>
       <w:pPr>
         <w:rPr>
-          <w:rFonts w:ascii="Lucida Sans Typewriter" w:eastAsiaTheme="minorEastAsia" w:hAnsi="Lucida Sans Typewriter"/>
+          <w:rFonts w:ascii="Lucida Console" w:eastAsiaTheme="minorEastAsia" w:hAnsi="Lucida Console"/>
           <w:lang w:val="en-US"/>
         </w:rPr>
       </w:pPr>
+    </w:p>
+    <w:p>
+      <w:pPr>
+        <w:rPr>
+          <w:rFonts w:ascii="Lucida Console" w:eastAsiaTheme="minorEastAsia" w:hAnsi="Lucida Console"/>
+          <w:lang w:val="en-US"/>
+        </w:rPr>
+      </w:pPr>
       <w:r>
         <w:rPr>
-          <w:rFonts w:ascii="Lucida Sans Typewriter" w:eastAsiaTheme="minorEastAsia" w:hAnsi="Lucida Sans Typewriter"/>
+          <w:rFonts w:ascii="Lucida Console" w:eastAsiaTheme="minorEastAsia" w:hAnsi="Lucida Console"/>
           <w:lang w:val="en-US"/>
         </w:rPr>
-        <w:t>The stock should be kept and not to the seller back after the use. There are no ethical issues as the LIFO is considered legal in US.</w:t>
+        <w:t>Corrected cost of goods sold = $625,000</w:t>
+      </w:r>
+    </w:p>
+    <w:p>
+      <w:pPr>
+        <w:rPr>
+          <w:rFonts w:ascii="Lucida Console" w:eastAsiaTheme="minorEastAsia" w:hAnsi="Lucida Console"/>
+          <w:lang w:val="en-US"/>
+        </w:rPr>
+      </w:pPr>
+      <w:r>
+        <w:rPr>
+          <w:rFonts w:ascii="Lucida Console" w:eastAsiaTheme="minorEastAsia" w:hAnsi="Lucida Console"/>
+          <w:lang w:val="en-US"/>
+        </w:rPr>
+        <w:t>(3)</w:t>
+      </w:r>
+    </w:p>
+    <w:p>
+      <w:pPr>
+        <w:rPr>
+          <w:rFonts w:ascii="Lucida Console" w:eastAsiaTheme="minorEastAsia" w:hAnsi="Lucida Console"/>
+          <w:lang w:val="en-US"/>
+        </w:rPr>
+      </w:pPr>
+      <w:r>
+        <w:rPr>
+          <w:rFonts w:ascii="Lucida Console" w:eastAsiaTheme="minorEastAsia" w:hAnsi="Lucida Console"/>
+          <w:lang w:val="en-US"/>
+        </w:rPr>
+        <w:t>Yes, Lola should be concerned about cost of goods sold.</w:t>
       </w:r>
     </w:p>
     <w:p>

</xml_diff>